<commit_message>
Updated Software Design Document.
</commit_message>
<xml_diff>
--- a/documentation/SDD.docx
+++ b/documentation/SDD.docx
@@ -294,7 +294,7 @@
           <w:sz w:val="32"/>
           <w:szCs w:val="32"/>
         </w:rPr>
-        <w:t>3</w:t>
+        <w:t>4</w:t>
       </w:r>
       <w:r>
         <w:rPr>
@@ -786,7 +786,7 @@
       <w:tblPr>
         <w:tblW w:w="9975" w:type="dxa"/>
         <w:jc w:val="left"/>
-        <w:tblInd w:w="53" w:type="dxa"/>
+        <w:tblInd w:w="50" w:type="dxa"/>
         <w:tblBorders>
           <w:top w:val="single" w:sz="2" w:space="0" w:color="000001"/>
           <w:left w:val="single" w:sz="2" w:space="0" w:color="000001"/>
@@ -795,15 +795,15 @@
         </w:tblBorders>
         <w:tblCellMar>
           <w:top w:w="55" w:type="dxa"/>
-          <w:left w:w="51" w:type="dxa"/>
+          <w:left w:w="48" w:type="dxa"/>
           <w:bottom w:w="55" w:type="dxa"/>
           <w:right w:w="55" w:type="dxa"/>
         </w:tblCellMar>
       </w:tblPr>
       <w:tblGrid>
         <w:gridCol w:w="1980"/>
-        <w:gridCol w:w="6839"/>
-        <w:gridCol w:w="1156"/>
+        <w:gridCol w:w="6838"/>
+        <w:gridCol w:w="1157"/>
       </w:tblGrid>
       <w:tr>
         <w:trPr/>
@@ -818,7 +818,7 @@
             </w:tcBorders>
             <w:shd w:fill="auto" w:val="clear"/>
             <w:tcMar>
-              <w:left w:w="51" w:type="dxa"/>
+              <w:left w:w="48" w:type="dxa"/>
             </w:tcMar>
           </w:tcPr>
           <w:p>
@@ -834,7 +834,7 @@
         </w:tc>
         <w:tc>
           <w:tcPr>
-            <w:tcW w:w="6839" w:type="dxa"/>
+            <w:tcW w:w="6838" w:type="dxa"/>
             <w:tcBorders>
               <w:top w:val="single" w:sz="2" w:space="0" w:color="000001"/>
               <w:left w:val="single" w:sz="2" w:space="0" w:color="000001"/>
@@ -843,7 +843,7 @@
             </w:tcBorders>
             <w:shd w:fill="auto" w:val="clear"/>
             <w:tcMar>
-              <w:left w:w="51" w:type="dxa"/>
+              <w:left w:w="48" w:type="dxa"/>
             </w:tcMar>
           </w:tcPr>
           <w:p>
@@ -859,7 +859,7 @@
         </w:tc>
         <w:tc>
           <w:tcPr>
-            <w:tcW w:w="1156" w:type="dxa"/>
+            <w:tcW w:w="1157" w:type="dxa"/>
             <w:tcBorders>
               <w:top w:val="single" w:sz="2" w:space="0" w:color="000001"/>
               <w:left w:val="single" w:sz="2" w:space="0" w:color="000001"/>
@@ -870,7 +870,7 @@
             </w:tcBorders>
             <w:shd w:fill="auto" w:val="clear"/>
             <w:tcMar>
-              <w:left w:w="51" w:type="dxa"/>
+              <w:left w:w="48" w:type="dxa"/>
             </w:tcMar>
           </w:tcPr>
           <w:p>
@@ -898,7 +898,7 @@
             </w:tcBorders>
             <w:shd w:fill="auto" w:val="clear"/>
             <w:tcMar>
-              <w:left w:w="51" w:type="dxa"/>
+              <w:left w:w="48" w:type="dxa"/>
             </w:tcMar>
           </w:tcPr>
           <w:p>
@@ -924,7 +924,7 @@
         </w:tc>
         <w:tc>
           <w:tcPr>
-            <w:tcW w:w="6839" w:type="dxa"/>
+            <w:tcW w:w="6838" w:type="dxa"/>
             <w:tcBorders>
               <w:top w:val="single" w:sz="2" w:space="0" w:color="000001"/>
               <w:left w:val="single" w:sz="2" w:space="0" w:color="000001"/>
@@ -933,7 +933,7 @@
             </w:tcBorders>
             <w:shd w:fill="auto" w:val="clear"/>
             <w:tcMar>
-              <w:left w:w="51" w:type="dxa"/>
+              <w:left w:w="48" w:type="dxa"/>
             </w:tcMar>
           </w:tcPr>
           <w:p>
@@ -949,7 +949,7 @@
         </w:tc>
         <w:tc>
           <w:tcPr>
-            <w:tcW w:w="1156" w:type="dxa"/>
+            <w:tcW w:w="1157" w:type="dxa"/>
             <w:tcBorders>
               <w:top w:val="single" w:sz="2" w:space="0" w:color="000001"/>
               <w:left w:val="single" w:sz="2" w:space="0" w:color="000001"/>
@@ -960,7 +960,7 @@
             </w:tcBorders>
             <w:shd w:fill="auto" w:val="clear"/>
             <w:tcMar>
-              <w:left w:w="51" w:type="dxa"/>
+              <w:left w:w="48" w:type="dxa"/>
             </w:tcMar>
           </w:tcPr>
           <w:p>
@@ -988,7 +988,7 @@
             </w:tcBorders>
             <w:shd w:fill="auto" w:val="clear"/>
             <w:tcMar>
-              <w:left w:w="51" w:type="dxa"/>
+              <w:left w:w="48" w:type="dxa"/>
             </w:tcMar>
           </w:tcPr>
           <w:p>
@@ -1014,7 +1014,7 @@
         </w:tc>
         <w:tc>
           <w:tcPr>
-            <w:tcW w:w="6839" w:type="dxa"/>
+            <w:tcW w:w="6838" w:type="dxa"/>
             <w:tcBorders>
               <w:top w:val="single" w:sz="2" w:space="0" w:color="000001"/>
               <w:left w:val="single" w:sz="2" w:space="0" w:color="000001"/>
@@ -1023,7 +1023,7 @@
             </w:tcBorders>
             <w:shd w:fill="auto" w:val="clear"/>
             <w:tcMar>
-              <w:left w:w="51" w:type="dxa"/>
+              <w:left w:w="48" w:type="dxa"/>
             </w:tcMar>
           </w:tcPr>
           <w:p>
@@ -1039,7 +1039,7 @@
         </w:tc>
         <w:tc>
           <w:tcPr>
-            <w:tcW w:w="1156" w:type="dxa"/>
+            <w:tcW w:w="1157" w:type="dxa"/>
             <w:tcBorders>
               <w:top w:val="single" w:sz="2" w:space="0" w:color="000001"/>
               <w:left w:val="single" w:sz="2" w:space="0" w:color="000001"/>
@@ -1050,7 +1050,7 @@
             </w:tcBorders>
             <w:shd w:fill="auto" w:val="clear"/>
             <w:tcMar>
-              <w:left w:w="51" w:type="dxa"/>
+              <w:left w:w="48" w:type="dxa"/>
             </w:tcMar>
           </w:tcPr>
           <w:p>
@@ -1078,7 +1078,7 @@
             </w:tcBorders>
             <w:shd w:fill="auto" w:val="clear"/>
             <w:tcMar>
-              <w:left w:w="51" w:type="dxa"/>
+              <w:left w:w="48" w:type="dxa"/>
             </w:tcMar>
           </w:tcPr>
           <w:p>
@@ -1104,7 +1104,7 @@
         </w:tc>
         <w:tc>
           <w:tcPr>
-            <w:tcW w:w="6839" w:type="dxa"/>
+            <w:tcW w:w="6838" w:type="dxa"/>
             <w:tcBorders>
               <w:top w:val="single" w:sz="2" w:space="0" w:color="000001"/>
               <w:left w:val="single" w:sz="2" w:space="0" w:color="000001"/>
@@ -1113,7 +1113,7 @@
             </w:tcBorders>
             <w:shd w:fill="auto" w:val="clear"/>
             <w:tcMar>
-              <w:left w:w="51" w:type="dxa"/>
+              <w:left w:w="48" w:type="dxa"/>
             </w:tcMar>
           </w:tcPr>
           <w:p>
@@ -1125,11 +1125,15 @@
               <w:rPr/>
               <w:t>Added documentation about Parser.</w:t>
             </w:r>
+            <w:r>
+              <w:rPr/>
+              <w:t>java</w:t>
+            </w:r>
           </w:p>
         </w:tc>
         <w:tc>
           <w:tcPr>
-            <w:tcW w:w="1156" w:type="dxa"/>
+            <w:tcW w:w="1157" w:type="dxa"/>
             <w:tcBorders>
               <w:top w:val="single" w:sz="2" w:space="0" w:color="000001"/>
               <w:left w:val="single" w:sz="2" w:space="0" w:color="000001"/>
@@ -1140,7 +1144,7 @@
             </w:tcBorders>
             <w:shd w:fill="auto" w:val="clear"/>
             <w:tcMar>
-              <w:left w:w="51" w:type="dxa"/>
+              <w:left w:w="48" w:type="dxa"/>
             </w:tcMar>
           </w:tcPr>
           <w:p>
@@ -1161,13 +1165,14 @@
           <w:tcPr>
             <w:tcW w:w="1980" w:type="dxa"/>
             <w:tcBorders>
+              <w:top w:val="single" w:sz="2" w:space="0" w:color="000001"/>
               <w:left w:val="single" w:sz="2" w:space="0" w:color="000001"/>
               <w:bottom w:val="single" w:sz="2" w:space="0" w:color="000001"/>
               <w:insideH w:val="single" w:sz="2" w:space="0" w:color="000001"/>
             </w:tcBorders>
             <w:shd w:fill="auto" w:val="clear"/>
             <w:tcMar>
-              <w:left w:w="51" w:type="dxa"/>
+              <w:left w:w="48" w:type="dxa"/>
             </w:tcMar>
           </w:tcPr>
           <w:p>
@@ -1193,15 +1198,16 @@
         </w:tc>
         <w:tc>
           <w:tcPr>
-            <w:tcW w:w="6839" w:type="dxa"/>
+            <w:tcW w:w="6838" w:type="dxa"/>
             <w:tcBorders>
+              <w:top w:val="single" w:sz="2" w:space="0" w:color="000001"/>
               <w:left w:val="single" w:sz="2" w:space="0" w:color="000001"/>
               <w:bottom w:val="single" w:sz="2" w:space="0" w:color="000001"/>
               <w:insideH w:val="single" w:sz="2" w:space="0" w:color="000001"/>
             </w:tcBorders>
             <w:shd w:fill="auto" w:val="clear"/>
             <w:tcMar>
-              <w:left w:w="51" w:type="dxa"/>
+              <w:left w:w="48" w:type="dxa"/>
             </w:tcMar>
           </w:tcPr>
           <w:p>
@@ -1217,8 +1223,9 @@
         </w:tc>
         <w:tc>
           <w:tcPr>
-            <w:tcW w:w="1156" w:type="dxa"/>
+            <w:tcW w:w="1157" w:type="dxa"/>
             <w:tcBorders>
+              <w:top w:val="single" w:sz="2" w:space="0" w:color="000001"/>
               <w:left w:val="single" w:sz="2" w:space="0" w:color="000001"/>
               <w:bottom w:val="single" w:sz="2" w:space="0" w:color="000001"/>
               <w:right w:val="single" w:sz="2" w:space="0" w:color="000001"/>
@@ -1227,7 +1234,7 @@
             </w:tcBorders>
             <w:shd w:fill="auto" w:val="clear"/>
             <w:tcMar>
-              <w:left w:w="51" w:type="dxa"/>
+              <w:left w:w="48" w:type="dxa"/>
             </w:tcMar>
           </w:tcPr>
           <w:p>
@@ -1242,6 +1249,93 @@
           </w:p>
         </w:tc>
       </w:tr>
+      <w:tr>
+        <w:trPr/>
+        <w:tc>
+          <w:tcPr>
+            <w:tcW w:w="1980" w:type="dxa"/>
+            <w:tcBorders>
+              <w:left w:val="single" w:sz="2" w:space="0" w:color="000001"/>
+              <w:bottom w:val="single" w:sz="2" w:space="0" w:color="000001"/>
+              <w:insideH w:val="single" w:sz="2" w:space="0" w:color="000001"/>
+            </w:tcBorders>
+            <w:shd w:fill="auto" w:val="clear"/>
+            <w:tcMar>
+              <w:left w:w="48" w:type="dxa"/>
+            </w:tcMar>
+          </w:tcPr>
+          <w:p>
+            <w:pPr>
+              <w:pStyle w:val="TableContents"/>
+              <w:rPr/>
+            </w:pPr>
+            <w:r>
+              <w:rPr/>
+              <w:t>Februrary 3</w:t>
+            </w:r>
+            <w:r>
+              <w:rPr>
+                <w:vertAlign w:val="superscript"/>
+              </w:rPr>
+              <w:t>rd</w:t>
+            </w:r>
+            <w:r>
+              <w:rPr/>
+              <w:t>, 2018</w:t>
+            </w:r>
+          </w:p>
+        </w:tc>
+        <w:tc>
+          <w:tcPr>
+            <w:tcW w:w="6838" w:type="dxa"/>
+            <w:tcBorders>
+              <w:left w:val="single" w:sz="2" w:space="0" w:color="000001"/>
+              <w:bottom w:val="single" w:sz="2" w:space="0" w:color="000001"/>
+              <w:insideH w:val="single" w:sz="2" w:space="0" w:color="000001"/>
+            </w:tcBorders>
+            <w:shd w:fill="auto" w:val="clear"/>
+            <w:tcMar>
+              <w:left w:w="48" w:type="dxa"/>
+            </w:tcMar>
+          </w:tcPr>
+          <w:p>
+            <w:pPr>
+              <w:pStyle w:val="TableContents"/>
+              <w:rPr/>
+            </w:pPr>
+            <w:r>
+              <w:rPr/>
+              <w:t>Added documentation about ParserTest.java</w:t>
+            </w:r>
+          </w:p>
+        </w:tc>
+        <w:tc>
+          <w:tcPr>
+            <w:tcW w:w="1157" w:type="dxa"/>
+            <w:tcBorders>
+              <w:left w:val="single" w:sz="2" w:space="0" w:color="000001"/>
+              <w:bottom w:val="single" w:sz="2" w:space="0" w:color="000001"/>
+              <w:right w:val="single" w:sz="2" w:space="0" w:color="000001"/>
+              <w:insideH w:val="single" w:sz="2" w:space="0" w:color="000001"/>
+              <w:insideV w:val="single" w:sz="2" w:space="0" w:color="000001"/>
+            </w:tcBorders>
+            <w:shd w:fill="auto" w:val="clear"/>
+            <w:tcMar>
+              <w:left w:w="48" w:type="dxa"/>
+            </w:tcMar>
+          </w:tcPr>
+          <w:p>
+            <w:pPr>
+              <w:pStyle w:val="TableContents"/>
+              <w:rPr/>
+            </w:pPr>
+            <w:r>
+              <w:rPr/>
+              <w:t>1.4</w:t>
+            </w:r>
+          </w:p>
+        </w:tc>
+      </w:tr>
     </w:tbl>
     <w:p>
       <w:pPr>
@@ -2009,27 +2103,7 @@
           <w:sz w:val="28"/>
           <w:szCs w:val="28"/>
         </w:rPr>
-        <w:t>2</w:t>
-      </w:r>
-      <w:r>
-        <w:rPr>
-          <w:rFonts w:ascii="Times New Roman" w:hAnsi="Times New Roman"/>
-          <w:b/>
-          <w:bCs/>
-          <w:sz w:val="28"/>
-          <w:szCs w:val="28"/>
-        </w:rPr>
-        <w:t xml:space="preserve">. </w:t>
-      </w:r>
-      <w:r>
-        <w:rPr>
-          <w:rFonts w:ascii="Times New Roman" w:hAnsi="Times New Roman"/>
-          <w:b/>
-          <w:bCs/>
-          <w:sz w:val="28"/>
-          <w:szCs w:val="28"/>
-        </w:rPr>
-        <w:t>Overview</w:t>
+        <w:t>2. Overview</w:t>
       </w:r>
     </w:p>
     <w:p>
@@ -2055,10 +2129,10 @@
                 <wp:positionV relativeFrom="paragraph">
                   <wp:posOffset>164465</wp:posOffset>
                 </wp:positionV>
-                <wp:extent cx="810260" cy="1010285"/>
+                <wp:extent cx="810895" cy="1010920"/>
                 <wp:effectExtent l="0" t="0" r="0" b="0"/>
                 <wp:wrapNone/>
-                <wp:docPr id="1" name=""/>
+                <wp:docPr id="1" name="graphic1"/>
                 <a:graphic xmlns:a="http://schemas.openxmlformats.org/drawingml/2006/main">
                   <a:graphicData uri="http://schemas.microsoft.com/office/word/2010/wordprocessingShape">
                     <wps:wsp>
@@ -2066,7 +2140,7 @@
                       <wps:spPr>
                         <a:xfrm>
                           <a:off x="0" y="0"/>
-                          <a:ext cx="809640" cy="1009800"/>
+                          <a:ext cx="810360" cy="1010160"/>
                         </a:xfrm>
                         <a:prstGeom prst="ellipse">
                           <a:avLst/>
@@ -2093,7 +2167,7 @@
           </mc:Choice>
           <mc:Fallback>
             <w:pict>
-              <v:oval id="shape_0" stroked="t" style="position:absolute;margin-left:12.65pt;margin-top:12.95pt;width:63.7pt;height:79.45pt">
+              <v:oval id="shape_0" ID="graphic1" stroked="t" style="position:absolute;margin-left:12.65pt;margin-top:12.95pt;width:63.75pt;height:79.5pt">
                 <w10:wrap type="none"/>
                 <v:fill o:detectmouseclick="t" on="false"/>
                 <v:stroke color="#3465a4" joinstyle="round" endcap="flat"/>
@@ -2112,10 +2186,10 @@
                 <wp:positionV relativeFrom="paragraph">
                   <wp:posOffset>164465</wp:posOffset>
                 </wp:positionV>
-                <wp:extent cx="810260" cy="1010285"/>
+                <wp:extent cx="810895" cy="1010920"/>
                 <wp:effectExtent l="0" t="0" r="0" b="0"/>
                 <wp:wrapNone/>
-                <wp:docPr id="2" name=""/>
+                <wp:docPr id="2" name="graphic2"/>
                 <a:graphic xmlns:a="http://schemas.openxmlformats.org/drawingml/2006/main">
                   <a:graphicData uri="http://schemas.microsoft.com/office/word/2010/wordprocessingShape">
                     <wps:wsp>
@@ -2123,7 +2197,7 @@
                       <wps:spPr>
                         <a:xfrm>
                           <a:off x="0" y="0"/>
-                          <a:ext cx="809640" cy="1009800"/>
+                          <a:ext cx="810360" cy="1010160"/>
                         </a:xfrm>
                         <a:prstGeom prst="ellipse">
                           <a:avLst/>
@@ -2150,7 +2224,7 @@
           </mc:Choice>
           <mc:Fallback>
             <w:pict>
-              <v:oval id="shape_0" stroked="t" style="position:absolute;margin-left:126.05pt;margin-top:12.95pt;width:63.7pt;height:79.45pt">
+              <v:oval id="shape_0" ID="graphic2" stroked="t" style="position:absolute;margin-left:126.05pt;margin-top:12.95pt;width:63.75pt;height:79.5pt">
                 <w10:wrap type="none"/>
                 <v:fill o:detectmouseclick="t" on="false"/>
                 <v:stroke color="#3465a4" joinstyle="round" endcap="flat"/>
@@ -2169,10 +2243,10 @@
                 <wp:positionV relativeFrom="paragraph">
                   <wp:posOffset>164465</wp:posOffset>
                 </wp:positionV>
-                <wp:extent cx="810260" cy="1010285"/>
+                <wp:extent cx="810895" cy="1010920"/>
                 <wp:effectExtent l="0" t="0" r="0" b="0"/>
                 <wp:wrapNone/>
-                <wp:docPr id="3" name=""/>
+                <wp:docPr id="3" name="graphic3"/>
                 <a:graphic xmlns:a="http://schemas.openxmlformats.org/drawingml/2006/main">
                   <a:graphicData uri="http://schemas.microsoft.com/office/word/2010/wordprocessingShape">
                     <wps:wsp>
@@ -2180,7 +2254,7 @@
                       <wps:spPr>
                         <a:xfrm>
                           <a:off x="0" y="0"/>
-                          <a:ext cx="809640" cy="1009800"/>
+                          <a:ext cx="810360" cy="1010160"/>
                         </a:xfrm>
                         <a:prstGeom prst="ellipse">
                           <a:avLst/>
@@ -2207,7 +2281,7 @@
           </mc:Choice>
           <mc:Fallback>
             <w:pict>
-              <v:oval id="shape_0" stroked="t" style="position:absolute;margin-left:239.45pt;margin-top:12.95pt;width:63.7pt;height:79.45pt">
+              <v:oval id="shape_0" ID="graphic3" stroked="t" style="position:absolute;margin-left:239.45pt;margin-top:12.95pt;width:63.75pt;height:79.5pt">
                 <w10:wrap type="none"/>
                 <v:fill o:detectmouseclick="t" on="false"/>
                 <v:stroke color="#3465a4" joinstyle="round" endcap="flat"/>
@@ -2226,10 +2300,10 @@
                 <wp:positionV relativeFrom="paragraph">
                   <wp:posOffset>164465</wp:posOffset>
                 </wp:positionV>
-                <wp:extent cx="810260" cy="1010285"/>
+                <wp:extent cx="810895" cy="1010920"/>
                 <wp:effectExtent l="0" t="0" r="0" b="0"/>
                 <wp:wrapNone/>
-                <wp:docPr id="4" name=""/>
+                <wp:docPr id="4" name="graphic4"/>
                 <a:graphic xmlns:a="http://schemas.openxmlformats.org/drawingml/2006/main">
                   <a:graphicData uri="http://schemas.microsoft.com/office/word/2010/wordprocessingShape">
                     <wps:wsp>
@@ -2237,7 +2311,7 @@
                       <wps:spPr>
                         <a:xfrm>
                           <a:off x="0" y="0"/>
-                          <a:ext cx="809640" cy="1009800"/>
+                          <a:ext cx="810360" cy="1010160"/>
                         </a:xfrm>
                         <a:prstGeom prst="ellipse">
                           <a:avLst/>
@@ -2264,7 +2338,7 @@
           </mc:Choice>
           <mc:Fallback>
             <w:pict>
-              <v:oval id="shape_0" stroked="t" style="position:absolute;margin-left:352.85pt;margin-top:12.95pt;width:63.7pt;height:79.45pt">
+              <v:oval id="shape_0" ID="graphic4" stroked="t" style="position:absolute;margin-left:352.85pt;margin-top:12.95pt;width:63.75pt;height:79.5pt">
                 <w10:wrap type="none"/>
                 <v:fill o:detectmouseclick="t" on="false"/>
                 <v:stroke color="#3465a4" joinstyle="round" endcap="flat"/>
@@ -2311,18 +2385,18 @@
                 <wp:positionV relativeFrom="paragraph">
                   <wp:posOffset>133985</wp:posOffset>
                 </wp:positionV>
-                <wp:extent cx="544830" cy="118745"/>
+                <wp:extent cx="545465" cy="116205"/>
                 <wp:effectExtent l="0" t="0" r="0" b="0"/>
                 <wp:wrapNone/>
                 <wp:docPr id="5" name="Shape7"/>
                 <a:graphic xmlns:a="http://schemas.openxmlformats.org/drawingml/2006/main">
                   <a:graphicData uri="http://schemas.microsoft.com/office/word/2010/wordprocessingShape">
                     <wps:wsp>
-                      <wps:cNvSpPr txBox="1"/>
+                      <wps:cNvSpPr/>
                       <wps:spPr>
                         <a:xfrm>
                           <a:off x="0" y="0"/>
-                          <a:ext cx="544320" cy="118080"/>
+                          <a:ext cx="544680" cy="115560"/>
                         </a:xfrm>
                         <a:prstGeom prst="rect">
                           <a:avLst/>
@@ -2332,26 +2406,33 @@
                           <a:noFill/>
                         </a:ln>
                       </wps:spPr>
+                      <wps:style>
+                        <a:lnRef idx="0"/>
+                        <a:fillRef idx="0"/>
+                        <a:effectRef idx="0"/>
+                        <a:fontRef idx="minor"/>
+                      </wps:style>
                       <wps:txbx>
                         <w:txbxContent>
                           <w:p>
                             <w:pPr>
-                              <w:overflowPunct w:val="false"/>
+                              <w:pStyle w:val="FrameContents"/>
+                              <w:overflowPunct w:val="true"/>
                               <w:jc w:val="center"/>
                               <w:rPr/>
                             </w:pPr>
                             <w:r>
                               <w:rPr>
+                                <w:color w:val="00000A"/>
                                 <w:sz w:val="16"/>
                                 <w:szCs w:val="21"/>
-                                <w:color w:val="auto"/>
                               </w:rPr>
                               <w:t>Token</w:t>
                             </w:r>
                           </w:p>
                         </w:txbxContent>
                       </wps:txbx>
-                      <wps:bodyPr wrap="square" lIns="0" rIns="0" tIns="0" bIns="0">
+                      <wps:bodyPr lIns="0" rIns="0" tIns="0" bIns="0">
                         <a:spAutoFit/>
                       </wps:bodyPr>
                     </wps:wsp>
@@ -2362,34 +2443,31 @@
           </mc:Choice>
           <mc:Fallback>
             <w:pict>
-              <v:shapetype id="shapetype_202" coordsize="21600,21600" o:spt="202" path="m,l,21600l21600,21600l21600,xe">
-                <v:stroke joinstyle="miter"/>
-                <v:path gradientshapeok="t" o:connecttype="rect"/>
-              </v:shapetype>
-              <v:shape id="shape_0" ID="Shape7" stroked="f" style="position:absolute;margin-left:76.4pt;margin-top:10.55pt;width:42.8pt;height:9.25pt" type="shapetype_202">
+              <v:rect id="shape_0" ID="Shape7" stroked="f" style="position:absolute;margin-left:76.4pt;margin-top:10.55pt;width:42.85pt;height:9.05pt">
+                <w10:wrap type="square"/>
+                <v:fill o:detectmouseclick="t" on="false"/>
+                <v:stroke color="#3465a4" joinstyle="round" endcap="flat"/>
                 <v:textbox>
                   <w:txbxContent>
                     <w:p>
                       <w:pPr>
-                        <w:overflowPunct w:val="false"/>
+                        <w:pStyle w:val="FrameContents"/>
+                        <w:overflowPunct w:val="true"/>
                         <w:jc w:val="center"/>
                         <w:rPr/>
                       </w:pPr>
                       <w:r>
                         <w:rPr>
+                          <w:color w:val="00000A"/>
                           <w:sz w:val="16"/>
                           <w:szCs w:val="21"/>
-                          <w:color w:val="auto"/>
                         </w:rPr>
                         <w:t>Token</w:t>
                       </w:r>
                     </w:p>
                   </w:txbxContent>
                 </v:textbox>
-                <w10:wrap type="square"/>
-                <v:fill o:detectmouseclick="t" on="false"/>
-                <v:stroke color="black" endarrow="block" endarrowwidth="medium" endarrowlength="medium" joinstyle="round" endcap="flat"/>
-              </v:shape>
+              </v:rect>
             </w:pict>
           </mc:Fallback>
         </mc:AlternateContent>
@@ -2404,18 +2482,18 @@
                 <wp:positionV relativeFrom="paragraph">
                   <wp:posOffset>25400</wp:posOffset>
                 </wp:positionV>
-                <wp:extent cx="544830" cy="236220"/>
+                <wp:extent cx="545465" cy="233045"/>
                 <wp:effectExtent l="0" t="0" r="0" b="0"/>
                 <wp:wrapNone/>
-                <wp:docPr id="6" name="Shape7"/>
+                <wp:docPr id="7" name="Shape7"/>
                 <a:graphic xmlns:a="http://schemas.openxmlformats.org/drawingml/2006/main">
                   <a:graphicData uri="http://schemas.microsoft.com/office/word/2010/wordprocessingShape">
                     <wps:wsp>
-                      <wps:cNvSpPr txBox="1"/>
+                      <wps:cNvSpPr/>
                       <wps:spPr>
                         <a:xfrm>
                           <a:off x="0" y="0"/>
-                          <a:ext cx="544320" cy="235440"/>
+                          <a:ext cx="544680" cy="232560"/>
                         </a:xfrm>
                         <a:prstGeom prst="rect">
                           <a:avLst/>
@@ -2425,41 +2503,49 @@
                           <a:noFill/>
                         </a:ln>
                       </wps:spPr>
+                      <wps:style>
+                        <a:lnRef idx="0"/>
+                        <a:fillRef idx="0"/>
+                        <a:effectRef idx="0"/>
+                        <a:fontRef idx="minor"/>
+                      </wps:style>
                       <wps:txbx>
                         <w:txbxContent>
                           <w:p>
                             <w:pPr>
-                              <w:overflowPunct w:val="false"/>
+                              <w:pStyle w:val="FrameContents"/>
+                              <w:overflowPunct w:val="true"/>
                               <w:jc w:val="center"/>
                               <w:rPr/>
                             </w:pPr>
                             <w:r>
                               <w:rPr>
+                                <w:color w:val="00000A"/>
                                 <w:sz w:val="16"/>
                                 <w:szCs w:val="21"/>
-                                <w:color w:val="auto"/>
                               </w:rPr>
                               <w:t>Syntax</w:t>
                             </w:r>
                           </w:p>
                           <w:p>
                             <w:pPr>
-                              <w:overflowPunct w:val="false"/>
+                              <w:pStyle w:val="FrameContents"/>
+                              <w:overflowPunct w:val="true"/>
                               <w:jc w:val="center"/>
                               <w:rPr/>
                             </w:pPr>
                             <w:r>
                               <w:rPr>
+                                <w:color w:val="00000A"/>
                                 <w:sz w:val="16"/>
                                 <w:szCs w:val="21"/>
-                                <w:color w:val="auto"/>
                               </w:rPr>
                               <w:t>Tree</w:t>
                             </w:r>
                           </w:p>
                         </w:txbxContent>
                       </wps:txbx>
-                      <wps:bodyPr wrap="square" lIns="0" rIns="0" tIns="0" bIns="0">
+                      <wps:bodyPr lIns="0" rIns="0" tIns="0" bIns="0">
                         <a:spAutoFit/>
                       </wps:bodyPr>
                     </wps:wsp>
@@ -2470,45 +2556,47 @@
           </mc:Choice>
           <mc:Fallback>
             <w:pict>
-              <v:shape id="shape_0" ID="Shape7" stroked="f" style="position:absolute;margin-left:189.8pt;margin-top:2pt;width:42.8pt;height:18.5pt" type="shapetype_202">
+              <v:rect id="shape_0" ID="Shape7" stroked="f" style="position:absolute;margin-left:189.8pt;margin-top:2pt;width:42.85pt;height:18.25pt">
+                <w10:wrap type="square"/>
+                <v:fill o:detectmouseclick="t" on="false"/>
+                <v:stroke color="#3465a4" joinstyle="round" endcap="flat"/>
                 <v:textbox>
                   <w:txbxContent>
                     <w:p>
                       <w:pPr>
-                        <w:overflowPunct w:val="false"/>
+                        <w:pStyle w:val="FrameContents"/>
+                        <w:overflowPunct w:val="true"/>
                         <w:jc w:val="center"/>
                         <w:rPr/>
                       </w:pPr>
                       <w:r>
                         <w:rPr>
+                          <w:color w:val="00000A"/>
                           <w:sz w:val="16"/>
                           <w:szCs w:val="21"/>
-                          <w:color w:val="auto"/>
                         </w:rPr>
                         <w:t>Syntax</w:t>
                       </w:r>
                     </w:p>
                     <w:p>
                       <w:pPr>
-                        <w:overflowPunct w:val="false"/>
+                        <w:pStyle w:val="FrameContents"/>
+                        <w:overflowPunct w:val="true"/>
                         <w:jc w:val="center"/>
                         <w:rPr/>
                       </w:pPr>
                       <w:r>
                         <w:rPr>
+                          <w:color w:val="00000A"/>
                           <w:sz w:val="16"/>
                           <w:szCs w:val="21"/>
-                          <w:color w:val="auto"/>
                         </w:rPr>
                         <w:t>Tree</w:t>
                       </w:r>
                     </w:p>
                   </w:txbxContent>
                 </v:textbox>
-                <w10:wrap type="square"/>
-                <v:fill o:detectmouseclick="t" on="false"/>
-                <v:stroke color="black" endarrow="block" endarrowwidth="medium" endarrowlength="medium" joinstyle="round" endcap="flat"/>
-              </v:shape>
+              </v:rect>
             </w:pict>
           </mc:Fallback>
         </mc:AlternateContent>
@@ -2523,18 +2611,18 @@
                 <wp:positionV relativeFrom="paragraph">
                   <wp:posOffset>25400</wp:posOffset>
                 </wp:positionV>
-                <wp:extent cx="544830" cy="236220"/>
+                <wp:extent cx="545465" cy="233045"/>
                 <wp:effectExtent l="0" t="0" r="0" b="0"/>
                 <wp:wrapNone/>
-                <wp:docPr id="7" name="Shape7"/>
+                <wp:docPr id="9" name="Shape7"/>
                 <a:graphic xmlns:a="http://schemas.openxmlformats.org/drawingml/2006/main">
                   <a:graphicData uri="http://schemas.microsoft.com/office/word/2010/wordprocessingShape">
                     <wps:wsp>
-                      <wps:cNvSpPr txBox="1"/>
+                      <wps:cNvSpPr/>
                       <wps:spPr>
                         <a:xfrm>
                           <a:off x="0" y="0"/>
-                          <a:ext cx="544320" cy="235440"/>
+                          <a:ext cx="544680" cy="232560"/>
                         </a:xfrm>
                         <a:prstGeom prst="rect">
                           <a:avLst/>
@@ -2544,41 +2632,49 @@
                           <a:noFill/>
                         </a:ln>
                       </wps:spPr>
+                      <wps:style>
+                        <a:lnRef idx="0"/>
+                        <a:fillRef idx="0"/>
+                        <a:effectRef idx="0"/>
+                        <a:fontRef idx="minor"/>
+                      </wps:style>
                       <wps:txbx>
                         <w:txbxContent>
                           <w:p>
                             <w:pPr>
-                              <w:overflowPunct w:val="false"/>
+                              <w:pStyle w:val="FrameContents"/>
+                              <w:overflowPunct w:val="true"/>
                               <w:jc w:val="center"/>
                               <w:rPr/>
                             </w:pPr>
                             <w:r>
                               <w:rPr>
+                                <w:color w:val="00000A"/>
                                 <w:sz w:val="16"/>
                                 <w:szCs w:val="21"/>
-                                <w:color w:val="auto"/>
                               </w:rPr>
                               <w:t>Syntax</w:t>
                             </w:r>
                           </w:p>
                           <w:p>
                             <w:pPr>
-                              <w:overflowPunct w:val="false"/>
+                              <w:pStyle w:val="FrameContents"/>
+                              <w:overflowPunct w:val="true"/>
                               <w:jc w:val="center"/>
                               <w:rPr/>
                             </w:pPr>
                             <w:r>
                               <w:rPr>
+                                <w:color w:val="00000A"/>
                                 <w:sz w:val="16"/>
                                 <w:szCs w:val="21"/>
-                                <w:color w:val="auto"/>
                               </w:rPr>
                               <w:t>Tree</w:t>
                             </w:r>
                           </w:p>
                         </w:txbxContent>
                       </wps:txbx>
-                      <wps:bodyPr wrap="square" lIns="0" rIns="0" tIns="0" bIns="0">
+                      <wps:bodyPr lIns="0" rIns="0" tIns="0" bIns="0">
                         <a:spAutoFit/>
                       </wps:bodyPr>
                     </wps:wsp>
@@ -2589,45 +2685,47 @@
           </mc:Choice>
           <mc:Fallback>
             <w:pict>
-              <v:shape id="shape_0" ID="Shape7" stroked="f" style="position:absolute;margin-left:303.2pt;margin-top:2pt;width:42.8pt;height:18.5pt" type="shapetype_202">
+              <v:rect id="shape_0" ID="Shape7" stroked="f" style="position:absolute;margin-left:303.2pt;margin-top:2pt;width:42.85pt;height:18.25pt">
+                <w10:wrap type="square"/>
+                <v:fill o:detectmouseclick="t" on="false"/>
+                <v:stroke color="#3465a4" joinstyle="round" endcap="flat"/>
                 <v:textbox>
                   <w:txbxContent>
                     <w:p>
                       <w:pPr>
-                        <w:overflowPunct w:val="false"/>
+                        <w:pStyle w:val="FrameContents"/>
+                        <w:overflowPunct w:val="true"/>
                         <w:jc w:val="center"/>
                         <w:rPr/>
                       </w:pPr>
                       <w:r>
                         <w:rPr>
+                          <w:color w:val="00000A"/>
                           <w:sz w:val="16"/>
                           <w:szCs w:val="21"/>
-                          <w:color w:val="auto"/>
                         </w:rPr>
                         <w:t>Syntax</w:t>
                       </w:r>
                     </w:p>
                     <w:p>
                       <w:pPr>
-                        <w:overflowPunct w:val="false"/>
+                        <w:pStyle w:val="FrameContents"/>
+                        <w:overflowPunct w:val="true"/>
                         <w:jc w:val="center"/>
                         <w:rPr/>
                       </w:pPr>
                       <w:r>
                         <w:rPr>
+                          <w:color w:val="00000A"/>
                           <w:sz w:val="16"/>
                           <w:szCs w:val="21"/>
-                          <w:color w:val="auto"/>
                         </w:rPr>
                         <w:t>Tree</w:t>
                       </w:r>
                     </w:p>
                   </w:txbxContent>
                 </v:textbox>
-                <w10:wrap type="square"/>
-                <v:fill o:detectmouseclick="t" on="false"/>
-                <v:stroke color="black" endarrow="block" endarrowwidth="medium" endarrowlength="medium" joinstyle="round" endcap="flat"/>
-              </v:shape>
+              </v:rect>
             </w:pict>
           </mc:Fallback>
         </mc:AlternateContent>
@@ -2642,18 +2740,18 @@
                 <wp:positionV relativeFrom="paragraph">
                   <wp:posOffset>106680</wp:posOffset>
                 </wp:positionV>
-                <wp:extent cx="544830" cy="146050"/>
+                <wp:extent cx="545465" cy="116205"/>
                 <wp:effectExtent l="0" t="0" r="0" b="0"/>
                 <wp:wrapNone/>
-                <wp:docPr id="8" name="Shape7"/>
+                <wp:docPr id="11" name="Shape7"/>
                 <a:graphic xmlns:a="http://schemas.openxmlformats.org/drawingml/2006/main">
                   <a:graphicData uri="http://schemas.microsoft.com/office/word/2010/wordprocessingShape">
                     <wps:wsp>
-                      <wps:cNvSpPr txBox="1"/>
+                      <wps:cNvSpPr/>
                       <wps:spPr>
                         <a:xfrm>
                           <a:off x="0" y="0"/>
-                          <a:ext cx="544320" cy="145440"/>
+                          <a:ext cx="544680" cy="115560"/>
                         </a:xfrm>
                         <a:prstGeom prst="rect">
                           <a:avLst/>
@@ -2663,26 +2761,33 @@
                           <a:noFill/>
                         </a:ln>
                       </wps:spPr>
+                      <wps:style>
+                        <a:lnRef idx="0"/>
+                        <a:fillRef idx="0"/>
+                        <a:effectRef idx="0"/>
+                        <a:fontRef idx="minor"/>
+                      </wps:style>
                       <wps:txbx>
                         <w:txbxContent>
                           <w:p>
                             <w:pPr>
-                              <w:overflowPunct w:val="false"/>
+                              <w:pStyle w:val="FrameContents"/>
+                              <w:overflowPunct w:val="true"/>
                               <w:jc w:val="center"/>
                               <w:rPr/>
                             </w:pPr>
                             <w:r>
                               <w:rPr>
+                                <w:color w:val="00000A"/>
                                 <w:sz w:val="16"/>
                                 <w:szCs w:val="21"/>
-                                <w:color w:val="auto"/>
                               </w:rPr>
                               <w:t>MIPS</w:t>
                             </w:r>
                           </w:p>
                         </w:txbxContent>
                       </wps:txbx>
-                      <wps:bodyPr wrap="square" lIns="0" rIns="0" tIns="0" bIns="0">
+                      <wps:bodyPr lIns="0" rIns="0" tIns="0" bIns="0">
                         <a:spAutoFit/>
                       </wps:bodyPr>
                     </wps:wsp>
@@ -2693,30 +2798,31 @@
           </mc:Choice>
           <mc:Fallback>
             <w:pict>
-              <v:shape id="shape_0" ID="Shape7" stroked="f" style="position:absolute;margin-left:416.6pt;margin-top:8.4pt;width:42.8pt;height:11.4pt" type="shapetype_202">
+              <v:rect id="shape_0" ID="Shape7" stroked="f" style="position:absolute;margin-left:416.6pt;margin-top:8.4pt;width:42.85pt;height:9.05pt">
+                <w10:wrap type="square"/>
+                <v:fill o:detectmouseclick="t" on="false"/>
+                <v:stroke color="#3465a4" joinstyle="round" endcap="flat"/>
                 <v:textbox>
                   <w:txbxContent>
                     <w:p>
                       <w:pPr>
-                        <w:overflowPunct w:val="false"/>
+                        <w:pStyle w:val="FrameContents"/>
+                        <w:overflowPunct w:val="true"/>
                         <w:jc w:val="center"/>
                         <w:rPr/>
                       </w:pPr>
                       <w:r>
                         <w:rPr>
+                          <w:color w:val="00000A"/>
                           <w:sz w:val="16"/>
                           <w:szCs w:val="21"/>
-                          <w:color w:val="auto"/>
                         </w:rPr>
                         <w:t>MIPS</w:t>
                       </w:r>
                     </w:p>
                   </w:txbxContent>
                 </v:textbox>
-                <w10:wrap type="square"/>
-                <v:fill o:detectmouseclick="t" on="false"/>
-                <v:stroke color="black" endarrow="block" endarrowwidth="medium" endarrowlength="medium" joinstyle="round" endcap="flat"/>
-              </v:shape>
+              </v:rect>
             </w:pict>
           </mc:Fallback>
         </mc:AlternateContent>
@@ -2745,18 +2851,18 @@
                 <wp:positionV relativeFrom="paragraph">
                   <wp:posOffset>57785</wp:posOffset>
                 </wp:positionV>
-                <wp:extent cx="429260" cy="191135"/>
+                <wp:extent cx="429895" cy="146050"/>
                 <wp:effectExtent l="0" t="0" r="0" b="0"/>
                 <wp:wrapNone/>
-                <wp:docPr id="9" name="Shape1"/>
+                <wp:docPr id="13" name="Shape1"/>
                 <a:graphic xmlns:a="http://schemas.openxmlformats.org/drawingml/2006/main">
                   <a:graphicData uri="http://schemas.microsoft.com/office/word/2010/wordprocessingShape">
                     <wps:wsp>
-                      <wps:cNvSpPr txBox="1"/>
+                      <wps:cNvSpPr/>
                       <wps:spPr>
                         <a:xfrm>
                           <a:off x="0" y="0"/>
-                          <a:ext cx="428760" cy="190440"/>
+                          <a:ext cx="429120" cy="145440"/>
                         </a:xfrm>
                         <a:prstGeom prst="rect">
                           <a:avLst/>
@@ -2766,24 +2872,31 @@
                           <a:noFill/>
                         </a:ln>
                       </wps:spPr>
+                      <wps:style>
+                        <a:lnRef idx="0"/>
+                        <a:fillRef idx="0"/>
+                        <a:effectRef idx="0"/>
+                        <a:fontRef idx="minor"/>
+                      </wps:style>
                       <wps:txbx>
                         <w:txbxContent>
                           <w:p>
                             <w:pPr>
-                              <w:overflowPunct w:val="false"/>
+                              <w:pStyle w:val="FrameContents"/>
+                              <w:overflowPunct w:val="true"/>
                               <w:rPr/>
                             </w:pPr>
                             <w:r>
                               <w:rPr>
+                                <w:color w:val="00000A"/>
                                 <w:sz w:val="20"/>
-                                <w:color w:val="auto"/>
                               </w:rPr>
                               <w:t>Scanner</w:t>
                             </w:r>
                           </w:p>
                         </w:txbxContent>
                       </wps:txbx>
-                      <wps:bodyPr wrap="square" lIns="0" rIns="0" tIns="0" bIns="0">
+                      <wps:bodyPr lIns="0" rIns="0" tIns="0" bIns="0">
                         <a:spAutoFit/>
                       </wps:bodyPr>
                     </wps:wsp>
@@ -2794,28 +2907,29 @@
           </mc:Choice>
           <mc:Fallback>
             <w:pict>
-              <v:shape id="shape_0" ID="Shape1" stroked="f" style="position:absolute;margin-left:26.9pt;margin-top:4.55pt;width:33.7pt;height:14.95pt" type="shapetype_202">
+              <v:rect id="shape_0" ID="Shape1" stroked="f" style="position:absolute;margin-left:26.9pt;margin-top:4.55pt;width:33.75pt;height:11.4pt">
+                <w10:wrap type="square"/>
+                <v:fill o:detectmouseclick="t" on="false"/>
+                <v:stroke color="#3465a4" joinstyle="round" endcap="flat"/>
                 <v:textbox>
                   <w:txbxContent>
                     <w:p>
                       <w:pPr>
-                        <w:overflowPunct w:val="false"/>
+                        <w:pStyle w:val="FrameContents"/>
+                        <w:overflowPunct w:val="true"/>
                         <w:rPr/>
                       </w:pPr>
                       <w:r>
                         <w:rPr>
+                          <w:color w:val="00000A"/>
                           <w:sz w:val="20"/>
-                          <w:color w:val="auto"/>
                         </w:rPr>
                         <w:t>Scanner</w:t>
                       </w:r>
                     </w:p>
                   </w:txbxContent>
                 </v:textbox>
-                <w10:wrap type="square"/>
-                <v:fill o:detectmouseclick="t" on="false"/>
-                <v:stroke color="black" joinstyle="round" endcap="flat"/>
-              </v:shape>
+              </v:rect>
             </w:pict>
           </mc:Fallback>
         </mc:AlternateContent>
@@ -2830,18 +2944,18 @@
                 <wp:positionV relativeFrom="paragraph">
                   <wp:posOffset>635</wp:posOffset>
                 </wp:positionV>
-                <wp:extent cx="675005" cy="439420"/>
+                <wp:extent cx="675640" cy="292735"/>
                 <wp:effectExtent l="0" t="0" r="0" b="0"/>
                 <wp:wrapNone/>
-                <wp:docPr id="10" name="Shape1"/>
+                <wp:docPr id="15" name="Shape1"/>
                 <a:graphic xmlns:a="http://schemas.openxmlformats.org/drawingml/2006/main">
                   <a:graphicData uri="http://schemas.microsoft.com/office/word/2010/wordprocessingShape">
                     <wps:wsp>
-                      <wps:cNvSpPr txBox="1"/>
+                      <wps:cNvSpPr/>
                       <wps:spPr>
                         <a:xfrm>
                           <a:off x="0" y="0"/>
-                          <a:ext cx="674280" cy="438840"/>
+                          <a:ext cx="675000" cy="291960"/>
                         </a:xfrm>
                         <a:prstGeom prst="rect">
                           <a:avLst/>
@@ -2851,39 +2965,47 @@
                           <a:noFill/>
                         </a:ln>
                       </wps:spPr>
+                      <wps:style>
+                        <a:lnRef idx="0"/>
+                        <a:fillRef idx="0"/>
+                        <a:effectRef idx="0"/>
+                        <a:fontRef idx="minor"/>
+                      </wps:style>
                       <wps:txbx>
                         <w:txbxContent>
                           <w:p>
                             <w:pPr>
-                              <w:overflowPunct w:val="false"/>
+                              <w:pStyle w:val="FrameContents"/>
+                              <w:overflowPunct w:val="true"/>
                               <w:jc w:val="center"/>
                               <w:rPr/>
                             </w:pPr>
                             <w:r>
                               <w:rPr>
+                                <w:color w:val="00000A"/>
                                 <w:sz w:val="20"/>
-                                <w:color w:val="auto"/>
                               </w:rPr>
                               <w:t>Recognizer</w:t>
                             </w:r>
                           </w:p>
                           <w:p>
                             <w:pPr>
-                              <w:overflowPunct w:val="false"/>
+                              <w:pStyle w:val="FrameContents"/>
+                              <w:overflowPunct w:val="true"/>
                               <w:jc w:val="center"/>
                               <w:rPr/>
                             </w:pPr>
                             <w:r>
                               <w:rPr>
+                                <w:color w:val="00000A"/>
                                 <w:sz w:val="20"/>
-                                <w:color w:val="auto"/>
                               </w:rPr>
                               <w:t>(Parser)</w:t>
                             </w:r>
                           </w:p>
                         </w:txbxContent>
                       </wps:txbx>
-                      <wps:bodyPr wrap="square" lIns="0" rIns="0" tIns="0" bIns="0">
+                      <wps:bodyPr lIns="0" rIns="0" tIns="0" bIns="0">
                         <a:spAutoFit/>
                       </wps:bodyPr>
                     </wps:wsp>
@@ -2894,43 +3016,45 @@
           </mc:Choice>
           <mc:Fallback>
             <w:pict>
-              <v:shape id="shape_0" ID="Shape1" stroked="f" style="position:absolute;margin-left:132.95pt;margin-top:0.05pt;width:53.05pt;height:34.5pt" type="shapetype_202">
+              <v:rect id="shape_0" ID="Shape1" stroked="f" style="position:absolute;margin-left:132.95pt;margin-top:0.05pt;width:53.1pt;height:22.95pt">
+                <w10:wrap type="square"/>
+                <v:fill o:detectmouseclick="t" on="false"/>
+                <v:stroke color="#3465a4" joinstyle="round" endcap="flat"/>
                 <v:textbox>
                   <w:txbxContent>
                     <w:p>
                       <w:pPr>
-                        <w:overflowPunct w:val="false"/>
+                        <w:pStyle w:val="FrameContents"/>
+                        <w:overflowPunct w:val="true"/>
                         <w:jc w:val="center"/>
                         <w:rPr/>
                       </w:pPr>
                       <w:r>
                         <w:rPr>
+                          <w:color w:val="00000A"/>
                           <w:sz w:val="20"/>
-                          <w:color w:val="auto"/>
                         </w:rPr>
                         <w:t>Recognizer</w:t>
                       </w:r>
                     </w:p>
                     <w:p>
                       <w:pPr>
-                        <w:overflowPunct w:val="false"/>
+                        <w:pStyle w:val="FrameContents"/>
+                        <w:overflowPunct w:val="true"/>
                         <w:jc w:val="center"/>
                         <w:rPr/>
                       </w:pPr>
                       <w:r>
                         <w:rPr>
+                          <w:color w:val="00000A"/>
                           <w:sz w:val="20"/>
-                          <w:color w:val="auto"/>
                         </w:rPr>
                         <w:t>(Parser)</w:t>
                       </w:r>
                     </w:p>
                   </w:txbxContent>
                 </v:textbox>
-                <w10:wrap type="square"/>
-                <v:fill o:detectmouseclick="t" on="false"/>
-                <v:stroke color="black" joinstyle="round" endcap="flat"/>
-              </v:shape>
+              </v:rect>
             </w:pict>
           </mc:Fallback>
         </mc:AlternateContent>
@@ -2945,18 +3069,18 @@
                 <wp:positionV relativeFrom="paragraph">
                   <wp:posOffset>635</wp:posOffset>
                 </wp:positionV>
-                <wp:extent cx="675005" cy="439420"/>
+                <wp:extent cx="675640" cy="292735"/>
                 <wp:effectExtent l="0" t="0" r="0" b="0"/>
                 <wp:wrapNone/>
-                <wp:docPr id="11" name="Shape1"/>
+                <wp:docPr id="17" name="Shape1"/>
                 <a:graphic xmlns:a="http://schemas.openxmlformats.org/drawingml/2006/main">
                   <a:graphicData uri="http://schemas.microsoft.com/office/word/2010/wordprocessingShape">
                     <wps:wsp>
-                      <wps:cNvSpPr txBox="1"/>
+                      <wps:cNvSpPr/>
                       <wps:spPr>
                         <a:xfrm>
                           <a:off x="0" y="0"/>
-                          <a:ext cx="674280" cy="438840"/>
+                          <a:ext cx="675000" cy="291960"/>
                         </a:xfrm>
                         <a:prstGeom prst="rect">
                           <a:avLst/>
@@ -2966,39 +3090,47 @@
                           <a:noFill/>
                         </a:ln>
                       </wps:spPr>
+                      <wps:style>
+                        <a:lnRef idx="0"/>
+                        <a:fillRef idx="0"/>
+                        <a:effectRef idx="0"/>
+                        <a:fontRef idx="minor"/>
+                      </wps:style>
                       <wps:txbx>
                         <w:txbxContent>
                           <w:p>
                             <w:pPr>
-                              <w:overflowPunct w:val="false"/>
+                              <w:pStyle w:val="FrameContents"/>
+                              <w:overflowPunct w:val="true"/>
                               <w:jc w:val="center"/>
                               <w:rPr/>
                             </w:pPr>
                             <w:r>
                               <w:rPr>
+                                <w:color w:val="00000A"/>
                                 <w:sz w:val="20"/>
-                                <w:color w:val="auto"/>
                               </w:rPr>
                               <w:t>Semantic</w:t>
                             </w:r>
                           </w:p>
                           <w:p>
                             <w:pPr>
-                              <w:overflowPunct w:val="false"/>
+                              <w:pStyle w:val="FrameContents"/>
+                              <w:overflowPunct w:val="true"/>
                               <w:jc w:val="center"/>
                               <w:rPr/>
                             </w:pPr>
                             <w:r>
                               <w:rPr>
+                                <w:color w:val="00000A"/>
                                 <w:sz w:val="20"/>
-                                <w:color w:val="auto"/>
                               </w:rPr>
                               <w:t>Analyzer</w:t>
                             </w:r>
                           </w:p>
                         </w:txbxContent>
                       </wps:txbx>
-                      <wps:bodyPr wrap="square" lIns="0" rIns="0" tIns="0" bIns="0">
+                      <wps:bodyPr lIns="0" rIns="0" tIns="0" bIns="0">
                         <a:spAutoFit/>
                       </wps:bodyPr>
                     </wps:wsp>
@@ -3009,43 +3141,45 @@
           </mc:Choice>
           <mc:Fallback>
             <w:pict>
-              <v:shape id="shape_0" ID="Shape1" stroked="f" style="position:absolute;margin-left:246.35pt;margin-top:0.05pt;width:53.05pt;height:34.5pt" type="shapetype_202">
+              <v:rect id="shape_0" ID="Shape1" stroked="f" style="position:absolute;margin-left:246.35pt;margin-top:0.05pt;width:53.1pt;height:22.95pt">
+                <w10:wrap type="square"/>
+                <v:fill o:detectmouseclick="t" on="false"/>
+                <v:stroke color="#3465a4" joinstyle="round" endcap="flat"/>
                 <v:textbox>
                   <w:txbxContent>
                     <w:p>
                       <w:pPr>
-                        <w:overflowPunct w:val="false"/>
+                        <w:pStyle w:val="FrameContents"/>
+                        <w:overflowPunct w:val="true"/>
                         <w:jc w:val="center"/>
                         <w:rPr/>
                       </w:pPr>
                       <w:r>
                         <w:rPr>
+                          <w:color w:val="00000A"/>
                           <w:sz w:val="20"/>
-                          <w:color w:val="auto"/>
                         </w:rPr>
                         <w:t>Semantic</w:t>
                       </w:r>
                     </w:p>
                     <w:p>
                       <w:pPr>
-                        <w:overflowPunct w:val="false"/>
+                        <w:pStyle w:val="FrameContents"/>
+                        <w:overflowPunct w:val="true"/>
                         <w:jc w:val="center"/>
                         <w:rPr/>
                       </w:pPr>
                       <w:r>
                         <w:rPr>
+                          <w:color w:val="00000A"/>
                           <w:sz w:val="20"/>
-                          <w:color w:val="auto"/>
                         </w:rPr>
                         <w:t>Analyzer</w:t>
                       </w:r>
                     </w:p>
                   </w:txbxContent>
                 </v:textbox>
-                <w10:wrap type="square"/>
-                <v:fill o:detectmouseclick="t" on="false"/>
-                <v:stroke color="black" joinstyle="round" endcap="flat"/>
-              </v:shape>
+              </v:rect>
             </w:pict>
           </mc:Fallback>
         </mc:AlternateContent>
@@ -3060,18 +3194,18 @@
                 <wp:positionV relativeFrom="paragraph">
                   <wp:posOffset>635</wp:posOffset>
                 </wp:positionV>
-                <wp:extent cx="675005" cy="439420"/>
+                <wp:extent cx="675640" cy="292735"/>
                 <wp:effectExtent l="0" t="0" r="0" b="0"/>
                 <wp:wrapNone/>
-                <wp:docPr id="12" name="Shape1"/>
+                <wp:docPr id="19" name="Shape1"/>
                 <a:graphic xmlns:a="http://schemas.openxmlformats.org/drawingml/2006/main">
                   <a:graphicData uri="http://schemas.microsoft.com/office/word/2010/wordprocessingShape">
                     <wps:wsp>
-                      <wps:cNvSpPr txBox="1"/>
+                      <wps:cNvSpPr/>
                       <wps:spPr>
                         <a:xfrm>
                           <a:off x="0" y="0"/>
-                          <a:ext cx="674280" cy="438840"/>
+                          <a:ext cx="675000" cy="291960"/>
                         </a:xfrm>
                         <a:prstGeom prst="rect">
                           <a:avLst/>
@@ -3081,39 +3215,47 @@
                           <a:noFill/>
                         </a:ln>
                       </wps:spPr>
+                      <wps:style>
+                        <a:lnRef idx="0"/>
+                        <a:fillRef idx="0"/>
+                        <a:effectRef idx="0"/>
+                        <a:fontRef idx="minor"/>
+                      </wps:style>
                       <wps:txbx>
                         <w:txbxContent>
                           <w:p>
                             <w:pPr>
-                              <w:overflowPunct w:val="false"/>
+                              <w:pStyle w:val="FrameContents"/>
+                              <w:overflowPunct w:val="true"/>
                               <w:jc w:val="center"/>
                               <w:rPr/>
                             </w:pPr>
                             <w:r>
                               <w:rPr>
+                                <w:color w:val="00000A"/>
                                 <w:sz w:val="20"/>
-                                <w:color w:val="auto"/>
                               </w:rPr>
                               <w:t>Code</w:t>
                             </w:r>
                           </w:p>
                           <w:p>
                             <w:pPr>
-                              <w:overflowPunct w:val="false"/>
+                              <w:pStyle w:val="FrameContents"/>
+                              <w:overflowPunct w:val="true"/>
                               <w:jc w:val="center"/>
                               <w:rPr/>
                             </w:pPr>
                             <w:r>
                               <w:rPr>
+                                <w:color w:val="00000A"/>
                                 <w:sz w:val="20"/>
-                                <w:color w:val="auto"/>
                               </w:rPr>
                               <w:t>Generation</w:t>
                             </w:r>
                           </w:p>
                         </w:txbxContent>
                       </wps:txbx>
-                      <wps:bodyPr wrap="square" lIns="0" rIns="0" tIns="0" bIns="0">
+                      <wps:bodyPr lIns="0" rIns="0" tIns="0" bIns="0">
                         <a:spAutoFit/>
                       </wps:bodyPr>
                     </wps:wsp>
@@ -3124,43 +3266,45 @@
           </mc:Choice>
           <mc:Fallback>
             <w:pict>
-              <v:shape id="shape_0" ID="Shape1" stroked="f" style="position:absolute;margin-left:359.75pt;margin-top:0.05pt;width:53.05pt;height:34.5pt" type="shapetype_202">
+              <v:rect id="shape_0" ID="Shape1" stroked="f" style="position:absolute;margin-left:359.75pt;margin-top:0.05pt;width:53.1pt;height:22.95pt">
+                <w10:wrap type="square"/>
+                <v:fill o:detectmouseclick="t" on="false"/>
+                <v:stroke color="#3465a4" joinstyle="round" endcap="flat"/>
                 <v:textbox>
                   <w:txbxContent>
                     <w:p>
                       <w:pPr>
-                        <w:overflowPunct w:val="false"/>
+                        <w:pStyle w:val="FrameContents"/>
+                        <w:overflowPunct w:val="true"/>
                         <w:jc w:val="center"/>
                         <w:rPr/>
                       </w:pPr>
                       <w:r>
                         <w:rPr>
+                          <w:color w:val="00000A"/>
                           <w:sz w:val="20"/>
-                          <w:color w:val="auto"/>
                         </w:rPr>
                         <w:t>Code</w:t>
                       </w:r>
                     </w:p>
                     <w:p>
                       <w:pPr>
-                        <w:overflowPunct w:val="false"/>
+                        <w:pStyle w:val="FrameContents"/>
+                        <w:overflowPunct w:val="true"/>
                         <w:jc w:val="center"/>
                         <w:rPr/>
                       </w:pPr>
                       <w:r>
                         <w:rPr>
+                          <w:color w:val="00000A"/>
                           <w:sz w:val="20"/>
-                          <w:color w:val="auto"/>
                         </w:rPr>
                         <w:t>Generation</w:t>
                       </w:r>
                     </w:p>
                   </w:txbxContent>
                 </v:textbox>
-                <w10:wrap type="square"/>
-                <v:fill o:detectmouseclick="t" on="false"/>
-                <v:stroke color="black" joinstyle="round" endcap="flat"/>
-              </v:shape>
+              </v:rect>
             </w:pict>
           </mc:Fallback>
         </mc:AlternateContent>
@@ -3173,12 +3317,12 @@
                   <wp:posOffset>970280</wp:posOffset>
                 </wp:positionH>
                 <wp:positionV relativeFrom="paragraph">
-                  <wp:posOffset>132080</wp:posOffset>
+                  <wp:posOffset>135890</wp:posOffset>
                 </wp:positionV>
-                <wp:extent cx="631190" cy="7620"/>
+                <wp:extent cx="631825" cy="8255"/>
                 <wp:effectExtent l="0" t="0" r="0" b="0"/>
                 <wp:wrapNone/>
-                <wp:docPr id="13" name="Shape4"/>
+                <wp:docPr id="21" name="Shape4"/>
                 <a:graphic xmlns:a="http://schemas.openxmlformats.org/drawingml/2006/main">
                   <a:graphicData uri="http://schemas.microsoft.com/office/word/2010/wordprocessingShape">
                     <wps:wsp>
@@ -3186,7 +3330,7 @@
                       <wps:spPr>
                         <a:xfrm flipV="1">
                           <a:off x="0" y="0"/>
-                          <a:ext cx="630720" cy="6840"/>
+                          <a:ext cx="631080" cy="6480"/>
                         </a:xfrm>
                         <a:prstGeom prst="line">
                           <a:avLst/>
@@ -3213,7 +3357,7 @@
           </mc:Choice>
           <mc:Fallback>
             <w:pict>
-              <v:line id="shape_0" from="76.4pt,10.15pt" to="126pt,10.65pt" ID="Shape4" stroked="t" style="position:absolute;flip:y">
+              <v:line id="shape_0" from="76.4pt,10.45pt" to="126.05pt,10.9pt" ID="Shape4" stroked="t" style="position:absolute;flip:y">
                 <v:stroke color="#3465a4" endarrow="block" endarrowwidth="medium" endarrowlength="medium" joinstyle="round" endcap="flat"/>
                 <v:fill o:detectmouseclick="t" on="false"/>
               </v:line>
@@ -3229,12 +3373,12 @@
                   <wp:posOffset>2410460</wp:posOffset>
                 </wp:positionH>
                 <wp:positionV relativeFrom="paragraph">
-                  <wp:posOffset>132080</wp:posOffset>
+                  <wp:posOffset>135890</wp:posOffset>
                 </wp:positionV>
-                <wp:extent cx="631190" cy="7620"/>
+                <wp:extent cx="631825" cy="8255"/>
                 <wp:effectExtent l="0" t="0" r="0" b="0"/>
                 <wp:wrapNone/>
-                <wp:docPr id="14" name="Shape4"/>
+                <wp:docPr id="22" name="Shape4"/>
                 <a:graphic xmlns:a="http://schemas.openxmlformats.org/drawingml/2006/main">
                   <a:graphicData uri="http://schemas.microsoft.com/office/word/2010/wordprocessingShape">
                     <wps:wsp>
@@ -3242,7 +3386,7 @@
                       <wps:spPr>
                         <a:xfrm flipV="1">
                           <a:off x="0" y="0"/>
-                          <a:ext cx="630720" cy="6840"/>
+                          <a:ext cx="631080" cy="6480"/>
                         </a:xfrm>
                         <a:prstGeom prst="line">
                           <a:avLst/>
@@ -3269,7 +3413,7 @@
           </mc:Choice>
           <mc:Fallback>
             <w:pict>
-              <v:line id="shape_0" from="189.8pt,10.15pt" to="239.4pt,10.65pt" ID="Shape4" stroked="t" style="position:absolute;flip:y">
+              <v:line id="shape_0" from="189.8pt,10.45pt" to="239.45pt,10.9pt" ID="Shape4" stroked="t" style="position:absolute;flip:y">
                 <v:stroke color="#3465a4" endarrow="block" endarrowwidth="medium" endarrowlength="medium" joinstyle="round" endcap="flat"/>
                 <v:fill o:detectmouseclick="t" on="false"/>
               </v:line>
@@ -3285,12 +3429,12 @@
                   <wp:posOffset>3850640</wp:posOffset>
                 </wp:positionH>
                 <wp:positionV relativeFrom="paragraph">
-                  <wp:posOffset>132080</wp:posOffset>
+                  <wp:posOffset>135890</wp:posOffset>
                 </wp:positionV>
-                <wp:extent cx="631190" cy="7620"/>
+                <wp:extent cx="631825" cy="8255"/>
                 <wp:effectExtent l="0" t="0" r="0" b="0"/>
                 <wp:wrapNone/>
-                <wp:docPr id="15" name="Shape4"/>
+                <wp:docPr id="23" name="Shape4"/>
                 <a:graphic xmlns:a="http://schemas.openxmlformats.org/drawingml/2006/main">
                   <a:graphicData uri="http://schemas.microsoft.com/office/word/2010/wordprocessingShape">
                     <wps:wsp>
@@ -3298,7 +3442,7 @@
                       <wps:spPr>
                         <a:xfrm flipV="1">
                           <a:off x="0" y="0"/>
-                          <a:ext cx="630720" cy="6840"/>
+                          <a:ext cx="631080" cy="6480"/>
                         </a:xfrm>
                         <a:prstGeom prst="line">
                           <a:avLst/>
@@ -3325,7 +3469,7 @@
           </mc:Choice>
           <mc:Fallback>
             <w:pict>
-              <v:line id="shape_0" from="303.2pt,10.15pt" to="352.8pt,10.65pt" ID="Shape4" stroked="t" style="position:absolute;flip:y">
+              <v:line id="shape_0" from="303.2pt,10.45pt" to="352.85pt,10.9pt" ID="Shape4" stroked="t" style="position:absolute;flip:y">
                 <v:stroke color="#3465a4" endarrow="block" endarrowwidth="medium" endarrowlength="medium" joinstyle="round" endcap="flat"/>
                 <v:fill o:detectmouseclick="t" on="false"/>
               </v:line>
@@ -3341,12 +3485,12 @@
                   <wp:posOffset>5290820</wp:posOffset>
                 </wp:positionH>
                 <wp:positionV relativeFrom="paragraph">
-                  <wp:posOffset>132080</wp:posOffset>
+                  <wp:posOffset>135890</wp:posOffset>
                 </wp:positionV>
-                <wp:extent cx="631190" cy="7620"/>
+                <wp:extent cx="631825" cy="8255"/>
                 <wp:effectExtent l="0" t="0" r="0" b="0"/>
                 <wp:wrapNone/>
-                <wp:docPr id="16" name="Shape4"/>
+                <wp:docPr id="24" name="Shape4"/>
                 <a:graphic xmlns:a="http://schemas.openxmlformats.org/drawingml/2006/main">
                   <a:graphicData uri="http://schemas.microsoft.com/office/word/2010/wordprocessingShape">
                     <wps:wsp>
@@ -3354,7 +3498,7 @@
                       <wps:spPr>
                         <a:xfrm flipV="1">
                           <a:off x="0" y="0"/>
-                          <a:ext cx="630720" cy="6840"/>
+                          <a:ext cx="631080" cy="6480"/>
                         </a:xfrm>
                         <a:prstGeom prst="line">
                           <a:avLst/>
@@ -3381,7 +3525,7 @@
           </mc:Choice>
           <mc:Fallback>
             <w:pict>
-              <v:line id="shape_0" from="416.6pt,10.15pt" to="466.2pt,10.65pt" ID="Shape4" stroked="t" style="position:absolute;flip:y">
+              <v:line id="shape_0" from="416.6pt,10.45pt" to="466.25pt,10.9pt" ID="Shape4" stroked="t" style="position:absolute;flip:y">
                 <v:stroke color="#3465a4" endarrow="block" endarrowwidth="medium" endarrowlength="medium" joinstyle="round" endcap="flat"/>
                 <v:fill o:detectmouseclick="t" on="false"/>
               </v:line>
@@ -3436,15 +3580,15 @@
               <wp:anchor behindDoc="0" distT="0" distB="0" distL="0" distR="0" simplePos="0" locked="0" layoutInCell="1" allowOverlap="1" relativeHeight="15">
                 <wp:simplePos x="0" y="0"/>
                 <wp:positionH relativeFrom="column">
-                  <wp:posOffset>2189480</wp:posOffset>
+                  <wp:posOffset>2266315</wp:posOffset>
                 </wp:positionH>
                 <wp:positionV relativeFrom="paragraph">
-                  <wp:posOffset>102870</wp:posOffset>
+                  <wp:posOffset>82550</wp:posOffset>
                 </wp:positionV>
-                <wp:extent cx="109855" cy="238760"/>
+                <wp:extent cx="109855" cy="240030"/>
                 <wp:effectExtent l="0" t="0" r="0" b="0"/>
                 <wp:wrapNone/>
-                <wp:docPr id="17" name="Shape5"/>
+                <wp:docPr id="25" name="Shape5"/>
                 <a:graphic xmlns:a="http://schemas.openxmlformats.org/drawingml/2006/main">
                   <a:graphicData uri="http://schemas.microsoft.com/office/word/2010/wordprocessingShape">
                     <wps:wsp>
@@ -3452,7 +3596,7 @@
                       <wps:spPr>
                         <a:xfrm>
                           <a:off x="0" y="0"/>
-                          <a:ext cx="109080" cy="237960"/>
+                          <a:ext cx="109800" cy="238680"/>
                         </a:xfrm>
                         <a:prstGeom prst="line">
                           <a:avLst/>
@@ -3480,7 +3624,7 @@
           </mc:Choice>
           <mc:Fallback>
             <w:pict>
-              <v:line id="shape_0" from="166.4pt,9.65pt" to="174.95pt,28.35pt" ID="Shape5" stroked="t" style="position:absolute">
+              <v:line id="shape_0" from="172.4pt,8.1pt" to="181pt,26.85pt" ID="Shape5" stroked="t" style="position:absolute">
                 <v:stroke color="#3465a4" startarrow="block" endarrow="block" startarrowwidth="medium" startarrowlength="medium" endarrowwidth="medium" endarrowlength="medium" joinstyle="round" endcap="flat"/>
                 <v:fill o:detectmouseclick="t" on="false"/>
               </v:line>
@@ -3493,15 +3637,15 @@
               <wp:anchor behindDoc="0" distT="0" distB="0" distL="0" distR="0" simplePos="0" locked="0" layoutInCell="1" allowOverlap="1" relativeHeight="16">
                 <wp:simplePos x="0" y="0"/>
                 <wp:positionH relativeFrom="column">
-                  <wp:posOffset>3188970</wp:posOffset>
+                  <wp:posOffset>3278505</wp:posOffset>
                 </wp:positionH>
                 <wp:positionV relativeFrom="paragraph">
-                  <wp:posOffset>55880</wp:posOffset>
+                  <wp:posOffset>46355</wp:posOffset>
                 </wp:positionV>
-                <wp:extent cx="156845" cy="295910"/>
+                <wp:extent cx="157480" cy="297180"/>
                 <wp:effectExtent l="0" t="0" r="0" b="0"/>
                 <wp:wrapNone/>
-                <wp:docPr id="18" name="Shape6"/>
+                <wp:docPr id="26" name="Shape6"/>
                 <a:graphic xmlns:a="http://schemas.openxmlformats.org/drawingml/2006/main">
                   <a:graphicData uri="http://schemas.microsoft.com/office/word/2010/wordprocessingShape">
                     <wps:wsp>
@@ -3509,7 +3653,7 @@
                       <wps:spPr>
                         <a:xfrm flipV="1">
                           <a:off x="0" y="0"/>
-                          <a:ext cx="156240" cy="295200"/>
+                          <a:ext cx="155520" cy="295920"/>
                         </a:xfrm>
                         <a:prstGeom prst="line">
                           <a:avLst/>
@@ -3537,7 +3681,7 @@
           </mc:Choice>
           <mc:Fallback>
             <w:pict>
-              <v:line id="shape_0" from="244.1pt,5.15pt" to="256.35pt,28.35pt" ID="Shape6" stroked="t" style="position:absolute;flip:y">
+              <v:line id="shape_0" from="251.15pt,4.4pt" to="263.35pt,27.65pt" ID="Shape6" stroked="t" style="position:absolute;flip:y">
                 <v:stroke color="#3465a4" startarrow="block" endarrow="block" startarrowwidth="medium" startarrowlength="medium" endarrowwidth="medium" endarrowlength="medium" joinstyle="round" endcap="flat"/>
                 <v:fill o:detectmouseclick="t" on="false"/>
               </v:line>
@@ -3583,10 +3727,10 @@
                 <wp:positionV relativeFrom="paragraph">
                   <wp:posOffset>10160</wp:posOffset>
                 </wp:positionV>
-                <wp:extent cx="972820" cy="448945"/>
+                <wp:extent cx="973455" cy="449580"/>
                 <wp:effectExtent l="0" t="0" r="0" b="0"/>
                 <wp:wrapNone/>
-                <wp:docPr id="19" name="Shape2"/>
+                <wp:docPr id="27" name="Shape2"/>
                 <a:graphic xmlns:a="http://schemas.openxmlformats.org/drawingml/2006/main">
                   <a:graphicData uri="http://schemas.microsoft.com/office/word/2010/wordprocessingShape">
                     <wps:wsp>
@@ -3594,7 +3738,7 @@
                       <wps:spPr>
                         <a:xfrm>
                           <a:off x="0" y="0"/>
-                          <a:ext cx="972360" cy="448200"/>
+                          <a:ext cx="972720" cy="448920"/>
                         </a:xfrm>
                         <a:prstGeom prst="rect">
                           <a:avLst/>
@@ -3621,7 +3765,7 @@
           </mc:Choice>
           <mc:Fallback>
             <w:pict>
-              <v:rect id="shape_0" ID="Shape2" stroked="t" style="position:absolute;margin-left:170.9pt;margin-top:0.8pt;width:76.5pt;height:35.25pt">
+              <v:rect id="shape_0" ID="Shape2" stroked="t" style="position:absolute;margin-left:170.9pt;margin-top:0.8pt;width:76.55pt;height:35.3pt">
                 <w10:wrap type="none"/>
                 <v:fill o:detectmouseclick="t" on="false"/>
                 <v:stroke color="#3465a4" joinstyle="round" endcap="flat"/>
@@ -3640,18 +3784,18 @@
                 <wp:positionV relativeFrom="paragraph">
                   <wp:posOffset>172085</wp:posOffset>
                 </wp:positionV>
-                <wp:extent cx="753110" cy="200660"/>
+                <wp:extent cx="753745" cy="146050"/>
                 <wp:effectExtent l="0" t="0" r="0" b="0"/>
                 <wp:wrapNone/>
-                <wp:docPr id="20" name="Shape3"/>
+                <wp:docPr id="28" name="Shape3"/>
                 <a:graphic xmlns:a="http://schemas.openxmlformats.org/drawingml/2006/main">
                   <a:graphicData uri="http://schemas.microsoft.com/office/word/2010/wordprocessingShape">
                     <wps:wsp>
-                      <wps:cNvSpPr txBox="1"/>
+                      <wps:cNvSpPr/>
                       <wps:spPr>
                         <a:xfrm>
                           <a:off x="0" y="0"/>
-                          <a:ext cx="752400" cy="200160"/>
+                          <a:ext cx="753120" cy="145440"/>
                         </a:xfrm>
                         <a:prstGeom prst="rect">
                           <a:avLst/>
@@ -3661,24 +3805,31 @@
                           <a:noFill/>
                         </a:ln>
                       </wps:spPr>
+                      <wps:style>
+                        <a:lnRef idx="0"/>
+                        <a:fillRef idx="0"/>
+                        <a:effectRef idx="0"/>
+                        <a:fontRef idx="minor"/>
+                      </wps:style>
                       <wps:txbx>
                         <w:txbxContent>
                           <w:p>
                             <w:pPr>
-                              <w:overflowPunct w:val="false"/>
+                              <w:pStyle w:val="FrameContents"/>
+                              <w:overflowPunct w:val="true"/>
                               <w:rPr/>
                             </w:pPr>
                             <w:r>
                               <w:rPr>
+                                <w:color w:val="00000A"/>
                                 <w:sz w:val="20"/>
-                                <w:color w:val="auto"/>
                               </w:rPr>
                               <w:t>Symbol Table</w:t>
                             </w:r>
                           </w:p>
                         </w:txbxContent>
                       </wps:txbx>
-                      <wps:bodyPr wrap="square" lIns="0" rIns="0" tIns="0" bIns="0">
+                      <wps:bodyPr lIns="0" rIns="0" tIns="0" bIns="0">
                         <a:spAutoFit/>
                       </wps:bodyPr>
                     </wps:wsp>
@@ -3689,28 +3840,29 @@
           </mc:Choice>
           <mc:Fallback>
             <w:pict>
-              <v:shape id="shape_0" ID="Shape3" stroked="f" style="position:absolute;margin-left:179.3pt;margin-top:13.55pt;width:59.2pt;height:15.7pt" type="shapetype_202">
+              <v:rect id="shape_0" ID="Shape3" stroked="f" style="position:absolute;margin-left:179.3pt;margin-top:13.55pt;width:59.25pt;height:11.4pt">
+                <w10:wrap type="square"/>
+                <v:fill o:detectmouseclick="t" on="false"/>
+                <v:stroke color="#3465a4" joinstyle="round" endcap="flat"/>
                 <v:textbox>
                   <w:txbxContent>
                     <w:p>
                       <w:pPr>
-                        <w:overflowPunct w:val="false"/>
+                        <w:pStyle w:val="FrameContents"/>
+                        <w:overflowPunct w:val="true"/>
                         <w:rPr/>
                       </w:pPr>
                       <w:r>
                         <w:rPr>
+                          <w:color w:val="00000A"/>
                           <w:sz w:val="20"/>
-                          <w:color w:val="auto"/>
                         </w:rPr>
                         <w:t>Symbol Table</w:t>
                       </w:r>
                     </w:p>
                   </w:txbxContent>
                 </v:textbox>
-                <w10:wrap type="square"/>
-                <v:fill o:detectmouseclick="t" on="false"/>
-                <v:stroke color="black" joinstyle="round" endcap="flat"/>
-              </v:shape>
+              </v:rect>
             </w:pict>
           </mc:Fallback>
         </mc:AlternateContent>
@@ -3786,18 +3938,22 @@
           <w:sz w:val="28"/>
           <w:szCs w:val="28"/>
         </w:rPr>
-        <w:t>3</w:t>
-      </w:r>
-      <w:r>
-        <w:rPr>
-          <w:rFonts w:ascii="Times New Roman" w:hAnsi="Times New Roman"/>
+        <w:t>3. Implemented Components</w:t>
+      </w:r>
+    </w:p>
+    <w:p>
+      <w:pPr>
+        <w:pStyle w:val="Normal"/>
+        <w:jc w:val="left"/>
+        <w:rPr>
+          <w:rFonts w:ascii="Times New Roman" w:hAnsi="Times New Roman"/>
+          <w:b/>
           <w:b/>
           <w:bCs/>
           <w:sz w:val="28"/>
           <w:szCs w:val="28"/>
         </w:rPr>
-        <w:t xml:space="preserve">. </w:t>
-      </w:r>
+      </w:pPr>
       <w:r>
         <w:rPr>
           <w:rFonts w:ascii="Times New Roman" w:hAnsi="Times New Roman"/>
@@ -3806,34 +3962,6 @@
           <w:sz w:val="28"/>
           <w:szCs w:val="28"/>
         </w:rPr>
-        <w:t>Implemented</w:t>
-      </w:r>
-      <w:r>
-        <w:rPr>
-          <w:rFonts w:ascii="Times New Roman" w:hAnsi="Times New Roman"/>
-          <w:b/>
-          <w:bCs/>
-          <w:sz w:val="28"/>
-          <w:szCs w:val="28"/>
-        </w:rPr>
-        <w:t xml:space="preserve"> Components</w:t>
-      </w:r>
-    </w:p>
-    <w:p>
-      <w:pPr>
-        <w:pStyle w:val="Normal"/>
-        <w:jc w:val="left"/>
-        <w:rPr>
-          <w:rFonts w:ascii="Times New Roman" w:hAnsi="Times New Roman"/>
-          <w:b/>
-          <w:b/>
-          <w:bCs/>
-          <w:sz w:val="28"/>
-          <w:szCs w:val="28"/>
-        </w:rPr>
-      </w:pPr>
-      <w:r>
-        <w:rPr/>
       </w:r>
     </w:p>
     <w:p>
@@ -4168,30 +4296,45 @@
       <w:pPr>
         <w:pStyle w:val="Normal"/>
         <w:jc w:val="left"/>
-        <w:rPr>
-          <w:rFonts w:ascii="Times New Roman" w:hAnsi="Times New Roman"/>
-          <w:b w:val="false"/>
+        <w:rPr/>
+      </w:pPr>
+      <w:r>
+        <w:rPr>
+          <w:rFonts w:ascii="Times New Roman" w:hAnsi="Times New Roman"/>
           <w:b w:val="false"/>
           <w:bCs w:val="false"/>
         </w:rPr>
-      </w:pPr>
-      <w:r>
-        <w:rPr>
-          <w:rFonts w:ascii="Times New Roman" w:hAnsi="Times New Roman"/>
+        <w:t>a) Parser.java – contains a parser for Pascal based on the grammar provided by professor. On top of abiding the rules of the grammar, there are six other methods, isMulop(), mulop(), isAddop(), addop(), isRelop(), and relop() for simplicity.</w:t>
+      </w:r>
+    </w:p>
+    <w:p>
+      <w:pPr>
+        <w:pStyle w:val="Normal"/>
+        <w:jc w:val="left"/>
+        <w:rPr>
+          <w:rFonts w:ascii="Times New Roman" w:hAnsi="Times New Roman"/>
+          <w:b w:val="false"/>
           <w:b w:val="false"/>
           <w:bCs w:val="false"/>
         </w:rPr>
-        <w:t>a) Parser.java – contains a parser for Pascal based on the grammar provided by professor. On top of abiding the rules of the grammar, there are six other methods, isMulop(), mulop(), isAddop(), addop(), isRelop(), and relop() for simplicity.</w:t>
-      </w:r>
-    </w:p>
-    <w:p>
-      <w:pPr>
-        <w:pStyle w:val="Normal"/>
-        <w:jc w:val="left"/>
+      </w:pPr>
+      <w:r>
         <w:rPr/>
-      </w:pPr>
-      <w:r>
+      </w:r>
+    </w:p>
+    <w:p>
+      <w:pPr>
+        <w:pStyle w:val="Normal"/>
+        <w:jc w:val="left"/>
         <w:rPr/>
+      </w:pPr>
+      <w:r>
+        <w:rPr>
+          <w:rFonts w:ascii="Times New Roman" w:hAnsi="Times New Roman"/>
+          <w:b w:val="false"/>
+          <w:bCs w:val="false"/>
+        </w:rPr>
+        <w:t>b) ParsertTest.java – contains JUnit testing cases for program(), declarations(), subprogram_declaration(), statement(), simple_expression(), and factor().</w:t>
       </w:r>
     </w:p>
     <w:sectPr>
@@ -4303,5 +4446,12 @@
     <w:pPr/>
     <w:rPr/>
   </w:style>
+  <w:style w:type="paragraph" w:styleId="FrameContents">
+    <w:name w:val="Frame Contents"/>
+    <w:basedOn w:val="Normal"/>
+    <w:qFormat/>
+    <w:pPr/>
+    <w:rPr/>
+  </w:style>
 </w:styles>
 </file>
</xml_diff>

<commit_message>
Made changes to README.md and documentations for the compiler.
</commit_message>
<xml_diff>
--- a/documentation/SDD.docx
+++ b/documentation/SDD.docx
@@ -294,7 +294,7 @@
           <w:sz w:val="32"/>
           <w:szCs w:val="32"/>
         </w:rPr>
-        <w:t>4</w:t>
+        <w:t>5</w:t>
       </w:r>
       <w:r>
         <w:rPr>
@@ -358,24 +358,47 @@
       <w:pPr>
         <w:pStyle w:val="Normal"/>
         <w:jc w:val="right"/>
-        <w:rPr>
-          <w:rFonts w:ascii="Times New Roman" w:hAnsi="Times New Roman"/>
-          <w:b/>
-          <w:b/>
-          <w:bCs/>
-          <w:sz w:val="32"/>
-          <w:szCs w:val="32"/>
-        </w:rPr>
-      </w:pPr>
-      <w:r>
-        <w:rPr>
-          <w:rFonts w:ascii="Times New Roman" w:hAnsi="Times New Roman"/>
-          <w:b/>
-          <w:bCs/>
-          <w:sz w:val="32"/>
-          <w:szCs w:val="32"/>
-        </w:rPr>
-        <w:t>January 30</w:t>
+        <w:rPr/>
+      </w:pPr>
+      <w:r>
+        <w:rPr>
+          <w:rFonts w:ascii="Times New Roman" w:hAnsi="Times New Roman"/>
+          <w:b/>
+          <w:bCs/>
+          <w:sz w:val="32"/>
+          <w:szCs w:val="32"/>
+        </w:rPr>
+        <w:t>February</w:t>
+      </w:r>
+      <w:r>
+        <w:rPr>
+          <w:rFonts w:ascii="Times New Roman" w:hAnsi="Times New Roman"/>
+          <w:b/>
+          <w:bCs/>
+          <w:sz w:val="32"/>
+          <w:szCs w:val="32"/>
+        </w:rPr>
+        <w:t xml:space="preserve"> </w:t>
+      </w:r>
+      <w:r>
+        <w:rPr>
+          <w:rFonts w:ascii="Times New Roman" w:hAnsi="Times New Roman"/>
+          <w:b/>
+          <w:bCs/>
+          <w:sz w:val="32"/>
+          <w:szCs w:val="32"/>
+        </w:rPr>
+        <w:t>1</w:t>
+      </w:r>
+      <w:r>
+        <w:rPr>
+          <w:rFonts w:ascii="Times New Roman" w:hAnsi="Times New Roman"/>
+          <w:b/>
+          <w:bCs/>
+          <w:sz w:val="32"/>
+          <w:szCs w:val="32"/>
+        </w:rPr>
+        <w:t>0</w:t>
       </w:r>
       <w:r>
         <w:rPr>
@@ -786,7 +809,7 @@
       <w:tblPr>
         <w:tblW w:w="9975" w:type="dxa"/>
         <w:jc w:val="left"/>
-        <w:tblInd w:w="50" w:type="dxa"/>
+        <w:tblInd w:w="47" w:type="dxa"/>
         <w:tblBorders>
           <w:top w:val="single" w:sz="2" w:space="0" w:color="000001"/>
           <w:left w:val="single" w:sz="2" w:space="0" w:color="000001"/>
@@ -795,15 +818,15 @@
         </w:tblBorders>
         <w:tblCellMar>
           <w:top w:w="55" w:type="dxa"/>
-          <w:left w:w="48" w:type="dxa"/>
+          <w:left w:w="45" w:type="dxa"/>
           <w:bottom w:w="55" w:type="dxa"/>
           <w:right w:w="55" w:type="dxa"/>
         </w:tblCellMar>
       </w:tblPr>
       <w:tblGrid>
         <w:gridCol w:w="1980"/>
-        <w:gridCol w:w="6838"/>
-        <w:gridCol w:w="1157"/>
+        <w:gridCol w:w="6837"/>
+        <w:gridCol w:w="1158"/>
       </w:tblGrid>
       <w:tr>
         <w:trPr/>
@@ -818,7 +841,7 @@
             </w:tcBorders>
             <w:shd w:fill="auto" w:val="clear"/>
             <w:tcMar>
-              <w:left w:w="48" w:type="dxa"/>
+              <w:left w:w="45" w:type="dxa"/>
             </w:tcMar>
           </w:tcPr>
           <w:p>
@@ -834,7 +857,7 @@
         </w:tc>
         <w:tc>
           <w:tcPr>
-            <w:tcW w:w="6838" w:type="dxa"/>
+            <w:tcW w:w="6837" w:type="dxa"/>
             <w:tcBorders>
               <w:top w:val="single" w:sz="2" w:space="0" w:color="000001"/>
               <w:left w:val="single" w:sz="2" w:space="0" w:color="000001"/>
@@ -843,7 +866,7 @@
             </w:tcBorders>
             <w:shd w:fill="auto" w:val="clear"/>
             <w:tcMar>
-              <w:left w:w="48" w:type="dxa"/>
+              <w:left w:w="45" w:type="dxa"/>
             </w:tcMar>
           </w:tcPr>
           <w:p>
@@ -859,7 +882,7 @@
         </w:tc>
         <w:tc>
           <w:tcPr>
-            <w:tcW w:w="1157" w:type="dxa"/>
+            <w:tcW w:w="1158" w:type="dxa"/>
             <w:tcBorders>
               <w:top w:val="single" w:sz="2" w:space="0" w:color="000001"/>
               <w:left w:val="single" w:sz="2" w:space="0" w:color="000001"/>
@@ -870,7 +893,7 @@
             </w:tcBorders>
             <w:shd w:fill="auto" w:val="clear"/>
             <w:tcMar>
-              <w:left w:w="48" w:type="dxa"/>
+              <w:left w:w="45" w:type="dxa"/>
             </w:tcMar>
           </w:tcPr>
           <w:p>
@@ -898,8 +921,9 @@
             </w:tcBorders>
             <w:shd w:fill="auto" w:val="clear"/>
             <w:tcMar>
-              <w:left w:w="48" w:type="dxa"/>
+              <w:left w:w="45" w:type="dxa"/>
             </w:tcMar>
+            <w:vAlign w:val="center"/>
           </w:tcPr>
           <w:p>
             <w:pPr>
@@ -924,7 +948,7 @@
         </w:tc>
         <w:tc>
           <w:tcPr>
-            <w:tcW w:w="6838" w:type="dxa"/>
+            <w:tcW w:w="6837" w:type="dxa"/>
             <w:tcBorders>
               <w:top w:val="single" w:sz="2" w:space="0" w:color="000001"/>
               <w:left w:val="single" w:sz="2" w:space="0" w:color="000001"/>
@@ -933,7 +957,7 @@
             </w:tcBorders>
             <w:shd w:fill="auto" w:val="clear"/>
             <w:tcMar>
-              <w:left w:w="48" w:type="dxa"/>
+              <w:left w:w="45" w:type="dxa"/>
             </w:tcMar>
           </w:tcPr>
           <w:p>
@@ -949,7 +973,7 @@
         </w:tc>
         <w:tc>
           <w:tcPr>
-            <w:tcW w:w="1157" w:type="dxa"/>
+            <w:tcW w:w="1158" w:type="dxa"/>
             <w:tcBorders>
               <w:top w:val="single" w:sz="2" w:space="0" w:color="000001"/>
               <w:left w:val="single" w:sz="2" w:space="0" w:color="000001"/>
@@ -960,8 +984,9 @@
             </w:tcBorders>
             <w:shd w:fill="auto" w:val="clear"/>
             <w:tcMar>
-              <w:left w:w="48" w:type="dxa"/>
+              <w:left w:w="45" w:type="dxa"/>
             </w:tcMar>
+            <w:vAlign w:val="center"/>
           </w:tcPr>
           <w:p>
             <w:pPr>
@@ -988,8 +1013,9 @@
             </w:tcBorders>
             <w:shd w:fill="auto" w:val="clear"/>
             <w:tcMar>
-              <w:left w:w="48" w:type="dxa"/>
+              <w:left w:w="45" w:type="dxa"/>
             </w:tcMar>
+            <w:vAlign w:val="center"/>
           </w:tcPr>
           <w:p>
             <w:pPr>
@@ -1014,7 +1040,7 @@
         </w:tc>
         <w:tc>
           <w:tcPr>
-            <w:tcW w:w="6838" w:type="dxa"/>
+            <w:tcW w:w="6837" w:type="dxa"/>
             <w:tcBorders>
               <w:top w:val="single" w:sz="2" w:space="0" w:color="000001"/>
               <w:left w:val="single" w:sz="2" w:space="0" w:color="000001"/>
@@ -1023,7 +1049,7 @@
             </w:tcBorders>
             <w:shd w:fill="auto" w:val="clear"/>
             <w:tcMar>
-              <w:left w:w="48" w:type="dxa"/>
+              <w:left w:w="45" w:type="dxa"/>
             </w:tcMar>
           </w:tcPr>
           <w:p>
@@ -1039,7 +1065,7 @@
         </w:tc>
         <w:tc>
           <w:tcPr>
-            <w:tcW w:w="1157" w:type="dxa"/>
+            <w:tcW w:w="1158" w:type="dxa"/>
             <w:tcBorders>
               <w:top w:val="single" w:sz="2" w:space="0" w:color="000001"/>
               <w:left w:val="single" w:sz="2" w:space="0" w:color="000001"/>
@@ -1050,8 +1076,9 @@
             </w:tcBorders>
             <w:shd w:fill="auto" w:val="clear"/>
             <w:tcMar>
-              <w:left w:w="48" w:type="dxa"/>
+              <w:left w:w="45" w:type="dxa"/>
             </w:tcMar>
+            <w:vAlign w:val="center"/>
           </w:tcPr>
           <w:p>
             <w:pPr>
@@ -1078,8 +1105,9 @@
             </w:tcBorders>
             <w:shd w:fill="auto" w:val="clear"/>
             <w:tcMar>
-              <w:left w:w="48" w:type="dxa"/>
+              <w:left w:w="45" w:type="dxa"/>
             </w:tcMar>
+            <w:vAlign w:val="center"/>
           </w:tcPr>
           <w:p>
             <w:pPr>
@@ -1104,7 +1132,7 @@
         </w:tc>
         <w:tc>
           <w:tcPr>
-            <w:tcW w:w="6838" w:type="dxa"/>
+            <w:tcW w:w="6837" w:type="dxa"/>
             <w:tcBorders>
               <w:top w:val="single" w:sz="2" w:space="0" w:color="000001"/>
               <w:left w:val="single" w:sz="2" w:space="0" w:color="000001"/>
@@ -1113,7 +1141,7 @@
             </w:tcBorders>
             <w:shd w:fill="auto" w:val="clear"/>
             <w:tcMar>
-              <w:left w:w="48" w:type="dxa"/>
+              <w:left w:w="45" w:type="dxa"/>
             </w:tcMar>
           </w:tcPr>
           <w:p>
@@ -1123,17 +1151,13 @@
             </w:pPr>
             <w:r>
               <w:rPr/>
-              <w:t>Added documentation about Parser.</w:t>
-            </w:r>
-            <w:r>
-              <w:rPr/>
-              <w:t>java</w:t>
+              <w:t>Added documentation about Parser.java</w:t>
             </w:r>
           </w:p>
         </w:tc>
         <w:tc>
           <w:tcPr>
-            <w:tcW w:w="1157" w:type="dxa"/>
+            <w:tcW w:w="1158" w:type="dxa"/>
             <w:tcBorders>
               <w:top w:val="single" w:sz="2" w:space="0" w:color="000001"/>
               <w:left w:val="single" w:sz="2" w:space="0" w:color="000001"/>
@@ -1144,8 +1168,9 @@
             </w:tcBorders>
             <w:shd w:fill="auto" w:val="clear"/>
             <w:tcMar>
-              <w:left w:w="48" w:type="dxa"/>
+              <w:left w:w="45" w:type="dxa"/>
             </w:tcMar>
+            <w:vAlign w:val="center"/>
           </w:tcPr>
           <w:p>
             <w:pPr>
@@ -1172,8 +1197,9 @@
             </w:tcBorders>
             <w:shd w:fill="auto" w:val="clear"/>
             <w:tcMar>
-              <w:left w:w="48" w:type="dxa"/>
+              <w:left w:w="45" w:type="dxa"/>
             </w:tcMar>
+            <w:vAlign w:val="center"/>
           </w:tcPr>
           <w:p>
             <w:pPr>
@@ -1198,7 +1224,7 @@
         </w:tc>
         <w:tc>
           <w:tcPr>
-            <w:tcW w:w="6838" w:type="dxa"/>
+            <w:tcW w:w="6837" w:type="dxa"/>
             <w:tcBorders>
               <w:top w:val="single" w:sz="2" w:space="0" w:color="000001"/>
               <w:left w:val="single" w:sz="2" w:space="0" w:color="000001"/>
@@ -1207,7 +1233,7 @@
             </w:tcBorders>
             <w:shd w:fill="auto" w:val="clear"/>
             <w:tcMar>
-              <w:left w:w="48" w:type="dxa"/>
+              <w:left w:w="45" w:type="dxa"/>
             </w:tcMar>
           </w:tcPr>
           <w:p>
@@ -1223,7 +1249,7 @@
         </w:tc>
         <w:tc>
           <w:tcPr>
-            <w:tcW w:w="1157" w:type="dxa"/>
+            <w:tcW w:w="1158" w:type="dxa"/>
             <w:tcBorders>
               <w:top w:val="single" w:sz="2" w:space="0" w:color="000001"/>
               <w:left w:val="single" w:sz="2" w:space="0" w:color="000001"/>
@@ -1234,8 +1260,9 @@
             </w:tcBorders>
             <w:shd w:fill="auto" w:val="clear"/>
             <w:tcMar>
-              <w:left w:w="48" w:type="dxa"/>
+              <w:left w:w="45" w:type="dxa"/>
             </w:tcMar>
+            <w:vAlign w:val="center"/>
           </w:tcPr>
           <w:p>
             <w:pPr>
@@ -1255,14 +1282,16 @@
           <w:tcPr>
             <w:tcW w:w="1980" w:type="dxa"/>
             <w:tcBorders>
+              <w:top w:val="single" w:sz="2" w:space="0" w:color="000001"/>
               <w:left w:val="single" w:sz="2" w:space="0" w:color="000001"/>
               <w:bottom w:val="single" w:sz="2" w:space="0" w:color="000001"/>
               <w:insideH w:val="single" w:sz="2" w:space="0" w:color="000001"/>
             </w:tcBorders>
             <w:shd w:fill="auto" w:val="clear"/>
             <w:tcMar>
-              <w:left w:w="48" w:type="dxa"/>
+              <w:left w:w="45" w:type="dxa"/>
             </w:tcMar>
+            <w:vAlign w:val="center"/>
           </w:tcPr>
           <w:p>
             <w:pPr>
@@ -1287,15 +1316,16 @@
         </w:tc>
         <w:tc>
           <w:tcPr>
-            <w:tcW w:w="6838" w:type="dxa"/>
+            <w:tcW w:w="6837" w:type="dxa"/>
             <w:tcBorders>
+              <w:top w:val="single" w:sz="2" w:space="0" w:color="000001"/>
               <w:left w:val="single" w:sz="2" w:space="0" w:color="000001"/>
               <w:bottom w:val="single" w:sz="2" w:space="0" w:color="000001"/>
               <w:insideH w:val="single" w:sz="2" w:space="0" w:color="000001"/>
             </w:tcBorders>
             <w:shd w:fill="auto" w:val="clear"/>
             <w:tcMar>
-              <w:left w:w="48" w:type="dxa"/>
+              <w:left w:w="45" w:type="dxa"/>
             </w:tcMar>
           </w:tcPr>
           <w:p>
@@ -1311,8 +1341,9 @@
         </w:tc>
         <w:tc>
           <w:tcPr>
-            <w:tcW w:w="1157" w:type="dxa"/>
+            <w:tcW w:w="1158" w:type="dxa"/>
             <w:tcBorders>
+              <w:top w:val="single" w:sz="2" w:space="0" w:color="000001"/>
               <w:left w:val="single" w:sz="2" w:space="0" w:color="000001"/>
               <w:bottom w:val="single" w:sz="2" w:space="0" w:color="000001"/>
               <w:right w:val="single" w:sz="2" w:space="0" w:color="000001"/>
@@ -1321,8 +1352,9 @@
             </w:tcBorders>
             <w:shd w:fill="auto" w:val="clear"/>
             <w:tcMar>
-              <w:left w:w="48" w:type="dxa"/>
+              <w:left w:w="45" w:type="dxa"/>
             </w:tcMar>
+            <w:vAlign w:val="center"/>
           </w:tcPr>
           <w:p>
             <w:pPr>
@@ -1336,76 +1368,96 @@
           </w:p>
         </w:tc>
       </w:tr>
+      <w:tr>
+        <w:trPr/>
+        <w:tc>
+          <w:tcPr>
+            <w:tcW w:w="1980" w:type="dxa"/>
+            <w:tcBorders>
+              <w:left w:val="single" w:sz="2" w:space="0" w:color="000001"/>
+              <w:bottom w:val="single" w:sz="2" w:space="0" w:color="000001"/>
+              <w:insideH w:val="single" w:sz="2" w:space="0" w:color="000001"/>
+            </w:tcBorders>
+            <w:shd w:fill="auto" w:val="clear"/>
+            <w:tcMar>
+              <w:left w:w="45" w:type="dxa"/>
+            </w:tcMar>
+            <w:vAlign w:val="center"/>
+          </w:tcPr>
+          <w:p>
+            <w:pPr>
+              <w:pStyle w:val="TableContents"/>
+              <w:rPr/>
+            </w:pPr>
+            <w:r>
+              <w:rPr/>
+              <w:t>February 10</w:t>
+            </w:r>
+            <w:r>
+              <w:rPr>
+                <w:vertAlign w:val="superscript"/>
+              </w:rPr>
+              <w:t>th</w:t>
+            </w:r>
+            <w:r>
+              <w:rPr/>
+              <w:t>, 2018</w:t>
+            </w:r>
+          </w:p>
+        </w:tc>
+        <w:tc>
+          <w:tcPr>
+            <w:tcW w:w="6837" w:type="dxa"/>
+            <w:tcBorders>
+              <w:left w:val="single" w:sz="2" w:space="0" w:color="000001"/>
+              <w:bottom w:val="single" w:sz="2" w:space="0" w:color="000001"/>
+              <w:insideH w:val="single" w:sz="2" w:space="0" w:color="000001"/>
+            </w:tcBorders>
+            <w:shd w:fill="auto" w:val="clear"/>
+            <w:tcMar>
+              <w:left w:w="45" w:type="dxa"/>
+            </w:tcMar>
+          </w:tcPr>
+          <w:p>
+            <w:pPr>
+              <w:pStyle w:val="TableContents"/>
+              <w:rPr/>
+            </w:pPr>
+            <w:r>
+              <w:rPr/>
+              <w:t>Added documentation about SymbolTable.java, Kind.java, and SymbolTableTest.java. Edited Overview section.</w:t>
+            </w:r>
+          </w:p>
+        </w:tc>
+        <w:tc>
+          <w:tcPr>
+            <w:tcW w:w="1158" w:type="dxa"/>
+            <w:tcBorders>
+              <w:left w:val="single" w:sz="2" w:space="0" w:color="000001"/>
+              <w:bottom w:val="single" w:sz="2" w:space="0" w:color="000001"/>
+              <w:right w:val="single" w:sz="2" w:space="0" w:color="000001"/>
+              <w:insideH w:val="single" w:sz="2" w:space="0" w:color="000001"/>
+              <w:insideV w:val="single" w:sz="2" w:space="0" w:color="000001"/>
+            </w:tcBorders>
+            <w:shd w:fill="auto" w:val="clear"/>
+            <w:tcMar>
+              <w:left w:w="45" w:type="dxa"/>
+            </w:tcMar>
+            <w:vAlign w:val="center"/>
+          </w:tcPr>
+          <w:p>
+            <w:pPr>
+              <w:pStyle w:val="TableContents"/>
+              <w:rPr/>
+            </w:pPr>
+            <w:r>
+              <w:rPr/>
+              <w:t>1.5</w:t>
+            </w:r>
+          </w:p>
+        </w:tc>
+      </w:tr>
     </w:tbl>
-    <w:p>
-      <w:pPr>
-        <w:pStyle w:val="Normal"/>
-        <w:jc w:val="left"/>
-        <w:rPr>
-          <w:rFonts w:ascii="Times New Roman" w:hAnsi="Times New Roman"/>
-          <w:b/>
-          <w:b/>
-          <w:bCs/>
-          <w:sz w:val="32"/>
-          <w:szCs w:val="32"/>
-        </w:rPr>
-      </w:pPr>
-      <w:r>
-        <w:rPr>
-          <w:rFonts w:ascii="Times New Roman" w:hAnsi="Times New Roman"/>
-          <w:b/>
-          <w:bCs/>
-          <w:sz w:val="32"/>
-          <w:szCs w:val="32"/>
-        </w:rPr>
-      </w:r>
-    </w:p>
-    <w:p>
-      <w:pPr>
-        <w:pStyle w:val="Normal"/>
-        <w:jc w:val="left"/>
-        <w:rPr>
-          <w:rFonts w:ascii="Times New Roman" w:hAnsi="Times New Roman"/>
-          <w:b/>
-          <w:b/>
-          <w:bCs/>
-          <w:sz w:val="32"/>
-          <w:szCs w:val="32"/>
-        </w:rPr>
-      </w:pPr>
-      <w:r>
-        <w:rPr>
-          <w:rFonts w:ascii="Times New Roman" w:hAnsi="Times New Roman"/>
-          <w:b/>
-          <w:bCs/>
-          <w:sz w:val="32"/>
-          <w:szCs w:val="32"/>
-        </w:rPr>
-      </w:r>
-    </w:p>
-    <w:p>
-      <w:pPr>
-        <w:pStyle w:val="Normal"/>
-        <w:jc w:val="left"/>
-        <w:rPr>
-          <w:rFonts w:ascii="Times New Roman" w:hAnsi="Times New Roman"/>
-          <w:b/>
-          <w:b/>
-          <w:bCs/>
-          <w:sz w:val="32"/>
-          <w:szCs w:val="32"/>
-        </w:rPr>
-      </w:pPr>
-      <w:r>
-        <w:rPr>
-          <w:rFonts w:ascii="Times New Roman" w:hAnsi="Times New Roman"/>
-          <w:b/>
-          <w:bCs/>
-          <w:sz w:val="32"/>
-          <w:szCs w:val="32"/>
-        </w:rPr>
-      </w:r>
-    </w:p>
     <w:p>
       <w:pPr>
         <w:pStyle w:val="Normal"/>
@@ -2129,7 +2181,7 @@
                 <wp:positionV relativeFrom="paragraph">
                   <wp:posOffset>164465</wp:posOffset>
                 </wp:positionV>
-                <wp:extent cx="810895" cy="1010920"/>
+                <wp:extent cx="811530" cy="1011555"/>
                 <wp:effectExtent l="0" t="0" r="0" b="0"/>
                 <wp:wrapNone/>
                 <wp:docPr id="1" name="graphic1"/>
@@ -2140,7 +2192,7 @@
                       <wps:spPr>
                         <a:xfrm>
                           <a:off x="0" y="0"/>
-                          <a:ext cx="810360" cy="1010160"/>
+                          <a:ext cx="810720" cy="1010880"/>
                         </a:xfrm>
                         <a:prstGeom prst="ellipse">
                           <a:avLst/>
@@ -2167,7 +2219,7 @@
           </mc:Choice>
           <mc:Fallback>
             <w:pict>
-              <v:oval id="shape_0" ID="graphic1" stroked="t" style="position:absolute;margin-left:12.65pt;margin-top:12.95pt;width:63.75pt;height:79.5pt">
+              <v:oval id="shape_0" ID="graphic1" stroked="t" style="position:absolute;margin-left:12.65pt;margin-top:12.95pt;width:63.8pt;height:79.55pt">
                 <w10:wrap type="none"/>
                 <v:fill o:detectmouseclick="t" on="false"/>
                 <v:stroke color="#3465a4" joinstyle="round" endcap="flat"/>
@@ -2186,7 +2238,7 @@
                 <wp:positionV relativeFrom="paragraph">
                   <wp:posOffset>164465</wp:posOffset>
                 </wp:positionV>
-                <wp:extent cx="810895" cy="1010920"/>
+                <wp:extent cx="811530" cy="1011555"/>
                 <wp:effectExtent l="0" t="0" r="0" b="0"/>
                 <wp:wrapNone/>
                 <wp:docPr id="2" name="graphic2"/>
@@ -2197,7 +2249,7 @@
                       <wps:spPr>
                         <a:xfrm>
                           <a:off x="0" y="0"/>
-                          <a:ext cx="810360" cy="1010160"/>
+                          <a:ext cx="810720" cy="1010880"/>
                         </a:xfrm>
                         <a:prstGeom prst="ellipse">
                           <a:avLst/>
@@ -2224,7 +2276,7 @@
           </mc:Choice>
           <mc:Fallback>
             <w:pict>
-              <v:oval id="shape_0" ID="graphic2" stroked="t" style="position:absolute;margin-left:126.05pt;margin-top:12.95pt;width:63.75pt;height:79.5pt">
+              <v:oval id="shape_0" ID="graphic2" stroked="t" style="position:absolute;margin-left:126.05pt;margin-top:12.95pt;width:63.8pt;height:79.55pt">
                 <w10:wrap type="none"/>
                 <v:fill o:detectmouseclick="t" on="false"/>
                 <v:stroke color="#3465a4" joinstyle="round" endcap="flat"/>
@@ -2243,7 +2295,7 @@
                 <wp:positionV relativeFrom="paragraph">
                   <wp:posOffset>164465</wp:posOffset>
                 </wp:positionV>
-                <wp:extent cx="810895" cy="1010920"/>
+                <wp:extent cx="811530" cy="1011555"/>
                 <wp:effectExtent l="0" t="0" r="0" b="0"/>
                 <wp:wrapNone/>
                 <wp:docPr id="3" name="graphic3"/>
@@ -2254,7 +2306,7 @@
                       <wps:spPr>
                         <a:xfrm>
                           <a:off x="0" y="0"/>
-                          <a:ext cx="810360" cy="1010160"/>
+                          <a:ext cx="810720" cy="1010880"/>
                         </a:xfrm>
                         <a:prstGeom prst="ellipse">
                           <a:avLst/>
@@ -2281,7 +2333,7 @@
           </mc:Choice>
           <mc:Fallback>
             <w:pict>
-              <v:oval id="shape_0" ID="graphic3" stroked="t" style="position:absolute;margin-left:239.45pt;margin-top:12.95pt;width:63.75pt;height:79.5pt">
+              <v:oval id="shape_0" ID="graphic3" stroked="t" style="position:absolute;margin-left:239.45pt;margin-top:12.95pt;width:63.8pt;height:79.55pt">
                 <w10:wrap type="none"/>
                 <v:fill o:detectmouseclick="t" on="false"/>
                 <v:stroke color="#3465a4" joinstyle="round" endcap="flat"/>
@@ -2300,7 +2352,7 @@
                 <wp:positionV relativeFrom="paragraph">
                   <wp:posOffset>164465</wp:posOffset>
                 </wp:positionV>
-                <wp:extent cx="810895" cy="1010920"/>
+                <wp:extent cx="811530" cy="1011555"/>
                 <wp:effectExtent l="0" t="0" r="0" b="0"/>
                 <wp:wrapNone/>
                 <wp:docPr id="4" name="graphic4"/>
@@ -2311,7 +2363,7 @@
                       <wps:spPr>
                         <a:xfrm>
                           <a:off x="0" y="0"/>
-                          <a:ext cx="810360" cy="1010160"/>
+                          <a:ext cx="810720" cy="1010880"/>
                         </a:xfrm>
                         <a:prstGeom prst="ellipse">
                           <a:avLst/>
@@ -2338,7 +2390,64 @@
           </mc:Choice>
           <mc:Fallback>
             <w:pict>
-              <v:oval id="shape_0" ID="graphic4" stroked="t" style="position:absolute;margin-left:352.85pt;margin-top:12.95pt;width:63.75pt;height:79.5pt">
+              <v:oval id="shape_0" ID="graphic4" stroked="t" style="position:absolute;margin-left:352.85pt;margin-top:12.95pt;width:63.8pt;height:79.55pt">
+                <w10:wrap type="none"/>
+                <v:fill o:detectmouseclick="t" on="false"/>
+                <v:stroke color="#3465a4" joinstyle="round" endcap="flat"/>
+              </v:oval>
+            </w:pict>
+          </mc:Fallback>
+        </mc:AlternateContent>
+        <mc:AlternateContent>
+          <mc:Choice Requires="wps">
+            <w:drawing>
+              <wp:anchor behindDoc="0" distT="0" distB="0" distL="0" distR="0" simplePos="0" locked="0" layoutInCell="1" allowOverlap="1" relativeHeight="31">
+                <wp:simplePos x="0" y="0"/>
+                <wp:positionH relativeFrom="column">
+                  <wp:posOffset>520700</wp:posOffset>
+                </wp:positionH>
+                <wp:positionV relativeFrom="paragraph">
+                  <wp:posOffset>2684780</wp:posOffset>
+                </wp:positionV>
+                <wp:extent cx="811530" cy="1011555"/>
+                <wp:effectExtent l="0" t="0" r="0" b="0"/>
+                <wp:wrapNone/>
+                <wp:docPr id="5" name="graphic1"/>
+                <a:graphic xmlns:a="http://schemas.openxmlformats.org/drawingml/2006/main">
+                  <a:graphicData uri="http://schemas.microsoft.com/office/word/2010/wordprocessingShape">
+                    <wps:wsp>
+                      <wps:cNvSpPr/>
+                      <wps:spPr>
+                        <a:xfrm>
+                          <a:off x="0" y="0"/>
+                          <a:ext cx="810720" cy="1010880"/>
+                        </a:xfrm>
+                        <a:prstGeom prst="ellipse">
+                          <a:avLst/>
+                        </a:prstGeom>
+                        <a:noFill/>
+                        <a:ln>
+                          <a:solidFill>
+                            <a:srgbClr val="3465a4"/>
+                          </a:solidFill>
+                        </a:ln>
+                      </wps:spPr>
+                      <wps:style>
+                        <a:lnRef idx="0"/>
+                        <a:fillRef idx="0"/>
+                        <a:effectRef idx="0"/>
+                        <a:fontRef idx="minor"/>
+                      </wps:style>
+                      <wps:bodyPr/>
+                    </wps:wsp>
+                  </a:graphicData>
+                </a:graphic>
+              </wp:anchor>
+            </w:drawing>
+          </mc:Choice>
+          <mc:Fallback>
+            <w:pict>
+              <v:oval id="shape_0" ID="graphic1" stroked="t" style="position:absolute;margin-left:41pt;margin-top:211.4pt;width:63.8pt;height:79.55pt">
                 <w10:wrap type="none"/>
                 <v:fill o:detectmouseclick="t" on="false"/>
                 <v:stroke color="#3465a4" joinstyle="round" endcap="flat"/>
@@ -2385,10 +2494,10 @@
                 <wp:positionV relativeFrom="paragraph">
                   <wp:posOffset>133985</wp:posOffset>
                 </wp:positionV>
-                <wp:extent cx="545465" cy="116205"/>
+                <wp:extent cx="546100" cy="116205"/>
                 <wp:effectExtent l="0" t="0" r="0" b="0"/>
                 <wp:wrapNone/>
-                <wp:docPr id="5" name="Shape7"/>
+                <wp:docPr id="6" name="Shape7"/>
                 <a:graphic xmlns:a="http://schemas.openxmlformats.org/drawingml/2006/main">
                   <a:graphicData uri="http://schemas.microsoft.com/office/word/2010/wordprocessingShape">
                     <wps:wsp>
@@ -2396,7 +2505,7 @@
                       <wps:spPr>
                         <a:xfrm>
                           <a:off x="0" y="0"/>
-                          <a:ext cx="544680" cy="115560"/>
+                          <a:ext cx="545400" cy="115560"/>
                         </a:xfrm>
                         <a:prstGeom prst="rect">
                           <a:avLst/>
@@ -2417,7 +2526,7 @@
                           <w:p>
                             <w:pPr>
                               <w:pStyle w:val="FrameContents"/>
-                              <w:overflowPunct w:val="true"/>
+                              <w:overflowPunct w:val="false"/>
                               <w:jc w:val="center"/>
                               <w:rPr/>
                             </w:pPr>
@@ -2443,7 +2552,7 @@
           </mc:Choice>
           <mc:Fallback>
             <w:pict>
-              <v:rect id="shape_0" ID="Shape7" stroked="f" style="position:absolute;margin-left:76.4pt;margin-top:10.55pt;width:42.85pt;height:9.05pt">
+              <v:rect id="shape_0" ID="Shape7" stroked="f" style="position:absolute;margin-left:76.4pt;margin-top:10.55pt;width:42.9pt;height:9.05pt">
                 <w10:wrap type="square"/>
                 <v:fill o:detectmouseclick="t" on="false"/>
                 <v:stroke color="#3465a4" joinstyle="round" endcap="flat"/>
@@ -2452,7 +2561,7 @@
                     <w:p>
                       <w:pPr>
                         <w:pStyle w:val="FrameContents"/>
-                        <w:overflowPunct w:val="true"/>
+                        <w:overflowPunct w:val="false"/>
                         <w:jc w:val="center"/>
                         <w:rPr/>
                       </w:pPr>
@@ -2482,10 +2591,10 @@
                 <wp:positionV relativeFrom="paragraph">
                   <wp:posOffset>25400</wp:posOffset>
                 </wp:positionV>
-                <wp:extent cx="545465" cy="233045"/>
+                <wp:extent cx="546100" cy="233045"/>
                 <wp:effectExtent l="0" t="0" r="0" b="0"/>
                 <wp:wrapNone/>
-                <wp:docPr id="7" name="Shape7"/>
+                <wp:docPr id="8" name="Shape7"/>
                 <a:graphic xmlns:a="http://schemas.openxmlformats.org/drawingml/2006/main">
                   <a:graphicData uri="http://schemas.microsoft.com/office/word/2010/wordprocessingShape">
                     <wps:wsp>
@@ -2493,7 +2602,7 @@
                       <wps:spPr>
                         <a:xfrm>
                           <a:off x="0" y="0"/>
-                          <a:ext cx="544680" cy="232560"/>
+                          <a:ext cx="545400" cy="232560"/>
                         </a:xfrm>
                         <a:prstGeom prst="rect">
                           <a:avLst/>
@@ -2514,7 +2623,7 @@
                           <w:p>
                             <w:pPr>
                               <w:pStyle w:val="FrameContents"/>
-                              <w:overflowPunct w:val="true"/>
+                              <w:overflowPunct w:val="false"/>
                               <w:jc w:val="center"/>
                               <w:rPr/>
                             </w:pPr>
@@ -2530,7 +2639,7 @@
                           <w:p>
                             <w:pPr>
                               <w:pStyle w:val="FrameContents"/>
-                              <w:overflowPunct w:val="true"/>
+                              <w:overflowPunct w:val="false"/>
                               <w:jc w:val="center"/>
                               <w:rPr/>
                             </w:pPr>
@@ -2556,7 +2665,7 @@
           </mc:Choice>
           <mc:Fallback>
             <w:pict>
-              <v:rect id="shape_0" ID="Shape7" stroked="f" style="position:absolute;margin-left:189.8pt;margin-top:2pt;width:42.85pt;height:18.25pt">
+              <v:rect id="shape_0" ID="Shape7" stroked="f" style="position:absolute;margin-left:189.8pt;margin-top:2pt;width:42.9pt;height:18.25pt">
                 <w10:wrap type="square"/>
                 <v:fill o:detectmouseclick="t" on="false"/>
                 <v:stroke color="#3465a4" joinstyle="round" endcap="flat"/>
@@ -2565,7 +2674,7 @@
                     <w:p>
                       <w:pPr>
                         <w:pStyle w:val="FrameContents"/>
-                        <w:overflowPunct w:val="true"/>
+                        <w:overflowPunct w:val="false"/>
                         <w:jc w:val="center"/>
                         <w:rPr/>
                       </w:pPr>
@@ -2581,7 +2690,7 @@
                     <w:p>
                       <w:pPr>
                         <w:pStyle w:val="FrameContents"/>
-                        <w:overflowPunct w:val="true"/>
+                        <w:overflowPunct w:val="false"/>
                         <w:jc w:val="center"/>
                         <w:rPr/>
                       </w:pPr>
@@ -2611,10 +2720,10 @@
                 <wp:positionV relativeFrom="paragraph">
                   <wp:posOffset>25400</wp:posOffset>
                 </wp:positionV>
-                <wp:extent cx="545465" cy="233045"/>
+                <wp:extent cx="546100" cy="233045"/>
                 <wp:effectExtent l="0" t="0" r="0" b="0"/>
                 <wp:wrapNone/>
-                <wp:docPr id="9" name="Shape7"/>
+                <wp:docPr id="10" name="Shape7"/>
                 <a:graphic xmlns:a="http://schemas.openxmlformats.org/drawingml/2006/main">
                   <a:graphicData uri="http://schemas.microsoft.com/office/word/2010/wordprocessingShape">
                     <wps:wsp>
@@ -2622,7 +2731,7 @@
                       <wps:spPr>
                         <a:xfrm>
                           <a:off x="0" y="0"/>
-                          <a:ext cx="544680" cy="232560"/>
+                          <a:ext cx="545400" cy="232560"/>
                         </a:xfrm>
                         <a:prstGeom prst="rect">
                           <a:avLst/>
@@ -2643,7 +2752,7 @@
                           <w:p>
                             <w:pPr>
                               <w:pStyle w:val="FrameContents"/>
-                              <w:overflowPunct w:val="true"/>
+                              <w:overflowPunct w:val="false"/>
                               <w:jc w:val="center"/>
                               <w:rPr/>
                             </w:pPr>
@@ -2659,7 +2768,7 @@
                           <w:p>
                             <w:pPr>
                               <w:pStyle w:val="FrameContents"/>
-                              <w:overflowPunct w:val="true"/>
+                              <w:overflowPunct w:val="false"/>
                               <w:jc w:val="center"/>
                               <w:rPr/>
                             </w:pPr>
@@ -2685,7 +2794,7 @@
           </mc:Choice>
           <mc:Fallback>
             <w:pict>
-              <v:rect id="shape_0" ID="Shape7" stroked="f" style="position:absolute;margin-left:303.2pt;margin-top:2pt;width:42.85pt;height:18.25pt">
+              <v:rect id="shape_0" ID="Shape7" stroked="f" style="position:absolute;margin-left:303.2pt;margin-top:2pt;width:42.9pt;height:18.25pt">
                 <w10:wrap type="square"/>
                 <v:fill o:detectmouseclick="t" on="false"/>
                 <v:stroke color="#3465a4" joinstyle="round" endcap="flat"/>
@@ -2694,7 +2803,7 @@
                     <w:p>
                       <w:pPr>
                         <w:pStyle w:val="FrameContents"/>
-                        <w:overflowPunct w:val="true"/>
+                        <w:overflowPunct w:val="false"/>
                         <w:jc w:val="center"/>
                         <w:rPr/>
                       </w:pPr>
@@ -2710,7 +2819,7 @@
                     <w:p>
                       <w:pPr>
                         <w:pStyle w:val="FrameContents"/>
-                        <w:overflowPunct w:val="true"/>
+                        <w:overflowPunct w:val="false"/>
                         <w:jc w:val="center"/>
                         <w:rPr/>
                       </w:pPr>
@@ -2740,10 +2849,10 @@
                 <wp:positionV relativeFrom="paragraph">
                   <wp:posOffset>106680</wp:posOffset>
                 </wp:positionV>
-                <wp:extent cx="545465" cy="116205"/>
+                <wp:extent cx="546100" cy="116205"/>
                 <wp:effectExtent l="0" t="0" r="0" b="0"/>
                 <wp:wrapNone/>
-                <wp:docPr id="11" name="Shape7"/>
+                <wp:docPr id="12" name="Shape7"/>
                 <a:graphic xmlns:a="http://schemas.openxmlformats.org/drawingml/2006/main">
                   <a:graphicData uri="http://schemas.microsoft.com/office/word/2010/wordprocessingShape">
                     <wps:wsp>
@@ -2751,7 +2860,7 @@
                       <wps:spPr>
                         <a:xfrm>
                           <a:off x="0" y="0"/>
-                          <a:ext cx="544680" cy="115560"/>
+                          <a:ext cx="545400" cy="115560"/>
                         </a:xfrm>
                         <a:prstGeom prst="rect">
                           <a:avLst/>
@@ -2772,7 +2881,7 @@
                           <w:p>
                             <w:pPr>
                               <w:pStyle w:val="FrameContents"/>
-                              <w:overflowPunct w:val="true"/>
+                              <w:overflowPunct w:val="false"/>
                               <w:jc w:val="center"/>
                               <w:rPr/>
                             </w:pPr>
@@ -2798,7 +2907,7 @@
           </mc:Choice>
           <mc:Fallback>
             <w:pict>
-              <v:rect id="shape_0" ID="Shape7" stroked="f" style="position:absolute;margin-left:416.6pt;margin-top:8.4pt;width:42.85pt;height:9.05pt">
+              <v:rect id="shape_0" ID="Shape7" stroked="f" style="position:absolute;margin-left:416.6pt;margin-top:8.4pt;width:42.9pt;height:9.05pt">
                 <w10:wrap type="square"/>
                 <v:fill o:detectmouseclick="t" on="false"/>
                 <v:stroke color="#3465a4" joinstyle="round" endcap="flat"/>
@@ -2807,7 +2916,7 @@
                     <w:p>
                       <w:pPr>
                         <w:pStyle w:val="FrameContents"/>
-                        <w:overflowPunct w:val="true"/>
+                        <w:overflowPunct w:val="false"/>
                         <w:jc w:val="center"/>
                         <w:rPr/>
                       </w:pPr>
@@ -2851,10 +2960,10 @@
                 <wp:positionV relativeFrom="paragraph">
                   <wp:posOffset>57785</wp:posOffset>
                 </wp:positionV>
-                <wp:extent cx="429895" cy="146050"/>
+                <wp:extent cx="430530" cy="146050"/>
                 <wp:effectExtent l="0" t="0" r="0" b="0"/>
                 <wp:wrapNone/>
-                <wp:docPr id="13" name="Shape1"/>
+                <wp:docPr id="14" name="Shape1"/>
                 <a:graphic xmlns:a="http://schemas.openxmlformats.org/drawingml/2006/main">
                   <a:graphicData uri="http://schemas.microsoft.com/office/word/2010/wordprocessingShape">
                     <wps:wsp>
@@ -2862,7 +2971,7 @@
                       <wps:spPr>
                         <a:xfrm>
                           <a:off x="0" y="0"/>
-                          <a:ext cx="429120" cy="145440"/>
+                          <a:ext cx="429840" cy="145440"/>
                         </a:xfrm>
                         <a:prstGeom prst="rect">
                           <a:avLst/>
@@ -2883,7 +2992,7 @@
                           <w:p>
                             <w:pPr>
                               <w:pStyle w:val="FrameContents"/>
-                              <w:overflowPunct w:val="true"/>
+                              <w:overflowPunct w:val="false"/>
                               <w:rPr/>
                             </w:pPr>
                             <w:r>
@@ -2892,6 +3001,32 @@
                                 <w:sz w:val="20"/>
                               </w:rPr>
                               <w:t>Scanner</w:t>
+                              <w:pict>
+                                <v:rect id="shape_0" ID="Shape1" stroked="f" style="position:absolute;margin-left:26.9pt;margin-top:193.4pt;width:33.8pt;height:22.95pt">
+                                  <w10:wrap type="square"/>
+                                  <v:fill o:detectmouseclick="t" on="false"/>
+                                  <v:stroke color="#3465a4" joinstyle="round" endcap="flat"/>
+                                  <v:textbox>
+                                    <w:txbxContent>
+                                      <w:p>
+                                        <w:pPr>
+                                          <w:pStyle w:val="FrameContents"/>
+                                          <w:overflowPunct w:val="false"/>
+                                          <w:jc w:val="center"/>
+                                          <w:rPr/>
+                                        </w:pPr>
+                                        <w:r>
+                                          <w:rPr>
+                                            <w:color w:val="00000A"/>
+                                            <w:sz w:val="20"/>
+                                          </w:rPr>
+                                          <w:t>Pascal Code</w:t>
+                                        </w:r>
+                                      </w:p>
+                                    </w:txbxContent>
+                                  </v:textbox>
+                                </v:rect>
+                              </w:pict>
                             </w:r>
                           </w:p>
                         </w:txbxContent>
@@ -2907,7 +3042,7 @@
           </mc:Choice>
           <mc:Fallback>
             <w:pict>
-              <v:rect id="shape_0" ID="Shape1" stroked="f" style="position:absolute;margin-left:26.9pt;margin-top:4.55pt;width:33.75pt;height:11.4pt">
+              <v:rect id="shape_0" ID="Shape1" stroked="f" style="position:absolute;margin-left:26.9pt;margin-top:4.55pt;width:33.8pt;height:11.4pt">
                 <w10:wrap type="square"/>
                 <v:fill o:detectmouseclick="t" on="false"/>
                 <v:stroke color="#3465a4" joinstyle="round" endcap="flat"/>
@@ -2916,7 +3051,7 @@
                     <w:p>
                       <w:pPr>
                         <w:pStyle w:val="FrameContents"/>
-                        <w:overflowPunct w:val="true"/>
+                        <w:overflowPunct w:val="false"/>
                         <w:rPr/>
                       </w:pPr>
                       <w:r>
@@ -2925,6 +3060,32 @@
                           <w:sz w:val="20"/>
                         </w:rPr>
                         <w:t>Scanner</w:t>
+                        <w:pict>
+                          <v:rect id="shape_0" ID="Shape1" stroked="f" style="position:absolute;margin-left:26.9pt;margin-top:193.4pt;width:33.8pt;height:22.95pt">
+                            <w10:wrap type="square"/>
+                            <v:fill o:detectmouseclick="t" on="false"/>
+                            <v:stroke color="#3465a4" joinstyle="round" endcap="flat"/>
+                            <v:textbox>
+                              <w:txbxContent>
+                                <w:p>
+                                  <w:pPr>
+                                    <w:pStyle w:val="FrameContents"/>
+                                    <w:overflowPunct w:val="false"/>
+                                    <w:jc w:val="center"/>
+                                    <w:rPr/>
+                                  </w:pPr>
+                                  <w:r>
+                                    <w:rPr>
+                                      <w:color w:val="00000A"/>
+                                      <w:sz w:val="20"/>
+                                    </w:rPr>
+                                    <w:t>Pascal Code</w:t>
+                                  </w:r>
+                                </w:p>
+                              </w:txbxContent>
+                            </v:textbox>
+                          </v:rect>
+                        </w:pict>
                       </w:r>
                     </w:p>
                   </w:txbxContent>
@@ -2944,10 +3105,10 @@
                 <wp:positionV relativeFrom="paragraph">
                   <wp:posOffset>635</wp:posOffset>
                 </wp:positionV>
-                <wp:extent cx="675640" cy="292735"/>
+                <wp:extent cx="676275" cy="292735"/>
                 <wp:effectExtent l="0" t="0" r="0" b="0"/>
                 <wp:wrapNone/>
-                <wp:docPr id="15" name="Shape1"/>
+                <wp:docPr id="18" name="Shape1"/>
                 <a:graphic xmlns:a="http://schemas.openxmlformats.org/drawingml/2006/main">
                   <a:graphicData uri="http://schemas.microsoft.com/office/word/2010/wordprocessingShape">
                     <wps:wsp>
@@ -2955,7 +3116,7 @@
                       <wps:spPr>
                         <a:xfrm>
                           <a:off x="0" y="0"/>
-                          <a:ext cx="675000" cy="291960"/>
+                          <a:ext cx="675720" cy="291960"/>
                         </a:xfrm>
                         <a:prstGeom prst="rect">
                           <a:avLst/>
@@ -2976,7 +3137,7 @@
                           <w:p>
                             <w:pPr>
                               <w:pStyle w:val="FrameContents"/>
-                              <w:overflowPunct w:val="true"/>
+                              <w:overflowPunct w:val="false"/>
                               <w:jc w:val="center"/>
                               <w:rPr/>
                             </w:pPr>
@@ -2991,7 +3152,7 @@
                           <w:p>
                             <w:pPr>
                               <w:pStyle w:val="FrameContents"/>
-                              <w:overflowPunct w:val="true"/>
+                              <w:overflowPunct w:val="false"/>
                               <w:jc w:val="center"/>
                               <w:rPr/>
                             </w:pPr>
@@ -3016,7 +3177,7 @@
           </mc:Choice>
           <mc:Fallback>
             <w:pict>
-              <v:rect id="shape_0" ID="Shape1" stroked="f" style="position:absolute;margin-left:132.95pt;margin-top:0.05pt;width:53.1pt;height:22.95pt">
+              <v:rect id="shape_0" ID="Shape1" stroked="f" style="position:absolute;margin-left:132.95pt;margin-top:0.05pt;width:53.15pt;height:22.95pt">
                 <w10:wrap type="square"/>
                 <v:fill o:detectmouseclick="t" on="false"/>
                 <v:stroke color="#3465a4" joinstyle="round" endcap="flat"/>
@@ -3025,7 +3186,7 @@
                     <w:p>
                       <w:pPr>
                         <w:pStyle w:val="FrameContents"/>
-                        <w:overflowPunct w:val="true"/>
+                        <w:overflowPunct w:val="false"/>
                         <w:jc w:val="center"/>
                         <w:rPr/>
                       </w:pPr>
@@ -3040,7 +3201,7 @@
                     <w:p>
                       <w:pPr>
                         <w:pStyle w:val="FrameContents"/>
-                        <w:overflowPunct w:val="true"/>
+                        <w:overflowPunct w:val="false"/>
                         <w:jc w:val="center"/>
                         <w:rPr/>
                       </w:pPr>
@@ -3069,10 +3230,10 @@
                 <wp:positionV relativeFrom="paragraph">
                   <wp:posOffset>635</wp:posOffset>
                 </wp:positionV>
-                <wp:extent cx="675640" cy="292735"/>
+                <wp:extent cx="676275" cy="292735"/>
                 <wp:effectExtent l="0" t="0" r="0" b="0"/>
                 <wp:wrapNone/>
-                <wp:docPr id="17" name="Shape1"/>
+                <wp:docPr id="20" name="Shape1"/>
                 <a:graphic xmlns:a="http://schemas.openxmlformats.org/drawingml/2006/main">
                   <a:graphicData uri="http://schemas.microsoft.com/office/word/2010/wordprocessingShape">
                     <wps:wsp>
@@ -3080,7 +3241,7 @@
                       <wps:spPr>
                         <a:xfrm>
                           <a:off x="0" y="0"/>
-                          <a:ext cx="675000" cy="291960"/>
+                          <a:ext cx="675720" cy="291960"/>
                         </a:xfrm>
                         <a:prstGeom prst="rect">
                           <a:avLst/>
@@ -3101,7 +3262,7 @@
                           <w:p>
                             <w:pPr>
                               <w:pStyle w:val="FrameContents"/>
-                              <w:overflowPunct w:val="true"/>
+                              <w:overflowPunct w:val="false"/>
                               <w:jc w:val="center"/>
                               <w:rPr/>
                             </w:pPr>
@@ -3116,7 +3277,7 @@
                           <w:p>
                             <w:pPr>
                               <w:pStyle w:val="FrameContents"/>
-                              <w:overflowPunct w:val="true"/>
+                              <w:overflowPunct w:val="false"/>
                               <w:jc w:val="center"/>
                               <w:rPr/>
                             </w:pPr>
@@ -3141,7 +3302,7 @@
           </mc:Choice>
           <mc:Fallback>
             <w:pict>
-              <v:rect id="shape_0" ID="Shape1" stroked="f" style="position:absolute;margin-left:246.35pt;margin-top:0.05pt;width:53.1pt;height:22.95pt">
+              <v:rect id="shape_0" ID="Shape1" stroked="f" style="position:absolute;margin-left:246.35pt;margin-top:0.05pt;width:53.15pt;height:22.95pt">
                 <w10:wrap type="square"/>
                 <v:fill o:detectmouseclick="t" on="false"/>
                 <v:stroke color="#3465a4" joinstyle="round" endcap="flat"/>
@@ -3150,7 +3311,7 @@
                     <w:p>
                       <w:pPr>
                         <w:pStyle w:val="FrameContents"/>
-                        <w:overflowPunct w:val="true"/>
+                        <w:overflowPunct w:val="false"/>
                         <w:jc w:val="center"/>
                         <w:rPr/>
                       </w:pPr>
@@ -3165,7 +3326,7 @@
                     <w:p>
                       <w:pPr>
                         <w:pStyle w:val="FrameContents"/>
-                        <w:overflowPunct w:val="true"/>
+                        <w:overflowPunct w:val="false"/>
                         <w:jc w:val="center"/>
                         <w:rPr/>
                       </w:pPr>
@@ -3194,10 +3355,10 @@
                 <wp:positionV relativeFrom="paragraph">
                   <wp:posOffset>635</wp:posOffset>
                 </wp:positionV>
-                <wp:extent cx="675640" cy="292735"/>
+                <wp:extent cx="676275" cy="292735"/>
                 <wp:effectExtent l="0" t="0" r="0" b="0"/>
                 <wp:wrapNone/>
-                <wp:docPr id="19" name="Shape1"/>
+                <wp:docPr id="22" name="Shape1"/>
                 <a:graphic xmlns:a="http://schemas.openxmlformats.org/drawingml/2006/main">
                   <a:graphicData uri="http://schemas.microsoft.com/office/word/2010/wordprocessingShape">
                     <wps:wsp>
@@ -3205,7 +3366,7 @@
                       <wps:spPr>
                         <a:xfrm>
                           <a:off x="0" y="0"/>
-                          <a:ext cx="675000" cy="291960"/>
+                          <a:ext cx="675720" cy="291960"/>
                         </a:xfrm>
                         <a:prstGeom prst="rect">
                           <a:avLst/>
@@ -3226,7 +3387,7 @@
                           <w:p>
                             <w:pPr>
                               <w:pStyle w:val="FrameContents"/>
-                              <w:overflowPunct w:val="true"/>
+                              <w:overflowPunct w:val="false"/>
                               <w:jc w:val="center"/>
                               <w:rPr/>
                             </w:pPr>
@@ -3241,7 +3402,7 @@
                           <w:p>
                             <w:pPr>
                               <w:pStyle w:val="FrameContents"/>
-                              <w:overflowPunct w:val="true"/>
+                              <w:overflowPunct w:val="false"/>
                               <w:jc w:val="center"/>
                               <w:rPr/>
                             </w:pPr>
@@ -3266,7 +3427,7 @@
           </mc:Choice>
           <mc:Fallback>
             <w:pict>
-              <v:rect id="shape_0" ID="Shape1" stroked="f" style="position:absolute;margin-left:359.75pt;margin-top:0.05pt;width:53.1pt;height:22.95pt">
+              <v:rect id="shape_0" ID="Shape1" stroked="f" style="position:absolute;margin-left:359.75pt;margin-top:0.05pt;width:53.15pt;height:22.95pt">
                 <w10:wrap type="square"/>
                 <v:fill o:detectmouseclick="t" on="false"/>
                 <v:stroke color="#3465a4" joinstyle="round" endcap="flat"/>
@@ -3275,7 +3436,7 @@
                     <w:p>
                       <w:pPr>
                         <w:pStyle w:val="FrameContents"/>
-                        <w:overflowPunct w:val="true"/>
+                        <w:overflowPunct w:val="false"/>
                         <w:jc w:val="center"/>
                         <w:rPr/>
                       </w:pPr>
@@ -3290,7 +3451,7 @@
                     <w:p>
                       <w:pPr>
                         <w:pStyle w:val="FrameContents"/>
-                        <w:overflowPunct w:val="true"/>
+                        <w:overflowPunct w:val="false"/>
                         <w:jc w:val="center"/>
                         <w:rPr/>
                       </w:pPr>
@@ -3317,12 +3478,12 @@
                   <wp:posOffset>970280</wp:posOffset>
                 </wp:positionH>
                 <wp:positionV relativeFrom="paragraph">
-                  <wp:posOffset>135890</wp:posOffset>
+                  <wp:posOffset>139700</wp:posOffset>
                 </wp:positionV>
-                <wp:extent cx="631825" cy="8255"/>
+                <wp:extent cx="632460" cy="8890"/>
                 <wp:effectExtent l="0" t="0" r="0" b="0"/>
                 <wp:wrapNone/>
-                <wp:docPr id="21" name="Shape4"/>
+                <wp:docPr id="24" name="Shape4"/>
                 <a:graphic xmlns:a="http://schemas.openxmlformats.org/drawingml/2006/main">
                   <a:graphicData uri="http://schemas.microsoft.com/office/word/2010/wordprocessingShape">
                     <wps:wsp>
@@ -3330,7 +3491,7 @@
                       <wps:spPr>
                         <a:xfrm flipV="1">
                           <a:off x="0" y="0"/>
-                          <a:ext cx="631080" cy="6480"/>
+                          <a:ext cx="631800" cy="6840"/>
                         </a:xfrm>
                         <a:prstGeom prst="line">
                           <a:avLst/>
@@ -3357,7 +3518,7 @@
           </mc:Choice>
           <mc:Fallback>
             <w:pict>
-              <v:line id="shape_0" from="76.4pt,10.45pt" to="126.05pt,10.9pt" ID="Shape4" stroked="t" style="position:absolute;flip:y">
+              <v:line id="shape_0" from="76.4pt,10.75pt" to="126.1pt,11.25pt" ID="Shape4" stroked="t" style="position:absolute;flip:y">
                 <v:stroke color="#3465a4" endarrow="block" endarrowwidth="medium" endarrowlength="medium" joinstyle="round" endcap="flat"/>
                 <v:fill o:detectmouseclick="t" on="false"/>
               </v:line>
@@ -3373,12 +3534,12 @@
                   <wp:posOffset>2410460</wp:posOffset>
                 </wp:positionH>
                 <wp:positionV relativeFrom="paragraph">
-                  <wp:posOffset>135890</wp:posOffset>
+                  <wp:posOffset>139700</wp:posOffset>
                 </wp:positionV>
-                <wp:extent cx="631825" cy="8255"/>
+                <wp:extent cx="632460" cy="8890"/>
                 <wp:effectExtent l="0" t="0" r="0" b="0"/>
                 <wp:wrapNone/>
-                <wp:docPr id="22" name="Shape4"/>
+                <wp:docPr id="25" name="Shape4"/>
                 <a:graphic xmlns:a="http://schemas.openxmlformats.org/drawingml/2006/main">
                   <a:graphicData uri="http://schemas.microsoft.com/office/word/2010/wordprocessingShape">
                     <wps:wsp>
@@ -3386,7 +3547,7 @@
                       <wps:spPr>
                         <a:xfrm flipV="1">
                           <a:off x="0" y="0"/>
-                          <a:ext cx="631080" cy="6480"/>
+                          <a:ext cx="631800" cy="6840"/>
                         </a:xfrm>
                         <a:prstGeom prst="line">
                           <a:avLst/>
@@ -3413,7 +3574,7 @@
           </mc:Choice>
           <mc:Fallback>
             <w:pict>
-              <v:line id="shape_0" from="189.8pt,10.45pt" to="239.45pt,10.9pt" ID="Shape4" stroked="t" style="position:absolute;flip:y">
+              <v:line id="shape_0" from="189.8pt,10.75pt" to="239.5pt,11.25pt" ID="Shape4" stroked="t" style="position:absolute;flip:y">
                 <v:stroke color="#3465a4" endarrow="block" endarrowwidth="medium" endarrowlength="medium" joinstyle="round" endcap="flat"/>
                 <v:fill o:detectmouseclick="t" on="false"/>
               </v:line>
@@ -3429,12 +3590,12 @@
                   <wp:posOffset>3850640</wp:posOffset>
                 </wp:positionH>
                 <wp:positionV relativeFrom="paragraph">
-                  <wp:posOffset>135890</wp:posOffset>
+                  <wp:posOffset>139700</wp:posOffset>
                 </wp:positionV>
-                <wp:extent cx="631825" cy="8255"/>
+                <wp:extent cx="632460" cy="8890"/>
                 <wp:effectExtent l="0" t="0" r="0" b="0"/>
                 <wp:wrapNone/>
-                <wp:docPr id="23" name="Shape4"/>
+                <wp:docPr id="26" name="Shape4"/>
                 <a:graphic xmlns:a="http://schemas.openxmlformats.org/drawingml/2006/main">
                   <a:graphicData uri="http://schemas.microsoft.com/office/word/2010/wordprocessingShape">
                     <wps:wsp>
@@ -3442,7 +3603,7 @@
                       <wps:spPr>
                         <a:xfrm flipV="1">
                           <a:off x="0" y="0"/>
-                          <a:ext cx="631080" cy="6480"/>
+                          <a:ext cx="631800" cy="6840"/>
                         </a:xfrm>
                         <a:prstGeom prst="line">
                           <a:avLst/>
@@ -3469,7 +3630,7 @@
           </mc:Choice>
           <mc:Fallback>
             <w:pict>
-              <v:line id="shape_0" from="303.2pt,10.45pt" to="352.85pt,10.9pt" ID="Shape4" stroked="t" style="position:absolute;flip:y">
+              <v:line id="shape_0" from="303.2pt,10.75pt" to="352.9pt,11.25pt" ID="Shape4" stroked="t" style="position:absolute;flip:y">
                 <v:stroke color="#3465a4" endarrow="block" endarrowwidth="medium" endarrowlength="medium" joinstyle="round" endcap="flat"/>
                 <v:fill o:detectmouseclick="t" on="false"/>
               </v:line>
@@ -3485,12 +3646,12 @@
                   <wp:posOffset>5290820</wp:posOffset>
                 </wp:positionH>
                 <wp:positionV relativeFrom="paragraph">
-                  <wp:posOffset>135890</wp:posOffset>
+                  <wp:posOffset>139700</wp:posOffset>
                 </wp:positionV>
-                <wp:extent cx="631825" cy="8255"/>
+                <wp:extent cx="632460" cy="8890"/>
                 <wp:effectExtent l="0" t="0" r="0" b="0"/>
                 <wp:wrapNone/>
-                <wp:docPr id="24" name="Shape4"/>
+                <wp:docPr id="27" name="Shape4"/>
                 <a:graphic xmlns:a="http://schemas.openxmlformats.org/drawingml/2006/main">
                   <a:graphicData uri="http://schemas.microsoft.com/office/word/2010/wordprocessingShape">
                     <wps:wsp>
@@ -3498,7 +3659,7 @@
                       <wps:spPr>
                         <a:xfrm flipV="1">
                           <a:off x="0" y="0"/>
-                          <a:ext cx="631080" cy="6480"/>
+                          <a:ext cx="631800" cy="6840"/>
                         </a:xfrm>
                         <a:prstGeom prst="line">
                           <a:avLst/>
@@ -3525,7 +3686,7 @@
           </mc:Choice>
           <mc:Fallback>
             <w:pict>
-              <v:line id="shape_0" from="416.6pt,10.45pt" to="466.25pt,10.9pt" ID="Shape4" stroked="t" style="position:absolute;flip:y">
+              <v:line id="shape_0" from="416.6pt,10.75pt" to="466.3pt,11.25pt" ID="Shape4" stroked="t" style="position:absolute;flip:y">
                 <v:stroke color="#3465a4" endarrow="block" endarrowwidth="medium" endarrowlength="medium" joinstyle="round" endcap="flat"/>
                 <v:fill o:detectmouseclick="t" on="false"/>
               </v:line>
@@ -3580,15 +3741,15 @@
               <wp:anchor behindDoc="0" distT="0" distB="0" distL="0" distR="0" simplePos="0" locked="0" layoutInCell="1" allowOverlap="1" relativeHeight="15">
                 <wp:simplePos x="0" y="0"/>
                 <wp:positionH relativeFrom="column">
-                  <wp:posOffset>2266315</wp:posOffset>
+                  <wp:posOffset>2246630</wp:posOffset>
                 </wp:positionH>
                 <wp:positionV relativeFrom="paragraph">
-                  <wp:posOffset>82550</wp:posOffset>
+                  <wp:posOffset>62865</wp:posOffset>
                 </wp:positionV>
-                <wp:extent cx="109855" cy="240030"/>
+                <wp:extent cx="111125" cy="239395"/>
                 <wp:effectExtent l="0" t="0" r="0" b="0"/>
                 <wp:wrapNone/>
-                <wp:docPr id="25" name="Shape5"/>
+                <wp:docPr id="28" name="Shape5"/>
                 <a:graphic xmlns:a="http://schemas.openxmlformats.org/drawingml/2006/main">
                   <a:graphicData uri="http://schemas.microsoft.com/office/word/2010/wordprocessingShape">
                     <wps:wsp>
@@ -3596,7 +3757,7 @@
                       <wps:spPr>
                         <a:xfrm>
                           <a:off x="0" y="0"/>
-                          <a:ext cx="109800" cy="238680"/>
+                          <a:ext cx="111240" cy="240120"/>
                         </a:xfrm>
                         <a:prstGeom prst="line">
                           <a:avLst/>
@@ -3624,7 +3785,7 @@
           </mc:Choice>
           <mc:Fallback>
             <w:pict>
-              <v:line id="shape_0" from="172.4pt,8.1pt" to="181pt,26.85pt" ID="Shape5" stroked="t" style="position:absolute">
+              <v:line id="shape_0" from="170.9pt,6.5pt" to="179.6pt,25.35pt" ID="Shape5" stroked="t" style="position:absolute">
                 <v:stroke color="#3465a4" startarrow="block" endarrow="block" startarrowwidth="medium" startarrowlength="medium" endarrowwidth="medium" endarrowlength="medium" joinstyle="round" endcap="flat"/>
                 <v:fill o:detectmouseclick="t" on="false"/>
               </v:line>
@@ -3637,15 +3798,15 @@
               <wp:anchor behindDoc="0" distT="0" distB="0" distL="0" distR="0" simplePos="0" locked="0" layoutInCell="1" allowOverlap="1" relativeHeight="16">
                 <wp:simplePos x="0" y="0"/>
                 <wp:positionH relativeFrom="column">
-                  <wp:posOffset>3278505</wp:posOffset>
+                  <wp:posOffset>3234055</wp:posOffset>
                 </wp:positionH>
                 <wp:positionV relativeFrom="paragraph">
-                  <wp:posOffset>46355</wp:posOffset>
+                  <wp:posOffset>52705</wp:posOffset>
                 </wp:positionV>
-                <wp:extent cx="157480" cy="297180"/>
+                <wp:extent cx="156845" cy="299720"/>
                 <wp:effectExtent l="0" t="0" r="0" b="0"/>
                 <wp:wrapNone/>
-                <wp:docPr id="26" name="Shape6"/>
+                <wp:docPr id="29" name="Shape6"/>
                 <a:graphic xmlns:a="http://schemas.openxmlformats.org/drawingml/2006/main">
                   <a:graphicData uri="http://schemas.microsoft.com/office/word/2010/wordprocessingShape">
                     <wps:wsp>
@@ -3653,7 +3814,7 @@
                       <wps:spPr>
                         <a:xfrm flipV="1">
                           <a:off x="0" y="0"/>
-                          <a:ext cx="155520" cy="295920"/>
+                          <a:ext cx="156240" cy="297360"/>
                         </a:xfrm>
                         <a:prstGeom prst="line">
                           <a:avLst/>
@@ -3681,7 +3842,7 @@
           </mc:Choice>
           <mc:Fallback>
             <w:pict>
-              <v:line id="shape_0" from="251.15pt,4.4pt" to="263.35pt,27.65pt" ID="Shape6" stroked="t" style="position:absolute;flip:y">
+              <v:line id="shape_0" from="247.55pt,5pt" to="259.8pt,28.35pt" ID="Shape6" stroked="t" style="position:absolute;flip:y">
                 <v:stroke color="#3465a4" startarrow="block" endarrow="block" startarrowwidth="medium" startarrowlength="medium" endarrowwidth="medium" endarrowlength="medium" joinstyle="round" endcap="flat"/>
                 <v:fill o:detectmouseclick="t" on="false"/>
               </v:line>
@@ -3727,10 +3888,10 @@
                 <wp:positionV relativeFrom="paragraph">
                   <wp:posOffset>10160</wp:posOffset>
                 </wp:positionV>
-                <wp:extent cx="973455" cy="449580"/>
+                <wp:extent cx="974090" cy="450215"/>
                 <wp:effectExtent l="0" t="0" r="0" b="0"/>
                 <wp:wrapNone/>
-                <wp:docPr id="27" name="Shape2"/>
+                <wp:docPr id="30" name="Shape2"/>
                 <a:graphic xmlns:a="http://schemas.openxmlformats.org/drawingml/2006/main">
                   <a:graphicData uri="http://schemas.microsoft.com/office/word/2010/wordprocessingShape">
                     <wps:wsp>
@@ -3738,7 +3899,7 @@
                       <wps:spPr>
                         <a:xfrm>
                           <a:off x="0" y="0"/>
-                          <a:ext cx="972720" cy="448920"/>
+                          <a:ext cx="973440" cy="449640"/>
                         </a:xfrm>
                         <a:prstGeom prst="rect">
                           <a:avLst/>
@@ -3765,7 +3926,7 @@
           </mc:Choice>
           <mc:Fallback>
             <w:pict>
-              <v:rect id="shape_0" ID="Shape2" stroked="t" style="position:absolute;margin-left:170.9pt;margin-top:0.8pt;width:76.55pt;height:35.3pt">
+              <v:rect id="shape_0" ID="Shape2" stroked="t" style="position:absolute;margin-left:170.9pt;margin-top:0.8pt;width:76.6pt;height:35.35pt">
                 <w10:wrap type="none"/>
                 <v:fill o:detectmouseclick="t" on="false"/>
                 <v:stroke color="#3465a4" joinstyle="round" endcap="flat"/>
@@ -3784,10 +3945,10 @@
                 <wp:positionV relativeFrom="paragraph">
                   <wp:posOffset>172085</wp:posOffset>
                 </wp:positionV>
-                <wp:extent cx="753745" cy="146050"/>
+                <wp:extent cx="754380" cy="146050"/>
                 <wp:effectExtent l="0" t="0" r="0" b="0"/>
                 <wp:wrapNone/>
-                <wp:docPr id="28" name="Shape3"/>
+                <wp:docPr id="31" name="Shape3"/>
                 <a:graphic xmlns:a="http://schemas.openxmlformats.org/drawingml/2006/main">
                   <a:graphicData uri="http://schemas.microsoft.com/office/word/2010/wordprocessingShape">
                     <wps:wsp>
@@ -3795,7 +3956,7 @@
                       <wps:spPr>
                         <a:xfrm>
                           <a:off x="0" y="0"/>
-                          <a:ext cx="753120" cy="145440"/>
+                          <a:ext cx="753840" cy="145440"/>
                         </a:xfrm>
                         <a:prstGeom prst="rect">
                           <a:avLst/>
@@ -3816,7 +3977,7 @@
                           <w:p>
                             <w:pPr>
                               <w:pStyle w:val="FrameContents"/>
-                              <w:overflowPunct w:val="true"/>
+                              <w:overflowPunct w:val="false"/>
                               <w:rPr/>
                             </w:pPr>
                             <w:r>
@@ -3825,6 +3986,304 @@
                                 <w:sz w:val="20"/>
                               </w:rPr>
                               <w:t>Symbol Table</w:t>
+                              <w:pict>
+                                <v:rect id="shape_0" ID="Shape3" stroked="f" style="position:absolute;margin-left:-5.65pt;margin-top:122.45pt;width:59.3pt;height:11.4pt">
+                                  <w10:wrap type="square"/>
+                                  <v:fill o:detectmouseclick="t" on="false"/>
+                                  <v:stroke color="#3465a4" joinstyle="round" endcap="flat"/>
+                                  <v:textbox>
+                                    <w:txbxContent>
+                                      <w:p>
+                                        <w:pPr>
+                                          <w:pStyle w:val="FrameContents"/>
+                                          <w:overflowPunct w:val="false"/>
+                                          <w:jc w:val="center"/>
+                                          <w:rPr/>
+                                        </w:pPr>
+                                        <w:r>
+                                          <w:rPr>
+                                            <w:color w:val="00000A"/>
+                                            <w:sz w:val="20"/>
+                                          </w:rPr>
+                                          <w:t>Compiler</w:t>
+                                        </w:r>
+                                      </w:p>
+                                    </w:txbxContent>
+                                  </v:textbox>
+                                </v:rect>
+                              </w:pict>
+                              <mc:AlternateContent>
+                                <mc:Choice Requires="wps">
+                                  <w:drawing>
+                                    <wp:anchor behindDoc="0" distT="0" distB="0" distL="0" distR="0" simplePos="0" locked="0" layoutInCell="1" allowOverlap="1" relativeHeight="42">
+                                      <wp:simplePos x="0" y="0"/>
+                                      <wp:positionH relativeFrom="column">
+                                        <wp:posOffset>1720215</wp:posOffset>
+                                      </wp:positionH>
+                                      <wp:positionV relativeFrom="paragraph">
+                                        <wp:posOffset>1035685</wp:posOffset>
+                                      </wp:positionV>
+                                      <wp:extent cx="754380" cy="294005"/>
+                                      <wp:effectExtent l="0" t="0" r="0" b="0"/>
+                                      <wp:wrapNone/>
+                                      <wp:docPr id="34" name="Shape3"/>
+                                      <a:graphic xmlns:a="http://schemas.openxmlformats.org/drawingml/2006/main">
+                                        <a:graphicData uri="http://schemas.microsoft.com/office/word/2010/wordprocessingShape">
+                                          <wps:wsp>
+                                            <wps:cNvSpPr/>
+                                            <wps:spPr>
+                                              <a:xfrm>
+                                                <a:off x="0" y="0"/>
+                                                <a:ext cx="753840" cy="293400"/>
+                                              </a:xfrm>
+                                              <a:prstGeom prst="rect">
+                                                <a:avLst/>
+                                              </a:prstGeom>
+                                              <a:noFill/>
+                                              <a:ln>
+                                                <a:noFill/>
+                                              </a:ln>
+                                            </wps:spPr>
+                                            <wps:style>
+                                              <a:lnRef idx="0"/>
+                                              <a:fillRef idx="0"/>
+                                              <a:effectRef idx="0"/>
+                                              <a:fontRef idx="minor"/>
+                                            </wps:style>
+                                            <wps:txbx>
+                                              <w:txbxContent>
+                                                <w:p>
+                                                  <w:pPr>
+                                                    <w:pStyle w:val="FrameContents"/>
+                                                    <w:overflowPunct w:val="false"/>
+                                                    <w:jc w:val="center"/>
+                                                    <w:rPr/>
+                                                  </w:pPr>
+                                                  <w:r>
+                                                    <w:rPr>
+                                                      <w:color w:val="00000A"/>
+                                                      <w:sz w:val="20"/>
+                                                    </w:rPr>
+                                                    <w:t>Assembly</w:t>
+                                                    <w:pict>
+                                                      <v:rect id="shape_0" ID="Shape3" stroked="f" style="position:absolute;margin-left:3.75pt;margin-top:62.6pt;width:59.3pt;height:11.4pt">
+                                                        <w10:wrap type="square"/>
+                                                        <v:fill o:detectmouseclick="t" on="false"/>
+                                                        <v:stroke color="#3465a4" joinstyle="round" endcap="flat"/>
+                                                        <v:textbox>
+                                                          <w:txbxContent>
+                                                            <w:p>
+                                                              <w:pPr>
+                                                                <w:pStyle w:val="FrameContents"/>
+                                                                <w:overflowPunct w:val="false"/>
+                                                                <w:jc w:val="center"/>
+                                                                <w:rPr/>
+                                                              </w:pPr>
+                                                              <w:r>
+                                                                <w:rPr>
+                                                                  <w:color w:val="00000A"/>
+                                                                  <w:sz w:val="20"/>
+                                                                </w:rPr>
+                                                                <w:t>SymbolTable</w:t>
+                                                              </w:r>
+                                                            </w:p>
+                                                          </w:txbxContent>
+                                                        </v:textbox>
+                                                      </v:rect>
+                                                    </w:pict>
+                                                  </w:r>
+                                                </w:p>
+                                                <w:p>
+                                                  <w:pPr>
+                                                    <w:pStyle w:val="FrameContents"/>
+                                                    <w:overflowPunct w:val="false"/>
+                                                    <w:jc w:val="center"/>
+                                                    <w:rPr/>
+                                                  </w:pPr>
+                                                  <w:r>
+                                                    <w:rPr>
+                                                      <w:color w:val="00000A"/>
+                                                      <w:sz w:val="20"/>
+                                                    </w:rPr>
+                                                    <w:t>Language</w:t>
+                                                  </w:r>
+                                                </w:p>
+                                              </w:txbxContent>
+                                            </wps:txbx>
+                                            <wps:bodyPr lIns="0" rIns="0" tIns="0" bIns="0">
+                                              <a:spAutoFit/>
+                                            </wps:bodyPr>
+                                          </wps:wsp>
+                                        </a:graphicData>
+                                      </a:graphic>
+                                    </wp:anchor>
+                                  </w:drawing>
+                                </mc:Choice>
+                                <mc:Fallback>
+                                  <w:pict>
+                                    <v:rect id="shape_0" ID="Shape3" stroked="f" style="position:absolute;margin-left:135.45pt;margin-top:81.55pt;width:59.3pt;height:23.05pt">
+                                      <w10:wrap type="square"/>
+                                      <v:fill o:detectmouseclick="t" on="false"/>
+                                      <v:stroke color="#3465a4" joinstyle="round" endcap="flat"/>
+                                      <v:textbox>
+                                        <w:txbxContent>
+                                          <w:p>
+                                            <w:pPr>
+                                              <w:pStyle w:val="FrameContents"/>
+                                              <w:overflowPunct w:val="false"/>
+                                              <w:jc w:val="center"/>
+                                              <w:rPr/>
+                                            </w:pPr>
+                                            <w:r>
+                                              <w:rPr>
+                                                <w:color w:val="00000A"/>
+                                                <w:sz w:val="20"/>
+                                              </w:rPr>
+                                              <w:t>Assembly</w:t>
+                                              <w:pict>
+                                                <v:rect id="shape_0" ID="Shape3" stroked="f" style="position:absolute;margin-left:3.75pt;margin-top:62.6pt;width:59.3pt;height:11.4pt">
+                                                  <w10:wrap type="square"/>
+                                                  <v:fill o:detectmouseclick="t" on="false"/>
+                                                  <v:stroke color="#3465a4" joinstyle="round" endcap="flat"/>
+                                                  <v:textbox>
+                                                    <w:txbxContent>
+                                                      <w:p>
+                                                        <w:pPr>
+                                                          <w:pStyle w:val="FrameContents"/>
+                                                          <w:overflowPunct w:val="false"/>
+                                                          <w:jc w:val="center"/>
+                                                          <w:rPr/>
+                                                        </w:pPr>
+                                                        <w:r>
+                                                          <w:rPr>
+                                                            <w:color w:val="00000A"/>
+                                                            <w:sz w:val="20"/>
+                                                          </w:rPr>
+                                                          <w:t>SymbolTable</w:t>
+                                                        </w:r>
+                                                      </w:p>
+                                                    </w:txbxContent>
+                                                  </v:textbox>
+                                                </v:rect>
+                                              </w:pict>
+                                            </w:r>
+                                          </w:p>
+                                          <w:p>
+                                            <w:pPr>
+                                              <w:pStyle w:val="FrameContents"/>
+                                              <w:overflowPunct w:val="false"/>
+                                              <w:jc w:val="center"/>
+                                              <w:rPr/>
+                                            </w:pPr>
+                                            <w:r>
+                                              <w:rPr>
+                                                <w:color w:val="00000A"/>
+                                                <w:sz w:val="20"/>
+                                              </w:rPr>
+                                              <w:t>Language</w:t>
+                                            </w:r>
+                                          </w:p>
+                                        </w:txbxContent>
+                                      </v:textbox>
+                                    </v:rect>
+                                  </w:pict>
+                                </mc:Fallback>
+                              </mc:AlternateContent>
+                              <mc:AlternateContent>
+                                <mc:Choice Requires="wps">
+                                  <w:drawing>
+                                    <wp:anchor behindDoc="0" distT="0" distB="0" distL="0" distR="0" simplePos="0" locked="0" layoutInCell="1" allowOverlap="1" relativeHeight="46">
+                                      <wp:simplePos x="0" y="0"/>
+                                      <wp:positionH relativeFrom="column">
+                                        <wp:posOffset>-71755</wp:posOffset>
+                                      </wp:positionH>
+                                      <wp:positionV relativeFrom="paragraph">
+                                        <wp:posOffset>1555115</wp:posOffset>
+                                      </wp:positionV>
+                                      <wp:extent cx="754380" cy="146050"/>
+                                      <wp:effectExtent l="0" t="0" r="0" b="0"/>
+                                      <wp:wrapNone/>
+                                      <wp:docPr id="38" name="Shape3"/>
+                                      <a:graphic xmlns:a="http://schemas.openxmlformats.org/drawingml/2006/main">
+                                        <a:graphicData uri="http://schemas.microsoft.com/office/word/2010/wordprocessingShape">
+                                          <wps:wsp>
+                                            <wps:cNvSpPr/>
+                                            <wps:spPr>
+                                              <a:xfrm>
+                                                <a:off x="0" y="0"/>
+                                                <a:ext cx="753840" cy="145440"/>
+                                              </a:xfrm>
+                                              <a:prstGeom prst="rect">
+                                                <a:avLst/>
+                                              </a:prstGeom>
+                                              <a:noFill/>
+                                              <a:ln>
+                                                <a:noFill/>
+                                              </a:ln>
+                                            </wps:spPr>
+                                            <wps:style>
+                                              <a:lnRef idx="0"/>
+                                              <a:fillRef idx="0"/>
+                                              <a:effectRef idx="0"/>
+                                              <a:fontRef idx="minor"/>
+                                            </wps:style>
+                                            <wps:txbx>
+                                              <w:txbxContent>
+                                                <w:p>
+                                                  <w:pPr>
+                                                    <w:pStyle w:val="FrameContents"/>
+                                                    <w:overflowPunct w:val="false"/>
+                                                    <w:jc w:val="center"/>
+                                                    <w:rPr/>
+                                                  </w:pPr>
+                                                  <w:r>
+                                                    <w:rPr>
+                                                      <w:color w:val="00000A"/>
+                                                      <w:sz w:val="20"/>
+                                                    </w:rPr>
+                                                    <w:t>Compiler</w:t>
+                                                  </w:r>
+                                                </w:p>
+                                              </w:txbxContent>
+                                            </wps:txbx>
+                                            <wps:bodyPr lIns="0" rIns="0" tIns="0" bIns="0">
+                                              <a:spAutoFit/>
+                                            </wps:bodyPr>
+                                          </wps:wsp>
+                                        </a:graphicData>
+                                      </a:graphic>
+                                    </wp:anchor>
+                                  </w:drawing>
+                                </mc:Choice>
+                                <mc:Fallback>
+                                  <w:pict>
+                                    <v:rect id="shape_0" ID="Shape3" stroked="f" style="position:absolute;margin-left:-5.65pt;margin-top:122.45pt;width:59.3pt;height:11.4pt">
+                                      <w10:wrap type="square"/>
+                                      <v:fill o:detectmouseclick="t" on="false"/>
+                                      <v:stroke color="#3465a4" joinstyle="round" endcap="flat"/>
+                                      <v:textbox>
+                                        <w:txbxContent>
+                                          <w:p>
+                                            <w:pPr>
+                                              <w:pStyle w:val="FrameContents"/>
+                                              <w:overflowPunct w:val="false"/>
+                                              <w:jc w:val="center"/>
+                                              <w:rPr/>
+                                            </w:pPr>
+                                            <w:r>
+                                              <w:rPr>
+                                                <w:color w:val="00000A"/>
+                                                <w:sz w:val="20"/>
+                                              </w:rPr>
+                                              <w:t>Compiler</w:t>
+                                            </w:r>
+                                          </w:p>
+                                        </w:txbxContent>
+                                      </v:textbox>
+                                    </v:rect>
+                                  </w:pict>
+                                </mc:Fallback>
+                              </mc:AlternateContent>
                             </w:r>
                           </w:p>
                         </w:txbxContent>
@@ -3840,7 +4299,7 @@
           </mc:Choice>
           <mc:Fallback>
             <w:pict>
-              <v:rect id="shape_0" ID="Shape3" stroked="f" style="position:absolute;margin-left:179.3pt;margin-top:13.55pt;width:59.25pt;height:11.4pt">
+              <v:rect id="shape_0" ID="Shape3" stroked="f" style="position:absolute;margin-left:179.3pt;margin-top:13.55pt;width:59.3pt;height:11.4pt">
                 <w10:wrap type="square"/>
                 <v:fill o:detectmouseclick="t" on="false"/>
                 <v:stroke color="#3465a4" joinstyle="round" endcap="flat"/>
@@ -3849,7 +4308,7 @@
                     <w:p>
                       <w:pPr>
                         <w:pStyle w:val="FrameContents"/>
-                        <w:overflowPunct w:val="true"/>
+                        <w:overflowPunct w:val="false"/>
                         <w:rPr/>
                       </w:pPr>
                       <w:r>
@@ -3858,6 +4317,304 @@
                           <w:sz w:val="20"/>
                         </w:rPr>
                         <w:t>Symbol Table</w:t>
+                        <w:pict>
+                          <v:rect id="shape_0" ID="Shape3" stroked="f" style="position:absolute;margin-left:-5.65pt;margin-top:122.45pt;width:59.3pt;height:11.4pt">
+                            <w10:wrap type="square"/>
+                            <v:fill o:detectmouseclick="t" on="false"/>
+                            <v:stroke color="#3465a4" joinstyle="round" endcap="flat"/>
+                            <v:textbox>
+                              <w:txbxContent>
+                                <w:p>
+                                  <w:pPr>
+                                    <w:pStyle w:val="FrameContents"/>
+                                    <w:overflowPunct w:val="false"/>
+                                    <w:jc w:val="center"/>
+                                    <w:rPr/>
+                                  </w:pPr>
+                                  <w:r>
+                                    <w:rPr>
+                                      <w:color w:val="00000A"/>
+                                      <w:sz w:val="20"/>
+                                    </w:rPr>
+                                    <w:t>Compiler</w:t>
+                                  </w:r>
+                                </w:p>
+                              </w:txbxContent>
+                            </v:textbox>
+                          </v:rect>
+                        </w:pict>
+                        <mc:AlternateContent>
+                          <mc:Choice Requires="wps">
+                            <w:drawing>
+                              <wp:anchor behindDoc="0" distT="0" distB="0" distL="0" distR="0" simplePos="0" locked="0" layoutInCell="1" allowOverlap="1" relativeHeight="42">
+                                <wp:simplePos x="0" y="0"/>
+                                <wp:positionH relativeFrom="column">
+                                  <wp:posOffset>1720215</wp:posOffset>
+                                </wp:positionH>
+                                <wp:positionV relativeFrom="paragraph">
+                                  <wp:posOffset>1035685</wp:posOffset>
+                                </wp:positionV>
+                                <wp:extent cx="754380" cy="294005"/>
+                                <wp:effectExtent l="0" t="0" r="0" b="0"/>
+                                <wp:wrapNone/>
+                                <wp:docPr id="41" name="Shape3"/>
+                                <a:graphic xmlns:a="http://schemas.openxmlformats.org/drawingml/2006/main">
+                                  <a:graphicData uri="http://schemas.microsoft.com/office/word/2010/wordprocessingShape">
+                                    <wps:wsp>
+                                      <wps:cNvSpPr/>
+                                      <wps:spPr>
+                                        <a:xfrm>
+                                          <a:off x="0" y="0"/>
+                                          <a:ext cx="753840" cy="293400"/>
+                                        </a:xfrm>
+                                        <a:prstGeom prst="rect">
+                                          <a:avLst/>
+                                        </a:prstGeom>
+                                        <a:noFill/>
+                                        <a:ln>
+                                          <a:noFill/>
+                                        </a:ln>
+                                      </wps:spPr>
+                                      <wps:style>
+                                        <a:lnRef idx="0"/>
+                                        <a:fillRef idx="0"/>
+                                        <a:effectRef idx="0"/>
+                                        <a:fontRef idx="minor"/>
+                                      </wps:style>
+                                      <wps:txbx>
+                                        <w:txbxContent>
+                                          <w:p>
+                                            <w:pPr>
+                                              <w:pStyle w:val="FrameContents"/>
+                                              <w:overflowPunct w:val="false"/>
+                                              <w:jc w:val="center"/>
+                                              <w:rPr/>
+                                            </w:pPr>
+                                            <w:r>
+                                              <w:rPr>
+                                                <w:color w:val="00000A"/>
+                                                <w:sz w:val="20"/>
+                                              </w:rPr>
+                                              <w:t>Assembly</w:t>
+                                              <w:pict>
+                                                <v:rect id="shape_0" ID="Shape3" stroked="f" style="position:absolute;margin-left:3.75pt;margin-top:62.6pt;width:59.3pt;height:11.4pt">
+                                                  <w10:wrap type="square"/>
+                                                  <v:fill o:detectmouseclick="t" on="false"/>
+                                                  <v:stroke color="#3465a4" joinstyle="round" endcap="flat"/>
+                                                  <v:textbox>
+                                                    <w:txbxContent>
+                                                      <w:p>
+                                                        <w:pPr>
+                                                          <w:pStyle w:val="FrameContents"/>
+                                                          <w:overflowPunct w:val="false"/>
+                                                          <w:jc w:val="center"/>
+                                                          <w:rPr/>
+                                                        </w:pPr>
+                                                        <w:r>
+                                                          <w:rPr>
+                                                            <w:color w:val="00000A"/>
+                                                            <w:sz w:val="20"/>
+                                                          </w:rPr>
+                                                          <w:t>SymbolTable</w:t>
+                                                        </w:r>
+                                                      </w:p>
+                                                    </w:txbxContent>
+                                                  </v:textbox>
+                                                </v:rect>
+                                              </w:pict>
+                                            </w:r>
+                                          </w:p>
+                                          <w:p>
+                                            <w:pPr>
+                                              <w:pStyle w:val="FrameContents"/>
+                                              <w:overflowPunct w:val="false"/>
+                                              <w:jc w:val="center"/>
+                                              <w:rPr/>
+                                            </w:pPr>
+                                            <w:r>
+                                              <w:rPr>
+                                                <w:color w:val="00000A"/>
+                                                <w:sz w:val="20"/>
+                                              </w:rPr>
+                                              <w:t>Language</w:t>
+                                            </w:r>
+                                          </w:p>
+                                        </w:txbxContent>
+                                      </wps:txbx>
+                                      <wps:bodyPr lIns="0" rIns="0" tIns="0" bIns="0">
+                                        <a:spAutoFit/>
+                                      </wps:bodyPr>
+                                    </wps:wsp>
+                                  </a:graphicData>
+                                </a:graphic>
+                              </wp:anchor>
+                            </w:drawing>
+                          </mc:Choice>
+                          <mc:Fallback>
+                            <w:pict>
+                              <v:rect id="shape_0" ID="Shape3" stroked="f" style="position:absolute;margin-left:135.45pt;margin-top:81.55pt;width:59.3pt;height:23.05pt">
+                                <w10:wrap type="square"/>
+                                <v:fill o:detectmouseclick="t" on="false"/>
+                                <v:stroke color="#3465a4" joinstyle="round" endcap="flat"/>
+                                <v:textbox>
+                                  <w:txbxContent>
+                                    <w:p>
+                                      <w:pPr>
+                                        <w:pStyle w:val="FrameContents"/>
+                                        <w:overflowPunct w:val="false"/>
+                                        <w:jc w:val="center"/>
+                                        <w:rPr/>
+                                      </w:pPr>
+                                      <w:r>
+                                        <w:rPr>
+                                          <w:color w:val="00000A"/>
+                                          <w:sz w:val="20"/>
+                                        </w:rPr>
+                                        <w:t>Assembly</w:t>
+                                        <w:pict>
+                                          <v:rect id="shape_0" ID="Shape3" stroked="f" style="position:absolute;margin-left:3.75pt;margin-top:62.6pt;width:59.3pt;height:11.4pt">
+                                            <w10:wrap type="square"/>
+                                            <v:fill o:detectmouseclick="t" on="false"/>
+                                            <v:stroke color="#3465a4" joinstyle="round" endcap="flat"/>
+                                            <v:textbox>
+                                              <w:txbxContent>
+                                                <w:p>
+                                                  <w:pPr>
+                                                    <w:pStyle w:val="FrameContents"/>
+                                                    <w:overflowPunct w:val="false"/>
+                                                    <w:jc w:val="center"/>
+                                                    <w:rPr/>
+                                                  </w:pPr>
+                                                  <w:r>
+                                                    <w:rPr>
+                                                      <w:color w:val="00000A"/>
+                                                      <w:sz w:val="20"/>
+                                                    </w:rPr>
+                                                    <w:t>SymbolTable</w:t>
+                                                  </w:r>
+                                                </w:p>
+                                              </w:txbxContent>
+                                            </v:textbox>
+                                          </v:rect>
+                                        </w:pict>
+                                      </w:r>
+                                    </w:p>
+                                    <w:p>
+                                      <w:pPr>
+                                        <w:pStyle w:val="FrameContents"/>
+                                        <w:overflowPunct w:val="false"/>
+                                        <w:jc w:val="center"/>
+                                        <w:rPr/>
+                                      </w:pPr>
+                                      <w:r>
+                                        <w:rPr>
+                                          <w:color w:val="00000A"/>
+                                          <w:sz w:val="20"/>
+                                        </w:rPr>
+                                        <w:t>Language</w:t>
+                                      </w:r>
+                                    </w:p>
+                                  </w:txbxContent>
+                                </v:textbox>
+                              </v:rect>
+                            </w:pict>
+                          </mc:Fallback>
+                        </mc:AlternateContent>
+                        <mc:AlternateContent>
+                          <mc:Choice Requires="wps">
+                            <w:drawing>
+                              <wp:anchor behindDoc="0" distT="0" distB="0" distL="0" distR="0" simplePos="0" locked="0" layoutInCell="1" allowOverlap="1" relativeHeight="46">
+                                <wp:simplePos x="0" y="0"/>
+                                <wp:positionH relativeFrom="column">
+                                  <wp:posOffset>-71755</wp:posOffset>
+                                </wp:positionH>
+                                <wp:positionV relativeFrom="paragraph">
+                                  <wp:posOffset>1555115</wp:posOffset>
+                                </wp:positionV>
+                                <wp:extent cx="754380" cy="146050"/>
+                                <wp:effectExtent l="0" t="0" r="0" b="0"/>
+                                <wp:wrapNone/>
+                                <wp:docPr id="45" name="Shape3"/>
+                                <a:graphic xmlns:a="http://schemas.openxmlformats.org/drawingml/2006/main">
+                                  <a:graphicData uri="http://schemas.microsoft.com/office/word/2010/wordprocessingShape">
+                                    <wps:wsp>
+                                      <wps:cNvSpPr/>
+                                      <wps:spPr>
+                                        <a:xfrm>
+                                          <a:off x="0" y="0"/>
+                                          <a:ext cx="753840" cy="145440"/>
+                                        </a:xfrm>
+                                        <a:prstGeom prst="rect">
+                                          <a:avLst/>
+                                        </a:prstGeom>
+                                        <a:noFill/>
+                                        <a:ln>
+                                          <a:noFill/>
+                                        </a:ln>
+                                      </wps:spPr>
+                                      <wps:style>
+                                        <a:lnRef idx="0"/>
+                                        <a:fillRef idx="0"/>
+                                        <a:effectRef idx="0"/>
+                                        <a:fontRef idx="minor"/>
+                                      </wps:style>
+                                      <wps:txbx>
+                                        <w:txbxContent>
+                                          <w:p>
+                                            <w:pPr>
+                                              <w:pStyle w:val="FrameContents"/>
+                                              <w:overflowPunct w:val="false"/>
+                                              <w:jc w:val="center"/>
+                                              <w:rPr/>
+                                            </w:pPr>
+                                            <w:r>
+                                              <w:rPr>
+                                                <w:color w:val="00000A"/>
+                                                <w:sz w:val="20"/>
+                                              </w:rPr>
+                                              <w:t>Compiler</w:t>
+                                            </w:r>
+                                          </w:p>
+                                        </w:txbxContent>
+                                      </wps:txbx>
+                                      <wps:bodyPr lIns="0" rIns="0" tIns="0" bIns="0">
+                                        <a:spAutoFit/>
+                                      </wps:bodyPr>
+                                    </wps:wsp>
+                                  </a:graphicData>
+                                </a:graphic>
+                              </wp:anchor>
+                            </w:drawing>
+                          </mc:Choice>
+                          <mc:Fallback>
+                            <w:pict>
+                              <v:rect id="shape_0" ID="Shape3" stroked="f" style="position:absolute;margin-left:-5.65pt;margin-top:122.45pt;width:59.3pt;height:11.4pt">
+                                <w10:wrap type="square"/>
+                                <v:fill o:detectmouseclick="t" on="false"/>
+                                <v:stroke color="#3465a4" joinstyle="round" endcap="flat"/>
+                                <v:textbox>
+                                  <w:txbxContent>
+                                    <w:p>
+                                      <w:pPr>
+                                        <w:pStyle w:val="FrameContents"/>
+                                        <w:overflowPunct w:val="false"/>
+                                        <w:jc w:val="center"/>
+                                        <w:rPr/>
+                                      </w:pPr>
+                                      <w:r>
+                                        <w:rPr>
+                                          <w:color w:val="00000A"/>
+                                          <w:sz w:val="20"/>
+                                        </w:rPr>
+                                        <w:t>Compiler</w:t>
+                                      </w:r>
+                                    </w:p>
+                                  </w:txbxContent>
+                                </v:textbox>
+                              </v:rect>
+                            </w:pict>
+                          </mc:Fallback>
+                        </mc:AlternateContent>
                       </w:r>
                     </w:p>
                   </w:txbxContent>
@@ -3922,6 +4679,486 @@
         <w:rPr>
           <w:rFonts w:ascii="Times New Roman" w:hAnsi="Times New Roman"/>
         </w:rPr>
+        <w:t>We want to be able to take in a Pascal file, and output an assembly language file and a .symboltable file that contains the symbols used in the code.</w:t>
+      </w:r>
+    </w:p>
+    <w:p>
+      <w:pPr>
+        <w:pStyle w:val="Normal"/>
+        <w:jc w:val="left"/>
+        <w:rPr>
+          <w:rFonts w:ascii="Times New Roman" w:hAnsi="Times New Roman"/>
+        </w:rPr>
+      </w:pPr>
+      <w:r>
+        <w:rPr>
+          <w:rFonts w:ascii="Times New Roman" w:hAnsi="Times New Roman"/>
+        </w:rPr>
+        <mc:AlternateContent>
+          <mc:Choice Requires="wps">
+            <w:drawing>
+              <wp:anchor behindDoc="0" distT="0" distB="0" distL="0" distR="0" simplePos="0" locked="0" layoutInCell="1" allowOverlap="1" relativeHeight="37">
+                <wp:simplePos x="0" y="0"/>
+                <wp:positionH relativeFrom="column">
+                  <wp:posOffset>3997325</wp:posOffset>
+                </wp:positionH>
+                <wp:positionV relativeFrom="paragraph">
+                  <wp:posOffset>55880</wp:posOffset>
+                </wp:positionV>
+                <wp:extent cx="811530" cy="513080"/>
+                <wp:effectExtent l="0" t="0" r="0" b="0"/>
+                <wp:wrapNone/>
+                <wp:docPr id="47" name="graphic1"/>
+                <a:graphic xmlns:a="http://schemas.openxmlformats.org/drawingml/2006/main">
+                  <a:graphicData uri="http://schemas.microsoft.com/office/word/2010/wordprocessingShape">
+                    <wps:wsp>
+                      <wps:cNvSpPr/>
+                      <wps:spPr>
+                        <a:xfrm>
+                          <a:off x="0" y="0"/>
+                          <a:ext cx="810720" cy="512280"/>
+                        </a:xfrm>
+                        <a:prstGeom prst="ellipse">
+                          <a:avLst/>
+                        </a:prstGeom>
+                        <a:noFill/>
+                        <a:ln>
+                          <a:solidFill>
+                            <a:srgbClr val="3465a4"/>
+                          </a:solidFill>
+                        </a:ln>
+                      </wps:spPr>
+                      <wps:style>
+                        <a:lnRef idx="0"/>
+                        <a:fillRef idx="0"/>
+                        <a:effectRef idx="0"/>
+                        <a:fontRef idx="minor"/>
+                      </wps:style>
+                      <wps:bodyPr/>
+                    </wps:wsp>
+                  </a:graphicData>
+                </a:graphic>
+              </wp:anchor>
+            </w:drawing>
+          </mc:Choice>
+          <mc:Fallback>
+            <w:pict>
+              <v:oval id="shape_0" ID="graphic1" stroked="t" style="position:absolute;margin-left:314.75pt;margin-top:4.4pt;width:63.8pt;height:40.3pt">
+                <w10:wrap type="none"/>
+                <v:fill o:detectmouseclick="t" on="false"/>
+                <v:stroke color="#3465a4" joinstyle="round" endcap="flat"/>
+              </v:oval>
+            </w:pict>
+          </mc:Fallback>
+        </mc:AlternateContent>
+      </w:r>
+    </w:p>
+    <w:p>
+      <w:pPr>
+        <w:pStyle w:val="Normal"/>
+        <w:jc w:val="left"/>
+        <w:rPr>
+          <w:rFonts w:ascii="Times New Roman" w:hAnsi="Times New Roman"/>
+        </w:rPr>
+      </w:pPr>
+      <w:r>
+        <w:rPr>
+          <w:rFonts w:ascii="Times New Roman" w:hAnsi="Times New Roman"/>
+        </w:rPr>
+      </w:r>
+    </w:p>
+    <w:p>
+      <w:pPr>
+        <w:pStyle w:val="Normal"/>
+        <w:jc w:val="left"/>
+        <w:rPr>
+          <w:rFonts w:ascii="Times New Roman" w:hAnsi="Times New Roman"/>
+        </w:rPr>
+      </w:pPr>
+      <w:r>
+        <w:rPr>
+          <w:rFonts w:ascii="Times New Roman" w:hAnsi="Times New Roman"/>
+        </w:rPr>
+        <mc:AlternateContent>
+          <mc:Choice Requires="wps">
+            <w:drawing>
+              <wp:anchor behindDoc="0" distT="0" distB="0" distL="0" distR="0" simplePos="0" locked="0" layoutInCell="1" allowOverlap="1" relativeHeight="40">
+                <wp:simplePos x="0" y="0"/>
+                <wp:positionH relativeFrom="column">
+                  <wp:posOffset>3108960</wp:posOffset>
+                </wp:positionH>
+                <wp:positionV relativeFrom="paragraph">
+                  <wp:posOffset>173355</wp:posOffset>
+                </wp:positionV>
+                <wp:extent cx="922655" cy="361315"/>
+                <wp:effectExtent l="0" t="0" r="0" b="0"/>
+                <wp:wrapNone/>
+                <wp:docPr id="48" name="Shape4"/>
+                <a:graphic xmlns:a="http://schemas.openxmlformats.org/drawingml/2006/main">
+                  <a:graphicData uri="http://schemas.microsoft.com/office/word/2010/wordprocessingShape">
+                    <wps:wsp>
+                      <wps:cNvSpPr/>
+                      <wps:spPr>
+                        <a:xfrm flipV="1">
+                          <a:off x="0" y="0"/>
+                          <a:ext cx="921960" cy="360720"/>
+                        </a:xfrm>
+                        <a:prstGeom prst="line">
+                          <a:avLst/>
+                        </a:prstGeom>
+                        <a:ln>
+                          <a:solidFill>
+                            <a:srgbClr val="3465a4"/>
+                          </a:solidFill>
+                          <a:tailEnd len="med" type="triangle" w="med"/>
+                        </a:ln>
+                      </wps:spPr>
+                      <wps:style>
+                        <a:lnRef idx="0"/>
+                        <a:fillRef idx="0"/>
+                        <a:effectRef idx="0"/>
+                        <a:fontRef idx="minor"/>
+                      </wps:style>
+                      <wps:bodyPr/>
+                    </wps:wsp>
+                  </a:graphicData>
+                </a:graphic>
+              </wp:anchor>
+            </w:drawing>
+          </mc:Choice>
+          <mc:Fallback>
+            <w:pict>
+              <v:line id="shape_0" from="242.15pt,1.4pt" to="314.7pt,29.75pt" ID="Shape4" stroked="t" style="position:absolute;flip:y">
+                <v:stroke color="#3465a4" endarrow="block" endarrowwidth="medium" endarrowlength="medium" joinstyle="round" endcap="flat"/>
+                <v:fill o:detectmouseclick="t" on="false"/>
+              </v:line>
+            </w:pict>
+          </mc:Fallback>
+        </mc:AlternateContent>
+      </w:r>
+    </w:p>
+    <w:p>
+      <w:pPr>
+        <w:pStyle w:val="Normal"/>
+        <w:jc w:val="left"/>
+        <w:rPr>
+          <w:rFonts w:ascii="Times New Roman" w:hAnsi="Times New Roman"/>
+        </w:rPr>
+      </w:pPr>
+      <w:r>
+        <w:rPr>
+          <w:rFonts w:ascii="Times New Roman" w:hAnsi="Times New Roman"/>
+        </w:rPr>
+        <mc:AlternateContent>
+          <mc:Choice Requires="wps">
+            <w:drawing>
+              <wp:anchor behindDoc="0" distT="0" distB="0" distL="0" distR="0" simplePos="0" locked="0" layoutInCell="1" allowOverlap="1" relativeHeight="32">
+                <wp:simplePos x="0" y="0"/>
+                <wp:positionH relativeFrom="column">
+                  <wp:posOffset>2101850</wp:posOffset>
+                </wp:positionH>
+                <wp:positionV relativeFrom="paragraph">
+                  <wp:posOffset>13970</wp:posOffset>
+                </wp:positionV>
+                <wp:extent cx="974090" cy="450215"/>
+                <wp:effectExtent l="0" t="0" r="0" b="0"/>
+                <wp:wrapNone/>
+                <wp:docPr id="49" name="Shape2"/>
+                <a:graphic xmlns:a="http://schemas.openxmlformats.org/drawingml/2006/main">
+                  <a:graphicData uri="http://schemas.microsoft.com/office/word/2010/wordprocessingShape">
+                    <wps:wsp>
+                      <wps:cNvSpPr/>
+                      <wps:spPr>
+                        <a:xfrm>
+                          <a:off x="0" y="0"/>
+                          <a:ext cx="973440" cy="449640"/>
+                        </a:xfrm>
+                        <a:prstGeom prst="rect">
+                          <a:avLst/>
+                        </a:prstGeom>
+                        <a:noFill/>
+                        <a:ln>
+                          <a:solidFill>
+                            <a:srgbClr val="3465a4"/>
+                          </a:solidFill>
+                        </a:ln>
+                      </wps:spPr>
+                      <wps:style>
+                        <a:lnRef idx="0"/>
+                        <a:fillRef idx="0"/>
+                        <a:effectRef idx="0"/>
+                        <a:fontRef idx="minor"/>
+                      </wps:style>
+                      <wps:bodyPr/>
+                    </wps:wsp>
+                  </a:graphicData>
+                </a:graphic>
+              </wp:anchor>
+            </w:drawing>
+          </mc:Choice>
+          <mc:Fallback>
+            <w:pict>
+              <v:rect id="shape_0" ID="Shape2" stroked="t" style="position:absolute;margin-left:165.5pt;margin-top:1.1pt;width:76.6pt;height:35.35pt">
+                <w10:wrap type="none"/>
+                <v:fill o:detectmouseclick="t" on="false"/>
+                <v:stroke color="#3465a4" joinstyle="round" endcap="flat"/>
+              </v:rect>
+            </w:pict>
+          </mc:Fallback>
+        </mc:AlternateContent>
+      </w:r>
+    </w:p>
+    <w:p>
+      <w:pPr>
+        <w:pStyle w:val="Normal"/>
+        <w:jc w:val="left"/>
+        <w:rPr>
+          <w:rFonts w:ascii="Times New Roman" w:hAnsi="Times New Roman"/>
+        </w:rPr>
+      </w:pPr>
+      <w:r>
+        <w:rPr>
+          <w:rFonts w:ascii="Times New Roman" w:hAnsi="Times New Roman"/>
+        </w:rPr>
+        <mc:AlternateContent>
+          <mc:Choice Requires="wps">
+            <w:drawing>
+              <wp:anchor behindDoc="0" distT="0" distB="0" distL="0" distR="0" simplePos="0" locked="0" layoutInCell="1" allowOverlap="1" relativeHeight="38">
+                <wp:simplePos x="0" y="0"/>
+                <wp:positionH relativeFrom="column">
+                  <wp:posOffset>3987800</wp:posOffset>
+                </wp:positionH>
+                <wp:positionV relativeFrom="paragraph">
+                  <wp:posOffset>84455</wp:posOffset>
+                </wp:positionV>
+                <wp:extent cx="811530" cy="513080"/>
+                <wp:effectExtent l="0" t="0" r="0" b="0"/>
+                <wp:wrapNone/>
+                <wp:docPr id="50" name="graphic1"/>
+                <a:graphic xmlns:a="http://schemas.openxmlformats.org/drawingml/2006/main">
+                  <a:graphicData uri="http://schemas.microsoft.com/office/word/2010/wordprocessingShape">
+                    <wps:wsp>
+                      <wps:cNvSpPr/>
+                      <wps:spPr>
+                        <a:xfrm>
+                          <a:off x="0" y="0"/>
+                          <a:ext cx="810720" cy="512280"/>
+                        </a:xfrm>
+                        <a:prstGeom prst="ellipse">
+                          <a:avLst/>
+                        </a:prstGeom>
+                        <a:noFill/>
+                        <a:ln>
+                          <a:solidFill>
+                            <a:srgbClr val="3465a4"/>
+                          </a:solidFill>
+                        </a:ln>
+                      </wps:spPr>
+                      <wps:style>
+                        <a:lnRef idx="0"/>
+                        <a:fillRef idx="0"/>
+                        <a:effectRef idx="0"/>
+                        <a:fontRef idx="minor"/>
+                      </wps:style>
+                      <wps:bodyPr/>
+                    </wps:wsp>
+                  </a:graphicData>
+                </a:graphic>
+              </wp:anchor>
+            </w:drawing>
+          </mc:Choice>
+          <mc:Fallback>
+            <w:pict>
+              <v:oval id="shape_0" ID="graphic1" stroked="t" style="position:absolute;margin-left:314pt;margin-top:6.65pt;width:63.8pt;height:40.3pt">
+                <w10:wrap type="none"/>
+                <v:fill o:detectmouseclick="t" on="false"/>
+                <v:stroke color="#3465a4" joinstyle="round" endcap="flat"/>
+              </v:oval>
+            </w:pict>
+          </mc:Fallback>
+        </mc:AlternateContent>
+        <mc:AlternateContent>
+          <mc:Choice Requires="wps">
+            <w:drawing>
+              <wp:anchor behindDoc="0" distT="0" distB="0" distL="0" distR="0" simplePos="0" locked="0" layoutInCell="1" allowOverlap="1" relativeHeight="39">
+                <wp:simplePos x="0" y="0"/>
+                <wp:positionH relativeFrom="column">
+                  <wp:posOffset>1330325</wp:posOffset>
+                </wp:positionH>
+                <wp:positionV relativeFrom="paragraph">
+                  <wp:posOffset>31750</wp:posOffset>
+                </wp:positionV>
+                <wp:extent cx="772160" cy="6350"/>
+                <wp:effectExtent l="0" t="0" r="0" b="0"/>
+                <wp:wrapNone/>
+                <wp:docPr id="51" name="Shape4"/>
+                <a:graphic xmlns:a="http://schemas.openxmlformats.org/drawingml/2006/main">
+                  <a:graphicData uri="http://schemas.microsoft.com/office/word/2010/wordprocessingShape">
+                    <wps:wsp>
+                      <wps:cNvSpPr/>
+                      <wps:spPr>
+                        <a:xfrm flipV="1">
+                          <a:off x="0" y="0"/>
+                          <a:ext cx="771480" cy="5760"/>
+                        </a:xfrm>
+                        <a:prstGeom prst="line">
+                          <a:avLst/>
+                        </a:prstGeom>
+                        <a:ln>
+                          <a:solidFill>
+                            <a:srgbClr val="3465a4"/>
+                          </a:solidFill>
+                          <a:tailEnd len="med" type="triangle" w="med"/>
+                        </a:ln>
+                      </wps:spPr>
+                      <wps:style>
+                        <a:lnRef idx="0"/>
+                        <a:fillRef idx="0"/>
+                        <a:effectRef idx="0"/>
+                        <a:fontRef idx="minor"/>
+                      </wps:style>
+                      <wps:bodyPr/>
+                    </wps:wsp>
+                  </a:graphicData>
+                </a:graphic>
+              </wp:anchor>
+            </w:drawing>
+          </mc:Choice>
+          <mc:Fallback>
+            <w:pict>
+              <v:line id="shape_0" from="104.75pt,2.3pt" to="165.45pt,2.7pt" ID="Shape4" stroked="t" style="position:absolute;flip:y">
+                <v:stroke color="#3465a4" endarrow="block" endarrowwidth="medium" endarrowlength="medium" joinstyle="round" endcap="flat"/>
+                <v:fill o:detectmouseclick="t" on="false"/>
+              </v:line>
+            </w:pict>
+          </mc:Fallback>
+        </mc:AlternateContent>
+        <mc:AlternateContent>
+          <mc:Choice Requires="wps">
+            <w:drawing>
+              <wp:anchor behindDoc="0" distT="0" distB="0" distL="0" distR="0" simplePos="0" locked="0" layoutInCell="1" allowOverlap="1" relativeHeight="41">
+                <wp:simplePos x="0" y="0"/>
+                <wp:positionH relativeFrom="column">
+                  <wp:posOffset>3093085</wp:posOffset>
+                </wp:positionH>
+                <wp:positionV relativeFrom="paragraph">
+                  <wp:posOffset>154940</wp:posOffset>
+                </wp:positionV>
+                <wp:extent cx="913130" cy="261620"/>
+                <wp:effectExtent l="0" t="0" r="0" b="0"/>
+                <wp:wrapNone/>
+                <wp:docPr id="52" name="Shape4"/>
+                <a:graphic xmlns:a="http://schemas.openxmlformats.org/drawingml/2006/main">
+                  <a:graphicData uri="http://schemas.microsoft.com/office/word/2010/wordprocessingShape">
+                    <wps:wsp>
+                      <wps:cNvSpPr/>
+                      <wps:spPr>
+                        <a:xfrm>
+                          <a:off x="0" y="0"/>
+                          <a:ext cx="912600" cy="261000"/>
+                        </a:xfrm>
+                        <a:prstGeom prst="line">
+                          <a:avLst/>
+                        </a:prstGeom>
+                        <a:ln>
+                          <a:solidFill>
+                            <a:srgbClr val="3465a4"/>
+                          </a:solidFill>
+                          <a:tailEnd len="med" type="triangle" w="med"/>
+                        </a:ln>
+                      </wps:spPr>
+                      <wps:style>
+                        <a:lnRef idx="0"/>
+                        <a:fillRef idx="0"/>
+                        <a:effectRef idx="0"/>
+                        <a:fontRef idx="minor"/>
+                      </wps:style>
+                      <wps:bodyPr/>
+                    </wps:wsp>
+                  </a:graphicData>
+                </a:graphic>
+              </wp:anchor>
+            </w:drawing>
+          </mc:Choice>
+          <mc:Fallback>
+            <w:pict>
+              <v:line id="shape_0" from="242.15pt,2.75pt" to="313.95pt,23.25pt" ID="Shape4" stroked="t" style="position:absolute">
+                <v:stroke color="#3465a4" endarrow="block" endarrowwidth="medium" endarrowlength="medium" joinstyle="round" endcap="flat"/>
+                <v:fill o:detectmouseclick="t" on="false"/>
+              </v:line>
+            </w:pict>
+          </mc:Fallback>
+        </mc:AlternateContent>
+      </w:r>
+    </w:p>
+    <w:p>
+      <w:pPr>
+        <w:pStyle w:val="Normal"/>
+        <w:jc w:val="left"/>
+        <w:rPr>
+          <w:rFonts w:ascii="Times New Roman" w:hAnsi="Times New Roman"/>
+        </w:rPr>
+      </w:pPr>
+      <w:r>
+        <w:rPr>
+          <w:rFonts w:ascii="Times New Roman" w:hAnsi="Times New Roman"/>
+        </w:rPr>
+      </w:r>
+    </w:p>
+    <w:p>
+      <w:pPr>
+        <w:pStyle w:val="Normal"/>
+        <w:jc w:val="left"/>
+        <w:rPr>
+          <w:rFonts w:ascii="Times New Roman" w:hAnsi="Times New Roman"/>
+        </w:rPr>
+      </w:pPr>
+      <w:r>
+        <w:rPr>
+          <w:rFonts w:ascii="Times New Roman" w:hAnsi="Times New Roman"/>
+        </w:rPr>
+      </w:r>
+    </w:p>
+    <w:p>
+      <w:pPr>
+        <w:pStyle w:val="Normal"/>
+        <w:jc w:val="left"/>
+        <w:rPr>
+          <w:rFonts w:ascii="Times New Roman" w:hAnsi="Times New Roman"/>
+        </w:rPr>
+      </w:pPr>
+      <w:r>
+        <w:rPr>
+          <w:rFonts w:ascii="Times New Roman" w:hAnsi="Times New Roman"/>
+        </w:rPr>
+      </w:r>
+    </w:p>
+    <w:p>
+      <w:pPr>
+        <w:pStyle w:val="Normal"/>
+        <w:jc w:val="left"/>
+        <w:rPr>
+          <w:rFonts w:ascii="Times New Roman" w:hAnsi="Times New Roman"/>
+        </w:rPr>
+      </w:pPr>
+      <w:r>
+        <w:rPr>
+          <w:rFonts w:ascii="Times New Roman" w:hAnsi="Times New Roman"/>
+        </w:rPr>
+      </w:r>
+    </w:p>
+    <w:p>
+      <w:pPr>
+        <w:pStyle w:val="Normal"/>
+        <w:jc w:val="left"/>
+        <w:rPr>
+          <w:rFonts w:ascii="Times New Roman" w:hAnsi="Times New Roman"/>
+        </w:rPr>
+      </w:pPr>
+      <w:r>
+        <w:rPr>
+          <w:rFonts w:ascii="Times New Roman" w:hAnsi="Times New Roman"/>
+        </w:rPr>
       </w:r>
     </w:p>
     <w:p>
@@ -4139,20 +5376,31 @@
       <w:pPr>
         <w:pStyle w:val="Normal"/>
         <w:jc w:val="left"/>
-        <w:rPr>
-          <w:rFonts w:ascii="Times New Roman" w:hAnsi="Times New Roman"/>
-          <w:b w:val="false"/>
+        <w:rPr/>
+      </w:pPr>
+      <w:r>
+        <w:rPr>
+          <w:rFonts w:ascii="Times New Roman" w:hAnsi="Times New Roman"/>
           <w:b w:val="false"/>
           <w:bCs w:val="false"/>
         </w:rPr>
-      </w:pPr>
+        <w:t xml:space="preserve">d) TokenType.java – This class is an ENUM that contains all the </w:t>
+      </w:r>
       <w:r>
         <w:rPr>
           <w:rFonts w:ascii="Times New Roman" w:hAnsi="Times New Roman"/>
           <w:b w:val="false"/>
           <w:bCs w:val="false"/>
         </w:rPr>
-        <w:t>d) TokenType.java – This class is an ENUM that contains all the relative token types in Pascal.</w:t>
+        <w:t>relevant</w:t>
+      </w:r>
+      <w:r>
+        <w:rPr>
+          <w:rFonts w:ascii="Times New Roman" w:hAnsi="Times New Roman"/>
+          <w:b w:val="false"/>
+          <w:bCs w:val="false"/>
+        </w:rPr>
+        <w:t xml:space="preserve"> token types in Pascal.</w:t>
       </w:r>
     </w:p>
     <w:p>
@@ -4319,22 +5567,237 @@
         </w:rPr>
       </w:pPr>
       <w:r>
+        <w:rPr>
+          <w:rFonts w:ascii="Times New Roman" w:hAnsi="Times New Roman"/>
+          <w:b w:val="false"/>
+          <w:bCs w:val="false"/>
+        </w:rPr>
+      </w:r>
+    </w:p>
+    <w:p>
+      <w:pPr>
+        <w:pStyle w:val="Normal"/>
+        <w:jc w:val="left"/>
         <w:rPr/>
-      </w:r>
-    </w:p>
-    <w:p>
-      <w:pPr>
-        <w:pStyle w:val="Normal"/>
-        <w:jc w:val="left"/>
+      </w:pPr>
+      <w:r>
+        <w:rPr>
+          <w:rFonts w:ascii="Times New Roman" w:hAnsi="Times New Roman"/>
+          <w:b w:val="false"/>
+          <w:bCs w:val="false"/>
+        </w:rPr>
+        <w:t>b) ParsertTest.java – contains JUnit testing cases for program(), declarations(), subprogram_declaration(), statement(), simple_expression(), and factor().</w:t>
+      </w:r>
+    </w:p>
+    <w:p>
+      <w:pPr>
+        <w:pStyle w:val="Normal"/>
+        <w:jc w:val="left"/>
+        <w:rPr>
+          <w:rFonts w:ascii="Times New Roman" w:hAnsi="Times New Roman"/>
+          <w:b w:val="false"/>
+          <w:b w:val="false"/>
+          <w:bCs w:val="false"/>
+        </w:rPr>
+      </w:pPr>
+      <w:r>
         <w:rPr/>
-      </w:pPr>
-      <w:r>
-        <w:rPr>
-          <w:rFonts w:ascii="Times New Roman" w:hAnsi="Times New Roman"/>
+      </w:r>
+    </w:p>
+    <w:p>
+      <w:pPr>
+        <w:pStyle w:val="Normal"/>
+        <w:jc w:val="left"/>
+        <w:rPr/>
+      </w:pPr>
+      <w:r>
+        <w:rPr>
+          <w:rFonts w:ascii="Times New Roman" w:hAnsi="Times New Roman"/>
+          <w:b/>
+          <w:bCs/>
+        </w:rPr>
+        <w:tab/>
+        <w:t>/src/</w:t>
+      </w:r>
+      <w:r>
+        <w:rPr>
+          <w:rFonts w:ascii="Times New Roman" w:hAnsi="Times New Roman"/>
+          <w:b/>
+          <w:bCs/>
+        </w:rPr>
+        <w:t>symboltable</w:t>
+      </w:r>
+      <w:r>
+        <w:rPr>
+          <w:rFonts w:ascii="Times New Roman" w:hAnsi="Times New Roman"/>
+          <w:b/>
+          <w:bCs/>
+        </w:rPr>
+        <w:t>/</w:t>
+      </w:r>
+    </w:p>
+    <w:p>
+      <w:pPr>
+        <w:pStyle w:val="Normal"/>
+        <w:jc w:val="left"/>
+        <w:rPr>
+          <w:rFonts w:ascii="Times New Roman" w:hAnsi="Times New Roman"/>
+          <w:b w:val="false"/>
           <w:b w:val="false"/>
           <w:bCs w:val="false"/>
         </w:rPr>
-        <w:t>b) ParsertTest.java – contains JUnit testing cases for program(), declarations(), subprogram_declaration(), statement(), simple_expression(), and factor().</w:t>
+      </w:pPr>
+      <w:r>
+        <w:rPr>
+          <w:rFonts w:ascii="Times New Roman" w:hAnsi="Times New Roman"/>
+          <w:b w:val="false"/>
+          <w:bCs w:val="false"/>
+        </w:rPr>
+      </w:r>
+    </w:p>
+    <w:p>
+      <w:pPr>
+        <w:pStyle w:val="Normal"/>
+        <w:jc w:val="left"/>
+        <w:rPr/>
+      </w:pPr>
+      <w:r>
+        <w:rPr>
+          <w:rFonts w:ascii="Times New Roman" w:hAnsi="Times New Roman"/>
+          <w:b w:val="false"/>
+          <w:bCs w:val="false"/>
+        </w:rPr>
+        <w:t xml:space="preserve">a) </w:t>
+      </w:r>
+      <w:r>
+        <w:rPr>
+          <w:rFonts w:ascii="Times New Roman" w:hAnsi="Times New Roman"/>
+          <w:b w:val="false"/>
+          <w:bCs w:val="false"/>
+        </w:rPr>
+        <w:t>SymbolTable</w:t>
+      </w:r>
+      <w:r>
+        <w:rPr>
+          <w:rFonts w:ascii="Times New Roman" w:hAnsi="Times New Roman"/>
+          <w:b w:val="false"/>
+          <w:bCs w:val="false"/>
+        </w:rPr>
+        <w:t xml:space="preserve">.java – </w:t>
+      </w:r>
+      <w:r>
+        <w:rPr>
+          <w:rFonts w:ascii="Times New Roman" w:hAnsi="Times New Roman"/>
+          <w:b w:val="false"/>
+          <w:bCs w:val="false"/>
+        </w:rPr>
+        <w:t>contains constructor for our symbol table implemented using a HashMap that holds lexeme as a key and an object called DataStructure that holds a lexeme and the kind of the ID that we would like to store.</w:t>
+      </w:r>
+    </w:p>
+    <w:p>
+      <w:pPr>
+        <w:pStyle w:val="Normal"/>
+        <w:jc w:val="left"/>
+        <w:rPr>
+          <w:rFonts w:ascii="Times New Roman" w:hAnsi="Times New Roman"/>
+          <w:b w:val="false"/>
+          <w:b w:val="false"/>
+          <w:bCs w:val="false"/>
+        </w:rPr>
+      </w:pPr>
+      <w:r>
+        <w:rPr>
+          <w:rFonts w:ascii="Times New Roman" w:hAnsi="Times New Roman"/>
+          <w:b w:val="false"/>
+          <w:bCs w:val="false"/>
+        </w:rPr>
+      </w:r>
+    </w:p>
+    <w:p>
+      <w:pPr>
+        <w:pStyle w:val="Normal"/>
+        <w:jc w:val="left"/>
+        <w:rPr/>
+      </w:pPr>
+      <w:r>
+        <w:rPr>
+          <w:rFonts w:ascii="Times New Roman" w:hAnsi="Times New Roman"/>
+          <w:b w:val="false"/>
+          <w:bCs w:val="false"/>
+        </w:rPr>
+        <w:t xml:space="preserve">b) </w:t>
+      </w:r>
+      <w:r>
+        <w:rPr>
+          <w:rFonts w:ascii="Times New Roman" w:hAnsi="Times New Roman"/>
+          <w:b w:val="false"/>
+          <w:bCs w:val="false"/>
+        </w:rPr>
+        <w:t>Kind</w:t>
+      </w:r>
+      <w:r>
+        <w:rPr>
+          <w:rFonts w:ascii="Times New Roman" w:hAnsi="Times New Roman"/>
+          <w:b w:val="false"/>
+          <w:bCs w:val="false"/>
+        </w:rPr>
+        <w:t xml:space="preserve">.java – </w:t>
+      </w:r>
+      <w:r>
+        <w:rPr>
+          <w:rFonts w:ascii="Times New Roman" w:hAnsi="Times New Roman"/>
+          <w:b w:val="false"/>
+          <w:bCs w:val="false"/>
+        </w:rPr>
+        <w:t>This class is an ENUM that contains all the types of ID that we will be storing.</w:t>
+      </w:r>
+    </w:p>
+    <w:p>
+      <w:pPr>
+        <w:pStyle w:val="Normal"/>
+        <w:jc w:val="left"/>
+        <w:rPr>
+          <w:rFonts w:ascii="Times New Roman" w:hAnsi="Times New Roman"/>
+          <w:b w:val="false"/>
+          <w:b w:val="false"/>
+          <w:bCs w:val="false"/>
+        </w:rPr>
+      </w:pPr>
+      <w:r>
+        <w:rPr/>
+      </w:r>
+    </w:p>
+    <w:p>
+      <w:pPr>
+        <w:pStyle w:val="Normal"/>
+        <w:jc w:val="left"/>
+        <w:rPr/>
+      </w:pPr>
+      <w:r>
+        <w:rPr>
+          <w:rFonts w:ascii="Times New Roman" w:hAnsi="Times New Roman"/>
+          <w:b w:val="false"/>
+          <w:bCs w:val="false"/>
+        </w:rPr>
+        <w:t>c</w:t>
+      </w:r>
+      <w:r>
+        <w:rPr>
+          <w:rFonts w:ascii="Times New Roman" w:hAnsi="Times New Roman"/>
+          <w:b w:val="false"/>
+          <w:bCs w:val="false"/>
+        </w:rPr>
+        <w:t xml:space="preserve">) </w:t>
+      </w:r>
+      <w:bookmarkStart w:id="0" w:name="__DdeLink__160_102981979"/>
+      <w:bookmarkEnd w:id="0"/>
+      <w:r>
+        <w:rPr>
+          <w:rFonts w:ascii="Times New Roman" w:hAnsi="Times New Roman"/>
+          <w:b w:val="false"/>
+          <w:bCs w:val="false"/>
+        </w:rPr>
+        <w:t>SymbolTableTest.java – contains JUnit testing cases for SymbolTable.add(lexeme, DataStorage) and SymbolTable.getKind().</w:t>
       </w:r>
     </w:p>
     <w:sectPr>

</xml_diff>

<commit_message>
Modified documentations according to the changes made to the code. Renamed and moved Main file to compiler package.
</commit_message>
<xml_diff>
--- a/documentation/SDD.docx
+++ b/documentation/SDD.docx
@@ -294,7 +294,7 @@
           <w:sz w:val="32"/>
           <w:szCs w:val="32"/>
         </w:rPr>
-        <w:t>5</w:t>
+        <w:t>6</w:t>
       </w:r>
       <w:r>
         <w:rPr>
@@ -368,37 +368,17 @@
           <w:sz w:val="32"/>
           <w:szCs w:val="32"/>
         </w:rPr>
-        <w:t>February</w:t>
-      </w:r>
-      <w:r>
-        <w:rPr>
-          <w:rFonts w:ascii="Times New Roman" w:hAnsi="Times New Roman"/>
-          <w:b/>
-          <w:bCs/>
-          <w:sz w:val="32"/>
-          <w:szCs w:val="32"/>
-        </w:rPr>
-        <w:t xml:space="preserve"> </w:t>
-      </w:r>
-      <w:r>
-        <w:rPr>
-          <w:rFonts w:ascii="Times New Roman" w:hAnsi="Times New Roman"/>
-          <w:b/>
-          <w:bCs/>
-          <w:sz w:val="32"/>
-          <w:szCs w:val="32"/>
-        </w:rPr>
-        <w:t>1</w:t>
-      </w:r>
-      <w:r>
-        <w:rPr>
-          <w:rFonts w:ascii="Times New Roman" w:hAnsi="Times New Roman"/>
-          <w:b/>
-          <w:bCs/>
-          <w:sz w:val="32"/>
-          <w:szCs w:val="32"/>
-        </w:rPr>
-        <w:t>0</w:t>
+        <w:t>February 1</w:t>
+      </w:r>
+      <w:r>
+        <w:rPr>
+          <w:rFonts w:ascii="Times New Roman" w:hAnsi="Times New Roman"/>
+          <w:b/>
+          <w:bCs/>
+          <w:sz w:val="32"/>
+          <w:szCs w:val="32"/>
+        </w:rPr>
+        <w:t>8</w:t>
       </w:r>
       <w:r>
         <w:rPr>
@@ -809,7 +789,7 @@
       <w:tblPr>
         <w:tblW w:w="9975" w:type="dxa"/>
         <w:jc w:val="left"/>
-        <w:tblInd w:w="47" w:type="dxa"/>
+        <w:tblInd w:w="45" w:type="dxa"/>
         <w:tblBorders>
           <w:top w:val="single" w:sz="2" w:space="0" w:color="000001"/>
           <w:left w:val="single" w:sz="2" w:space="0" w:color="000001"/>
@@ -818,15 +798,15 @@
         </w:tblBorders>
         <w:tblCellMar>
           <w:top w:w="55" w:type="dxa"/>
-          <w:left w:w="45" w:type="dxa"/>
+          <w:left w:w="42" w:type="dxa"/>
           <w:bottom w:w="55" w:type="dxa"/>
           <w:right w:w="55" w:type="dxa"/>
         </w:tblCellMar>
       </w:tblPr>
       <w:tblGrid>
         <w:gridCol w:w="1980"/>
-        <w:gridCol w:w="6837"/>
-        <w:gridCol w:w="1158"/>
+        <w:gridCol w:w="6836"/>
+        <w:gridCol w:w="1159"/>
       </w:tblGrid>
       <w:tr>
         <w:trPr/>
@@ -841,7 +821,7 @@
             </w:tcBorders>
             <w:shd w:fill="auto" w:val="clear"/>
             <w:tcMar>
-              <w:left w:w="45" w:type="dxa"/>
+              <w:left w:w="42" w:type="dxa"/>
             </w:tcMar>
           </w:tcPr>
           <w:p>
@@ -857,7 +837,7 @@
         </w:tc>
         <w:tc>
           <w:tcPr>
-            <w:tcW w:w="6837" w:type="dxa"/>
+            <w:tcW w:w="6836" w:type="dxa"/>
             <w:tcBorders>
               <w:top w:val="single" w:sz="2" w:space="0" w:color="000001"/>
               <w:left w:val="single" w:sz="2" w:space="0" w:color="000001"/>
@@ -866,7 +846,7 @@
             </w:tcBorders>
             <w:shd w:fill="auto" w:val="clear"/>
             <w:tcMar>
-              <w:left w:w="45" w:type="dxa"/>
+              <w:left w:w="42" w:type="dxa"/>
             </w:tcMar>
           </w:tcPr>
           <w:p>
@@ -882,7 +862,7 @@
         </w:tc>
         <w:tc>
           <w:tcPr>
-            <w:tcW w:w="1158" w:type="dxa"/>
+            <w:tcW w:w="1159" w:type="dxa"/>
             <w:tcBorders>
               <w:top w:val="single" w:sz="2" w:space="0" w:color="000001"/>
               <w:left w:val="single" w:sz="2" w:space="0" w:color="000001"/>
@@ -893,7 +873,7 @@
             </w:tcBorders>
             <w:shd w:fill="auto" w:val="clear"/>
             <w:tcMar>
-              <w:left w:w="45" w:type="dxa"/>
+              <w:left w:w="42" w:type="dxa"/>
             </w:tcMar>
           </w:tcPr>
           <w:p>
@@ -921,7 +901,7 @@
             </w:tcBorders>
             <w:shd w:fill="auto" w:val="clear"/>
             <w:tcMar>
-              <w:left w:w="45" w:type="dxa"/>
+              <w:left w:w="42" w:type="dxa"/>
             </w:tcMar>
             <w:vAlign w:val="center"/>
           </w:tcPr>
@@ -948,7 +928,7 @@
         </w:tc>
         <w:tc>
           <w:tcPr>
-            <w:tcW w:w="6837" w:type="dxa"/>
+            <w:tcW w:w="6836" w:type="dxa"/>
             <w:tcBorders>
               <w:top w:val="single" w:sz="2" w:space="0" w:color="000001"/>
               <w:left w:val="single" w:sz="2" w:space="0" w:color="000001"/>
@@ -957,7 +937,7 @@
             </w:tcBorders>
             <w:shd w:fill="auto" w:val="clear"/>
             <w:tcMar>
-              <w:left w:w="45" w:type="dxa"/>
+              <w:left w:w="42" w:type="dxa"/>
             </w:tcMar>
           </w:tcPr>
           <w:p>
@@ -973,7 +953,7 @@
         </w:tc>
         <w:tc>
           <w:tcPr>
-            <w:tcW w:w="1158" w:type="dxa"/>
+            <w:tcW w:w="1159" w:type="dxa"/>
             <w:tcBorders>
               <w:top w:val="single" w:sz="2" w:space="0" w:color="000001"/>
               <w:left w:val="single" w:sz="2" w:space="0" w:color="000001"/>
@@ -984,7 +964,7 @@
             </w:tcBorders>
             <w:shd w:fill="auto" w:val="clear"/>
             <w:tcMar>
-              <w:left w:w="45" w:type="dxa"/>
+              <w:left w:w="42" w:type="dxa"/>
             </w:tcMar>
             <w:vAlign w:val="center"/>
           </w:tcPr>
@@ -1013,7 +993,7 @@
             </w:tcBorders>
             <w:shd w:fill="auto" w:val="clear"/>
             <w:tcMar>
-              <w:left w:w="45" w:type="dxa"/>
+              <w:left w:w="42" w:type="dxa"/>
             </w:tcMar>
             <w:vAlign w:val="center"/>
           </w:tcPr>
@@ -1040,7 +1020,7 @@
         </w:tc>
         <w:tc>
           <w:tcPr>
-            <w:tcW w:w="6837" w:type="dxa"/>
+            <w:tcW w:w="6836" w:type="dxa"/>
             <w:tcBorders>
               <w:top w:val="single" w:sz="2" w:space="0" w:color="000001"/>
               <w:left w:val="single" w:sz="2" w:space="0" w:color="000001"/>
@@ -1049,7 +1029,7 @@
             </w:tcBorders>
             <w:shd w:fill="auto" w:val="clear"/>
             <w:tcMar>
-              <w:left w:w="45" w:type="dxa"/>
+              <w:left w:w="42" w:type="dxa"/>
             </w:tcMar>
           </w:tcPr>
           <w:p>
@@ -1065,7 +1045,7 @@
         </w:tc>
         <w:tc>
           <w:tcPr>
-            <w:tcW w:w="1158" w:type="dxa"/>
+            <w:tcW w:w="1159" w:type="dxa"/>
             <w:tcBorders>
               <w:top w:val="single" w:sz="2" w:space="0" w:color="000001"/>
               <w:left w:val="single" w:sz="2" w:space="0" w:color="000001"/>
@@ -1076,7 +1056,7 @@
             </w:tcBorders>
             <w:shd w:fill="auto" w:val="clear"/>
             <w:tcMar>
-              <w:left w:w="45" w:type="dxa"/>
+              <w:left w:w="42" w:type="dxa"/>
             </w:tcMar>
             <w:vAlign w:val="center"/>
           </w:tcPr>
@@ -1105,7 +1085,7 @@
             </w:tcBorders>
             <w:shd w:fill="auto" w:val="clear"/>
             <w:tcMar>
-              <w:left w:w="45" w:type="dxa"/>
+              <w:left w:w="42" w:type="dxa"/>
             </w:tcMar>
             <w:vAlign w:val="center"/>
           </w:tcPr>
@@ -1132,7 +1112,7 @@
         </w:tc>
         <w:tc>
           <w:tcPr>
-            <w:tcW w:w="6837" w:type="dxa"/>
+            <w:tcW w:w="6836" w:type="dxa"/>
             <w:tcBorders>
               <w:top w:val="single" w:sz="2" w:space="0" w:color="000001"/>
               <w:left w:val="single" w:sz="2" w:space="0" w:color="000001"/>
@@ -1141,7 +1121,7 @@
             </w:tcBorders>
             <w:shd w:fill="auto" w:val="clear"/>
             <w:tcMar>
-              <w:left w:w="45" w:type="dxa"/>
+              <w:left w:w="42" w:type="dxa"/>
             </w:tcMar>
           </w:tcPr>
           <w:p>
@@ -1157,7 +1137,7 @@
         </w:tc>
         <w:tc>
           <w:tcPr>
-            <w:tcW w:w="1158" w:type="dxa"/>
+            <w:tcW w:w="1159" w:type="dxa"/>
             <w:tcBorders>
               <w:top w:val="single" w:sz="2" w:space="0" w:color="000001"/>
               <w:left w:val="single" w:sz="2" w:space="0" w:color="000001"/>
@@ -1168,7 +1148,7 @@
             </w:tcBorders>
             <w:shd w:fill="auto" w:val="clear"/>
             <w:tcMar>
-              <w:left w:w="45" w:type="dxa"/>
+              <w:left w:w="42" w:type="dxa"/>
             </w:tcMar>
             <w:vAlign w:val="center"/>
           </w:tcPr>
@@ -1197,7 +1177,7 @@
             </w:tcBorders>
             <w:shd w:fill="auto" w:val="clear"/>
             <w:tcMar>
-              <w:left w:w="45" w:type="dxa"/>
+              <w:left w:w="42" w:type="dxa"/>
             </w:tcMar>
             <w:vAlign w:val="center"/>
           </w:tcPr>
@@ -1224,7 +1204,7 @@
         </w:tc>
         <w:tc>
           <w:tcPr>
-            <w:tcW w:w="6837" w:type="dxa"/>
+            <w:tcW w:w="6836" w:type="dxa"/>
             <w:tcBorders>
               <w:top w:val="single" w:sz="2" w:space="0" w:color="000001"/>
               <w:left w:val="single" w:sz="2" w:space="0" w:color="000001"/>
@@ -1233,7 +1213,7 @@
             </w:tcBorders>
             <w:shd w:fill="auto" w:val="clear"/>
             <w:tcMar>
-              <w:left w:w="45" w:type="dxa"/>
+              <w:left w:w="42" w:type="dxa"/>
             </w:tcMar>
           </w:tcPr>
           <w:p>
@@ -1249,7 +1229,7 @@
         </w:tc>
         <w:tc>
           <w:tcPr>
-            <w:tcW w:w="1158" w:type="dxa"/>
+            <w:tcW w:w="1159" w:type="dxa"/>
             <w:tcBorders>
               <w:top w:val="single" w:sz="2" w:space="0" w:color="000001"/>
               <w:left w:val="single" w:sz="2" w:space="0" w:color="000001"/>
@@ -1260,7 +1240,7 @@
             </w:tcBorders>
             <w:shd w:fill="auto" w:val="clear"/>
             <w:tcMar>
-              <w:left w:w="45" w:type="dxa"/>
+              <w:left w:w="42" w:type="dxa"/>
             </w:tcMar>
             <w:vAlign w:val="center"/>
           </w:tcPr>
@@ -1289,7 +1269,7 @@
             </w:tcBorders>
             <w:shd w:fill="auto" w:val="clear"/>
             <w:tcMar>
-              <w:left w:w="45" w:type="dxa"/>
+              <w:left w:w="42" w:type="dxa"/>
             </w:tcMar>
             <w:vAlign w:val="center"/>
           </w:tcPr>
@@ -1316,7 +1296,7 @@
         </w:tc>
         <w:tc>
           <w:tcPr>
-            <w:tcW w:w="6837" w:type="dxa"/>
+            <w:tcW w:w="6836" w:type="dxa"/>
             <w:tcBorders>
               <w:top w:val="single" w:sz="2" w:space="0" w:color="000001"/>
               <w:left w:val="single" w:sz="2" w:space="0" w:color="000001"/>
@@ -1325,7 +1305,7 @@
             </w:tcBorders>
             <w:shd w:fill="auto" w:val="clear"/>
             <w:tcMar>
-              <w:left w:w="45" w:type="dxa"/>
+              <w:left w:w="42" w:type="dxa"/>
             </w:tcMar>
           </w:tcPr>
           <w:p>
@@ -1341,7 +1321,7 @@
         </w:tc>
         <w:tc>
           <w:tcPr>
-            <w:tcW w:w="1158" w:type="dxa"/>
+            <w:tcW w:w="1159" w:type="dxa"/>
             <w:tcBorders>
               <w:top w:val="single" w:sz="2" w:space="0" w:color="000001"/>
               <w:left w:val="single" w:sz="2" w:space="0" w:color="000001"/>
@@ -1352,7 +1332,7 @@
             </w:tcBorders>
             <w:shd w:fill="auto" w:val="clear"/>
             <w:tcMar>
-              <w:left w:w="45" w:type="dxa"/>
+              <w:left w:w="42" w:type="dxa"/>
             </w:tcMar>
             <w:vAlign w:val="center"/>
           </w:tcPr>
@@ -1374,13 +1354,14 @@
           <w:tcPr>
             <w:tcW w:w="1980" w:type="dxa"/>
             <w:tcBorders>
+              <w:top w:val="single" w:sz="2" w:space="0" w:color="000001"/>
               <w:left w:val="single" w:sz="2" w:space="0" w:color="000001"/>
               <w:bottom w:val="single" w:sz="2" w:space="0" w:color="000001"/>
               <w:insideH w:val="single" w:sz="2" w:space="0" w:color="000001"/>
             </w:tcBorders>
             <w:shd w:fill="auto" w:val="clear"/>
             <w:tcMar>
-              <w:left w:w="45" w:type="dxa"/>
+              <w:left w:w="42" w:type="dxa"/>
             </w:tcMar>
             <w:vAlign w:val="center"/>
           </w:tcPr>
@@ -1407,15 +1388,16 @@
         </w:tc>
         <w:tc>
           <w:tcPr>
-            <w:tcW w:w="6837" w:type="dxa"/>
+            <w:tcW w:w="6836" w:type="dxa"/>
             <w:tcBorders>
+              <w:top w:val="single" w:sz="2" w:space="0" w:color="000001"/>
               <w:left w:val="single" w:sz="2" w:space="0" w:color="000001"/>
               <w:bottom w:val="single" w:sz="2" w:space="0" w:color="000001"/>
               <w:insideH w:val="single" w:sz="2" w:space="0" w:color="000001"/>
             </w:tcBorders>
             <w:shd w:fill="auto" w:val="clear"/>
             <w:tcMar>
-              <w:left w:w="45" w:type="dxa"/>
+              <w:left w:w="42" w:type="dxa"/>
             </w:tcMar>
           </w:tcPr>
           <w:p>
@@ -1431,8 +1413,9 @@
         </w:tc>
         <w:tc>
           <w:tcPr>
-            <w:tcW w:w="1158" w:type="dxa"/>
+            <w:tcW w:w="1159" w:type="dxa"/>
             <w:tcBorders>
+              <w:top w:val="single" w:sz="2" w:space="0" w:color="000001"/>
               <w:left w:val="single" w:sz="2" w:space="0" w:color="000001"/>
               <w:bottom w:val="single" w:sz="2" w:space="0" w:color="000001"/>
               <w:right w:val="single" w:sz="2" w:space="0" w:color="000001"/>
@@ -1441,7 +1424,7 @@
             </w:tcBorders>
             <w:shd w:fill="auto" w:val="clear"/>
             <w:tcMar>
-              <w:left w:w="45" w:type="dxa"/>
+              <w:left w:w="42" w:type="dxa"/>
             </w:tcMar>
             <w:vAlign w:val="center"/>
           </w:tcPr>
@@ -1457,6 +1440,95 @@
           </w:p>
         </w:tc>
       </w:tr>
+      <w:tr>
+        <w:trPr/>
+        <w:tc>
+          <w:tcPr>
+            <w:tcW w:w="1980" w:type="dxa"/>
+            <w:tcBorders>
+              <w:left w:val="single" w:sz="2" w:space="0" w:color="000001"/>
+              <w:bottom w:val="single" w:sz="2" w:space="0" w:color="000001"/>
+              <w:insideH w:val="single" w:sz="2" w:space="0" w:color="000001"/>
+            </w:tcBorders>
+            <w:shd w:fill="auto" w:val="clear"/>
+            <w:tcMar>
+              <w:left w:w="42" w:type="dxa"/>
+            </w:tcMar>
+            <w:vAlign w:val="center"/>
+          </w:tcPr>
+          <w:p>
+            <w:pPr>
+              <w:pStyle w:val="TableContents"/>
+              <w:rPr/>
+            </w:pPr>
+            <w:r>
+              <w:rPr/>
+              <w:t>February 18</w:t>
+            </w:r>
+            <w:r>
+              <w:rPr>
+                <w:vertAlign w:val="superscript"/>
+              </w:rPr>
+              <w:t>th</w:t>
+            </w:r>
+            <w:r>
+              <w:rPr/>
+              <w:t>, 2018</w:t>
+            </w:r>
+          </w:p>
+        </w:tc>
+        <w:tc>
+          <w:tcPr>
+            <w:tcW w:w="6836" w:type="dxa"/>
+            <w:tcBorders>
+              <w:left w:val="single" w:sz="2" w:space="0" w:color="000001"/>
+              <w:bottom w:val="single" w:sz="2" w:space="0" w:color="000001"/>
+              <w:insideH w:val="single" w:sz="2" w:space="0" w:color="000001"/>
+            </w:tcBorders>
+            <w:shd w:fill="auto" w:val="clear"/>
+            <w:tcMar>
+              <w:left w:w="42" w:type="dxa"/>
+            </w:tcMar>
+          </w:tcPr>
+          <w:p>
+            <w:pPr>
+              <w:pStyle w:val="TableContents"/>
+              <w:rPr/>
+            </w:pPr>
+            <w:r>
+              <w:rPr/>
+              <w:t xml:space="preserve">Added documentation about CompilerMain.java </w:t>
+            </w:r>
+          </w:p>
+        </w:tc>
+        <w:tc>
+          <w:tcPr>
+            <w:tcW w:w="1159" w:type="dxa"/>
+            <w:tcBorders>
+              <w:left w:val="single" w:sz="2" w:space="0" w:color="000001"/>
+              <w:bottom w:val="single" w:sz="2" w:space="0" w:color="000001"/>
+              <w:right w:val="single" w:sz="2" w:space="0" w:color="000001"/>
+              <w:insideH w:val="single" w:sz="2" w:space="0" w:color="000001"/>
+              <w:insideV w:val="single" w:sz="2" w:space="0" w:color="000001"/>
+            </w:tcBorders>
+            <w:shd w:fill="auto" w:val="clear"/>
+            <w:tcMar>
+              <w:left w:w="42" w:type="dxa"/>
+            </w:tcMar>
+            <w:vAlign w:val="center"/>
+          </w:tcPr>
+          <w:p>
+            <w:pPr>
+              <w:pStyle w:val="TableContents"/>
+              <w:rPr/>
+            </w:pPr>
+            <w:r>
+              <w:rPr/>
+              <w:t>1.6</w:t>
+            </w:r>
+          </w:p>
+        </w:tc>
+      </w:tr>
     </w:tbl>
     <w:p>
       <w:pPr>
@@ -2173,7 +2245,7 @@
         <mc:AlternateContent>
           <mc:Choice Requires="wps">
             <w:drawing>
-              <wp:anchor behindDoc="0" distT="0" distB="0" distL="0" distR="0" simplePos="0" locked="0" layoutInCell="1" allowOverlap="1" relativeHeight="2">
+              <wp:anchor behindDoc="0" distT="0" distB="0" distL="0" distR="0" simplePos="0" locked="0" layoutInCell="1" allowOverlap="1" relativeHeight="8">
                 <wp:simplePos x="0" y="0"/>
                 <wp:positionH relativeFrom="column">
                   <wp:posOffset>160655</wp:posOffset>
@@ -2181,7 +2253,7 @@
                 <wp:positionV relativeFrom="paragraph">
                   <wp:posOffset>164465</wp:posOffset>
                 </wp:positionV>
-                <wp:extent cx="811530" cy="1011555"/>
+                <wp:extent cx="812165" cy="1012190"/>
                 <wp:effectExtent l="0" t="0" r="0" b="0"/>
                 <wp:wrapNone/>
                 <wp:docPr id="1" name="graphic1"/>
@@ -2192,7 +2264,7 @@
                       <wps:spPr>
                         <a:xfrm>
                           <a:off x="0" y="0"/>
-                          <a:ext cx="810720" cy="1010880"/>
+                          <a:ext cx="811440" cy="1011600"/>
                         </a:xfrm>
                         <a:prstGeom prst="ellipse">
                           <a:avLst/>
@@ -2219,7 +2291,7 @@
           </mc:Choice>
           <mc:Fallback>
             <w:pict>
-              <v:oval id="shape_0" ID="graphic1" stroked="t" style="position:absolute;margin-left:12.65pt;margin-top:12.95pt;width:63.8pt;height:79.55pt">
+              <v:oval id="shape_0" ID="graphic1" stroked="t" style="position:absolute;margin-left:12.65pt;margin-top:12.95pt;width:63.85pt;height:79.6pt">
                 <w10:wrap type="none"/>
                 <v:fill o:detectmouseclick="t" on="false"/>
                 <v:stroke color="#3465a4" joinstyle="round" endcap="flat"/>
@@ -2230,7 +2302,7 @@
         <mc:AlternateContent>
           <mc:Choice Requires="wps">
             <w:drawing>
-              <wp:anchor behindDoc="0" distT="0" distB="0" distL="0" distR="0" simplePos="0" locked="0" layoutInCell="1" allowOverlap="1" relativeHeight="5">
+              <wp:anchor behindDoc="0" distT="0" distB="0" distL="0" distR="0" simplePos="0" locked="0" layoutInCell="1" allowOverlap="1" relativeHeight="11">
                 <wp:simplePos x="0" y="0"/>
                 <wp:positionH relativeFrom="column">
                   <wp:posOffset>1600835</wp:posOffset>
@@ -2238,7 +2310,7 @@
                 <wp:positionV relativeFrom="paragraph">
                   <wp:posOffset>164465</wp:posOffset>
                 </wp:positionV>
-                <wp:extent cx="811530" cy="1011555"/>
+                <wp:extent cx="812165" cy="1012190"/>
                 <wp:effectExtent l="0" t="0" r="0" b="0"/>
                 <wp:wrapNone/>
                 <wp:docPr id="2" name="graphic2"/>
@@ -2249,7 +2321,7 @@
                       <wps:spPr>
                         <a:xfrm>
                           <a:off x="0" y="0"/>
-                          <a:ext cx="810720" cy="1010880"/>
+                          <a:ext cx="811440" cy="1011600"/>
                         </a:xfrm>
                         <a:prstGeom prst="ellipse">
                           <a:avLst/>
@@ -2276,7 +2348,7 @@
           </mc:Choice>
           <mc:Fallback>
             <w:pict>
-              <v:oval id="shape_0" ID="graphic2" stroked="t" style="position:absolute;margin-left:126.05pt;margin-top:12.95pt;width:63.8pt;height:79.55pt">
+              <v:oval id="shape_0" ID="graphic2" stroked="t" style="position:absolute;margin-left:126.05pt;margin-top:12.95pt;width:63.85pt;height:79.6pt">
                 <w10:wrap type="none"/>
                 <v:fill o:detectmouseclick="t" on="false"/>
                 <v:stroke color="#3465a4" joinstyle="round" endcap="flat"/>
@@ -2287,7 +2359,7 @@
         <mc:AlternateContent>
           <mc:Choice Requires="wps">
             <w:drawing>
-              <wp:anchor behindDoc="0" distT="0" distB="0" distL="0" distR="0" simplePos="0" locked="0" layoutInCell="1" allowOverlap="1" relativeHeight="6">
+              <wp:anchor behindDoc="0" distT="0" distB="0" distL="0" distR="0" simplePos="0" locked="0" layoutInCell="1" allowOverlap="1" relativeHeight="12">
                 <wp:simplePos x="0" y="0"/>
                 <wp:positionH relativeFrom="column">
                   <wp:posOffset>3041015</wp:posOffset>
@@ -2295,7 +2367,7 @@
                 <wp:positionV relativeFrom="paragraph">
                   <wp:posOffset>164465</wp:posOffset>
                 </wp:positionV>
-                <wp:extent cx="811530" cy="1011555"/>
+                <wp:extent cx="812165" cy="1012190"/>
                 <wp:effectExtent l="0" t="0" r="0" b="0"/>
                 <wp:wrapNone/>
                 <wp:docPr id="3" name="graphic3"/>
@@ -2306,7 +2378,7 @@
                       <wps:spPr>
                         <a:xfrm>
                           <a:off x="0" y="0"/>
-                          <a:ext cx="810720" cy="1010880"/>
+                          <a:ext cx="811440" cy="1011600"/>
                         </a:xfrm>
                         <a:prstGeom prst="ellipse">
                           <a:avLst/>
@@ -2333,7 +2405,7 @@
           </mc:Choice>
           <mc:Fallback>
             <w:pict>
-              <v:oval id="shape_0" ID="graphic3" stroked="t" style="position:absolute;margin-left:239.45pt;margin-top:12.95pt;width:63.8pt;height:79.55pt">
+              <v:oval id="shape_0" ID="graphic3" stroked="t" style="position:absolute;margin-left:239.45pt;margin-top:12.95pt;width:63.85pt;height:79.6pt">
                 <w10:wrap type="none"/>
                 <v:fill o:detectmouseclick="t" on="false"/>
                 <v:stroke color="#3465a4" joinstyle="round" endcap="flat"/>
@@ -2344,7 +2416,7 @@
         <mc:AlternateContent>
           <mc:Choice Requires="wps">
             <w:drawing>
-              <wp:anchor behindDoc="0" distT="0" distB="0" distL="0" distR="0" simplePos="0" locked="0" layoutInCell="1" allowOverlap="1" relativeHeight="8">
+              <wp:anchor behindDoc="0" distT="0" distB="0" distL="0" distR="0" simplePos="0" locked="0" layoutInCell="1" allowOverlap="1" relativeHeight="14">
                 <wp:simplePos x="0" y="0"/>
                 <wp:positionH relativeFrom="column">
                   <wp:posOffset>4481195</wp:posOffset>
@@ -2352,7 +2424,7 @@
                 <wp:positionV relativeFrom="paragraph">
                   <wp:posOffset>164465</wp:posOffset>
                 </wp:positionV>
-                <wp:extent cx="811530" cy="1011555"/>
+                <wp:extent cx="812165" cy="1012190"/>
                 <wp:effectExtent l="0" t="0" r="0" b="0"/>
                 <wp:wrapNone/>
                 <wp:docPr id="4" name="graphic4"/>
@@ -2363,7 +2435,7 @@
                       <wps:spPr>
                         <a:xfrm>
                           <a:off x="0" y="0"/>
-                          <a:ext cx="810720" cy="1010880"/>
+                          <a:ext cx="811440" cy="1011600"/>
                         </a:xfrm>
                         <a:prstGeom prst="ellipse">
                           <a:avLst/>
@@ -2390,7 +2462,7 @@
           </mc:Choice>
           <mc:Fallback>
             <w:pict>
-              <v:oval id="shape_0" ID="graphic4" stroked="t" style="position:absolute;margin-left:352.85pt;margin-top:12.95pt;width:63.8pt;height:79.55pt">
+              <v:oval id="shape_0" ID="graphic4" stroked="t" style="position:absolute;margin-left:352.85pt;margin-top:12.95pt;width:63.85pt;height:79.6pt">
                 <w10:wrap type="none"/>
                 <v:fill o:detectmouseclick="t" on="false"/>
                 <v:stroke color="#3465a4" joinstyle="round" endcap="flat"/>
@@ -2401,7 +2473,7 @@
         <mc:AlternateContent>
           <mc:Choice Requires="wps">
             <w:drawing>
-              <wp:anchor behindDoc="0" distT="0" distB="0" distL="0" distR="0" simplePos="0" locked="0" layoutInCell="1" allowOverlap="1" relativeHeight="31">
+              <wp:anchor behindDoc="0" distT="0" distB="0" distL="0" distR="0" simplePos="0" locked="0" layoutInCell="1" allowOverlap="1" relativeHeight="28">
                 <wp:simplePos x="0" y="0"/>
                 <wp:positionH relativeFrom="column">
                   <wp:posOffset>520700</wp:posOffset>
@@ -2409,7 +2481,7 @@
                 <wp:positionV relativeFrom="paragraph">
                   <wp:posOffset>2684780</wp:posOffset>
                 </wp:positionV>
-                <wp:extent cx="811530" cy="1011555"/>
+                <wp:extent cx="812165" cy="1012190"/>
                 <wp:effectExtent l="0" t="0" r="0" b="0"/>
                 <wp:wrapNone/>
                 <wp:docPr id="5" name="graphic1"/>
@@ -2420,7 +2492,7 @@
                       <wps:spPr>
                         <a:xfrm>
                           <a:off x="0" y="0"/>
-                          <a:ext cx="810720" cy="1010880"/>
+                          <a:ext cx="811440" cy="1011600"/>
                         </a:xfrm>
                         <a:prstGeom prst="ellipse">
                           <a:avLst/>
@@ -2447,7 +2519,7 @@
           </mc:Choice>
           <mc:Fallback>
             <w:pict>
-              <v:oval id="shape_0" ID="graphic1" stroked="t" style="position:absolute;margin-left:41pt;margin-top:211.4pt;width:63.8pt;height:79.55pt">
+              <v:oval id="shape_0" ID="graphic1" stroked="t" style="position:absolute;margin-left:41pt;margin-top:211.4pt;width:63.85pt;height:79.6pt">
                 <w10:wrap type="none"/>
                 <v:fill o:detectmouseclick="t" on="false"/>
                 <v:stroke color="#3465a4" joinstyle="round" endcap="flat"/>
@@ -2486,7 +2558,7 @@
         <mc:AlternateContent>
           <mc:Choice Requires="wps">
             <w:drawing>
-              <wp:anchor behindDoc="0" distT="0" distB="0" distL="0" distR="0" simplePos="0" locked="0" layoutInCell="1" allowOverlap="1" relativeHeight="17">
+              <wp:anchor behindDoc="0" distT="0" distB="0" distL="0" distR="0" simplePos="0" locked="0" layoutInCell="1" allowOverlap="1" relativeHeight="23">
                 <wp:simplePos x="0" y="0"/>
                 <wp:positionH relativeFrom="column">
                   <wp:posOffset>970280</wp:posOffset>
@@ -2494,7 +2566,7 @@
                 <wp:positionV relativeFrom="paragraph">
                   <wp:posOffset>133985</wp:posOffset>
                 </wp:positionV>
-                <wp:extent cx="546100" cy="116205"/>
+                <wp:extent cx="546735" cy="116205"/>
                 <wp:effectExtent l="0" t="0" r="0" b="0"/>
                 <wp:wrapNone/>
                 <wp:docPr id="6" name="Shape7"/>
@@ -2505,7 +2577,7 @@
                       <wps:spPr>
                         <a:xfrm>
                           <a:off x="0" y="0"/>
-                          <a:ext cx="545400" cy="115560"/>
+                          <a:ext cx="546120" cy="115560"/>
                         </a:xfrm>
                         <a:prstGeom prst="rect">
                           <a:avLst/>
@@ -2526,7 +2598,7 @@
                           <w:p>
                             <w:pPr>
                               <w:pStyle w:val="FrameContents"/>
-                              <w:overflowPunct w:val="false"/>
+                              <w:overflowPunct w:val="true"/>
                               <w:jc w:val="center"/>
                               <w:rPr/>
                             </w:pPr>
@@ -2552,7 +2624,7 @@
           </mc:Choice>
           <mc:Fallback>
             <w:pict>
-              <v:rect id="shape_0" ID="Shape7" stroked="f" style="position:absolute;margin-left:76.4pt;margin-top:10.55pt;width:42.9pt;height:9.05pt">
+              <v:rect id="shape_0" ID="Shape7" stroked="f" style="position:absolute;margin-left:76.4pt;margin-top:10.55pt;width:42.95pt;height:9.05pt">
                 <w10:wrap type="square"/>
                 <v:fill o:detectmouseclick="t" on="false"/>
                 <v:stroke color="#3465a4" joinstyle="round" endcap="flat"/>
@@ -2561,7 +2633,7 @@
                     <w:p>
                       <w:pPr>
                         <w:pStyle w:val="FrameContents"/>
-                        <w:overflowPunct w:val="false"/>
+                        <w:overflowPunct w:val="true"/>
                         <w:jc w:val="center"/>
                         <w:rPr/>
                       </w:pPr>
@@ -2583,7 +2655,7 @@
         <mc:AlternateContent>
           <mc:Choice Requires="wps">
             <w:drawing>
-              <wp:anchor behindDoc="0" distT="0" distB="0" distL="0" distR="0" simplePos="0" locked="0" layoutInCell="1" allowOverlap="1" relativeHeight="18">
+              <wp:anchor behindDoc="0" distT="0" distB="0" distL="0" distR="0" simplePos="0" locked="0" layoutInCell="1" allowOverlap="1" relativeHeight="24">
                 <wp:simplePos x="0" y="0"/>
                 <wp:positionH relativeFrom="column">
                   <wp:posOffset>2410460</wp:posOffset>
@@ -2591,7 +2663,7 @@
                 <wp:positionV relativeFrom="paragraph">
                   <wp:posOffset>25400</wp:posOffset>
                 </wp:positionV>
-                <wp:extent cx="546100" cy="233045"/>
+                <wp:extent cx="546735" cy="233045"/>
                 <wp:effectExtent l="0" t="0" r="0" b="0"/>
                 <wp:wrapNone/>
                 <wp:docPr id="8" name="Shape7"/>
@@ -2602,7 +2674,7 @@
                       <wps:spPr>
                         <a:xfrm>
                           <a:off x="0" y="0"/>
-                          <a:ext cx="545400" cy="232560"/>
+                          <a:ext cx="546120" cy="232560"/>
                         </a:xfrm>
                         <a:prstGeom prst="rect">
                           <a:avLst/>
@@ -2623,7 +2695,7 @@
                           <w:p>
                             <w:pPr>
                               <w:pStyle w:val="FrameContents"/>
-                              <w:overflowPunct w:val="false"/>
+                              <w:overflowPunct w:val="true"/>
                               <w:jc w:val="center"/>
                               <w:rPr/>
                             </w:pPr>
@@ -2639,7 +2711,7 @@
                           <w:p>
                             <w:pPr>
                               <w:pStyle w:val="FrameContents"/>
-                              <w:overflowPunct w:val="false"/>
+                              <w:overflowPunct w:val="true"/>
                               <w:jc w:val="center"/>
                               <w:rPr/>
                             </w:pPr>
@@ -2665,7 +2737,7 @@
           </mc:Choice>
           <mc:Fallback>
             <w:pict>
-              <v:rect id="shape_0" ID="Shape7" stroked="f" style="position:absolute;margin-left:189.8pt;margin-top:2pt;width:42.9pt;height:18.25pt">
+              <v:rect id="shape_0" ID="Shape7" stroked="f" style="position:absolute;margin-left:189.8pt;margin-top:2pt;width:42.95pt;height:18.25pt">
                 <w10:wrap type="square"/>
                 <v:fill o:detectmouseclick="t" on="false"/>
                 <v:stroke color="#3465a4" joinstyle="round" endcap="flat"/>
@@ -2674,7 +2746,7 @@
                     <w:p>
                       <w:pPr>
                         <w:pStyle w:val="FrameContents"/>
-                        <w:overflowPunct w:val="false"/>
+                        <w:overflowPunct w:val="true"/>
                         <w:jc w:val="center"/>
                         <w:rPr/>
                       </w:pPr>
@@ -2690,7 +2762,7 @@
                     <w:p>
                       <w:pPr>
                         <w:pStyle w:val="FrameContents"/>
-                        <w:overflowPunct w:val="false"/>
+                        <w:overflowPunct w:val="true"/>
                         <w:jc w:val="center"/>
                         <w:rPr/>
                       </w:pPr>
@@ -2712,7 +2784,7 @@
         <mc:AlternateContent>
           <mc:Choice Requires="wps">
             <w:drawing>
-              <wp:anchor behindDoc="0" distT="0" distB="0" distL="0" distR="0" simplePos="0" locked="0" layoutInCell="1" allowOverlap="1" relativeHeight="19">
+              <wp:anchor behindDoc="0" distT="0" distB="0" distL="0" distR="0" simplePos="0" locked="0" layoutInCell="1" allowOverlap="1" relativeHeight="25">
                 <wp:simplePos x="0" y="0"/>
                 <wp:positionH relativeFrom="column">
                   <wp:posOffset>3850640</wp:posOffset>
@@ -2720,7 +2792,7 @@
                 <wp:positionV relativeFrom="paragraph">
                   <wp:posOffset>25400</wp:posOffset>
                 </wp:positionV>
-                <wp:extent cx="546100" cy="233045"/>
+                <wp:extent cx="546735" cy="233045"/>
                 <wp:effectExtent l="0" t="0" r="0" b="0"/>
                 <wp:wrapNone/>
                 <wp:docPr id="10" name="Shape7"/>
@@ -2731,7 +2803,7 @@
                       <wps:spPr>
                         <a:xfrm>
                           <a:off x="0" y="0"/>
-                          <a:ext cx="545400" cy="232560"/>
+                          <a:ext cx="546120" cy="232560"/>
                         </a:xfrm>
                         <a:prstGeom prst="rect">
                           <a:avLst/>
@@ -2752,7 +2824,7 @@
                           <w:p>
                             <w:pPr>
                               <w:pStyle w:val="FrameContents"/>
-                              <w:overflowPunct w:val="false"/>
+                              <w:overflowPunct w:val="true"/>
                               <w:jc w:val="center"/>
                               <w:rPr/>
                             </w:pPr>
@@ -2768,7 +2840,7 @@
                           <w:p>
                             <w:pPr>
                               <w:pStyle w:val="FrameContents"/>
-                              <w:overflowPunct w:val="false"/>
+                              <w:overflowPunct w:val="true"/>
                               <w:jc w:val="center"/>
                               <w:rPr/>
                             </w:pPr>
@@ -2794,7 +2866,7 @@
           </mc:Choice>
           <mc:Fallback>
             <w:pict>
-              <v:rect id="shape_0" ID="Shape7" stroked="f" style="position:absolute;margin-left:303.2pt;margin-top:2pt;width:42.9pt;height:18.25pt">
+              <v:rect id="shape_0" ID="Shape7" stroked="f" style="position:absolute;margin-left:303.2pt;margin-top:2pt;width:42.95pt;height:18.25pt">
                 <w10:wrap type="square"/>
                 <v:fill o:detectmouseclick="t" on="false"/>
                 <v:stroke color="#3465a4" joinstyle="round" endcap="flat"/>
@@ -2803,7 +2875,7 @@
                     <w:p>
                       <w:pPr>
                         <w:pStyle w:val="FrameContents"/>
-                        <w:overflowPunct w:val="false"/>
+                        <w:overflowPunct w:val="true"/>
                         <w:jc w:val="center"/>
                         <w:rPr/>
                       </w:pPr>
@@ -2819,7 +2891,7 @@
                     <w:p>
                       <w:pPr>
                         <w:pStyle w:val="FrameContents"/>
-                        <w:overflowPunct w:val="false"/>
+                        <w:overflowPunct w:val="true"/>
                         <w:jc w:val="center"/>
                         <w:rPr/>
                       </w:pPr>
@@ -2841,7 +2913,7 @@
         <mc:AlternateContent>
           <mc:Choice Requires="wps">
             <w:drawing>
-              <wp:anchor behindDoc="0" distT="0" distB="0" distL="0" distR="0" simplePos="0" locked="0" layoutInCell="1" allowOverlap="1" relativeHeight="21">
+              <wp:anchor behindDoc="0" distT="0" distB="0" distL="0" distR="0" simplePos="0" locked="0" layoutInCell="1" allowOverlap="1" relativeHeight="27">
                 <wp:simplePos x="0" y="0"/>
                 <wp:positionH relativeFrom="column">
                   <wp:posOffset>5290820</wp:posOffset>
@@ -2849,7 +2921,7 @@
                 <wp:positionV relativeFrom="paragraph">
                   <wp:posOffset>106680</wp:posOffset>
                 </wp:positionV>
-                <wp:extent cx="546100" cy="116205"/>
+                <wp:extent cx="546735" cy="116205"/>
                 <wp:effectExtent l="0" t="0" r="0" b="0"/>
                 <wp:wrapNone/>
                 <wp:docPr id="12" name="Shape7"/>
@@ -2860,7 +2932,7 @@
                       <wps:spPr>
                         <a:xfrm>
                           <a:off x="0" y="0"/>
-                          <a:ext cx="545400" cy="115560"/>
+                          <a:ext cx="546120" cy="115560"/>
                         </a:xfrm>
                         <a:prstGeom prst="rect">
                           <a:avLst/>
@@ -2881,7 +2953,7 @@
                           <w:p>
                             <w:pPr>
                               <w:pStyle w:val="FrameContents"/>
-                              <w:overflowPunct w:val="false"/>
+                              <w:overflowPunct w:val="true"/>
                               <w:jc w:val="center"/>
                               <w:rPr/>
                             </w:pPr>
@@ -2907,7 +2979,7 @@
           </mc:Choice>
           <mc:Fallback>
             <w:pict>
-              <v:rect id="shape_0" ID="Shape7" stroked="f" style="position:absolute;margin-left:416.6pt;margin-top:8.4pt;width:42.9pt;height:9.05pt">
+              <v:rect id="shape_0" ID="Shape7" stroked="f" style="position:absolute;margin-left:416.6pt;margin-top:8.4pt;width:42.95pt;height:9.05pt">
                 <w10:wrap type="square"/>
                 <v:fill o:detectmouseclick="t" on="false"/>
                 <v:stroke color="#3465a4" joinstyle="round" endcap="flat"/>
@@ -2916,7 +2988,7 @@
                     <w:p>
                       <w:pPr>
                         <w:pStyle w:val="FrameContents"/>
-                        <w:overflowPunct w:val="false"/>
+                        <w:overflowPunct w:val="true"/>
                         <w:jc w:val="center"/>
                         <w:rPr/>
                       </w:pPr>
@@ -2940,19 +3012,14 @@
     <w:p>
       <w:pPr>
         <w:pStyle w:val="Normal"/>
-        <w:jc w:val="left"/>
-        <w:rPr>
-          <w:rFonts w:ascii="Times New Roman" w:hAnsi="Times New Roman"/>
-        </w:rPr>
-      </w:pPr>
-      <w:r>
-        <w:rPr>
-          <w:rFonts w:ascii="Times New Roman" w:hAnsi="Times New Roman"/>
-        </w:rPr>
+        <w:rPr/>
+      </w:pPr>
+      <w:r>
+        <w:rPr/>
         <mc:AlternateContent>
           <mc:Choice Requires="wps">
             <w:drawing>
-              <wp:anchor behindDoc="0" distT="0" distB="0" distL="0" distR="0" simplePos="0" locked="0" layoutInCell="1" allowOverlap="1" relativeHeight="3">
+              <wp:anchor behindDoc="0" distT="0" distB="0" distL="0" distR="0" simplePos="0" locked="0" layoutInCell="1" allowOverlap="1" relativeHeight="9">
                 <wp:simplePos x="0" y="0"/>
                 <wp:positionH relativeFrom="column">
                   <wp:posOffset>341630</wp:posOffset>
@@ -2960,7 +3027,7 @@
                 <wp:positionV relativeFrom="paragraph">
                   <wp:posOffset>57785</wp:posOffset>
                 </wp:positionV>
-                <wp:extent cx="430530" cy="146050"/>
+                <wp:extent cx="431165" cy="146685"/>
                 <wp:effectExtent l="0" t="0" r="0" b="0"/>
                 <wp:wrapNone/>
                 <wp:docPr id="14" name="Shape1"/>
@@ -2971,7 +3038,7 @@
                       <wps:spPr>
                         <a:xfrm>
                           <a:off x="0" y="0"/>
-                          <a:ext cx="429840" cy="145440"/>
+                          <a:ext cx="430560" cy="146160"/>
                         </a:xfrm>
                         <a:prstGeom prst="rect">
                           <a:avLst/>
@@ -2992,7 +3059,7 @@
                           <w:p>
                             <w:pPr>
                               <w:pStyle w:val="FrameContents"/>
-                              <w:overflowPunct w:val="false"/>
+                              <w:overflowPunct w:val="true"/>
                               <w:rPr/>
                             </w:pPr>
                             <w:r>
@@ -3001,38 +3068,12 @@
                                 <w:sz w:val="20"/>
                               </w:rPr>
                               <w:t>Scanner</w:t>
-                              <w:pict>
-                                <v:rect id="shape_0" ID="Shape1" stroked="f" style="position:absolute;margin-left:26.9pt;margin-top:193.4pt;width:33.8pt;height:22.95pt">
-                                  <w10:wrap type="square"/>
-                                  <v:fill o:detectmouseclick="t" on="false"/>
-                                  <v:stroke color="#3465a4" joinstyle="round" endcap="flat"/>
-                                  <v:textbox>
-                                    <w:txbxContent>
-                                      <w:p>
-                                        <w:pPr>
-                                          <w:pStyle w:val="FrameContents"/>
-                                          <w:overflowPunct w:val="false"/>
-                                          <w:jc w:val="center"/>
-                                          <w:rPr/>
-                                        </w:pPr>
-                                        <w:r>
-                                          <w:rPr>
-                                            <w:color w:val="00000A"/>
-                                            <w:sz w:val="20"/>
-                                          </w:rPr>
-                                          <w:t>Pascal Code</w:t>
-                                        </w:r>
-                                      </w:p>
-                                    </w:txbxContent>
-                                  </v:textbox>
-                                </v:rect>
-                              </w:pict>
                             </w:r>
                           </w:p>
                         </w:txbxContent>
                       </wps:txbx>
-                      <wps:bodyPr lIns="0" rIns="0" tIns="0" bIns="0">
-                        <a:spAutoFit/>
+                      <wps:bodyPr lIns="90000" rIns="90000" tIns="45000" bIns="45000">
+                        <a:noAutofit/>
                       </wps:bodyPr>
                     </wps:wsp>
                   </a:graphicData>
@@ -3042,7 +3083,7 @@
           </mc:Choice>
           <mc:Fallback>
             <w:pict>
-              <v:rect id="shape_0" ID="Shape1" stroked="f" style="position:absolute;margin-left:26.9pt;margin-top:4.55pt;width:33.8pt;height:11.4pt">
+              <v:rect id="shape_0" ID="Shape1" stroked="f" style="position:absolute;margin-left:26.9pt;margin-top:4.55pt;width:33.85pt;height:11.45pt">
                 <w10:wrap type="square"/>
                 <v:fill o:detectmouseclick="t" on="false"/>
                 <v:stroke color="#3465a4" joinstyle="round" endcap="flat"/>
@@ -3051,7 +3092,7 @@
                     <w:p>
                       <w:pPr>
                         <w:pStyle w:val="FrameContents"/>
-                        <w:overflowPunct w:val="false"/>
+                        <w:overflowPunct w:val="true"/>
                         <w:rPr/>
                       </w:pPr>
                       <w:r>
@@ -3060,32 +3101,6 @@
                           <w:sz w:val="20"/>
                         </w:rPr>
                         <w:t>Scanner</w:t>
-                        <w:pict>
-                          <v:rect id="shape_0" ID="Shape1" stroked="f" style="position:absolute;margin-left:26.9pt;margin-top:193.4pt;width:33.8pt;height:22.95pt">
-                            <w10:wrap type="square"/>
-                            <v:fill o:detectmouseclick="t" on="false"/>
-                            <v:stroke color="#3465a4" joinstyle="round" endcap="flat"/>
-                            <v:textbox>
-                              <w:txbxContent>
-                                <w:p>
-                                  <w:pPr>
-                                    <w:pStyle w:val="FrameContents"/>
-                                    <w:overflowPunct w:val="false"/>
-                                    <w:jc w:val="center"/>
-                                    <w:rPr/>
-                                  </w:pPr>
-                                  <w:r>
-                                    <w:rPr>
-                                      <w:color w:val="00000A"/>
-                                      <w:sz w:val="20"/>
-                                    </w:rPr>
-                                    <w:t>Pascal Code</w:t>
-                                  </w:r>
-                                </w:p>
-                              </w:txbxContent>
-                            </v:textbox>
-                          </v:rect>
-                        </w:pict>
                       </w:r>
                     </w:p>
                   </w:txbxContent>
@@ -3097,7 +3112,7 @@
         <mc:AlternateContent>
           <mc:Choice Requires="wps">
             <w:drawing>
-              <wp:anchor behindDoc="0" distT="0" distB="0" distL="0" distR="0" simplePos="0" locked="0" layoutInCell="1" allowOverlap="1" relativeHeight="4">
+              <wp:anchor behindDoc="0" distT="0" distB="0" distL="0" distR="0" simplePos="0" locked="0" layoutInCell="1" allowOverlap="1" relativeHeight="10">
                 <wp:simplePos x="0" y="0"/>
                 <wp:positionH relativeFrom="column">
                   <wp:posOffset>1688465</wp:posOffset>
@@ -3105,10 +3120,10 @@
                 <wp:positionV relativeFrom="paragraph">
                   <wp:posOffset>635</wp:posOffset>
                 </wp:positionV>
-                <wp:extent cx="676275" cy="292735"/>
+                <wp:extent cx="676910" cy="292735"/>
                 <wp:effectExtent l="0" t="0" r="0" b="0"/>
                 <wp:wrapNone/>
-                <wp:docPr id="18" name="Shape1"/>
+                <wp:docPr id="16" name="Shape1"/>
                 <a:graphic xmlns:a="http://schemas.openxmlformats.org/drawingml/2006/main">
                   <a:graphicData uri="http://schemas.microsoft.com/office/word/2010/wordprocessingShape">
                     <wps:wsp>
@@ -3116,7 +3131,7 @@
                       <wps:spPr>
                         <a:xfrm>
                           <a:off x="0" y="0"/>
-                          <a:ext cx="675720" cy="291960"/>
+                          <a:ext cx="676440" cy="291960"/>
                         </a:xfrm>
                         <a:prstGeom prst="rect">
                           <a:avLst/>
@@ -3137,7 +3152,7 @@
                           <w:p>
                             <w:pPr>
                               <w:pStyle w:val="FrameContents"/>
-                              <w:overflowPunct w:val="false"/>
+                              <w:overflowPunct w:val="true"/>
                               <w:jc w:val="center"/>
                               <w:rPr/>
                             </w:pPr>
@@ -3152,7 +3167,7 @@
                           <w:p>
                             <w:pPr>
                               <w:pStyle w:val="FrameContents"/>
-                              <w:overflowPunct w:val="false"/>
+                              <w:overflowPunct w:val="true"/>
                               <w:jc w:val="center"/>
                               <w:rPr/>
                             </w:pPr>
@@ -3177,7 +3192,7 @@
           </mc:Choice>
           <mc:Fallback>
             <w:pict>
-              <v:rect id="shape_0" ID="Shape1" stroked="f" style="position:absolute;margin-left:132.95pt;margin-top:0.05pt;width:53.15pt;height:22.95pt">
+              <v:rect id="shape_0" ID="Shape1" stroked="f" style="position:absolute;margin-left:132.95pt;margin-top:0.05pt;width:53.2pt;height:22.95pt">
                 <w10:wrap type="square"/>
                 <v:fill o:detectmouseclick="t" on="false"/>
                 <v:stroke color="#3465a4" joinstyle="round" endcap="flat"/>
@@ -3186,7 +3201,7 @@
                     <w:p>
                       <w:pPr>
                         <w:pStyle w:val="FrameContents"/>
-                        <w:overflowPunct w:val="false"/>
+                        <w:overflowPunct w:val="true"/>
                         <w:jc w:val="center"/>
                         <w:rPr/>
                       </w:pPr>
@@ -3201,7 +3216,7 @@
                     <w:p>
                       <w:pPr>
                         <w:pStyle w:val="FrameContents"/>
-                        <w:overflowPunct w:val="false"/>
+                        <w:overflowPunct w:val="true"/>
                         <w:jc w:val="center"/>
                         <w:rPr/>
                       </w:pPr>
@@ -3222,7 +3237,7 @@
         <mc:AlternateContent>
           <mc:Choice Requires="wps">
             <w:drawing>
-              <wp:anchor behindDoc="0" distT="0" distB="0" distL="0" distR="0" simplePos="0" locked="0" layoutInCell="1" allowOverlap="1" relativeHeight="7">
+              <wp:anchor behindDoc="0" distT="0" distB="0" distL="0" distR="0" simplePos="0" locked="0" layoutInCell="1" allowOverlap="1" relativeHeight="13">
                 <wp:simplePos x="0" y="0"/>
                 <wp:positionH relativeFrom="column">
                   <wp:posOffset>3128645</wp:posOffset>
@@ -3230,10 +3245,10 @@
                 <wp:positionV relativeFrom="paragraph">
                   <wp:posOffset>635</wp:posOffset>
                 </wp:positionV>
-                <wp:extent cx="676275" cy="292735"/>
+                <wp:extent cx="676910" cy="292735"/>
                 <wp:effectExtent l="0" t="0" r="0" b="0"/>
                 <wp:wrapNone/>
-                <wp:docPr id="20" name="Shape1"/>
+                <wp:docPr id="18" name="Shape1"/>
                 <a:graphic xmlns:a="http://schemas.openxmlformats.org/drawingml/2006/main">
                   <a:graphicData uri="http://schemas.microsoft.com/office/word/2010/wordprocessingShape">
                     <wps:wsp>
@@ -3241,7 +3256,7 @@
                       <wps:spPr>
                         <a:xfrm>
                           <a:off x="0" y="0"/>
-                          <a:ext cx="675720" cy="291960"/>
+                          <a:ext cx="676440" cy="291960"/>
                         </a:xfrm>
                         <a:prstGeom prst="rect">
                           <a:avLst/>
@@ -3262,7 +3277,7 @@
                           <w:p>
                             <w:pPr>
                               <w:pStyle w:val="FrameContents"/>
-                              <w:overflowPunct w:val="false"/>
+                              <w:overflowPunct w:val="true"/>
                               <w:jc w:val="center"/>
                               <w:rPr/>
                             </w:pPr>
@@ -3277,7 +3292,7 @@
                           <w:p>
                             <w:pPr>
                               <w:pStyle w:val="FrameContents"/>
-                              <w:overflowPunct w:val="false"/>
+                              <w:overflowPunct w:val="true"/>
                               <w:jc w:val="center"/>
                               <w:rPr/>
                             </w:pPr>
@@ -3302,7 +3317,7 @@
           </mc:Choice>
           <mc:Fallback>
             <w:pict>
-              <v:rect id="shape_0" ID="Shape1" stroked="f" style="position:absolute;margin-left:246.35pt;margin-top:0.05pt;width:53.15pt;height:22.95pt">
+              <v:rect id="shape_0" ID="Shape1" stroked="f" style="position:absolute;margin-left:246.35pt;margin-top:0.05pt;width:53.2pt;height:22.95pt">
                 <w10:wrap type="square"/>
                 <v:fill o:detectmouseclick="t" on="false"/>
                 <v:stroke color="#3465a4" joinstyle="round" endcap="flat"/>
@@ -3311,7 +3326,7 @@
                     <w:p>
                       <w:pPr>
                         <w:pStyle w:val="FrameContents"/>
-                        <w:overflowPunct w:val="false"/>
+                        <w:overflowPunct w:val="true"/>
                         <w:jc w:val="center"/>
                         <w:rPr/>
                       </w:pPr>
@@ -3326,7 +3341,7 @@
                     <w:p>
                       <w:pPr>
                         <w:pStyle w:val="FrameContents"/>
-                        <w:overflowPunct w:val="false"/>
+                        <w:overflowPunct w:val="true"/>
                         <w:jc w:val="center"/>
                         <w:rPr/>
                       </w:pPr>
@@ -3347,7 +3362,7 @@
         <mc:AlternateContent>
           <mc:Choice Requires="wps">
             <w:drawing>
-              <wp:anchor behindDoc="0" distT="0" distB="0" distL="0" distR="0" simplePos="0" locked="0" layoutInCell="1" allowOverlap="1" relativeHeight="9">
+              <wp:anchor behindDoc="0" distT="0" distB="0" distL="0" distR="0" simplePos="0" locked="0" layoutInCell="1" allowOverlap="1" relativeHeight="15">
                 <wp:simplePos x="0" y="0"/>
                 <wp:positionH relativeFrom="column">
                   <wp:posOffset>4568825</wp:posOffset>
@@ -3355,10 +3370,10 @@
                 <wp:positionV relativeFrom="paragraph">
                   <wp:posOffset>635</wp:posOffset>
                 </wp:positionV>
-                <wp:extent cx="676275" cy="292735"/>
+                <wp:extent cx="676910" cy="292735"/>
                 <wp:effectExtent l="0" t="0" r="0" b="0"/>
                 <wp:wrapNone/>
-                <wp:docPr id="22" name="Shape1"/>
+                <wp:docPr id="20" name="Shape1"/>
                 <a:graphic xmlns:a="http://schemas.openxmlformats.org/drawingml/2006/main">
                   <a:graphicData uri="http://schemas.microsoft.com/office/word/2010/wordprocessingShape">
                     <wps:wsp>
@@ -3366,7 +3381,7 @@
                       <wps:spPr>
                         <a:xfrm>
                           <a:off x="0" y="0"/>
-                          <a:ext cx="675720" cy="291960"/>
+                          <a:ext cx="676440" cy="291960"/>
                         </a:xfrm>
                         <a:prstGeom prst="rect">
                           <a:avLst/>
@@ -3387,7 +3402,7 @@
                           <w:p>
                             <w:pPr>
                               <w:pStyle w:val="FrameContents"/>
-                              <w:overflowPunct w:val="false"/>
+                              <w:overflowPunct w:val="true"/>
                               <w:jc w:val="center"/>
                               <w:rPr/>
                             </w:pPr>
@@ -3402,7 +3417,7 @@
                           <w:p>
                             <w:pPr>
                               <w:pStyle w:val="FrameContents"/>
-                              <w:overflowPunct w:val="false"/>
+                              <w:overflowPunct w:val="true"/>
                               <w:jc w:val="center"/>
                               <w:rPr/>
                             </w:pPr>
@@ -3427,7 +3442,7 @@
           </mc:Choice>
           <mc:Fallback>
             <w:pict>
-              <v:rect id="shape_0" ID="Shape1" stroked="f" style="position:absolute;margin-left:359.75pt;margin-top:0.05pt;width:53.15pt;height:22.95pt">
+              <v:rect id="shape_0" ID="Shape1" stroked="f" style="position:absolute;margin-left:359.75pt;margin-top:0.05pt;width:53.2pt;height:22.95pt">
                 <w10:wrap type="square"/>
                 <v:fill o:detectmouseclick="t" on="false"/>
                 <v:stroke color="#3465a4" joinstyle="round" endcap="flat"/>
@@ -3436,7 +3451,7 @@
                     <w:p>
                       <w:pPr>
                         <w:pStyle w:val="FrameContents"/>
-                        <w:overflowPunct w:val="false"/>
+                        <w:overflowPunct w:val="true"/>
                         <w:jc w:val="center"/>
                         <w:rPr/>
                       </w:pPr>
@@ -3451,7 +3466,7 @@
                     <w:p>
                       <w:pPr>
                         <w:pStyle w:val="FrameContents"/>
-                        <w:overflowPunct w:val="false"/>
+                        <w:overflowPunct w:val="true"/>
                         <w:jc w:val="center"/>
                         <w:rPr/>
                       </w:pPr>
@@ -3472,18 +3487,18 @@
         <mc:AlternateContent>
           <mc:Choice Requires="wps">
             <w:drawing>
-              <wp:anchor behindDoc="0" distT="0" distB="0" distL="0" distR="0" simplePos="0" locked="0" layoutInCell="1" allowOverlap="1" relativeHeight="12">
+              <wp:anchor behindDoc="0" distT="0" distB="0" distL="0" distR="0" simplePos="0" locked="0" layoutInCell="1" allowOverlap="1" relativeHeight="18">
                 <wp:simplePos x="0" y="0"/>
                 <wp:positionH relativeFrom="column">
                   <wp:posOffset>970280</wp:posOffset>
                 </wp:positionH>
                 <wp:positionV relativeFrom="paragraph">
-                  <wp:posOffset>139700</wp:posOffset>
+                  <wp:posOffset>144145</wp:posOffset>
                 </wp:positionV>
-                <wp:extent cx="632460" cy="8890"/>
+                <wp:extent cx="633095" cy="9525"/>
                 <wp:effectExtent l="0" t="0" r="0" b="0"/>
                 <wp:wrapNone/>
-                <wp:docPr id="24" name="Shape4"/>
+                <wp:docPr id="22" name="Shape4"/>
                 <a:graphic xmlns:a="http://schemas.openxmlformats.org/drawingml/2006/main">
                   <a:graphicData uri="http://schemas.microsoft.com/office/word/2010/wordprocessingShape">
                     <wps:wsp>
@@ -3491,7 +3506,7 @@
                       <wps:spPr>
                         <a:xfrm flipV="1">
                           <a:off x="0" y="0"/>
-                          <a:ext cx="631800" cy="6840"/>
+                          <a:ext cx="632520" cy="6480"/>
                         </a:xfrm>
                         <a:prstGeom prst="line">
                           <a:avLst/>
@@ -3518,7 +3533,7 @@
           </mc:Choice>
           <mc:Fallback>
             <w:pict>
-              <v:line id="shape_0" from="76.4pt,10.75pt" to="126.1pt,11.25pt" ID="Shape4" stroked="t" style="position:absolute;flip:y">
+              <v:line id="shape_0" from="76.4pt,11.1pt" to="126.15pt,11.55pt" ID="Shape4" stroked="t" style="position:absolute;flip:y">
                 <v:stroke color="#3465a4" endarrow="block" endarrowwidth="medium" endarrowlength="medium" joinstyle="round" endcap="flat"/>
                 <v:fill o:detectmouseclick="t" on="false"/>
               </v:line>
@@ -3528,18 +3543,18 @@
         <mc:AlternateContent>
           <mc:Choice Requires="wps">
             <w:drawing>
-              <wp:anchor behindDoc="0" distT="0" distB="0" distL="0" distR="0" simplePos="0" locked="0" layoutInCell="1" allowOverlap="1" relativeHeight="13">
+              <wp:anchor behindDoc="0" distT="0" distB="0" distL="0" distR="0" simplePos="0" locked="0" layoutInCell="1" allowOverlap="1" relativeHeight="19">
                 <wp:simplePos x="0" y="0"/>
                 <wp:positionH relativeFrom="column">
                   <wp:posOffset>2410460</wp:posOffset>
                 </wp:positionH>
                 <wp:positionV relativeFrom="paragraph">
-                  <wp:posOffset>139700</wp:posOffset>
+                  <wp:posOffset>144145</wp:posOffset>
                 </wp:positionV>
-                <wp:extent cx="632460" cy="8890"/>
+                <wp:extent cx="633095" cy="9525"/>
                 <wp:effectExtent l="0" t="0" r="0" b="0"/>
                 <wp:wrapNone/>
-                <wp:docPr id="25" name="Shape4"/>
+                <wp:docPr id="23" name="Shape4"/>
                 <a:graphic xmlns:a="http://schemas.openxmlformats.org/drawingml/2006/main">
                   <a:graphicData uri="http://schemas.microsoft.com/office/word/2010/wordprocessingShape">
                     <wps:wsp>
@@ -3547,7 +3562,7 @@
                       <wps:spPr>
                         <a:xfrm flipV="1">
                           <a:off x="0" y="0"/>
-                          <a:ext cx="631800" cy="6840"/>
+                          <a:ext cx="632520" cy="6480"/>
                         </a:xfrm>
                         <a:prstGeom prst="line">
                           <a:avLst/>
@@ -3574,7 +3589,7 @@
           </mc:Choice>
           <mc:Fallback>
             <w:pict>
-              <v:line id="shape_0" from="189.8pt,10.75pt" to="239.5pt,11.25pt" ID="Shape4" stroked="t" style="position:absolute;flip:y">
+              <v:line id="shape_0" from="189.8pt,11.1pt" to="239.55pt,11.55pt" ID="Shape4" stroked="t" style="position:absolute;flip:y">
                 <v:stroke color="#3465a4" endarrow="block" endarrowwidth="medium" endarrowlength="medium" joinstyle="round" endcap="flat"/>
                 <v:fill o:detectmouseclick="t" on="false"/>
               </v:line>
@@ -3584,18 +3599,18 @@
         <mc:AlternateContent>
           <mc:Choice Requires="wps">
             <w:drawing>
-              <wp:anchor behindDoc="0" distT="0" distB="0" distL="0" distR="0" simplePos="0" locked="0" layoutInCell="1" allowOverlap="1" relativeHeight="14">
+              <wp:anchor behindDoc="0" distT="0" distB="0" distL="0" distR="0" simplePos="0" locked="0" layoutInCell="1" allowOverlap="1" relativeHeight="20">
                 <wp:simplePos x="0" y="0"/>
                 <wp:positionH relativeFrom="column">
                   <wp:posOffset>3850640</wp:posOffset>
                 </wp:positionH>
                 <wp:positionV relativeFrom="paragraph">
-                  <wp:posOffset>139700</wp:posOffset>
+                  <wp:posOffset>144145</wp:posOffset>
                 </wp:positionV>
-                <wp:extent cx="632460" cy="8890"/>
+                <wp:extent cx="633095" cy="9525"/>
                 <wp:effectExtent l="0" t="0" r="0" b="0"/>
                 <wp:wrapNone/>
-                <wp:docPr id="26" name="Shape4"/>
+                <wp:docPr id="24" name="Shape4"/>
                 <a:graphic xmlns:a="http://schemas.openxmlformats.org/drawingml/2006/main">
                   <a:graphicData uri="http://schemas.microsoft.com/office/word/2010/wordprocessingShape">
                     <wps:wsp>
@@ -3603,7 +3618,7 @@
                       <wps:spPr>
                         <a:xfrm flipV="1">
                           <a:off x="0" y="0"/>
-                          <a:ext cx="631800" cy="6840"/>
+                          <a:ext cx="632520" cy="6480"/>
                         </a:xfrm>
                         <a:prstGeom prst="line">
                           <a:avLst/>
@@ -3630,7 +3645,7 @@
           </mc:Choice>
           <mc:Fallback>
             <w:pict>
-              <v:line id="shape_0" from="303.2pt,10.75pt" to="352.9pt,11.25pt" ID="Shape4" stroked="t" style="position:absolute;flip:y">
+              <v:line id="shape_0" from="303.2pt,11.1pt" to="352.95pt,11.55pt" ID="Shape4" stroked="t" style="position:absolute;flip:y">
                 <v:stroke color="#3465a4" endarrow="block" endarrowwidth="medium" endarrowlength="medium" joinstyle="round" endcap="flat"/>
                 <v:fill o:detectmouseclick="t" on="false"/>
               </v:line>
@@ -3640,18 +3655,18 @@
         <mc:AlternateContent>
           <mc:Choice Requires="wps">
             <w:drawing>
-              <wp:anchor behindDoc="0" distT="0" distB="0" distL="0" distR="0" simplePos="0" locked="0" layoutInCell="1" allowOverlap="1" relativeHeight="20">
+              <wp:anchor behindDoc="0" distT="0" distB="0" distL="0" distR="0" simplePos="0" locked="0" layoutInCell="1" allowOverlap="1" relativeHeight="26">
                 <wp:simplePos x="0" y="0"/>
                 <wp:positionH relativeFrom="column">
                   <wp:posOffset>5290820</wp:posOffset>
                 </wp:positionH>
                 <wp:positionV relativeFrom="paragraph">
-                  <wp:posOffset>139700</wp:posOffset>
+                  <wp:posOffset>144145</wp:posOffset>
                 </wp:positionV>
-                <wp:extent cx="632460" cy="8890"/>
+                <wp:extent cx="633095" cy="9525"/>
                 <wp:effectExtent l="0" t="0" r="0" b="0"/>
                 <wp:wrapNone/>
-                <wp:docPr id="27" name="Shape4"/>
+                <wp:docPr id="25" name="Shape4"/>
                 <a:graphic xmlns:a="http://schemas.openxmlformats.org/drawingml/2006/main">
                   <a:graphicData uri="http://schemas.microsoft.com/office/word/2010/wordprocessingShape">
                     <wps:wsp>
@@ -3659,7 +3674,7 @@
                       <wps:spPr>
                         <a:xfrm flipV="1">
                           <a:off x="0" y="0"/>
-                          <a:ext cx="631800" cy="6840"/>
+                          <a:ext cx="632520" cy="6480"/>
                         </a:xfrm>
                         <a:prstGeom prst="line">
                           <a:avLst/>
@@ -3686,7 +3701,7 @@
           </mc:Choice>
           <mc:Fallback>
             <w:pict>
-              <v:line id="shape_0" from="416.6pt,10.75pt" to="466.3pt,11.25pt" ID="Shape4" stroked="t" style="position:absolute;flip:y">
+              <v:line id="shape_0" from="416.6pt,11.1pt" to="466.35pt,11.55pt" ID="Shape4" stroked="t" style="position:absolute;flip:y">
                 <v:stroke color="#3465a4" endarrow="block" endarrowwidth="medium" endarrowlength="medium" joinstyle="round" endcap="flat"/>
                 <v:fill o:detectmouseclick="t" on="false"/>
               </v:line>
@@ -3694,62 +3709,145 @@
           </mc:Fallback>
         </mc:AlternateContent>
       </w:r>
-    </w:p>
-    <w:p>
-      <w:pPr>
-        <w:pStyle w:val="Normal"/>
-        <w:jc w:val="left"/>
-        <w:rPr>
-          <w:rFonts w:ascii="Times New Roman" w:hAnsi="Times New Roman"/>
-        </w:rPr>
-      </w:pPr>
-      <w:r>
-        <w:rPr>
-          <w:rFonts w:ascii="Times New Roman" w:hAnsi="Times New Roman"/>
-        </w:rPr>
-      </w:r>
-    </w:p>
-    <w:p>
-      <w:pPr>
-        <w:pStyle w:val="Normal"/>
-        <w:jc w:val="left"/>
-        <w:rPr>
-          <w:rFonts w:ascii="Times New Roman" w:hAnsi="Times New Roman"/>
-        </w:rPr>
-      </w:pPr>
-      <w:r>
-        <w:rPr>
-          <w:rFonts w:ascii="Times New Roman" w:hAnsi="Times New Roman"/>
-        </w:rPr>
-      </w:r>
-    </w:p>
-    <w:p>
-      <w:pPr>
-        <w:pStyle w:val="Normal"/>
-        <w:jc w:val="left"/>
-        <w:rPr>
-          <w:rFonts w:ascii="Times New Roman" w:hAnsi="Times New Roman"/>
-        </w:rPr>
-      </w:pPr>
-      <w:r>
-        <w:rPr>
-          <w:rFonts w:ascii="Times New Roman" w:hAnsi="Times New Roman"/>
-        </w:rPr>
+      <w:r>
         <mc:AlternateContent>
           <mc:Choice Requires="wps">
             <w:drawing>
-              <wp:anchor behindDoc="0" distT="0" distB="0" distL="0" distR="0" simplePos="0" locked="0" layoutInCell="1" allowOverlap="1" relativeHeight="15">
+              <wp:anchor behindDoc="0" distT="0" distB="0" distL="114300" distR="114300" simplePos="0" locked="0" layoutInCell="1" allowOverlap="1" relativeHeight="7">
                 <wp:simplePos x="0" y="0"/>
                 <wp:positionH relativeFrom="column">
-                  <wp:posOffset>2246630</wp:posOffset>
+                  <wp:posOffset>247650</wp:posOffset>
                 </wp:positionH>
                 <wp:positionV relativeFrom="paragraph">
-                  <wp:posOffset>62865</wp:posOffset>
+                  <wp:posOffset>2456180</wp:posOffset>
                 </wp:positionV>
-                <wp:extent cx="111125" cy="239395"/>
+                <wp:extent cx="667385" cy="368300"/>
+                <wp:effectExtent l="0" t="0" r="0" b="0"/>
+                <wp:wrapSquare wrapText="bothSides"/>
+                <wp:docPr id="26" name="Frame12"/>
+                <a:graphic xmlns:a="http://schemas.openxmlformats.org/drawingml/2006/main">
+                  <a:graphicData uri="http://schemas.microsoft.com/office/word/2010/wordprocessingShape">
+                    <wps:wsp>
+                      <wps:cNvSpPr txBox="1"/>
+                      <wps:spPr>
+                        <a:xfrm>
+                          <a:off x="0" y="0"/>
+                          <a:ext cx="667385" cy="368300"/>
+                        </a:xfrm>
+                        <a:prstGeom prst="rect"/>
+                      </wps:spPr>
+                      <wps:txbx>
+                        <w:txbxContent>
+                          <w:p>
+                            <w:pPr>
+                              <w:pStyle w:val="FrameContents"/>
+                              <w:overflowPunct w:val="true"/>
+                              <w:jc w:val="center"/>
+                              <w:rPr/>
+                            </w:pPr>
+                            <w:r>
+                              <w:rPr>
+                                <w:color w:val="00000A"/>
+                                <w:sz w:val="20"/>
+                              </w:rPr>
+                              <w:t>Pascal Code</w:t>
+                            </w:r>
+                          </w:p>
+                        </w:txbxContent>
+                      </wps:txbx>
+                      <wps:bodyPr anchor="t" lIns="91440" tIns="45720" rIns="91440" bIns="45720">
+                        <a:noAutofit/>
+                      </wps:bodyPr>
+                    </wps:wsp>
+                  </a:graphicData>
+                </a:graphic>
+              </wp:anchor>
+            </w:drawing>
+          </mc:Choice>
+          <mc:Fallback>
+            <w:pict>
+              <v:rect stroked="f" strokeweight="0pt" style="position:absolute;rotation:0;width:52.55pt;height:29pt;mso-wrap-distance-left:9pt;mso-wrap-distance-right:9pt;mso-wrap-distance-top:0pt;mso-wrap-distance-bottom:0pt;margin-top:193.4pt;mso-position-vertical-relative:text;margin-left:19.5pt;mso-position-horizontal-relative:text">
+                <v:textbox>
+                  <w:txbxContent>
+                    <w:p>
+                      <w:pPr>
+                        <w:pStyle w:val="FrameContents"/>
+                        <w:overflowPunct w:val="true"/>
+                        <w:jc w:val="center"/>
+                        <w:rPr/>
+                      </w:pPr>
+                      <w:r>
+                        <w:rPr>
+                          <w:color w:val="00000A"/>
+                          <w:sz w:val="20"/>
+                        </w:rPr>
+                        <w:t>Pascal Code</w:t>
+                      </w:r>
+                    </w:p>
+                  </w:txbxContent>
+                </v:textbox>
+                <w10:wrap type="square"/>
+              </v:rect>
+            </w:pict>
+          </mc:Fallback>
+        </mc:AlternateContent>
+      </w:r>
+    </w:p>
+    <w:p>
+      <w:pPr>
+        <w:pStyle w:val="Normal"/>
+        <w:jc w:val="left"/>
+        <w:rPr>
+          <w:rFonts w:ascii="Times New Roman" w:hAnsi="Times New Roman"/>
+        </w:rPr>
+      </w:pPr>
+      <w:r>
+        <w:rPr>
+          <w:rFonts w:ascii="Times New Roman" w:hAnsi="Times New Roman"/>
+        </w:rPr>
+      </w:r>
+    </w:p>
+    <w:p>
+      <w:pPr>
+        <w:pStyle w:val="Normal"/>
+        <w:jc w:val="left"/>
+        <w:rPr>
+          <w:rFonts w:ascii="Times New Roman" w:hAnsi="Times New Roman"/>
+        </w:rPr>
+      </w:pPr>
+      <w:r>
+        <w:rPr>
+          <w:rFonts w:ascii="Times New Roman" w:hAnsi="Times New Roman"/>
+        </w:rPr>
+      </w:r>
+    </w:p>
+    <w:p>
+      <w:pPr>
+        <w:pStyle w:val="Normal"/>
+        <w:jc w:val="left"/>
+        <w:rPr>
+          <w:rFonts w:ascii="Times New Roman" w:hAnsi="Times New Roman"/>
+        </w:rPr>
+      </w:pPr>
+      <w:r>
+        <w:rPr>
+          <w:rFonts w:ascii="Times New Roman" w:hAnsi="Times New Roman"/>
+        </w:rPr>
+        <mc:AlternateContent>
+          <mc:Choice Requires="wps">
+            <w:drawing>
+              <wp:anchor behindDoc="0" distT="0" distB="0" distL="0" distR="0" simplePos="0" locked="0" layoutInCell="1" allowOverlap="1" relativeHeight="21">
+                <wp:simplePos x="0" y="0"/>
+                <wp:positionH relativeFrom="column">
+                  <wp:posOffset>2324100</wp:posOffset>
+                </wp:positionH>
+                <wp:positionV relativeFrom="paragraph">
+                  <wp:posOffset>43180</wp:posOffset>
+                </wp:positionV>
+                <wp:extent cx="111125" cy="240665"/>
                 <wp:effectExtent l="0" t="0" r="0" b="0"/>
                 <wp:wrapNone/>
-                <wp:docPr id="28" name="Shape5"/>
+                <wp:docPr id="27" name="Shape5"/>
                 <a:graphic xmlns:a="http://schemas.openxmlformats.org/drawingml/2006/main">
                   <a:graphicData uri="http://schemas.microsoft.com/office/word/2010/wordprocessingShape">
                     <wps:wsp>
@@ -3757,7 +3855,7 @@
                       <wps:spPr>
                         <a:xfrm>
                           <a:off x="0" y="0"/>
-                          <a:ext cx="111240" cy="240120"/>
+                          <a:ext cx="109800" cy="239400"/>
                         </a:xfrm>
                         <a:prstGeom prst="line">
                           <a:avLst/>
@@ -3785,7 +3883,7 @@
           </mc:Choice>
           <mc:Fallback>
             <w:pict>
-              <v:line id="shape_0" from="170.9pt,6.5pt" to="179.6pt,25.35pt" ID="Shape5" stroked="t" style="position:absolute">
+              <v:line id="shape_0" from="176.95pt,4.95pt" to="185.55pt,23.75pt" ID="Shape5" stroked="t" style="position:absolute">
                 <v:stroke color="#3465a4" startarrow="block" endarrow="block" startarrowwidth="medium" startarrowlength="medium" endarrowwidth="medium" endarrowlength="medium" joinstyle="round" endcap="flat"/>
                 <v:fill o:detectmouseclick="t" on="false"/>
               </v:line>
@@ -3795,18 +3893,18 @@
         <mc:AlternateContent>
           <mc:Choice Requires="wps">
             <w:drawing>
-              <wp:anchor behindDoc="0" distT="0" distB="0" distL="0" distR="0" simplePos="0" locked="0" layoutInCell="1" allowOverlap="1" relativeHeight="16">
+              <wp:anchor behindDoc="0" distT="0" distB="0" distL="0" distR="0" simplePos="0" locked="0" layoutInCell="1" allowOverlap="1" relativeHeight="22">
                 <wp:simplePos x="0" y="0"/>
                 <wp:positionH relativeFrom="column">
-                  <wp:posOffset>3234055</wp:posOffset>
+                  <wp:posOffset>3324225</wp:posOffset>
                 </wp:positionH>
                 <wp:positionV relativeFrom="paragraph">
-                  <wp:posOffset>52705</wp:posOffset>
+                  <wp:posOffset>41910</wp:posOffset>
                 </wp:positionV>
-                <wp:extent cx="156845" cy="299720"/>
+                <wp:extent cx="157480" cy="299085"/>
                 <wp:effectExtent l="0" t="0" r="0" b="0"/>
                 <wp:wrapNone/>
-                <wp:docPr id="29" name="Shape6"/>
+                <wp:docPr id="28" name="Shape6"/>
                 <a:graphic xmlns:a="http://schemas.openxmlformats.org/drawingml/2006/main">
                   <a:graphicData uri="http://schemas.microsoft.com/office/word/2010/wordprocessingShape">
                     <wps:wsp>
@@ -3814,7 +3912,7 @@
                       <wps:spPr>
                         <a:xfrm flipV="1">
                           <a:off x="0" y="0"/>
-                          <a:ext cx="156240" cy="297360"/>
+                          <a:ext cx="156960" cy="299880"/>
                         </a:xfrm>
                         <a:prstGeom prst="line">
                           <a:avLst/>
@@ -3842,7 +3940,7 @@
           </mc:Choice>
           <mc:Fallback>
             <w:pict>
-              <v:line id="shape_0" from="247.55pt,5pt" to="259.8pt,28.35pt" ID="Shape6" stroked="t" style="position:absolute;flip:y">
+              <v:line id="shape_0" from="254.65pt,4.15pt" to="266.95pt,27.7pt" ID="Shape6" stroked="t" style="position:absolute;flip:y">
                 <v:stroke color="#3465a4" startarrow="block" endarrow="block" startarrowwidth="medium" startarrowlength="medium" endarrowwidth="medium" endarrowlength="medium" joinstyle="round" endcap="flat"/>
                 <v:fill o:detectmouseclick="t" on="false"/>
               </v:line>
@@ -3868,19 +3966,14 @@
     <w:p>
       <w:pPr>
         <w:pStyle w:val="Normal"/>
-        <w:jc w:val="left"/>
-        <w:rPr>
-          <w:rFonts w:ascii="Times New Roman" w:hAnsi="Times New Roman"/>
-        </w:rPr>
-      </w:pPr>
-      <w:r>
-        <w:rPr>
-          <w:rFonts w:ascii="Times New Roman" w:hAnsi="Times New Roman"/>
-        </w:rPr>
+        <w:rPr/>
+      </w:pPr>
+      <w:r>
+        <w:rPr/>
         <mc:AlternateContent>
           <mc:Choice Requires="wps">
             <w:drawing>
-              <wp:anchor behindDoc="0" distT="0" distB="0" distL="0" distR="0" simplePos="0" locked="0" layoutInCell="1" allowOverlap="1" relativeHeight="10">
+              <wp:anchor behindDoc="0" distT="0" distB="0" distL="0" distR="0" simplePos="0" locked="0" layoutInCell="1" allowOverlap="1" relativeHeight="16">
                 <wp:simplePos x="0" y="0"/>
                 <wp:positionH relativeFrom="column">
                   <wp:posOffset>2170430</wp:posOffset>
@@ -3888,10 +3981,10 @@
                 <wp:positionV relativeFrom="paragraph">
                   <wp:posOffset>10160</wp:posOffset>
                 </wp:positionV>
-                <wp:extent cx="974090" cy="450215"/>
+                <wp:extent cx="974725" cy="450850"/>
                 <wp:effectExtent l="0" t="0" r="0" b="0"/>
                 <wp:wrapNone/>
-                <wp:docPr id="30" name="Shape2"/>
+                <wp:docPr id="29" name="Shape2"/>
                 <a:graphic xmlns:a="http://schemas.openxmlformats.org/drawingml/2006/main">
                   <a:graphicData uri="http://schemas.microsoft.com/office/word/2010/wordprocessingShape">
                     <wps:wsp>
@@ -3899,7 +3992,7 @@
                       <wps:spPr>
                         <a:xfrm>
                           <a:off x="0" y="0"/>
-                          <a:ext cx="973440" cy="449640"/>
+                          <a:ext cx="974160" cy="450360"/>
                         </a:xfrm>
                         <a:prstGeom prst="rect">
                           <a:avLst/>
@@ -3926,7 +4019,7 @@
           </mc:Choice>
           <mc:Fallback>
             <w:pict>
-              <v:rect id="shape_0" ID="Shape2" stroked="t" style="position:absolute;margin-left:170.9pt;margin-top:0.8pt;width:76.6pt;height:35.35pt">
+              <v:rect id="shape_0" ID="Shape2" stroked="t" style="position:absolute;margin-left:170.9pt;margin-top:0.8pt;width:76.65pt;height:35.4pt">
                 <w10:wrap type="none"/>
                 <v:fill o:detectmouseclick="t" on="false"/>
                 <v:stroke color="#3465a4" joinstyle="round" endcap="flat"/>
@@ -3937,7 +4030,7 @@
         <mc:AlternateContent>
           <mc:Choice Requires="wps">
             <w:drawing>
-              <wp:anchor behindDoc="0" distT="0" distB="0" distL="0" distR="0" simplePos="0" locked="0" layoutInCell="1" allowOverlap="1" relativeHeight="11">
+              <wp:anchor behindDoc="0" distT="0" distB="0" distL="0" distR="0" simplePos="0" locked="0" layoutInCell="1" allowOverlap="1" relativeHeight="17">
                 <wp:simplePos x="0" y="0"/>
                 <wp:positionH relativeFrom="column">
                   <wp:posOffset>2277110</wp:posOffset>
@@ -3945,10 +4038,10 @@
                 <wp:positionV relativeFrom="paragraph">
                   <wp:posOffset>172085</wp:posOffset>
                 </wp:positionV>
-                <wp:extent cx="754380" cy="146050"/>
+                <wp:extent cx="755015" cy="146685"/>
                 <wp:effectExtent l="0" t="0" r="0" b="0"/>
                 <wp:wrapNone/>
-                <wp:docPr id="31" name="Shape3"/>
+                <wp:docPr id="30" name="Shape3"/>
                 <a:graphic xmlns:a="http://schemas.openxmlformats.org/drawingml/2006/main">
                   <a:graphicData uri="http://schemas.microsoft.com/office/word/2010/wordprocessingShape">
                     <wps:wsp>
@@ -3956,7 +4049,7 @@
                       <wps:spPr>
                         <a:xfrm>
                           <a:off x="0" y="0"/>
-                          <a:ext cx="753840" cy="145440"/>
+                          <a:ext cx="754560" cy="146160"/>
                         </a:xfrm>
                         <a:prstGeom prst="rect">
                           <a:avLst/>
@@ -3977,7 +4070,6 @@
                           <w:p>
                             <w:pPr>
                               <w:pStyle w:val="FrameContents"/>
-                              <w:overflowPunct w:val="false"/>
                               <w:rPr/>
                             </w:pPr>
                             <w:r>
@@ -3987,7 +4079,7 @@
                               </w:rPr>
                               <w:t>Symbol Table</w:t>
                               <w:pict>
-                                <v:rect id="shape_0" ID="Shape3" stroked="f" style="position:absolute;margin-left:-5.65pt;margin-top:122.45pt;width:59.3pt;height:11.4pt">
+                                <v:rect id="shape_0" ID="Shape3" stroked="f" style="position:absolute;margin-left:135.45pt;margin-top:81.55pt;width:59.35pt;height:23.1pt">
                                   <w10:wrap type="square"/>
                                   <v:fill o:detectmouseclick="t" on="false"/>
                                   <v:stroke color="#3465a4" joinstyle="round" endcap="flat"/>
@@ -3996,7 +4088,7 @@
                                       <w:p>
                                         <w:pPr>
                                           <w:pStyle w:val="FrameContents"/>
-                                          <w:overflowPunct w:val="false"/>
+                                          <w:overflowPunct w:val="true"/>
                                           <w:jc w:val="center"/>
                                           <w:rPr/>
                                         </w:pPr>
@@ -4005,7 +4097,22 @@
                                             <w:color w:val="00000A"/>
                                             <w:sz w:val="20"/>
                                           </w:rPr>
-                                          <w:t>Compiler</w:t>
+                                          <w:t>Assembly</w:t>
+                                        </w:r>
+                                      </w:p>
+                                      <w:p>
+                                        <w:pPr>
+                                          <w:pStyle w:val="FrameContents"/>
+                                          <w:overflowPunct w:val="true"/>
+                                          <w:jc w:val="center"/>
+                                          <w:rPr/>
+                                        </w:pPr>
+                                        <w:r>
+                                          <w:rPr>
+                                            <w:color w:val="00000A"/>
+                                            <w:sz w:val="20"/>
+                                          </w:rPr>
+                                          <w:t>Language</w:t>
                                         </w:r>
                                       </w:p>
                                     </w:txbxContent>
@@ -4015,18 +4122,18 @@
                               <mc:AlternateContent>
                                 <mc:Choice Requires="wps">
                                   <w:drawing>
-                                    <wp:anchor behindDoc="0" distT="0" distB="0" distL="0" distR="0" simplePos="0" locked="0" layoutInCell="1" allowOverlap="1" relativeHeight="42">
+                                    <wp:anchor behindDoc="0" distT="0" distB="0" distL="0" distR="0" simplePos="0" locked="0" layoutInCell="1" allowOverlap="1" relativeHeight="36">
                                       <wp:simplePos x="0" y="0"/>
                                       <wp:positionH relativeFrom="column">
-                                        <wp:posOffset>1720215</wp:posOffset>
+                                        <wp:posOffset>-71755</wp:posOffset>
                                       </wp:positionH>
                                       <wp:positionV relativeFrom="paragraph">
-                                        <wp:posOffset>1035685</wp:posOffset>
+                                        <wp:posOffset>1555115</wp:posOffset>
                                       </wp:positionV>
-                                      <wp:extent cx="754380" cy="294005"/>
+                                      <wp:extent cx="755015" cy="146050"/>
                                       <wp:effectExtent l="0" t="0" r="0" b="0"/>
                                       <wp:wrapNone/>
-                                      <wp:docPr id="34" name="Shape3"/>
+                                      <wp:docPr id="33" name="Shape3"/>
                                       <a:graphic xmlns:a="http://schemas.openxmlformats.org/drawingml/2006/main">
                                         <a:graphicData uri="http://schemas.microsoft.com/office/word/2010/wordprocessingShape">
                                           <wps:wsp>
@@ -4034,7 +4141,7 @@
                                             <wps:spPr>
                                               <a:xfrm>
                                                 <a:off x="0" y="0"/>
-                                                <a:ext cx="753840" cy="293400"/>
+                                                <a:ext cx="754560" cy="145440"/>
                                               </a:xfrm>
                                               <a:prstGeom prst="rect">
                                                 <a:avLst/>
@@ -4055,184 +4162,7 @@
                                                 <w:p>
                                                   <w:pPr>
                                                     <w:pStyle w:val="FrameContents"/>
-                                                    <w:overflowPunct w:val="false"/>
-                                                    <w:jc w:val="center"/>
-                                                    <w:rPr/>
-                                                  </w:pPr>
-                                                  <w:r>
-                                                    <w:rPr>
-                                                      <w:color w:val="00000A"/>
-                                                      <w:sz w:val="20"/>
-                                                    </w:rPr>
-                                                    <w:t>Assembly</w:t>
-                                                    <w:pict>
-                                                      <v:rect id="shape_0" ID="Shape3" stroked="f" style="position:absolute;margin-left:3.75pt;margin-top:62.6pt;width:59.3pt;height:11.4pt">
-                                                        <w10:wrap type="square"/>
-                                                        <v:fill o:detectmouseclick="t" on="false"/>
-                                                        <v:stroke color="#3465a4" joinstyle="round" endcap="flat"/>
-                                                        <v:textbox>
-                                                          <w:txbxContent>
-                                                            <w:p>
-                                                              <w:pPr>
-                                                                <w:pStyle w:val="FrameContents"/>
-                                                                <w:overflowPunct w:val="false"/>
-                                                                <w:jc w:val="center"/>
-                                                                <w:rPr/>
-                                                              </w:pPr>
-                                                              <w:r>
-                                                                <w:rPr>
-                                                                  <w:color w:val="00000A"/>
-                                                                  <w:sz w:val="20"/>
-                                                                </w:rPr>
-                                                                <w:t>SymbolTable</w:t>
-                                                              </w:r>
-                                                            </w:p>
-                                                          </w:txbxContent>
-                                                        </v:textbox>
-                                                      </v:rect>
-                                                    </w:pict>
-                                                  </w:r>
-                                                </w:p>
-                                                <w:p>
-                                                  <w:pPr>
-                                                    <w:pStyle w:val="FrameContents"/>
-                                                    <w:overflowPunct w:val="false"/>
-                                                    <w:jc w:val="center"/>
-                                                    <w:rPr/>
-                                                  </w:pPr>
-                                                  <w:r>
-                                                    <w:rPr>
-                                                      <w:color w:val="00000A"/>
-                                                      <w:sz w:val="20"/>
-                                                    </w:rPr>
-                                                    <w:t>Language</w:t>
-                                                  </w:r>
-                                                </w:p>
-                                              </w:txbxContent>
-                                            </wps:txbx>
-                                            <wps:bodyPr lIns="0" rIns="0" tIns="0" bIns="0">
-                                              <a:spAutoFit/>
-                                            </wps:bodyPr>
-                                          </wps:wsp>
-                                        </a:graphicData>
-                                      </a:graphic>
-                                    </wp:anchor>
-                                  </w:drawing>
-                                </mc:Choice>
-                                <mc:Fallback>
-                                  <w:pict>
-                                    <v:rect id="shape_0" ID="Shape3" stroked="f" style="position:absolute;margin-left:135.45pt;margin-top:81.55pt;width:59.3pt;height:23.05pt">
-                                      <w10:wrap type="square"/>
-                                      <v:fill o:detectmouseclick="t" on="false"/>
-                                      <v:stroke color="#3465a4" joinstyle="round" endcap="flat"/>
-                                      <v:textbox>
-                                        <w:txbxContent>
-                                          <w:p>
-                                            <w:pPr>
-                                              <w:pStyle w:val="FrameContents"/>
-                                              <w:overflowPunct w:val="false"/>
-                                              <w:jc w:val="center"/>
-                                              <w:rPr/>
-                                            </w:pPr>
-                                            <w:r>
-                                              <w:rPr>
-                                                <w:color w:val="00000A"/>
-                                                <w:sz w:val="20"/>
-                                              </w:rPr>
-                                              <w:t>Assembly</w:t>
-                                              <w:pict>
-                                                <v:rect id="shape_0" ID="Shape3" stroked="f" style="position:absolute;margin-left:3.75pt;margin-top:62.6pt;width:59.3pt;height:11.4pt">
-                                                  <w10:wrap type="square"/>
-                                                  <v:fill o:detectmouseclick="t" on="false"/>
-                                                  <v:stroke color="#3465a4" joinstyle="round" endcap="flat"/>
-                                                  <v:textbox>
-                                                    <w:txbxContent>
-                                                      <w:p>
-                                                        <w:pPr>
-                                                          <w:pStyle w:val="FrameContents"/>
-                                                          <w:overflowPunct w:val="false"/>
-                                                          <w:jc w:val="center"/>
-                                                          <w:rPr/>
-                                                        </w:pPr>
-                                                        <w:r>
-                                                          <w:rPr>
-                                                            <w:color w:val="00000A"/>
-                                                            <w:sz w:val="20"/>
-                                                          </w:rPr>
-                                                          <w:t>SymbolTable</w:t>
-                                                        </w:r>
-                                                      </w:p>
-                                                    </w:txbxContent>
-                                                  </v:textbox>
-                                                </v:rect>
-                                              </w:pict>
-                                            </w:r>
-                                          </w:p>
-                                          <w:p>
-                                            <w:pPr>
-                                              <w:pStyle w:val="FrameContents"/>
-                                              <w:overflowPunct w:val="false"/>
-                                              <w:jc w:val="center"/>
-                                              <w:rPr/>
-                                            </w:pPr>
-                                            <w:r>
-                                              <w:rPr>
-                                                <w:color w:val="00000A"/>
-                                                <w:sz w:val="20"/>
-                                              </w:rPr>
-                                              <w:t>Language</w:t>
-                                            </w:r>
-                                          </w:p>
-                                        </w:txbxContent>
-                                      </v:textbox>
-                                    </v:rect>
-                                  </w:pict>
-                                </mc:Fallback>
-                              </mc:AlternateContent>
-                              <mc:AlternateContent>
-                                <mc:Choice Requires="wps">
-                                  <w:drawing>
-                                    <wp:anchor behindDoc="0" distT="0" distB="0" distL="0" distR="0" simplePos="0" locked="0" layoutInCell="1" allowOverlap="1" relativeHeight="46">
-                                      <wp:simplePos x="0" y="0"/>
-                                      <wp:positionH relativeFrom="column">
-                                        <wp:posOffset>-71755</wp:posOffset>
-                                      </wp:positionH>
-                                      <wp:positionV relativeFrom="paragraph">
-                                        <wp:posOffset>1555115</wp:posOffset>
-                                      </wp:positionV>
-                                      <wp:extent cx="754380" cy="146050"/>
-                                      <wp:effectExtent l="0" t="0" r="0" b="0"/>
-                                      <wp:wrapNone/>
-                                      <wp:docPr id="38" name="Shape3"/>
-                                      <a:graphic xmlns:a="http://schemas.openxmlformats.org/drawingml/2006/main">
-                                        <a:graphicData uri="http://schemas.microsoft.com/office/word/2010/wordprocessingShape">
-                                          <wps:wsp>
-                                            <wps:cNvSpPr/>
-                                            <wps:spPr>
-                                              <a:xfrm>
-                                                <a:off x="0" y="0"/>
-                                                <a:ext cx="753840" cy="145440"/>
-                                              </a:xfrm>
-                                              <a:prstGeom prst="rect">
-                                                <a:avLst/>
-                                              </a:prstGeom>
-                                              <a:noFill/>
-                                              <a:ln>
-                                                <a:noFill/>
-                                              </a:ln>
-                                            </wps:spPr>
-                                            <wps:style>
-                                              <a:lnRef idx="0"/>
-                                              <a:fillRef idx="0"/>
-                                              <a:effectRef idx="0"/>
-                                              <a:fontRef idx="minor"/>
-                                            </wps:style>
-                                            <wps:txbx>
-                                              <w:txbxContent>
-                                                <w:p>
-                                                  <w:pPr>
-                                                    <w:pStyle w:val="FrameContents"/>
-                                                    <w:overflowPunct w:val="false"/>
+                                                    <w:overflowPunct w:val="true"/>
                                                     <w:jc w:val="center"/>
                                                     <w:rPr/>
                                                   </w:pPr>
@@ -4257,7 +4187,7 @@
                                 </mc:Choice>
                                 <mc:Fallback>
                                   <w:pict>
-                                    <v:rect id="shape_0" ID="Shape3" stroked="f" style="position:absolute;margin-left:-5.65pt;margin-top:122.45pt;width:59.3pt;height:11.4pt">
+                                    <v:rect id="shape_0" ID="Shape3" stroked="f" style="position:absolute;margin-left:-5.65pt;margin-top:122.45pt;width:59.35pt;height:11.4pt">
                                       <w10:wrap type="square"/>
                                       <v:fill o:detectmouseclick="t" on="false"/>
                                       <v:stroke color="#3465a4" joinstyle="round" endcap="flat"/>
@@ -4266,7 +4196,7 @@
                                           <w:p>
                                             <w:pPr>
                                               <w:pStyle w:val="FrameContents"/>
-                                              <w:overflowPunct w:val="false"/>
+                                              <w:overflowPunct w:val="true"/>
                                               <w:jc w:val="center"/>
                                               <w:rPr/>
                                             </w:pPr>
@@ -4285,11 +4215,177 @@
                                 </mc:Fallback>
                               </mc:AlternateContent>
                             </w:r>
+                            <w:r>
+                              <mc:AlternateContent>
+                                <mc:Choice Requires="wps">
+                                  <w:drawing>
+                                    <wp:anchor behindDoc="0" distT="0" distB="0" distL="114300" distR="114300" simplePos="0" locked="0" layoutInCell="1" allowOverlap="1" relativeHeight="4">
+                                      <wp:simplePos x="0" y="0"/>
+                                      <wp:positionH relativeFrom="column">
+                                        <wp:posOffset>-64770</wp:posOffset>
+                                      </wp:positionH>
+                                      <wp:positionV relativeFrom="paragraph">
+                                        <wp:posOffset>788035</wp:posOffset>
+                                      </wp:positionV>
+                                      <wp:extent cx="953135" cy="314960"/>
+                                      <wp:effectExtent l="0" t="0" r="0" b="0"/>
+                                      <wp:wrapSquare wrapText="bothSides"/>
+                                      <wp:docPr id="35" name="Frame14"/>
+                                      <a:graphic xmlns:a="http://schemas.openxmlformats.org/drawingml/2006/main">
+                                        <a:graphicData uri="http://schemas.microsoft.com/office/word/2010/wordprocessingShape">
+                                          <wps:wsp>
+                                            <wps:cNvSpPr txBox="1"/>
+                                            <wps:spPr>
+                                              <a:xfrm>
+                                                <a:off x="0" y="0"/>
+                                                <a:ext cx="953135" cy="314960"/>
+                                              </a:xfrm>
+                                              <a:prstGeom prst="rect"/>
+                                            </wps:spPr>
+                                            <wps:txbx>
+                                              <w:txbxContent>
+                                                <w:p>
+                                                  <w:pPr>
+                                                    <w:pStyle w:val="FrameContents"/>
+                                                    <w:overflowPunct w:val="true"/>
+                                                    <w:jc w:val="center"/>
+                                                    <w:rPr/>
+                                                  </w:pPr>
+                                                  <w:r>
+                                                    <w:rPr>
+                                                      <w:color w:val="00000A"/>
+                                                      <w:sz w:val="20"/>
+                                                    </w:rPr>
+                                                    <w:t>SymbolTable</w:t>
+                                                  </w:r>
+                                                </w:p>
+                                              </w:txbxContent>
+                                            </wps:txbx>
+                                            <wps:bodyPr anchor="t" lIns="91440" tIns="45720" rIns="91440" bIns="45720">
+                                              <a:noAutofit/>
+                                            </wps:bodyPr>
+                                          </wps:wsp>
+                                        </a:graphicData>
+                                      </a:graphic>
+                                    </wp:anchor>
+                                  </w:drawing>
+                                </mc:Choice>
+                                <mc:Fallback>
+                                  <w:pict>
+                                    <v:rect stroked="f" strokeweight="0pt" style="position:absolute;rotation:0;width:75.05pt;height:24.8pt;mso-wrap-distance-left:9pt;mso-wrap-distance-right:9pt;mso-wrap-distance-top:0pt;mso-wrap-distance-bottom:0pt;margin-top:62.05pt;mso-position-vertical-relative:text;margin-left:-5.1pt;mso-position-horizontal-relative:text">
+                                      <v:textbox>
+                                        <w:txbxContent>
+                                          <w:p>
+                                            <w:pPr>
+                                              <w:pStyle w:val="FrameContents"/>
+                                              <w:overflowPunct w:val="true"/>
+                                              <w:jc w:val="center"/>
+                                              <w:rPr/>
+                                            </w:pPr>
+                                            <w:r>
+                                              <w:rPr>
+                                                <w:color w:val="00000A"/>
+                                                <w:sz w:val="20"/>
+                                              </w:rPr>
+                                              <w:t>SymbolTable</w:t>
+                                            </w:r>
+                                          </w:p>
+                                        </w:txbxContent>
+                                      </v:textbox>
+                                      <w10:wrap type="square"/>
+                                    </v:rect>
+                                  </w:pict>
+                                </mc:Fallback>
+                              </mc:AlternateContent>
+                            </w:r>
+                            <w:r>
+                              <mc:AlternateContent>
+                                <mc:Choice Requires="wps">
+                                  <w:drawing>
+                                    <wp:anchor behindDoc="0" distT="0" distB="0" distL="114300" distR="114300" simplePos="0" locked="0" layoutInCell="1" allowOverlap="1" relativeHeight="5">
+                                      <wp:simplePos x="0" y="0"/>
+                                      <wp:positionH relativeFrom="column">
+                                        <wp:posOffset>-71755</wp:posOffset>
+                                      </wp:positionH>
+                                      <wp:positionV relativeFrom="paragraph">
+                                        <wp:posOffset>1555115</wp:posOffset>
+                                      </wp:positionV>
+                                      <wp:extent cx="753110" cy="144780"/>
+                                      <wp:effectExtent l="0" t="0" r="0" b="0"/>
+                                      <wp:wrapSquare wrapText="bothSides"/>
+                                      <wp:docPr id="36" name="Frame13"/>
+                                      <a:graphic xmlns:a="http://schemas.openxmlformats.org/drawingml/2006/main">
+                                        <a:graphicData uri="http://schemas.microsoft.com/office/word/2010/wordprocessingShape">
+                                          <wps:wsp>
+                                            <wps:cNvSpPr txBox="1"/>
+                                            <wps:spPr>
+                                              <a:xfrm>
+                                                <a:off x="0" y="0"/>
+                                                <a:ext cx="753110" cy="144780"/>
+                                              </a:xfrm>
+                                              <a:prstGeom prst="rect"/>
+                                            </wps:spPr>
+                                            <wps:txbx>
+                                              <w:txbxContent>
+                                                <w:p>
+                                                  <w:pPr>
+                                                    <w:pStyle w:val="FrameContents"/>
+                                                    <w:overflowPunct w:val="true"/>
+                                                    <w:jc w:val="center"/>
+                                                    <w:rPr/>
+                                                  </w:pPr>
+                                                  <w:r>
+                                                    <w:rPr>
+                                                      <w:color w:val="00000A"/>
+                                                      <w:sz w:val="20"/>
+                                                    </w:rPr>
+                                                    <w:t>Compiler</w:t>
+                                                  </w:r>
+                                                </w:p>
+                                              </w:txbxContent>
+                                            </wps:txbx>
+                                            <wps:bodyPr anchor="t" lIns="91440" tIns="45720" rIns="91440" bIns="45720">
+                                              <a:noAutofit/>
+                                            </wps:bodyPr>
+                                          </wps:wsp>
+                                        </a:graphicData>
+                                      </a:graphic>
+                                    </wp:anchor>
+                                  </w:drawing>
+                                </mc:Choice>
+                                <mc:Fallback>
+                                  <w:pict>
+                                    <v:rect stroked="f" strokeweight="0pt" style="position:absolute;rotation:0;width:59.3pt;height:11.4pt;mso-wrap-distance-left:9pt;mso-wrap-distance-right:9pt;mso-wrap-distance-top:0pt;mso-wrap-distance-bottom:0pt;margin-top:122.45pt;mso-position-vertical-relative:text;margin-left:-5.65pt;mso-position-horizontal-relative:text">
+                                      <v:textbox>
+                                        <w:txbxContent>
+                                          <w:p>
+                                            <w:pPr>
+                                              <w:pStyle w:val="FrameContents"/>
+                                              <w:overflowPunct w:val="true"/>
+                                              <w:jc w:val="center"/>
+                                              <w:rPr/>
+                                            </w:pPr>
+                                            <w:r>
+                                              <w:rPr>
+                                                <w:color w:val="00000A"/>
+                                                <w:sz w:val="20"/>
+                                              </w:rPr>
+                                              <w:t>Compiler</w:t>
+                                            </w:r>
+                                          </w:p>
+                                        </w:txbxContent>
+                                      </v:textbox>
+                                      <w10:wrap type="square"/>
+                                    </v:rect>
+                                  </w:pict>
+                                </mc:Fallback>
+                              </mc:AlternateContent>
+                            </w:r>
                           </w:p>
                         </w:txbxContent>
                       </wps:txbx>
-                      <wps:bodyPr lIns="0" rIns="0" tIns="0" bIns="0">
-                        <a:spAutoFit/>
+                      <wps:bodyPr lIns="90000" rIns="90000" tIns="45000" bIns="45000">
+                        <a:noAutofit/>
                       </wps:bodyPr>
                     </wps:wsp>
                   </a:graphicData>
@@ -4299,7 +4395,7 @@
           </mc:Choice>
           <mc:Fallback>
             <w:pict>
-              <v:rect id="shape_0" ID="Shape3" stroked="f" style="position:absolute;margin-left:179.3pt;margin-top:13.55pt;width:59.3pt;height:11.4pt">
+              <v:rect id="shape_0" ID="Shape3" stroked="f" style="position:absolute;margin-left:179.3pt;margin-top:13.55pt;width:59.35pt;height:11.45pt">
                 <w10:wrap type="square"/>
                 <v:fill o:detectmouseclick="t" on="false"/>
                 <v:stroke color="#3465a4" joinstyle="round" endcap="flat"/>
@@ -4308,7 +4404,6 @@
                     <w:p>
                       <w:pPr>
                         <w:pStyle w:val="FrameContents"/>
-                        <w:overflowPunct w:val="false"/>
                         <w:rPr/>
                       </w:pPr>
                       <w:r>
@@ -4318,7 +4413,7 @@
                         </w:rPr>
                         <w:t>Symbol Table</w:t>
                         <w:pict>
-                          <v:rect id="shape_0" ID="Shape3" stroked="f" style="position:absolute;margin-left:-5.65pt;margin-top:122.45pt;width:59.3pt;height:11.4pt">
+                          <v:rect id="shape_0" ID="Shape3" stroked="f" style="position:absolute;margin-left:135.45pt;margin-top:81.55pt;width:59.35pt;height:23.1pt">
                             <w10:wrap type="square"/>
                             <v:fill o:detectmouseclick="t" on="false"/>
                             <v:stroke color="#3465a4" joinstyle="round" endcap="flat"/>
@@ -4327,7 +4422,7 @@
                                 <w:p>
                                   <w:pPr>
                                     <w:pStyle w:val="FrameContents"/>
-                                    <w:overflowPunct w:val="false"/>
+                                    <w:overflowPunct w:val="true"/>
                                     <w:jc w:val="center"/>
                                     <w:rPr/>
                                   </w:pPr>
@@ -4336,7 +4431,22 @@
                                       <w:color w:val="00000A"/>
                                       <w:sz w:val="20"/>
                                     </w:rPr>
-                                    <w:t>Compiler</w:t>
+                                    <w:t>Assembly</w:t>
+                                  </w:r>
+                                </w:p>
+                                <w:p>
+                                  <w:pPr>
+                                    <w:pStyle w:val="FrameContents"/>
+                                    <w:overflowPunct w:val="true"/>
+                                    <w:jc w:val="center"/>
+                                    <w:rPr/>
+                                  </w:pPr>
+                                  <w:r>
+                                    <w:rPr>
+                                      <w:color w:val="00000A"/>
+                                      <w:sz w:val="20"/>
+                                    </w:rPr>
+                                    <w:t>Language</w:t>
                                   </w:r>
                                 </w:p>
                               </w:txbxContent>
@@ -4346,18 +4456,18 @@
                         <mc:AlternateContent>
                           <mc:Choice Requires="wps">
                             <w:drawing>
-                              <wp:anchor behindDoc="0" distT="0" distB="0" distL="0" distR="0" simplePos="0" locked="0" layoutInCell="1" allowOverlap="1" relativeHeight="42">
+                              <wp:anchor behindDoc="0" distT="0" distB="0" distL="0" distR="0" simplePos="0" locked="0" layoutInCell="1" allowOverlap="1" relativeHeight="36">
                                 <wp:simplePos x="0" y="0"/>
                                 <wp:positionH relativeFrom="column">
-                                  <wp:posOffset>1720215</wp:posOffset>
+                                  <wp:posOffset>-71755</wp:posOffset>
                                 </wp:positionH>
                                 <wp:positionV relativeFrom="paragraph">
-                                  <wp:posOffset>1035685</wp:posOffset>
+                                  <wp:posOffset>1555115</wp:posOffset>
                                 </wp:positionV>
-                                <wp:extent cx="754380" cy="294005"/>
+                                <wp:extent cx="755015" cy="146050"/>
                                 <wp:effectExtent l="0" t="0" r="0" b="0"/>
                                 <wp:wrapNone/>
-                                <wp:docPr id="41" name="Shape3"/>
+                                <wp:docPr id="38" name="Shape3"/>
                                 <a:graphic xmlns:a="http://schemas.openxmlformats.org/drawingml/2006/main">
                                   <a:graphicData uri="http://schemas.microsoft.com/office/word/2010/wordprocessingShape">
                                     <wps:wsp>
@@ -4365,7 +4475,7 @@
                                       <wps:spPr>
                                         <a:xfrm>
                                           <a:off x="0" y="0"/>
-                                          <a:ext cx="753840" cy="293400"/>
+                                          <a:ext cx="754560" cy="145440"/>
                                         </a:xfrm>
                                         <a:prstGeom prst="rect">
                                           <a:avLst/>
@@ -4386,184 +4496,7 @@
                                           <w:p>
                                             <w:pPr>
                                               <w:pStyle w:val="FrameContents"/>
-                                              <w:overflowPunct w:val="false"/>
-                                              <w:jc w:val="center"/>
-                                              <w:rPr/>
-                                            </w:pPr>
-                                            <w:r>
-                                              <w:rPr>
-                                                <w:color w:val="00000A"/>
-                                                <w:sz w:val="20"/>
-                                              </w:rPr>
-                                              <w:t>Assembly</w:t>
-                                              <w:pict>
-                                                <v:rect id="shape_0" ID="Shape3" stroked="f" style="position:absolute;margin-left:3.75pt;margin-top:62.6pt;width:59.3pt;height:11.4pt">
-                                                  <w10:wrap type="square"/>
-                                                  <v:fill o:detectmouseclick="t" on="false"/>
-                                                  <v:stroke color="#3465a4" joinstyle="round" endcap="flat"/>
-                                                  <v:textbox>
-                                                    <w:txbxContent>
-                                                      <w:p>
-                                                        <w:pPr>
-                                                          <w:pStyle w:val="FrameContents"/>
-                                                          <w:overflowPunct w:val="false"/>
-                                                          <w:jc w:val="center"/>
-                                                          <w:rPr/>
-                                                        </w:pPr>
-                                                        <w:r>
-                                                          <w:rPr>
-                                                            <w:color w:val="00000A"/>
-                                                            <w:sz w:val="20"/>
-                                                          </w:rPr>
-                                                          <w:t>SymbolTable</w:t>
-                                                        </w:r>
-                                                      </w:p>
-                                                    </w:txbxContent>
-                                                  </v:textbox>
-                                                </v:rect>
-                                              </w:pict>
-                                            </w:r>
-                                          </w:p>
-                                          <w:p>
-                                            <w:pPr>
-                                              <w:pStyle w:val="FrameContents"/>
-                                              <w:overflowPunct w:val="false"/>
-                                              <w:jc w:val="center"/>
-                                              <w:rPr/>
-                                            </w:pPr>
-                                            <w:r>
-                                              <w:rPr>
-                                                <w:color w:val="00000A"/>
-                                                <w:sz w:val="20"/>
-                                              </w:rPr>
-                                              <w:t>Language</w:t>
-                                            </w:r>
-                                          </w:p>
-                                        </w:txbxContent>
-                                      </wps:txbx>
-                                      <wps:bodyPr lIns="0" rIns="0" tIns="0" bIns="0">
-                                        <a:spAutoFit/>
-                                      </wps:bodyPr>
-                                    </wps:wsp>
-                                  </a:graphicData>
-                                </a:graphic>
-                              </wp:anchor>
-                            </w:drawing>
-                          </mc:Choice>
-                          <mc:Fallback>
-                            <w:pict>
-                              <v:rect id="shape_0" ID="Shape3" stroked="f" style="position:absolute;margin-left:135.45pt;margin-top:81.55pt;width:59.3pt;height:23.05pt">
-                                <w10:wrap type="square"/>
-                                <v:fill o:detectmouseclick="t" on="false"/>
-                                <v:stroke color="#3465a4" joinstyle="round" endcap="flat"/>
-                                <v:textbox>
-                                  <w:txbxContent>
-                                    <w:p>
-                                      <w:pPr>
-                                        <w:pStyle w:val="FrameContents"/>
-                                        <w:overflowPunct w:val="false"/>
-                                        <w:jc w:val="center"/>
-                                        <w:rPr/>
-                                      </w:pPr>
-                                      <w:r>
-                                        <w:rPr>
-                                          <w:color w:val="00000A"/>
-                                          <w:sz w:val="20"/>
-                                        </w:rPr>
-                                        <w:t>Assembly</w:t>
-                                        <w:pict>
-                                          <v:rect id="shape_0" ID="Shape3" stroked="f" style="position:absolute;margin-left:3.75pt;margin-top:62.6pt;width:59.3pt;height:11.4pt">
-                                            <w10:wrap type="square"/>
-                                            <v:fill o:detectmouseclick="t" on="false"/>
-                                            <v:stroke color="#3465a4" joinstyle="round" endcap="flat"/>
-                                            <v:textbox>
-                                              <w:txbxContent>
-                                                <w:p>
-                                                  <w:pPr>
-                                                    <w:pStyle w:val="FrameContents"/>
-                                                    <w:overflowPunct w:val="false"/>
-                                                    <w:jc w:val="center"/>
-                                                    <w:rPr/>
-                                                  </w:pPr>
-                                                  <w:r>
-                                                    <w:rPr>
-                                                      <w:color w:val="00000A"/>
-                                                      <w:sz w:val="20"/>
-                                                    </w:rPr>
-                                                    <w:t>SymbolTable</w:t>
-                                                  </w:r>
-                                                </w:p>
-                                              </w:txbxContent>
-                                            </v:textbox>
-                                          </v:rect>
-                                        </w:pict>
-                                      </w:r>
-                                    </w:p>
-                                    <w:p>
-                                      <w:pPr>
-                                        <w:pStyle w:val="FrameContents"/>
-                                        <w:overflowPunct w:val="false"/>
-                                        <w:jc w:val="center"/>
-                                        <w:rPr/>
-                                      </w:pPr>
-                                      <w:r>
-                                        <w:rPr>
-                                          <w:color w:val="00000A"/>
-                                          <w:sz w:val="20"/>
-                                        </w:rPr>
-                                        <w:t>Language</w:t>
-                                      </w:r>
-                                    </w:p>
-                                  </w:txbxContent>
-                                </v:textbox>
-                              </v:rect>
-                            </w:pict>
-                          </mc:Fallback>
-                        </mc:AlternateContent>
-                        <mc:AlternateContent>
-                          <mc:Choice Requires="wps">
-                            <w:drawing>
-                              <wp:anchor behindDoc="0" distT="0" distB="0" distL="0" distR="0" simplePos="0" locked="0" layoutInCell="1" allowOverlap="1" relativeHeight="46">
-                                <wp:simplePos x="0" y="0"/>
-                                <wp:positionH relativeFrom="column">
-                                  <wp:posOffset>-71755</wp:posOffset>
-                                </wp:positionH>
-                                <wp:positionV relativeFrom="paragraph">
-                                  <wp:posOffset>1555115</wp:posOffset>
-                                </wp:positionV>
-                                <wp:extent cx="754380" cy="146050"/>
-                                <wp:effectExtent l="0" t="0" r="0" b="0"/>
-                                <wp:wrapNone/>
-                                <wp:docPr id="45" name="Shape3"/>
-                                <a:graphic xmlns:a="http://schemas.openxmlformats.org/drawingml/2006/main">
-                                  <a:graphicData uri="http://schemas.microsoft.com/office/word/2010/wordprocessingShape">
-                                    <wps:wsp>
-                                      <wps:cNvSpPr/>
-                                      <wps:spPr>
-                                        <a:xfrm>
-                                          <a:off x="0" y="0"/>
-                                          <a:ext cx="753840" cy="145440"/>
-                                        </a:xfrm>
-                                        <a:prstGeom prst="rect">
-                                          <a:avLst/>
-                                        </a:prstGeom>
-                                        <a:noFill/>
-                                        <a:ln>
-                                          <a:noFill/>
-                                        </a:ln>
-                                      </wps:spPr>
-                                      <wps:style>
-                                        <a:lnRef idx="0"/>
-                                        <a:fillRef idx="0"/>
-                                        <a:effectRef idx="0"/>
-                                        <a:fontRef idx="minor"/>
-                                      </wps:style>
-                                      <wps:txbx>
-                                        <w:txbxContent>
-                                          <w:p>
-                                            <w:pPr>
-                                              <w:pStyle w:val="FrameContents"/>
-                                              <w:overflowPunct w:val="false"/>
+                                              <w:overflowPunct w:val="true"/>
                                               <w:jc w:val="center"/>
                                               <w:rPr/>
                                             </w:pPr>
@@ -4588,7 +4521,7 @@
                           </mc:Choice>
                           <mc:Fallback>
                             <w:pict>
-                              <v:rect id="shape_0" ID="Shape3" stroked="f" style="position:absolute;margin-left:-5.65pt;margin-top:122.45pt;width:59.3pt;height:11.4pt">
+                              <v:rect id="shape_0" ID="Shape3" stroked="f" style="position:absolute;margin-left:-5.65pt;margin-top:122.45pt;width:59.35pt;height:11.4pt">
                                 <w10:wrap type="square"/>
                                 <v:fill o:detectmouseclick="t" on="false"/>
                                 <v:stroke color="#3465a4" joinstyle="round" endcap="flat"/>
@@ -4597,7 +4530,7 @@
                                     <w:p>
                                       <w:pPr>
                                         <w:pStyle w:val="FrameContents"/>
-                                        <w:overflowPunct w:val="false"/>
+                                        <w:overflowPunct w:val="true"/>
                                         <w:jc w:val="center"/>
                                         <w:rPr/>
                                       </w:pPr>
@@ -4616,6 +4549,172 @@
                           </mc:Fallback>
                         </mc:AlternateContent>
                       </w:r>
+                      <w:r>
+                        <mc:AlternateContent>
+                          <mc:Choice Requires="wps">
+                            <w:drawing>
+                              <wp:anchor behindDoc="0" distT="0" distB="0" distL="114300" distR="114300" simplePos="0" locked="0" layoutInCell="1" allowOverlap="1" relativeHeight="4">
+                                <wp:simplePos x="0" y="0"/>
+                                <wp:positionH relativeFrom="column">
+                                  <wp:posOffset>-64770</wp:posOffset>
+                                </wp:positionH>
+                                <wp:positionV relativeFrom="paragraph">
+                                  <wp:posOffset>788035</wp:posOffset>
+                                </wp:positionV>
+                                <wp:extent cx="953135" cy="314960"/>
+                                <wp:effectExtent l="0" t="0" r="0" b="0"/>
+                                <wp:wrapSquare wrapText="bothSides"/>
+                                <wp:docPr id="40" name="Frame14"/>
+                                <a:graphic xmlns:a="http://schemas.openxmlformats.org/drawingml/2006/main">
+                                  <a:graphicData uri="http://schemas.microsoft.com/office/word/2010/wordprocessingShape">
+                                    <wps:wsp>
+                                      <wps:cNvSpPr txBox="1"/>
+                                      <wps:spPr>
+                                        <a:xfrm>
+                                          <a:off x="0" y="0"/>
+                                          <a:ext cx="953135" cy="314960"/>
+                                        </a:xfrm>
+                                        <a:prstGeom prst="rect"/>
+                                      </wps:spPr>
+                                      <wps:txbx>
+                                        <w:txbxContent>
+                                          <w:p>
+                                            <w:pPr>
+                                              <w:pStyle w:val="FrameContents"/>
+                                              <w:overflowPunct w:val="true"/>
+                                              <w:jc w:val="center"/>
+                                              <w:rPr/>
+                                            </w:pPr>
+                                            <w:r>
+                                              <w:rPr>
+                                                <w:color w:val="00000A"/>
+                                                <w:sz w:val="20"/>
+                                              </w:rPr>
+                                              <w:t>SymbolTable</w:t>
+                                            </w:r>
+                                          </w:p>
+                                        </w:txbxContent>
+                                      </wps:txbx>
+                                      <wps:bodyPr anchor="t" lIns="91440" tIns="45720" rIns="91440" bIns="45720">
+                                        <a:noAutofit/>
+                                      </wps:bodyPr>
+                                    </wps:wsp>
+                                  </a:graphicData>
+                                </a:graphic>
+                              </wp:anchor>
+                            </w:drawing>
+                          </mc:Choice>
+                          <mc:Fallback>
+                            <w:pict>
+                              <v:rect stroked="f" strokeweight="0pt" style="position:absolute;rotation:0;width:75.05pt;height:24.8pt;mso-wrap-distance-left:9pt;mso-wrap-distance-right:9pt;mso-wrap-distance-top:0pt;mso-wrap-distance-bottom:0pt;margin-top:62.05pt;mso-position-vertical-relative:text;margin-left:-5.1pt;mso-position-horizontal-relative:text">
+                                <v:textbox>
+                                  <w:txbxContent>
+                                    <w:p>
+                                      <w:pPr>
+                                        <w:pStyle w:val="FrameContents"/>
+                                        <w:overflowPunct w:val="true"/>
+                                        <w:jc w:val="center"/>
+                                        <w:rPr/>
+                                      </w:pPr>
+                                      <w:r>
+                                        <w:rPr>
+                                          <w:color w:val="00000A"/>
+                                          <w:sz w:val="20"/>
+                                        </w:rPr>
+                                        <w:t>SymbolTable</w:t>
+                                      </w:r>
+                                    </w:p>
+                                  </w:txbxContent>
+                                </v:textbox>
+                                <w10:wrap type="square"/>
+                              </v:rect>
+                            </w:pict>
+                          </mc:Fallback>
+                        </mc:AlternateContent>
+                      </w:r>
+                      <w:r>
+                        <mc:AlternateContent>
+                          <mc:Choice Requires="wps">
+                            <w:drawing>
+                              <wp:anchor behindDoc="0" distT="0" distB="0" distL="114300" distR="114300" simplePos="0" locked="0" layoutInCell="1" allowOverlap="1" relativeHeight="5">
+                                <wp:simplePos x="0" y="0"/>
+                                <wp:positionH relativeFrom="column">
+                                  <wp:posOffset>-71755</wp:posOffset>
+                                </wp:positionH>
+                                <wp:positionV relativeFrom="paragraph">
+                                  <wp:posOffset>1555115</wp:posOffset>
+                                </wp:positionV>
+                                <wp:extent cx="753110" cy="144780"/>
+                                <wp:effectExtent l="0" t="0" r="0" b="0"/>
+                                <wp:wrapSquare wrapText="bothSides"/>
+                                <wp:docPr id="41" name="Frame13"/>
+                                <a:graphic xmlns:a="http://schemas.openxmlformats.org/drawingml/2006/main">
+                                  <a:graphicData uri="http://schemas.microsoft.com/office/word/2010/wordprocessingShape">
+                                    <wps:wsp>
+                                      <wps:cNvSpPr txBox="1"/>
+                                      <wps:spPr>
+                                        <a:xfrm>
+                                          <a:off x="0" y="0"/>
+                                          <a:ext cx="753110" cy="144780"/>
+                                        </a:xfrm>
+                                        <a:prstGeom prst="rect"/>
+                                      </wps:spPr>
+                                      <wps:txbx>
+                                        <w:txbxContent>
+                                          <w:p>
+                                            <w:pPr>
+                                              <w:pStyle w:val="FrameContents"/>
+                                              <w:overflowPunct w:val="true"/>
+                                              <w:jc w:val="center"/>
+                                              <w:rPr/>
+                                            </w:pPr>
+                                            <w:r>
+                                              <w:rPr>
+                                                <w:color w:val="00000A"/>
+                                                <w:sz w:val="20"/>
+                                              </w:rPr>
+                                              <w:t>Compiler</w:t>
+                                            </w:r>
+                                          </w:p>
+                                        </w:txbxContent>
+                                      </wps:txbx>
+                                      <wps:bodyPr anchor="t" lIns="91440" tIns="45720" rIns="91440" bIns="45720">
+                                        <a:noAutofit/>
+                                      </wps:bodyPr>
+                                    </wps:wsp>
+                                  </a:graphicData>
+                                </a:graphic>
+                              </wp:anchor>
+                            </w:drawing>
+                          </mc:Choice>
+                          <mc:Fallback>
+                            <w:pict>
+                              <v:rect stroked="f" strokeweight="0pt" style="position:absolute;rotation:0;width:59.3pt;height:11.4pt;mso-wrap-distance-left:9pt;mso-wrap-distance-right:9pt;mso-wrap-distance-top:0pt;mso-wrap-distance-bottom:0pt;margin-top:122.45pt;mso-position-vertical-relative:text;margin-left:-5.65pt;mso-position-horizontal-relative:text">
+                                <v:textbox>
+                                  <w:txbxContent>
+                                    <w:p>
+                                      <w:pPr>
+                                        <w:pStyle w:val="FrameContents"/>
+                                        <w:overflowPunct w:val="true"/>
+                                        <w:jc w:val="center"/>
+                                        <w:rPr/>
+                                      </w:pPr>
+                                      <w:r>
+                                        <w:rPr>
+                                          <w:color w:val="00000A"/>
+                                          <w:sz w:val="20"/>
+                                        </w:rPr>
+                                        <w:t>Compiler</w:t>
+                                      </w:r>
+                                    </w:p>
+                                  </w:txbxContent>
+                                </v:textbox>
+                                <w10:wrap type="square"/>
+                              </v:rect>
+                            </w:pict>
+                          </mc:Fallback>
+                        </mc:AlternateContent>
+                      </w:r>
                     </w:p>
                   </w:txbxContent>
                 </v:textbox>
@@ -4697,7 +4796,7 @@
         <mc:AlternateContent>
           <mc:Choice Requires="wps">
             <w:drawing>
-              <wp:anchor behindDoc="0" distT="0" distB="0" distL="0" distR="0" simplePos="0" locked="0" layoutInCell="1" allowOverlap="1" relativeHeight="37">
+              <wp:anchor behindDoc="0" distT="0" distB="0" distL="0" distR="0" simplePos="0" locked="0" layoutInCell="1" allowOverlap="1" relativeHeight="30">
                 <wp:simplePos x="0" y="0"/>
                 <wp:positionH relativeFrom="column">
                   <wp:posOffset>3997325</wp:posOffset>
@@ -4705,10 +4804,10 @@
                 <wp:positionV relativeFrom="paragraph">
                   <wp:posOffset>55880</wp:posOffset>
                 </wp:positionV>
-                <wp:extent cx="811530" cy="513080"/>
+                <wp:extent cx="812165" cy="513715"/>
                 <wp:effectExtent l="0" t="0" r="0" b="0"/>
                 <wp:wrapNone/>
-                <wp:docPr id="47" name="graphic1"/>
+                <wp:docPr id="42" name="graphic1"/>
                 <a:graphic xmlns:a="http://schemas.openxmlformats.org/drawingml/2006/main">
                   <a:graphicData uri="http://schemas.microsoft.com/office/word/2010/wordprocessingShape">
                     <wps:wsp>
@@ -4716,7 +4815,7 @@
                       <wps:spPr>
                         <a:xfrm>
                           <a:off x="0" y="0"/>
-                          <a:ext cx="810720" cy="512280"/>
+                          <a:ext cx="811440" cy="513000"/>
                         </a:xfrm>
                         <a:prstGeom prst="ellipse">
                           <a:avLst/>
@@ -4743,7 +4842,7 @@
           </mc:Choice>
           <mc:Fallback>
             <w:pict>
-              <v:oval id="shape_0" ID="graphic1" stroked="t" style="position:absolute;margin-left:314.75pt;margin-top:4.4pt;width:63.8pt;height:40.3pt">
+              <v:oval id="shape_0" ID="graphic1" stroked="t" style="position:absolute;margin-left:314.75pt;margin-top:4.4pt;width:63.85pt;height:40.35pt">
                 <w10:wrap type="none"/>
                 <v:fill o:detectmouseclick="t" on="false"/>
                 <v:stroke color="#3465a4" joinstyle="round" endcap="flat"/>
@@ -4782,18 +4881,18 @@
         <mc:AlternateContent>
           <mc:Choice Requires="wps">
             <w:drawing>
-              <wp:anchor behindDoc="0" distT="0" distB="0" distL="0" distR="0" simplePos="0" locked="0" layoutInCell="1" allowOverlap="1" relativeHeight="40">
+              <wp:anchor behindDoc="0" distT="0" distB="0" distL="0" distR="0" simplePos="0" locked="0" layoutInCell="1" allowOverlap="1" relativeHeight="33">
                 <wp:simplePos x="0" y="0"/>
                 <wp:positionH relativeFrom="column">
-                  <wp:posOffset>3108960</wp:posOffset>
+                  <wp:posOffset>3142615</wp:posOffset>
                 </wp:positionH>
                 <wp:positionV relativeFrom="paragraph">
-                  <wp:posOffset>173355</wp:posOffset>
+                  <wp:posOffset>328930</wp:posOffset>
                 </wp:positionV>
-                <wp:extent cx="922655" cy="361315"/>
+                <wp:extent cx="923290" cy="361950"/>
                 <wp:effectExtent l="0" t="0" r="0" b="0"/>
                 <wp:wrapNone/>
-                <wp:docPr id="48" name="Shape4"/>
+                <wp:docPr id="43" name="Shape4"/>
                 <a:graphic xmlns:a="http://schemas.openxmlformats.org/drawingml/2006/main">
                   <a:graphicData uri="http://schemas.microsoft.com/office/word/2010/wordprocessingShape">
                     <wps:wsp>
@@ -4801,7 +4900,7 @@
                       <wps:spPr>
                         <a:xfrm flipV="1">
                           <a:off x="0" y="0"/>
-                          <a:ext cx="921960" cy="360720"/>
+                          <a:ext cx="922680" cy="361440"/>
                         </a:xfrm>
                         <a:prstGeom prst="line">
                           <a:avLst/>
@@ -4828,7 +4927,7 @@
           </mc:Choice>
           <mc:Fallback>
             <w:pict>
-              <v:line id="shape_0" from="242.15pt,1.4pt" to="314.7pt,29.75pt" ID="Shape4" stroked="t" style="position:absolute;flip:y">
+              <v:line id="shape_0" from="244.8pt,13.65pt" to="317.4pt,42.05pt" ID="Shape4" stroked="t" style="position:absolute;flip:y">
                 <v:stroke color="#3465a4" endarrow="block" endarrowwidth="medium" endarrowlength="medium" joinstyle="round" endcap="flat"/>
                 <v:fill o:detectmouseclick="t" on="false"/>
               </v:line>
@@ -4852,7 +4951,7 @@
         <mc:AlternateContent>
           <mc:Choice Requires="wps">
             <w:drawing>
-              <wp:anchor behindDoc="0" distT="0" distB="0" distL="0" distR="0" simplePos="0" locked="0" layoutInCell="1" allowOverlap="1" relativeHeight="32">
+              <wp:anchor behindDoc="0" distT="0" distB="0" distL="0" distR="0" simplePos="0" locked="0" layoutInCell="1" allowOverlap="1" relativeHeight="29">
                 <wp:simplePos x="0" y="0"/>
                 <wp:positionH relativeFrom="column">
                   <wp:posOffset>2101850</wp:posOffset>
@@ -4860,10 +4959,10 @@
                 <wp:positionV relativeFrom="paragraph">
                   <wp:posOffset>13970</wp:posOffset>
                 </wp:positionV>
-                <wp:extent cx="974090" cy="450215"/>
+                <wp:extent cx="974725" cy="450850"/>
                 <wp:effectExtent l="0" t="0" r="0" b="0"/>
                 <wp:wrapNone/>
-                <wp:docPr id="49" name="Shape2"/>
+                <wp:docPr id="44" name="Shape2"/>
                 <a:graphic xmlns:a="http://schemas.openxmlformats.org/drawingml/2006/main">
                   <a:graphicData uri="http://schemas.microsoft.com/office/word/2010/wordprocessingShape">
                     <wps:wsp>
@@ -4871,7 +4970,7 @@
                       <wps:spPr>
                         <a:xfrm>
                           <a:off x="0" y="0"/>
-                          <a:ext cx="973440" cy="449640"/>
+                          <a:ext cx="974160" cy="450360"/>
                         </a:xfrm>
                         <a:prstGeom prst="rect">
                           <a:avLst/>
@@ -4898,7 +4997,7 @@
           </mc:Choice>
           <mc:Fallback>
             <w:pict>
-              <v:rect id="shape_0" ID="Shape2" stroked="t" style="position:absolute;margin-left:165.5pt;margin-top:1.1pt;width:76.6pt;height:35.35pt">
+              <v:rect id="shape_0" ID="Shape2" stroked="t" style="position:absolute;margin-left:165.5pt;margin-top:1.1pt;width:76.65pt;height:35.4pt">
                 <w10:wrap type="none"/>
                 <v:fill o:detectmouseclick="t" on="false"/>
                 <v:stroke color="#3465a4" joinstyle="round" endcap="flat"/>
@@ -4923,7 +5022,7 @@
         <mc:AlternateContent>
           <mc:Choice Requires="wps">
             <w:drawing>
-              <wp:anchor behindDoc="0" distT="0" distB="0" distL="0" distR="0" simplePos="0" locked="0" layoutInCell="1" allowOverlap="1" relativeHeight="38">
+              <wp:anchor behindDoc="0" distT="0" distB="0" distL="0" distR="0" simplePos="0" locked="0" layoutInCell="1" allowOverlap="1" relativeHeight="31">
                 <wp:simplePos x="0" y="0"/>
                 <wp:positionH relativeFrom="column">
                   <wp:posOffset>3987800</wp:posOffset>
@@ -4931,10 +5030,10 @@
                 <wp:positionV relativeFrom="paragraph">
                   <wp:posOffset>84455</wp:posOffset>
                 </wp:positionV>
-                <wp:extent cx="811530" cy="513080"/>
+                <wp:extent cx="812165" cy="513715"/>
                 <wp:effectExtent l="0" t="0" r="0" b="0"/>
                 <wp:wrapNone/>
-                <wp:docPr id="50" name="graphic1"/>
+                <wp:docPr id="45" name="graphic1"/>
                 <a:graphic xmlns:a="http://schemas.openxmlformats.org/drawingml/2006/main">
                   <a:graphicData uri="http://schemas.microsoft.com/office/word/2010/wordprocessingShape">
                     <wps:wsp>
@@ -4942,7 +5041,7 @@
                       <wps:spPr>
                         <a:xfrm>
                           <a:off x="0" y="0"/>
-                          <a:ext cx="810720" cy="512280"/>
+                          <a:ext cx="811440" cy="513000"/>
                         </a:xfrm>
                         <a:prstGeom prst="ellipse">
                           <a:avLst/>
@@ -4969,7 +5068,7 @@
           </mc:Choice>
           <mc:Fallback>
             <w:pict>
-              <v:oval id="shape_0" ID="graphic1" stroked="t" style="position:absolute;margin-left:314pt;margin-top:6.65pt;width:63.8pt;height:40.3pt">
+              <v:oval id="shape_0" ID="graphic1" stroked="t" style="position:absolute;margin-left:314pt;margin-top:6.65pt;width:63.85pt;height:40.35pt">
                 <w10:wrap type="none"/>
                 <v:fill o:detectmouseclick="t" on="false"/>
                 <v:stroke color="#3465a4" joinstyle="round" endcap="flat"/>
@@ -4980,18 +5079,18 @@
         <mc:AlternateContent>
           <mc:Choice Requires="wps">
             <w:drawing>
-              <wp:anchor behindDoc="0" distT="0" distB="0" distL="0" distR="0" simplePos="0" locked="0" layoutInCell="1" allowOverlap="1" relativeHeight="39">
+              <wp:anchor behindDoc="0" distT="0" distB="0" distL="0" distR="0" simplePos="0" locked="0" layoutInCell="1" allowOverlap="1" relativeHeight="32">
                 <wp:simplePos x="0" y="0"/>
                 <wp:positionH relativeFrom="column">
                   <wp:posOffset>1330325</wp:posOffset>
                 </wp:positionH>
                 <wp:positionV relativeFrom="paragraph">
-                  <wp:posOffset>31750</wp:posOffset>
+                  <wp:posOffset>34290</wp:posOffset>
                 </wp:positionV>
-                <wp:extent cx="772160" cy="6350"/>
+                <wp:extent cx="772795" cy="6985"/>
                 <wp:effectExtent l="0" t="0" r="0" b="0"/>
                 <wp:wrapNone/>
-                <wp:docPr id="51" name="Shape4"/>
+                <wp:docPr id="46" name="Shape4"/>
                 <a:graphic xmlns:a="http://schemas.openxmlformats.org/drawingml/2006/main">
                   <a:graphicData uri="http://schemas.microsoft.com/office/word/2010/wordprocessingShape">
                     <wps:wsp>
@@ -4999,7 +5098,7 @@
                       <wps:spPr>
                         <a:xfrm flipV="1">
                           <a:off x="0" y="0"/>
-                          <a:ext cx="771480" cy="5760"/>
+                          <a:ext cx="772200" cy="6480"/>
                         </a:xfrm>
                         <a:prstGeom prst="line">
                           <a:avLst/>
@@ -5026,7 +5125,7 @@
           </mc:Choice>
           <mc:Fallback>
             <w:pict>
-              <v:line id="shape_0" from="104.75pt,2.3pt" to="165.45pt,2.7pt" ID="Shape4" stroked="t" style="position:absolute;flip:y">
+              <v:line id="shape_0" from="104.75pt,2.5pt" to="165.5pt,2.95pt" ID="Shape4" stroked="t" style="position:absolute;flip:y">
                 <v:stroke color="#3465a4" endarrow="block" endarrowwidth="medium" endarrowlength="medium" joinstyle="round" endcap="flat"/>
                 <v:fill o:detectmouseclick="t" on="false"/>
               </v:line>
@@ -5036,18 +5135,18 @@
         <mc:AlternateContent>
           <mc:Choice Requires="wps">
             <w:drawing>
-              <wp:anchor behindDoc="0" distT="0" distB="0" distL="0" distR="0" simplePos="0" locked="0" layoutInCell="1" allowOverlap="1" relativeHeight="41">
+              <wp:anchor behindDoc="0" distT="0" distB="0" distL="0" distR="0" simplePos="0" locked="0" layoutInCell="1" allowOverlap="1" relativeHeight="34">
                 <wp:simplePos x="0" y="0"/>
                 <wp:positionH relativeFrom="column">
-                  <wp:posOffset>3093085</wp:posOffset>
+                  <wp:posOffset>3111500</wp:posOffset>
                 </wp:positionH>
                 <wp:positionV relativeFrom="paragraph">
-                  <wp:posOffset>154940</wp:posOffset>
+                  <wp:posOffset>274955</wp:posOffset>
                 </wp:positionV>
-                <wp:extent cx="913130" cy="261620"/>
+                <wp:extent cx="913765" cy="262255"/>
                 <wp:effectExtent l="0" t="0" r="0" b="0"/>
                 <wp:wrapNone/>
-                <wp:docPr id="52" name="Shape4"/>
+                <wp:docPr id="47" name="Shape4"/>
                 <a:graphic xmlns:a="http://schemas.openxmlformats.org/drawingml/2006/main">
                   <a:graphicData uri="http://schemas.microsoft.com/office/word/2010/wordprocessingShape">
                     <wps:wsp>
@@ -5055,7 +5154,7 @@
                       <wps:spPr>
                         <a:xfrm>
                           <a:off x="0" y="0"/>
-                          <a:ext cx="912600" cy="261000"/>
+                          <a:ext cx="912960" cy="261720"/>
                         </a:xfrm>
                         <a:prstGeom prst="line">
                           <a:avLst/>
@@ -5082,7 +5181,7 @@
           </mc:Choice>
           <mc:Fallback>
             <w:pict>
-              <v:line id="shape_0" from="242.15pt,2.75pt" to="313.95pt,23.25pt" ID="Shape4" stroked="t" style="position:absolute">
+              <v:line id="shape_0" from="243.55pt,12.2pt" to="315.4pt,32.75pt" ID="Shape4" stroked="t" style="position:absolute">
                 <v:stroke color="#3465a4" endarrow="block" endarrowwidth="medium" endarrowlength="medium" joinstyle="round" endcap="flat"/>
                 <v:fill o:detectmouseclick="t" on="false"/>
               </v:line>
@@ -5384,23 +5483,7 @@
           <w:b w:val="false"/>
           <w:bCs w:val="false"/>
         </w:rPr>
-        <w:t xml:space="preserve">d) TokenType.java – This class is an ENUM that contains all the </w:t>
-      </w:r>
-      <w:r>
-        <w:rPr>
-          <w:rFonts w:ascii="Times New Roman" w:hAnsi="Times New Roman"/>
-          <w:b w:val="false"/>
-          <w:bCs w:val="false"/>
-        </w:rPr>
-        <w:t>relevant</w:t>
-      </w:r>
-      <w:r>
-        <w:rPr>
-          <w:rFonts w:ascii="Times New Roman" w:hAnsi="Times New Roman"/>
-          <w:b w:val="false"/>
-          <w:bCs w:val="false"/>
-        </w:rPr>
-        <w:t xml:space="preserve"> token types in Pascal.</w:t>
+        <w:t>d) TokenType.java – This class is an ENUM that contains all the relevant token types in Pascal.</w:t>
       </w:r>
     </w:p>
     <w:p>
@@ -5601,6 +5684,155 @@
         </w:rPr>
       </w:pPr>
       <w:r>
+        <w:rPr>
+          <w:rFonts w:ascii="Times New Roman" w:hAnsi="Times New Roman"/>
+          <w:b w:val="false"/>
+          <w:bCs w:val="false"/>
+        </w:rPr>
+      </w:r>
+    </w:p>
+    <w:p>
+      <w:pPr>
+        <w:pStyle w:val="Normal"/>
+        <w:jc w:val="left"/>
+        <w:rPr/>
+      </w:pPr>
+      <w:bookmarkStart w:id="0" w:name="__DdeLink__223_1357656355"/>
+      <w:bookmarkEnd w:id="0"/>
+      <w:r>
+        <w:rPr>
+          <w:rFonts w:ascii="Times New Roman" w:hAnsi="Times New Roman"/>
+          <w:b/>
+          <w:bCs/>
+        </w:rPr>
+        <w:tab/>
+        <w:t>/src/symboltable/</w:t>
+      </w:r>
+    </w:p>
+    <w:p>
+      <w:pPr>
+        <w:pStyle w:val="Normal"/>
+        <w:jc w:val="left"/>
+        <w:rPr>
+          <w:rFonts w:ascii="Times New Roman" w:hAnsi="Times New Roman"/>
+          <w:b w:val="false"/>
+          <w:b w:val="false"/>
+          <w:bCs w:val="false"/>
+        </w:rPr>
+      </w:pPr>
+      <w:r>
+        <w:rPr>
+          <w:rFonts w:ascii="Times New Roman" w:hAnsi="Times New Roman"/>
+          <w:b w:val="false"/>
+          <w:bCs w:val="false"/>
+        </w:rPr>
+      </w:r>
+    </w:p>
+    <w:p>
+      <w:pPr>
+        <w:pStyle w:val="Normal"/>
+        <w:jc w:val="left"/>
+        <w:rPr/>
+      </w:pPr>
+      <w:r>
+        <w:rPr>
+          <w:rFonts w:ascii="Times New Roman" w:hAnsi="Times New Roman"/>
+          <w:b w:val="false"/>
+          <w:bCs w:val="false"/>
+        </w:rPr>
+        <w:t>a) SymbolTable.java – contains constructor for our symbol table implemented using a HashMap that holds lexeme as a key and an object called DataStructure that holds a lexeme and the kind of the ID that we would like to store.</w:t>
+      </w:r>
+    </w:p>
+    <w:p>
+      <w:pPr>
+        <w:pStyle w:val="Normal"/>
+        <w:jc w:val="left"/>
+        <w:rPr>
+          <w:rFonts w:ascii="Times New Roman" w:hAnsi="Times New Roman"/>
+          <w:b w:val="false"/>
+          <w:b w:val="false"/>
+          <w:bCs w:val="false"/>
+        </w:rPr>
+      </w:pPr>
+      <w:r>
+        <w:rPr>
+          <w:rFonts w:ascii="Times New Roman" w:hAnsi="Times New Roman"/>
+          <w:b w:val="false"/>
+          <w:bCs w:val="false"/>
+        </w:rPr>
+      </w:r>
+    </w:p>
+    <w:p>
+      <w:pPr>
+        <w:pStyle w:val="Normal"/>
+        <w:jc w:val="left"/>
+        <w:rPr/>
+      </w:pPr>
+      <w:r>
+        <w:rPr>
+          <w:rFonts w:ascii="Times New Roman" w:hAnsi="Times New Roman"/>
+          <w:b w:val="false"/>
+          <w:bCs w:val="false"/>
+        </w:rPr>
+        <w:t>b) Kind.java – This class is an ENUM that contains all the types of ID that we will be storing.</w:t>
+      </w:r>
+    </w:p>
+    <w:p>
+      <w:pPr>
+        <w:pStyle w:val="Normal"/>
+        <w:jc w:val="left"/>
+        <w:rPr>
+          <w:rFonts w:ascii="Times New Roman" w:hAnsi="Times New Roman"/>
+          <w:b w:val="false"/>
+          <w:b w:val="false"/>
+          <w:bCs w:val="false"/>
+        </w:rPr>
+      </w:pPr>
+      <w:r>
+        <w:rPr>
+          <w:rFonts w:ascii="Times New Roman" w:hAnsi="Times New Roman"/>
+          <w:b w:val="false"/>
+          <w:bCs w:val="false"/>
+        </w:rPr>
+      </w:r>
+    </w:p>
+    <w:p>
+      <w:pPr>
+        <w:pStyle w:val="Normal"/>
+        <w:jc w:val="left"/>
+        <w:rPr/>
+      </w:pPr>
+      <w:r>
+        <w:rPr>
+          <w:rFonts w:ascii="Times New Roman" w:hAnsi="Times New Roman"/>
+          <w:b w:val="false"/>
+          <w:bCs w:val="false"/>
+        </w:rPr>
+        <w:t xml:space="preserve">c) </w:t>
+      </w:r>
+      <w:bookmarkStart w:id="1" w:name="__DdeLink__160_102981979"/>
+      <w:bookmarkEnd w:id="1"/>
+      <w:r>
+        <w:rPr>
+          <w:rFonts w:ascii="Times New Roman" w:hAnsi="Times New Roman"/>
+          <w:b w:val="false"/>
+          <w:bCs w:val="false"/>
+        </w:rPr>
+        <w:t>SymbolTableTest.java – contains JUnit testing cases for SymbolTable.add(lexeme, DataStorage) and SymbolTable.getKind().</w:t>
+      </w:r>
+    </w:p>
+    <w:p>
+      <w:pPr>
+        <w:pStyle w:val="Normal"/>
+        <w:jc w:val="left"/>
+        <w:rPr>
+          <w:rFonts w:ascii="Times New Roman" w:hAnsi="Times New Roman"/>
+          <w:b w:val="false"/>
+          <w:b w:val="false"/>
+          <w:bCs w:val="false"/>
+        </w:rPr>
+      </w:pPr>
+      <w:r>
         <w:rPr/>
       </w:r>
     </w:p>
@@ -5625,7 +5857,7 @@
           <w:b/>
           <w:bCs/>
         </w:rPr>
-        <w:t>symboltable</w:t>
+        <w:t>compiler</w:t>
       </w:r>
       <w:r>
         <w:rPr>
@@ -5648,156 +5880,22 @@
         </w:rPr>
       </w:pPr>
       <w:r>
+        <w:rPr/>
+      </w:r>
+    </w:p>
+    <w:p>
+      <w:pPr>
+        <w:pStyle w:val="Normal"/>
+        <w:jc w:val="left"/>
+        <w:rPr/>
+      </w:pPr>
+      <w:r>
         <w:rPr>
           <w:rFonts w:ascii="Times New Roman" w:hAnsi="Times New Roman"/>
           <w:b w:val="false"/>
           <w:bCs w:val="false"/>
         </w:rPr>
-      </w:r>
-    </w:p>
-    <w:p>
-      <w:pPr>
-        <w:pStyle w:val="Normal"/>
-        <w:jc w:val="left"/>
-        <w:rPr/>
-      </w:pPr>
-      <w:r>
-        <w:rPr>
-          <w:rFonts w:ascii="Times New Roman" w:hAnsi="Times New Roman"/>
-          <w:b w:val="false"/>
-          <w:bCs w:val="false"/>
-        </w:rPr>
-        <w:t xml:space="preserve">a) </w:t>
-      </w:r>
-      <w:r>
-        <w:rPr>
-          <w:rFonts w:ascii="Times New Roman" w:hAnsi="Times New Roman"/>
-          <w:b w:val="false"/>
-          <w:bCs w:val="false"/>
-        </w:rPr>
-        <w:t>SymbolTable</w:t>
-      </w:r>
-      <w:r>
-        <w:rPr>
-          <w:rFonts w:ascii="Times New Roman" w:hAnsi="Times New Roman"/>
-          <w:b w:val="false"/>
-          <w:bCs w:val="false"/>
-        </w:rPr>
-        <w:t xml:space="preserve">.java – </w:t>
-      </w:r>
-      <w:r>
-        <w:rPr>
-          <w:rFonts w:ascii="Times New Roman" w:hAnsi="Times New Roman"/>
-          <w:b w:val="false"/>
-          <w:bCs w:val="false"/>
-        </w:rPr>
-        <w:t>contains constructor for our symbol table implemented using a HashMap that holds lexeme as a key and an object called DataStructure that holds a lexeme and the kind of the ID that we would like to store.</w:t>
-      </w:r>
-    </w:p>
-    <w:p>
-      <w:pPr>
-        <w:pStyle w:val="Normal"/>
-        <w:jc w:val="left"/>
-        <w:rPr>
-          <w:rFonts w:ascii="Times New Roman" w:hAnsi="Times New Roman"/>
-          <w:b w:val="false"/>
-          <w:b w:val="false"/>
-          <w:bCs w:val="false"/>
-        </w:rPr>
-      </w:pPr>
-      <w:r>
-        <w:rPr>
-          <w:rFonts w:ascii="Times New Roman" w:hAnsi="Times New Roman"/>
-          <w:b w:val="false"/>
-          <w:bCs w:val="false"/>
-        </w:rPr>
-      </w:r>
-    </w:p>
-    <w:p>
-      <w:pPr>
-        <w:pStyle w:val="Normal"/>
-        <w:jc w:val="left"/>
-        <w:rPr/>
-      </w:pPr>
-      <w:r>
-        <w:rPr>
-          <w:rFonts w:ascii="Times New Roman" w:hAnsi="Times New Roman"/>
-          <w:b w:val="false"/>
-          <w:bCs w:val="false"/>
-        </w:rPr>
-        <w:t xml:space="preserve">b) </w:t>
-      </w:r>
-      <w:r>
-        <w:rPr>
-          <w:rFonts w:ascii="Times New Roman" w:hAnsi="Times New Roman"/>
-          <w:b w:val="false"/>
-          <w:bCs w:val="false"/>
-        </w:rPr>
-        <w:t>Kind</w:t>
-      </w:r>
-      <w:r>
-        <w:rPr>
-          <w:rFonts w:ascii="Times New Roman" w:hAnsi="Times New Roman"/>
-          <w:b w:val="false"/>
-          <w:bCs w:val="false"/>
-        </w:rPr>
-        <w:t xml:space="preserve">.java – </w:t>
-      </w:r>
-      <w:r>
-        <w:rPr>
-          <w:rFonts w:ascii="Times New Roman" w:hAnsi="Times New Roman"/>
-          <w:b w:val="false"/>
-          <w:bCs w:val="false"/>
-        </w:rPr>
-        <w:t>This class is an ENUM that contains all the types of ID that we will be storing.</w:t>
-      </w:r>
-    </w:p>
-    <w:p>
-      <w:pPr>
-        <w:pStyle w:val="Normal"/>
-        <w:jc w:val="left"/>
-        <w:rPr>
-          <w:rFonts w:ascii="Times New Roman" w:hAnsi="Times New Roman"/>
-          <w:b w:val="false"/>
-          <w:b w:val="false"/>
-          <w:bCs w:val="false"/>
-        </w:rPr>
-      </w:pPr>
-      <w:r>
-        <w:rPr/>
-      </w:r>
-    </w:p>
-    <w:p>
-      <w:pPr>
-        <w:pStyle w:val="Normal"/>
-        <w:jc w:val="left"/>
-        <w:rPr/>
-      </w:pPr>
-      <w:r>
-        <w:rPr>
-          <w:rFonts w:ascii="Times New Roman" w:hAnsi="Times New Roman"/>
-          <w:b w:val="false"/>
-          <w:bCs w:val="false"/>
-        </w:rPr>
-        <w:t>c</w:t>
-      </w:r>
-      <w:r>
-        <w:rPr>
-          <w:rFonts w:ascii="Times New Roman" w:hAnsi="Times New Roman"/>
-          <w:b w:val="false"/>
-          <w:bCs w:val="false"/>
-        </w:rPr>
-        <w:t xml:space="preserve">) </w:t>
-      </w:r>
-      <w:bookmarkStart w:id="0" w:name="__DdeLink__160_102981979"/>
-      <w:bookmarkEnd w:id="0"/>
-      <w:r>
-        <w:rPr>
-          <w:rFonts w:ascii="Times New Roman" w:hAnsi="Times New Roman"/>
-          <w:b w:val="false"/>
-          <w:bCs w:val="false"/>
-        </w:rPr>
-        <w:t>SymbolTableTest.java – contains JUnit testing cases for SymbolTable.add(lexeme, DataStorage) and SymbolTable.getKind().</w:t>
+        <w:t>a) CompilerMain.java - Contains the main for the compiler; primarily, as of now, to test the integration of the SymbolTable to the parser.</w:t>
       </w:r>
     </w:p>
     <w:sectPr>

</xml_diff>

<commit_message>
Made appropriate modifications to the SDD and README.md
</commit_message>
<xml_diff>
--- a/documentation/SDD.docx
+++ b/documentation/SDD.docx
@@ -294,7 +294,7 @@
           <w:sz w:val="32"/>
           <w:szCs w:val="32"/>
         </w:rPr>
-        <w:t>7</w:t>
+        <w:t>8</w:t>
       </w:r>
       <w:r>
         <w:rPr>
@@ -368,17 +368,27 @@
           <w:sz w:val="32"/>
           <w:szCs w:val="32"/>
         </w:rPr>
-        <w:t xml:space="preserve">February </w:t>
-      </w:r>
-      <w:r>
-        <w:rPr>
-          <w:rFonts w:ascii="Times New Roman" w:hAnsi="Times New Roman"/>
-          <w:b/>
-          <w:bCs/>
-          <w:sz w:val="32"/>
-          <w:szCs w:val="32"/>
-        </w:rPr>
-        <w:t>20</w:t>
+        <w:t>March</w:t>
+      </w:r>
+      <w:r>
+        <w:rPr>
+          <w:rFonts w:ascii="Times New Roman" w:hAnsi="Times New Roman"/>
+          <w:b/>
+          <w:bCs/>
+          <w:sz w:val="32"/>
+          <w:szCs w:val="32"/>
+        </w:rPr>
+        <w:t xml:space="preserve"> </w:t>
+      </w:r>
+      <w:r>
+        <w:rPr>
+          <w:rFonts w:ascii="Times New Roman" w:hAnsi="Times New Roman"/>
+          <w:b/>
+          <w:bCs/>
+          <w:sz w:val="32"/>
+          <w:szCs w:val="32"/>
+        </w:rPr>
+        <w:t>4</w:t>
       </w:r>
       <w:r>
         <w:rPr>
@@ -789,7 +799,7 @@
       <w:tblPr>
         <w:tblW w:w="9975" w:type="dxa"/>
         <w:jc w:val="left"/>
-        <w:tblInd w:w="43" w:type="dxa"/>
+        <w:tblInd w:w="41" w:type="dxa"/>
         <w:tblBorders>
           <w:top w:val="single" w:sz="2" w:space="0" w:color="000001"/>
           <w:left w:val="single" w:sz="2" w:space="0" w:color="000001"/>
@@ -798,15 +808,15 @@
         </w:tblBorders>
         <w:tblCellMar>
           <w:top w:w="55" w:type="dxa"/>
-          <w:left w:w="39" w:type="dxa"/>
+          <w:left w:w="36" w:type="dxa"/>
           <w:bottom w:w="55" w:type="dxa"/>
           <w:right w:w="55" w:type="dxa"/>
         </w:tblCellMar>
       </w:tblPr>
       <w:tblGrid>
         <w:gridCol w:w="1980"/>
-        <w:gridCol w:w="6835"/>
-        <w:gridCol w:w="1160"/>
+        <w:gridCol w:w="6834"/>
+        <w:gridCol w:w="1161"/>
       </w:tblGrid>
       <w:tr>
         <w:trPr/>
@@ -821,7 +831,7 @@
             </w:tcBorders>
             <w:shd w:fill="auto" w:val="clear"/>
             <w:tcMar>
-              <w:left w:w="39" w:type="dxa"/>
+              <w:left w:w="36" w:type="dxa"/>
             </w:tcMar>
           </w:tcPr>
           <w:p>
@@ -837,7 +847,7 @@
         </w:tc>
         <w:tc>
           <w:tcPr>
-            <w:tcW w:w="6835" w:type="dxa"/>
+            <w:tcW w:w="6834" w:type="dxa"/>
             <w:tcBorders>
               <w:top w:val="single" w:sz="2" w:space="0" w:color="000001"/>
               <w:left w:val="single" w:sz="2" w:space="0" w:color="000001"/>
@@ -846,7 +856,7 @@
             </w:tcBorders>
             <w:shd w:fill="auto" w:val="clear"/>
             <w:tcMar>
-              <w:left w:w="39" w:type="dxa"/>
+              <w:left w:w="36" w:type="dxa"/>
             </w:tcMar>
           </w:tcPr>
           <w:p>
@@ -862,7 +872,7 @@
         </w:tc>
         <w:tc>
           <w:tcPr>
-            <w:tcW w:w="1160" w:type="dxa"/>
+            <w:tcW w:w="1161" w:type="dxa"/>
             <w:tcBorders>
               <w:top w:val="single" w:sz="2" w:space="0" w:color="000001"/>
               <w:left w:val="single" w:sz="2" w:space="0" w:color="000001"/>
@@ -873,7 +883,7 @@
             </w:tcBorders>
             <w:shd w:fill="auto" w:val="clear"/>
             <w:tcMar>
-              <w:left w:w="39" w:type="dxa"/>
+              <w:left w:w="36" w:type="dxa"/>
             </w:tcMar>
           </w:tcPr>
           <w:p>
@@ -901,7 +911,7 @@
             </w:tcBorders>
             <w:shd w:fill="auto" w:val="clear"/>
             <w:tcMar>
-              <w:left w:w="39" w:type="dxa"/>
+              <w:left w:w="36" w:type="dxa"/>
             </w:tcMar>
             <w:vAlign w:val="center"/>
           </w:tcPr>
@@ -928,7 +938,7 @@
         </w:tc>
         <w:tc>
           <w:tcPr>
-            <w:tcW w:w="6835" w:type="dxa"/>
+            <w:tcW w:w="6834" w:type="dxa"/>
             <w:tcBorders>
               <w:top w:val="single" w:sz="2" w:space="0" w:color="000001"/>
               <w:left w:val="single" w:sz="2" w:space="0" w:color="000001"/>
@@ -937,7 +947,7 @@
             </w:tcBorders>
             <w:shd w:fill="auto" w:val="clear"/>
             <w:tcMar>
-              <w:left w:w="39" w:type="dxa"/>
+              <w:left w:w="36" w:type="dxa"/>
             </w:tcMar>
           </w:tcPr>
           <w:p>
@@ -953,7 +963,7 @@
         </w:tc>
         <w:tc>
           <w:tcPr>
-            <w:tcW w:w="1160" w:type="dxa"/>
+            <w:tcW w:w="1161" w:type="dxa"/>
             <w:tcBorders>
               <w:top w:val="single" w:sz="2" w:space="0" w:color="000001"/>
               <w:left w:val="single" w:sz="2" w:space="0" w:color="000001"/>
@@ -964,7 +974,7 @@
             </w:tcBorders>
             <w:shd w:fill="auto" w:val="clear"/>
             <w:tcMar>
-              <w:left w:w="39" w:type="dxa"/>
+              <w:left w:w="36" w:type="dxa"/>
             </w:tcMar>
             <w:vAlign w:val="center"/>
           </w:tcPr>
@@ -993,7 +1003,7 @@
             </w:tcBorders>
             <w:shd w:fill="auto" w:val="clear"/>
             <w:tcMar>
-              <w:left w:w="39" w:type="dxa"/>
+              <w:left w:w="36" w:type="dxa"/>
             </w:tcMar>
             <w:vAlign w:val="center"/>
           </w:tcPr>
@@ -1020,7 +1030,7 @@
         </w:tc>
         <w:tc>
           <w:tcPr>
-            <w:tcW w:w="6835" w:type="dxa"/>
+            <w:tcW w:w="6834" w:type="dxa"/>
             <w:tcBorders>
               <w:top w:val="single" w:sz="2" w:space="0" w:color="000001"/>
               <w:left w:val="single" w:sz="2" w:space="0" w:color="000001"/>
@@ -1029,7 +1039,7 @@
             </w:tcBorders>
             <w:shd w:fill="auto" w:val="clear"/>
             <w:tcMar>
-              <w:left w:w="39" w:type="dxa"/>
+              <w:left w:w="36" w:type="dxa"/>
             </w:tcMar>
           </w:tcPr>
           <w:p>
@@ -1045,7 +1055,7 @@
         </w:tc>
         <w:tc>
           <w:tcPr>
-            <w:tcW w:w="1160" w:type="dxa"/>
+            <w:tcW w:w="1161" w:type="dxa"/>
             <w:tcBorders>
               <w:top w:val="single" w:sz="2" w:space="0" w:color="000001"/>
               <w:left w:val="single" w:sz="2" w:space="0" w:color="000001"/>
@@ -1056,7 +1066,7 @@
             </w:tcBorders>
             <w:shd w:fill="auto" w:val="clear"/>
             <w:tcMar>
-              <w:left w:w="39" w:type="dxa"/>
+              <w:left w:w="36" w:type="dxa"/>
             </w:tcMar>
             <w:vAlign w:val="center"/>
           </w:tcPr>
@@ -1085,7 +1095,7 @@
             </w:tcBorders>
             <w:shd w:fill="auto" w:val="clear"/>
             <w:tcMar>
-              <w:left w:w="39" w:type="dxa"/>
+              <w:left w:w="36" w:type="dxa"/>
             </w:tcMar>
             <w:vAlign w:val="center"/>
           </w:tcPr>
@@ -1112,7 +1122,7 @@
         </w:tc>
         <w:tc>
           <w:tcPr>
-            <w:tcW w:w="6835" w:type="dxa"/>
+            <w:tcW w:w="6834" w:type="dxa"/>
             <w:tcBorders>
               <w:top w:val="single" w:sz="2" w:space="0" w:color="000001"/>
               <w:left w:val="single" w:sz="2" w:space="0" w:color="000001"/>
@@ -1121,7 +1131,7 @@
             </w:tcBorders>
             <w:shd w:fill="auto" w:val="clear"/>
             <w:tcMar>
-              <w:left w:w="39" w:type="dxa"/>
+              <w:left w:w="36" w:type="dxa"/>
             </w:tcMar>
           </w:tcPr>
           <w:p>
@@ -1137,7 +1147,7 @@
         </w:tc>
         <w:tc>
           <w:tcPr>
-            <w:tcW w:w="1160" w:type="dxa"/>
+            <w:tcW w:w="1161" w:type="dxa"/>
             <w:tcBorders>
               <w:top w:val="single" w:sz="2" w:space="0" w:color="000001"/>
               <w:left w:val="single" w:sz="2" w:space="0" w:color="000001"/>
@@ -1148,7 +1158,7 @@
             </w:tcBorders>
             <w:shd w:fill="auto" w:val="clear"/>
             <w:tcMar>
-              <w:left w:w="39" w:type="dxa"/>
+              <w:left w:w="36" w:type="dxa"/>
             </w:tcMar>
             <w:vAlign w:val="center"/>
           </w:tcPr>
@@ -1177,7 +1187,7 @@
             </w:tcBorders>
             <w:shd w:fill="auto" w:val="clear"/>
             <w:tcMar>
-              <w:left w:w="39" w:type="dxa"/>
+              <w:left w:w="36" w:type="dxa"/>
             </w:tcMar>
             <w:vAlign w:val="center"/>
           </w:tcPr>
@@ -1204,7 +1214,7 @@
         </w:tc>
         <w:tc>
           <w:tcPr>
-            <w:tcW w:w="6835" w:type="dxa"/>
+            <w:tcW w:w="6834" w:type="dxa"/>
             <w:tcBorders>
               <w:top w:val="single" w:sz="2" w:space="0" w:color="000001"/>
               <w:left w:val="single" w:sz="2" w:space="0" w:color="000001"/>
@@ -1213,7 +1223,7 @@
             </w:tcBorders>
             <w:shd w:fill="auto" w:val="clear"/>
             <w:tcMar>
-              <w:left w:w="39" w:type="dxa"/>
+              <w:left w:w="36" w:type="dxa"/>
             </w:tcMar>
           </w:tcPr>
           <w:p>
@@ -1229,7 +1239,7 @@
         </w:tc>
         <w:tc>
           <w:tcPr>
-            <w:tcW w:w="1160" w:type="dxa"/>
+            <w:tcW w:w="1161" w:type="dxa"/>
             <w:tcBorders>
               <w:top w:val="single" w:sz="2" w:space="0" w:color="000001"/>
               <w:left w:val="single" w:sz="2" w:space="0" w:color="000001"/>
@@ -1240,7 +1250,7 @@
             </w:tcBorders>
             <w:shd w:fill="auto" w:val="clear"/>
             <w:tcMar>
-              <w:left w:w="39" w:type="dxa"/>
+              <w:left w:w="36" w:type="dxa"/>
             </w:tcMar>
             <w:vAlign w:val="center"/>
           </w:tcPr>
@@ -1269,7 +1279,7 @@
             </w:tcBorders>
             <w:shd w:fill="auto" w:val="clear"/>
             <w:tcMar>
-              <w:left w:w="39" w:type="dxa"/>
+              <w:left w:w="36" w:type="dxa"/>
             </w:tcMar>
             <w:vAlign w:val="center"/>
           </w:tcPr>
@@ -1296,7 +1306,7 @@
         </w:tc>
         <w:tc>
           <w:tcPr>
-            <w:tcW w:w="6835" w:type="dxa"/>
+            <w:tcW w:w="6834" w:type="dxa"/>
             <w:tcBorders>
               <w:top w:val="single" w:sz="2" w:space="0" w:color="000001"/>
               <w:left w:val="single" w:sz="2" w:space="0" w:color="000001"/>
@@ -1305,7 +1315,7 @@
             </w:tcBorders>
             <w:shd w:fill="auto" w:val="clear"/>
             <w:tcMar>
-              <w:left w:w="39" w:type="dxa"/>
+              <w:left w:w="36" w:type="dxa"/>
             </w:tcMar>
           </w:tcPr>
           <w:p>
@@ -1321,7 +1331,7 @@
         </w:tc>
         <w:tc>
           <w:tcPr>
-            <w:tcW w:w="1160" w:type="dxa"/>
+            <w:tcW w:w="1161" w:type="dxa"/>
             <w:tcBorders>
               <w:top w:val="single" w:sz="2" w:space="0" w:color="000001"/>
               <w:left w:val="single" w:sz="2" w:space="0" w:color="000001"/>
@@ -1332,7 +1342,7 @@
             </w:tcBorders>
             <w:shd w:fill="auto" w:val="clear"/>
             <w:tcMar>
-              <w:left w:w="39" w:type="dxa"/>
+              <w:left w:w="36" w:type="dxa"/>
             </w:tcMar>
             <w:vAlign w:val="center"/>
           </w:tcPr>
@@ -1361,7 +1371,7 @@
             </w:tcBorders>
             <w:shd w:fill="auto" w:val="clear"/>
             <w:tcMar>
-              <w:left w:w="39" w:type="dxa"/>
+              <w:left w:w="36" w:type="dxa"/>
             </w:tcMar>
             <w:vAlign w:val="center"/>
           </w:tcPr>
@@ -1388,7 +1398,7 @@
         </w:tc>
         <w:tc>
           <w:tcPr>
-            <w:tcW w:w="6835" w:type="dxa"/>
+            <w:tcW w:w="6834" w:type="dxa"/>
             <w:tcBorders>
               <w:top w:val="single" w:sz="2" w:space="0" w:color="000001"/>
               <w:left w:val="single" w:sz="2" w:space="0" w:color="000001"/>
@@ -1397,7 +1407,7 @@
             </w:tcBorders>
             <w:shd w:fill="auto" w:val="clear"/>
             <w:tcMar>
-              <w:left w:w="39" w:type="dxa"/>
+              <w:left w:w="36" w:type="dxa"/>
             </w:tcMar>
           </w:tcPr>
           <w:p>
@@ -1413,7 +1423,7 @@
         </w:tc>
         <w:tc>
           <w:tcPr>
-            <w:tcW w:w="1160" w:type="dxa"/>
+            <w:tcW w:w="1161" w:type="dxa"/>
             <w:tcBorders>
               <w:top w:val="single" w:sz="2" w:space="0" w:color="000001"/>
               <w:left w:val="single" w:sz="2" w:space="0" w:color="000001"/>
@@ -1424,7 +1434,7 @@
             </w:tcBorders>
             <w:shd w:fill="auto" w:val="clear"/>
             <w:tcMar>
-              <w:left w:w="39" w:type="dxa"/>
+              <w:left w:w="36" w:type="dxa"/>
             </w:tcMar>
             <w:vAlign w:val="center"/>
           </w:tcPr>
@@ -1453,7 +1463,7 @@
             </w:tcBorders>
             <w:shd w:fill="auto" w:val="clear"/>
             <w:tcMar>
-              <w:left w:w="39" w:type="dxa"/>
+              <w:left w:w="36" w:type="dxa"/>
             </w:tcMar>
             <w:vAlign w:val="center"/>
           </w:tcPr>
@@ -1480,7 +1490,7 @@
         </w:tc>
         <w:tc>
           <w:tcPr>
-            <w:tcW w:w="6835" w:type="dxa"/>
+            <w:tcW w:w="6834" w:type="dxa"/>
             <w:tcBorders>
               <w:top w:val="single" w:sz="2" w:space="0" w:color="000001"/>
               <w:left w:val="single" w:sz="2" w:space="0" w:color="000001"/>
@@ -1489,7 +1499,7 @@
             </w:tcBorders>
             <w:shd w:fill="auto" w:val="clear"/>
             <w:tcMar>
-              <w:left w:w="39" w:type="dxa"/>
+              <w:left w:w="36" w:type="dxa"/>
             </w:tcMar>
           </w:tcPr>
           <w:p>
@@ -1505,7 +1515,7 @@
         </w:tc>
         <w:tc>
           <w:tcPr>
-            <w:tcW w:w="1160" w:type="dxa"/>
+            <w:tcW w:w="1161" w:type="dxa"/>
             <w:tcBorders>
               <w:top w:val="single" w:sz="2" w:space="0" w:color="000001"/>
               <w:left w:val="single" w:sz="2" w:space="0" w:color="000001"/>
@@ -1516,7 +1526,7 @@
             </w:tcBorders>
             <w:shd w:fill="auto" w:val="clear"/>
             <w:tcMar>
-              <w:left w:w="39" w:type="dxa"/>
+              <w:left w:w="36" w:type="dxa"/>
             </w:tcMar>
             <w:vAlign w:val="center"/>
           </w:tcPr>
@@ -1528,6 +1538,106 @@
             <w:r>
               <w:rPr/>
               <w:t>1.6</w:t>
+            </w:r>
+          </w:p>
+        </w:tc>
+      </w:tr>
+      <w:tr>
+        <w:trPr/>
+        <w:tc>
+          <w:tcPr>
+            <w:tcW w:w="1980" w:type="dxa"/>
+            <w:tcBorders>
+              <w:top w:val="single" w:sz="2" w:space="0" w:color="000001"/>
+              <w:left w:val="single" w:sz="2" w:space="0" w:color="000001"/>
+              <w:bottom w:val="single" w:sz="2" w:space="0" w:color="000001"/>
+              <w:insideH w:val="single" w:sz="2" w:space="0" w:color="000001"/>
+            </w:tcBorders>
+            <w:shd w:fill="auto" w:val="clear"/>
+            <w:tcMar>
+              <w:left w:w="36" w:type="dxa"/>
+            </w:tcMar>
+            <w:vAlign w:val="center"/>
+          </w:tcPr>
+          <w:p>
+            <w:pPr>
+              <w:pStyle w:val="TableContents"/>
+              <w:rPr/>
+            </w:pPr>
+            <w:r>
+              <w:rPr/>
+              <w:t>February 20</w:t>
+            </w:r>
+            <w:r>
+              <w:rPr>
+                <w:vertAlign w:val="superscript"/>
+              </w:rPr>
+              <w:t>th</w:t>
+            </w:r>
+            <w:r>
+              <w:rPr/>
+              <w:t>, 2018</w:t>
+            </w:r>
+          </w:p>
+        </w:tc>
+        <w:tc>
+          <w:tcPr>
+            <w:tcW w:w="6834" w:type="dxa"/>
+            <w:tcBorders>
+              <w:top w:val="single" w:sz="2" w:space="0" w:color="000001"/>
+              <w:left w:val="single" w:sz="2" w:space="0" w:color="000001"/>
+              <w:bottom w:val="single" w:sz="2" w:space="0" w:color="000001"/>
+              <w:insideH w:val="single" w:sz="2" w:space="0" w:color="000001"/>
+            </w:tcBorders>
+            <w:shd w:fill="auto" w:val="clear"/>
+            <w:tcMar>
+              <w:left w:w="36" w:type="dxa"/>
+            </w:tcMar>
+          </w:tcPr>
+          <w:p>
+            <w:pPr>
+              <w:pStyle w:val="TableContents"/>
+              <w:rPr/>
+            </w:pPr>
+            <w:r>
+              <w:rPr/>
+              <w:t xml:space="preserve">Added documentation for  </w:t>
+            </w:r>
+            <w:r>
+              <w:rPr>
+                <w:rFonts w:ascii="Times New Roman" w:hAnsi="Times New Roman"/>
+                <w:b w:val="false"/>
+                <w:bCs w:val="false"/>
+              </w:rPr>
+              <w:t>SymbolTableIntegrationTest.java</w:t>
+            </w:r>
+          </w:p>
+        </w:tc>
+        <w:tc>
+          <w:tcPr>
+            <w:tcW w:w="1161" w:type="dxa"/>
+            <w:tcBorders>
+              <w:top w:val="single" w:sz="2" w:space="0" w:color="000001"/>
+              <w:left w:val="single" w:sz="2" w:space="0" w:color="000001"/>
+              <w:bottom w:val="single" w:sz="2" w:space="0" w:color="000001"/>
+              <w:right w:val="single" w:sz="2" w:space="0" w:color="000001"/>
+              <w:insideH w:val="single" w:sz="2" w:space="0" w:color="000001"/>
+              <w:insideV w:val="single" w:sz="2" w:space="0" w:color="000001"/>
+            </w:tcBorders>
+            <w:shd w:fill="auto" w:val="clear"/>
+            <w:tcMar>
+              <w:left w:w="36" w:type="dxa"/>
+            </w:tcMar>
+            <w:vAlign w:val="center"/>
+          </w:tcPr>
+          <w:p>
+            <w:pPr>
+              <w:pStyle w:val="TableContents"/>
+              <w:rPr/>
+            </w:pPr>
+            <w:r>
+              <w:rPr/>
+              <w:t>1.7</w:t>
             </w:r>
           </w:p>
         </w:tc>
@@ -1544,7 +1654,7 @@
             </w:tcBorders>
             <w:shd w:fill="auto" w:val="clear"/>
             <w:tcMar>
-              <w:left w:w="39" w:type="dxa"/>
+              <w:left w:w="36" w:type="dxa"/>
             </w:tcMar>
             <w:vAlign w:val="center"/>
           </w:tcPr>
@@ -1555,7 +1665,7 @@
             </w:pPr>
             <w:r>
               <w:rPr/>
-              <w:t>February 20</w:t>
+              <w:t>March 4</w:t>
             </w:r>
             <w:r>
               <w:rPr>
@@ -1571,7 +1681,7 @@
         </w:tc>
         <w:tc>
           <w:tcPr>
-            <w:tcW w:w="6835" w:type="dxa"/>
+            <w:tcW w:w="6834" w:type="dxa"/>
             <w:tcBorders>
               <w:left w:val="single" w:sz="2" w:space="0" w:color="000001"/>
               <w:bottom w:val="single" w:sz="2" w:space="0" w:color="000001"/>
@@ -1579,7 +1689,7 @@
             </w:tcBorders>
             <w:shd w:fill="auto" w:val="clear"/>
             <w:tcMar>
-              <w:left w:w="39" w:type="dxa"/>
+              <w:left w:w="36" w:type="dxa"/>
             </w:tcMar>
           </w:tcPr>
           <w:p>
@@ -1589,21 +1699,13 @@
             </w:pPr>
             <w:r>
               <w:rPr/>
-              <w:t xml:space="preserve">Added documentation for  </w:t>
-            </w:r>
-            <w:r>
-              <w:rPr>
-                <w:rFonts w:ascii="Times New Roman" w:hAnsi="Times New Roman"/>
-                <w:b w:val="false"/>
-                <w:bCs w:val="false"/>
-              </w:rPr>
-              <w:t>SymbolTableIntegrationTest.java</w:t>
+              <w:t>Added documentation for SyntaxTree</w:t>
             </w:r>
           </w:p>
         </w:tc>
         <w:tc>
           <w:tcPr>
-            <w:tcW w:w="1160" w:type="dxa"/>
+            <w:tcW w:w="1161" w:type="dxa"/>
             <w:tcBorders>
               <w:left w:val="single" w:sz="2" w:space="0" w:color="000001"/>
               <w:bottom w:val="single" w:sz="2" w:space="0" w:color="000001"/>
@@ -1613,7 +1715,7 @@
             </w:tcBorders>
             <w:shd w:fill="auto" w:val="clear"/>
             <w:tcMar>
-              <w:left w:w="39" w:type="dxa"/>
+              <w:left w:w="36" w:type="dxa"/>
             </w:tcMar>
             <w:vAlign w:val="center"/>
           </w:tcPr>
@@ -1624,7 +1726,7 @@
             </w:pPr>
             <w:r>
               <w:rPr/>
-              <w:t>1.7</w:t>
+              <w:t>1.8</w:t>
             </w:r>
           </w:p>
         </w:tc>
@@ -2307,7 +2409,7 @@
                 <wp:positionV relativeFrom="paragraph">
                   <wp:posOffset>164465</wp:posOffset>
                 </wp:positionV>
-                <wp:extent cx="812800" cy="1012825"/>
+                <wp:extent cx="813435" cy="1013460"/>
                 <wp:effectExtent l="0" t="0" r="0" b="0"/>
                 <wp:wrapNone/>
                 <wp:docPr id="1" name="graphic1"/>
@@ -2318,7 +2420,7 @@
                       <wps:spPr>
                         <a:xfrm>
                           <a:off x="0" y="0"/>
-                          <a:ext cx="812160" cy="1012320"/>
+                          <a:ext cx="812880" cy="1012680"/>
                         </a:xfrm>
                         <a:prstGeom prst="ellipse">
                           <a:avLst/>
@@ -2345,7 +2447,7 @@
           </mc:Choice>
           <mc:Fallback>
             <w:pict>
-              <v:oval id="shape_0" ID="graphic1" stroked="t" style="position:absolute;margin-left:12.65pt;margin-top:12.95pt;width:63.9pt;height:79.65pt">
+              <v:oval id="shape_0" ID="graphic1" stroked="t" style="position:absolute;margin-left:12.65pt;margin-top:12.95pt;width:63.95pt;height:79.7pt">
                 <w10:wrap type="none"/>
                 <v:fill o:detectmouseclick="t" on="false"/>
                 <v:stroke color="#3465a4" joinstyle="round" endcap="flat"/>
@@ -2364,7 +2466,7 @@
                 <wp:positionV relativeFrom="paragraph">
                   <wp:posOffset>164465</wp:posOffset>
                 </wp:positionV>
-                <wp:extent cx="812800" cy="1012825"/>
+                <wp:extent cx="813435" cy="1013460"/>
                 <wp:effectExtent l="0" t="0" r="0" b="0"/>
                 <wp:wrapNone/>
                 <wp:docPr id="2" name="graphic2"/>
@@ -2375,7 +2477,7 @@
                       <wps:spPr>
                         <a:xfrm>
                           <a:off x="0" y="0"/>
-                          <a:ext cx="812160" cy="1012320"/>
+                          <a:ext cx="812880" cy="1012680"/>
                         </a:xfrm>
                         <a:prstGeom prst="ellipse">
                           <a:avLst/>
@@ -2402,7 +2504,7 @@
           </mc:Choice>
           <mc:Fallback>
             <w:pict>
-              <v:oval id="shape_0" ID="graphic2" stroked="t" style="position:absolute;margin-left:126.05pt;margin-top:12.95pt;width:63.9pt;height:79.65pt">
+              <v:oval id="shape_0" ID="graphic2" stroked="t" style="position:absolute;margin-left:126.05pt;margin-top:12.95pt;width:63.95pt;height:79.7pt">
                 <w10:wrap type="none"/>
                 <v:fill o:detectmouseclick="t" on="false"/>
                 <v:stroke color="#3465a4" joinstyle="round" endcap="flat"/>
@@ -2421,7 +2523,7 @@
                 <wp:positionV relativeFrom="paragraph">
                   <wp:posOffset>164465</wp:posOffset>
                 </wp:positionV>
-                <wp:extent cx="812800" cy="1012825"/>
+                <wp:extent cx="813435" cy="1013460"/>
                 <wp:effectExtent l="0" t="0" r="0" b="0"/>
                 <wp:wrapNone/>
                 <wp:docPr id="3" name="graphic3"/>
@@ -2432,7 +2534,7 @@
                       <wps:spPr>
                         <a:xfrm>
                           <a:off x="0" y="0"/>
-                          <a:ext cx="812160" cy="1012320"/>
+                          <a:ext cx="812880" cy="1012680"/>
                         </a:xfrm>
                         <a:prstGeom prst="ellipse">
                           <a:avLst/>
@@ -2459,7 +2561,7 @@
           </mc:Choice>
           <mc:Fallback>
             <w:pict>
-              <v:oval id="shape_0" ID="graphic3" stroked="t" style="position:absolute;margin-left:239.45pt;margin-top:12.95pt;width:63.9pt;height:79.65pt">
+              <v:oval id="shape_0" ID="graphic3" stroked="t" style="position:absolute;margin-left:239.45pt;margin-top:12.95pt;width:63.95pt;height:79.7pt">
                 <w10:wrap type="none"/>
                 <v:fill o:detectmouseclick="t" on="false"/>
                 <v:stroke color="#3465a4" joinstyle="round" endcap="flat"/>
@@ -2478,7 +2580,7 @@
                 <wp:positionV relativeFrom="paragraph">
                   <wp:posOffset>164465</wp:posOffset>
                 </wp:positionV>
-                <wp:extent cx="812800" cy="1012825"/>
+                <wp:extent cx="813435" cy="1013460"/>
                 <wp:effectExtent l="0" t="0" r="0" b="0"/>
                 <wp:wrapNone/>
                 <wp:docPr id="4" name="graphic4"/>
@@ -2489,7 +2591,7 @@
                       <wps:spPr>
                         <a:xfrm>
                           <a:off x="0" y="0"/>
-                          <a:ext cx="812160" cy="1012320"/>
+                          <a:ext cx="812880" cy="1012680"/>
                         </a:xfrm>
                         <a:prstGeom prst="ellipse">
                           <a:avLst/>
@@ -2516,7 +2618,7 @@
           </mc:Choice>
           <mc:Fallback>
             <w:pict>
-              <v:oval id="shape_0" ID="graphic4" stroked="t" style="position:absolute;margin-left:352.85pt;margin-top:12.95pt;width:63.9pt;height:79.65pt">
+              <v:oval id="shape_0" ID="graphic4" stroked="t" style="position:absolute;margin-left:352.85pt;margin-top:12.95pt;width:63.95pt;height:79.7pt">
                 <w10:wrap type="none"/>
                 <v:fill o:detectmouseclick="t" on="false"/>
                 <v:stroke color="#3465a4" joinstyle="round" endcap="flat"/>
@@ -2535,7 +2637,7 @@
                 <wp:positionV relativeFrom="paragraph">
                   <wp:posOffset>2684780</wp:posOffset>
                 </wp:positionV>
-                <wp:extent cx="812800" cy="1012825"/>
+                <wp:extent cx="813435" cy="1013460"/>
                 <wp:effectExtent l="0" t="0" r="0" b="0"/>
                 <wp:wrapNone/>
                 <wp:docPr id="5" name="graphic1"/>
@@ -2546,7 +2648,7 @@
                       <wps:spPr>
                         <a:xfrm>
                           <a:off x="0" y="0"/>
-                          <a:ext cx="812160" cy="1012320"/>
+                          <a:ext cx="812880" cy="1012680"/>
                         </a:xfrm>
                         <a:prstGeom prst="ellipse">
                           <a:avLst/>
@@ -2573,7 +2675,7 @@
           </mc:Choice>
           <mc:Fallback>
             <w:pict>
-              <v:oval id="shape_0" ID="graphic1" stroked="t" style="position:absolute;margin-left:41pt;margin-top:211.4pt;width:63.9pt;height:79.65pt">
+              <v:oval id="shape_0" ID="graphic1" stroked="t" style="position:absolute;margin-left:41pt;margin-top:211.4pt;width:63.95pt;height:79.7pt">
                 <w10:wrap type="none"/>
                 <v:fill o:detectmouseclick="t" on="false"/>
                 <v:stroke color="#3465a4" joinstyle="round" endcap="flat"/>
@@ -2620,7 +2722,7 @@
                 <wp:positionV relativeFrom="paragraph">
                   <wp:posOffset>133985</wp:posOffset>
                 </wp:positionV>
-                <wp:extent cx="547370" cy="116205"/>
+                <wp:extent cx="548005" cy="116205"/>
                 <wp:effectExtent l="0" t="0" r="0" b="0"/>
                 <wp:wrapNone/>
                 <wp:docPr id="6" name="Shape7"/>
@@ -2631,7 +2733,7 @@
                       <wps:spPr>
                         <a:xfrm>
                           <a:off x="0" y="0"/>
-                          <a:ext cx="546840" cy="115560"/>
+                          <a:ext cx="547200" cy="115560"/>
                         </a:xfrm>
                         <a:prstGeom prst="rect">
                           <a:avLst/>
@@ -2652,7 +2754,7 @@
                           <w:p>
                             <w:pPr>
                               <w:pStyle w:val="FrameContents"/>
-                              <w:overflowPunct w:val="false"/>
+                              <w:overflowPunct w:val="true"/>
                               <w:jc w:val="center"/>
                               <w:rPr/>
                             </w:pPr>
@@ -2678,7 +2780,7 @@
           </mc:Choice>
           <mc:Fallback>
             <w:pict>
-              <v:rect id="shape_0" ID="Shape7" stroked="f" style="position:absolute;margin-left:76.4pt;margin-top:10.55pt;width:43pt;height:9.05pt">
+              <v:rect id="shape_0" ID="Shape7" stroked="f" style="position:absolute;margin-left:76.4pt;margin-top:10.55pt;width:43.05pt;height:9.05pt">
                 <w10:wrap type="square"/>
                 <v:fill o:detectmouseclick="t" on="false"/>
                 <v:stroke color="#3465a4" joinstyle="round" endcap="flat"/>
@@ -2687,7 +2789,7 @@
                     <w:p>
                       <w:pPr>
                         <w:pStyle w:val="FrameContents"/>
-                        <w:overflowPunct w:val="false"/>
+                        <w:overflowPunct w:val="true"/>
                         <w:jc w:val="center"/>
                         <w:rPr/>
                       </w:pPr>
@@ -2717,7 +2819,7 @@
                 <wp:positionV relativeFrom="paragraph">
                   <wp:posOffset>25400</wp:posOffset>
                 </wp:positionV>
-                <wp:extent cx="547370" cy="233045"/>
+                <wp:extent cx="548005" cy="233045"/>
                 <wp:effectExtent l="0" t="0" r="0" b="0"/>
                 <wp:wrapNone/>
                 <wp:docPr id="8" name="Shape7"/>
@@ -2728,7 +2830,7 @@
                       <wps:spPr>
                         <a:xfrm>
                           <a:off x="0" y="0"/>
-                          <a:ext cx="546840" cy="232560"/>
+                          <a:ext cx="547200" cy="232560"/>
                         </a:xfrm>
                         <a:prstGeom prst="rect">
                           <a:avLst/>
@@ -2749,7 +2851,7 @@
                           <w:p>
                             <w:pPr>
                               <w:pStyle w:val="FrameContents"/>
-                              <w:overflowPunct w:val="false"/>
+                              <w:overflowPunct w:val="true"/>
                               <w:jc w:val="center"/>
                               <w:rPr/>
                             </w:pPr>
@@ -2765,7 +2867,7 @@
                           <w:p>
                             <w:pPr>
                               <w:pStyle w:val="FrameContents"/>
-                              <w:overflowPunct w:val="false"/>
+                              <w:overflowPunct w:val="true"/>
                               <w:jc w:val="center"/>
                               <w:rPr/>
                             </w:pPr>
@@ -2791,7 +2893,7 @@
           </mc:Choice>
           <mc:Fallback>
             <w:pict>
-              <v:rect id="shape_0" ID="Shape7" stroked="f" style="position:absolute;margin-left:189.8pt;margin-top:2pt;width:43pt;height:18.25pt">
+              <v:rect id="shape_0" ID="Shape7" stroked="f" style="position:absolute;margin-left:189.8pt;margin-top:2pt;width:43.05pt;height:18.25pt">
                 <w10:wrap type="square"/>
                 <v:fill o:detectmouseclick="t" on="false"/>
                 <v:stroke color="#3465a4" joinstyle="round" endcap="flat"/>
@@ -2800,7 +2902,7 @@
                     <w:p>
                       <w:pPr>
                         <w:pStyle w:val="FrameContents"/>
-                        <w:overflowPunct w:val="false"/>
+                        <w:overflowPunct w:val="true"/>
                         <w:jc w:val="center"/>
                         <w:rPr/>
                       </w:pPr>
@@ -2816,7 +2918,7 @@
                     <w:p>
                       <w:pPr>
                         <w:pStyle w:val="FrameContents"/>
-                        <w:overflowPunct w:val="false"/>
+                        <w:overflowPunct w:val="true"/>
                         <w:jc w:val="center"/>
                         <w:rPr/>
                       </w:pPr>
@@ -2846,7 +2948,7 @@
                 <wp:positionV relativeFrom="paragraph">
                   <wp:posOffset>25400</wp:posOffset>
                 </wp:positionV>
-                <wp:extent cx="547370" cy="233045"/>
+                <wp:extent cx="548005" cy="233045"/>
                 <wp:effectExtent l="0" t="0" r="0" b="0"/>
                 <wp:wrapNone/>
                 <wp:docPr id="10" name="Shape7"/>
@@ -2857,7 +2959,7 @@
                       <wps:spPr>
                         <a:xfrm>
                           <a:off x="0" y="0"/>
-                          <a:ext cx="546840" cy="232560"/>
+                          <a:ext cx="547200" cy="232560"/>
                         </a:xfrm>
                         <a:prstGeom prst="rect">
                           <a:avLst/>
@@ -2878,7 +2980,7 @@
                           <w:p>
                             <w:pPr>
                               <w:pStyle w:val="FrameContents"/>
-                              <w:overflowPunct w:val="false"/>
+                              <w:overflowPunct w:val="true"/>
                               <w:jc w:val="center"/>
                               <w:rPr/>
                             </w:pPr>
@@ -2894,7 +2996,7 @@
                           <w:p>
                             <w:pPr>
                               <w:pStyle w:val="FrameContents"/>
-                              <w:overflowPunct w:val="false"/>
+                              <w:overflowPunct w:val="true"/>
                               <w:jc w:val="center"/>
                               <w:rPr/>
                             </w:pPr>
@@ -2920,7 +3022,7 @@
           </mc:Choice>
           <mc:Fallback>
             <w:pict>
-              <v:rect id="shape_0" ID="Shape7" stroked="f" style="position:absolute;margin-left:303.2pt;margin-top:2pt;width:43pt;height:18.25pt">
+              <v:rect id="shape_0" ID="Shape7" stroked="f" style="position:absolute;margin-left:303.2pt;margin-top:2pt;width:43.05pt;height:18.25pt">
                 <w10:wrap type="square"/>
                 <v:fill o:detectmouseclick="t" on="false"/>
                 <v:stroke color="#3465a4" joinstyle="round" endcap="flat"/>
@@ -2929,7 +3031,7 @@
                     <w:p>
                       <w:pPr>
                         <w:pStyle w:val="FrameContents"/>
-                        <w:overflowPunct w:val="false"/>
+                        <w:overflowPunct w:val="true"/>
                         <w:jc w:val="center"/>
                         <w:rPr/>
                       </w:pPr>
@@ -2945,7 +3047,7 @@
                     <w:p>
                       <w:pPr>
                         <w:pStyle w:val="FrameContents"/>
-                        <w:overflowPunct w:val="false"/>
+                        <w:overflowPunct w:val="true"/>
                         <w:jc w:val="center"/>
                         <w:rPr/>
                       </w:pPr>
@@ -2975,7 +3077,7 @@
                 <wp:positionV relativeFrom="paragraph">
                   <wp:posOffset>106680</wp:posOffset>
                 </wp:positionV>
-                <wp:extent cx="547370" cy="116205"/>
+                <wp:extent cx="548005" cy="116205"/>
                 <wp:effectExtent l="0" t="0" r="0" b="0"/>
                 <wp:wrapNone/>
                 <wp:docPr id="12" name="Shape7"/>
@@ -2986,7 +3088,7 @@
                       <wps:spPr>
                         <a:xfrm>
                           <a:off x="0" y="0"/>
-                          <a:ext cx="546840" cy="115560"/>
+                          <a:ext cx="547200" cy="115560"/>
                         </a:xfrm>
                         <a:prstGeom prst="rect">
                           <a:avLst/>
@@ -3007,7 +3109,7 @@
                           <w:p>
                             <w:pPr>
                               <w:pStyle w:val="FrameContents"/>
-                              <w:overflowPunct w:val="false"/>
+                              <w:overflowPunct w:val="true"/>
                               <w:jc w:val="center"/>
                               <w:rPr/>
                             </w:pPr>
@@ -3033,7 +3135,7 @@
           </mc:Choice>
           <mc:Fallback>
             <w:pict>
-              <v:rect id="shape_0" ID="Shape7" stroked="f" style="position:absolute;margin-left:416.6pt;margin-top:8.4pt;width:43pt;height:9.05pt">
+              <v:rect id="shape_0" ID="Shape7" stroked="f" style="position:absolute;margin-left:416.6pt;margin-top:8.4pt;width:43.05pt;height:9.05pt">
                 <w10:wrap type="square"/>
                 <v:fill o:detectmouseclick="t" on="false"/>
                 <v:stroke color="#3465a4" joinstyle="round" endcap="flat"/>
@@ -3042,7 +3144,7 @@
                     <w:p>
                       <w:pPr>
                         <w:pStyle w:val="FrameContents"/>
-                        <w:overflowPunct w:val="false"/>
+                        <w:overflowPunct w:val="true"/>
                         <w:jc w:val="center"/>
                         <w:rPr/>
                       </w:pPr>
@@ -3081,7 +3183,7 @@
                 <wp:positionV relativeFrom="paragraph">
                   <wp:posOffset>57785</wp:posOffset>
                 </wp:positionV>
-                <wp:extent cx="431800" cy="147320"/>
+                <wp:extent cx="432435" cy="147955"/>
                 <wp:effectExtent l="0" t="0" r="0" b="0"/>
                 <wp:wrapNone/>
                 <wp:docPr id="14" name="Shape1"/>
@@ -3092,7 +3194,7 @@
                       <wps:spPr>
                         <a:xfrm>
                           <a:off x="0" y="0"/>
-                          <a:ext cx="431280" cy="146520"/>
+                          <a:ext cx="431640" cy="147240"/>
                         </a:xfrm>
                         <a:prstGeom prst="rect">
                           <a:avLst/>
@@ -3113,7 +3215,7 @@
                           <w:p>
                             <w:pPr>
                               <w:pStyle w:val="FrameContents"/>
-                              <w:overflowPunct w:val="false"/>
+                              <w:overflowPunct w:val="true"/>
                               <w:rPr/>
                             </w:pPr>
                             <w:r>
@@ -3137,7 +3239,7 @@
           </mc:Choice>
           <mc:Fallback>
             <w:pict>
-              <v:rect id="shape_0" ID="Shape1" stroked="f" style="position:absolute;margin-left:26.9pt;margin-top:4.55pt;width:33.9pt;height:11.5pt">
+              <v:rect id="shape_0" ID="Shape1" stroked="f" style="position:absolute;margin-left:26.9pt;margin-top:4.55pt;width:33.95pt;height:11.55pt">
                 <w10:wrap type="square"/>
                 <v:fill o:detectmouseclick="t" on="false"/>
                 <v:stroke color="#3465a4" joinstyle="round" endcap="flat"/>
@@ -3146,7 +3248,7 @@
                     <w:p>
                       <w:pPr>
                         <w:pStyle w:val="FrameContents"/>
-                        <w:overflowPunct w:val="false"/>
+                        <w:overflowPunct w:val="true"/>
                         <w:rPr/>
                       </w:pPr>
                       <w:r>
@@ -3174,7 +3276,7 @@
                 <wp:positionV relativeFrom="paragraph">
                   <wp:posOffset>635</wp:posOffset>
                 </wp:positionV>
-                <wp:extent cx="677545" cy="292735"/>
+                <wp:extent cx="678180" cy="292735"/>
                 <wp:effectExtent l="0" t="0" r="0" b="0"/>
                 <wp:wrapNone/>
                 <wp:docPr id="16" name="Shape1"/>
@@ -3185,7 +3287,7 @@
                       <wps:spPr>
                         <a:xfrm>
                           <a:off x="0" y="0"/>
-                          <a:ext cx="676800" cy="291960"/>
+                          <a:ext cx="677520" cy="291960"/>
                         </a:xfrm>
                         <a:prstGeom prst="rect">
                           <a:avLst/>
@@ -3206,7 +3308,7 @@
                           <w:p>
                             <w:pPr>
                               <w:pStyle w:val="FrameContents"/>
-                              <w:overflowPunct w:val="false"/>
+                              <w:overflowPunct w:val="true"/>
                               <w:jc w:val="center"/>
                               <w:rPr/>
                             </w:pPr>
@@ -3221,7 +3323,7 @@
                           <w:p>
                             <w:pPr>
                               <w:pStyle w:val="FrameContents"/>
-                              <w:overflowPunct w:val="false"/>
+                              <w:overflowPunct w:val="true"/>
                               <w:jc w:val="center"/>
                               <w:rPr/>
                             </w:pPr>
@@ -3246,7 +3348,7 @@
           </mc:Choice>
           <mc:Fallback>
             <w:pict>
-              <v:rect id="shape_0" ID="Shape1" stroked="f" style="position:absolute;margin-left:132.95pt;margin-top:0.05pt;width:53.25pt;height:22.95pt">
+              <v:rect id="shape_0" ID="Shape1" stroked="f" style="position:absolute;margin-left:132.95pt;margin-top:0.05pt;width:53.3pt;height:22.95pt">
                 <w10:wrap type="square"/>
                 <v:fill o:detectmouseclick="t" on="false"/>
                 <v:stroke color="#3465a4" joinstyle="round" endcap="flat"/>
@@ -3255,7 +3357,7 @@
                     <w:p>
                       <w:pPr>
                         <w:pStyle w:val="FrameContents"/>
-                        <w:overflowPunct w:val="false"/>
+                        <w:overflowPunct w:val="true"/>
                         <w:jc w:val="center"/>
                         <w:rPr/>
                       </w:pPr>
@@ -3270,7 +3372,7 @@
                     <w:p>
                       <w:pPr>
                         <w:pStyle w:val="FrameContents"/>
-                        <w:overflowPunct w:val="false"/>
+                        <w:overflowPunct w:val="true"/>
                         <w:jc w:val="center"/>
                         <w:rPr/>
                       </w:pPr>
@@ -3299,7 +3401,7 @@
                 <wp:positionV relativeFrom="paragraph">
                   <wp:posOffset>635</wp:posOffset>
                 </wp:positionV>
-                <wp:extent cx="677545" cy="292735"/>
+                <wp:extent cx="678180" cy="292735"/>
                 <wp:effectExtent l="0" t="0" r="0" b="0"/>
                 <wp:wrapNone/>
                 <wp:docPr id="18" name="Shape1"/>
@@ -3310,7 +3412,7 @@
                       <wps:spPr>
                         <a:xfrm>
                           <a:off x="0" y="0"/>
-                          <a:ext cx="676800" cy="291960"/>
+                          <a:ext cx="677520" cy="291960"/>
                         </a:xfrm>
                         <a:prstGeom prst="rect">
                           <a:avLst/>
@@ -3331,7 +3433,7 @@
                           <w:p>
                             <w:pPr>
                               <w:pStyle w:val="FrameContents"/>
-                              <w:overflowPunct w:val="false"/>
+                              <w:overflowPunct w:val="true"/>
                               <w:jc w:val="center"/>
                               <w:rPr/>
                             </w:pPr>
@@ -3346,7 +3448,7 @@
                           <w:p>
                             <w:pPr>
                               <w:pStyle w:val="FrameContents"/>
-                              <w:overflowPunct w:val="false"/>
+                              <w:overflowPunct w:val="true"/>
                               <w:jc w:val="center"/>
                               <w:rPr/>
                             </w:pPr>
@@ -3371,7 +3473,7 @@
           </mc:Choice>
           <mc:Fallback>
             <w:pict>
-              <v:rect id="shape_0" ID="Shape1" stroked="f" style="position:absolute;margin-left:246.35pt;margin-top:0.05pt;width:53.25pt;height:22.95pt">
+              <v:rect id="shape_0" ID="Shape1" stroked="f" style="position:absolute;margin-left:246.35pt;margin-top:0.05pt;width:53.3pt;height:22.95pt">
                 <w10:wrap type="square"/>
                 <v:fill o:detectmouseclick="t" on="false"/>
                 <v:stroke color="#3465a4" joinstyle="round" endcap="flat"/>
@@ -3380,7 +3482,7 @@
                     <w:p>
                       <w:pPr>
                         <w:pStyle w:val="FrameContents"/>
-                        <w:overflowPunct w:val="false"/>
+                        <w:overflowPunct w:val="true"/>
                         <w:jc w:val="center"/>
                         <w:rPr/>
                       </w:pPr>
@@ -3395,7 +3497,7 @@
                     <w:p>
                       <w:pPr>
                         <w:pStyle w:val="FrameContents"/>
-                        <w:overflowPunct w:val="false"/>
+                        <w:overflowPunct w:val="true"/>
                         <w:jc w:val="center"/>
                         <w:rPr/>
                       </w:pPr>
@@ -3424,7 +3526,7 @@
                 <wp:positionV relativeFrom="paragraph">
                   <wp:posOffset>635</wp:posOffset>
                 </wp:positionV>
-                <wp:extent cx="677545" cy="292735"/>
+                <wp:extent cx="678180" cy="292735"/>
                 <wp:effectExtent l="0" t="0" r="0" b="0"/>
                 <wp:wrapNone/>
                 <wp:docPr id="20" name="Shape1"/>
@@ -3435,7 +3537,7 @@
                       <wps:spPr>
                         <a:xfrm>
                           <a:off x="0" y="0"/>
-                          <a:ext cx="676800" cy="291960"/>
+                          <a:ext cx="677520" cy="291960"/>
                         </a:xfrm>
                         <a:prstGeom prst="rect">
                           <a:avLst/>
@@ -3456,7 +3558,7 @@
                           <w:p>
                             <w:pPr>
                               <w:pStyle w:val="FrameContents"/>
-                              <w:overflowPunct w:val="false"/>
+                              <w:overflowPunct w:val="true"/>
                               <w:jc w:val="center"/>
                               <w:rPr/>
                             </w:pPr>
@@ -3471,7 +3573,7 @@
                           <w:p>
                             <w:pPr>
                               <w:pStyle w:val="FrameContents"/>
-                              <w:overflowPunct w:val="false"/>
+                              <w:overflowPunct w:val="true"/>
                               <w:jc w:val="center"/>
                               <w:rPr/>
                             </w:pPr>
@@ -3496,7 +3598,7 @@
           </mc:Choice>
           <mc:Fallback>
             <w:pict>
-              <v:rect id="shape_0" ID="Shape1" stroked="f" style="position:absolute;margin-left:359.75pt;margin-top:0.05pt;width:53.25pt;height:22.95pt">
+              <v:rect id="shape_0" ID="Shape1" stroked="f" style="position:absolute;margin-left:359.75pt;margin-top:0.05pt;width:53.3pt;height:22.95pt">
                 <w10:wrap type="square"/>
                 <v:fill o:detectmouseclick="t" on="false"/>
                 <v:stroke color="#3465a4" joinstyle="round" endcap="flat"/>
@@ -3505,7 +3607,7 @@
                     <w:p>
                       <w:pPr>
                         <w:pStyle w:val="FrameContents"/>
-                        <w:overflowPunct w:val="false"/>
+                        <w:overflowPunct w:val="true"/>
                         <w:jc w:val="center"/>
                         <w:rPr/>
                       </w:pPr>
@@ -3520,7 +3622,7 @@
                     <w:p>
                       <w:pPr>
                         <w:pStyle w:val="FrameContents"/>
-                        <w:overflowPunct w:val="false"/>
+                        <w:overflowPunct w:val="true"/>
                         <w:jc w:val="center"/>
                         <w:rPr/>
                       </w:pPr>
@@ -3547,9 +3649,9 @@
                   <wp:posOffset>970280</wp:posOffset>
                 </wp:positionH>
                 <wp:positionV relativeFrom="paragraph">
-                  <wp:posOffset>148590</wp:posOffset>
+                  <wp:posOffset>153670</wp:posOffset>
                 </wp:positionV>
-                <wp:extent cx="633730" cy="10160"/>
+                <wp:extent cx="634365" cy="10795"/>
                 <wp:effectExtent l="0" t="0" r="0" b="0"/>
                 <wp:wrapNone/>
                 <wp:docPr id="22" name="Shape4"/>
@@ -3560,7 +3662,7 @@
                       <wps:spPr>
                         <a:xfrm flipV="1">
                           <a:off x="0" y="0"/>
-                          <a:ext cx="633240" cy="6840"/>
+                          <a:ext cx="633600" cy="6480"/>
                         </a:xfrm>
                         <a:prstGeom prst="line">
                           <a:avLst/>
@@ -3587,7 +3689,7 @@
           </mc:Choice>
           <mc:Fallback>
             <w:pict>
-              <v:line id="shape_0" from="76.4pt,11.45pt" to="126.2pt,11.95pt" ID="Shape4" stroked="t" style="position:absolute;flip:y">
+              <v:line id="shape_0" from="76.4pt,11.85pt" to="126.25pt,12.3pt" ID="Shape4" stroked="t" style="position:absolute;flip:y">
                 <v:stroke color="#3465a4" endarrow="block" endarrowwidth="medium" endarrowlength="medium" joinstyle="round" endcap="flat"/>
                 <v:fill o:detectmouseclick="t" on="false"/>
               </v:line>
@@ -3603,9 +3705,9 @@
                   <wp:posOffset>2410460</wp:posOffset>
                 </wp:positionH>
                 <wp:positionV relativeFrom="paragraph">
-                  <wp:posOffset>148590</wp:posOffset>
+                  <wp:posOffset>153670</wp:posOffset>
                 </wp:positionV>
-                <wp:extent cx="633730" cy="10160"/>
+                <wp:extent cx="634365" cy="10795"/>
                 <wp:effectExtent l="0" t="0" r="0" b="0"/>
                 <wp:wrapNone/>
                 <wp:docPr id="23" name="Shape4"/>
@@ -3616,7 +3718,7 @@
                       <wps:spPr>
                         <a:xfrm flipV="1">
                           <a:off x="0" y="0"/>
-                          <a:ext cx="633240" cy="6840"/>
+                          <a:ext cx="633600" cy="6480"/>
                         </a:xfrm>
                         <a:prstGeom prst="line">
                           <a:avLst/>
@@ -3643,7 +3745,7 @@
           </mc:Choice>
           <mc:Fallback>
             <w:pict>
-              <v:line id="shape_0" from="189.8pt,11.45pt" to="239.6pt,11.95pt" ID="Shape4" stroked="t" style="position:absolute;flip:y">
+              <v:line id="shape_0" from="189.8pt,11.85pt" to="239.65pt,12.3pt" ID="Shape4" stroked="t" style="position:absolute;flip:y">
                 <v:stroke color="#3465a4" endarrow="block" endarrowwidth="medium" endarrowlength="medium" joinstyle="round" endcap="flat"/>
                 <v:fill o:detectmouseclick="t" on="false"/>
               </v:line>
@@ -3659,9 +3761,9 @@
                   <wp:posOffset>3850640</wp:posOffset>
                 </wp:positionH>
                 <wp:positionV relativeFrom="paragraph">
-                  <wp:posOffset>148590</wp:posOffset>
+                  <wp:posOffset>153670</wp:posOffset>
                 </wp:positionV>
-                <wp:extent cx="633730" cy="10160"/>
+                <wp:extent cx="634365" cy="10795"/>
                 <wp:effectExtent l="0" t="0" r="0" b="0"/>
                 <wp:wrapNone/>
                 <wp:docPr id="24" name="Shape4"/>
@@ -3672,7 +3774,7 @@
                       <wps:spPr>
                         <a:xfrm flipV="1">
                           <a:off x="0" y="0"/>
-                          <a:ext cx="633240" cy="6840"/>
+                          <a:ext cx="633600" cy="6480"/>
                         </a:xfrm>
                         <a:prstGeom prst="line">
                           <a:avLst/>
@@ -3699,7 +3801,7 @@
           </mc:Choice>
           <mc:Fallback>
             <w:pict>
-              <v:line id="shape_0" from="303.2pt,11.45pt" to="353pt,11.95pt" ID="Shape4" stroked="t" style="position:absolute;flip:y">
+              <v:line id="shape_0" from="303.2pt,11.85pt" to="353.05pt,12.3pt" ID="Shape4" stroked="t" style="position:absolute;flip:y">
                 <v:stroke color="#3465a4" endarrow="block" endarrowwidth="medium" endarrowlength="medium" joinstyle="round" endcap="flat"/>
                 <v:fill o:detectmouseclick="t" on="false"/>
               </v:line>
@@ -3715,9 +3817,9 @@
                   <wp:posOffset>5290820</wp:posOffset>
                 </wp:positionH>
                 <wp:positionV relativeFrom="paragraph">
-                  <wp:posOffset>148590</wp:posOffset>
+                  <wp:posOffset>153670</wp:posOffset>
                 </wp:positionV>
-                <wp:extent cx="633730" cy="10160"/>
+                <wp:extent cx="634365" cy="10795"/>
                 <wp:effectExtent l="0" t="0" r="0" b="0"/>
                 <wp:wrapNone/>
                 <wp:docPr id="25" name="Shape4"/>
@@ -3728,7 +3830,7 @@
                       <wps:spPr>
                         <a:xfrm flipV="1">
                           <a:off x="0" y="0"/>
-                          <a:ext cx="633240" cy="6840"/>
+                          <a:ext cx="633600" cy="6480"/>
                         </a:xfrm>
                         <a:prstGeom prst="line">
                           <a:avLst/>
@@ -3755,7 +3857,7 @@
           </mc:Choice>
           <mc:Fallback>
             <w:pict>
-              <v:line id="shape_0" from="416.6pt,11.45pt" to="466.4pt,11.95pt" ID="Shape4" stroked="t" style="position:absolute;flip:y">
+              <v:line id="shape_0" from="416.6pt,11.85pt" to="466.45pt,12.3pt" ID="Shape4" stroked="t" style="position:absolute;flip:y">
                 <v:stroke color="#3465a4" endarrow="block" endarrowwidth="medium" endarrowlength="medium" joinstyle="round" endcap="flat"/>
                 <v:fill o:detectmouseclick="t" on="false"/>
               </v:line>
@@ -3810,12 +3912,12 @@
               <wp:anchor behindDoc="0" distT="0" distB="0" distL="0" distR="0" simplePos="0" locked="0" layoutInCell="1" allowOverlap="1" relativeHeight="20">
                 <wp:simplePos x="0" y="0"/>
                 <wp:positionH relativeFrom="column">
-                  <wp:posOffset>2292350</wp:posOffset>
+                  <wp:posOffset>2371090</wp:posOffset>
                 </wp:positionH>
                 <wp:positionV relativeFrom="paragraph">
-                  <wp:posOffset>22860</wp:posOffset>
+                  <wp:posOffset>1905</wp:posOffset>
                 </wp:positionV>
-                <wp:extent cx="111125" cy="242570"/>
+                <wp:extent cx="111760" cy="244475"/>
                 <wp:effectExtent l="0" t="0" r="0" b="0"/>
                 <wp:wrapNone/>
                 <wp:docPr id="26" name="Shape5"/>
@@ -3826,7 +3928,7 @@
                       <wps:spPr>
                         <a:xfrm>
                           <a:off x="0" y="0"/>
-                          <a:ext cx="109800" cy="240840"/>
+                          <a:ext cx="109800" cy="242640"/>
                         </a:xfrm>
                         <a:prstGeom prst="line">
                           <a:avLst/>
@@ -3854,7 +3956,7 @@
           </mc:Choice>
           <mc:Fallback>
             <w:pict>
-              <v:line id="shape_0" from="174.4pt,3.4pt" to="183pt,22.3pt" ID="Shape5" stroked="t" style="position:absolute">
+              <v:line id="shape_0" from="180.55pt,1.8pt" to="189.15pt,20.85pt" ID="Shape5" stroked="t" style="position:absolute">
                 <v:stroke color="#3465a4" startarrow="block" endarrow="block" startarrowwidth="medium" startarrowlength="medium" endarrowwidth="medium" endarrowlength="medium" joinstyle="round" endcap="flat"/>
                 <v:fill o:detectmouseclick="t" on="false"/>
               </v:line>
@@ -3867,12 +3969,12 @@
               <wp:anchor behindDoc="0" distT="0" distB="0" distL="0" distR="0" simplePos="0" locked="0" layoutInCell="1" allowOverlap="1" relativeHeight="21">
                 <wp:simplePos x="0" y="0"/>
                 <wp:positionH relativeFrom="column">
-                  <wp:posOffset>3131820</wp:posOffset>
+                  <wp:posOffset>3221990</wp:posOffset>
                 </wp:positionH>
                 <wp:positionV relativeFrom="paragraph">
-                  <wp:posOffset>30480</wp:posOffset>
+                  <wp:posOffset>19685</wp:posOffset>
                 </wp:positionV>
-                <wp:extent cx="156845" cy="300990"/>
+                <wp:extent cx="158115" cy="300990"/>
                 <wp:effectExtent l="0" t="0" r="0" b="0"/>
                 <wp:wrapNone/>
                 <wp:docPr id="27" name="Shape6"/>
@@ -3883,7 +3985,7 @@
                       <wps:spPr>
                         <a:xfrm flipV="1">
                           <a:off x="0" y="0"/>
-                          <a:ext cx="156240" cy="299160"/>
+                          <a:ext cx="158040" cy="300960"/>
                         </a:xfrm>
                         <a:prstGeom prst="line">
                           <a:avLst/>
@@ -3911,7 +4013,7 @@
           </mc:Choice>
           <mc:Fallback>
             <w:pict>
-              <v:line id="shape_0" from="239.45pt,3.3pt" to="251.7pt,26.8pt" ID="Shape6" stroked="t" style="position:absolute;flip:y">
+              <v:line id="shape_0" from="246.55pt,2.4pt" to="258.95pt,26.05pt" ID="Shape6" stroked="t" style="position:absolute;flip:y">
                 <v:stroke color="#3465a4" startarrow="block" endarrow="block" startarrowwidth="medium" startarrowlength="medium" endarrowwidth="medium" endarrowlength="medium" joinstyle="round" endcap="flat"/>
                 <v:fill o:detectmouseclick="t" on="false"/>
               </v:line>
@@ -3943,7 +4045,7 @@
                 <wp:positionV relativeFrom="paragraph">
                   <wp:posOffset>165735</wp:posOffset>
                 </wp:positionV>
-                <wp:extent cx="975360" cy="451485"/>
+                <wp:extent cx="975995" cy="452120"/>
                 <wp:effectExtent l="0" t="0" r="0" b="0"/>
                 <wp:wrapNone/>
                 <wp:docPr id="28" name="Shape2"/>
@@ -3954,7 +4056,7 @@
                       <wps:spPr>
                         <a:xfrm>
                           <a:off x="0" y="0"/>
-                          <a:ext cx="974880" cy="450720"/>
+                          <a:ext cx="975240" cy="451440"/>
                         </a:xfrm>
                         <a:prstGeom prst="rect">
                           <a:avLst/>
@@ -3981,7 +4083,7 @@
           </mc:Choice>
           <mc:Fallback>
             <w:pict>
-              <v:rect id="shape_0" ID="Shape2" stroked="t" style="position:absolute;margin-left:175pt;margin-top:13.05pt;width:76.7pt;height:35.45pt">
+              <v:rect id="shape_0" ID="Shape2" stroked="t" style="position:absolute;margin-left:175pt;margin-top:13.05pt;width:76.75pt;height:35.5pt">
                 <w10:wrap type="none"/>
                 <v:fill o:detectmouseclick="t" on="false"/>
                 <v:stroke color="#3465a4" joinstyle="round" endcap="flat"/>
@@ -4009,7 +4111,7 @@
                 <wp:positionV relativeFrom="paragraph">
                   <wp:posOffset>172085</wp:posOffset>
                 </wp:positionV>
-                <wp:extent cx="755650" cy="147320"/>
+                <wp:extent cx="756285" cy="147955"/>
                 <wp:effectExtent l="0" t="0" r="0" b="0"/>
                 <wp:wrapNone/>
                 <wp:docPr id="29" name="Shape3"/>
@@ -4020,7 +4122,7 @@
                       <wps:spPr>
                         <a:xfrm>
                           <a:off x="0" y="0"/>
-                          <a:ext cx="754920" cy="146520"/>
+                          <a:ext cx="755640" cy="147240"/>
                         </a:xfrm>
                         <a:prstGeom prst="rect">
                           <a:avLst/>
@@ -4050,7 +4152,7 @@
                               </w:rPr>
                               <w:t>Symbol Table</w:t>
                               <w:pict>
-                                <v:rect id="shape_0" ID="Frame14" stroked="f" style="position:absolute;margin-left:124.25pt;margin-top:141.95pt;width:69.85pt;height:24.75pt">
+                                <v:rect id="shape_0" ID="Frame14" stroked="f" style="position:absolute;margin-left:135.45pt;margin-top:81.55pt;width:59.3pt;height:32.55pt">
                                   <w10:wrap type="square"/>
                                   <v:fill o:detectmouseclick="t" on="false"/>
                                   <v:stroke color="#3465a4" joinstyle="round" endcap="flat"/>
@@ -4059,7 +4161,7 @@
                                       <w:p>
                                         <w:pPr>
                                           <w:pStyle w:val="FrameContents"/>
-                                          <w:overflowPunct w:val="false"/>
+                                          <w:overflowPunct w:val="true"/>
                                           <w:jc w:val="center"/>
                                           <w:rPr/>
                                         </w:pPr>
@@ -4068,7 +4170,22 @@
                                             <w:color w:val="00000A"/>
                                             <w:sz w:val="20"/>
                                           </w:rPr>
-                                          <w:t>SymbolTable</w:t>
+                                          <w:t>Assembly</w:t>
+                                        </w:r>
+                                      </w:p>
+                                      <w:p>
+                                        <w:pPr>
+                                          <w:pStyle w:val="FrameContents"/>
+                                          <w:overflowPunct w:val="true"/>
+                                          <w:jc w:val="center"/>
+                                          <w:rPr/>
+                                        </w:pPr>
+                                        <w:r>
+                                          <w:rPr>
+                                            <w:color w:val="00000A"/>
+                                            <w:sz w:val="20"/>
+                                          </w:rPr>
+                                          <w:t>Language</w:t>
                                         </w:r>
                                       </w:p>
                                     </w:txbxContent>
@@ -4086,7 +4203,7 @@
                                       <wp:positionV relativeFrom="paragraph">
                                         <wp:posOffset>1556385</wp:posOffset>
                                       </wp:positionV>
-                                      <wp:extent cx="753745" cy="145415"/>
+                                      <wp:extent cx="754380" cy="146050"/>
                                       <wp:effectExtent l="0" t="0" r="0" b="0"/>
                                       <wp:wrapSquare wrapText="bothSides"/>
                                       <wp:docPr id="32" name="Frame13"/>
@@ -4097,7 +4214,7 @@
                                             <wps:spPr>
                                               <a:xfrm>
                                                 <a:off x="0" y="0"/>
-                                                <a:ext cx="753120" cy="144720"/>
+                                                <a:ext cx="753840" cy="145440"/>
                                               </a:xfrm>
                                               <a:prstGeom prst="rect">
                                                 <a:avLst/>
@@ -4118,7 +4235,7 @@
                                                 <w:p>
                                                   <w:pPr>
                                                     <w:pStyle w:val="FrameContents"/>
-                                                    <w:overflowPunct w:val="false"/>
+                                                    <w:overflowPunct w:val="true"/>
                                                     <w:jc w:val="center"/>
                                                     <w:rPr/>
                                                   </w:pPr>
@@ -4143,7 +4260,7 @@
                                 </mc:Choice>
                                 <mc:Fallback>
                                   <w:pict>
-                                    <v:rect id="shape_0" ID="Frame13" stroked="f" style="position:absolute;margin-left:-10.9pt;margin-top:122.55pt;width:59.25pt;height:11.35pt">
+                                    <v:rect id="shape_0" ID="Frame13" stroked="f" style="position:absolute;margin-left:-10.9pt;margin-top:122.55pt;width:59.3pt;height:11.4pt">
                                       <w10:wrap type="square"/>
                                       <v:fill o:detectmouseclick="t" on="false"/>
                                       <v:stroke color="#3465a4" joinstyle="round" endcap="flat"/>
@@ -4152,7 +4269,7 @@
                                           <w:p>
                                             <w:pPr>
                                               <w:pStyle w:val="FrameContents"/>
-                                              <w:overflowPunct w:val="false"/>
+                                              <w:overflowPunct w:val="true"/>
                                               <w:jc w:val="center"/>
                                               <w:rPr/>
                                             </w:pPr>
@@ -4178,15 +4295,15 @@
                                     <wp:anchor behindDoc="0" distT="0" distB="0" distL="114300" distR="114300" simplePos="0" locked="0" layoutInCell="1" allowOverlap="1" relativeHeight="3">
                                       <wp:simplePos x="0" y="0"/>
                                       <wp:positionH relativeFrom="column">
-                                        <wp:posOffset>1720215</wp:posOffset>
+                                        <wp:posOffset>1577975</wp:posOffset>
                                       </wp:positionH>
                                       <wp:positionV relativeFrom="paragraph">
-                                        <wp:posOffset>1035685</wp:posOffset>
+                                        <wp:posOffset>1802765</wp:posOffset>
                                       </wp:positionV>
-                                      <wp:extent cx="753745" cy="414020"/>
+                                      <wp:extent cx="887095" cy="314325"/>
                                       <wp:effectExtent l="0" t="0" r="0" b="0"/>
                                       <wp:wrapSquare wrapText="bothSides"/>
-                                      <wp:docPr id="34" name="Frame14"/>
+                                      <wp:docPr id="34" name="Frame13"/>
                                       <a:graphic xmlns:a="http://schemas.openxmlformats.org/drawingml/2006/main">
                                         <a:graphicData uri="http://schemas.microsoft.com/office/word/2010/wordprocessingShape">
                                           <wps:wsp>
@@ -4194,7 +4311,7 @@
                                             <wps:spPr>
                                               <a:xfrm>
                                                 <a:off x="0" y="0"/>
-                                                <a:ext cx="753745" cy="414020"/>
+                                                <a:ext cx="887095" cy="314325"/>
                                               </a:xfrm>
                                               <a:prstGeom prst="rect"/>
                                             </wps:spPr>
@@ -4203,7 +4320,7 @@
                                                 <w:p>
                                                   <w:pPr>
                                                     <w:pStyle w:val="FrameContents"/>
-                                                    <w:overflowPunct w:val="false"/>
+                                                    <w:overflowPunct w:val="true"/>
                                                     <w:jc w:val="center"/>
                                                     <w:rPr/>
                                                   </w:pPr>
@@ -4212,22 +4329,7 @@
                                                       <w:color w:val="00000A"/>
                                                       <w:sz w:val="20"/>
                                                     </w:rPr>
-                                                    <w:t>Assembly</w:t>
-                                                  </w:r>
-                                                </w:p>
-                                                <w:p>
-                                                  <w:pPr>
-                                                    <w:pStyle w:val="FrameContents"/>
-                                                    <w:overflowPunct w:val="false"/>
-                                                    <w:jc w:val="center"/>
-                                                    <w:rPr/>
-                                                  </w:pPr>
-                                                  <w:r>
-                                                    <w:rPr>
-                                                      <w:color w:val="00000A"/>
-                                                      <w:sz w:val="20"/>
-                                                    </w:rPr>
-                                                    <w:t>Language</w:t>
+                                                    <w:t>SymbolTable</w:t>
                                                   </w:r>
                                                 </w:p>
                                               </w:txbxContent>
@@ -4243,13 +4345,13 @@
                                 </mc:Choice>
                                 <mc:Fallback>
                                   <w:pict>
-                                    <v:rect stroked="f" strokeweight="0pt" style="position:absolute;rotation:0;width:59.35pt;height:32.6pt;mso-wrap-distance-left:9pt;mso-wrap-distance-right:9pt;mso-wrap-distance-top:0pt;mso-wrap-distance-bottom:0pt;margin-top:81.55pt;mso-position-vertical-relative:text;margin-left:135.45pt;mso-position-horizontal-relative:text">
+                                    <v:rect stroked="f" strokeweight="0pt" style="position:absolute;rotation:0;width:69.85pt;height:24.75pt;mso-wrap-distance-left:9pt;mso-wrap-distance-right:9pt;mso-wrap-distance-top:0pt;mso-wrap-distance-bottom:0pt;margin-top:141.95pt;mso-position-vertical-relative:text;margin-left:124.25pt;mso-position-horizontal-relative:text">
                                       <v:textbox>
                                         <w:txbxContent>
                                           <w:p>
                                             <w:pPr>
                                               <w:pStyle w:val="FrameContents"/>
-                                              <w:overflowPunct w:val="false"/>
+                                              <w:overflowPunct w:val="true"/>
                                               <w:jc w:val="center"/>
                                               <w:rPr/>
                                             </w:pPr>
@@ -4258,22 +4360,7 @@
                                                 <w:color w:val="00000A"/>
                                                 <w:sz w:val="20"/>
                                               </w:rPr>
-                                              <w:t>Assembly</w:t>
-                                            </w:r>
-                                          </w:p>
-                                          <w:p>
-                                            <w:pPr>
-                                              <w:pStyle w:val="FrameContents"/>
-                                              <w:overflowPunct w:val="false"/>
-                                              <w:jc w:val="center"/>
-                                              <w:rPr/>
-                                            </w:pPr>
-                                            <w:r>
-                                              <w:rPr>
-                                                <w:color w:val="00000A"/>
-                                                <w:sz w:val="20"/>
-                                              </w:rPr>
-                                              <w:t>Language</w:t>
+                                              <w:t>SymbolTable</w:t>
                                             </w:r>
                                           </w:p>
                                         </w:txbxContent>
@@ -4298,7 +4385,7 @@
           </mc:Choice>
           <mc:Fallback>
             <w:pict>
-              <v:rect id="shape_0" ID="Shape3" stroked="f" style="position:absolute;margin-left:183.8pt;margin-top:13.55pt;width:59.4pt;height:11.5pt">
+              <v:rect id="shape_0" ID="Shape3" stroked="f" style="position:absolute;margin-left:183.8pt;margin-top:13.55pt;width:59.45pt;height:11.55pt">
                 <w10:wrap type="square"/>
                 <v:fill o:detectmouseclick="t" on="false"/>
                 <v:stroke color="#3465a4" joinstyle="round" endcap="flat"/>
@@ -4316,7 +4403,7 @@
                         </w:rPr>
                         <w:t>Symbol Table</w:t>
                         <w:pict>
-                          <v:rect id="shape_0" ID="Frame14" stroked="f" style="position:absolute;margin-left:124.25pt;margin-top:141.95pt;width:69.85pt;height:24.75pt">
+                          <v:rect id="shape_0" ID="Frame14" stroked="f" style="position:absolute;margin-left:135.45pt;margin-top:81.55pt;width:59.3pt;height:32.55pt">
                             <w10:wrap type="square"/>
                             <v:fill o:detectmouseclick="t" on="false"/>
                             <v:stroke color="#3465a4" joinstyle="round" endcap="flat"/>
@@ -4325,7 +4412,7 @@
                                 <w:p>
                                   <w:pPr>
                                     <w:pStyle w:val="FrameContents"/>
-                                    <w:overflowPunct w:val="false"/>
+                                    <w:overflowPunct w:val="true"/>
                                     <w:jc w:val="center"/>
                                     <w:rPr/>
                                   </w:pPr>
@@ -4334,7 +4421,22 @@
                                       <w:color w:val="00000A"/>
                                       <w:sz w:val="20"/>
                                     </w:rPr>
-                                    <w:t>SymbolTable</w:t>
+                                    <w:t>Assembly</w:t>
+                                  </w:r>
+                                </w:p>
+                                <w:p>
+                                  <w:pPr>
+                                    <w:pStyle w:val="FrameContents"/>
+                                    <w:overflowPunct w:val="true"/>
+                                    <w:jc w:val="center"/>
+                                    <w:rPr/>
+                                  </w:pPr>
+                                  <w:r>
+                                    <w:rPr>
+                                      <w:color w:val="00000A"/>
+                                      <w:sz w:val="20"/>
+                                    </w:rPr>
+                                    <w:t>Language</w:t>
                                   </w:r>
                                 </w:p>
                               </w:txbxContent>
@@ -4352,7 +4454,7 @@
                                 <wp:positionV relativeFrom="paragraph">
                                   <wp:posOffset>1556385</wp:posOffset>
                                 </wp:positionV>
-                                <wp:extent cx="753745" cy="145415"/>
+                                <wp:extent cx="754380" cy="146050"/>
                                 <wp:effectExtent l="0" t="0" r="0" b="0"/>
                                 <wp:wrapSquare wrapText="bothSides"/>
                                 <wp:docPr id="36" name="Frame13"/>
@@ -4363,7 +4465,7 @@
                                       <wps:spPr>
                                         <a:xfrm>
                                           <a:off x="0" y="0"/>
-                                          <a:ext cx="753120" cy="144720"/>
+                                          <a:ext cx="753840" cy="145440"/>
                                         </a:xfrm>
                                         <a:prstGeom prst="rect">
                                           <a:avLst/>
@@ -4384,7 +4486,7 @@
                                           <w:p>
                                             <w:pPr>
                                               <w:pStyle w:val="FrameContents"/>
-                                              <w:overflowPunct w:val="false"/>
+                                              <w:overflowPunct w:val="true"/>
                                               <w:jc w:val="center"/>
                                               <w:rPr/>
                                             </w:pPr>
@@ -4409,7 +4511,7 @@
                           </mc:Choice>
                           <mc:Fallback>
                             <w:pict>
-                              <v:rect id="shape_0" ID="Frame13" stroked="f" style="position:absolute;margin-left:-10.9pt;margin-top:122.55pt;width:59.25pt;height:11.35pt">
+                              <v:rect id="shape_0" ID="Frame13" stroked="f" style="position:absolute;margin-left:-10.9pt;margin-top:122.55pt;width:59.3pt;height:11.4pt">
                                 <w10:wrap type="square"/>
                                 <v:fill o:detectmouseclick="t" on="false"/>
                                 <v:stroke color="#3465a4" joinstyle="round" endcap="flat"/>
@@ -4418,7 +4520,7 @@
                                     <w:p>
                                       <w:pPr>
                                         <w:pStyle w:val="FrameContents"/>
-                                        <w:overflowPunct w:val="false"/>
+                                        <w:overflowPunct w:val="true"/>
                                         <w:jc w:val="center"/>
                                         <w:rPr/>
                                       </w:pPr>
@@ -4444,15 +4546,15 @@
                               <wp:anchor behindDoc="0" distT="0" distB="0" distL="114300" distR="114300" simplePos="0" locked="0" layoutInCell="1" allowOverlap="1" relativeHeight="3">
                                 <wp:simplePos x="0" y="0"/>
                                 <wp:positionH relativeFrom="column">
-                                  <wp:posOffset>1720215</wp:posOffset>
+                                  <wp:posOffset>1577975</wp:posOffset>
                                 </wp:positionH>
                                 <wp:positionV relativeFrom="paragraph">
-                                  <wp:posOffset>1035685</wp:posOffset>
+                                  <wp:posOffset>1802765</wp:posOffset>
                                 </wp:positionV>
-                                <wp:extent cx="753745" cy="414020"/>
+                                <wp:extent cx="887095" cy="314325"/>
                                 <wp:effectExtent l="0" t="0" r="0" b="0"/>
                                 <wp:wrapSquare wrapText="bothSides"/>
-                                <wp:docPr id="38" name="Frame14"/>
+                                <wp:docPr id="38" name="Frame13"/>
                                 <a:graphic xmlns:a="http://schemas.openxmlformats.org/drawingml/2006/main">
                                   <a:graphicData uri="http://schemas.microsoft.com/office/word/2010/wordprocessingShape">
                                     <wps:wsp>
@@ -4460,7 +4562,7 @@
                                       <wps:spPr>
                                         <a:xfrm>
                                           <a:off x="0" y="0"/>
-                                          <a:ext cx="753745" cy="414020"/>
+                                          <a:ext cx="887095" cy="314325"/>
                                         </a:xfrm>
                                         <a:prstGeom prst="rect"/>
                                       </wps:spPr>
@@ -4469,7 +4571,7 @@
                                           <w:p>
                                             <w:pPr>
                                               <w:pStyle w:val="FrameContents"/>
-                                              <w:overflowPunct w:val="false"/>
+                                              <w:overflowPunct w:val="true"/>
                                               <w:jc w:val="center"/>
                                               <w:rPr/>
                                             </w:pPr>
@@ -4478,22 +4580,7 @@
                                                 <w:color w:val="00000A"/>
                                                 <w:sz w:val="20"/>
                                               </w:rPr>
-                                              <w:t>Assembly</w:t>
-                                            </w:r>
-                                          </w:p>
-                                          <w:p>
-                                            <w:pPr>
-                                              <w:pStyle w:val="FrameContents"/>
-                                              <w:overflowPunct w:val="false"/>
-                                              <w:jc w:val="center"/>
-                                              <w:rPr/>
-                                            </w:pPr>
-                                            <w:r>
-                                              <w:rPr>
-                                                <w:color w:val="00000A"/>
-                                                <w:sz w:val="20"/>
-                                              </w:rPr>
-                                              <w:t>Language</w:t>
+                                              <w:t>SymbolTable</w:t>
                                             </w:r>
                                           </w:p>
                                         </w:txbxContent>
@@ -4509,13 +4596,13 @@
                           </mc:Choice>
                           <mc:Fallback>
                             <w:pict>
-                              <v:rect stroked="f" strokeweight="0pt" style="position:absolute;rotation:0;width:59.35pt;height:32.6pt;mso-wrap-distance-left:9pt;mso-wrap-distance-right:9pt;mso-wrap-distance-top:0pt;mso-wrap-distance-bottom:0pt;margin-top:81.55pt;mso-position-vertical-relative:text;margin-left:135.45pt;mso-position-horizontal-relative:text">
+                              <v:rect stroked="f" strokeweight="0pt" style="position:absolute;rotation:0;width:69.85pt;height:24.75pt;mso-wrap-distance-left:9pt;mso-wrap-distance-right:9pt;mso-wrap-distance-top:0pt;mso-wrap-distance-bottom:0pt;margin-top:141.95pt;mso-position-vertical-relative:text;margin-left:124.25pt;mso-position-horizontal-relative:text">
                                 <v:textbox>
                                   <w:txbxContent>
                                     <w:p>
                                       <w:pPr>
                                         <w:pStyle w:val="FrameContents"/>
-                                        <w:overflowPunct w:val="false"/>
+                                        <w:overflowPunct w:val="true"/>
                                         <w:jc w:val="center"/>
                                         <w:rPr/>
                                       </w:pPr>
@@ -4524,22 +4611,7 @@
                                           <w:color w:val="00000A"/>
                                           <w:sz w:val="20"/>
                                         </w:rPr>
-                                        <w:t>Assembly</w:t>
-                                      </w:r>
-                                    </w:p>
-                                    <w:p>
-                                      <w:pPr>
-                                        <w:pStyle w:val="FrameContents"/>
-                                        <w:overflowPunct w:val="false"/>
-                                        <w:jc w:val="center"/>
-                                        <w:rPr/>
-                                      </w:pPr>
-                                      <w:r>
-                                        <w:rPr>
-                                          <w:color w:val="00000A"/>
-                                          <w:sz w:val="20"/>
-                                        </w:rPr>
-                                        <w:t>Language</w:t>
+                                        <w:t>SymbolTable</w:t>
                                       </w:r>
                                     </w:p>
                                   </w:txbxContent>
@@ -4639,7 +4711,7 @@
                 <wp:positionV relativeFrom="paragraph">
                   <wp:posOffset>55880</wp:posOffset>
                 </wp:positionV>
-                <wp:extent cx="812800" cy="514350"/>
+                <wp:extent cx="813435" cy="514985"/>
                 <wp:effectExtent l="0" t="0" r="0" b="0"/>
                 <wp:wrapNone/>
                 <wp:docPr id="39" name="graphic1"/>
@@ -4650,7 +4722,7 @@
                       <wps:spPr>
                         <a:xfrm>
                           <a:off x="0" y="0"/>
-                          <a:ext cx="812160" cy="513720"/>
+                          <a:ext cx="812880" cy="514440"/>
                         </a:xfrm>
                         <a:prstGeom prst="ellipse">
                           <a:avLst/>
@@ -4677,7 +4749,7 @@
           </mc:Choice>
           <mc:Fallback>
             <w:pict>
-              <v:oval id="shape_0" ID="graphic1" stroked="t" style="position:absolute;margin-left:314.75pt;margin-top:4.4pt;width:63.9pt;height:40.4pt">
+              <v:oval id="shape_0" ID="graphic1" stroked="t" style="position:absolute;margin-left:314.75pt;margin-top:4.4pt;width:63.95pt;height:40.45pt">
                 <w10:wrap type="none"/>
                 <v:fill o:detectmouseclick="t" on="false"/>
                 <v:stroke color="#3465a4" joinstyle="round" endcap="flat"/>
@@ -4719,12 +4791,12 @@
               <wp:anchor behindDoc="0" distT="0" distB="0" distL="0" distR="0" simplePos="0" locked="0" layoutInCell="1" allowOverlap="1" relativeHeight="32">
                 <wp:simplePos x="0" y="0"/>
                 <wp:positionH relativeFrom="column">
-                  <wp:posOffset>3110865</wp:posOffset>
+                  <wp:posOffset>3145155</wp:posOffset>
                 </wp:positionH>
                 <wp:positionV relativeFrom="paragraph">
-                  <wp:posOffset>170180</wp:posOffset>
+                  <wp:posOffset>327025</wp:posOffset>
                 </wp:positionV>
-                <wp:extent cx="923925" cy="362585"/>
+                <wp:extent cx="925195" cy="363220"/>
                 <wp:effectExtent l="0" t="0" r="0" b="0"/>
                 <wp:wrapNone/>
                 <wp:docPr id="40" name="Shape4"/>
@@ -4735,7 +4807,7 @@
                       <wps:spPr>
                         <a:xfrm flipV="1">
                           <a:off x="0" y="0"/>
-                          <a:ext cx="923400" cy="361800"/>
+                          <a:ext cx="923760" cy="361440"/>
                         </a:xfrm>
                         <a:prstGeom prst="line">
                           <a:avLst/>
@@ -4762,7 +4834,7 @@
           </mc:Choice>
           <mc:Fallback>
             <w:pict>
-              <v:line id="shape_0" from="242.25pt,1.15pt" to="314.9pt,29.6pt" ID="Shape4" stroked="t" style="position:absolute;flip:y">
+              <v:line id="shape_0" from="244.95pt,13.45pt" to="317.65pt,41.85pt" ID="Shape4" stroked="t" style="position:absolute;flip:y">
                 <v:stroke color="#3465a4" endarrow="block" endarrowwidth="medium" endarrowlength="medium" joinstyle="round" endcap="flat"/>
                 <v:fill o:detectmouseclick="t" on="false"/>
               </v:line>
@@ -4794,7 +4866,7 @@
                 <wp:positionV relativeFrom="paragraph">
                   <wp:posOffset>97790</wp:posOffset>
                 </wp:positionV>
-                <wp:extent cx="668020" cy="368935"/>
+                <wp:extent cx="668655" cy="369570"/>
                 <wp:effectExtent l="0" t="0" r="0" b="0"/>
                 <wp:wrapSquare wrapText="bothSides"/>
                 <wp:docPr id="41" name="Frame12"/>
@@ -4805,7 +4877,7 @@
                       <wps:spPr>
                         <a:xfrm>
                           <a:off x="0" y="0"/>
-                          <a:ext cx="667440" cy="368280"/>
+                          <a:ext cx="668160" cy="369000"/>
                         </a:xfrm>
                         <a:prstGeom prst="rect">
                           <a:avLst/>
@@ -4826,7 +4898,7 @@
                           <w:p>
                             <w:pPr>
                               <w:pStyle w:val="FrameContents"/>
-                              <w:overflowPunct w:val="false"/>
+                              <w:overflowPunct w:val="true"/>
                               <w:jc w:val="center"/>
                               <w:rPr/>
                             </w:pPr>
@@ -4851,7 +4923,7 @@
           </mc:Choice>
           <mc:Fallback>
             <w:pict>
-              <v:rect id="shape_0" ID="Frame12" stroked="f" style="position:absolute;margin-left:45.5pt;margin-top:7.7pt;width:52.5pt;height:28.95pt">
+              <v:rect id="shape_0" ID="Frame12" stroked="f" style="position:absolute;margin-left:45.5pt;margin-top:7.7pt;width:52.55pt;height:29pt">
                 <w10:wrap type="square"/>
                 <v:fill o:detectmouseclick="t" on="false"/>
                 <v:stroke color="#3465a4" joinstyle="round" endcap="flat"/>
@@ -4860,7 +4932,7 @@
                     <w:p>
                       <w:pPr>
                         <w:pStyle w:val="FrameContents"/>
-                        <w:overflowPunct w:val="false"/>
+                        <w:overflowPunct w:val="true"/>
                         <w:jc w:val="center"/>
                         <w:rPr/>
                       </w:pPr>
@@ -4889,7 +4961,7 @@
                 <wp:positionV relativeFrom="paragraph">
                   <wp:posOffset>13970</wp:posOffset>
                 </wp:positionV>
-                <wp:extent cx="975360" cy="451485"/>
+                <wp:extent cx="975995" cy="452120"/>
                 <wp:effectExtent l="0" t="0" r="0" b="0"/>
                 <wp:wrapNone/>
                 <wp:docPr id="43" name="Shape2"/>
@@ -4900,7 +4972,7 @@
                       <wps:spPr>
                         <a:xfrm>
                           <a:off x="0" y="0"/>
-                          <a:ext cx="974880" cy="450720"/>
+                          <a:ext cx="975240" cy="451440"/>
                         </a:xfrm>
                         <a:prstGeom prst="rect">
                           <a:avLst/>
@@ -4927,7 +4999,7 @@
           </mc:Choice>
           <mc:Fallback>
             <w:pict>
-              <v:rect id="shape_0" ID="Shape2" stroked="t" style="position:absolute;margin-left:165.5pt;margin-top:1.1pt;width:76.7pt;height:35.45pt">
+              <v:rect id="shape_0" ID="Shape2" stroked="t" style="position:absolute;margin-left:165.5pt;margin-top:1.1pt;width:76.75pt;height:35.5pt">
                 <w10:wrap type="none"/>
                 <v:fill o:detectmouseclick="t" on="false"/>
                 <v:stroke color="#3465a4" joinstyle="round" endcap="flat"/>
@@ -4960,7 +5032,7 @@
                 <wp:positionV relativeFrom="paragraph">
                   <wp:posOffset>84455</wp:posOffset>
                 </wp:positionV>
-                <wp:extent cx="812800" cy="514350"/>
+                <wp:extent cx="813435" cy="514985"/>
                 <wp:effectExtent l="0" t="0" r="0" b="0"/>
                 <wp:wrapNone/>
                 <wp:docPr id="44" name="graphic1"/>
@@ -4971,7 +5043,7 @@
                       <wps:spPr>
                         <a:xfrm>
                           <a:off x="0" y="0"/>
-                          <a:ext cx="812160" cy="513720"/>
+                          <a:ext cx="812880" cy="514440"/>
                         </a:xfrm>
                         <a:prstGeom prst="ellipse">
                           <a:avLst/>
@@ -4998,7 +5070,7 @@
           </mc:Choice>
           <mc:Fallback>
             <w:pict>
-              <v:oval id="shape_0" ID="graphic1" stroked="t" style="position:absolute;margin-left:314pt;margin-top:6.65pt;width:63.9pt;height:40.4pt">
+              <v:oval id="shape_0" ID="graphic1" stroked="t" style="position:absolute;margin-left:314pt;margin-top:6.65pt;width:63.95pt;height:40.45pt">
                 <w10:wrap type="none"/>
                 <v:fill o:detectmouseclick="t" on="false"/>
                 <v:stroke color="#3465a4" joinstyle="round" endcap="flat"/>
@@ -5015,9 +5087,9 @@
                   <wp:posOffset>1330325</wp:posOffset>
                 </wp:positionH>
                 <wp:positionV relativeFrom="paragraph">
-                  <wp:posOffset>37465</wp:posOffset>
+                  <wp:posOffset>41275</wp:posOffset>
                 </wp:positionV>
-                <wp:extent cx="773430" cy="7620"/>
+                <wp:extent cx="774065" cy="8255"/>
                 <wp:effectExtent l="0" t="0" r="0" b="0"/>
                 <wp:wrapNone/>
                 <wp:docPr id="45" name="Shape4"/>
@@ -5028,7 +5100,7 @@
                       <wps:spPr>
                         <a:xfrm flipV="1">
                           <a:off x="0" y="0"/>
-                          <a:ext cx="772920" cy="6840"/>
+                          <a:ext cx="773280" cy="6480"/>
                         </a:xfrm>
                         <a:prstGeom prst="line">
                           <a:avLst/>
@@ -5055,7 +5127,7 @@
           </mc:Choice>
           <mc:Fallback>
             <w:pict>
-              <v:line id="shape_0" from="104.75pt,2.7pt" to="165.55pt,3.2pt" ID="Shape4" stroked="t" style="position:absolute;flip:y">
+              <v:line id="shape_0" from="104.75pt,3pt" to="165.6pt,3.45pt" ID="Shape4" stroked="t" style="position:absolute;flip:y">
                 <v:stroke color="#3465a4" endarrow="block" endarrowwidth="medium" endarrowlength="medium" joinstyle="round" endcap="flat"/>
                 <v:fill o:detectmouseclick="t" on="false"/>
               </v:line>
@@ -5068,12 +5140,12 @@
               <wp:anchor behindDoc="0" distT="0" distB="0" distL="0" distR="0" simplePos="0" locked="0" layoutInCell="1" allowOverlap="1" relativeHeight="33">
                 <wp:simplePos x="0" y="0"/>
                 <wp:positionH relativeFrom="column">
-                  <wp:posOffset>3104515</wp:posOffset>
+                  <wp:posOffset>3122930</wp:posOffset>
                 </wp:positionH>
                 <wp:positionV relativeFrom="paragraph">
-                  <wp:posOffset>147955</wp:posOffset>
+                  <wp:posOffset>268605</wp:posOffset>
                 </wp:positionV>
-                <wp:extent cx="914400" cy="262890"/>
+                <wp:extent cx="915035" cy="263525"/>
                 <wp:effectExtent l="0" t="0" r="0" b="0"/>
                 <wp:wrapNone/>
                 <wp:docPr id="46" name="Shape4"/>
@@ -5084,7 +5156,7 @@
                       <wps:spPr>
                         <a:xfrm>
                           <a:off x="0" y="0"/>
-                          <a:ext cx="913680" cy="262080"/>
+                          <a:ext cx="914400" cy="262800"/>
                         </a:xfrm>
                         <a:prstGeom prst="line">
                           <a:avLst/>
@@ -5111,7 +5183,7 @@
           </mc:Choice>
           <mc:Fallback>
             <w:pict>
-              <v:line id="shape_0" from="243pt,2.15pt" to="314.9pt,22.75pt" ID="Shape4" stroked="t" style="position:absolute">
+              <v:line id="shape_0" from="244.45pt,11.65pt" to="316.4pt,32.3pt" ID="Shape4" stroked="t" style="position:absolute">
                 <v:stroke color="#3465a4" endarrow="block" endarrowwidth="medium" endarrowlength="medium" joinstyle="round" endcap="flat"/>
                 <v:fill o:detectmouseclick="t" on="false"/>
               </v:line>
@@ -5591,14 +5663,66 @@
         </w:rPr>
       </w:pPr>
       <w:r>
+        <w:rPr>
+          <w:rFonts w:ascii="Times New Roman" w:hAnsi="Times New Roman"/>
+          <w:b w:val="false"/>
+          <w:bCs w:val="false"/>
+        </w:rPr>
+      </w:r>
+    </w:p>
+    <w:p>
+      <w:pPr>
+        <w:pStyle w:val="Normal"/>
+        <w:jc w:val="left"/>
         <w:rPr/>
-      </w:r>
-    </w:p>
-    <w:p>
-      <w:pPr>
-        <w:pStyle w:val="Normal"/>
-        <w:jc w:val="left"/>
+      </w:pPr>
+      <w:r>
+        <w:rPr>
+          <w:rFonts w:ascii="Times New Roman" w:hAnsi="Times New Roman"/>
+          <w:b w:val="false"/>
+          <w:bCs w:val="false"/>
+        </w:rPr>
+        <w:t xml:space="preserve">c) </w:t>
+      </w:r>
+      <w:bookmarkStart w:id="0" w:name="__DdeLink__231_1364027001"/>
+      <w:r>
+        <w:rPr>
+          <w:rFonts w:ascii="Times New Roman" w:hAnsi="Times New Roman"/>
+          <w:b w:val="false"/>
+          <w:bCs w:val="false"/>
+        </w:rPr>
+        <w:t>SymbolTableIntegrationTest.java</w:t>
+      </w:r>
+      <w:bookmarkEnd w:id="0"/>
+      <w:r>
+        <w:rPr>
+          <w:rFonts w:ascii="Times New Roman" w:hAnsi="Times New Roman"/>
+          <w:b w:val="false"/>
+          <w:bCs w:val="false"/>
+        </w:rPr>
+        <w:t xml:space="preserve"> - JUnit testing for statement() after integrating SymbolTable to the Parser.</w:t>
+      </w:r>
+    </w:p>
+    <w:p>
+      <w:pPr>
+        <w:pStyle w:val="Normal"/>
+        <w:jc w:val="left"/>
+        <w:rPr>
+          <w:rFonts w:ascii="Times New Roman" w:hAnsi="Times New Roman"/>
+          <w:b w:val="false"/>
+          <w:b w:val="false"/>
+          <w:bCs w:val="false"/>
+        </w:rPr>
+      </w:pPr>
+      <w:r>
         <w:rPr/>
+      </w:r>
+    </w:p>
+    <w:p>
+      <w:pPr>
+        <w:pStyle w:val="Normal"/>
+        <w:jc w:val="left"/>
+        <w:rPr/>
       </w:pPr>
       <w:r>
         <w:rPr>
@@ -5606,44 +5730,36 @@
           <w:b w:val="false"/>
           <w:bCs w:val="false"/>
         </w:rPr>
-        <w:t xml:space="preserve">c) </w:t>
-      </w:r>
-      <w:bookmarkStart w:id="0" w:name="__DdeLink__231_1364027001"/>
+        <w:t xml:space="preserve">d) SyntaxTreeTest.java – </w:t>
+      </w:r>
+      <w:bookmarkStart w:id="1" w:name="__DdeLink__242_967715581"/>
+      <w:bookmarkEnd w:id="1"/>
       <w:r>
         <w:rPr>
           <w:rFonts w:ascii="Times New Roman" w:hAnsi="Times New Roman"/>
           <w:b w:val="false"/>
           <w:bCs w:val="false"/>
         </w:rPr>
-        <w:t>SymbolTableIntegrationTest.java</w:t>
-      </w:r>
-      <w:bookmarkEnd w:id="0"/>
-      <w:r>
-        <w:rPr>
-          <w:rFonts w:ascii="Times New Roman" w:hAnsi="Times New Roman"/>
+        <w:t>JUnit testing for the integration of SyntaxTree to the parser.</w:t>
+      </w:r>
+    </w:p>
+    <w:p>
+      <w:pPr>
+        <w:pStyle w:val="Normal"/>
+        <w:jc w:val="left"/>
+        <w:rPr>
+          <w:rFonts w:ascii="Times New Roman" w:hAnsi="Times New Roman"/>
+          <w:b w:val="false"/>
           <w:b w:val="false"/>
           <w:bCs w:val="false"/>
         </w:rPr>
-        <w:t xml:space="preserve"> - JUnit testing for statement() after integrating SymbolTable to the Parser.</w:t>
-      </w:r>
-    </w:p>
-    <w:p>
-      <w:pPr>
-        <w:pStyle w:val="Normal"/>
-        <w:jc w:val="left"/>
-        <w:rPr>
-          <w:rFonts w:ascii="Times New Roman" w:hAnsi="Times New Roman"/>
-          <w:b w:val="false"/>
+      </w:pPr>
+      <w:r>
+        <w:rPr>
+          <w:rFonts w:ascii="Times New Roman" w:hAnsi="Times New Roman"/>
           <w:b w:val="false"/>
           <w:bCs w:val="false"/>
         </w:rPr>
-      </w:pPr>
-      <w:r>
-        <w:rPr>
-          <w:rFonts w:ascii="Times New Roman" w:hAnsi="Times New Roman"/>
-          <w:b w:val="false"/>
-          <w:bCs w:val="false"/>
-        </w:rPr>
       </w:r>
     </w:p>
     <w:p>
@@ -5652,8 +5768,8 @@
         <w:jc w:val="left"/>
         <w:rPr/>
       </w:pPr>
-      <w:bookmarkStart w:id="1" w:name="__DdeLink__223_1357656355"/>
-      <w:bookmarkEnd w:id="1"/>
+      <w:bookmarkStart w:id="2" w:name="__DdeLink__223_1357656355"/>
+      <w:bookmarkEnd w:id="2"/>
       <w:r>
         <w:rPr>
           <w:rFonts w:ascii="Times New Roman" w:hAnsi="Times New Roman"/>
@@ -5765,8 +5881,8 @@
         </w:rPr>
         <w:t xml:space="preserve">c) </w:t>
       </w:r>
-      <w:bookmarkStart w:id="2" w:name="__DdeLink__160_102981979"/>
-      <w:bookmarkEnd w:id="2"/>
+      <w:bookmarkStart w:id="3" w:name="__DdeLink__160_102981979"/>
+      <w:bookmarkEnd w:id="3"/>
       <w:r>
         <w:rPr>
           <w:rFonts w:ascii="Times New Roman" w:hAnsi="Times New Roman"/>
@@ -5774,6 +5890,93 @@
           <w:bCs w:val="false"/>
         </w:rPr>
         <w:t>SymbolTableTest.java – contains JUnit testing cases for SymbolTable.add(lexeme, DataStorage) and SymbolTable.getKind().</w:t>
+      </w:r>
+    </w:p>
+    <w:p>
+      <w:pPr>
+        <w:pStyle w:val="Normal"/>
+        <w:jc w:val="left"/>
+        <w:rPr>
+          <w:rFonts w:ascii="Times New Roman" w:hAnsi="Times New Roman"/>
+          <w:b w:val="false"/>
+          <w:b w:val="false"/>
+          <w:bCs w:val="false"/>
+        </w:rPr>
+      </w:pPr>
+      <w:r>
+        <w:rPr>
+          <w:rFonts w:ascii="Times New Roman" w:hAnsi="Times New Roman"/>
+          <w:b w:val="false"/>
+          <w:bCs w:val="false"/>
+        </w:rPr>
+      </w:r>
+    </w:p>
+    <w:p>
+      <w:pPr>
+        <w:pStyle w:val="Normal"/>
+        <w:jc w:val="left"/>
+        <w:rPr>
+          <w:rFonts w:ascii="Times New Roman" w:hAnsi="Times New Roman"/>
+          <w:b/>
+          <w:b/>
+          <w:bCs/>
+        </w:rPr>
+      </w:pPr>
+      <w:r>
+        <w:rPr>
+          <w:rFonts w:ascii="Times New Roman" w:hAnsi="Times New Roman"/>
+          <w:b/>
+          <w:bCs/>
+        </w:rPr>
+        <w:tab/>
+        <w:t>/</w:t>
+      </w:r>
+      <w:r>
+        <w:rPr>
+          <w:rFonts w:ascii="Times New Roman" w:hAnsi="Times New Roman"/>
+          <w:b/>
+          <w:bCs/>
+        </w:rPr>
+        <w:t>src/syntaxtree/</w:t>
+      </w:r>
+    </w:p>
+    <w:p>
+      <w:pPr>
+        <w:pStyle w:val="Normal"/>
+        <w:jc w:val="left"/>
+        <w:rPr>
+          <w:rFonts w:ascii="Times New Roman" w:hAnsi="Times New Roman"/>
+          <w:b w:val="false"/>
+          <w:b w:val="false"/>
+          <w:bCs w:val="false"/>
+        </w:rPr>
+      </w:pPr>
+      <w:r>
+        <w:rPr>
+          <w:rFonts w:ascii="Times New Roman" w:hAnsi="Times New Roman"/>
+          <w:b w:val="false"/>
+          <w:bCs w:val="false"/>
+        </w:rPr>
+      </w:r>
+    </w:p>
+    <w:p>
+      <w:pPr>
+        <w:pStyle w:val="Normal"/>
+        <w:jc w:val="left"/>
+        <w:rPr>
+          <w:rFonts w:ascii="Times New Roman" w:hAnsi="Times New Roman"/>
+          <w:b w:val="false"/>
+          <w:b w:val="false"/>
+          <w:bCs w:val="false"/>
+        </w:rPr>
+      </w:pPr>
+      <w:r>
+        <w:rPr>
+          <w:rFonts w:ascii="Times New Roman" w:hAnsi="Times New Roman"/>
+          <w:b w:val="false"/>
+          <w:bCs w:val="false"/>
+        </w:rPr>
+        <w:t>a) This package contains the code for our syntax tree provided by our professor, Erik Steinmetz. Each node will contain essential information of the code, which will be used to create a .symboltable file with neatly indented contents.</w:t>
       </w:r>
     </w:p>
     <w:p>

</xml_diff>

<commit_message>
Made changes to documentations.
</commit_message>
<xml_diff>
--- a/documentation/SDD.docx
+++ b/documentation/SDD.docx
@@ -294,7 +294,7 @@
           <w:sz w:val="32"/>
           <w:szCs w:val="32"/>
         </w:rPr>
-        <w:t>8</w:t>
+        <w:t>9</w:t>
       </w:r>
       <w:r>
         <w:rPr>
@@ -368,7 +368,7 @@
           <w:sz w:val="32"/>
           <w:szCs w:val="32"/>
         </w:rPr>
-        <w:t>March</w:t>
+        <w:t xml:space="preserve">March </w:t>
       </w:r>
       <w:r>
         <w:rPr>
@@ -378,17 +378,7 @@
           <w:sz w:val="32"/>
           <w:szCs w:val="32"/>
         </w:rPr>
-        <w:t xml:space="preserve"> </w:t>
-      </w:r>
-      <w:r>
-        <w:rPr>
-          <w:rFonts w:ascii="Times New Roman" w:hAnsi="Times New Roman"/>
-          <w:b/>
-          <w:bCs/>
-          <w:sz w:val="32"/>
-          <w:szCs w:val="32"/>
-        </w:rPr>
-        <w:t>4</w:t>
+        <w:t>25</w:t>
       </w:r>
       <w:r>
         <w:rPr>
@@ -799,7 +789,7 @@
       <w:tblPr>
         <w:tblW w:w="9975" w:type="dxa"/>
         <w:jc w:val="left"/>
-        <w:tblInd w:w="41" w:type="dxa"/>
+        <w:tblInd w:w="38" w:type="dxa"/>
         <w:tblBorders>
           <w:top w:val="single" w:sz="2" w:space="0" w:color="000001"/>
           <w:left w:val="single" w:sz="2" w:space="0" w:color="000001"/>
@@ -808,15 +798,15 @@
         </w:tblBorders>
         <w:tblCellMar>
           <w:top w:w="55" w:type="dxa"/>
-          <w:left w:w="36" w:type="dxa"/>
+          <w:left w:w="33" w:type="dxa"/>
           <w:bottom w:w="55" w:type="dxa"/>
           <w:right w:w="55" w:type="dxa"/>
         </w:tblCellMar>
       </w:tblPr>
       <w:tblGrid>
         <w:gridCol w:w="1980"/>
-        <w:gridCol w:w="6834"/>
-        <w:gridCol w:w="1161"/>
+        <w:gridCol w:w="6833"/>
+        <w:gridCol w:w="1162"/>
       </w:tblGrid>
       <w:tr>
         <w:trPr/>
@@ -831,7 +821,7 @@
             </w:tcBorders>
             <w:shd w:fill="auto" w:val="clear"/>
             <w:tcMar>
-              <w:left w:w="36" w:type="dxa"/>
+              <w:left w:w="33" w:type="dxa"/>
             </w:tcMar>
           </w:tcPr>
           <w:p>
@@ -847,7 +837,7 @@
         </w:tc>
         <w:tc>
           <w:tcPr>
-            <w:tcW w:w="6834" w:type="dxa"/>
+            <w:tcW w:w="6833" w:type="dxa"/>
             <w:tcBorders>
               <w:top w:val="single" w:sz="2" w:space="0" w:color="000001"/>
               <w:left w:val="single" w:sz="2" w:space="0" w:color="000001"/>
@@ -856,7 +846,7 @@
             </w:tcBorders>
             <w:shd w:fill="auto" w:val="clear"/>
             <w:tcMar>
-              <w:left w:w="36" w:type="dxa"/>
+              <w:left w:w="33" w:type="dxa"/>
             </w:tcMar>
           </w:tcPr>
           <w:p>
@@ -872,7 +862,7 @@
         </w:tc>
         <w:tc>
           <w:tcPr>
-            <w:tcW w:w="1161" w:type="dxa"/>
+            <w:tcW w:w="1162" w:type="dxa"/>
             <w:tcBorders>
               <w:top w:val="single" w:sz="2" w:space="0" w:color="000001"/>
               <w:left w:val="single" w:sz="2" w:space="0" w:color="000001"/>
@@ -883,7 +873,7 @@
             </w:tcBorders>
             <w:shd w:fill="auto" w:val="clear"/>
             <w:tcMar>
-              <w:left w:w="36" w:type="dxa"/>
+              <w:left w:w="33" w:type="dxa"/>
             </w:tcMar>
           </w:tcPr>
           <w:p>
@@ -911,7 +901,7 @@
             </w:tcBorders>
             <w:shd w:fill="auto" w:val="clear"/>
             <w:tcMar>
-              <w:left w:w="36" w:type="dxa"/>
+              <w:left w:w="33" w:type="dxa"/>
             </w:tcMar>
             <w:vAlign w:val="center"/>
           </w:tcPr>
@@ -938,7 +928,7 @@
         </w:tc>
         <w:tc>
           <w:tcPr>
-            <w:tcW w:w="6834" w:type="dxa"/>
+            <w:tcW w:w="6833" w:type="dxa"/>
             <w:tcBorders>
               <w:top w:val="single" w:sz="2" w:space="0" w:color="000001"/>
               <w:left w:val="single" w:sz="2" w:space="0" w:color="000001"/>
@@ -947,7 +937,7 @@
             </w:tcBorders>
             <w:shd w:fill="auto" w:val="clear"/>
             <w:tcMar>
-              <w:left w:w="36" w:type="dxa"/>
+              <w:left w:w="33" w:type="dxa"/>
             </w:tcMar>
           </w:tcPr>
           <w:p>
@@ -963,7 +953,7 @@
         </w:tc>
         <w:tc>
           <w:tcPr>
-            <w:tcW w:w="1161" w:type="dxa"/>
+            <w:tcW w:w="1162" w:type="dxa"/>
             <w:tcBorders>
               <w:top w:val="single" w:sz="2" w:space="0" w:color="000001"/>
               <w:left w:val="single" w:sz="2" w:space="0" w:color="000001"/>
@@ -974,7 +964,7 @@
             </w:tcBorders>
             <w:shd w:fill="auto" w:val="clear"/>
             <w:tcMar>
-              <w:left w:w="36" w:type="dxa"/>
+              <w:left w:w="33" w:type="dxa"/>
             </w:tcMar>
             <w:vAlign w:val="center"/>
           </w:tcPr>
@@ -1003,7 +993,7 @@
             </w:tcBorders>
             <w:shd w:fill="auto" w:val="clear"/>
             <w:tcMar>
-              <w:left w:w="36" w:type="dxa"/>
+              <w:left w:w="33" w:type="dxa"/>
             </w:tcMar>
             <w:vAlign w:val="center"/>
           </w:tcPr>
@@ -1030,7 +1020,7 @@
         </w:tc>
         <w:tc>
           <w:tcPr>
-            <w:tcW w:w="6834" w:type="dxa"/>
+            <w:tcW w:w="6833" w:type="dxa"/>
             <w:tcBorders>
               <w:top w:val="single" w:sz="2" w:space="0" w:color="000001"/>
               <w:left w:val="single" w:sz="2" w:space="0" w:color="000001"/>
@@ -1039,7 +1029,7 @@
             </w:tcBorders>
             <w:shd w:fill="auto" w:val="clear"/>
             <w:tcMar>
-              <w:left w:w="36" w:type="dxa"/>
+              <w:left w:w="33" w:type="dxa"/>
             </w:tcMar>
           </w:tcPr>
           <w:p>
@@ -1055,7 +1045,7 @@
         </w:tc>
         <w:tc>
           <w:tcPr>
-            <w:tcW w:w="1161" w:type="dxa"/>
+            <w:tcW w:w="1162" w:type="dxa"/>
             <w:tcBorders>
               <w:top w:val="single" w:sz="2" w:space="0" w:color="000001"/>
               <w:left w:val="single" w:sz="2" w:space="0" w:color="000001"/>
@@ -1066,7 +1056,7 @@
             </w:tcBorders>
             <w:shd w:fill="auto" w:val="clear"/>
             <w:tcMar>
-              <w:left w:w="36" w:type="dxa"/>
+              <w:left w:w="33" w:type="dxa"/>
             </w:tcMar>
             <w:vAlign w:val="center"/>
           </w:tcPr>
@@ -1095,7 +1085,7 @@
             </w:tcBorders>
             <w:shd w:fill="auto" w:val="clear"/>
             <w:tcMar>
-              <w:left w:w="36" w:type="dxa"/>
+              <w:left w:w="33" w:type="dxa"/>
             </w:tcMar>
             <w:vAlign w:val="center"/>
           </w:tcPr>
@@ -1122,7 +1112,7 @@
         </w:tc>
         <w:tc>
           <w:tcPr>
-            <w:tcW w:w="6834" w:type="dxa"/>
+            <w:tcW w:w="6833" w:type="dxa"/>
             <w:tcBorders>
               <w:top w:val="single" w:sz="2" w:space="0" w:color="000001"/>
               <w:left w:val="single" w:sz="2" w:space="0" w:color="000001"/>
@@ -1131,7 +1121,7 @@
             </w:tcBorders>
             <w:shd w:fill="auto" w:val="clear"/>
             <w:tcMar>
-              <w:left w:w="36" w:type="dxa"/>
+              <w:left w:w="33" w:type="dxa"/>
             </w:tcMar>
           </w:tcPr>
           <w:p>
@@ -1147,7 +1137,7 @@
         </w:tc>
         <w:tc>
           <w:tcPr>
-            <w:tcW w:w="1161" w:type="dxa"/>
+            <w:tcW w:w="1162" w:type="dxa"/>
             <w:tcBorders>
               <w:top w:val="single" w:sz="2" w:space="0" w:color="000001"/>
               <w:left w:val="single" w:sz="2" w:space="0" w:color="000001"/>
@@ -1158,7 +1148,7 @@
             </w:tcBorders>
             <w:shd w:fill="auto" w:val="clear"/>
             <w:tcMar>
-              <w:left w:w="36" w:type="dxa"/>
+              <w:left w:w="33" w:type="dxa"/>
             </w:tcMar>
             <w:vAlign w:val="center"/>
           </w:tcPr>
@@ -1187,7 +1177,7 @@
             </w:tcBorders>
             <w:shd w:fill="auto" w:val="clear"/>
             <w:tcMar>
-              <w:left w:w="36" w:type="dxa"/>
+              <w:left w:w="33" w:type="dxa"/>
             </w:tcMar>
             <w:vAlign w:val="center"/>
           </w:tcPr>
@@ -1214,7 +1204,7 @@
         </w:tc>
         <w:tc>
           <w:tcPr>
-            <w:tcW w:w="6834" w:type="dxa"/>
+            <w:tcW w:w="6833" w:type="dxa"/>
             <w:tcBorders>
               <w:top w:val="single" w:sz="2" w:space="0" w:color="000001"/>
               <w:left w:val="single" w:sz="2" w:space="0" w:color="000001"/>
@@ -1223,7 +1213,7 @@
             </w:tcBorders>
             <w:shd w:fill="auto" w:val="clear"/>
             <w:tcMar>
-              <w:left w:w="36" w:type="dxa"/>
+              <w:left w:w="33" w:type="dxa"/>
             </w:tcMar>
           </w:tcPr>
           <w:p>
@@ -1239,7 +1229,7 @@
         </w:tc>
         <w:tc>
           <w:tcPr>
-            <w:tcW w:w="1161" w:type="dxa"/>
+            <w:tcW w:w="1162" w:type="dxa"/>
             <w:tcBorders>
               <w:top w:val="single" w:sz="2" w:space="0" w:color="000001"/>
               <w:left w:val="single" w:sz="2" w:space="0" w:color="000001"/>
@@ -1250,7 +1240,7 @@
             </w:tcBorders>
             <w:shd w:fill="auto" w:val="clear"/>
             <w:tcMar>
-              <w:left w:w="36" w:type="dxa"/>
+              <w:left w:w="33" w:type="dxa"/>
             </w:tcMar>
             <w:vAlign w:val="center"/>
           </w:tcPr>
@@ -1279,7 +1269,7 @@
             </w:tcBorders>
             <w:shd w:fill="auto" w:val="clear"/>
             <w:tcMar>
-              <w:left w:w="36" w:type="dxa"/>
+              <w:left w:w="33" w:type="dxa"/>
             </w:tcMar>
             <w:vAlign w:val="center"/>
           </w:tcPr>
@@ -1306,7 +1296,7 @@
         </w:tc>
         <w:tc>
           <w:tcPr>
-            <w:tcW w:w="6834" w:type="dxa"/>
+            <w:tcW w:w="6833" w:type="dxa"/>
             <w:tcBorders>
               <w:top w:val="single" w:sz="2" w:space="0" w:color="000001"/>
               <w:left w:val="single" w:sz="2" w:space="0" w:color="000001"/>
@@ -1315,7 +1305,7 @@
             </w:tcBorders>
             <w:shd w:fill="auto" w:val="clear"/>
             <w:tcMar>
-              <w:left w:w="36" w:type="dxa"/>
+              <w:left w:w="33" w:type="dxa"/>
             </w:tcMar>
           </w:tcPr>
           <w:p>
@@ -1331,7 +1321,7 @@
         </w:tc>
         <w:tc>
           <w:tcPr>
-            <w:tcW w:w="1161" w:type="dxa"/>
+            <w:tcW w:w="1162" w:type="dxa"/>
             <w:tcBorders>
               <w:top w:val="single" w:sz="2" w:space="0" w:color="000001"/>
               <w:left w:val="single" w:sz="2" w:space="0" w:color="000001"/>
@@ -1342,7 +1332,7 @@
             </w:tcBorders>
             <w:shd w:fill="auto" w:val="clear"/>
             <w:tcMar>
-              <w:left w:w="36" w:type="dxa"/>
+              <w:left w:w="33" w:type="dxa"/>
             </w:tcMar>
             <w:vAlign w:val="center"/>
           </w:tcPr>
@@ -1371,7 +1361,7 @@
             </w:tcBorders>
             <w:shd w:fill="auto" w:val="clear"/>
             <w:tcMar>
-              <w:left w:w="36" w:type="dxa"/>
+              <w:left w:w="33" w:type="dxa"/>
             </w:tcMar>
             <w:vAlign w:val="center"/>
           </w:tcPr>
@@ -1398,7 +1388,7 @@
         </w:tc>
         <w:tc>
           <w:tcPr>
-            <w:tcW w:w="6834" w:type="dxa"/>
+            <w:tcW w:w="6833" w:type="dxa"/>
             <w:tcBorders>
               <w:top w:val="single" w:sz="2" w:space="0" w:color="000001"/>
               <w:left w:val="single" w:sz="2" w:space="0" w:color="000001"/>
@@ -1407,7 +1397,7 @@
             </w:tcBorders>
             <w:shd w:fill="auto" w:val="clear"/>
             <w:tcMar>
-              <w:left w:w="36" w:type="dxa"/>
+              <w:left w:w="33" w:type="dxa"/>
             </w:tcMar>
           </w:tcPr>
           <w:p>
@@ -1423,7 +1413,7 @@
         </w:tc>
         <w:tc>
           <w:tcPr>
-            <w:tcW w:w="1161" w:type="dxa"/>
+            <w:tcW w:w="1162" w:type="dxa"/>
             <w:tcBorders>
               <w:top w:val="single" w:sz="2" w:space="0" w:color="000001"/>
               <w:left w:val="single" w:sz="2" w:space="0" w:color="000001"/>
@@ -1434,7 +1424,7 @@
             </w:tcBorders>
             <w:shd w:fill="auto" w:val="clear"/>
             <w:tcMar>
-              <w:left w:w="36" w:type="dxa"/>
+              <w:left w:w="33" w:type="dxa"/>
             </w:tcMar>
             <w:vAlign w:val="center"/>
           </w:tcPr>
@@ -1463,7 +1453,7 @@
             </w:tcBorders>
             <w:shd w:fill="auto" w:val="clear"/>
             <w:tcMar>
-              <w:left w:w="36" w:type="dxa"/>
+              <w:left w:w="33" w:type="dxa"/>
             </w:tcMar>
             <w:vAlign w:val="center"/>
           </w:tcPr>
@@ -1490,7 +1480,7 @@
         </w:tc>
         <w:tc>
           <w:tcPr>
-            <w:tcW w:w="6834" w:type="dxa"/>
+            <w:tcW w:w="6833" w:type="dxa"/>
             <w:tcBorders>
               <w:top w:val="single" w:sz="2" w:space="0" w:color="000001"/>
               <w:left w:val="single" w:sz="2" w:space="0" w:color="000001"/>
@@ -1499,7 +1489,7 @@
             </w:tcBorders>
             <w:shd w:fill="auto" w:val="clear"/>
             <w:tcMar>
-              <w:left w:w="36" w:type="dxa"/>
+              <w:left w:w="33" w:type="dxa"/>
             </w:tcMar>
           </w:tcPr>
           <w:p>
@@ -1515,7 +1505,7 @@
         </w:tc>
         <w:tc>
           <w:tcPr>
-            <w:tcW w:w="1161" w:type="dxa"/>
+            <w:tcW w:w="1162" w:type="dxa"/>
             <w:tcBorders>
               <w:top w:val="single" w:sz="2" w:space="0" w:color="000001"/>
               <w:left w:val="single" w:sz="2" w:space="0" w:color="000001"/>
@@ -1526,7 +1516,7 @@
             </w:tcBorders>
             <w:shd w:fill="auto" w:val="clear"/>
             <w:tcMar>
-              <w:left w:w="36" w:type="dxa"/>
+              <w:left w:w="33" w:type="dxa"/>
             </w:tcMar>
             <w:vAlign w:val="center"/>
           </w:tcPr>
@@ -1555,7 +1545,7 @@
             </w:tcBorders>
             <w:shd w:fill="auto" w:val="clear"/>
             <w:tcMar>
-              <w:left w:w="36" w:type="dxa"/>
+              <w:left w:w="33" w:type="dxa"/>
             </w:tcMar>
             <w:vAlign w:val="center"/>
           </w:tcPr>
@@ -1582,7 +1572,7 @@
         </w:tc>
         <w:tc>
           <w:tcPr>
-            <w:tcW w:w="6834" w:type="dxa"/>
+            <w:tcW w:w="6833" w:type="dxa"/>
             <w:tcBorders>
               <w:top w:val="single" w:sz="2" w:space="0" w:color="000001"/>
               <w:left w:val="single" w:sz="2" w:space="0" w:color="000001"/>
@@ -1591,7 +1581,7 @@
             </w:tcBorders>
             <w:shd w:fill="auto" w:val="clear"/>
             <w:tcMar>
-              <w:left w:w="36" w:type="dxa"/>
+              <w:left w:w="33" w:type="dxa"/>
             </w:tcMar>
           </w:tcPr>
           <w:p>
@@ -1615,7 +1605,7 @@
         </w:tc>
         <w:tc>
           <w:tcPr>
-            <w:tcW w:w="1161" w:type="dxa"/>
+            <w:tcW w:w="1162" w:type="dxa"/>
             <w:tcBorders>
               <w:top w:val="single" w:sz="2" w:space="0" w:color="000001"/>
               <w:left w:val="single" w:sz="2" w:space="0" w:color="000001"/>
@@ -1626,7 +1616,7 @@
             </w:tcBorders>
             <w:shd w:fill="auto" w:val="clear"/>
             <w:tcMar>
-              <w:left w:w="36" w:type="dxa"/>
+              <w:left w:w="33" w:type="dxa"/>
             </w:tcMar>
             <w:vAlign w:val="center"/>
           </w:tcPr>
@@ -1638,6 +1628,98 @@
             <w:r>
               <w:rPr/>
               <w:t>1.7</w:t>
+            </w:r>
+          </w:p>
+        </w:tc>
+      </w:tr>
+      <w:tr>
+        <w:trPr/>
+        <w:tc>
+          <w:tcPr>
+            <w:tcW w:w="1980" w:type="dxa"/>
+            <w:tcBorders>
+              <w:top w:val="single" w:sz="2" w:space="0" w:color="000001"/>
+              <w:left w:val="single" w:sz="2" w:space="0" w:color="000001"/>
+              <w:bottom w:val="single" w:sz="2" w:space="0" w:color="000001"/>
+              <w:insideH w:val="single" w:sz="2" w:space="0" w:color="000001"/>
+            </w:tcBorders>
+            <w:shd w:fill="auto" w:val="clear"/>
+            <w:tcMar>
+              <w:left w:w="33" w:type="dxa"/>
+            </w:tcMar>
+            <w:vAlign w:val="center"/>
+          </w:tcPr>
+          <w:p>
+            <w:pPr>
+              <w:pStyle w:val="TableContents"/>
+              <w:rPr/>
+            </w:pPr>
+            <w:r>
+              <w:rPr/>
+              <w:t>March 4</w:t>
+            </w:r>
+            <w:r>
+              <w:rPr>
+                <w:vertAlign w:val="superscript"/>
+              </w:rPr>
+              <w:t>th</w:t>
+            </w:r>
+            <w:r>
+              <w:rPr/>
+              <w:t>, 2018</w:t>
+            </w:r>
+          </w:p>
+        </w:tc>
+        <w:tc>
+          <w:tcPr>
+            <w:tcW w:w="6833" w:type="dxa"/>
+            <w:tcBorders>
+              <w:top w:val="single" w:sz="2" w:space="0" w:color="000001"/>
+              <w:left w:val="single" w:sz="2" w:space="0" w:color="000001"/>
+              <w:bottom w:val="single" w:sz="2" w:space="0" w:color="000001"/>
+              <w:insideH w:val="single" w:sz="2" w:space="0" w:color="000001"/>
+            </w:tcBorders>
+            <w:shd w:fill="auto" w:val="clear"/>
+            <w:tcMar>
+              <w:left w:w="33" w:type="dxa"/>
+            </w:tcMar>
+          </w:tcPr>
+          <w:p>
+            <w:pPr>
+              <w:pStyle w:val="TableContents"/>
+              <w:rPr/>
+            </w:pPr>
+            <w:r>
+              <w:rPr/>
+              <w:t>Added documentation for SyntaxTree</w:t>
+            </w:r>
+          </w:p>
+        </w:tc>
+        <w:tc>
+          <w:tcPr>
+            <w:tcW w:w="1162" w:type="dxa"/>
+            <w:tcBorders>
+              <w:top w:val="single" w:sz="2" w:space="0" w:color="000001"/>
+              <w:left w:val="single" w:sz="2" w:space="0" w:color="000001"/>
+              <w:bottom w:val="single" w:sz="2" w:space="0" w:color="000001"/>
+              <w:right w:val="single" w:sz="2" w:space="0" w:color="000001"/>
+              <w:insideH w:val="single" w:sz="2" w:space="0" w:color="000001"/>
+              <w:insideV w:val="single" w:sz="2" w:space="0" w:color="000001"/>
+            </w:tcBorders>
+            <w:shd w:fill="auto" w:val="clear"/>
+            <w:tcMar>
+              <w:left w:w="33" w:type="dxa"/>
+            </w:tcMar>
+            <w:vAlign w:val="center"/>
+          </w:tcPr>
+          <w:p>
+            <w:pPr>
+              <w:pStyle w:val="TableContents"/>
+              <w:rPr/>
+            </w:pPr>
+            <w:r>
+              <w:rPr/>
+              <w:t>1.8</w:t>
             </w:r>
           </w:p>
         </w:tc>
@@ -1654,7 +1736,7 @@
             </w:tcBorders>
             <w:shd w:fill="auto" w:val="clear"/>
             <w:tcMar>
-              <w:left w:w="36" w:type="dxa"/>
+              <w:left w:w="33" w:type="dxa"/>
             </w:tcMar>
             <w:vAlign w:val="center"/>
           </w:tcPr>
@@ -1665,7 +1747,7 @@
             </w:pPr>
             <w:r>
               <w:rPr/>
-              <w:t>March 4</w:t>
+              <w:t>March 25</w:t>
             </w:r>
             <w:r>
               <w:rPr>
@@ -1681,7 +1763,7 @@
         </w:tc>
         <w:tc>
           <w:tcPr>
-            <w:tcW w:w="6834" w:type="dxa"/>
+            <w:tcW w:w="6833" w:type="dxa"/>
             <w:tcBorders>
               <w:left w:val="single" w:sz="2" w:space="0" w:color="000001"/>
               <w:bottom w:val="single" w:sz="2" w:space="0" w:color="000001"/>
@@ -1689,7 +1771,7 @@
             </w:tcBorders>
             <w:shd w:fill="auto" w:val="clear"/>
             <w:tcMar>
-              <w:left w:w="36" w:type="dxa"/>
+              <w:left w:w="33" w:type="dxa"/>
             </w:tcMar>
           </w:tcPr>
           <w:p>
@@ -1699,13 +1781,13 @@
             </w:pPr>
             <w:r>
               <w:rPr/>
-              <w:t>Added documentation for SyntaxTree</w:t>
+              <w:t>Added additional documentation for SyntaxTree</w:t>
             </w:r>
           </w:p>
         </w:tc>
         <w:tc>
           <w:tcPr>
-            <w:tcW w:w="1161" w:type="dxa"/>
+            <w:tcW w:w="1162" w:type="dxa"/>
             <w:tcBorders>
               <w:left w:val="single" w:sz="2" w:space="0" w:color="000001"/>
               <w:bottom w:val="single" w:sz="2" w:space="0" w:color="000001"/>
@@ -1715,7 +1797,7 @@
             </w:tcBorders>
             <w:shd w:fill="auto" w:val="clear"/>
             <w:tcMar>
-              <w:left w:w="36" w:type="dxa"/>
+              <w:left w:w="33" w:type="dxa"/>
             </w:tcMar>
             <w:vAlign w:val="center"/>
           </w:tcPr>
@@ -1726,58 +1808,12 @@
             </w:pPr>
             <w:r>
               <w:rPr/>
-              <w:t>1.8</w:t>
+              <w:t>1.9</w:t>
             </w:r>
           </w:p>
         </w:tc>
       </w:tr>
     </w:tbl>
-    <w:p>
-      <w:pPr>
-        <w:pStyle w:val="Normal"/>
-        <w:jc w:val="left"/>
-        <w:rPr>
-          <w:rFonts w:ascii="Times New Roman" w:hAnsi="Times New Roman"/>
-          <w:b/>
-          <w:b/>
-          <w:bCs/>
-          <w:sz w:val="32"/>
-          <w:szCs w:val="32"/>
-        </w:rPr>
-      </w:pPr>
-      <w:r>
-        <w:rPr>
-          <w:rFonts w:ascii="Times New Roman" w:hAnsi="Times New Roman"/>
-          <w:b/>
-          <w:bCs/>
-          <w:sz w:val="32"/>
-          <w:szCs w:val="32"/>
-        </w:rPr>
-      </w:r>
-    </w:p>
-    <w:p>
-      <w:pPr>
-        <w:pStyle w:val="Normal"/>
-        <w:jc w:val="left"/>
-        <w:rPr>
-          <w:rFonts w:ascii="Times New Roman" w:hAnsi="Times New Roman"/>
-          <w:b/>
-          <w:b/>
-          <w:bCs/>
-          <w:sz w:val="32"/>
-          <w:szCs w:val="32"/>
-        </w:rPr>
-      </w:pPr>
-      <w:r>
-        <w:rPr>
-          <w:rFonts w:ascii="Times New Roman" w:hAnsi="Times New Roman"/>
-          <w:b/>
-          <w:bCs/>
-          <w:sz w:val="32"/>
-          <w:szCs w:val="32"/>
-        </w:rPr>
-      </w:r>
-    </w:p>
     <w:p>
       <w:pPr>
         <w:pStyle w:val="Normal"/>
@@ -2409,7 +2445,7 @@
                 <wp:positionV relativeFrom="paragraph">
                   <wp:posOffset>164465</wp:posOffset>
                 </wp:positionV>
-                <wp:extent cx="813435" cy="1013460"/>
+                <wp:extent cx="814070" cy="1014095"/>
                 <wp:effectExtent l="0" t="0" r="0" b="0"/>
                 <wp:wrapNone/>
                 <wp:docPr id="1" name="graphic1"/>
@@ -2420,7 +2456,7 @@
                       <wps:spPr>
                         <a:xfrm>
                           <a:off x="0" y="0"/>
-                          <a:ext cx="812880" cy="1012680"/>
+                          <a:ext cx="813600" cy="1013400"/>
                         </a:xfrm>
                         <a:prstGeom prst="ellipse">
                           <a:avLst/>
@@ -2447,7 +2483,7 @@
           </mc:Choice>
           <mc:Fallback>
             <w:pict>
-              <v:oval id="shape_0" ID="graphic1" stroked="t" style="position:absolute;margin-left:12.65pt;margin-top:12.95pt;width:63.95pt;height:79.7pt">
+              <v:oval id="shape_0" ID="graphic1" stroked="t" style="position:absolute;margin-left:12.65pt;margin-top:12.95pt;width:64pt;height:79.75pt">
                 <w10:wrap type="none"/>
                 <v:fill o:detectmouseclick="t" on="false"/>
                 <v:stroke color="#3465a4" joinstyle="round" endcap="flat"/>
@@ -2466,7 +2502,7 @@
                 <wp:positionV relativeFrom="paragraph">
                   <wp:posOffset>164465</wp:posOffset>
                 </wp:positionV>
-                <wp:extent cx="813435" cy="1013460"/>
+                <wp:extent cx="814070" cy="1014095"/>
                 <wp:effectExtent l="0" t="0" r="0" b="0"/>
                 <wp:wrapNone/>
                 <wp:docPr id="2" name="graphic2"/>
@@ -2477,7 +2513,7 @@
                       <wps:spPr>
                         <a:xfrm>
                           <a:off x="0" y="0"/>
-                          <a:ext cx="812880" cy="1012680"/>
+                          <a:ext cx="813600" cy="1013400"/>
                         </a:xfrm>
                         <a:prstGeom prst="ellipse">
                           <a:avLst/>
@@ -2504,7 +2540,7 @@
           </mc:Choice>
           <mc:Fallback>
             <w:pict>
-              <v:oval id="shape_0" ID="graphic2" stroked="t" style="position:absolute;margin-left:126.05pt;margin-top:12.95pt;width:63.95pt;height:79.7pt">
+              <v:oval id="shape_0" ID="graphic2" stroked="t" style="position:absolute;margin-left:126.05pt;margin-top:12.95pt;width:64pt;height:79.75pt">
                 <w10:wrap type="none"/>
                 <v:fill o:detectmouseclick="t" on="false"/>
                 <v:stroke color="#3465a4" joinstyle="round" endcap="flat"/>
@@ -2523,7 +2559,7 @@
                 <wp:positionV relativeFrom="paragraph">
                   <wp:posOffset>164465</wp:posOffset>
                 </wp:positionV>
-                <wp:extent cx="813435" cy="1013460"/>
+                <wp:extent cx="814070" cy="1014095"/>
                 <wp:effectExtent l="0" t="0" r="0" b="0"/>
                 <wp:wrapNone/>
                 <wp:docPr id="3" name="graphic3"/>
@@ -2534,7 +2570,7 @@
                       <wps:spPr>
                         <a:xfrm>
                           <a:off x="0" y="0"/>
-                          <a:ext cx="812880" cy="1012680"/>
+                          <a:ext cx="813600" cy="1013400"/>
                         </a:xfrm>
                         <a:prstGeom prst="ellipse">
                           <a:avLst/>
@@ -2561,7 +2597,7 @@
           </mc:Choice>
           <mc:Fallback>
             <w:pict>
-              <v:oval id="shape_0" ID="graphic3" stroked="t" style="position:absolute;margin-left:239.45pt;margin-top:12.95pt;width:63.95pt;height:79.7pt">
+              <v:oval id="shape_0" ID="graphic3" stroked="t" style="position:absolute;margin-left:239.45pt;margin-top:12.95pt;width:64pt;height:79.75pt">
                 <w10:wrap type="none"/>
                 <v:fill o:detectmouseclick="t" on="false"/>
                 <v:stroke color="#3465a4" joinstyle="round" endcap="flat"/>
@@ -2580,7 +2616,7 @@
                 <wp:positionV relativeFrom="paragraph">
                   <wp:posOffset>164465</wp:posOffset>
                 </wp:positionV>
-                <wp:extent cx="813435" cy="1013460"/>
+                <wp:extent cx="814070" cy="1014095"/>
                 <wp:effectExtent l="0" t="0" r="0" b="0"/>
                 <wp:wrapNone/>
                 <wp:docPr id="4" name="graphic4"/>
@@ -2591,7 +2627,7 @@
                       <wps:spPr>
                         <a:xfrm>
                           <a:off x="0" y="0"/>
-                          <a:ext cx="812880" cy="1012680"/>
+                          <a:ext cx="813600" cy="1013400"/>
                         </a:xfrm>
                         <a:prstGeom prst="ellipse">
                           <a:avLst/>
@@ -2618,7 +2654,7 @@
           </mc:Choice>
           <mc:Fallback>
             <w:pict>
-              <v:oval id="shape_0" ID="graphic4" stroked="t" style="position:absolute;margin-left:352.85pt;margin-top:12.95pt;width:63.95pt;height:79.7pt">
+              <v:oval id="shape_0" ID="graphic4" stroked="t" style="position:absolute;margin-left:352.85pt;margin-top:12.95pt;width:64pt;height:79.75pt">
                 <w10:wrap type="none"/>
                 <v:fill o:detectmouseclick="t" on="false"/>
                 <v:stroke color="#3465a4" joinstyle="round" endcap="flat"/>
@@ -2637,7 +2673,7 @@
                 <wp:positionV relativeFrom="paragraph">
                   <wp:posOffset>2684780</wp:posOffset>
                 </wp:positionV>
-                <wp:extent cx="813435" cy="1013460"/>
+                <wp:extent cx="814070" cy="1014095"/>
                 <wp:effectExtent l="0" t="0" r="0" b="0"/>
                 <wp:wrapNone/>
                 <wp:docPr id="5" name="graphic1"/>
@@ -2648,7 +2684,7 @@
                       <wps:spPr>
                         <a:xfrm>
                           <a:off x="0" y="0"/>
-                          <a:ext cx="812880" cy="1012680"/>
+                          <a:ext cx="813600" cy="1013400"/>
                         </a:xfrm>
                         <a:prstGeom prst="ellipse">
                           <a:avLst/>
@@ -2675,7 +2711,7 @@
           </mc:Choice>
           <mc:Fallback>
             <w:pict>
-              <v:oval id="shape_0" ID="graphic1" stroked="t" style="position:absolute;margin-left:41pt;margin-top:211.4pt;width:63.95pt;height:79.7pt">
+              <v:oval id="shape_0" ID="graphic1" stroked="t" style="position:absolute;margin-left:41pt;margin-top:211.4pt;width:64pt;height:79.75pt">
                 <w10:wrap type="none"/>
                 <v:fill o:detectmouseclick="t" on="false"/>
                 <v:stroke color="#3465a4" joinstyle="round" endcap="flat"/>
@@ -2722,7 +2758,7 @@
                 <wp:positionV relativeFrom="paragraph">
                   <wp:posOffset>133985</wp:posOffset>
                 </wp:positionV>
-                <wp:extent cx="548005" cy="116205"/>
+                <wp:extent cx="548640" cy="116205"/>
                 <wp:effectExtent l="0" t="0" r="0" b="0"/>
                 <wp:wrapNone/>
                 <wp:docPr id="6" name="Shape7"/>
@@ -2733,7 +2769,7 @@
                       <wps:spPr>
                         <a:xfrm>
                           <a:off x="0" y="0"/>
-                          <a:ext cx="547200" cy="115560"/>
+                          <a:ext cx="547920" cy="115560"/>
                         </a:xfrm>
                         <a:prstGeom prst="rect">
                           <a:avLst/>
@@ -2754,7 +2790,7 @@
                           <w:p>
                             <w:pPr>
                               <w:pStyle w:val="FrameContents"/>
-                              <w:overflowPunct w:val="true"/>
+                              <w:overflowPunct w:val="false"/>
                               <w:jc w:val="center"/>
                               <w:rPr/>
                             </w:pPr>
@@ -2780,7 +2816,7 @@
           </mc:Choice>
           <mc:Fallback>
             <w:pict>
-              <v:rect id="shape_0" ID="Shape7" stroked="f" style="position:absolute;margin-left:76.4pt;margin-top:10.55pt;width:43.05pt;height:9.05pt">
+              <v:rect id="shape_0" ID="Shape7" stroked="f" style="position:absolute;margin-left:76.4pt;margin-top:10.55pt;width:43.1pt;height:9.05pt">
                 <w10:wrap type="square"/>
                 <v:fill o:detectmouseclick="t" on="false"/>
                 <v:stroke color="#3465a4" joinstyle="round" endcap="flat"/>
@@ -2789,7 +2825,7 @@
                     <w:p>
                       <w:pPr>
                         <w:pStyle w:val="FrameContents"/>
-                        <w:overflowPunct w:val="true"/>
+                        <w:overflowPunct w:val="false"/>
                         <w:jc w:val="center"/>
                         <w:rPr/>
                       </w:pPr>
@@ -2819,7 +2855,7 @@
                 <wp:positionV relativeFrom="paragraph">
                   <wp:posOffset>25400</wp:posOffset>
                 </wp:positionV>
-                <wp:extent cx="548005" cy="233045"/>
+                <wp:extent cx="548640" cy="233045"/>
                 <wp:effectExtent l="0" t="0" r="0" b="0"/>
                 <wp:wrapNone/>
                 <wp:docPr id="8" name="Shape7"/>
@@ -2830,7 +2866,7 @@
                       <wps:spPr>
                         <a:xfrm>
                           <a:off x="0" y="0"/>
-                          <a:ext cx="547200" cy="232560"/>
+                          <a:ext cx="547920" cy="232560"/>
                         </a:xfrm>
                         <a:prstGeom prst="rect">
                           <a:avLst/>
@@ -2851,7 +2887,7 @@
                           <w:p>
                             <w:pPr>
                               <w:pStyle w:val="FrameContents"/>
-                              <w:overflowPunct w:val="true"/>
+                              <w:overflowPunct w:val="false"/>
                               <w:jc w:val="center"/>
                               <w:rPr/>
                             </w:pPr>
@@ -2867,7 +2903,7 @@
                           <w:p>
                             <w:pPr>
                               <w:pStyle w:val="FrameContents"/>
-                              <w:overflowPunct w:val="true"/>
+                              <w:overflowPunct w:val="false"/>
                               <w:jc w:val="center"/>
                               <w:rPr/>
                             </w:pPr>
@@ -2893,7 +2929,7 @@
           </mc:Choice>
           <mc:Fallback>
             <w:pict>
-              <v:rect id="shape_0" ID="Shape7" stroked="f" style="position:absolute;margin-left:189.8pt;margin-top:2pt;width:43.05pt;height:18.25pt">
+              <v:rect id="shape_0" ID="Shape7" stroked="f" style="position:absolute;margin-left:189.8pt;margin-top:2pt;width:43.1pt;height:18.25pt">
                 <w10:wrap type="square"/>
                 <v:fill o:detectmouseclick="t" on="false"/>
                 <v:stroke color="#3465a4" joinstyle="round" endcap="flat"/>
@@ -2902,7 +2938,7 @@
                     <w:p>
                       <w:pPr>
                         <w:pStyle w:val="FrameContents"/>
-                        <w:overflowPunct w:val="true"/>
+                        <w:overflowPunct w:val="false"/>
                         <w:jc w:val="center"/>
                         <w:rPr/>
                       </w:pPr>
@@ -2918,7 +2954,7 @@
                     <w:p>
                       <w:pPr>
                         <w:pStyle w:val="FrameContents"/>
-                        <w:overflowPunct w:val="true"/>
+                        <w:overflowPunct w:val="false"/>
                         <w:jc w:val="center"/>
                         <w:rPr/>
                       </w:pPr>
@@ -2948,7 +2984,7 @@
                 <wp:positionV relativeFrom="paragraph">
                   <wp:posOffset>25400</wp:posOffset>
                 </wp:positionV>
-                <wp:extent cx="548005" cy="233045"/>
+                <wp:extent cx="548640" cy="233045"/>
                 <wp:effectExtent l="0" t="0" r="0" b="0"/>
                 <wp:wrapNone/>
                 <wp:docPr id="10" name="Shape7"/>
@@ -2959,7 +2995,7 @@
                       <wps:spPr>
                         <a:xfrm>
                           <a:off x="0" y="0"/>
-                          <a:ext cx="547200" cy="232560"/>
+                          <a:ext cx="547920" cy="232560"/>
                         </a:xfrm>
                         <a:prstGeom prst="rect">
                           <a:avLst/>
@@ -2980,7 +3016,7 @@
                           <w:p>
                             <w:pPr>
                               <w:pStyle w:val="FrameContents"/>
-                              <w:overflowPunct w:val="true"/>
+                              <w:overflowPunct w:val="false"/>
                               <w:jc w:val="center"/>
                               <w:rPr/>
                             </w:pPr>
@@ -2996,7 +3032,7 @@
                           <w:p>
                             <w:pPr>
                               <w:pStyle w:val="FrameContents"/>
-                              <w:overflowPunct w:val="true"/>
+                              <w:overflowPunct w:val="false"/>
                               <w:jc w:val="center"/>
                               <w:rPr/>
                             </w:pPr>
@@ -3022,7 +3058,7 @@
           </mc:Choice>
           <mc:Fallback>
             <w:pict>
-              <v:rect id="shape_0" ID="Shape7" stroked="f" style="position:absolute;margin-left:303.2pt;margin-top:2pt;width:43.05pt;height:18.25pt">
+              <v:rect id="shape_0" ID="Shape7" stroked="f" style="position:absolute;margin-left:303.2pt;margin-top:2pt;width:43.1pt;height:18.25pt">
                 <w10:wrap type="square"/>
                 <v:fill o:detectmouseclick="t" on="false"/>
                 <v:stroke color="#3465a4" joinstyle="round" endcap="flat"/>
@@ -3031,7 +3067,7 @@
                     <w:p>
                       <w:pPr>
                         <w:pStyle w:val="FrameContents"/>
-                        <w:overflowPunct w:val="true"/>
+                        <w:overflowPunct w:val="false"/>
                         <w:jc w:val="center"/>
                         <w:rPr/>
                       </w:pPr>
@@ -3047,7 +3083,7 @@
                     <w:p>
                       <w:pPr>
                         <w:pStyle w:val="FrameContents"/>
-                        <w:overflowPunct w:val="true"/>
+                        <w:overflowPunct w:val="false"/>
                         <w:jc w:val="center"/>
                         <w:rPr/>
                       </w:pPr>
@@ -3077,7 +3113,7 @@
                 <wp:positionV relativeFrom="paragraph">
                   <wp:posOffset>106680</wp:posOffset>
                 </wp:positionV>
-                <wp:extent cx="548005" cy="116205"/>
+                <wp:extent cx="548640" cy="116205"/>
                 <wp:effectExtent l="0" t="0" r="0" b="0"/>
                 <wp:wrapNone/>
                 <wp:docPr id="12" name="Shape7"/>
@@ -3088,7 +3124,7 @@
                       <wps:spPr>
                         <a:xfrm>
                           <a:off x="0" y="0"/>
-                          <a:ext cx="547200" cy="115560"/>
+                          <a:ext cx="547920" cy="115560"/>
                         </a:xfrm>
                         <a:prstGeom prst="rect">
                           <a:avLst/>
@@ -3109,7 +3145,7 @@
                           <w:p>
                             <w:pPr>
                               <w:pStyle w:val="FrameContents"/>
-                              <w:overflowPunct w:val="true"/>
+                              <w:overflowPunct w:val="false"/>
                               <w:jc w:val="center"/>
                               <w:rPr/>
                             </w:pPr>
@@ -3135,7 +3171,7 @@
           </mc:Choice>
           <mc:Fallback>
             <w:pict>
-              <v:rect id="shape_0" ID="Shape7" stroked="f" style="position:absolute;margin-left:416.6pt;margin-top:8.4pt;width:43.05pt;height:9.05pt">
+              <v:rect id="shape_0" ID="Shape7" stroked="f" style="position:absolute;margin-left:416.6pt;margin-top:8.4pt;width:43.1pt;height:9.05pt">
                 <w10:wrap type="square"/>
                 <v:fill o:detectmouseclick="t" on="false"/>
                 <v:stroke color="#3465a4" joinstyle="round" endcap="flat"/>
@@ -3144,7 +3180,7 @@
                     <w:p>
                       <w:pPr>
                         <w:pStyle w:val="FrameContents"/>
-                        <w:overflowPunct w:val="true"/>
+                        <w:overflowPunct w:val="false"/>
                         <w:jc w:val="center"/>
                         <w:rPr/>
                       </w:pPr>
@@ -3183,7 +3219,7 @@
                 <wp:positionV relativeFrom="paragraph">
                   <wp:posOffset>57785</wp:posOffset>
                 </wp:positionV>
-                <wp:extent cx="432435" cy="147955"/>
+                <wp:extent cx="433070" cy="148590"/>
                 <wp:effectExtent l="0" t="0" r="0" b="0"/>
                 <wp:wrapNone/>
                 <wp:docPr id="14" name="Shape1"/>
@@ -3194,7 +3230,7 @@
                       <wps:spPr>
                         <a:xfrm>
                           <a:off x="0" y="0"/>
-                          <a:ext cx="431640" cy="147240"/>
+                          <a:ext cx="432360" cy="147960"/>
                         </a:xfrm>
                         <a:prstGeom prst="rect">
                           <a:avLst/>
@@ -3215,7 +3251,7 @@
                           <w:p>
                             <w:pPr>
                               <w:pStyle w:val="FrameContents"/>
-                              <w:overflowPunct w:val="true"/>
+                              <w:overflowPunct w:val="false"/>
                               <w:rPr/>
                             </w:pPr>
                             <w:r>
@@ -3239,7 +3275,7 @@
           </mc:Choice>
           <mc:Fallback>
             <w:pict>
-              <v:rect id="shape_0" ID="Shape1" stroked="f" style="position:absolute;margin-left:26.9pt;margin-top:4.55pt;width:33.95pt;height:11.55pt">
+              <v:rect id="shape_0" ID="Shape1" stroked="f" style="position:absolute;margin-left:26.9pt;margin-top:4.55pt;width:34pt;height:11.6pt">
                 <w10:wrap type="square"/>
                 <v:fill o:detectmouseclick="t" on="false"/>
                 <v:stroke color="#3465a4" joinstyle="round" endcap="flat"/>
@@ -3248,7 +3284,7 @@
                     <w:p>
                       <w:pPr>
                         <w:pStyle w:val="FrameContents"/>
-                        <w:overflowPunct w:val="true"/>
+                        <w:overflowPunct w:val="false"/>
                         <w:rPr/>
                       </w:pPr>
                       <w:r>
@@ -3276,7 +3312,7 @@
                 <wp:positionV relativeFrom="paragraph">
                   <wp:posOffset>635</wp:posOffset>
                 </wp:positionV>
-                <wp:extent cx="678180" cy="292735"/>
+                <wp:extent cx="678815" cy="292735"/>
                 <wp:effectExtent l="0" t="0" r="0" b="0"/>
                 <wp:wrapNone/>
                 <wp:docPr id="16" name="Shape1"/>
@@ -3287,7 +3323,7 @@
                       <wps:spPr>
                         <a:xfrm>
                           <a:off x="0" y="0"/>
-                          <a:ext cx="677520" cy="291960"/>
+                          <a:ext cx="678240" cy="291960"/>
                         </a:xfrm>
                         <a:prstGeom prst="rect">
                           <a:avLst/>
@@ -3308,7 +3344,7 @@
                           <w:p>
                             <w:pPr>
                               <w:pStyle w:val="FrameContents"/>
-                              <w:overflowPunct w:val="true"/>
+                              <w:overflowPunct w:val="false"/>
                               <w:jc w:val="center"/>
                               <w:rPr/>
                             </w:pPr>
@@ -3323,7 +3359,7 @@
                           <w:p>
                             <w:pPr>
                               <w:pStyle w:val="FrameContents"/>
-                              <w:overflowPunct w:val="true"/>
+                              <w:overflowPunct w:val="false"/>
                               <w:jc w:val="center"/>
                               <w:rPr/>
                             </w:pPr>
@@ -3348,7 +3384,7 @@
           </mc:Choice>
           <mc:Fallback>
             <w:pict>
-              <v:rect id="shape_0" ID="Shape1" stroked="f" style="position:absolute;margin-left:132.95pt;margin-top:0.05pt;width:53.3pt;height:22.95pt">
+              <v:rect id="shape_0" ID="Shape1" stroked="f" style="position:absolute;margin-left:132.95pt;margin-top:0.05pt;width:53.35pt;height:22.95pt">
                 <w10:wrap type="square"/>
                 <v:fill o:detectmouseclick="t" on="false"/>
                 <v:stroke color="#3465a4" joinstyle="round" endcap="flat"/>
@@ -3357,7 +3393,7 @@
                     <w:p>
                       <w:pPr>
                         <w:pStyle w:val="FrameContents"/>
-                        <w:overflowPunct w:val="true"/>
+                        <w:overflowPunct w:val="false"/>
                         <w:jc w:val="center"/>
                         <w:rPr/>
                       </w:pPr>
@@ -3372,7 +3408,7 @@
                     <w:p>
                       <w:pPr>
                         <w:pStyle w:val="FrameContents"/>
-                        <w:overflowPunct w:val="true"/>
+                        <w:overflowPunct w:val="false"/>
                         <w:jc w:val="center"/>
                         <w:rPr/>
                       </w:pPr>
@@ -3401,7 +3437,7 @@
                 <wp:positionV relativeFrom="paragraph">
                   <wp:posOffset>635</wp:posOffset>
                 </wp:positionV>
-                <wp:extent cx="678180" cy="292735"/>
+                <wp:extent cx="678815" cy="292735"/>
                 <wp:effectExtent l="0" t="0" r="0" b="0"/>
                 <wp:wrapNone/>
                 <wp:docPr id="18" name="Shape1"/>
@@ -3412,7 +3448,7 @@
                       <wps:spPr>
                         <a:xfrm>
                           <a:off x="0" y="0"/>
-                          <a:ext cx="677520" cy="291960"/>
+                          <a:ext cx="678240" cy="291960"/>
                         </a:xfrm>
                         <a:prstGeom prst="rect">
                           <a:avLst/>
@@ -3433,7 +3469,7 @@
                           <w:p>
                             <w:pPr>
                               <w:pStyle w:val="FrameContents"/>
-                              <w:overflowPunct w:val="true"/>
+                              <w:overflowPunct w:val="false"/>
                               <w:jc w:val="center"/>
                               <w:rPr/>
                             </w:pPr>
@@ -3448,7 +3484,7 @@
                           <w:p>
                             <w:pPr>
                               <w:pStyle w:val="FrameContents"/>
-                              <w:overflowPunct w:val="true"/>
+                              <w:overflowPunct w:val="false"/>
                               <w:jc w:val="center"/>
                               <w:rPr/>
                             </w:pPr>
@@ -3473,7 +3509,7 @@
           </mc:Choice>
           <mc:Fallback>
             <w:pict>
-              <v:rect id="shape_0" ID="Shape1" stroked="f" style="position:absolute;margin-left:246.35pt;margin-top:0.05pt;width:53.3pt;height:22.95pt">
+              <v:rect id="shape_0" ID="Shape1" stroked="f" style="position:absolute;margin-left:246.35pt;margin-top:0.05pt;width:53.35pt;height:22.95pt">
                 <w10:wrap type="square"/>
                 <v:fill o:detectmouseclick="t" on="false"/>
                 <v:stroke color="#3465a4" joinstyle="round" endcap="flat"/>
@@ -3482,7 +3518,7 @@
                     <w:p>
                       <w:pPr>
                         <w:pStyle w:val="FrameContents"/>
-                        <w:overflowPunct w:val="true"/>
+                        <w:overflowPunct w:val="false"/>
                         <w:jc w:val="center"/>
                         <w:rPr/>
                       </w:pPr>
@@ -3497,7 +3533,7 @@
                     <w:p>
                       <w:pPr>
                         <w:pStyle w:val="FrameContents"/>
-                        <w:overflowPunct w:val="true"/>
+                        <w:overflowPunct w:val="false"/>
                         <w:jc w:val="center"/>
                         <w:rPr/>
                       </w:pPr>
@@ -3526,7 +3562,7 @@
                 <wp:positionV relativeFrom="paragraph">
                   <wp:posOffset>635</wp:posOffset>
                 </wp:positionV>
-                <wp:extent cx="678180" cy="292735"/>
+                <wp:extent cx="678815" cy="292735"/>
                 <wp:effectExtent l="0" t="0" r="0" b="0"/>
                 <wp:wrapNone/>
                 <wp:docPr id="20" name="Shape1"/>
@@ -3537,7 +3573,7 @@
                       <wps:spPr>
                         <a:xfrm>
                           <a:off x="0" y="0"/>
-                          <a:ext cx="677520" cy="291960"/>
+                          <a:ext cx="678240" cy="291960"/>
                         </a:xfrm>
                         <a:prstGeom prst="rect">
                           <a:avLst/>
@@ -3558,7 +3594,7 @@
                           <w:p>
                             <w:pPr>
                               <w:pStyle w:val="FrameContents"/>
-                              <w:overflowPunct w:val="true"/>
+                              <w:overflowPunct w:val="false"/>
                               <w:jc w:val="center"/>
                               <w:rPr/>
                             </w:pPr>
@@ -3573,7 +3609,7 @@
                           <w:p>
                             <w:pPr>
                               <w:pStyle w:val="FrameContents"/>
-                              <w:overflowPunct w:val="true"/>
+                              <w:overflowPunct w:val="false"/>
                               <w:jc w:val="center"/>
                               <w:rPr/>
                             </w:pPr>
@@ -3598,7 +3634,7 @@
           </mc:Choice>
           <mc:Fallback>
             <w:pict>
-              <v:rect id="shape_0" ID="Shape1" stroked="f" style="position:absolute;margin-left:359.75pt;margin-top:0.05pt;width:53.3pt;height:22.95pt">
+              <v:rect id="shape_0" ID="Shape1" stroked="f" style="position:absolute;margin-left:359.75pt;margin-top:0.05pt;width:53.35pt;height:22.95pt">
                 <w10:wrap type="square"/>
                 <v:fill o:detectmouseclick="t" on="false"/>
                 <v:stroke color="#3465a4" joinstyle="round" endcap="flat"/>
@@ -3607,7 +3643,7 @@
                     <w:p>
                       <w:pPr>
                         <w:pStyle w:val="FrameContents"/>
-                        <w:overflowPunct w:val="true"/>
+                        <w:overflowPunct w:val="false"/>
                         <w:jc w:val="center"/>
                         <w:rPr/>
                       </w:pPr>
@@ -3622,7 +3658,7 @@
                     <w:p>
                       <w:pPr>
                         <w:pStyle w:val="FrameContents"/>
-                        <w:overflowPunct w:val="true"/>
+                        <w:overflowPunct w:val="false"/>
                         <w:jc w:val="center"/>
                         <w:rPr/>
                       </w:pPr>
@@ -3649,9 +3685,9 @@
                   <wp:posOffset>970280</wp:posOffset>
                 </wp:positionH>
                 <wp:positionV relativeFrom="paragraph">
-                  <wp:posOffset>153670</wp:posOffset>
+                  <wp:posOffset>158750</wp:posOffset>
                 </wp:positionV>
-                <wp:extent cx="634365" cy="10795"/>
+                <wp:extent cx="635000" cy="11430"/>
                 <wp:effectExtent l="0" t="0" r="0" b="0"/>
                 <wp:wrapNone/>
                 <wp:docPr id="22" name="Shape4"/>
@@ -3662,7 +3698,7 @@
                       <wps:spPr>
                         <a:xfrm flipV="1">
                           <a:off x="0" y="0"/>
-                          <a:ext cx="633600" cy="6480"/>
+                          <a:ext cx="634320" cy="6840"/>
                         </a:xfrm>
                         <a:prstGeom prst="line">
                           <a:avLst/>
@@ -3689,7 +3725,7 @@
           </mc:Choice>
           <mc:Fallback>
             <w:pict>
-              <v:line id="shape_0" from="76.4pt,11.85pt" to="126.25pt,12.3pt" ID="Shape4" stroked="t" style="position:absolute;flip:y">
+              <v:line id="shape_0" from="76.4pt,12.25pt" to="126.3pt,12.75pt" ID="Shape4" stroked="t" style="position:absolute;flip:y">
                 <v:stroke color="#3465a4" endarrow="block" endarrowwidth="medium" endarrowlength="medium" joinstyle="round" endcap="flat"/>
                 <v:fill o:detectmouseclick="t" on="false"/>
               </v:line>
@@ -3705,9 +3741,9 @@
                   <wp:posOffset>2410460</wp:posOffset>
                 </wp:positionH>
                 <wp:positionV relativeFrom="paragraph">
-                  <wp:posOffset>153670</wp:posOffset>
+                  <wp:posOffset>158750</wp:posOffset>
                 </wp:positionV>
-                <wp:extent cx="634365" cy="10795"/>
+                <wp:extent cx="635000" cy="11430"/>
                 <wp:effectExtent l="0" t="0" r="0" b="0"/>
                 <wp:wrapNone/>
                 <wp:docPr id="23" name="Shape4"/>
@@ -3718,7 +3754,7 @@
                       <wps:spPr>
                         <a:xfrm flipV="1">
                           <a:off x="0" y="0"/>
-                          <a:ext cx="633600" cy="6480"/>
+                          <a:ext cx="634320" cy="6840"/>
                         </a:xfrm>
                         <a:prstGeom prst="line">
                           <a:avLst/>
@@ -3745,7 +3781,7 @@
           </mc:Choice>
           <mc:Fallback>
             <w:pict>
-              <v:line id="shape_0" from="189.8pt,11.85pt" to="239.65pt,12.3pt" ID="Shape4" stroked="t" style="position:absolute;flip:y">
+              <v:line id="shape_0" from="189.8pt,12.25pt" to="239.7pt,12.75pt" ID="Shape4" stroked="t" style="position:absolute;flip:y">
                 <v:stroke color="#3465a4" endarrow="block" endarrowwidth="medium" endarrowlength="medium" joinstyle="round" endcap="flat"/>
                 <v:fill o:detectmouseclick="t" on="false"/>
               </v:line>
@@ -3761,9 +3797,9 @@
                   <wp:posOffset>3850640</wp:posOffset>
                 </wp:positionH>
                 <wp:positionV relativeFrom="paragraph">
-                  <wp:posOffset>153670</wp:posOffset>
+                  <wp:posOffset>158750</wp:posOffset>
                 </wp:positionV>
-                <wp:extent cx="634365" cy="10795"/>
+                <wp:extent cx="635000" cy="11430"/>
                 <wp:effectExtent l="0" t="0" r="0" b="0"/>
                 <wp:wrapNone/>
                 <wp:docPr id="24" name="Shape4"/>
@@ -3774,7 +3810,7 @@
                       <wps:spPr>
                         <a:xfrm flipV="1">
                           <a:off x="0" y="0"/>
-                          <a:ext cx="633600" cy="6480"/>
+                          <a:ext cx="634320" cy="6840"/>
                         </a:xfrm>
                         <a:prstGeom prst="line">
                           <a:avLst/>
@@ -3801,7 +3837,7 @@
           </mc:Choice>
           <mc:Fallback>
             <w:pict>
-              <v:line id="shape_0" from="303.2pt,11.85pt" to="353.05pt,12.3pt" ID="Shape4" stroked="t" style="position:absolute;flip:y">
+              <v:line id="shape_0" from="303.2pt,12.25pt" to="353.1pt,12.75pt" ID="Shape4" stroked="t" style="position:absolute;flip:y">
                 <v:stroke color="#3465a4" endarrow="block" endarrowwidth="medium" endarrowlength="medium" joinstyle="round" endcap="flat"/>
                 <v:fill o:detectmouseclick="t" on="false"/>
               </v:line>
@@ -3817,9 +3853,9 @@
                   <wp:posOffset>5290820</wp:posOffset>
                 </wp:positionH>
                 <wp:positionV relativeFrom="paragraph">
-                  <wp:posOffset>153670</wp:posOffset>
+                  <wp:posOffset>158750</wp:posOffset>
                 </wp:positionV>
-                <wp:extent cx="634365" cy="10795"/>
+                <wp:extent cx="635000" cy="11430"/>
                 <wp:effectExtent l="0" t="0" r="0" b="0"/>
                 <wp:wrapNone/>
                 <wp:docPr id="25" name="Shape4"/>
@@ -3830,7 +3866,7 @@
                       <wps:spPr>
                         <a:xfrm flipV="1">
                           <a:off x="0" y="0"/>
-                          <a:ext cx="633600" cy="6480"/>
+                          <a:ext cx="634320" cy="6840"/>
                         </a:xfrm>
                         <a:prstGeom prst="line">
                           <a:avLst/>
@@ -3857,7 +3893,7 @@
           </mc:Choice>
           <mc:Fallback>
             <w:pict>
-              <v:line id="shape_0" from="416.6pt,11.85pt" to="466.45pt,12.3pt" ID="Shape4" stroked="t" style="position:absolute;flip:y">
+              <v:line id="shape_0" from="416.6pt,12.25pt" to="466.5pt,12.75pt" ID="Shape4" stroked="t" style="position:absolute;flip:y">
                 <v:stroke color="#3465a4" endarrow="block" endarrowwidth="medium" endarrowlength="medium" joinstyle="round" endcap="flat"/>
                 <v:fill o:detectmouseclick="t" on="false"/>
               </v:line>
@@ -3912,12 +3948,12 @@
               <wp:anchor behindDoc="0" distT="0" distB="0" distL="0" distR="0" simplePos="0" locked="0" layoutInCell="1" allowOverlap="1" relativeHeight="20">
                 <wp:simplePos x="0" y="0"/>
                 <wp:positionH relativeFrom="column">
-                  <wp:posOffset>2371090</wp:posOffset>
+                  <wp:posOffset>2451100</wp:posOffset>
                 </wp:positionH>
                 <wp:positionV relativeFrom="paragraph">
-                  <wp:posOffset>1905</wp:posOffset>
+                  <wp:posOffset>-19685</wp:posOffset>
                 </wp:positionV>
-                <wp:extent cx="111760" cy="244475"/>
+                <wp:extent cx="111760" cy="247015"/>
                 <wp:effectExtent l="0" t="0" r="0" b="0"/>
                 <wp:wrapNone/>
                 <wp:docPr id="26" name="Shape5"/>
@@ -3928,7 +3964,7 @@
                       <wps:spPr>
                         <a:xfrm>
                           <a:off x="0" y="0"/>
-                          <a:ext cx="109800" cy="242640"/>
+                          <a:ext cx="110520" cy="244440"/>
                         </a:xfrm>
                         <a:prstGeom prst="line">
                           <a:avLst/>
@@ -3956,7 +3992,7 @@
           </mc:Choice>
           <mc:Fallback>
             <w:pict>
-              <v:line id="shape_0" from="180.55pt,1.8pt" to="189.15pt,20.85pt" ID="Shape5" stroked="t" style="position:absolute">
+              <v:line id="shape_0" from="186.75pt,0.15pt" to="195.4pt,19.35pt" ID="Shape5" stroked="t" style="position:absolute">
                 <v:stroke color="#3465a4" startarrow="block" endarrow="block" startarrowwidth="medium" startarrowlength="medium" endarrowwidth="medium" endarrowlength="medium" joinstyle="round" endcap="flat"/>
                 <v:fill o:detectmouseclick="t" on="false"/>
               </v:line>
@@ -3969,12 +4005,12 @@
               <wp:anchor behindDoc="0" distT="0" distB="0" distL="0" distR="0" simplePos="0" locked="0" layoutInCell="1" allowOverlap="1" relativeHeight="21">
                 <wp:simplePos x="0" y="0"/>
                 <wp:positionH relativeFrom="column">
-                  <wp:posOffset>3221990</wp:posOffset>
+                  <wp:posOffset>3312795</wp:posOffset>
                 </wp:positionH>
                 <wp:positionV relativeFrom="paragraph">
-                  <wp:posOffset>19685</wp:posOffset>
+                  <wp:posOffset>8890</wp:posOffset>
                 </wp:positionV>
-                <wp:extent cx="158115" cy="300990"/>
+                <wp:extent cx="159385" cy="302260"/>
                 <wp:effectExtent l="0" t="0" r="0" b="0"/>
                 <wp:wrapNone/>
                 <wp:docPr id="27" name="Shape6"/>
@@ -4013,7 +4049,7 @@
           </mc:Choice>
           <mc:Fallback>
             <w:pict>
-              <v:line id="shape_0" from="246.55pt,2.4pt" to="258.95pt,26.05pt" ID="Shape6" stroked="t" style="position:absolute;flip:y">
+              <v:line id="shape_0" from="253.7pt,1.55pt" to="266.1pt,25.2pt" ID="Shape6" stroked="t" style="position:absolute;flip:y">
                 <v:stroke color="#3465a4" startarrow="block" endarrow="block" startarrowwidth="medium" startarrowlength="medium" endarrowwidth="medium" endarrowlength="medium" joinstyle="round" endcap="flat"/>
                 <v:fill o:detectmouseclick="t" on="false"/>
               </v:line>
@@ -4045,7 +4081,7 @@
                 <wp:positionV relativeFrom="paragraph">
                   <wp:posOffset>165735</wp:posOffset>
                 </wp:positionV>
-                <wp:extent cx="975995" cy="452120"/>
+                <wp:extent cx="976630" cy="452755"/>
                 <wp:effectExtent l="0" t="0" r="0" b="0"/>
                 <wp:wrapNone/>
                 <wp:docPr id="28" name="Shape2"/>
@@ -4056,7 +4092,7 @@
                       <wps:spPr>
                         <a:xfrm>
                           <a:off x="0" y="0"/>
-                          <a:ext cx="975240" cy="451440"/>
+                          <a:ext cx="975960" cy="452160"/>
                         </a:xfrm>
                         <a:prstGeom prst="rect">
                           <a:avLst/>
@@ -4083,7 +4119,7 @@
           </mc:Choice>
           <mc:Fallback>
             <w:pict>
-              <v:rect id="shape_0" ID="Shape2" stroked="t" style="position:absolute;margin-left:175pt;margin-top:13.05pt;width:76.75pt;height:35.5pt">
+              <v:rect id="shape_0" ID="Shape2" stroked="t" style="position:absolute;margin-left:175pt;margin-top:13.05pt;width:76.8pt;height:35.55pt">
                 <w10:wrap type="none"/>
                 <v:fill o:detectmouseclick="t" on="false"/>
                 <v:stroke color="#3465a4" joinstyle="round" endcap="flat"/>
@@ -4111,7 +4147,7 @@
                 <wp:positionV relativeFrom="paragraph">
                   <wp:posOffset>172085</wp:posOffset>
                 </wp:positionV>
-                <wp:extent cx="756285" cy="147955"/>
+                <wp:extent cx="756920" cy="148590"/>
                 <wp:effectExtent l="0" t="0" r="0" b="0"/>
                 <wp:wrapNone/>
                 <wp:docPr id="29" name="Shape3"/>
@@ -4122,7 +4158,7 @@
                       <wps:spPr>
                         <a:xfrm>
                           <a:off x="0" y="0"/>
-                          <a:ext cx="755640" cy="147240"/>
+                          <a:ext cx="756360" cy="147960"/>
                         </a:xfrm>
                         <a:prstGeom prst="rect">
                           <a:avLst/>
@@ -4152,7 +4188,7 @@
                               </w:rPr>
                               <w:t>Symbol Table</w:t>
                               <w:pict>
-                                <v:rect id="shape_0" ID="Frame14" stroked="f" style="position:absolute;margin-left:135.45pt;margin-top:81.55pt;width:59.3pt;height:32.55pt">
+                                <v:rect id="shape_0" ID="Frame13" stroked="f" style="position:absolute;margin-left:124.25pt;margin-top:141.95pt;width:69.8pt;height:24.7pt">
                                   <w10:wrap type="square"/>
                                   <v:fill o:detectmouseclick="t" on="false"/>
                                   <v:stroke color="#3465a4" joinstyle="round" endcap="flat"/>
@@ -4161,7 +4197,7 @@
                                       <w:p>
                                         <w:pPr>
                                           <w:pStyle w:val="FrameContents"/>
-                                          <w:overflowPunct w:val="true"/>
+                                          <w:overflowPunct w:val="false"/>
                                           <w:jc w:val="center"/>
                                           <w:rPr/>
                                         </w:pPr>
@@ -4170,22 +4206,7 @@
                                             <w:color w:val="00000A"/>
                                             <w:sz w:val="20"/>
                                           </w:rPr>
-                                          <w:t>Assembly</w:t>
-                                        </w:r>
-                                      </w:p>
-                                      <w:p>
-                                        <w:pPr>
-                                          <w:pStyle w:val="FrameContents"/>
-                                          <w:overflowPunct w:val="true"/>
-                                          <w:jc w:val="center"/>
-                                          <w:rPr/>
-                                        </w:pPr>
-                                        <w:r>
-                                          <w:rPr>
-                                            <w:color w:val="00000A"/>
-                                            <w:sz w:val="20"/>
-                                          </w:rPr>
-                                          <w:t>Language</w:t>
+                                          <w:t>SymbolTable</w:t>
                                         </w:r>
                                       </w:p>
                                     </w:txbxContent>
@@ -4203,7 +4224,7 @@
                                       <wp:positionV relativeFrom="paragraph">
                                         <wp:posOffset>1556385</wp:posOffset>
                                       </wp:positionV>
-                                      <wp:extent cx="754380" cy="146050"/>
+                                      <wp:extent cx="755015" cy="146685"/>
                                       <wp:effectExtent l="0" t="0" r="0" b="0"/>
                                       <wp:wrapSquare wrapText="bothSides"/>
                                       <wp:docPr id="32" name="Frame13"/>
@@ -4214,7 +4235,7 @@
                                             <wps:spPr>
                                               <a:xfrm>
                                                 <a:off x="0" y="0"/>
-                                                <a:ext cx="753840" cy="145440"/>
+                                                <a:ext cx="754560" cy="146160"/>
                                               </a:xfrm>
                                               <a:prstGeom prst="rect">
                                                 <a:avLst/>
@@ -4235,7 +4256,7 @@
                                                 <w:p>
                                                   <w:pPr>
                                                     <w:pStyle w:val="FrameContents"/>
-                                                    <w:overflowPunct w:val="true"/>
+                                                    <w:overflowPunct w:val="false"/>
                                                     <w:jc w:val="center"/>
                                                     <w:rPr/>
                                                   </w:pPr>
@@ -4260,7 +4281,7 @@
                                 </mc:Choice>
                                 <mc:Fallback>
                                   <w:pict>
-                                    <v:rect id="shape_0" ID="Frame13" stroked="f" style="position:absolute;margin-left:-10.9pt;margin-top:122.55pt;width:59.3pt;height:11.4pt">
+                                    <v:rect id="shape_0" ID="Frame13" stroked="f" style="position:absolute;margin-left:-10.9pt;margin-top:122.55pt;width:59.35pt;height:11.45pt">
                                       <w10:wrap type="square"/>
                                       <v:fill o:detectmouseclick="t" on="false"/>
                                       <v:stroke color="#3465a4" joinstyle="round" endcap="flat"/>
@@ -4269,7 +4290,7 @@
                                           <w:p>
                                             <w:pPr>
                                               <w:pStyle w:val="FrameContents"/>
-                                              <w:overflowPunct w:val="true"/>
+                                              <w:overflowPunct w:val="false"/>
                                               <w:jc w:val="center"/>
                                               <w:rPr/>
                                             </w:pPr>
@@ -4295,15 +4316,15 @@
                                     <wp:anchor behindDoc="0" distT="0" distB="0" distL="114300" distR="114300" simplePos="0" locked="0" layoutInCell="1" allowOverlap="1" relativeHeight="3">
                                       <wp:simplePos x="0" y="0"/>
                                       <wp:positionH relativeFrom="column">
-                                        <wp:posOffset>1577975</wp:posOffset>
+                                        <wp:posOffset>1720215</wp:posOffset>
                                       </wp:positionH>
                                       <wp:positionV relativeFrom="paragraph">
-                                        <wp:posOffset>1802765</wp:posOffset>
+                                        <wp:posOffset>1035685</wp:posOffset>
                                       </wp:positionV>
-                                      <wp:extent cx="887095" cy="314325"/>
+                                      <wp:extent cx="753110" cy="413385"/>
                                       <wp:effectExtent l="0" t="0" r="0" b="0"/>
                                       <wp:wrapSquare wrapText="bothSides"/>
-                                      <wp:docPr id="34" name="Frame13"/>
+                                      <wp:docPr id="34" name=""/>
                                       <a:graphic xmlns:a="http://schemas.openxmlformats.org/drawingml/2006/main">
                                         <a:graphicData uri="http://schemas.microsoft.com/office/word/2010/wordprocessingShape">
                                           <wps:wsp>
@@ -4311,7 +4332,7 @@
                                             <wps:spPr>
                                               <a:xfrm>
                                                 <a:off x="0" y="0"/>
-                                                <a:ext cx="887095" cy="314325"/>
+                                                <a:ext cx="753110" cy="413385"/>
                                               </a:xfrm>
                                               <a:prstGeom prst="rect"/>
                                             </wps:spPr>
@@ -4320,7 +4341,7 @@
                                                 <w:p>
                                                   <w:pPr>
                                                     <w:pStyle w:val="FrameContents"/>
-                                                    <w:overflowPunct w:val="true"/>
+                                                    <w:overflowPunct w:val="false"/>
                                                     <w:jc w:val="center"/>
                                                     <w:rPr/>
                                                   </w:pPr>
@@ -4329,7 +4350,22 @@
                                                       <w:color w:val="00000A"/>
                                                       <w:sz w:val="20"/>
                                                     </w:rPr>
-                                                    <w:t>SymbolTable</w:t>
+                                                    <w:t>Assembly</w:t>
+                                                  </w:r>
+                                                </w:p>
+                                                <w:p>
+                                                  <w:pPr>
+                                                    <w:pStyle w:val="FrameContents"/>
+                                                    <w:overflowPunct w:val="false"/>
+                                                    <w:jc w:val="center"/>
+                                                    <w:rPr/>
+                                                  </w:pPr>
+                                                  <w:r>
+                                                    <w:rPr>
+                                                      <w:color w:val="00000A"/>
+                                                      <w:sz w:val="20"/>
+                                                    </w:rPr>
+                                                    <w:t>Language</w:t>
                                                   </w:r>
                                                 </w:p>
                                               </w:txbxContent>
@@ -4345,13 +4381,13 @@
                                 </mc:Choice>
                                 <mc:Fallback>
                                   <w:pict>
-                                    <v:rect stroked="f" strokeweight="0pt" style="position:absolute;rotation:0;width:69.85pt;height:24.75pt;mso-wrap-distance-left:9pt;mso-wrap-distance-right:9pt;mso-wrap-distance-top:0pt;mso-wrap-distance-bottom:0pt;margin-top:141.95pt;mso-position-vertical-relative:text;margin-left:124.25pt;mso-position-horizontal-relative:text">
+                                    <v:rect stroked="f" strokeweight="0pt" style="position:absolute;rotation:0;width:59.3pt;height:32.55pt;mso-wrap-distance-left:9pt;mso-wrap-distance-right:9pt;mso-wrap-distance-top:0pt;mso-wrap-distance-bottom:0pt;margin-top:81.55pt;mso-position-vertical-relative:text;margin-left:135.45pt;mso-position-horizontal-relative:text">
                                       <v:textbox>
                                         <w:txbxContent>
                                           <w:p>
                                             <w:pPr>
                                               <w:pStyle w:val="FrameContents"/>
-                                              <w:overflowPunct w:val="true"/>
+                                              <w:overflowPunct w:val="false"/>
                                               <w:jc w:val="center"/>
                                               <w:rPr/>
                                             </w:pPr>
@@ -4360,7 +4396,22 @@
                                                 <w:color w:val="00000A"/>
                                                 <w:sz w:val="20"/>
                                               </w:rPr>
-                                              <w:t>SymbolTable</w:t>
+                                              <w:t>Assembly</w:t>
+                                            </w:r>
+                                          </w:p>
+                                          <w:p>
+                                            <w:pPr>
+                                              <w:pStyle w:val="FrameContents"/>
+                                              <w:overflowPunct w:val="false"/>
+                                              <w:jc w:val="center"/>
+                                              <w:rPr/>
+                                            </w:pPr>
+                                            <w:r>
+                                              <w:rPr>
+                                                <w:color w:val="00000A"/>
+                                                <w:sz w:val="20"/>
+                                              </w:rPr>
+                                              <w:t>Language</w:t>
                                             </w:r>
                                           </w:p>
                                         </w:txbxContent>
@@ -4385,7 +4436,7 @@
           </mc:Choice>
           <mc:Fallback>
             <w:pict>
-              <v:rect id="shape_0" ID="Shape3" stroked="f" style="position:absolute;margin-left:183.8pt;margin-top:13.55pt;width:59.45pt;height:11.55pt">
+              <v:rect id="shape_0" ID="Shape3" stroked="f" style="position:absolute;margin-left:183.8pt;margin-top:13.55pt;width:59.5pt;height:11.6pt">
                 <w10:wrap type="square"/>
                 <v:fill o:detectmouseclick="t" on="false"/>
                 <v:stroke color="#3465a4" joinstyle="round" endcap="flat"/>
@@ -4403,7 +4454,7 @@
                         </w:rPr>
                         <w:t>Symbol Table</w:t>
                         <w:pict>
-                          <v:rect id="shape_0" ID="Frame14" stroked="f" style="position:absolute;margin-left:135.45pt;margin-top:81.55pt;width:59.3pt;height:32.55pt">
+                          <v:rect id="shape_0" ID="Frame13" stroked="f" style="position:absolute;margin-left:124.25pt;margin-top:141.95pt;width:69.8pt;height:24.7pt">
                             <w10:wrap type="square"/>
                             <v:fill o:detectmouseclick="t" on="false"/>
                             <v:stroke color="#3465a4" joinstyle="round" endcap="flat"/>
@@ -4412,7 +4463,7 @@
                                 <w:p>
                                   <w:pPr>
                                     <w:pStyle w:val="FrameContents"/>
-                                    <w:overflowPunct w:val="true"/>
+                                    <w:overflowPunct w:val="false"/>
                                     <w:jc w:val="center"/>
                                     <w:rPr/>
                                   </w:pPr>
@@ -4421,22 +4472,7 @@
                                       <w:color w:val="00000A"/>
                                       <w:sz w:val="20"/>
                                     </w:rPr>
-                                    <w:t>Assembly</w:t>
-                                  </w:r>
-                                </w:p>
-                                <w:p>
-                                  <w:pPr>
-                                    <w:pStyle w:val="FrameContents"/>
-                                    <w:overflowPunct w:val="true"/>
-                                    <w:jc w:val="center"/>
-                                    <w:rPr/>
-                                  </w:pPr>
-                                  <w:r>
-                                    <w:rPr>
-                                      <w:color w:val="00000A"/>
-                                      <w:sz w:val="20"/>
-                                    </w:rPr>
-                                    <w:t>Language</w:t>
+                                    <w:t>SymbolTable</w:t>
                                   </w:r>
                                 </w:p>
                               </w:txbxContent>
@@ -4454,7 +4490,7 @@
                                 <wp:positionV relativeFrom="paragraph">
                                   <wp:posOffset>1556385</wp:posOffset>
                                 </wp:positionV>
-                                <wp:extent cx="754380" cy="146050"/>
+                                <wp:extent cx="755015" cy="146685"/>
                                 <wp:effectExtent l="0" t="0" r="0" b="0"/>
                                 <wp:wrapSquare wrapText="bothSides"/>
                                 <wp:docPr id="36" name="Frame13"/>
@@ -4465,7 +4501,7 @@
                                       <wps:spPr>
                                         <a:xfrm>
                                           <a:off x="0" y="0"/>
-                                          <a:ext cx="753840" cy="145440"/>
+                                          <a:ext cx="754560" cy="146160"/>
                                         </a:xfrm>
                                         <a:prstGeom prst="rect">
                                           <a:avLst/>
@@ -4486,7 +4522,7 @@
                                           <w:p>
                                             <w:pPr>
                                               <w:pStyle w:val="FrameContents"/>
-                                              <w:overflowPunct w:val="true"/>
+                                              <w:overflowPunct w:val="false"/>
                                               <w:jc w:val="center"/>
                                               <w:rPr/>
                                             </w:pPr>
@@ -4511,7 +4547,7 @@
                           </mc:Choice>
                           <mc:Fallback>
                             <w:pict>
-                              <v:rect id="shape_0" ID="Frame13" stroked="f" style="position:absolute;margin-left:-10.9pt;margin-top:122.55pt;width:59.3pt;height:11.4pt">
+                              <v:rect id="shape_0" ID="Frame13" stroked="f" style="position:absolute;margin-left:-10.9pt;margin-top:122.55pt;width:59.35pt;height:11.45pt">
                                 <w10:wrap type="square"/>
                                 <v:fill o:detectmouseclick="t" on="false"/>
                                 <v:stroke color="#3465a4" joinstyle="round" endcap="flat"/>
@@ -4520,7 +4556,7 @@
                                     <w:p>
                                       <w:pPr>
                                         <w:pStyle w:val="FrameContents"/>
-                                        <w:overflowPunct w:val="true"/>
+                                        <w:overflowPunct w:val="false"/>
                                         <w:jc w:val="center"/>
                                         <w:rPr/>
                                       </w:pPr>
@@ -4546,15 +4582,15 @@
                               <wp:anchor behindDoc="0" distT="0" distB="0" distL="114300" distR="114300" simplePos="0" locked="0" layoutInCell="1" allowOverlap="1" relativeHeight="3">
                                 <wp:simplePos x="0" y="0"/>
                                 <wp:positionH relativeFrom="column">
-                                  <wp:posOffset>1577975</wp:posOffset>
+                                  <wp:posOffset>1720215</wp:posOffset>
                                 </wp:positionH>
                                 <wp:positionV relativeFrom="paragraph">
-                                  <wp:posOffset>1802765</wp:posOffset>
+                                  <wp:posOffset>1035685</wp:posOffset>
                                 </wp:positionV>
-                                <wp:extent cx="887095" cy="314325"/>
+                                <wp:extent cx="753110" cy="413385"/>
                                 <wp:effectExtent l="0" t="0" r="0" b="0"/>
                                 <wp:wrapSquare wrapText="bothSides"/>
-                                <wp:docPr id="38" name="Frame13"/>
+                                <wp:docPr id="38" name=""/>
                                 <a:graphic xmlns:a="http://schemas.openxmlformats.org/drawingml/2006/main">
                                   <a:graphicData uri="http://schemas.microsoft.com/office/word/2010/wordprocessingShape">
                                     <wps:wsp>
@@ -4562,7 +4598,7 @@
                                       <wps:spPr>
                                         <a:xfrm>
                                           <a:off x="0" y="0"/>
-                                          <a:ext cx="887095" cy="314325"/>
+                                          <a:ext cx="753110" cy="413385"/>
                                         </a:xfrm>
                                         <a:prstGeom prst="rect"/>
                                       </wps:spPr>
@@ -4571,7 +4607,7 @@
                                           <w:p>
                                             <w:pPr>
                                               <w:pStyle w:val="FrameContents"/>
-                                              <w:overflowPunct w:val="true"/>
+                                              <w:overflowPunct w:val="false"/>
                                               <w:jc w:val="center"/>
                                               <w:rPr/>
                                             </w:pPr>
@@ -4580,7 +4616,22 @@
                                                 <w:color w:val="00000A"/>
                                                 <w:sz w:val="20"/>
                                               </w:rPr>
-                                              <w:t>SymbolTable</w:t>
+                                              <w:t>Assembly</w:t>
+                                            </w:r>
+                                          </w:p>
+                                          <w:p>
+                                            <w:pPr>
+                                              <w:pStyle w:val="FrameContents"/>
+                                              <w:overflowPunct w:val="false"/>
+                                              <w:jc w:val="center"/>
+                                              <w:rPr/>
+                                            </w:pPr>
+                                            <w:r>
+                                              <w:rPr>
+                                                <w:color w:val="00000A"/>
+                                                <w:sz w:val="20"/>
+                                              </w:rPr>
+                                              <w:t>Language</w:t>
                                             </w:r>
                                           </w:p>
                                         </w:txbxContent>
@@ -4596,13 +4647,13 @@
                           </mc:Choice>
                           <mc:Fallback>
                             <w:pict>
-                              <v:rect stroked="f" strokeweight="0pt" style="position:absolute;rotation:0;width:69.85pt;height:24.75pt;mso-wrap-distance-left:9pt;mso-wrap-distance-right:9pt;mso-wrap-distance-top:0pt;mso-wrap-distance-bottom:0pt;margin-top:141.95pt;mso-position-vertical-relative:text;margin-left:124.25pt;mso-position-horizontal-relative:text">
+                              <v:rect stroked="f" strokeweight="0pt" style="position:absolute;rotation:0;width:59.3pt;height:32.55pt;mso-wrap-distance-left:9pt;mso-wrap-distance-right:9pt;mso-wrap-distance-top:0pt;mso-wrap-distance-bottom:0pt;margin-top:81.55pt;mso-position-vertical-relative:text;margin-left:135.45pt;mso-position-horizontal-relative:text">
                                 <v:textbox>
                                   <w:txbxContent>
                                     <w:p>
                                       <w:pPr>
                                         <w:pStyle w:val="FrameContents"/>
-                                        <w:overflowPunct w:val="true"/>
+                                        <w:overflowPunct w:val="false"/>
                                         <w:jc w:val="center"/>
                                         <w:rPr/>
                                       </w:pPr>
@@ -4611,7 +4662,22 @@
                                           <w:color w:val="00000A"/>
                                           <w:sz w:val="20"/>
                                         </w:rPr>
-                                        <w:t>SymbolTable</w:t>
+                                        <w:t>Assembly</w:t>
+                                      </w:r>
+                                    </w:p>
+                                    <w:p>
+                                      <w:pPr>
+                                        <w:pStyle w:val="FrameContents"/>
+                                        <w:overflowPunct w:val="false"/>
+                                        <w:jc w:val="center"/>
+                                        <w:rPr/>
+                                      </w:pPr>
+                                      <w:r>
+                                        <w:rPr>
+                                          <w:color w:val="00000A"/>
+                                          <w:sz w:val="20"/>
+                                        </w:rPr>
+                                        <w:t>Language</w:t>
                                       </w:r>
                                     </w:p>
                                   </w:txbxContent>
@@ -4711,7 +4777,7 @@
                 <wp:positionV relativeFrom="paragraph">
                   <wp:posOffset>55880</wp:posOffset>
                 </wp:positionV>
-                <wp:extent cx="813435" cy="514985"/>
+                <wp:extent cx="814070" cy="515620"/>
                 <wp:effectExtent l="0" t="0" r="0" b="0"/>
                 <wp:wrapNone/>
                 <wp:docPr id="39" name="graphic1"/>
@@ -4722,7 +4788,7 @@
                       <wps:spPr>
                         <a:xfrm>
                           <a:off x="0" y="0"/>
-                          <a:ext cx="812880" cy="514440"/>
+                          <a:ext cx="813600" cy="515160"/>
                         </a:xfrm>
                         <a:prstGeom prst="ellipse">
                           <a:avLst/>
@@ -4749,7 +4815,7 @@
           </mc:Choice>
           <mc:Fallback>
             <w:pict>
-              <v:oval id="shape_0" ID="graphic1" stroked="t" style="position:absolute;margin-left:314.75pt;margin-top:4.4pt;width:63.95pt;height:40.45pt">
+              <v:oval id="shape_0" ID="graphic1" stroked="t" style="position:absolute;margin-left:314.75pt;margin-top:4.4pt;width:64pt;height:40.5pt">
                 <w10:wrap type="none"/>
                 <v:fill o:detectmouseclick="t" on="false"/>
                 <v:stroke color="#3465a4" joinstyle="round" endcap="flat"/>
@@ -4791,12 +4857,12 @@
               <wp:anchor behindDoc="0" distT="0" distB="0" distL="0" distR="0" simplePos="0" locked="0" layoutInCell="1" allowOverlap="1" relativeHeight="32">
                 <wp:simplePos x="0" y="0"/>
                 <wp:positionH relativeFrom="column">
-                  <wp:posOffset>3145155</wp:posOffset>
+                  <wp:posOffset>3179445</wp:posOffset>
                 </wp:positionH>
                 <wp:positionV relativeFrom="paragraph">
-                  <wp:posOffset>327025</wp:posOffset>
+                  <wp:posOffset>483870</wp:posOffset>
                 </wp:positionV>
-                <wp:extent cx="925195" cy="363220"/>
+                <wp:extent cx="926465" cy="363855"/>
                 <wp:effectExtent l="0" t="0" r="0" b="0"/>
                 <wp:wrapNone/>
                 <wp:docPr id="40" name="Shape4"/>
@@ -4807,7 +4873,7 @@
                       <wps:spPr>
                         <a:xfrm flipV="1">
                           <a:off x="0" y="0"/>
-                          <a:ext cx="923760" cy="361440"/>
+                          <a:ext cx="925200" cy="361800"/>
                         </a:xfrm>
                         <a:prstGeom prst="line">
                           <a:avLst/>
@@ -4834,7 +4900,7 @@
           </mc:Choice>
           <mc:Fallback>
             <w:pict>
-              <v:line id="shape_0" from="244.95pt,13.45pt" to="317.65pt,41.85pt" ID="Shape4" stroked="t" style="position:absolute;flip:y">
+              <v:line id="shape_0" from="247.65pt,25.8pt" to="320.45pt,54.25pt" ID="Shape4" stroked="t" style="position:absolute;flip:y">
                 <v:stroke color="#3465a4" endarrow="block" endarrowwidth="medium" endarrowlength="medium" joinstyle="round" endcap="flat"/>
                 <v:fill o:detectmouseclick="t" on="false"/>
               </v:line>
@@ -4866,7 +4932,7 @@
                 <wp:positionV relativeFrom="paragraph">
                   <wp:posOffset>97790</wp:posOffset>
                 </wp:positionV>
-                <wp:extent cx="668655" cy="369570"/>
+                <wp:extent cx="669290" cy="370205"/>
                 <wp:effectExtent l="0" t="0" r="0" b="0"/>
                 <wp:wrapSquare wrapText="bothSides"/>
                 <wp:docPr id="41" name="Frame12"/>
@@ -4877,7 +4943,7 @@
                       <wps:spPr>
                         <a:xfrm>
                           <a:off x="0" y="0"/>
-                          <a:ext cx="668160" cy="369000"/>
+                          <a:ext cx="668520" cy="369720"/>
                         </a:xfrm>
                         <a:prstGeom prst="rect">
                           <a:avLst/>
@@ -4898,7 +4964,7 @@
                           <w:p>
                             <w:pPr>
                               <w:pStyle w:val="FrameContents"/>
-                              <w:overflowPunct w:val="true"/>
+                              <w:overflowPunct w:val="false"/>
                               <w:jc w:val="center"/>
                               <w:rPr/>
                             </w:pPr>
@@ -4923,7 +4989,7 @@
           </mc:Choice>
           <mc:Fallback>
             <w:pict>
-              <v:rect id="shape_0" ID="Frame12" stroked="f" style="position:absolute;margin-left:45.5pt;margin-top:7.7pt;width:52.55pt;height:29pt">
+              <v:rect id="shape_0" ID="Frame12" stroked="f" style="position:absolute;margin-left:45.5pt;margin-top:7.7pt;width:52.6pt;height:29.05pt">
                 <w10:wrap type="square"/>
                 <v:fill o:detectmouseclick="t" on="false"/>
                 <v:stroke color="#3465a4" joinstyle="round" endcap="flat"/>
@@ -4932,7 +4998,7 @@
                     <w:p>
                       <w:pPr>
                         <w:pStyle w:val="FrameContents"/>
-                        <w:overflowPunct w:val="true"/>
+                        <w:overflowPunct w:val="false"/>
                         <w:jc w:val="center"/>
                         <w:rPr/>
                       </w:pPr>
@@ -4961,7 +5027,7 @@
                 <wp:positionV relativeFrom="paragraph">
                   <wp:posOffset>13970</wp:posOffset>
                 </wp:positionV>
-                <wp:extent cx="975995" cy="452120"/>
+                <wp:extent cx="976630" cy="452755"/>
                 <wp:effectExtent l="0" t="0" r="0" b="0"/>
                 <wp:wrapNone/>
                 <wp:docPr id="43" name="Shape2"/>
@@ -4972,7 +5038,7 @@
                       <wps:spPr>
                         <a:xfrm>
                           <a:off x="0" y="0"/>
-                          <a:ext cx="975240" cy="451440"/>
+                          <a:ext cx="975960" cy="452160"/>
                         </a:xfrm>
                         <a:prstGeom prst="rect">
                           <a:avLst/>
@@ -4999,7 +5065,7 @@
           </mc:Choice>
           <mc:Fallback>
             <w:pict>
-              <v:rect id="shape_0" ID="Shape2" stroked="t" style="position:absolute;margin-left:165.5pt;margin-top:1.1pt;width:76.75pt;height:35.5pt">
+              <v:rect id="shape_0" ID="Shape2" stroked="t" style="position:absolute;margin-left:165.5pt;margin-top:1.1pt;width:76.8pt;height:35.55pt">
                 <w10:wrap type="none"/>
                 <v:fill o:detectmouseclick="t" on="false"/>
                 <v:stroke color="#3465a4" joinstyle="round" endcap="flat"/>
@@ -5032,7 +5098,7 @@
                 <wp:positionV relativeFrom="paragraph">
                   <wp:posOffset>84455</wp:posOffset>
                 </wp:positionV>
-                <wp:extent cx="813435" cy="514985"/>
+                <wp:extent cx="814070" cy="515620"/>
                 <wp:effectExtent l="0" t="0" r="0" b="0"/>
                 <wp:wrapNone/>
                 <wp:docPr id="44" name="graphic1"/>
@@ -5043,7 +5109,7 @@
                       <wps:spPr>
                         <a:xfrm>
                           <a:off x="0" y="0"/>
-                          <a:ext cx="812880" cy="514440"/>
+                          <a:ext cx="813600" cy="515160"/>
                         </a:xfrm>
                         <a:prstGeom prst="ellipse">
                           <a:avLst/>
@@ -5070,7 +5136,7 @@
           </mc:Choice>
           <mc:Fallback>
             <w:pict>
-              <v:oval id="shape_0" ID="graphic1" stroked="t" style="position:absolute;margin-left:314pt;margin-top:6.65pt;width:63.95pt;height:40.45pt">
+              <v:oval id="shape_0" ID="graphic1" stroked="t" style="position:absolute;margin-left:314pt;margin-top:6.65pt;width:64pt;height:40.5pt">
                 <w10:wrap type="none"/>
                 <v:fill o:detectmouseclick="t" on="false"/>
                 <v:stroke color="#3465a4" joinstyle="round" endcap="flat"/>
@@ -5087,9 +5153,9 @@
                   <wp:posOffset>1330325</wp:posOffset>
                 </wp:positionH>
                 <wp:positionV relativeFrom="paragraph">
-                  <wp:posOffset>41275</wp:posOffset>
+                  <wp:posOffset>45085</wp:posOffset>
                 </wp:positionV>
-                <wp:extent cx="774065" cy="8255"/>
+                <wp:extent cx="774700" cy="8890"/>
                 <wp:effectExtent l="0" t="0" r="0" b="0"/>
                 <wp:wrapNone/>
                 <wp:docPr id="45" name="Shape4"/>
@@ -5100,7 +5166,7 @@
                       <wps:spPr>
                         <a:xfrm flipV="1">
                           <a:off x="0" y="0"/>
-                          <a:ext cx="773280" cy="6480"/>
+                          <a:ext cx="774000" cy="6840"/>
                         </a:xfrm>
                         <a:prstGeom prst="line">
                           <a:avLst/>
@@ -5127,7 +5193,7 @@
           </mc:Choice>
           <mc:Fallback>
             <w:pict>
-              <v:line id="shape_0" from="104.75pt,3pt" to="165.6pt,3.45pt" ID="Shape4" stroked="t" style="position:absolute;flip:y">
+              <v:line id="shape_0" from="104.75pt,3.3pt" to="165.65pt,3.8pt" ID="Shape4" stroked="t" style="position:absolute;flip:y">
                 <v:stroke color="#3465a4" endarrow="block" endarrowwidth="medium" endarrowlength="medium" joinstyle="round" endcap="flat"/>
                 <v:fill o:detectmouseclick="t" on="false"/>
               </v:line>
@@ -5140,12 +5206,12 @@
               <wp:anchor behindDoc="0" distT="0" distB="0" distL="0" distR="0" simplePos="0" locked="0" layoutInCell="1" allowOverlap="1" relativeHeight="33">
                 <wp:simplePos x="0" y="0"/>
                 <wp:positionH relativeFrom="column">
-                  <wp:posOffset>3122930</wp:posOffset>
+                  <wp:posOffset>3141345</wp:posOffset>
                 </wp:positionH>
                 <wp:positionV relativeFrom="paragraph">
-                  <wp:posOffset>268605</wp:posOffset>
+                  <wp:posOffset>390525</wp:posOffset>
                 </wp:positionV>
-                <wp:extent cx="915035" cy="263525"/>
+                <wp:extent cx="915670" cy="264160"/>
                 <wp:effectExtent l="0" t="0" r="0" b="0"/>
                 <wp:wrapNone/>
                 <wp:docPr id="46" name="Shape4"/>
@@ -5156,7 +5222,7 @@
                       <wps:spPr>
                         <a:xfrm>
                           <a:off x="0" y="0"/>
-                          <a:ext cx="914400" cy="262800"/>
+                          <a:ext cx="915120" cy="262080"/>
                         </a:xfrm>
                         <a:prstGeom prst="line">
                           <a:avLst/>
@@ -5183,7 +5249,7 @@
           </mc:Choice>
           <mc:Fallback>
             <w:pict>
-              <v:line id="shape_0" from="244.45pt,11.65pt" to="316.4pt,32.3pt" ID="Shape4" stroked="t" style="position:absolute">
+              <v:line id="shape_0" from="245.9pt,21.2pt" to="317.9pt,41.8pt" ID="Shape4" stroked="t" style="position:absolute">
                 <v:stroke color="#3465a4" endarrow="block" endarrowwidth="medium" endarrowlength="medium" joinstyle="round" endcap="flat"/>
                 <v:fill o:detectmouseclick="t" on="false"/>
               </v:line>
@@ -5648,7 +5714,7 @@
           <w:b w:val="false"/>
           <w:bCs w:val="false"/>
         </w:rPr>
-        <w:t>b) ParsertTest.java – contains JUnit testing cases for program(), declarations(), subprogram_declaration(), statement(), simple_expression(), and factor().</w:t>
+        <w:t>b) ParserTest.java – contains JUnit testing cases for program(), declarations(), subprogram_declaration(), statement(), simple_expression(), and factor().</w:t>
       </w:r>
     </w:p>
     <w:p>
@@ -5715,7 +5781,11 @@
         </w:rPr>
       </w:pPr>
       <w:r>
-        <w:rPr/>
+        <w:rPr>
+          <w:rFonts w:ascii="Times New Roman" w:hAnsi="Times New Roman"/>
+          <w:b w:val="false"/>
+          <w:bCs w:val="false"/>
+        </w:rPr>
       </w:r>
     </w:p>
     <w:p>
@@ -5929,15 +5999,7 @@
           <w:bCs/>
         </w:rPr>
         <w:tab/>
-        <w:t>/</w:t>
-      </w:r>
-      <w:r>
-        <w:rPr>
-          <w:rFonts w:ascii="Times New Roman" w:hAnsi="Times New Roman"/>
-          <w:b/>
-          <w:bCs/>
-        </w:rPr>
-        <w:t>src/syntaxtree/</w:t>
+        <w:t>/src/syntaxtree/</w:t>
       </w:r>
     </w:p>
     <w:p>
@@ -5963,20 +6025,23 @@
       <w:pPr>
         <w:pStyle w:val="Normal"/>
         <w:jc w:val="left"/>
-        <w:rPr>
-          <w:rFonts w:ascii="Times New Roman" w:hAnsi="Times New Roman"/>
-          <w:b w:val="false"/>
+        <w:rPr/>
+      </w:pPr>
+      <w:r>
+        <w:rPr>
+          <w:rFonts w:ascii="Times New Roman" w:hAnsi="Times New Roman"/>
           <w:b w:val="false"/>
           <w:bCs w:val="false"/>
         </w:rPr>
-      </w:pPr>
+        <w:t xml:space="preserve">a) This package contains the code for our syntax tree provided by our professor, Erik Steinmetz. Each node will contain essential information of the code, which will be used to create a .symboltable file with neatly indented contents. </w:t>
+      </w:r>
       <w:r>
         <w:rPr>
           <w:rFonts w:ascii="Times New Roman" w:hAnsi="Times New Roman"/>
           <w:b w:val="false"/>
           <w:bCs w:val="false"/>
         </w:rPr>
-        <w:t>a) This package contains the code for our syntax tree provided by our professor, Erik Steinmetz. Each node will contain essential information of the code, which will be used to create a .symboltable file with neatly indented contents.</w:t>
+        <w:t>Additional nodes were created and added by myself.</w:t>
       </w:r>
     </w:p>
     <w:p>

</xml_diff>

<commit_message>
Made changes to documentation for code generation.
</commit_message>
<xml_diff>
--- a/documentation/SDD.docx
+++ b/documentation/SDD.docx
@@ -284,7 +284,27 @@
           <w:sz w:val="32"/>
           <w:szCs w:val="32"/>
         </w:rPr>
-        <w:t>Version &lt;2.0&gt;</w:t>
+        <w:t>Version &lt;2.</w:t>
+      </w:r>
+      <w:r>
+        <w:rPr>
+          <w:rFonts w:ascii="Times New Roman" w:hAnsi="Times New Roman"/>
+          <w:b/>
+          <w:bCs/>
+          <w:sz w:val="32"/>
+          <w:szCs w:val="32"/>
+        </w:rPr>
+        <w:t>1</w:t>
+      </w:r>
+      <w:r>
+        <w:rPr>
+          <w:rFonts w:ascii="Times New Roman" w:hAnsi="Times New Roman"/>
+          <w:b/>
+          <w:bCs/>
+          <w:sz w:val="32"/>
+          <w:szCs w:val="32"/>
+        </w:rPr>
+        <w:t>&gt;</w:t>
       </w:r>
     </w:p>
     <w:p>
@@ -1878,30 +1898,96 @@
           </w:p>
         </w:tc>
       </w:tr>
+      <w:tr>
+        <w:trPr/>
+        <w:tc>
+          <w:tcPr>
+            <w:tcW w:w="1980" w:type="dxa"/>
+            <w:tcBorders>
+              <w:left w:val="single" w:sz="2" w:space="0" w:color="000001"/>
+              <w:bottom w:val="single" w:sz="2" w:space="0" w:color="000001"/>
+              <w:insideH w:val="single" w:sz="2" w:space="0" w:color="000001"/>
+            </w:tcBorders>
+            <w:shd w:fill="auto" w:val="clear"/>
+            <w:tcMar>
+              <w:left w:w="24" w:type="dxa"/>
+            </w:tcMar>
+            <w:vAlign w:val="center"/>
+          </w:tcPr>
+          <w:p>
+            <w:pPr>
+              <w:pStyle w:val="TableContents"/>
+              <w:rPr/>
+            </w:pPr>
+            <w:r>
+              <w:rPr/>
+              <w:t>April 14</w:t>
+            </w:r>
+            <w:r>
+              <w:rPr>
+                <w:vertAlign w:val="superscript"/>
+              </w:rPr>
+              <w:t>th</w:t>
+            </w:r>
+            <w:r>
+              <w:rPr/>
+              <w:t>, 2018</w:t>
+            </w:r>
+          </w:p>
+        </w:tc>
+        <w:tc>
+          <w:tcPr>
+            <w:tcW w:w="6830" w:type="dxa"/>
+            <w:tcBorders>
+              <w:left w:val="single" w:sz="2" w:space="0" w:color="000001"/>
+              <w:bottom w:val="single" w:sz="2" w:space="0" w:color="000001"/>
+              <w:insideH w:val="single" w:sz="2" w:space="0" w:color="000001"/>
+            </w:tcBorders>
+            <w:shd w:fill="auto" w:val="clear"/>
+            <w:tcMar>
+              <w:left w:w="24" w:type="dxa"/>
+            </w:tcMar>
+          </w:tcPr>
+          <w:p>
+            <w:pPr>
+              <w:pStyle w:val="TableContents"/>
+              <w:rPr/>
+            </w:pPr>
+            <w:r>
+              <w:rPr/>
+              <w:t>Added documentation for Code Generation</w:t>
+            </w:r>
+          </w:p>
+        </w:tc>
+        <w:tc>
+          <w:tcPr>
+            <w:tcW w:w="1165" w:type="dxa"/>
+            <w:tcBorders>
+              <w:left w:val="single" w:sz="2" w:space="0" w:color="000001"/>
+              <w:bottom w:val="single" w:sz="2" w:space="0" w:color="000001"/>
+              <w:right w:val="single" w:sz="2" w:space="0" w:color="000001"/>
+              <w:insideH w:val="single" w:sz="2" w:space="0" w:color="000001"/>
+              <w:insideV w:val="single" w:sz="2" w:space="0" w:color="000001"/>
+            </w:tcBorders>
+            <w:shd w:fill="auto" w:val="clear"/>
+            <w:tcMar>
+              <w:left w:w="24" w:type="dxa"/>
+            </w:tcMar>
+            <w:vAlign w:val="center"/>
+          </w:tcPr>
+          <w:p>
+            <w:pPr>
+              <w:pStyle w:val="TableContents"/>
+              <w:rPr/>
+            </w:pPr>
+            <w:r>
+              <w:rPr/>
+              <w:t>2.1</w:t>
+            </w:r>
+          </w:p>
+        </w:tc>
+      </w:tr>
     </w:tbl>
-    <w:p>
-      <w:pPr>
-        <w:pStyle w:val="Normal"/>
-        <w:jc w:val="left"/>
-        <w:rPr>
-          <w:rFonts w:ascii="Times New Roman" w:hAnsi="Times New Roman"/>
-          <w:b/>
-          <w:b/>
-          <w:bCs/>
-          <w:sz w:val="32"/>
-          <w:szCs w:val="32"/>
-        </w:rPr>
-      </w:pPr>
-      <w:r>
-        <w:rPr>
-          <w:rFonts w:ascii="Times New Roman" w:hAnsi="Times New Roman"/>
-          <w:b/>
-          <w:bCs/>
-          <w:sz w:val="32"/>
-          <w:szCs w:val="32"/>
-        </w:rPr>
-      </w:r>
-    </w:p>
     <w:p>
       <w:pPr>
         <w:pStyle w:val="Normal"/>
@@ -4381,7 +4467,7 @@
                                       <wp:extent cx="885825" cy="313055"/>
                                       <wp:effectExtent l="0" t="0" r="0" b="0"/>
                                       <wp:wrapSquare wrapText="bothSides"/>
-                                      <wp:docPr id="34" name=""/>
+                                      <wp:docPr id="34" name="Frame13"/>
                                       <a:graphic xmlns:a="http://schemas.openxmlformats.org/drawingml/2006/main">
                                         <a:graphicData uri="http://schemas.microsoft.com/office/word/2010/wordprocessingShape">
                                           <wps:wsp>
@@ -4632,7 +4718,7 @@
                                 <wp:extent cx="885825" cy="313055"/>
                                 <wp:effectExtent l="0" t="0" r="0" b="0"/>
                                 <wp:wrapSquare wrapText="bothSides"/>
-                                <wp:docPr id="38" name=""/>
+                                <wp:docPr id="38" name="Frame13"/>
                                 <a:graphic xmlns:a="http://schemas.openxmlformats.org/drawingml/2006/main">
                                   <a:graphicData uri="http://schemas.microsoft.com/office/word/2010/wordprocessingShape">
                                     <wps:wsp>
@@ -6094,7 +6180,15 @@
           <w:b w:val="false"/>
           <w:bCs w:val="false"/>
         </w:rPr>
-        <w:t>a) This package contains the code that uses the produced syntax tree and checks to see if any of the below conditions are unmet:</w:t>
+        <w:t xml:space="preserve">a) SemanticAnalyzer.java – </w:t>
+      </w:r>
+      <w:r>
+        <w:rPr>
+          <w:rFonts w:ascii="Times New Roman" w:hAnsi="Times New Roman"/>
+          <w:b w:val="false"/>
+          <w:bCs w:val="false"/>
+        </w:rPr>
+        <w:t>contains the code that uses the produced syntax tree and checks to see if any of the below conditions are unmet:</w:t>
       </w:r>
     </w:p>
     <w:p>
@@ -6142,6 +6236,125 @@
           <w:bCs w:val="false"/>
         </w:rPr>
         <w:t>If a condition is unmet, code generation would not occur and the user would know what needs to be changed.</w:t>
+      </w:r>
+    </w:p>
+    <w:p>
+      <w:pPr>
+        <w:pStyle w:val="Normal"/>
+        <w:jc w:val="left"/>
+        <w:rPr>
+          <w:rFonts w:ascii="Times New Roman" w:hAnsi="Times New Roman"/>
+          <w:b w:val="false"/>
+          <w:b w:val="false"/>
+          <w:bCs w:val="false"/>
+        </w:rPr>
+      </w:pPr>
+      <w:r>
+        <w:rPr/>
+      </w:r>
+    </w:p>
+    <w:p>
+      <w:pPr>
+        <w:pStyle w:val="Normal"/>
+        <w:jc w:val="left"/>
+        <w:rPr>
+          <w:b/>
+          <w:b/>
+          <w:bCs/>
+        </w:rPr>
+      </w:pPr>
+      <w:r>
+        <w:rPr>
+          <w:rFonts w:ascii="Times New Roman" w:hAnsi="Times New Roman"/>
+          <w:b/>
+          <w:bCs/>
+        </w:rPr>
+        <w:tab/>
+        <w:t>/</w:t>
+      </w:r>
+      <w:r>
+        <w:rPr>
+          <w:rFonts w:ascii="Times New Roman" w:hAnsi="Times New Roman"/>
+          <w:b/>
+          <w:bCs/>
+        </w:rPr>
+        <w:t>src/codegeneration/</w:t>
+      </w:r>
+    </w:p>
+    <w:p>
+      <w:pPr>
+        <w:pStyle w:val="Normal"/>
+        <w:jc w:val="left"/>
+        <w:rPr>
+          <w:rFonts w:ascii="Times New Roman" w:hAnsi="Times New Roman"/>
+          <w:b w:val="false"/>
+          <w:b w:val="false"/>
+          <w:bCs w:val="false"/>
+        </w:rPr>
+      </w:pPr>
+      <w:r>
+        <w:rPr/>
+      </w:r>
+    </w:p>
+    <w:p>
+      <w:pPr>
+        <w:pStyle w:val="Normal"/>
+        <w:jc w:val="left"/>
+        <w:rPr/>
+      </w:pPr>
+      <w:r>
+        <w:rPr>
+          <w:rFonts w:ascii="Times New Roman" w:hAnsi="Times New Roman"/>
+          <w:b w:val="false"/>
+          <w:bCs w:val="false"/>
+        </w:rPr>
+        <w:t>a</w:t>
+      </w:r>
+      <w:r>
+        <w:rPr>
+          <w:rFonts w:ascii="Times New Roman" w:hAnsi="Times New Roman"/>
+          <w:b w:val="false"/>
+          <w:bCs w:val="false"/>
+        </w:rPr>
+        <w:t>) CodeGeneration.java – contains the code that uses the syntax tree that the semantic analyzer goes over to produce assembly language code.</w:t>
+      </w:r>
+    </w:p>
+    <w:p>
+      <w:pPr>
+        <w:pStyle w:val="Normal"/>
+        <w:jc w:val="left"/>
+        <w:rPr>
+          <w:rFonts w:ascii="Times New Roman" w:hAnsi="Times New Roman"/>
+          <w:b w:val="false"/>
+          <w:b w:val="false"/>
+          <w:bCs w:val="false"/>
+        </w:rPr>
+      </w:pPr>
+      <w:r>
+        <w:rPr>
+          <w:rFonts w:ascii="Times New Roman" w:hAnsi="Times New Roman"/>
+          <w:b w:val="false"/>
+          <w:bCs w:val="false"/>
+        </w:rPr>
+      </w:r>
+    </w:p>
+    <w:p>
+      <w:pPr>
+        <w:pStyle w:val="Normal"/>
+        <w:jc w:val="left"/>
+        <w:rPr>
+          <w:rFonts w:ascii="Times New Roman" w:hAnsi="Times New Roman"/>
+          <w:b w:val="false"/>
+          <w:b w:val="false"/>
+          <w:bCs w:val="false"/>
+        </w:rPr>
+      </w:pPr>
+      <w:r>
+        <w:rPr>
+          <w:rFonts w:ascii="Times New Roman" w:hAnsi="Times New Roman"/>
+          <w:b w:val="false"/>
+          <w:bCs w:val="false"/>
+        </w:rPr>
       </w:r>
     </w:p>
     <w:p>

</xml_diff>

<commit_message>
Adding changes made to the documentation and the final product.
</commit_message>
<xml_diff>
--- a/documentation/SDD.docx
+++ b/documentation/SDD.docx
@@ -294,7 +294,7 @@
           <w:sz w:val="32"/>
           <w:szCs w:val="32"/>
         </w:rPr>
-        <w:t>1</w:t>
+        <w:t>2</w:t>
       </w:r>
       <w:r>
         <w:rPr>
@@ -368,7 +368,17 @@
           <w:sz w:val="32"/>
           <w:szCs w:val="32"/>
         </w:rPr>
-        <w:t>April 14</w:t>
+        <w:t xml:space="preserve">April </w:t>
+      </w:r>
+      <w:r>
+        <w:rPr>
+          <w:rFonts w:ascii="Times New Roman" w:hAnsi="Times New Roman"/>
+          <w:b/>
+          <w:bCs/>
+          <w:sz w:val="32"/>
+          <w:szCs w:val="32"/>
+        </w:rPr>
+        <w:t>21</w:t>
       </w:r>
       <w:r>
         <w:rPr>
@@ -379,7 +389,7 @@
           <w:szCs w:val="32"/>
           <w:vertAlign w:val="superscript"/>
         </w:rPr>
-        <w:t>th</w:t>
+        <w:t>st</w:t>
       </w:r>
       <w:r>
         <w:rPr>
@@ -779,7 +789,7 @@
       <w:tblPr>
         <w:tblW w:w="9975" w:type="dxa"/>
         <w:jc w:val="left"/>
-        <w:tblInd w:w="32" w:type="dxa"/>
+        <w:tblInd w:w="30" w:type="dxa"/>
         <w:tblBorders>
           <w:top w:val="single" w:sz="2" w:space="0" w:color="000001"/>
           <w:left w:val="single" w:sz="2" w:space="0" w:color="000001"/>
@@ -788,15 +798,15 @@
         </w:tblBorders>
         <w:tblCellMar>
           <w:top w:w="55" w:type="dxa"/>
-          <w:left w:w="24" w:type="dxa"/>
+          <w:left w:w="21" w:type="dxa"/>
           <w:bottom w:w="55" w:type="dxa"/>
           <w:right w:w="55" w:type="dxa"/>
         </w:tblCellMar>
       </w:tblPr>
       <w:tblGrid>
         <w:gridCol w:w="1980"/>
-        <w:gridCol w:w="6830"/>
-        <w:gridCol w:w="1165"/>
+        <w:gridCol w:w="6829"/>
+        <w:gridCol w:w="1166"/>
       </w:tblGrid>
       <w:tr>
         <w:trPr/>
@@ -811,7 +821,7 @@
             </w:tcBorders>
             <w:shd w:fill="auto" w:val="clear"/>
             <w:tcMar>
-              <w:left w:w="24" w:type="dxa"/>
+              <w:left w:w="21" w:type="dxa"/>
             </w:tcMar>
           </w:tcPr>
           <w:p>
@@ -827,7 +837,7 @@
         </w:tc>
         <w:tc>
           <w:tcPr>
-            <w:tcW w:w="6830" w:type="dxa"/>
+            <w:tcW w:w="6829" w:type="dxa"/>
             <w:tcBorders>
               <w:top w:val="single" w:sz="2" w:space="0" w:color="000001"/>
               <w:left w:val="single" w:sz="2" w:space="0" w:color="000001"/>
@@ -836,7 +846,7 @@
             </w:tcBorders>
             <w:shd w:fill="auto" w:val="clear"/>
             <w:tcMar>
-              <w:left w:w="24" w:type="dxa"/>
+              <w:left w:w="21" w:type="dxa"/>
             </w:tcMar>
           </w:tcPr>
           <w:p>
@@ -852,7 +862,7 @@
         </w:tc>
         <w:tc>
           <w:tcPr>
-            <w:tcW w:w="1165" w:type="dxa"/>
+            <w:tcW w:w="1166" w:type="dxa"/>
             <w:tcBorders>
               <w:top w:val="single" w:sz="2" w:space="0" w:color="000001"/>
               <w:left w:val="single" w:sz="2" w:space="0" w:color="000001"/>
@@ -863,7 +873,7 @@
             </w:tcBorders>
             <w:shd w:fill="auto" w:val="clear"/>
             <w:tcMar>
-              <w:left w:w="24" w:type="dxa"/>
+              <w:left w:w="21" w:type="dxa"/>
             </w:tcMar>
           </w:tcPr>
           <w:p>
@@ -891,7 +901,7 @@
             </w:tcBorders>
             <w:shd w:fill="auto" w:val="clear"/>
             <w:tcMar>
-              <w:left w:w="24" w:type="dxa"/>
+              <w:left w:w="21" w:type="dxa"/>
             </w:tcMar>
             <w:vAlign w:val="center"/>
           </w:tcPr>
@@ -918,7 +928,7 @@
         </w:tc>
         <w:tc>
           <w:tcPr>
-            <w:tcW w:w="6830" w:type="dxa"/>
+            <w:tcW w:w="6829" w:type="dxa"/>
             <w:tcBorders>
               <w:top w:val="single" w:sz="2" w:space="0" w:color="000001"/>
               <w:left w:val="single" w:sz="2" w:space="0" w:color="000001"/>
@@ -927,7 +937,7 @@
             </w:tcBorders>
             <w:shd w:fill="auto" w:val="clear"/>
             <w:tcMar>
-              <w:left w:w="24" w:type="dxa"/>
+              <w:left w:w="21" w:type="dxa"/>
             </w:tcMar>
           </w:tcPr>
           <w:p>
@@ -943,7 +953,7 @@
         </w:tc>
         <w:tc>
           <w:tcPr>
-            <w:tcW w:w="1165" w:type="dxa"/>
+            <w:tcW w:w="1166" w:type="dxa"/>
             <w:tcBorders>
               <w:top w:val="single" w:sz="2" w:space="0" w:color="000001"/>
               <w:left w:val="single" w:sz="2" w:space="0" w:color="000001"/>
@@ -954,7 +964,7 @@
             </w:tcBorders>
             <w:shd w:fill="auto" w:val="clear"/>
             <w:tcMar>
-              <w:left w:w="24" w:type="dxa"/>
+              <w:left w:w="21" w:type="dxa"/>
             </w:tcMar>
             <w:vAlign w:val="center"/>
           </w:tcPr>
@@ -983,7 +993,7 @@
             </w:tcBorders>
             <w:shd w:fill="auto" w:val="clear"/>
             <w:tcMar>
-              <w:left w:w="24" w:type="dxa"/>
+              <w:left w:w="21" w:type="dxa"/>
             </w:tcMar>
             <w:vAlign w:val="center"/>
           </w:tcPr>
@@ -1010,7 +1020,7 @@
         </w:tc>
         <w:tc>
           <w:tcPr>
-            <w:tcW w:w="6830" w:type="dxa"/>
+            <w:tcW w:w="6829" w:type="dxa"/>
             <w:tcBorders>
               <w:top w:val="single" w:sz="2" w:space="0" w:color="000001"/>
               <w:left w:val="single" w:sz="2" w:space="0" w:color="000001"/>
@@ -1019,7 +1029,7 @@
             </w:tcBorders>
             <w:shd w:fill="auto" w:val="clear"/>
             <w:tcMar>
-              <w:left w:w="24" w:type="dxa"/>
+              <w:left w:w="21" w:type="dxa"/>
             </w:tcMar>
           </w:tcPr>
           <w:p>
@@ -1035,7 +1045,7 @@
         </w:tc>
         <w:tc>
           <w:tcPr>
-            <w:tcW w:w="1165" w:type="dxa"/>
+            <w:tcW w:w="1166" w:type="dxa"/>
             <w:tcBorders>
               <w:top w:val="single" w:sz="2" w:space="0" w:color="000001"/>
               <w:left w:val="single" w:sz="2" w:space="0" w:color="000001"/>
@@ -1046,7 +1056,7 @@
             </w:tcBorders>
             <w:shd w:fill="auto" w:val="clear"/>
             <w:tcMar>
-              <w:left w:w="24" w:type="dxa"/>
+              <w:left w:w="21" w:type="dxa"/>
             </w:tcMar>
             <w:vAlign w:val="center"/>
           </w:tcPr>
@@ -1075,7 +1085,7 @@
             </w:tcBorders>
             <w:shd w:fill="auto" w:val="clear"/>
             <w:tcMar>
-              <w:left w:w="24" w:type="dxa"/>
+              <w:left w:w="21" w:type="dxa"/>
             </w:tcMar>
             <w:vAlign w:val="center"/>
           </w:tcPr>
@@ -1102,7 +1112,7 @@
         </w:tc>
         <w:tc>
           <w:tcPr>
-            <w:tcW w:w="6830" w:type="dxa"/>
+            <w:tcW w:w="6829" w:type="dxa"/>
             <w:tcBorders>
               <w:top w:val="single" w:sz="2" w:space="0" w:color="000001"/>
               <w:left w:val="single" w:sz="2" w:space="0" w:color="000001"/>
@@ -1111,7 +1121,7 @@
             </w:tcBorders>
             <w:shd w:fill="auto" w:val="clear"/>
             <w:tcMar>
-              <w:left w:w="24" w:type="dxa"/>
+              <w:left w:w="21" w:type="dxa"/>
             </w:tcMar>
           </w:tcPr>
           <w:p>
@@ -1127,7 +1137,7 @@
         </w:tc>
         <w:tc>
           <w:tcPr>
-            <w:tcW w:w="1165" w:type="dxa"/>
+            <w:tcW w:w="1166" w:type="dxa"/>
             <w:tcBorders>
               <w:top w:val="single" w:sz="2" w:space="0" w:color="000001"/>
               <w:left w:val="single" w:sz="2" w:space="0" w:color="000001"/>
@@ -1138,7 +1148,7 @@
             </w:tcBorders>
             <w:shd w:fill="auto" w:val="clear"/>
             <w:tcMar>
-              <w:left w:w="24" w:type="dxa"/>
+              <w:left w:w="21" w:type="dxa"/>
             </w:tcMar>
             <w:vAlign w:val="center"/>
           </w:tcPr>
@@ -1167,7 +1177,7 @@
             </w:tcBorders>
             <w:shd w:fill="auto" w:val="clear"/>
             <w:tcMar>
-              <w:left w:w="24" w:type="dxa"/>
+              <w:left w:w="21" w:type="dxa"/>
             </w:tcMar>
             <w:vAlign w:val="center"/>
           </w:tcPr>
@@ -1194,7 +1204,7 @@
         </w:tc>
         <w:tc>
           <w:tcPr>
-            <w:tcW w:w="6830" w:type="dxa"/>
+            <w:tcW w:w="6829" w:type="dxa"/>
             <w:tcBorders>
               <w:top w:val="single" w:sz="2" w:space="0" w:color="000001"/>
               <w:left w:val="single" w:sz="2" w:space="0" w:color="000001"/>
@@ -1203,7 +1213,7 @@
             </w:tcBorders>
             <w:shd w:fill="auto" w:val="clear"/>
             <w:tcMar>
-              <w:left w:w="24" w:type="dxa"/>
+              <w:left w:w="21" w:type="dxa"/>
             </w:tcMar>
           </w:tcPr>
           <w:p>
@@ -1219,7 +1229,7 @@
         </w:tc>
         <w:tc>
           <w:tcPr>
-            <w:tcW w:w="1165" w:type="dxa"/>
+            <w:tcW w:w="1166" w:type="dxa"/>
             <w:tcBorders>
               <w:top w:val="single" w:sz="2" w:space="0" w:color="000001"/>
               <w:left w:val="single" w:sz="2" w:space="0" w:color="000001"/>
@@ -1230,7 +1240,7 @@
             </w:tcBorders>
             <w:shd w:fill="auto" w:val="clear"/>
             <w:tcMar>
-              <w:left w:w="24" w:type="dxa"/>
+              <w:left w:w="21" w:type="dxa"/>
             </w:tcMar>
             <w:vAlign w:val="center"/>
           </w:tcPr>
@@ -1259,7 +1269,7 @@
             </w:tcBorders>
             <w:shd w:fill="auto" w:val="clear"/>
             <w:tcMar>
-              <w:left w:w="24" w:type="dxa"/>
+              <w:left w:w="21" w:type="dxa"/>
             </w:tcMar>
             <w:vAlign w:val="center"/>
           </w:tcPr>
@@ -1286,7 +1296,7 @@
         </w:tc>
         <w:tc>
           <w:tcPr>
-            <w:tcW w:w="6830" w:type="dxa"/>
+            <w:tcW w:w="6829" w:type="dxa"/>
             <w:tcBorders>
               <w:top w:val="single" w:sz="2" w:space="0" w:color="000001"/>
               <w:left w:val="single" w:sz="2" w:space="0" w:color="000001"/>
@@ -1295,7 +1305,7 @@
             </w:tcBorders>
             <w:shd w:fill="auto" w:val="clear"/>
             <w:tcMar>
-              <w:left w:w="24" w:type="dxa"/>
+              <w:left w:w="21" w:type="dxa"/>
             </w:tcMar>
           </w:tcPr>
           <w:p>
@@ -1311,7 +1321,7 @@
         </w:tc>
         <w:tc>
           <w:tcPr>
-            <w:tcW w:w="1165" w:type="dxa"/>
+            <w:tcW w:w="1166" w:type="dxa"/>
             <w:tcBorders>
               <w:top w:val="single" w:sz="2" w:space="0" w:color="000001"/>
               <w:left w:val="single" w:sz="2" w:space="0" w:color="000001"/>
@@ -1322,7 +1332,7 @@
             </w:tcBorders>
             <w:shd w:fill="auto" w:val="clear"/>
             <w:tcMar>
-              <w:left w:w="24" w:type="dxa"/>
+              <w:left w:w="21" w:type="dxa"/>
             </w:tcMar>
             <w:vAlign w:val="center"/>
           </w:tcPr>
@@ -1351,7 +1361,7 @@
             </w:tcBorders>
             <w:shd w:fill="auto" w:val="clear"/>
             <w:tcMar>
-              <w:left w:w="24" w:type="dxa"/>
+              <w:left w:w="21" w:type="dxa"/>
             </w:tcMar>
             <w:vAlign w:val="center"/>
           </w:tcPr>
@@ -1378,7 +1388,7 @@
         </w:tc>
         <w:tc>
           <w:tcPr>
-            <w:tcW w:w="6830" w:type="dxa"/>
+            <w:tcW w:w="6829" w:type="dxa"/>
             <w:tcBorders>
               <w:top w:val="single" w:sz="2" w:space="0" w:color="000001"/>
               <w:left w:val="single" w:sz="2" w:space="0" w:color="000001"/>
@@ -1387,7 +1397,7 @@
             </w:tcBorders>
             <w:shd w:fill="auto" w:val="clear"/>
             <w:tcMar>
-              <w:left w:w="24" w:type="dxa"/>
+              <w:left w:w="21" w:type="dxa"/>
             </w:tcMar>
           </w:tcPr>
           <w:p>
@@ -1403,7 +1413,7 @@
         </w:tc>
         <w:tc>
           <w:tcPr>
-            <w:tcW w:w="1165" w:type="dxa"/>
+            <w:tcW w:w="1166" w:type="dxa"/>
             <w:tcBorders>
               <w:top w:val="single" w:sz="2" w:space="0" w:color="000001"/>
               <w:left w:val="single" w:sz="2" w:space="0" w:color="000001"/>
@@ -1414,7 +1424,7 @@
             </w:tcBorders>
             <w:shd w:fill="auto" w:val="clear"/>
             <w:tcMar>
-              <w:left w:w="24" w:type="dxa"/>
+              <w:left w:w="21" w:type="dxa"/>
             </w:tcMar>
             <w:vAlign w:val="center"/>
           </w:tcPr>
@@ -1443,7 +1453,7 @@
             </w:tcBorders>
             <w:shd w:fill="auto" w:val="clear"/>
             <w:tcMar>
-              <w:left w:w="24" w:type="dxa"/>
+              <w:left w:w="21" w:type="dxa"/>
             </w:tcMar>
             <w:vAlign w:val="center"/>
           </w:tcPr>
@@ -1470,7 +1480,7 @@
         </w:tc>
         <w:tc>
           <w:tcPr>
-            <w:tcW w:w="6830" w:type="dxa"/>
+            <w:tcW w:w="6829" w:type="dxa"/>
             <w:tcBorders>
               <w:top w:val="single" w:sz="2" w:space="0" w:color="000001"/>
               <w:left w:val="single" w:sz="2" w:space="0" w:color="000001"/>
@@ -1479,7 +1489,7 @@
             </w:tcBorders>
             <w:shd w:fill="auto" w:val="clear"/>
             <w:tcMar>
-              <w:left w:w="24" w:type="dxa"/>
+              <w:left w:w="21" w:type="dxa"/>
             </w:tcMar>
           </w:tcPr>
           <w:p>
@@ -1495,7 +1505,7 @@
         </w:tc>
         <w:tc>
           <w:tcPr>
-            <w:tcW w:w="1165" w:type="dxa"/>
+            <w:tcW w:w="1166" w:type="dxa"/>
             <w:tcBorders>
               <w:top w:val="single" w:sz="2" w:space="0" w:color="000001"/>
               <w:left w:val="single" w:sz="2" w:space="0" w:color="000001"/>
@@ -1506,7 +1516,7 @@
             </w:tcBorders>
             <w:shd w:fill="auto" w:val="clear"/>
             <w:tcMar>
-              <w:left w:w="24" w:type="dxa"/>
+              <w:left w:w="21" w:type="dxa"/>
             </w:tcMar>
             <w:vAlign w:val="center"/>
           </w:tcPr>
@@ -1535,7 +1545,7 @@
             </w:tcBorders>
             <w:shd w:fill="auto" w:val="clear"/>
             <w:tcMar>
-              <w:left w:w="24" w:type="dxa"/>
+              <w:left w:w="21" w:type="dxa"/>
             </w:tcMar>
             <w:vAlign w:val="center"/>
           </w:tcPr>
@@ -1562,7 +1572,7 @@
         </w:tc>
         <w:tc>
           <w:tcPr>
-            <w:tcW w:w="6830" w:type="dxa"/>
+            <w:tcW w:w="6829" w:type="dxa"/>
             <w:tcBorders>
               <w:top w:val="single" w:sz="2" w:space="0" w:color="000001"/>
               <w:left w:val="single" w:sz="2" w:space="0" w:color="000001"/>
@@ -1571,7 +1581,7 @@
             </w:tcBorders>
             <w:shd w:fill="auto" w:val="clear"/>
             <w:tcMar>
-              <w:left w:w="24" w:type="dxa"/>
+              <w:left w:w="21" w:type="dxa"/>
             </w:tcMar>
           </w:tcPr>
           <w:p>
@@ -1595,7 +1605,7 @@
         </w:tc>
         <w:tc>
           <w:tcPr>
-            <w:tcW w:w="1165" w:type="dxa"/>
+            <w:tcW w:w="1166" w:type="dxa"/>
             <w:tcBorders>
               <w:top w:val="single" w:sz="2" w:space="0" w:color="000001"/>
               <w:left w:val="single" w:sz="2" w:space="0" w:color="000001"/>
@@ -1606,7 +1616,7 @@
             </w:tcBorders>
             <w:shd w:fill="auto" w:val="clear"/>
             <w:tcMar>
-              <w:left w:w="24" w:type="dxa"/>
+              <w:left w:w="21" w:type="dxa"/>
             </w:tcMar>
             <w:vAlign w:val="center"/>
           </w:tcPr>
@@ -1635,7 +1645,7 @@
             </w:tcBorders>
             <w:shd w:fill="auto" w:val="clear"/>
             <w:tcMar>
-              <w:left w:w="24" w:type="dxa"/>
+              <w:left w:w="21" w:type="dxa"/>
             </w:tcMar>
             <w:vAlign w:val="center"/>
           </w:tcPr>
@@ -1662,7 +1672,7 @@
         </w:tc>
         <w:tc>
           <w:tcPr>
-            <w:tcW w:w="6830" w:type="dxa"/>
+            <w:tcW w:w="6829" w:type="dxa"/>
             <w:tcBorders>
               <w:top w:val="single" w:sz="2" w:space="0" w:color="000001"/>
               <w:left w:val="single" w:sz="2" w:space="0" w:color="000001"/>
@@ -1671,7 +1681,7 @@
             </w:tcBorders>
             <w:shd w:fill="auto" w:val="clear"/>
             <w:tcMar>
-              <w:left w:w="24" w:type="dxa"/>
+              <w:left w:w="21" w:type="dxa"/>
             </w:tcMar>
           </w:tcPr>
           <w:p>
@@ -1687,7 +1697,7 @@
         </w:tc>
         <w:tc>
           <w:tcPr>
-            <w:tcW w:w="1165" w:type="dxa"/>
+            <w:tcW w:w="1166" w:type="dxa"/>
             <w:tcBorders>
               <w:top w:val="single" w:sz="2" w:space="0" w:color="000001"/>
               <w:left w:val="single" w:sz="2" w:space="0" w:color="000001"/>
@@ -1698,7 +1708,7 @@
             </w:tcBorders>
             <w:shd w:fill="auto" w:val="clear"/>
             <w:tcMar>
-              <w:left w:w="24" w:type="dxa"/>
+              <w:left w:w="21" w:type="dxa"/>
             </w:tcMar>
             <w:vAlign w:val="center"/>
           </w:tcPr>
@@ -1727,7 +1737,7 @@
             </w:tcBorders>
             <w:shd w:fill="auto" w:val="clear"/>
             <w:tcMar>
-              <w:left w:w="24" w:type="dxa"/>
+              <w:left w:w="21" w:type="dxa"/>
             </w:tcMar>
             <w:vAlign w:val="center"/>
           </w:tcPr>
@@ -1754,7 +1764,7 @@
         </w:tc>
         <w:tc>
           <w:tcPr>
-            <w:tcW w:w="6830" w:type="dxa"/>
+            <w:tcW w:w="6829" w:type="dxa"/>
             <w:tcBorders>
               <w:top w:val="single" w:sz="2" w:space="0" w:color="000001"/>
               <w:left w:val="single" w:sz="2" w:space="0" w:color="000001"/>
@@ -1763,7 +1773,7 @@
             </w:tcBorders>
             <w:shd w:fill="auto" w:val="clear"/>
             <w:tcMar>
-              <w:left w:w="24" w:type="dxa"/>
+              <w:left w:w="21" w:type="dxa"/>
             </w:tcMar>
           </w:tcPr>
           <w:p>
@@ -1779,7 +1789,7 @@
         </w:tc>
         <w:tc>
           <w:tcPr>
-            <w:tcW w:w="1165" w:type="dxa"/>
+            <w:tcW w:w="1166" w:type="dxa"/>
             <w:tcBorders>
               <w:top w:val="single" w:sz="2" w:space="0" w:color="000001"/>
               <w:left w:val="single" w:sz="2" w:space="0" w:color="000001"/>
@@ -1790,7 +1800,7 @@
             </w:tcBorders>
             <w:shd w:fill="auto" w:val="clear"/>
             <w:tcMar>
-              <w:left w:w="24" w:type="dxa"/>
+              <w:left w:w="21" w:type="dxa"/>
             </w:tcMar>
             <w:vAlign w:val="center"/>
           </w:tcPr>
@@ -1819,7 +1829,7 @@
             </w:tcBorders>
             <w:shd w:fill="auto" w:val="clear"/>
             <w:tcMar>
-              <w:left w:w="24" w:type="dxa"/>
+              <w:left w:w="21" w:type="dxa"/>
             </w:tcMar>
             <w:vAlign w:val="center"/>
           </w:tcPr>
@@ -1846,7 +1856,7 @@
         </w:tc>
         <w:tc>
           <w:tcPr>
-            <w:tcW w:w="6830" w:type="dxa"/>
+            <w:tcW w:w="6829" w:type="dxa"/>
             <w:tcBorders>
               <w:top w:val="single" w:sz="2" w:space="0" w:color="000001"/>
               <w:left w:val="single" w:sz="2" w:space="0" w:color="000001"/>
@@ -1855,7 +1865,7 @@
             </w:tcBorders>
             <w:shd w:fill="auto" w:val="clear"/>
             <w:tcMar>
-              <w:left w:w="24" w:type="dxa"/>
+              <w:left w:w="21" w:type="dxa"/>
             </w:tcMar>
           </w:tcPr>
           <w:p>
@@ -1871,7 +1881,7 @@
         </w:tc>
         <w:tc>
           <w:tcPr>
-            <w:tcW w:w="1165" w:type="dxa"/>
+            <w:tcW w:w="1166" w:type="dxa"/>
             <w:tcBorders>
               <w:top w:val="single" w:sz="2" w:space="0" w:color="000001"/>
               <w:left w:val="single" w:sz="2" w:space="0" w:color="000001"/>
@@ -1882,7 +1892,7 @@
             </w:tcBorders>
             <w:shd w:fill="auto" w:val="clear"/>
             <w:tcMar>
-              <w:left w:w="24" w:type="dxa"/>
+              <w:left w:w="21" w:type="dxa"/>
             </w:tcMar>
             <w:vAlign w:val="center"/>
           </w:tcPr>
@@ -1894,6 +1904,98 @@
             <w:r>
               <w:rPr/>
               <w:t>2.0</w:t>
+            </w:r>
+          </w:p>
+        </w:tc>
+      </w:tr>
+      <w:tr>
+        <w:trPr/>
+        <w:tc>
+          <w:tcPr>
+            <w:tcW w:w="1980" w:type="dxa"/>
+            <w:tcBorders>
+              <w:top w:val="single" w:sz="2" w:space="0" w:color="000001"/>
+              <w:left w:val="single" w:sz="2" w:space="0" w:color="000001"/>
+              <w:bottom w:val="single" w:sz="2" w:space="0" w:color="000001"/>
+              <w:insideH w:val="single" w:sz="2" w:space="0" w:color="000001"/>
+            </w:tcBorders>
+            <w:shd w:fill="auto" w:val="clear"/>
+            <w:tcMar>
+              <w:left w:w="21" w:type="dxa"/>
+            </w:tcMar>
+            <w:vAlign w:val="center"/>
+          </w:tcPr>
+          <w:p>
+            <w:pPr>
+              <w:pStyle w:val="TableContents"/>
+              <w:rPr/>
+            </w:pPr>
+            <w:r>
+              <w:rPr/>
+              <w:t>April 14</w:t>
+            </w:r>
+            <w:r>
+              <w:rPr>
+                <w:vertAlign w:val="superscript"/>
+              </w:rPr>
+              <w:t>th</w:t>
+            </w:r>
+            <w:r>
+              <w:rPr/>
+              <w:t>, 2018</w:t>
+            </w:r>
+          </w:p>
+        </w:tc>
+        <w:tc>
+          <w:tcPr>
+            <w:tcW w:w="6829" w:type="dxa"/>
+            <w:tcBorders>
+              <w:top w:val="single" w:sz="2" w:space="0" w:color="000001"/>
+              <w:left w:val="single" w:sz="2" w:space="0" w:color="000001"/>
+              <w:bottom w:val="single" w:sz="2" w:space="0" w:color="000001"/>
+              <w:insideH w:val="single" w:sz="2" w:space="0" w:color="000001"/>
+            </w:tcBorders>
+            <w:shd w:fill="auto" w:val="clear"/>
+            <w:tcMar>
+              <w:left w:w="21" w:type="dxa"/>
+            </w:tcMar>
+          </w:tcPr>
+          <w:p>
+            <w:pPr>
+              <w:pStyle w:val="TableContents"/>
+              <w:rPr/>
+            </w:pPr>
+            <w:r>
+              <w:rPr/>
+              <w:t>Added documentation for Code Generation</w:t>
+            </w:r>
+          </w:p>
+        </w:tc>
+        <w:tc>
+          <w:tcPr>
+            <w:tcW w:w="1166" w:type="dxa"/>
+            <w:tcBorders>
+              <w:top w:val="single" w:sz="2" w:space="0" w:color="000001"/>
+              <w:left w:val="single" w:sz="2" w:space="0" w:color="000001"/>
+              <w:bottom w:val="single" w:sz="2" w:space="0" w:color="000001"/>
+              <w:right w:val="single" w:sz="2" w:space="0" w:color="000001"/>
+              <w:insideH w:val="single" w:sz="2" w:space="0" w:color="000001"/>
+              <w:insideV w:val="single" w:sz="2" w:space="0" w:color="000001"/>
+            </w:tcBorders>
+            <w:shd w:fill="auto" w:val="clear"/>
+            <w:tcMar>
+              <w:left w:w="21" w:type="dxa"/>
+            </w:tcMar>
+            <w:vAlign w:val="center"/>
+          </w:tcPr>
+          <w:p>
+            <w:pPr>
+              <w:pStyle w:val="TableContents"/>
+              <w:rPr/>
+            </w:pPr>
+            <w:r>
+              <w:rPr/>
+              <w:t>2.1</w:t>
             </w:r>
           </w:p>
         </w:tc>
@@ -1910,7 +2012,7 @@
             </w:tcBorders>
             <w:shd w:fill="auto" w:val="clear"/>
             <w:tcMar>
-              <w:left w:w="24" w:type="dxa"/>
+              <w:left w:w="21" w:type="dxa"/>
             </w:tcMar>
             <w:vAlign w:val="center"/>
           </w:tcPr>
@@ -1921,13 +2023,13 @@
             </w:pPr>
             <w:r>
               <w:rPr/>
-              <w:t>April 14</w:t>
+              <w:t>April 21</w:t>
             </w:r>
             <w:r>
               <w:rPr>
                 <w:vertAlign w:val="superscript"/>
               </w:rPr>
-              <w:t>th</w:t>
+              <w:t>st</w:t>
             </w:r>
             <w:r>
               <w:rPr/>
@@ -1937,7 +2039,7 @@
         </w:tc>
         <w:tc>
           <w:tcPr>
-            <w:tcW w:w="6830" w:type="dxa"/>
+            <w:tcW w:w="6829" w:type="dxa"/>
             <w:tcBorders>
               <w:left w:val="single" w:sz="2" w:space="0" w:color="000001"/>
               <w:bottom w:val="single" w:sz="2" w:space="0" w:color="000001"/>
@@ -1945,7 +2047,7 @@
             </w:tcBorders>
             <w:shd w:fill="auto" w:val="clear"/>
             <w:tcMar>
-              <w:left w:w="24" w:type="dxa"/>
+              <w:left w:w="21" w:type="dxa"/>
             </w:tcMar>
           </w:tcPr>
           <w:p>
@@ -1955,13 +2057,13 @@
             </w:pPr>
             <w:r>
               <w:rPr/>
-              <w:t>Added documentation for Code Generation</w:t>
+              <w:t>Added documentation for final JAR product</w:t>
             </w:r>
           </w:p>
         </w:tc>
         <w:tc>
           <w:tcPr>
-            <w:tcW w:w="1165" w:type="dxa"/>
+            <w:tcW w:w="1166" w:type="dxa"/>
             <w:tcBorders>
               <w:left w:val="single" w:sz="2" w:space="0" w:color="000001"/>
               <w:bottom w:val="single" w:sz="2" w:space="0" w:color="000001"/>
@@ -1971,7 +2073,7 @@
             </w:tcBorders>
             <w:shd w:fill="auto" w:val="clear"/>
             <w:tcMar>
-              <w:left w:w="24" w:type="dxa"/>
+              <w:left w:w="21" w:type="dxa"/>
             </w:tcMar>
             <w:vAlign w:val="center"/>
           </w:tcPr>
@@ -1982,35 +2084,12 @@
             </w:pPr>
             <w:r>
               <w:rPr/>
-              <w:t>2.1</w:t>
+              <w:t>2.2</w:t>
             </w:r>
           </w:p>
         </w:tc>
       </w:tr>
     </w:tbl>
-    <w:p>
-      <w:pPr>
-        <w:pStyle w:val="Normal"/>
-        <w:jc w:val="left"/>
-        <w:rPr>
-          <w:rFonts w:ascii="Times New Roman" w:hAnsi="Times New Roman"/>
-          <w:b/>
-          <w:b/>
-          <w:bCs/>
-          <w:sz w:val="32"/>
-          <w:szCs w:val="32"/>
-        </w:rPr>
-      </w:pPr>
-      <w:r>
-        <w:rPr>
-          <w:rFonts w:ascii="Times New Roman" w:hAnsi="Times New Roman"/>
-          <w:b/>
-          <w:bCs/>
-          <w:sz w:val="32"/>
-          <w:szCs w:val="32"/>
-        </w:rPr>
-      </w:r>
-    </w:p>
     <w:p>
       <w:pPr>
         <w:pStyle w:val="Normal"/>
@@ -2573,7 +2652,7 @@
                 <wp:positionV relativeFrom="paragraph">
                   <wp:posOffset>164465</wp:posOffset>
                 </wp:positionV>
-                <wp:extent cx="815975" cy="1016000"/>
+                <wp:extent cx="816610" cy="1016635"/>
                 <wp:effectExtent l="0" t="0" r="0" b="0"/>
                 <wp:wrapNone/>
                 <wp:docPr id="1" name="graphic1"/>
@@ -2584,7 +2663,7 @@
                       <wps:spPr>
                         <a:xfrm>
                           <a:off x="0" y="0"/>
-                          <a:ext cx="815400" cy="1015200"/>
+                          <a:ext cx="816120" cy="1015920"/>
                         </a:xfrm>
                         <a:prstGeom prst="ellipse">
                           <a:avLst/>
@@ -2611,7 +2690,7 @@
           </mc:Choice>
           <mc:Fallback>
             <w:pict>
-              <v:oval id="shape_0" ID="graphic1" stroked="t" style="position:absolute;margin-left:12.65pt;margin-top:12.95pt;width:64.15pt;height:79.9pt">
+              <v:oval id="shape_0" ID="graphic1" stroked="t" style="position:absolute;margin-left:12.65pt;margin-top:12.95pt;width:64.2pt;height:79.95pt">
                 <w10:wrap type="none"/>
                 <v:fill o:detectmouseclick="t" on="false"/>
                 <v:stroke color="#3465a4" joinstyle="round" endcap="flat"/>
@@ -2630,7 +2709,7 @@
                 <wp:positionV relativeFrom="paragraph">
                   <wp:posOffset>164465</wp:posOffset>
                 </wp:positionV>
-                <wp:extent cx="815975" cy="1016000"/>
+                <wp:extent cx="816610" cy="1016635"/>
                 <wp:effectExtent l="0" t="0" r="0" b="0"/>
                 <wp:wrapNone/>
                 <wp:docPr id="2" name="graphic2"/>
@@ -2641,7 +2720,7 @@
                       <wps:spPr>
                         <a:xfrm>
                           <a:off x="0" y="0"/>
-                          <a:ext cx="815400" cy="1015200"/>
+                          <a:ext cx="816120" cy="1015920"/>
                         </a:xfrm>
                         <a:prstGeom prst="ellipse">
                           <a:avLst/>
@@ -2668,7 +2747,7 @@
           </mc:Choice>
           <mc:Fallback>
             <w:pict>
-              <v:oval id="shape_0" ID="graphic2" stroked="t" style="position:absolute;margin-left:126.05pt;margin-top:12.95pt;width:64.15pt;height:79.9pt">
+              <v:oval id="shape_0" ID="graphic2" stroked="t" style="position:absolute;margin-left:126.05pt;margin-top:12.95pt;width:64.2pt;height:79.95pt">
                 <w10:wrap type="none"/>
                 <v:fill o:detectmouseclick="t" on="false"/>
                 <v:stroke color="#3465a4" joinstyle="round" endcap="flat"/>
@@ -2687,7 +2766,7 @@
                 <wp:positionV relativeFrom="paragraph">
                   <wp:posOffset>164465</wp:posOffset>
                 </wp:positionV>
-                <wp:extent cx="815975" cy="1016000"/>
+                <wp:extent cx="816610" cy="1016635"/>
                 <wp:effectExtent l="0" t="0" r="0" b="0"/>
                 <wp:wrapNone/>
                 <wp:docPr id="3" name="graphic3"/>
@@ -2698,7 +2777,7 @@
                       <wps:spPr>
                         <a:xfrm>
                           <a:off x="0" y="0"/>
-                          <a:ext cx="815400" cy="1015200"/>
+                          <a:ext cx="816120" cy="1015920"/>
                         </a:xfrm>
                         <a:prstGeom prst="ellipse">
                           <a:avLst/>
@@ -2725,7 +2804,7 @@
           </mc:Choice>
           <mc:Fallback>
             <w:pict>
-              <v:oval id="shape_0" ID="graphic3" stroked="t" style="position:absolute;margin-left:239.45pt;margin-top:12.95pt;width:64.15pt;height:79.9pt">
+              <v:oval id="shape_0" ID="graphic3" stroked="t" style="position:absolute;margin-left:239.45pt;margin-top:12.95pt;width:64.2pt;height:79.95pt">
                 <w10:wrap type="none"/>
                 <v:fill o:detectmouseclick="t" on="false"/>
                 <v:stroke color="#3465a4" joinstyle="round" endcap="flat"/>
@@ -2744,7 +2823,7 @@
                 <wp:positionV relativeFrom="paragraph">
                   <wp:posOffset>164465</wp:posOffset>
                 </wp:positionV>
-                <wp:extent cx="815975" cy="1016000"/>
+                <wp:extent cx="816610" cy="1016635"/>
                 <wp:effectExtent l="0" t="0" r="0" b="0"/>
                 <wp:wrapNone/>
                 <wp:docPr id="4" name="graphic4"/>
@@ -2755,7 +2834,7 @@
                       <wps:spPr>
                         <a:xfrm>
                           <a:off x="0" y="0"/>
-                          <a:ext cx="815400" cy="1015200"/>
+                          <a:ext cx="816120" cy="1015920"/>
                         </a:xfrm>
                         <a:prstGeom prst="ellipse">
                           <a:avLst/>
@@ -2782,7 +2861,7 @@
           </mc:Choice>
           <mc:Fallback>
             <w:pict>
-              <v:oval id="shape_0" ID="graphic4" stroked="t" style="position:absolute;margin-left:352.85pt;margin-top:12.95pt;width:64.15pt;height:79.9pt">
+              <v:oval id="shape_0" ID="graphic4" stroked="t" style="position:absolute;margin-left:352.85pt;margin-top:12.95pt;width:64.2pt;height:79.95pt">
                 <w10:wrap type="none"/>
                 <v:fill o:detectmouseclick="t" on="false"/>
                 <v:stroke color="#3465a4" joinstyle="round" endcap="flat"/>
@@ -2801,7 +2880,7 @@
                 <wp:positionV relativeFrom="paragraph">
                   <wp:posOffset>2684780</wp:posOffset>
                 </wp:positionV>
-                <wp:extent cx="815975" cy="1016000"/>
+                <wp:extent cx="816610" cy="1016635"/>
                 <wp:effectExtent l="0" t="0" r="0" b="0"/>
                 <wp:wrapNone/>
                 <wp:docPr id="5" name="graphic1"/>
@@ -2812,7 +2891,7 @@
                       <wps:spPr>
                         <a:xfrm>
                           <a:off x="0" y="0"/>
-                          <a:ext cx="815400" cy="1015200"/>
+                          <a:ext cx="816120" cy="1015920"/>
                         </a:xfrm>
                         <a:prstGeom prst="ellipse">
                           <a:avLst/>
@@ -2839,7 +2918,7 @@
           </mc:Choice>
           <mc:Fallback>
             <w:pict>
-              <v:oval id="shape_0" ID="graphic1" stroked="t" style="position:absolute;margin-left:41pt;margin-top:211.4pt;width:64.15pt;height:79.9pt">
+              <v:oval id="shape_0" ID="graphic1" stroked="t" style="position:absolute;margin-left:41pt;margin-top:211.4pt;width:64.2pt;height:79.95pt">
                 <w10:wrap type="none"/>
                 <v:fill o:detectmouseclick="t" on="false"/>
                 <v:stroke color="#3465a4" joinstyle="round" endcap="flat"/>
@@ -2886,7 +2965,7 @@
                 <wp:positionV relativeFrom="paragraph">
                   <wp:posOffset>133985</wp:posOffset>
                 </wp:positionV>
-                <wp:extent cx="550545" cy="116205"/>
+                <wp:extent cx="551180" cy="116205"/>
                 <wp:effectExtent l="0" t="0" r="0" b="0"/>
                 <wp:wrapNone/>
                 <wp:docPr id="6" name="Shape7"/>
@@ -2897,7 +2976,7 @@
                       <wps:spPr>
                         <a:xfrm>
                           <a:off x="0" y="0"/>
-                          <a:ext cx="550080" cy="115560"/>
+                          <a:ext cx="550440" cy="115560"/>
                         </a:xfrm>
                         <a:prstGeom prst="rect">
                           <a:avLst/>
@@ -2918,7 +2997,7 @@
                           <w:p>
                             <w:pPr>
                               <w:pStyle w:val="FrameContents"/>
-                              <w:overflowPunct w:val="true"/>
+                              <w:overflowPunct w:val="false"/>
                               <w:jc w:val="center"/>
                               <w:rPr/>
                             </w:pPr>
@@ -2944,7 +3023,7 @@
           </mc:Choice>
           <mc:Fallback>
             <w:pict>
-              <v:rect id="shape_0" ID="Shape7" stroked="f" style="position:absolute;margin-left:76.4pt;margin-top:10.55pt;width:43.25pt;height:9.05pt">
+              <v:rect id="shape_0" ID="Shape7" stroked="f" style="position:absolute;margin-left:76.4pt;margin-top:10.55pt;width:43.3pt;height:9.05pt">
                 <w10:wrap type="square"/>
                 <v:fill o:detectmouseclick="t" on="false"/>
                 <v:stroke color="#3465a4" joinstyle="round" endcap="flat"/>
@@ -2953,7 +3032,7 @@
                     <w:p>
                       <w:pPr>
                         <w:pStyle w:val="FrameContents"/>
-                        <w:overflowPunct w:val="true"/>
+                        <w:overflowPunct w:val="false"/>
                         <w:jc w:val="center"/>
                         <w:rPr/>
                       </w:pPr>
@@ -2983,7 +3062,7 @@
                 <wp:positionV relativeFrom="paragraph">
                   <wp:posOffset>25400</wp:posOffset>
                 </wp:positionV>
-                <wp:extent cx="550545" cy="233045"/>
+                <wp:extent cx="551180" cy="233045"/>
                 <wp:effectExtent l="0" t="0" r="0" b="0"/>
                 <wp:wrapNone/>
                 <wp:docPr id="8" name="Shape7"/>
@@ -2994,7 +3073,7 @@
                       <wps:spPr>
                         <a:xfrm>
                           <a:off x="0" y="0"/>
-                          <a:ext cx="550080" cy="232560"/>
+                          <a:ext cx="550440" cy="232560"/>
                         </a:xfrm>
                         <a:prstGeom prst="rect">
                           <a:avLst/>
@@ -3015,7 +3094,7 @@
                           <w:p>
                             <w:pPr>
                               <w:pStyle w:val="FrameContents"/>
-                              <w:overflowPunct w:val="true"/>
+                              <w:overflowPunct w:val="false"/>
                               <w:jc w:val="center"/>
                               <w:rPr/>
                             </w:pPr>
@@ -3031,7 +3110,7 @@
                           <w:p>
                             <w:pPr>
                               <w:pStyle w:val="FrameContents"/>
-                              <w:overflowPunct w:val="true"/>
+                              <w:overflowPunct w:val="false"/>
                               <w:jc w:val="center"/>
                               <w:rPr/>
                             </w:pPr>
@@ -3057,7 +3136,7 @@
           </mc:Choice>
           <mc:Fallback>
             <w:pict>
-              <v:rect id="shape_0" ID="Shape7" stroked="f" style="position:absolute;margin-left:189.8pt;margin-top:2pt;width:43.25pt;height:18.25pt">
+              <v:rect id="shape_0" ID="Shape7" stroked="f" style="position:absolute;margin-left:189.8pt;margin-top:2pt;width:43.3pt;height:18.25pt">
                 <w10:wrap type="square"/>
                 <v:fill o:detectmouseclick="t" on="false"/>
                 <v:stroke color="#3465a4" joinstyle="round" endcap="flat"/>
@@ -3066,7 +3145,7 @@
                     <w:p>
                       <w:pPr>
                         <w:pStyle w:val="FrameContents"/>
-                        <w:overflowPunct w:val="true"/>
+                        <w:overflowPunct w:val="false"/>
                         <w:jc w:val="center"/>
                         <w:rPr/>
                       </w:pPr>
@@ -3082,7 +3161,7 @@
                     <w:p>
                       <w:pPr>
                         <w:pStyle w:val="FrameContents"/>
-                        <w:overflowPunct w:val="true"/>
+                        <w:overflowPunct w:val="false"/>
                         <w:jc w:val="center"/>
                         <w:rPr/>
                       </w:pPr>
@@ -3112,7 +3191,7 @@
                 <wp:positionV relativeFrom="paragraph">
                   <wp:posOffset>25400</wp:posOffset>
                 </wp:positionV>
-                <wp:extent cx="550545" cy="233045"/>
+                <wp:extent cx="551180" cy="233045"/>
                 <wp:effectExtent l="0" t="0" r="0" b="0"/>
                 <wp:wrapNone/>
                 <wp:docPr id="10" name="Shape7"/>
@@ -3123,7 +3202,7 @@
                       <wps:spPr>
                         <a:xfrm>
                           <a:off x="0" y="0"/>
-                          <a:ext cx="550080" cy="232560"/>
+                          <a:ext cx="550440" cy="232560"/>
                         </a:xfrm>
                         <a:prstGeom prst="rect">
                           <a:avLst/>
@@ -3144,7 +3223,7 @@
                           <w:p>
                             <w:pPr>
                               <w:pStyle w:val="FrameContents"/>
-                              <w:overflowPunct w:val="true"/>
+                              <w:overflowPunct w:val="false"/>
                               <w:jc w:val="center"/>
                               <w:rPr/>
                             </w:pPr>
@@ -3160,7 +3239,7 @@
                           <w:p>
                             <w:pPr>
                               <w:pStyle w:val="FrameContents"/>
-                              <w:overflowPunct w:val="true"/>
+                              <w:overflowPunct w:val="false"/>
                               <w:jc w:val="center"/>
                               <w:rPr/>
                             </w:pPr>
@@ -3186,7 +3265,7 @@
           </mc:Choice>
           <mc:Fallback>
             <w:pict>
-              <v:rect id="shape_0" ID="Shape7" stroked="f" style="position:absolute;margin-left:303.2pt;margin-top:2pt;width:43.25pt;height:18.25pt">
+              <v:rect id="shape_0" ID="Shape7" stroked="f" style="position:absolute;margin-left:303.2pt;margin-top:2pt;width:43.3pt;height:18.25pt">
                 <w10:wrap type="square"/>
                 <v:fill o:detectmouseclick="t" on="false"/>
                 <v:stroke color="#3465a4" joinstyle="round" endcap="flat"/>
@@ -3195,7 +3274,7 @@
                     <w:p>
                       <w:pPr>
                         <w:pStyle w:val="FrameContents"/>
-                        <w:overflowPunct w:val="true"/>
+                        <w:overflowPunct w:val="false"/>
                         <w:jc w:val="center"/>
                         <w:rPr/>
                       </w:pPr>
@@ -3211,7 +3290,7 @@
                     <w:p>
                       <w:pPr>
                         <w:pStyle w:val="FrameContents"/>
-                        <w:overflowPunct w:val="true"/>
+                        <w:overflowPunct w:val="false"/>
                         <w:jc w:val="center"/>
                         <w:rPr/>
                       </w:pPr>
@@ -3241,7 +3320,7 @@
                 <wp:positionV relativeFrom="paragraph">
                   <wp:posOffset>106680</wp:posOffset>
                 </wp:positionV>
-                <wp:extent cx="550545" cy="116205"/>
+                <wp:extent cx="551180" cy="116205"/>
                 <wp:effectExtent l="0" t="0" r="0" b="0"/>
                 <wp:wrapNone/>
                 <wp:docPr id="12" name="Shape7"/>
@@ -3252,7 +3331,7 @@
                       <wps:spPr>
                         <a:xfrm>
                           <a:off x="0" y="0"/>
-                          <a:ext cx="550080" cy="115560"/>
+                          <a:ext cx="550440" cy="115560"/>
                         </a:xfrm>
                         <a:prstGeom prst="rect">
                           <a:avLst/>
@@ -3273,7 +3352,7 @@
                           <w:p>
                             <w:pPr>
                               <w:pStyle w:val="FrameContents"/>
-                              <w:overflowPunct w:val="true"/>
+                              <w:overflowPunct w:val="false"/>
                               <w:jc w:val="center"/>
                               <w:rPr/>
                             </w:pPr>
@@ -3299,7 +3378,7 @@
           </mc:Choice>
           <mc:Fallback>
             <w:pict>
-              <v:rect id="shape_0" ID="Shape7" stroked="f" style="position:absolute;margin-left:416.6pt;margin-top:8.4pt;width:43.25pt;height:9.05pt">
+              <v:rect id="shape_0" ID="Shape7" stroked="f" style="position:absolute;margin-left:416.6pt;margin-top:8.4pt;width:43.3pt;height:9.05pt">
                 <w10:wrap type="square"/>
                 <v:fill o:detectmouseclick="t" on="false"/>
                 <v:stroke color="#3465a4" joinstyle="round" endcap="flat"/>
@@ -3308,7 +3387,7 @@
                     <w:p>
                       <w:pPr>
                         <w:pStyle w:val="FrameContents"/>
-                        <w:overflowPunct w:val="true"/>
+                        <w:overflowPunct w:val="false"/>
                         <w:jc w:val="center"/>
                         <w:rPr/>
                       </w:pPr>
@@ -3347,7 +3426,7 @@
                 <wp:positionV relativeFrom="paragraph">
                   <wp:posOffset>57785</wp:posOffset>
                 </wp:positionV>
-                <wp:extent cx="434975" cy="150495"/>
+                <wp:extent cx="435610" cy="151130"/>
                 <wp:effectExtent l="0" t="0" r="0" b="0"/>
                 <wp:wrapNone/>
                 <wp:docPr id="14" name="Shape1"/>
@@ -3358,7 +3437,7 @@
                       <wps:spPr>
                         <a:xfrm>
                           <a:off x="0" y="0"/>
-                          <a:ext cx="434520" cy="149760"/>
+                          <a:ext cx="434880" cy="150480"/>
                         </a:xfrm>
                         <a:prstGeom prst="rect">
                           <a:avLst/>
@@ -3379,7 +3458,7 @@
                           <w:p>
                             <w:pPr>
                               <w:pStyle w:val="FrameContents"/>
-                              <w:overflowPunct w:val="true"/>
+                              <w:overflowPunct w:val="false"/>
                               <w:rPr/>
                             </w:pPr>
                             <w:r>
@@ -3403,7 +3482,7 @@
           </mc:Choice>
           <mc:Fallback>
             <w:pict>
-              <v:rect id="shape_0" ID="Shape1" stroked="f" style="position:absolute;margin-left:26.9pt;margin-top:4.55pt;width:34.15pt;height:11.75pt">
+              <v:rect id="shape_0" ID="Shape1" stroked="f" style="position:absolute;margin-left:26.9pt;margin-top:4.55pt;width:34.2pt;height:11.8pt">
                 <w10:wrap type="square"/>
                 <v:fill o:detectmouseclick="t" on="false"/>
                 <v:stroke color="#3465a4" joinstyle="round" endcap="flat"/>
@@ -3412,7 +3491,7 @@
                     <w:p>
                       <w:pPr>
                         <w:pStyle w:val="FrameContents"/>
-                        <w:overflowPunct w:val="true"/>
+                        <w:overflowPunct w:val="false"/>
                         <w:rPr/>
                       </w:pPr>
                       <w:r>
@@ -3440,7 +3519,7 @@
                 <wp:positionV relativeFrom="paragraph">
                   <wp:posOffset>635</wp:posOffset>
                 </wp:positionV>
-                <wp:extent cx="680720" cy="292735"/>
+                <wp:extent cx="681355" cy="292735"/>
                 <wp:effectExtent l="0" t="0" r="0" b="0"/>
                 <wp:wrapNone/>
                 <wp:docPr id="16" name="Shape1"/>
@@ -3451,7 +3530,7 @@
                       <wps:spPr>
                         <a:xfrm>
                           <a:off x="0" y="0"/>
-                          <a:ext cx="680040" cy="291960"/>
+                          <a:ext cx="680760" cy="291960"/>
                         </a:xfrm>
                         <a:prstGeom prst="rect">
                           <a:avLst/>
@@ -3472,7 +3551,7 @@
                           <w:p>
                             <w:pPr>
                               <w:pStyle w:val="FrameContents"/>
-                              <w:overflowPunct w:val="true"/>
+                              <w:overflowPunct w:val="false"/>
                               <w:jc w:val="center"/>
                               <w:rPr/>
                             </w:pPr>
@@ -3487,7 +3566,7 @@
                           <w:p>
                             <w:pPr>
                               <w:pStyle w:val="FrameContents"/>
-                              <w:overflowPunct w:val="true"/>
+                              <w:overflowPunct w:val="false"/>
                               <w:jc w:val="center"/>
                               <w:rPr/>
                             </w:pPr>
@@ -3512,7 +3591,7 @@
           </mc:Choice>
           <mc:Fallback>
             <w:pict>
-              <v:rect id="shape_0" ID="Shape1" stroked="f" style="position:absolute;margin-left:132.95pt;margin-top:0.05pt;width:53.5pt;height:22.95pt">
+              <v:rect id="shape_0" ID="Shape1" stroked="f" style="position:absolute;margin-left:132.95pt;margin-top:0.05pt;width:53.55pt;height:22.95pt">
                 <w10:wrap type="square"/>
                 <v:fill o:detectmouseclick="t" on="false"/>
                 <v:stroke color="#3465a4" joinstyle="round" endcap="flat"/>
@@ -3521,7 +3600,7 @@
                     <w:p>
                       <w:pPr>
                         <w:pStyle w:val="FrameContents"/>
-                        <w:overflowPunct w:val="true"/>
+                        <w:overflowPunct w:val="false"/>
                         <w:jc w:val="center"/>
                         <w:rPr/>
                       </w:pPr>
@@ -3536,7 +3615,7 @@
                     <w:p>
                       <w:pPr>
                         <w:pStyle w:val="FrameContents"/>
-                        <w:overflowPunct w:val="true"/>
+                        <w:overflowPunct w:val="false"/>
                         <w:jc w:val="center"/>
                         <w:rPr/>
                       </w:pPr>
@@ -3565,7 +3644,7 @@
                 <wp:positionV relativeFrom="paragraph">
                   <wp:posOffset>635</wp:posOffset>
                 </wp:positionV>
-                <wp:extent cx="680720" cy="292735"/>
+                <wp:extent cx="681355" cy="292735"/>
                 <wp:effectExtent l="0" t="0" r="0" b="0"/>
                 <wp:wrapNone/>
                 <wp:docPr id="18" name="Shape1"/>
@@ -3576,7 +3655,7 @@
                       <wps:spPr>
                         <a:xfrm>
                           <a:off x="0" y="0"/>
-                          <a:ext cx="680040" cy="291960"/>
+                          <a:ext cx="680760" cy="291960"/>
                         </a:xfrm>
                         <a:prstGeom prst="rect">
                           <a:avLst/>
@@ -3597,7 +3676,7 @@
                           <w:p>
                             <w:pPr>
                               <w:pStyle w:val="FrameContents"/>
-                              <w:overflowPunct w:val="true"/>
+                              <w:overflowPunct w:val="false"/>
                               <w:jc w:val="center"/>
                               <w:rPr/>
                             </w:pPr>
@@ -3612,7 +3691,7 @@
                           <w:p>
                             <w:pPr>
                               <w:pStyle w:val="FrameContents"/>
-                              <w:overflowPunct w:val="true"/>
+                              <w:overflowPunct w:val="false"/>
                               <w:jc w:val="center"/>
                               <w:rPr/>
                             </w:pPr>
@@ -3637,7 +3716,7 @@
           </mc:Choice>
           <mc:Fallback>
             <w:pict>
-              <v:rect id="shape_0" ID="Shape1" stroked="f" style="position:absolute;margin-left:246.35pt;margin-top:0.05pt;width:53.5pt;height:22.95pt">
+              <v:rect id="shape_0" ID="Shape1" stroked="f" style="position:absolute;margin-left:246.35pt;margin-top:0.05pt;width:53.55pt;height:22.95pt">
                 <w10:wrap type="square"/>
                 <v:fill o:detectmouseclick="t" on="false"/>
                 <v:stroke color="#3465a4" joinstyle="round" endcap="flat"/>
@@ -3646,7 +3725,7 @@
                     <w:p>
                       <w:pPr>
                         <w:pStyle w:val="FrameContents"/>
-                        <w:overflowPunct w:val="true"/>
+                        <w:overflowPunct w:val="false"/>
                         <w:jc w:val="center"/>
                         <w:rPr/>
                       </w:pPr>
@@ -3661,7 +3740,7 @@
                     <w:p>
                       <w:pPr>
                         <w:pStyle w:val="FrameContents"/>
-                        <w:overflowPunct w:val="true"/>
+                        <w:overflowPunct w:val="false"/>
                         <w:jc w:val="center"/>
                         <w:rPr/>
                       </w:pPr>
@@ -3690,7 +3769,7 @@
                 <wp:positionV relativeFrom="paragraph">
                   <wp:posOffset>635</wp:posOffset>
                 </wp:positionV>
-                <wp:extent cx="680720" cy="292735"/>
+                <wp:extent cx="681355" cy="292735"/>
                 <wp:effectExtent l="0" t="0" r="0" b="0"/>
                 <wp:wrapNone/>
                 <wp:docPr id="20" name="Shape1"/>
@@ -3701,7 +3780,7 @@
                       <wps:spPr>
                         <a:xfrm>
                           <a:off x="0" y="0"/>
-                          <a:ext cx="680040" cy="291960"/>
+                          <a:ext cx="680760" cy="291960"/>
                         </a:xfrm>
                         <a:prstGeom prst="rect">
                           <a:avLst/>
@@ -3722,7 +3801,7 @@
                           <w:p>
                             <w:pPr>
                               <w:pStyle w:val="FrameContents"/>
-                              <w:overflowPunct w:val="true"/>
+                              <w:overflowPunct w:val="false"/>
                               <w:jc w:val="center"/>
                               <w:rPr/>
                             </w:pPr>
@@ -3737,7 +3816,7 @@
                           <w:p>
                             <w:pPr>
                               <w:pStyle w:val="FrameContents"/>
-                              <w:overflowPunct w:val="true"/>
+                              <w:overflowPunct w:val="false"/>
                               <w:jc w:val="center"/>
                               <w:rPr/>
                             </w:pPr>
@@ -3762,7 +3841,7 @@
           </mc:Choice>
           <mc:Fallback>
             <w:pict>
-              <v:rect id="shape_0" ID="Shape1" stroked="f" style="position:absolute;margin-left:359.75pt;margin-top:0.05pt;width:53.5pt;height:22.95pt">
+              <v:rect id="shape_0" ID="Shape1" stroked="f" style="position:absolute;margin-left:359.75pt;margin-top:0.05pt;width:53.55pt;height:22.95pt">
                 <w10:wrap type="square"/>
                 <v:fill o:detectmouseclick="t" on="false"/>
                 <v:stroke color="#3465a4" joinstyle="round" endcap="flat"/>
@@ -3771,7 +3850,7 @@
                     <w:p>
                       <w:pPr>
                         <w:pStyle w:val="FrameContents"/>
-                        <w:overflowPunct w:val="true"/>
+                        <w:overflowPunct w:val="false"/>
                         <w:jc w:val="center"/>
                         <w:rPr/>
                       </w:pPr>
@@ -3786,7 +3865,7 @@
                     <w:p>
                       <w:pPr>
                         <w:pStyle w:val="FrameContents"/>
-                        <w:overflowPunct w:val="true"/>
+                        <w:overflowPunct w:val="false"/>
                         <w:jc w:val="center"/>
                         <w:rPr/>
                       </w:pPr>
@@ -3813,9 +3892,9 @@
                   <wp:posOffset>970280</wp:posOffset>
                 </wp:positionH>
                 <wp:positionV relativeFrom="paragraph">
-                  <wp:posOffset>176530</wp:posOffset>
+                  <wp:posOffset>182880</wp:posOffset>
                 </wp:positionV>
-                <wp:extent cx="636905" cy="13335"/>
+                <wp:extent cx="637540" cy="13970"/>
                 <wp:effectExtent l="0" t="0" r="0" b="0"/>
                 <wp:wrapNone/>
                 <wp:docPr id="22" name="Shape4"/>
@@ -3826,7 +3905,7 @@
                       <wps:spPr>
                         <a:xfrm flipV="1">
                           <a:off x="0" y="0"/>
-                          <a:ext cx="636120" cy="6480"/>
+                          <a:ext cx="636840" cy="6840"/>
                         </a:xfrm>
                         <a:prstGeom prst="line">
                           <a:avLst/>
@@ -3853,7 +3932,7 @@
           </mc:Choice>
           <mc:Fallback>
             <w:pict>
-              <v:line id="shape_0" from="76.4pt,13.65pt" to="126.45pt,14.1pt" ID="Shape4" stroked="t" style="position:absolute;flip:y">
+              <v:line id="shape_0" from="76.4pt,14.15pt" to="126.5pt,14.65pt" ID="Shape4" stroked="t" style="position:absolute;flip:y">
                 <v:stroke color="#3465a4" endarrow="block" endarrowwidth="medium" endarrowlength="medium" joinstyle="round" endcap="flat"/>
                 <v:fill o:detectmouseclick="t" on="false"/>
               </v:line>
@@ -3869,9 +3948,9 @@
                   <wp:posOffset>2410460</wp:posOffset>
                 </wp:positionH>
                 <wp:positionV relativeFrom="paragraph">
-                  <wp:posOffset>176530</wp:posOffset>
+                  <wp:posOffset>182880</wp:posOffset>
                 </wp:positionV>
-                <wp:extent cx="636905" cy="13335"/>
+                <wp:extent cx="637540" cy="13970"/>
                 <wp:effectExtent l="0" t="0" r="0" b="0"/>
                 <wp:wrapNone/>
                 <wp:docPr id="23" name="Shape4"/>
@@ -3882,7 +3961,7 @@
                       <wps:spPr>
                         <a:xfrm flipV="1">
                           <a:off x="0" y="0"/>
-                          <a:ext cx="636120" cy="6480"/>
+                          <a:ext cx="636840" cy="6840"/>
                         </a:xfrm>
                         <a:prstGeom prst="line">
                           <a:avLst/>
@@ -3909,7 +3988,7 @@
           </mc:Choice>
           <mc:Fallback>
             <w:pict>
-              <v:line id="shape_0" from="189.8pt,13.65pt" to="239.85pt,14.1pt" ID="Shape4" stroked="t" style="position:absolute;flip:y">
+              <v:line id="shape_0" from="189.8pt,14.15pt" to="239.9pt,14.65pt" ID="Shape4" stroked="t" style="position:absolute;flip:y">
                 <v:stroke color="#3465a4" endarrow="block" endarrowwidth="medium" endarrowlength="medium" joinstyle="round" endcap="flat"/>
                 <v:fill o:detectmouseclick="t" on="false"/>
               </v:line>
@@ -3925,9 +4004,9 @@
                   <wp:posOffset>3850640</wp:posOffset>
                 </wp:positionH>
                 <wp:positionV relativeFrom="paragraph">
-                  <wp:posOffset>176530</wp:posOffset>
+                  <wp:posOffset>182880</wp:posOffset>
                 </wp:positionV>
-                <wp:extent cx="636905" cy="13335"/>
+                <wp:extent cx="637540" cy="13970"/>
                 <wp:effectExtent l="0" t="0" r="0" b="0"/>
                 <wp:wrapNone/>
                 <wp:docPr id="24" name="Shape4"/>
@@ -3938,7 +4017,7 @@
                       <wps:spPr>
                         <a:xfrm flipV="1">
                           <a:off x="0" y="0"/>
-                          <a:ext cx="636120" cy="6480"/>
+                          <a:ext cx="636840" cy="6840"/>
                         </a:xfrm>
                         <a:prstGeom prst="line">
                           <a:avLst/>
@@ -3965,7 +4044,7 @@
           </mc:Choice>
           <mc:Fallback>
             <w:pict>
-              <v:line id="shape_0" from="303.2pt,13.65pt" to="353.25pt,14.1pt" ID="Shape4" stroked="t" style="position:absolute;flip:y">
+              <v:line id="shape_0" from="303.2pt,14.15pt" to="353.3pt,14.65pt" ID="Shape4" stroked="t" style="position:absolute;flip:y">
                 <v:stroke color="#3465a4" endarrow="block" endarrowwidth="medium" endarrowlength="medium" joinstyle="round" endcap="flat"/>
                 <v:fill o:detectmouseclick="t" on="false"/>
               </v:line>
@@ -3981,9 +4060,9 @@
                   <wp:posOffset>5290820</wp:posOffset>
                 </wp:positionH>
                 <wp:positionV relativeFrom="paragraph">
-                  <wp:posOffset>176530</wp:posOffset>
+                  <wp:posOffset>182880</wp:posOffset>
                 </wp:positionV>
-                <wp:extent cx="636905" cy="13335"/>
+                <wp:extent cx="637540" cy="13970"/>
                 <wp:effectExtent l="0" t="0" r="0" b="0"/>
                 <wp:wrapNone/>
                 <wp:docPr id="25" name="Shape4"/>
@@ -3994,7 +4073,7 @@
                       <wps:spPr>
                         <a:xfrm flipV="1">
                           <a:off x="0" y="0"/>
-                          <a:ext cx="636120" cy="6480"/>
+                          <a:ext cx="636840" cy="6840"/>
                         </a:xfrm>
                         <a:prstGeom prst="line">
                           <a:avLst/>
@@ -4021,7 +4100,7 @@
           </mc:Choice>
           <mc:Fallback>
             <w:pict>
-              <v:line id="shape_0" from="416.6pt,13.65pt" to="466.65pt,14.1pt" ID="Shape4" stroked="t" style="position:absolute;flip:y">
+              <v:line id="shape_0" from="416.6pt,14.15pt" to="466.7pt,14.65pt" ID="Shape4" stroked="t" style="position:absolute;flip:y">
                 <v:stroke color="#3465a4" endarrow="block" endarrowwidth="medium" endarrowlength="medium" joinstyle="round" endcap="flat"/>
                 <v:fill o:detectmouseclick="t" on="false"/>
               </v:line>
@@ -4076,12 +4155,12 @@
               <wp:anchor behindDoc="0" distT="0" distB="0" distL="0" distR="0" simplePos="0" locked="0" layoutInCell="1" allowOverlap="1" relativeHeight="20">
                 <wp:simplePos x="0" y="0"/>
                 <wp:positionH relativeFrom="column">
-                  <wp:posOffset>2303780</wp:posOffset>
+                  <wp:posOffset>2303145</wp:posOffset>
                 </wp:positionH>
                 <wp:positionV relativeFrom="paragraph">
-                  <wp:posOffset>47625</wp:posOffset>
+                  <wp:posOffset>66675</wp:posOffset>
                 </wp:positionV>
-                <wp:extent cx="111760" cy="251460"/>
+                <wp:extent cx="113030" cy="250825"/>
                 <wp:effectExtent l="0" t="0" r="0" b="0"/>
                 <wp:wrapNone/>
                 <wp:docPr id="26" name="Shape5"/>
@@ -4092,7 +4171,7 @@
                       <wps:spPr>
                         <a:xfrm>
                           <a:off x="0" y="0"/>
-                          <a:ext cx="111240" cy="248400"/>
+                          <a:ext cx="113040" cy="251640"/>
                         </a:xfrm>
                         <a:prstGeom prst="line">
                           <a:avLst/>
@@ -4120,7 +4199,7 @@
           </mc:Choice>
           <mc:Fallback>
             <w:pict>
-              <v:line id="shape_0" from="175pt,5.6pt" to="183.7pt,25.1pt" ID="Shape5" stroked="t" style="position:absolute">
+              <v:line id="shape_0" from="175pt,7.05pt" to="183.85pt,26.8pt" ID="Shape5" stroked="t" style="position:absolute">
                 <v:stroke color="#3465a4" startarrow="block" endarrow="block" startarrowwidth="medium" startarrowlength="medium" endarrowwidth="medium" endarrowlength="medium" joinstyle="round" endcap="flat"/>
                 <v:fill o:detectmouseclick="t" on="false"/>
               </v:line>
@@ -4133,12 +4212,12 @@
               <wp:anchor behindDoc="0" distT="0" distB="0" distL="0" distR="0" simplePos="0" locked="0" layoutInCell="1" allowOverlap="1" relativeHeight="21">
                 <wp:simplePos x="0" y="0"/>
                 <wp:positionH relativeFrom="column">
-                  <wp:posOffset>3132455</wp:posOffset>
+                  <wp:posOffset>3134360</wp:posOffset>
                 </wp:positionH>
                 <wp:positionV relativeFrom="paragraph">
-                  <wp:posOffset>25400</wp:posOffset>
+                  <wp:posOffset>13335</wp:posOffset>
                 </wp:positionV>
-                <wp:extent cx="160655" cy="304165"/>
+                <wp:extent cx="160020" cy="307340"/>
                 <wp:effectExtent l="0" t="0" r="0" b="0"/>
                 <wp:wrapNone/>
                 <wp:docPr id="27" name="Shape6"/>
@@ -4149,7 +4228,7 @@
                       <wps:spPr>
                         <a:xfrm flipV="1">
                           <a:off x="0" y="0"/>
-                          <a:ext cx="159480" cy="304920"/>
+                          <a:ext cx="159480" cy="304200"/>
                         </a:xfrm>
                         <a:prstGeom prst="line">
                           <a:avLst/>
@@ -4177,7 +4256,7 @@
           </mc:Choice>
           <mc:Fallback>
             <w:pict>
-              <v:line id="shape_0" from="239.45pt,2.85pt" to="251.95pt,26.8pt" ID="Shape6" stroked="t" style="position:absolute;flip:y">
+              <v:line id="shape_0" from="239.5pt,2pt" to="252pt,25.9pt" ID="Shape6" stroked="t" style="position:absolute;flip:y">
                 <v:stroke color="#3465a4" startarrow="block" endarrow="block" startarrowwidth="medium" startarrowlength="medium" endarrowwidth="medium" endarrowlength="medium" joinstyle="round" endcap="flat"/>
                 <v:fill o:detectmouseclick="t" on="false"/>
               </v:line>
@@ -4209,7 +4288,7 @@
                 <wp:positionV relativeFrom="paragraph">
                   <wp:posOffset>165735</wp:posOffset>
                 </wp:positionV>
-                <wp:extent cx="978535" cy="454660"/>
+                <wp:extent cx="979170" cy="455295"/>
                 <wp:effectExtent l="0" t="0" r="0" b="0"/>
                 <wp:wrapNone/>
                 <wp:docPr id="28" name="Shape2"/>
@@ -4220,7 +4299,7 @@
                       <wps:spPr>
                         <a:xfrm>
                           <a:off x="0" y="0"/>
-                          <a:ext cx="977760" cy="453960"/>
+                          <a:ext cx="978480" cy="454680"/>
                         </a:xfrm>
                         <a:prstGeom prst="rect">
                           <a:avLst/>
@@ -4247,7 +4326,7 @@
           </mc:Choice>
           <mc:Fallback>
             <w:pict>
-              <v:rect id="shape_0" ID="Shape2" stroked="t" style="position:absolute;margin-left:175pt;margin-top:13.05pt;width:76.95pt;height:35.7pt">
+              <v:rect id="shape_0" ID="Shape2" stroked="t" style="position:absolute;margin-left:175pt;margin-top:13.05pt;width:77pt;height:35.75pt">
                 <w10:wrap type="none"/>
                 <v:fill o:detectmouseclick="t" on="false"/>
                 <v:stroke color="#3465a4" joinstyle="round" endcap="flat"/>
@@ -4275,7 +4354,7 @@
                 <wp:positionV relativeFrom="paragraph">
                   <wp:posOffset>172085</wp:posOffset>
                 </wp:positionV>
-                <wp:extent cx="758825" cy="150495"/>
+                <wp:extent cx="759460" cy="151130"/>
                 <wp:effectExtent l="0" t="0" r="0" b="0"/>
                 <wp:wrapNone/>
                 <wp:docPr id="29" name="Shape3"/>
@@ -4286,7 +4365,7 @@
                       <wps:spPr>
                         <a:xfrm>
                           <a:off x="0" y="0"/>
-                          <a:ext cx="758160" cy="149760"/>
+                          <a:ext cx="758880" cy="150480"/>
                         </a:xfrm>
                         <a:prstGeom prst="rect">
                           <a:avLst/>
@@ -4316,7 +4395,7 @@
                               </w:rPr>
                               <w:t>Symbol Table</w:t>
                               <w:pict>
-                                <v:rect id="shape_0" ID="graphic1" stroked="f" style="position:absolute;margin-left:135.45pt;margin-top:81.55pt;width:59.2pt;height:32.45pt">
+                                <v:rect id="shape_0" ID="Frame13" stroked="f" style="position:absolute;margin-left:124.25pt;margin-top:141.95pt;width:69.7pt;height:24.6pt">
                                   <w10:wrap type="square"/>
                                   <v:fill o:detectmouseclick="t" on="false"/>
                                   <v:stroke color="#3465a4" joinstyle="round" endcap="flat"/>
@@ -4325,7 +4404,7 @@
                                       <w:p>
                                         <w:pPr>
                                           <w:pStyle w:val="FrameContents"/>
-                                          <w:overflowPunct w:val="true"/>
+                                          <w:overflowPunct w:val="false"/>
                                           <w:jc w:val="center"/>
                                           <w:rPr/>
                                         </w:pPr>
@@ -4334,22 +4413,7 @@
                                             <w:color w:val="00000A"/>
                                             <w:sz w:val="20"/>
                                           </w:rPr>
-                                          <w:t>Assembly</w:t>
-                                        </w:r>
-                                      </w:p>
-                                      <w:p>
-                                        <w:pPr>
-                                          <w:pStyle w:val="FrameContents"/>
-                                          <w:overflowPunct w:val="true"/>
-                                          <w:jc w:val="center"/>
-                                          <w:rPr/>
-                                        </w:pPr>
-                                        <w:r>
-                                          <w:rPr>
-                                            <w:color w:val="00000A"/>
-                                            <w:sz w:val="20"/>
-                                          </w:rPr>
-                                          <w:t>Language</w:t>
+                                          <w:t>SymbolTable</w:t>
                                         </w:r>
                                       </w:p>
                                     </w:txbxContent>
@@ -4367,7 +4431,7 @@
                                       <wp:positionV relativeFrom="paragraph">
                                         <wp:posOffset>1556385</wp:posOffset>
                                       </wp:positionV>
-                                      <wp:extent cx="756920" cy="148590"/>
+                                      <wp:extent cx="757555" cy="149225"/>
                                       <wp:effectExtent l="0" t="0" r="0" b="0"/>
                                       <wp:wrapSquare wrapText="bothSides"/>
                                       <wp:docPr id="32" name="Frame13"/>
@@ -4378,7 +4442,7 @@
                                             <wps:spPr>
                                               <a:xfrm>
                                                 <a:off x="0" y="0"/>
-                                                <a:ext cx="756360" cy="147960"/>
+                                                <a:ext cx="757080" cy="148680"/>
                                               </a:xfrm>
                                               <a:prstGeom prst="rect">
                                                 <a:avLst/>
@@ -4399,7 +4463,7 @@
                                                 <w:p>
                                                   <w:pPr>
                                                     <w:pStyle w:val="FrameContents"/>
-                                                    <w:overflowPunct w:val="true"/>
+                                                    <w:overflowPunct w:val="false"/>
                                                     <w:jc w:val="center"/>
                                                     <w:rPr/>
                                                   </w:pPr>
@@ -4424,7 +4488,7 @@
                                 </mc:Choice>
                                 <mc:Fallback>
                                   <w:pict>
-                                    <v:rect id="shape_0" ID="Frame13" stroked="f" style="position:absolute;margin-left:-10.9pt;margin-top:122.55pt;width:59.5pt;height:11.6pt">
+                                    <v:rect id="shape_0" ID="Frame13" stroked="f" style="position:absolute;margin-left:-10.9pt;margin-top:122.55pt;width:59.55pt;height:11.65pt">
                                       <w10:wrap type="square"/>
                                       <v:fill o:detectmouseclick="t" on="false"/>
                                       <v:stroke color="#3465a4" joinstyle="round" endcap="flat"/>
@@ -4433,7 +4497,7 @@
                                           <w:p>
                                             <w:pPr>
                                               <w:pStyle w:val="FrameContents"/>
-                                              <w:overflowPunct w:val="true"/>
+                                              <w:overflowPunct w:val="false"/>
                                               <w:jc w:val="center"/>
                                               <w:rPr/>
                                             </w:pPr>
@@ -4459,15 +4523,15 @@
                                     <wp:anchor behindDoc="0" distT="0" distB="0" distL="114300" distR="114300" simplePos="0" locked="0" layoutInCell="1" allowOverlap="1" relativeHeight="3">
                                       <wp:simplePos x="0" y="0"/>
                                       <wp:positionH relativeFrom="column">
-                                        <wp:posOffset>1577975</wp:posOffset>
+                                        <wp:posOffset>1720215</wp:posOffset>
                                       </wp:positionH>
                                       <wp:positionV relativeFrom="paragraph">
-                                        <wp:posOffset>1802765</wp:posOffset>
+                                        <wp:posOffset>1035685</wp:posOffset>
                                       </wp:positionV>
-                                      <wp:extent cx="885825" cy="313055"/>
+                                      <wp:extent cx="751840" cy="412115"/>
                                       <wp:effectExtent l="0" t="0" r="0" b="0"/>
                                       <wp:wrapSquare wrapText="bothSides"/>
-                                      <wp:docPr id="34" name="Frame13"/>
+                                      <wp:docPr id="34" name=""/>
                                       <a:graphic xmlns:a="http://schemas.openxmlformats.org/drawingml/2006/main">
                                         <a:graphicData uri="http://schemas.microsoft.com/office/word/2010/wordprocessingShape">
                                           <wps:wsp>
@@ -4475,7 +4539,7 @@
                                             <wps:spPr>
                                               <a:xfrm>
                                                 <a:off x="0" y="0"/>
-                                                <a:ext cx="885825" cy="313055"/>
+                                                <a:ext cx="751840" cy="412115"/>
                                               </a:xfrm>
                                               <a:prstGeom prst="rect"/>
                                             </wps:spPr>
@@ -4484,7 +4548,7 @@
                                                 <w:p>
                                                   <w:pPr>
                                                     <w:pStyle w:val="FrameContents"/>
-                                                    <w:overflowPunct w:val="true"/>
+                                                    <w:overflowPunct w:val="false"/>
                                                     <w:jc w:val="center"/>
                                                     <w:rPr/>
                                                   </w:pPr>
@@ -4493,7 +4557,22 @@
                                                       <w:color w:val="00000A"/>
                                                       <w:sz w:val="20"/>
                                                     </w:rPr>
-                                                    <w:t>SymbolTable</w:t>
+                                                    <w:t>Assembly</w:t>
+                                                  </w:r>
+                                                </w:p>
+                                                <w:p>
+                                                  <w:pPr>
+                                                    <w:pStyle w:val="FrameContents"/>
+                                                    <w:overflowPunct w:val="false"/>
+                                                    <w:jc w:val="center"/>
+                                                    <w:rPr/>
+                                                  </w:pPr>
+                                                  <w:r>
+                                                    <w:rPr>
+                                                      <w:color w:val="00000A"/>
+                                                      <w:sz w:val="20"/>
+                                                    </w:rPr>
+                                                    <w:t>Language</w:t>
                                                   </w:r>
                                                 </w:p>
                                               </w:txbxContent>
@@ -4509,13 +4588,13 @@
                                 </mc:Choice>
                                 <mc:Fallback>
                                   <w:pict>
-                                    <v:rect stroked="f" strokeweight="0pt" style="position:absolute;rotation:0;width:69.75pt;height:24.65pt;mso-wrap-distance-left:9pt;mso-wrap-distance-right:9pt;mso-wrap-distance-top:0pt;mso-wrap-distance-bottom:0pt;margin-top:141.95pt;mso-position-vertical-relative:text;margin-left:124.25pt;mso-position-horizontal-relative:text">
+                                    <v:rect stroked="f" strokeweight="0pt" style="position:absolute;rotation:0;width:59.2pt;height:32.45pt;mso-wrap-distance-left:9pt;mso-wrap-distance-right:9pt;mso-wrap-distance-top:0pt;mso-wrap-distance-bottom:0pt;margin-top:81.55pt;mso-position-vertical-relative:text;margin-left:135.45pt;mso-position-horizontal-relative:text">
                                       <v:textbox>
                                         <w:txbxContent>
                                           <w:p>
                                             <w:pPr>
                                               <w:pStyle w:val="FrameContents"/>
-                                              <w:overflowPunct w:val="true"/>
+                                              <w:overflowPunct w:val="false"/>
                                               <w:jc w:val="center"/>
                                               <w:rPr/>
                                             </w:pPr>
@@ -4524,7 +4603,22 @@
                                                 <w:color w:val="00000A"/>
                                                 <w:sz w:val="20"/>
                                               </w:rPr>
-                                              <w:t>SymbolTable</w:t>
+                                              <w:t>Assembly</w:t>
+                                            </w:r>
+                                          </w:p>
+                                          <w:p>
+                                            <w:pPr>
+                                              <w:pStyle w:val="FrameContents"/>
+                                              <w:overflowPunct w:val="false"/>
+                                              <w:jc w:val="center"/>
+                                              <w:rPr/>
+                                            </w:pPr>
+                                            <w:r>
+                                              <w:rPr>
+                                                <w:color w:val="00000A"/>
+                                                <w:sz w:val="20"/>
+                                              </w:rPr>
+                                              <w:t>Language</w:t>
                                             </w:r>
                                           </w:p>
                                         </w:txbxContent>
@@ -4549,7 +4643,7 @@
           </mc:Choice>
           <mc:Fallback>
             <w:pict>
-              <v:rect id="shape_0" ID="Shape3" stroked="f" style="position:absolute;margin-left:183.8pt;margin-top:13.55pt;width:59.65pt;height:11.75pt">
+              <v:rect id="shape_0" ID="Shape3" stroked="f" style="position:absolute;margin-left:183.8pt;margin-top:13.55pt;width:59.7pt;height:11.8pt">
                 <w10:wrap type="square"/>
                 <v:fill o:detectmouseclick="t" on="false"/>
                 <v:stroke color="#3465a4" joinstyle="round" endcap="flat"/>
@@ -4567,7 +4661,7 @@
                         </w:rPr>
                         <w:t>Symbol Table</w:t>
                         <w:pict>
-                          <v:rect id="shape_0" ID="graphic1" stroked="f" style="position:absolute;margin-left:135.45pt;margin-top:81.55pt;width:59.2pt;height:32.45pt">
+                          <v:rect id="shape_0" ID="Frame13" stroked="f" style="position:absolute;margin-left:124.25pt;margin-top:141.95pt;width:69.7pt;height:24.6pt">
                             <w10:wrap type="square"/>
                             <v:fill o:detectmouseclick="t" on="false"/>
                             <v:stroke color="#3465a4" joinstyle="round" endcap="flat"/>
@@ -4576,7 +4670,7 @@
                                 <w:p>
                                   <w:pPr>
                                     <w:pStyle w:val="FrameContents"/>
-                                    <w:overflowPunct w:val="true"/>
+                                    <w:overflowPunct w:val="false"/>
                                     <w:jc w:val="center"/>
                                     <w:rPr/>
                                   </w:pPr>
@@ -4585,22 +4679,7 @@
                                       <w:color w:val="00000A"/>
                                       <w:sz w:val="20"/>
                                     </w:rPr>
-                                    <w:t>Assembly</w:t>
-                                  </w:r>
-                                </w:p>
-                                <w:p>
-                                  <w:pPr>
-                                    <w:pStyle w:val="FrameContents"/>
-                                    <w:overflowPunct w:val="true"/>
-                                    <w:jc w:val="center"/>
-                                    <w:rPr/>
-                                  </w:pPr>
-                                  <w:r>
-                                    <w:rPr>
-                                      <w:color w:val="00000A"/>
-                                      <w:sz w:val="20"/>
-                                    </w:rPr>
-                                    <w:t>Language</w:t>
+                                    <w:t>SymbolTable</w:t>
                                   </w:r>
                                 </w:p>
                               </w:txbxContent>
@@ -4618,7 +4697,7 @@
                                 <wp:positionV relativeFrom="paragraph">
                                   <wp:posOffset>1556385</wp:posOffset>
                                 </wp:positionV>
-                                <wp:extent cx="756920" cy="148590"/>
+                                <wp:extent cx="757555" cy="149225"/>
                                 <wp:effectExtent l="0" t="0" r="0" b="0"/>
                                 <wp:wrapSquare wrapText="bothSides"/>
                                 <wp:docPr id="36" name="Frame13"/>
@@ -4629,7 +4708,7 @@
                                       <wps:spPr>
                                         <a:xfrm>
                                           <a:off x="0" y="0"/>
-                                          <a:ext cx="756360" cy="147960"/>
+                                          <a:ext cx="757080" cy="148680"/>
                                         </a:xfrm>
                                         <a:prstGeom prst="rect">
                                           <a:avLst/>
@@ -4650,7 +4729,7 @@
                                           <w:p>
                                             <w:pPr>
                                               <w:pStyle w:val="FrameContents"/>
-                                              <w:overflowPunct w:val="true"/>
+                                              <w:overflowPunct w:val="false"/>
                                               <w:jc w:val="center"/>
                                               <w:rPr/>
                                             </w:pPr>
@@ -4675,7 +4754,7 @@
                           </mc:Choice>
                           <mc:Fallback>
                             <w:pict>
-                              <v:rect id="shape_0" ID="Frame13" stroked="f" style="position:absolute;margin-left:-10.9pt;margin-top:122.55pt;width:59.5pt;height:11.6pt">
+                              <v:rect id="shape_0" ID="Frame13" stroked="f" style="position:absolute;margin-left:-10.9pt;margin-top:122.55pt;width:59.55pt;height:11.65pt">
                                 <w10:wrap type="square"/>
                                 <v:fill o:detectmouseclick="t" on="false"/>
                                 <v:stroke color="#3465a4" joinstyle="round" endcap="flat"/>
@@ -4684,7 +4763,7 @@
                                     <w:p>
                                       <w:pPr>
                                         <w:pStyle w:val="FrameContents"/>
-                                        <w:overflowPunct w:val="true"/>
+                                        <w:overflowPunct w:val="false"/>
                                         <w:jc w:val="center"/>
                                         <w:rPr/>
                                       </w:pPr>
@@ -4710,15 +4789,15 @@
                               <wp:anchor behindDoc="0" distT="0" distB="0" distL="114300" distR="114300" simplePos="0" locked="0" layoutInCell="1" allowOverlap="1" relativeHeight="3">
                                 <wp:simplePos x="0" y="0"/>
                                 <wp:positionH relativeFrom="column">
-                                  <wp:posOffset>1577975</wp:posOffset>
+                                  <wp:posOffset>1720215</wp:posOffset>
                                 </wp:positionH>
                                 <wp:positionV relativeFrom="paragraph">
-                                  <wp:posOffset>1802765</wp:posOffset>
+                                  <wp:posOffset>1035685</wp:posOffset>
                                 </wp:positionV>
-                                <wp:extent cx="885825" cy="313055"/>
+                                <wp:extent cx="751840" cy="412115"/>
                                 <wp:effectExtent l="0" t="0" r="0" b="0"/>
                                 <wp:wrapSquare wrapText="bothSides"/>
-                                <wp:docPr id="38" name="Frame13"/>
+                                <wp:docPr id="38" name=""/>
                                 <a:graphic xmlns:a="http://schemas.openxmlformats.org/drawingml/2006/main">
                                   <a:graphicData uri="http://schemas.microsoft.com/office/word/2010/wordprocessingShape">
                                     <wps:wsp>
@@ -4726,7 +4805,7 @@
                                       <wps:spPr>
                                         <a:xfrm>
                                           <a:off x="0" y="0"/>
-                                          <a:ext cx="885825" cy="313055"/>
+                                          <a:ext cx="751840" cy="412115"/>
                                         </a:xfrm>
                                         <a:prstGeom prst="rect"/>
                                       </wps:spPr>
@@ -4735,7 +4814,7 @@
                                           <w:p>
                                             <w:pPr>
                                               <w:pStyle w:val="FrameContents"/>
-                                              <w:overflowPunct w:val="true"/>
+                                              <w:overflowPunct w:val="false"/>
                                               <w:jc w:val="center"/>
                                               <w:rPr/>
                                             </w:pPr>
@@ -4744,7 +4823,22 @@
                                                 <w:color w:val="00000A"/>
                                                 <w:sz w:val="20"/>
                                               </w:rPr>
-                                              <w:t>SymbolTable</w:t>
+                                              <w:t>Assembly</w:t>
+                                            </w:r>
+                                          </w:p>
+                                          <w:p>
+                                            <w:pPr>
+                                              <w:pStyle w:val="FrameContents"/>
+                                              <w:overflowPunct w:val="false"/>
+                                              <w:jc w:val="center"/>
+                                              <w:rPr/>
+                                            </w:pPr>
+                                            <w:r>
+                                              <w:rPr>
+                                                <w:color w:val="00000A"/>
+                                                <w:sz w:val="20"/>
+                                              </w:rPr>
+                                              <w:t>Language</w:t>
                                             </w:r>
                                           </w:p>
                                         </w:txbxContent>
@@ -4760,13 +4854,13 @@
                           </mc:Choice>
                           <mc:Fallback>
                             <w:pict>
-                              <v:rect stroked="f" strokeweight="0pt" style="position:absolute;rotation:0;width:69.75pt;height:24.65pt;mso-wrap-distance-left:9pt;mso-wrap-distance-right:9pt;mso-wrap-distance-top:0pt;mso-wrap-distance-bottom:0pt;margin-top:141.95pt;mso-position-vertical-relative:text;margin-left:124.25pt;mso-position-horizontal-relative:text">
+                              <v:rect stroked="f" strokeweight="0pt" style="position:absolute;rotation:0;width:59.2pt;height:32.45pt;mso-wrap-distance-left:9pt;mso-wrap-distance-right:9pt;mso-wrap-distance-top:0pt;mso-wrap-distance-bottom:0pt;margin-top:81.55pt;mso-position-vertical-relative:text;margin-left:135.45pt;mso-position-horizontal-relative:text">
                                 <v:textbox>
                                   <w:txbxContent>
                                     <w:p>
                                       <w:pPr>
                                         <w:pStyle w:val="FrameContents"/>
-                                        <w:overflowPunct w:val="true"/>
+                                        <w:overflowPunct w:val="false"/>
                                         <w:jc w:val="center"/>
                                         <w:rPr/>
                                       </w:pPr>
@@ -4775,7 +4869,22 @@
                                           <w:color w:val="00000A"/>
                                           <w:sz w:val="20"/>
                                         </w:rPr>
-                                        <w:t>SymbolTable</w:t>
+                                        <w:t>Assembly</w:t>
+                                      </w:r>
+                                    </w:p>
+                                    <w:p>
+                                      <w:pPr>
+                                        <w:pStyle w:val="FrameContents"/>
+                                        <w:overflowPunct w:val="false"/>
+                                        <w:jc w:val="center"/>
+                                        <w:rPr/>
+                                      </w:pPr>
+                                      <w:r>
+                                        <w:rPr>
+                                          <w:color w:val="00000A"/>
+                                          <w:sz w:val="20"/>
+                                        </w:rPr>
+                                        <w:t>Language</w:t>
                                       </w:r>
                                     </w:p>
                                   </w:txbxContent>
@@ -4875,7 +4984,7 @@
                 <wp:positionV relativeFrom="paragraph">
                   <wp:posOffset>55880</wp:posOffset>
                 </wp:positionV>
-                <wp:extent cx="815975" cy="517525"/>
+                <wp:extent cx="816610" cy="518160"/>
                 <wp:effectExtent l="0" t="0" r="0" b="0"/>
                 <wp:wrapNone/>
                 <wp:docPr id="39" name="graphic1"/>
@@ -4886,7 +4995,7 @@
                       <wps:spPr>
                         <a:xfrm>
                           <a:off x="0" y="0"/>
-                          <a:ext cx="815400" cy="516960"/>
+                          <a:ext cx="816120" cy="517680"/>
                         </a:xfrm>
                         <a:prstGeom prst="ellipse">
                           <a:avLst/>
@@ -4913,7 +5022,7 @@
           </mc:Choice>
           <mc:Fallback>
             <w:pict>
-              <v:oval id="shape_0" ID="graphic1" stroked="t" style="position:absolute;margin-left:314.75pt;margin-top:4.4pt;width:64.15pt;height:40.65pt">
+              <v:oval id="shape_0" ID="graphic1" stroked="t" style="position:absolute;margin-left:314.75pt;margin-top:4.4pt;width:64.2pt;height:40.7pt">
                 <w10:wrap type="none"/>
                 <v:fill o:detectmouseclick="t" on="false"/>
                 <v:stroke color="#3465a4" joinstyle="round" endcap="flat"/>
@@ -4955,12 +5064,12 @@
               <wp:anchor behindDoc="0" distT="0" distB="0" distL="0" distR="0" simplePos="0" locked="0" layoutInCell="1" allowOverlap="1" relativeHeight="32">
                 <wp:simplePos x="0" y="0"/>
                 <wp:positionH relativeFrom="column">
-                  <wp:posOffset>3093085</wp:posOffset>
+                  <wp:posOffset>3127375</wp:posOffset>
                 </wp:positionH>
                 <wp:positionV relativeFrom="paragraph">
-                  <wp:posOffset>227965</wp:posOffset>
+                  <wp:posOffset>185420</wp:posOffset>
                 </wp:positionV>
-                <wp:extent cx="930275" cy="365760"/>
+                <wp:extent cx="931545" cy="365760"/>
                 <wp:effectExtent l="0" t="0" r="0" b="0"/>
                 <wp:wrapNone/>
                 <wp:docPr id="40" name="Shape4"/>
@@ -4971,7 +5080,7 @@
                       <wps:spPr>
                         <a:xfrm flipV="1">
                           <a:off x="0" y="0"/>
-                          <a:ext cx="929160" cy="363960"/>
+                          <a:ext cx="930240" cy="364320"/>
                         </a:xfrm>
                         <a:prstGeom prst="line">
                           <a:avLst/>
@@ -4998,7 +5107,7 @@
           </mc:Choice>
           <mc:Fallback>
             <w:pict>
-              <v:line id="shape_0" from="240.85pt,5.6pt" to="313.95pt,34.2pt" ID="Shape4" stroked="t" style="position:absolute;flip:y">
+              <v:line id="shape_0" from="243.55pt,2.25pt" to="316.75pt,30.9pt" ID="Shape4" stroked="t" style="position:absolute;flip:y">
                 <v:stroke color="#3465a4" endarrow="block" endarrowwidth="medium" endarrowlength="medium" joinstyle="round" endcap="flat"/>
                 <v:fill o:detectmouseclick="t" on="false"/>
               </v:line>
@@ -5030,7 +5139,7 @@
                 <wp:positionV relativeFrom="paragraph">
                   <wp:posOffset>97790</wp:posOffset>
                 </wp:positionV>
-                <wp:extent cx="671195" cy="372110"/>
+                <wp:extent cx="671830" cy="372745"/>
                 <wp:effectExtent l="0" t="0" r="0" b="0"/>
                 <wp:wrapSquare wrapText="bothSides"/>
                 <wp:docPr id="41" name="Frame12"/>
@@ -5041,7 +5150,7 @@
                       <wps:spPr>
                         <a:xfrm>
                           <a:off x="0" y="0"/>
-                          <a:ext cx="670680" cy="371520"/>
+                          <a:ext cx="671040" cy="372240"/>
                         </a:xfrm>
                         <a:prstGeom prst="rect">
                           <a:avLst/>
@@ -5062,7 +5171,7 @@
                           <w:p>
                             <w:pPr>
                               <w:pStyle w:val="FrameContents"/>
-                              <w:overflowPunct w:val="true"/>
+                              <w:overflowPunct w:val="false"/>
                               <w:jc w:val="center"/>
                               <w:rPr/>
                             </w:pPr>
@@ -5087,7 +5196,7 @@
           </mc:Choice>
           <mc:Fallback>
             <w:pict>
-              <v:rect id="shape_0" ID="Frame12" stroked="f" style="position:absolute;margin-left:45.5pt;margin-top:7.7pt;width:52.75pt;height:29.2pt">
+              <v:rect id="shape_0" ID="Frame12" stroked="f" style="position:absolute;margin-left:45.5pt;margin-top:7.7pt;width:52.8pt;height:29.25pt">
                 <w10:wrap type="square"/>
                 <v:fill o:detectmouseclick="t" on="false"/>
                 <v:stroke color="#3465a4" joinstyle="round" endcap="flat"/>
@@ -5096,7 +5205,7 @@
                     <w:p>
                       <w:pPr>
                         <w:pStyle w:val="FrameContents"/>
-                        <w:overflowPunct w:val="true"/>
+                        <w:overflowPunct w:val="false"/>
                         <w:jc w:val="center"/>
                         <w:rPr/>
                       </w:pPr>
@@ -5125,7 +5234,7 @@
                 <wp:positionV relativeFrom="paragraph">
                   <wp:posOffset>13970</wp:posOffset>
                 </wp:positionV>
-                <wp:extent cx="978535" cy="454660"/>
+                <wp:extent cx="979170" cy="455295"/>
                 <wp:effectExtent l="0" t="0" r="0" b="0"/>
                 <wp:wrapNone/>
                 <wp:docPr id="43" name="Shape2"/>
@@ -5136,7 +5245,7 @@
                       <wps:spPr>
                         <a:xfrm>
                           <a:off x="0" y="0"/>
-                          <a:ext cx="977760" cy="453960"/>
+                          <a:ext cx="978480" cy="454680"/>
                         </a:xfrm>
                         <a:prstGeom prst="rect">
                           <a:avLst/>
@@ -5163,7 +5272,7 @@
           </mc:Choice>
           <mc:Fallback>
             <w:pict>
-              <v:rect id="shape_0" ID="Shape2" stroked="t" style="position:absolute;margin-left:165.5pt;margin-top:1.1pt;width:76.95pt;height:35.7pt">
+              <v:rect id="shape_0" ID="Shape2" stroked="t" style="position:absolute;margin-left:165.5pt;margin-top:1.1pt;width:77pt;height:35.75pt">
                 <w10:wrap type="none"/>
                 <v:fill o:detectmouseclick="t" on="false"/>
                 <v:stroke color="#3465a4" joinstyle="round" endcap="flat"/>
@@ -5196,7 +5305,7 @@
                 <wp:positionV relativeFrom="paragraph">
                   <wp:posOffset>84455</wp:posOffset>
                 </wp:positionV>
-                <wp:extent cx="815975" cy="517525"/>
+                <wp:extent cx="816610" cy="518160"/>
                 <wp:effectExtent l="0" t="0" r="0" b="0"/>
                 <wp:wrapNone/>
                 <wp:docPr id="44" name="graphic1"/>
@@ -5207,7 +5316,7 @@
                       <wps:spPr>
                         <a:xfrm>
                           <a:off x="0" y="0"/>
-                          <a:ext cx="815400" cy="516960"/>
+                          <a:ext cx="816120" cy="517680"/>
                         </a:xfrm>
                         <a:prstGeom prst="ellipse">
                           <a:avLst/>
@@ -5234,7 +5343,7 @@
           </mc:Choice>
           <mc:Fallback>
             <w:pict>
-              <v:oval id="shape_0" ID="graphic1" stroked="t" style="position:absolute;margin-left:314pt;margin-top:6.65pt;width:64.15pt;height:40.65pt">
+              <v:oval id="shape_0" ID="graphic1" stroked="t" style="position:absolute;margin-left:314pt;margin-top:6.65pt;width:64.2pt;height:40.7pt">
                 <w10:wrap type="none"/>
                 <v:fill o:detectmouseclick="t" on="false"/>
                 <v:stroke color="#3465a4" joinstyle="round" endcap="flat"/>
@@ -5251,9 +5360,9 @@
                   <wp:posOffset>1330325</wp:posOffset>
                 </wp:positionH>
                 <wp:positionV relativeFrom="paragraph">
-                  <wp:posOffset>59055</wp:posOffset>
+                  <wp:posOffset>64135</wp:posOffset>
                 </wp:positionV>
-                <wp:extent cx="776605" cy="10795"/>
+                <wp:extent cx="777240" cy="11430"/>
                 <wp:effectExtent l="0" t="0" r="0" b="0"/>
                 <wp:wrapNone/>
                 <wp:docPr id="45" name="Shape4"/>
@@ -5264,7 +5373,7 @@
                       <wps:spPr>
                         <a:xfrm flipV="1">
                           <a:off x="0" y="0"/>
-                          <a:ext cx="775800" cy="6480"/>
+                          <a:ext cx="776520" cy="6840"/>
                         </a:xfrm>
                         <a:prstGeom prst="line">
                           <a:avLst/>
@@ -5291,7 +5400,7 @@
           </mc:Choice>
           <mc:Fallback>
             <w:pict>
-              <v:line id="shape_0" from="104.75pt,4.4pt" to="165.8pt,4.85pt" ID="Shape4" stroked="t" style="position:absolute;flip:y">
+              <v:line id="shape_0" from="104.75pt,4.8pt" to="165.85pt,5.3pt" ID="Shape4" stroked="t" style="position:absolute;flip:y">
                 <v:stroke color="#3465a4" endarrow="block" endarrowwidth="medium" endarrowlength="medium" joinstyle="round" endcap="flat"/>
                 <v:fill o:detectmouseclick="t" on="false"/>
               </v:line>
@@ -5304,12 +5413,12 @@
               <wp:anchor behindDoc="0" distT="0" distB="0" distL="0" distR="0" simplePos="0" locked="0" layoutInCell="1" allowOverlap="1" relativeHeight="33">
                 <wp:simplePos x="0" y="0"/>
                 <wp:positionH relativeFrom="column">
-                  <wp:posOffset>3086735</wp:posOffset>
+                  <wp:posOffset>3104515</wp:posOffset>
                 </wp:positionH>
                 <wp:positionV relativeFrom="paragraph">
-                  <wp:posOffset>205105</wp:posOffset>
+                  <wp:posOffset>163195</wp:posOffset>
                 </wp:positionV>
-                <wp:extent cx="919480" cy="266065"/>
+                <wp:extent cx="920750" cy="266700"/>
                 <wp:effectExtent l="0" t="0" r="0" b="0"/>
                 <wp:wrapNone/>
                 <wp:docPr id="46" name="Shape4"/>
@@ -5320,7 +5429,7 @@
                       <wps:spPr>
                         <a:xfrm>
                           <a:off x="0" y="0"/>
-                          <a:ext cx="919440" cy="261720"/>
+                          <a:ext cx="920880" cy="262080"/>
                         </a:xfrm>
                         <a:prstGeom prst="line">
                           <a:avLst/>
@@ -5347,7 +5456,7 @@
           </mc:Choice>
           <mc:Fallback>
             <w:pict>
-              <v:line id="shape_0" from="241.6pt,6.65pt" to="313.95pt,27.2pt" ID="Shape4" stroked="t" style="position:absolute">
+              <v:line id="shape_0" from="243pt,3.35pt" to="315.45pt,23.95pt" ID="Shape4" stroked="t" style="position:absolute">
                 <v:stroke color="#3465a4" endarrow="block" endarrowwidth="medium" endarrowlength="medium" joinstyle="round" endcap="flat"/>
                 <v:fill o:detectmouseclick="t" on="false"/>
               </v:line>
@@ -6180,15 +6289,7 @@
           <w:b w:val="false"/>
           <w:bCs w:val="false"/>
         </w:rPr>
-        <w:t xml:space="preserve">a) SemanticAnalyzer.java – </w:t>
-      </w:r>
-      <w:r>
-        <w:rPr>
-          <w:rFonts w:ascii="Times New Roman" w:hAnsi="Times New Roman"/>
-          <w:b w:val="false"/>
-          <w:bCs w:val="false"/>
-        </w:rPr>
-        <w:t>contains the code that uses the produced syntax tree and checks to see if any of the below conditions are unmet:</w:t>
+        <w:t>a) SemanticAnalyzer.java – contains the code that uses the produced syntax tree and checks to see if any of the below conditions are unmet:</w:t>
       </w:r>
     </w:p>
     <w:p>
@@ -6250,18 +6351,251 @@
         </w:rPr>
       </w:pPr>
       <w:r>
+        <w:rPr>
+          <w:rFonts w:ascii="Times New Roman" w:hAnsi="Times New Roman"/>
+          <w:b w:val="false"/>
+          <w:bCs w:val="false"/>
+        </w:rPr>
+      </w:r>
+    </w:p>
+    <w:p>
+      <w:pPr>
+        <w:pStyle w:val="Normal"/>
+        <w:jc w:val="left"/>
+        <w:rPr>
+          <w:b/>
+          <w:b/>
+          <w:bCs/>
+        </w:rPr>
+      </w:pPr>
+      <w:r>
+        <w:rPr>
+          <w:rFonts w:ascii="Times New Roman" w:hAnsi="Times New Roman"/>
+          <w:b/>
+          <w:bCs/>
+        </w:rPr>
+        <w:tab/>
+        <w:t>/src/codegeneration/</w:t>
+      </w:r>
+    </w:p>
+    <w:p>
+      <w:pPr>
+        <w:pStyle w:val="Normal"/>
+        <w:jc w:val="left"/>
+        <w:rPr>
+          <w:rFonts w:ascii="Times New Roman" w:hAnsi="Times New Roman"/>
+          <w:b w:val="false"/>
+          <w:b w:val="false"/>
+          <w:bCs w:val="false"/>
+        </w:rPr>
+      </w:pPr>
+      <w:r>
+        <w:rPr>
+          <w:rFonts w:ascii="Times New Roman" w:hAnsi="Times New Roman"/>
+          <w:b w:val="false"/>
+          <w:bCs w:val="false"/>
+        </w:rPr>
+      </w:r>
+    </w:p>
+    <w:p>
+      <w:pPr>
+        <w:pStyle w:val="Normal"/>
+        <w:jc w:val="left"/>
         <w:rPr/>
-      </w:r>
-    </w:p>
-    <w:p>
-      <w:pPr>
-        <w:pStyle w:val="Normal"/>
-        <w:jc w:val="left"/>
-        <w:rPr>
-          <w:b/>
-          <w:b/>
-          <w:bCs/>
-        </w:rPr>
+      </w:pPr>
+      <w:r>
+        <w:rPr>
+          <w:rFonts w:ascii="Times New Roman" w:hAnsi="Times New Roman"/>
+          <w:b w:val="false"/>
+          <w:bCs w:val="false"/>
+        </w:rPr>
+        <w:t>a) CodeGeneration.java – contains the code that uses the syntax tree that the semantic analyzer goes over to produce assembly language code.</w:t>
+      </w:r>
+    </w:p>
+    <w:p>
+      <w:pPr>
+        <w:pStyle w:val="Normal"/>
+        <w:jc w:val="left"/>
+        <w:rPr>
+          <w:rFonts w:ascii="Times New Roman" w:hAnsi="Times New Roman"/>
+          <w:b w:val="false"/>
+          <w:b w:val="false"/>
+          <w:bCs w:val="false"/>
+        </w:rPr>
+      </w:pPr>
+      <w:r>
+        <w:rPr>
+          <w:rFonts w:ascii="Times New Roman" w:hAnsi="Times New Roman"/>
+          <w:b w:val="false"/>
+          <w:bCs w:val="false"/>
+        </w:rPr>
+      </w:r>
+    </w:p>
+    <w:p>
+      <w:pPr>
+        <w:pStyle w:val="Normal"/>
+        <w:jc w:val="left"/>
+        <w:rPr>
+          <w:rFonts w:ascii="Times New Roman" w:hAnsi="Times New Roman"/>
+          <w:b w:val="false"/>
+          <w:b w:val="false"/>
+          <w:bCs w:val="false"/>
+        </w:rPr>
+      </w:pPr>
+      <w:r>
+        <w:rPr>
+          <w:rFonts w:ascii="Times New Roman" w:hAnsi="Times New Roman"/>
+          <w:b w:val="false"/>
+          <w:bCs w:val="false"/>
+        </w:rPr>
+      </w:r>
+    </w:p>
+    <w:p>
+      <w:pPr>
+        <w:pStyle w:val="Normal"/>
+        <w:jc w:val="left"/>
+        <w:rPr>
+          <w:rFonts w:ascii="Times New Roman" w:hAnsi="Times New Roman"/>
+          <w:b w:val="false"/>
+          <w:b w:val="false"/>
+          <w:bCs w:val="false"/>
+        </w:rPr>
+      </w:pPr>
+      <w:r>
+        <w:rPr>
+          <w:rFonts w:ascii="Times New Roman" w:hAnsi="Times New Roman"/>
+          <w:b w:val="false"/>
+          <w:bCs w:val="false"/>
+        </w:rPr>
+      </w:r>
+    </w:p>
+    <w:p>
+      <w:pPr>
+        <w:pStyle w:val="Normal"/>
+        <w:jc w:val="left"/>
+        <w:rPr/>
+      </w:pPr>
+      <w:r>
+        <w:rPr>
+          <w:rFonts w:ascii="Times New Roman" w:hAnsi="Times New Roman"/>
+          <w:b/>
+          <w:bCs/>
+        </w:rPr>
+        <w:tab/>
+        <w:t>/src/compiler/</w:t>
+      </w:r>
+    </w:p>
+    <w:p>
+      <w:pPr>
+        <w:pStyle w:val="Normal"/>
+        <w:jc w:val="left"/>
+        <w:rPr>
+          <w:rFonts w:ascii="Times New Roman" w:hAnsi="Times New Roman"/>
+          <w:b w:val="false"/>
+          <w:b w:val="false"/>
+          <w:bCs w:val="false"/>
+        </w:rPr>
+      </w:pPr>
+      <w:r>
+        <w:rPr>
+          <w:rFonts w:ascii="Times New Roman" w:hAnsi="Times New Roman"/>
+          <w:b w:val="false"/>
+          <w:bCs w:val="false"/>
+        </w:rPr>
+      </w:r>
+    </w:p>
+    <w:p>
+      <w:pPr>
+        <w:pStyle w:val="Normal"/>
+        <w:jc w:val="left"/>
+        <w:rPr/>
+      </w:pPr>
+      <w:r>
+        <w:rPr>
+          <w:rFonts w:ascii="Times New Roman" w:hAnsi="Times New Roman"/>
+          <w:b w:val="false"/>
+          <w:bCs w:val="false"/>
+        </w:rPr>
+        <w:t>a) CompilerMain.java - Contains the main for the compiler; primarily, as of now, to test the production of code in assembly language.</w:t>
+      </w:r>
+    </w:p>
+    <w:p>
+      <w:pPr>
+        <w:pStyle w:val="Normal"/>
+        <w:jc w:val="left"/>
+        <w:rPr>
+          <w:rFonts w:ascii="Times New Roman" w:hAnsi="Times New Roman"/>
+          <w:b w:val="false"/>
+          <w:b w:val="false"/>
+          <w:bCs w:val="false"/>
+        </w:rPr>
+      </w:pPr>
+      <w:r>
+        <w:rPr/>
+      </w:r>
+    </w:p>
+    <w:p>
+      <w:pPr>
+        <w:pStyle w:val="Normal"/>
+        <w:jc w:val="left"/>
+        <w:rPr>
+          <w:rFonts w:ascii="Times New Roman" w:hAnsi="Times New Roman"/>
+          <w:b w:val="false"/>
+          <w:b w:val="false"/>
+          <w:bCs w:val="false"/>
+        </w:rPr>
+      </w:pPr>
+      <w:r>
+        <w:rPr>
+          <w:rFonts w:ascii="Times New Roman" w:hAnsi="Times New Roman"/>
+          <w:b/>
+          <w:bCs/>
+          <w:sz w:val="28"/>
+          <w:szCs w:val="28"/>
+        </w:rPr>
+        <w:t>4</w:t>
+      </w:r>
+      <w:r>
+        <w:rPr>
+          <w:rFonts w:ascii="Times New Roman" w:hAnsi="Times New Roman"/>
+          <w:b/>
+          <w:bCs/>
+          <w:sz w:val="28"/>
+          <w:szCs w:val="28"/>
+        </w:rPr>
+        <w:t xml:space="preserve">. </w:t>
+      </w:r>
+      <w:r>
+        <w:rPr>
+          <w:rFonts w:ascii="Times New Roman" w:hAnsi="Times New Roman"/>
+          <w:b/>
+          <w:bCs/>
+          <w:sz w:val="28"/>
+          <w:szCs w:val="28"/>
+        </w:rPr>
+        <w:t>Final Product</w:t>
+      </w:r>
+    </w:p>
+    <w:p>
+      <w:pPr>
+        <w:pStyle w:val="Normal"/>
+        <w:jc w:val="left"/>
+        <w:rPr>
+          <w:rFonts w:ascii="Times New Roman" w:hAnsi="Times New Roman"/>
+          <w:b/>
+          <w:b/>
+          <w:bCs/>
+        </w:rPr>
+      </w:pPr>
+      <w:r>
+        <w:rPr/>
+      </w:r>
+    </w:p>
+    <w:p>
+      <w:pPr>
+        <w:pStyle w:val="Normal"/>
+        <w:jc w:val="left"/>
+        <w:rPr/>
       </w:pPr>
       <w:r>
         <w:rPr>
@@ -6278,18 +6612,26 @@
           <w:b/>
           <w:bCs/>
         </w:rPr>
-        <w:t>src/codegeneration/</w:t>
-      </w:r>
-    </w:p>
-    <w:p>
-      <w:pPr>
-        <w:pStyle w:val="Normal"/>
-        <w:jc w:val="left"/>
-        <w:rPr>
-          <w:rFonts w:ascii="Times New Roman" w:hAnsi="Times New Roman"/>
-          <w:b w:val="false"/>
-          <w:b w:val="false"/>
-          <w:bCs w:val="false"/>
+        <w:t>product</w:t>
+      </w:r>
+      <w:r>
+        <w:rPr>
+          <w:rFonts w:ascii="Times New Roman" w:hAnsi="Times New Roman"/>
+          <w:b/>
+          <w:bCs/>
+        </w:rPr>
+        <w:t>/</w:t>
+      </w:r>
+    </w:p>
+    <w:p>
+      <w:pPr>
+        <w:pStyle w:val="Normal"/>
+        <w:jc w:val="left"/>
+        <w:rPr>
+          <w:rFonts w:ascii="Times New Roman" w:hAnsi="Times New Roman"/>
+          <w:b/>
+          <w:b/>
+          <w:bCs/>
         </w:rPr>
       </w:pPr>
       <w:r>
@@ -6300,130 +6642,56 @@
       <w:pPr>
         <w:pStyle w:val="Normal"/>
         <w:jc w:val="left"/>
-        <w:rPr/>
-      </w:pPr>
-      <w:r>
-        <w:rPr>
-          <w:rFonts w:ascii="Times New Roman" w:hAnsi="Times New Roman"/>
-          <w:b w:val="false"/>
-          <w:bCs w:val="false"/>
-        </w:rPr>
-        <w:t>a</w:t>
-      </w:r>
-      <w:r>
-        <w:rPr>
-          <w:rFonts w:ascii="Times New Roman" w:hAnsi="Times New Roman"/>
-          <w:b w:val="false"/>
-          <w:bCs w:val="false"/>
-        </w:rPr>
-        <w:t>) CodeGeneration.java – contains the code that uses the syntax tree that the semantic analyzer goes over to produce assembly language code.</w:t>
-      </w:r>
-    </w:p>
-    <w:p>
-      <w:pPr>
-        <w:pStyle w:val="Normal"/>
-        <w:jc w:val="left"/>
-        <w:rPr>
-          <w:rFonts w:ascii="Times New Roman" w:hAnsi="Times New Roman"/>
-          <w:b w:val="false"/>
-          <w:b w:val="false"/>
-          <w:bCs w:val="false"/>
-        </w:rPr>
-      </w:pPr>
-      <w:r>
-        <w:rPr>
-          <w:rFonts w:ascii="Times New Roman" w:hAnsi="Times New Roman"/>
-          <w:b w:val="false"/>
-          <w:bCs w:val="false"/>
-        </w:rPr>
-      </w:r>
-    </w:p>
-    <w:p>
-      <w:pPr>
-        <w:pStyle w:val="Normal"/>
-        <w:jc w:val="left"/>
-        <w:rPr>
-          <w:rFonts w:ascii="Times New Roman" w:hAnsi="Times New Roman"/>
-          <w:b w:val="false"/>
-          <w:b w:val="false"/>
-          <w:bCs w:val="false"/>
-        </w:rPr>
-      </w:pPr>
-      <w:r>
-        <w:rPr>
-          <w:rFonts w:ascii="Times New Roman" w:hAnsi="Times New Roman"/>
-          <w:b w:val="false"/>
-          <w:bCs w:val="false"/>
-        </w:rPr>
-      </w:r>
-    </w:p>
-    <w:p>
-      <w:pPr>
-        <w:pStyle w:val="Normal"/>
-        <w:jc w:val="left"/>
-        <w:rPr>
-          <w:rFonts w:ascii="Times New Roman" w:hAnsi="Times New Roman"/>
-          <w:b w:val="false"/>
-          <w:b w:val="false"/>
-          <w:bCs w:val="false"/>
-        </w:rPr>
-      </w:pPr>
-      <w:r>
-        <w:rPr>
-          <w:rFonts w:ascii="Times New Roman" w:hAnsi="Times New Roman"/>
-          <w:b w:val="false"/>
-          <w:bCs w:val="false"/>
-        </w:rPr>
-      </w:r>
-    </w:p>
-    <w:p>
-      <w:pPr>
-        <w:pStyle w:val="Normal"/>
-        <w:jc w:val="left"/>
-        <w:rPr/>
-      </w:pPr>
-      <w:r>
-        <w:rPr>
-          <w:rFonts w:ascii="Times New Roman" w:hAnsi="Times New Roman"/>
-          <w:b/>
-          <w:bCs/>
-        </w:rPr>
-        <w:tab/>
-        <w:t>/src/compiler/</w:t>
-      </w:r>
-    </w:p>
-    <w:p>
-      <w:pPr>
-        <w:pStyle w:val="Normal"/>
-        <w:jc w:val="left"/>
-        <w:rPr>
-          <w:rFonts w:ascii="Times New Roman" w:hAnsi="Times New Roman"/>
-          <w:b w:val="false"/>
-          <w:b w:val="false"/>
-          <w:bCs w:val="false"/>
-        </w:rPr>
-      </w:pPr>
-      <w:r>
-        <w:rPr>
-          <w:rFonts w:ascii="Times New Roman" w:hAnsi="Times New Roman"/>
-          <w:b w:val="false"/>
-          <w:bCs w:val="false"/>
-        </w:rPr>
-      </w:r>
-    </w:p>
-    <w:p>
-      <w:pPr>
-        <w:pStyle w:val="Normal"/>
-        <w:jc w:val="left"/>
-        <w:rPr/>
-      </w:pPr>
-      <w:r>
-        <w:rPr>
-          <w:rFonts w:ascii="Times New Roman" w:hAnsi="Times New Roman"/>
-          <w:b w:val="false"/>
-          <w:bCs w:val="false"/>
-        </w:rPr>
-        <w:t>a) CompilerMain.java - Contains the main for the compiler; primarily, as of now, to test the production of code in assembly language.</w:t>
+        <w:rPr>
+          <w:b w:val="false"/>
+          <w:b w:val="false"/>
+          <w:bCs w:val="false"/>
+        </w:rPr>
+      </w:pPr>
+      <w:bookmarkStart w:id="4" w:name="__DdeLink__311_962686540"/>
+      <w:r>
+        <w:rPr>
+          <w:rFonts w:ascii="Times New Roman" w:hAnsi="Times New Roman"/>
+          <w:b w:val="false"/>
+          <w:bCs w:val="false"/>
+        </w:rPr>
+        <w:t>a) KangCompiler.jar – Final product of the project. Running this .jar file with a .pas file in the same directory would result in the production of three files: a symbol table, syntax tree, and the final assembly code.ad</w:t>
+      </w:r>
+    </w:p>
+    <w:p>
+      <w:pPr>
+        <w:pStyle w:val="Normal"/>
+        <w:jc w:val="left"/>
+        <w:rPr>
+          <w:rFonts w:ascii="Times New Roman" w:hAnsi="Times New Roman"/>
+        </w:rPr>
+      </w:pPr>
+      <w:r>
+        <w:rPr>
+          <w:b w:val="false"/>
+          <w:bCs w:val="false"/>
+        </w:rPr>
+      </w:r>
+    </w:p>
+    <w:p>
+      <w:pPr>
+        <w:pStyle w:val="Normal"/>
+        <w:jc w:val="left"/>
+        <w:rPr>
+          <w:b w:val="false"/>
+          <w:b w:val="false"/>
+          <w:bCs w:val="false"/>
+        </w:rPr>
+      </w:pPr>
+      <w:bookmarkStart w:id="5" w:name="__DdeLink__311_962686540"/>
+      <w:bookmarkEnd w:id="5"/>
+      <w:r>
+        <w:rPr>
+          <w:rFonts w:ascii="Times New Roman" w:hAnsi="Times New Roman"/>
+          <w:b w:val="false"/>
+          <w:bCs w:val="false"/>
+        </w:rPr>
+        <w:t>b) UserManual.pdf – As its name suggests, a user manual to use the final product.</w:t>
       </w:r>
     </w:p>
     <w:sectPr>

</xml_diff>

<commit_message>
Adding additional functions (handing real now. yay)
</commit_message>
<xml_diff>
--- a/documentation/SDD.docx
+++ b/documentation/SDD.docx
@@ -294,7 +294,7 @@
           <w:sz w:val="32"/>
           <w:szCs w:val="32"/>
         </w:rPr>
-        <w:t>2</w:t>
+        <w:t>3</w:t>
       </w:r>
       <w:r>
         <w:rPr>
@@ -368,7 +368,7 @@
           <w:sz w:val="32"/>
           <w:szCs w:val="32"/>
         </w:rPr>
-        <w:t xml:space="preserve">April </w:t>
+        <w:t>April 2</w:t>
       </w:r>
       <w:r>
         <w:rPr>
@@ -378,7 +378,7 @@
           <w:sz w:val="32"/>
           <w:szCs w:val="32"/>
         </w:rPr>
-        <w:t>21</w:t>
+        <w:t>6</w:t>
       </w:r>
       <w:r>
         <w:rPr>
@@ -389,7 +389,7 @@
           <w:szCs w:val="32"/>
           <w:vertAlign w:val="superscript"/>
         </w:rPr>
-        <w:t>st</w:t>
+        <w:t>th</w:t>
       </w:r>
       <w:r>
         <w:rPr>
@@ -789,7 +789,7 @@
       <w:tblPr>
         <w:tblW w:w="9975" w:type="dxa"/>
         <w:jc w:val="left"/>
-        <w:tblInd w:w="30" w:type="dxa"/>
+        <w:tblInd w:w="28" w:type="dxa"/>
         <w:tblBorders>
           <w:top w:val="single" w:sz="2" w:space="0" w:color="000001"/>
           <w:left w:val="single" w:sz="2" w:space="0" w:color="000001"/>
@@ -798,15 +798,15 @@
         </w:tblBorders>
         <w:tblCellMar>
           <w:top w:w="55" w:type="dxa"/>
-          <w:left w:w="21" w:type="dxa"/>
+          <w:left w:w="18" w:type="dxa"/>
           <w:bottom w:w="55" w:type="dxa"/>
           <w:right w:w="55" w:type="dxa"/>
         </w:tblCellMar>
       </w:tblPr>
       <w:tblGrid>
         <w:gridCol w:w="1980"/>
-        <w:gridCol w:w="6829"/>
-        <w:gridCol w:w="1166"/>
+        <w:gridCol w:w="6828"/>
+        <w:gridCol w:w="1167"/>
       </w:tblGrid>
       <w:tr>
         <w:trPr/>
@@ -821,7 +821,7 @@
             </w:tcBorders>
             <w:shd w:fill="auto" w:val="clear"/>
             <w:tcMar>
-              <w:left w:w="21" w:type="dxa"/>
+              <w:left w:w="18" w:type="dxa"/>
             </w:tcMar>
           </w:tcPr>
           <w:p>
@@ -837,7 +837,7 @@
         </w:tc>
         <w:tc>
           <w:tcPr>
-            <w:tcW w:w="6829" w:type="dxa"/>
+            <w:tcW w:w="6828" w:type="dxa"/>
             <w:tcBorders>
               <w:top w:val="single" w:sz="2" w:space="0" w:color="000001"/>
               <w:left w:val="single" w:sz="2" w:space="0" w:color="000001"/>
@@ -846,7 +846,7 @@
             </w:tcBorders>
             <w:shd w:fill="auto" w:val="clear"/>
             <w:tcMar>
-              <w:left w:w="21" w:type="dxa"/>
+              <w:left w:w="18" w:type="dxa"/>
             </w:tcMar>
           </w:tcPr>
           <w:p>
@@ -862,7 +862,7 @@
         </w:tc>
         <w:tc>
           <w:tcPr>
-            <w:tcW w:w="1166" w:type="dxa"/>
+            <w:tcW w:w="1167" w:type="dxa"/>
             <w:tcBorders>
               <w:top w:val="single" w:sz="2" w:space="0" w:color="000001"/>
               <w:left w:val="single" w:sz="2" w:space="0" w:color="000001"/>
@@ -873,7 +873,7 @@
             </w:tcBorders>
             <w:shd w:fill="auto" w:val="clear"/>
             <w:tcMar>
-              <w:left w:w="21" w:type="dxa"/>
+              <w:left w:w="18" w:type="dxa"/>
             </w:tcMar>
           </w:tcPr>
           <w:p>
@@ -901,7 +901,7 @@
             </w:tcBorders>
             <w:shd w:fill="auto" w:val="clear"/>
             <w:tcMar>
-              <w:left w:w="21" w:type="dxa"/>
+              <w:left w:w="18" w:type="dxa"/>
             </w:tcMar>
             <w:vAlign w:val="center"/>
           </w:tcPr>
@@ -928,7 +928,7 @@
         </w:tc>
         <w:tc>
           <w:tcPr>
-            <w:tcW w:w="6829" w:type="dxa"/>
+            <w:tcW w:w="6828" w:type="dxa"/>
             <w:tcBorders>
               <w:top w:val="single" w:sz="2" w:space="0" w:color="000001"/>
               <w:left w:val="single" w:sz="2" w:space="0" w:color="000001"/>
@@ -937,7 +937,7 @@
             </w:tcBorders>
             <w:shd w:fill="auto" w:val="clear"/>
             <w:tcMar>
-              <w:left w:w="21" w:type="dxa"/>
+              <w:left w:w="18" w:type="dxa"/>
             </w:tcMar>
           </w:tcPr>
           <w:p>
@@ -953,7 +953,7 @@
         </w:tc>
         <w:tc>
           <w:tcPr>
-            <w:tcW w:w="1166" w:type="dxa"/>
+            <w:tcW w:w="1167" w:type="dxa"/>
             <w:tcBorders>
               <w:top w:val="single" w:sz="2" w:space="0" w:color="000001"/>
               <w:left w:val="single" w:sz="2" w:space="0" w:color="000001"/>
@@ -964,7 +964,7 @@
             </w:tcBorders>
             <w:shd w:fill="auto" w:val="clear"/>
             <w:tcMar>
-              <w:left w:w="21" w:type="dxa"/>
+              <w:left w:w="18" w:type="dxa"/>
             </w:tcMar>
             <w:vAlign w:val="center"/>
           </w:tcPr>
@@ -993,7 +993,7 @@
             </w:tcBorders>
             <w:shd w:fill="auto" w:val="clear"/>
             <w:tcMar>
-              <w:left w:w="21" w:type="dxa"/>
+              <w:left w:w="18" w:type="dxa"/>
             </w:tcMar>
             <w:vAlign w:val="center"/>
           </w:tcPr>
@@ -1020,7 +1020,7 @@
         </w:tc>
         <w:tc>
           <w:tcPr>
-            <w:tcW w:w="6829" w:type="dxa"/>
+            <w:tcW w:w="6828" w:type="dxa"/>
             <w:tcBorders>
               <w:top w:val="single" w:sz="2" w:space="0" w:color="000001"/>
               <w:left w:val="single" w:sz="2" w:space="0" w:color="000001"/>
@@ -1029,7 +1029,7 @@
             </w:tcBorders>
             <w:shd w:fill="auto" w:val="clear"/>
             <w:tcMar>
-              <w:left w:w="21" w:type="dxa"/>
+              <w:left w:w="18" w:type="dxa"/>
             </w:tcMar>
           </w:tcPr>
           <w:p>
@@ -1045,7 +1045,7 @@
         </w:tc>
         <w:tc>
           <w:tcPr>
-            <w:tcW w:w="1166" w:type="dxa"/>
+            <w:tcW w:w="1167" w:type="dxa"/>
             <w:tcBorders>
               <w:top w:val="single" w:sz="2" w:space="0" w:color="000001"/>
               <w:left w:val="single" w:sz="2" w:space="0" w:color="000001"/>
@@ -1056,7 +1056,7 @@
             </w:tcBorders>
             <w:shd w:fill="auto" w:val="clear"/>
             <w:tcMar>
-              <w:left w:w="21" w:type="dxa"/>
+              <w:left w:w="18" w:type="dxa"/>
             </w:tcMar>
             <w:vAlign w:val="center"/>
           </w:tcPr>
@@ -1085,7 +1085,7 @@
             </w:tcBorders>
             <w:shd w:fill="auto" w:val="clear"/>
             <w:tcMar>
-              <w:left w:w="21" w:type="dxa"/>
+              <w:left w:w="18" w:type="dxa"/>
             </w:tcMar>
             <w:vAlign w:val="center"/>
           </w:tcPr>
@@ -1112,7 +1112,7 @@
         </w:tc>
         <w:tc>
           <w:tcPr>
-            <w:tcW w:w="6829" w:type="dxa"/>
+            <w:tcW w:w="6828" w:type="dxa"/>
             <w:tcBorders>
               <w:top w:val="single" w:sz="2" w:space="0" w:color="000001"/>
               <w:left w:val="single" w:sz="2" w:space="0" w:color="000001"/>
@@ -1121,7 +1121,7 @@
             </w:tcBorders>
             <w:shd w:fill="auto" w:val="clear"/>
             <w:tcMar>
-              <w:left w:w="21" w:type="dxa"/>
+              <w:left w:w="18" w:type="dxa"/>
             </w:tcMar>
           </w:tcPr>
           <w:p>
@@ -1137,7 +1137,7 @@
         </w:tc>
         <w:tc>
           <w:tcPr>
-            <w:tcW w:w="1166" w:type="dxa"/>
+            <w:tcW w:w="1167" w:type="dxa"/>
             <w:tcBorders>
               <w:top w:val="single" w:sz="2" w:space="0" w:color="000001"/>
               <w:left w:val="single" w:sz="2" w:space="0" w:color="000001"/>
@@ -1148,7 +1148,7 @@
             </w:tcBorders>
             <w:shd w:fill="auto" w:val="clear"/>
             <w:tcMar>
-              <w:left w:w="21" w:type="dxa"/>
+              <w:left w:w="18" w:type="dxa"/>
             </w:tcMar>
             <w:vAlign w:val="center"/>
           </w:tcPr>
@@ -1177,7 +1177,7 @@
             </w:tcBorders>
             <w:shd w:fill="auto" w:val="clear"/>
             <w:tcMar>
-              <w:left w:w="21" w:type="dxa"/>
+              <w:left w:w="18" w:type="dxa"/>
             </w:tcMar>
             <w:vAlign w:val="center"/>
           </w:tcPr>
@@ -1204,7 +1204,7 @@
         </w:tc>
         <w:tc>
           <w:tcPr>
-            <w:tcW w:w="6829" w:type="dxa"/>
+            <w:tcW w:w="6828" w:type="dxa"/>
             <w:tcBorders>
               <w:top w:val="single" w:sz="2" w:space="0" w:color="000001"/>
               <w:left w:val="single" w:sz="2" w:space="0" w:color="000001"/>
@@ -1213,7 +1213,7 @@
             </w:tcBorders>
             <w:shd w:fill="auto" w:val="clear"/>
             <w:tcMar>
-              <w:left w:w="21" w:type="dxa"/>
+              <w:left w:w="18" w:type="dxa"/>
             </w:tcMar>
           </w:tcPr>
           <w:p>
@@ -1229,7 +1229,7 @@
         </w:tc>
         <w:tc>
           <w:tcPr>
-            <w:tcW w:w="1166" w:type="dxa"/>
+            <w:tcW w:w="1167" w:type="dxa"/>
             <w:tcBorders>
               <w:top w:val="single" w:sz="2" w:space="0" w:color="000001"/>
               <w:left w:val="single" w:sz="2" w:space="0" w:color="000001"/>
@@ -1240,7 +1240,7 @@
             </w:tcBorders>
             <w:shd w:fill="auto" w:val="clear"/>
             <w:tcMar>
-              <w:left w:w="21" w:type="dxa"/>
+              <w:left w:w="18" w:type="dxa"/>
             </w:tcMar>
             <w:vAlign w:val="center"/>
           </w:tcPr>
@@ -1269,7 +1269,7 @@
             </w:tcBorders>
             <w:shd w:fill="auto" w:val="clear"/>
             <w:tcMar>
-              <w:left w:w="21" w:type="dxa"/>
+              <w:left w:w="18" w:type="dxa"/>
             </w:tcMar>
             <w:vAlign w:val="center"/>
           </w:tcPr>
@@ -1296,7 +1296,7 @@
         </w:tc>
         <w:tc>
           <w:tcPr>
-            <w:tcW w:w="6829" w:type="dxa"/>
+            <w:tcW w:w="6828" w:type="dxa"/>
             <w:tcBorders>
               <w:top w:val="single" w:sz="2" w:space="0" w:color="000001"/>
               <w:left w:val="single" w:sz="2" w:space="0" w:color="000001"/>
@@ -1305,7 +1305,7 @@
             </w:tcBorders>
             <w:shd w:fill="auto" w:val="clear"/>
             <w:tcMar>
-              <w:left w:w="21" w:type="dxa"/>
+              <w:left w:w="18" w:type="dxa"/>
             </w:tcMar>
           </w:tcPr>
           <w:p>
@@ -1321,7 +1321,7 @@
         </w:tc>
         <w:tc>
           <w:tcPr>
-            <w:tcW w:w="1166" w:type="dxa"/>
+            <w:tcW w:w="1167" w:type="dxa"/>
             <w:tcBorders>
               <w:top w:val="single" w:sz="2" w:space="0" w:color="000001"/>
               <w:left w:val="single" w:sz="2" w:space="0" w:color="000001"/>
@@ -1332,7 +1332,7 @@
             </w:tcBorders>
             <w:shd w:fill="auto" w:val="clear"/>
             <w:tcMar>
-              <w:left w:w="21" w:type="dxa"/>
+              <w:left w:w="18" w:type="dxa"/>
             </w:tcMar>
             <w:vAlign w:val="center"/>
           </w:tcPr>
@@ -1361,7 +1361,7 @@
             </w:tcBorders>
             <w:shd w:fill="auto" w:val="clear"/>
             <w:tcMar>
-              <w:left w:w="21" w:type="dxa"/>
+              <w:left w:w="18" w:type="dxa"/>
             </w:tcMar>
             <w:vAlign w:val="center"/>
           </w:tcPr>
@@ -1388,7 +1388,7 @@
         </w:tc>
         <w:tc>
           <w:tcPr>
-            <w:tcW w:w="6829" w:type="dxa"/>
+            <w:tcW w:w="6828" w:type="dxa"/>
             <w:tcBorders>
               <w:top w:val="single" w:sz="2" w:space="0" w:color="000001"/>
               <w:left w:val="single" w:sz="2" w:space="0" w:color="000001"/>
@@ -1397,7 +1397,7 @@
             </w:tcBorders>
             <w:shd w:fill="auto" w:val="clear"/>
             <w:tcMar>
-              <w:left w:w="21" w:type="dxa"/>
+              <w:left w:w="18" w:type="dxa"/>
             </w:tcMar>
           </w:tcPr>
           <w:p>
@@ -1413,7 +1413,7 @@
         </w:tc>
         <w:tc>
           <w:tcPr>
-            <w:tcW w:w="1166" w:type="dxa"/>
+            <w:tcW w:w="1167" w:type="dxa"/>
             <w:tcBorders>
               <w:top w:val="single" w:sz="2" w:space="0" w:color="000001"/>
               <w:left w:val="single" w:sz="2" w:space="0" w:color="000001"/>
@@ -1424,7 +1424,7 @@
             </w:tcBorders>
             <w:shd w:fill="auto" w:val="clear"/>
             <w:tcMar>
-              <w:left w:w="21" w:type="dxa"/>
+              <w:left w:w="18" w:type="dxa"/>
             </w:tcMar>
             <w:vAlign w:val="center"/>
           </w:tcPr>
@@ -1453,7 +1453,7 @@
             </w:tcBorders>
             <w:shd w:fill="auto" w:val="clear"/>
             <w:tcMar>
-              <w:left w:w="21" w:type="dxa"/>
+              <w:left w:w="18" w:type="dxa"/>
             </w:tcMar>
             <w:vAlign w:val="center"/>
           </w:tcPr>
@@ -1480,7 +1480,7 @@
         </w:tc>
         <w:tc>
           <w:tcPr>
-            <w:tcW w:w="6829" w:type="dxa"/>
+            <w:tcW w:w="6828" w:type="dxa"/>
             <w:tcBorders>
               <w:top w:val="single" w:sz="2" w:space="0" w:color="000001"/>
               <w:left w:val="single" w:sz="2" w:space="0" w:color="000001"/>
@@ -1489,7 +1489,7 @@
             </w:tcBorders>
             <w:shd w:fill="auto" w:val="clear"/>
             <w:tcMar>
-              <w:left w:w="21" w:type="dxa"/>
+              <w:left w:w="18" w:type="dxa"/>
             </w:tcMar>
           </w:tcPr>
           <w:p>
@@ -1505,7 +1505,7 @@
         </w:tc>
         <w:tc>
           <w:tcPr>
-            <w:tcW w:w="1166" w:type="dxa"/>
+            <w:tcW w:w="1167" w:type="dxa"/>
             <w:tcBorders>
               <w:top w:val="single" w:sz="2" w:space="0" w:color="000001"/>
               <w:left w:val="single" w:sz="2" w:space="0" w:color="000001"/>
@@ -1516,7 +1516,7 @@
             </w:tcBorders>
             <w:shd w:fill="auto" w:val="clear"/>
             <w:tcMar>
-              <w:left w:w="21" w:type="dxa"/>
+              <w:left w:w="18" w:type="dxa"/>
             </w:tcMar>
             <w:vAlign w:val="center"/>
           </w:tcPr>
@@ -1545,7 +1545,7 @@
             </w:tcBorders>
             <w:shd w:fill="auto" w:val="clear"/>
             <w:tcMar>
-              <w:left w:w="21" w:type="dxa"/>
+              <w:left w:w="18" w:type="dxa"/>
             </w:tcMar>
             <w:vAlign w:val="center"/>
           </w:tcPr>
@@ -1572,7 +1572,7 @@
         </w:tc>
         <w:tc>
           <w:tcPr>
-            <w:tcW w:w="6829" w:type="dxa"/>
+            <w:tcW w:w="6828" w:type="dxa"/>
             <w:tcBorders>
               <w:top w:val="single" w:sz="2" w:space="0" w:color="000001"/>
               <w:left w:val="single" w:sz="2" w:space="0" w:color="000001"/>
@@ -1581,7 +1581,7 @@
             </w:tcBorders>
             <w:shd w:fill="auto" w:val="clear"/>
             <w:tcMar>
-              <w:left w:w="21" w:type="dxa"/>
+              <w:left w:w="18" w:type="dxa"/>
             </w:tcMar>
           </w:tcPr>
           <w:p>
@@ -1605,7 +1605,7 @@
         </w:tc>
         <w:tc>
           <w:tcPr>
-            <w:tcW w:w="1166" w:type="dxa"/>
+            <w:tcW w:w="1167" w:type="dxa"/>
             <w:tcBorders>
               <w:top w:val="single" w:sz="2" w:space="0" w:color="000001"/>
               <w:left w:val="single" w:sz="2" w:space="0" w:color="000001"/>
@@ -1616,7 +1616,7 @@
             </w:tcBorders>
             <w:shd w:fill="auto" w:val="clear"/>
             <w:tcMar>
-              <w:left w:w="21" w:type="dxa"/>
+              <w:left w:w="18" w:type="dxa"/>
             </w:tcMar>
             <w:vAlign w:val="center"/>
           </w:tcPr>
@@ -1645,7 +1645,7 @@
             </w:tcBorders>
             <w:shd w:fill="auto" w:val="clear"/>
             <w:tcMar>
-              <w:left w:w="21" w:type="dxa"/>
+              <w:left w:w="18" w:type="dxa"/>
             </w:tcMar>
             <w:vAlign w:val="center"/>
           </w:tcPr>
@@ -1672,7 +1672,7 @@
         </w:tc>
         <w:tc>
           <w:tcPr>
-            <w:tcW w:w="6829" w:type="dxa"/>
+            <w:tcW w:w="6828" w:type="dxa"/>
             <w:tcBorders>
               <w:top w:val="single" w:sz="2" w:space="0" w:color="000001"/>
               <w:left w:val="single" w:sz="2" w:space="0" w:color="000001"/>
@@ -1681,7 +1681,7 @@
             </w:tcBorders>
             <w:shd w:fill="auto" w:val="clear"/>
             <w:tcMar>
-              <w:left w:w="21" w:type="dxa"/>
+              <w:left w:w="18" w:type="dxa"/>
             </w:tcMar>
           </w:tcPr>
           <w:p>
@@ -1697,7 +1697,7 @@
         </w:tc>
         <w:tc>
           <w:tcPr>
-            <w:tcW w:w="1166" w:type="dxa"/>
+            <w:tcW w:w="1167" w:type="dxa"/>
             <w:tcBorders>
               <w:top w:val="single" w:sz="2" w:space="0" w:color="000001"/>
               <w:left w:val="single" w:sz="2" w:space="0" w:color="000001"/>
@@ -1708,7 +1708,7 @@
             </w:tcBorders>
             <w:shd w:fill="auto" w:val="clear"/>
             <w:tcMar>
-              <w:left w:w="21" w:type="dxa"/>
+              <w:left w:w="18" w:type="dxa"/>
             </w:tcMar>
             <w:vAlign w:val="center"/>
           </w:tcPr>
@@ -1737,7 +1737,7 @@
             </w:tcBorders>
             <w:shd w:fill="auto" w:val="clear"/>
             <w:tcMar>
-              <w:left w:w="21" w:type="dxa"/>
+              <w:left w:w="18" w:type="dxa"/>
             </w:tcMar>
             <w:vAlign w:val="center"/>
           </w:tcPr>
@@ -1764,7 +1764,7 @@
         </w:tc>
         <w:tc>
           <w:tcPr>
-            <w:tcW w:w="6829" w:type="dxa"/>
+            <w:tcW w:w="6828" w:type="dxa"/>
             <w:tcBorders>
               <w:top w:val="single" w:sz="2" w:space="0" w:color="000001"/>
               <w:left w:val="single" w:sz="2" w:space="0" w:color="000001"/>
@@ -1773,7 +1773,7 @@
             </w:tcBorders>
             <w:shd w:fill="auto" w:val="clear"/>
             <w:tcMar>
-              <w:left w:w="21" w:type="dxa"/>
+              <w:left w:w="18" w:type="dxa"/>
             </w:tcMar>
           </w:tcPr>
           <w:p>
@@ -1789,7 +1789,7 @@
         </w:tc>
         <w:tc>
           <w:tcPr>
-            <w:tcW w:w="1166" w:type="dxa"/>
+            <w:tcW w:w="1167" w:type="dxa"/>
             <w:tcBorders>
               <w:top w:val="single" w:sz="2" w:space="0" w:color="000001"/>
               <w:left w:val="single" w:sz="2" w:space="0" w:color="000001"/>
@@ -1800,7 +1800,7 @@
             </w:tcBorders>
             <w:shd w:fill="auto" w:val="clear"/>
             <w:tcMar>
-              <w:left w:w="21" w:type="dxa"/>
+              <w:left w:w="18" w:type="dxa"/>
             </w:tcMar>
             <w:vAlign w:val="center"/>
           </w:tcPr>
@@ -1829,7 +1829,7 @@
             </w:tcBorders>
             <w:shd w:fill="auto" w:val="clear"/>
             <w:tcMar>
-              <w:left w:w="21" w:type="dxa"/>
+              <w:left w:w="18" w:type="dxa"/>
             </w:tcMar>
             <w:vAlign w:val="center"/>
           </w:tcPr>
@@ -1856,7 +1856,7 @@
         </w:tc>
         <w:tc>
           <w:tcPr>
-            <w:tcW w:w="6829" w:type="dxa"/>
+            <w:tcW w:w="6828" w:type="dxa"/>
             <w:tcBorders>
               <w:top w:val="single" w:sz="2" w:space="0" w:color="000001"/>
               <w:left w:val="single" w:sz="2" w:space="0" w:color="000001"/>
@@ -1865,7 +1865,7 @@
             </w:tcBorders>
             <w:shd w:fill="auto" w:val="clear"/>
             <w:tcMar>
-              <w:left w:w="21" w:type="dxa"/>
+              <w:left w:w="18" w:type="dxa"/>
             </w:tcMar>
           </w:tcPr>
           <w:p>
@@ -1881,7 +1881,7 @@
         </w:tc>
         <w:tc>
           <w:tcPr>
-            <w:tcW w:w="1166" w:type="dxa"/>
+            <w:tcW w:w="1167" w:type="dxa"/>
             <w:tcBorders>
               <w:top w:val="single" w:sz="2" w:space="0" w:color="000001"/>
               <w:left w:val="single" w:sz="2" w:space="0" w:color="000001"/>
@@ -1892,7 +1892,7 @@
             </w:tcBorders>
             <w:shd w:fill="auto" w:val="clear"/>
             <w:tcMar>
-              <w:left w:w="21" w:type="dxa"/>
+              <w:left w:w="18" w:type="dxa"/>
             </w:tcMar>
             <w:vAlign w:val="center"/>
           </w:tcPr>
@@ -1921,7 +1921,7 @@
             </w:tcBorders>
             <w:shd w:fill="auto" w:val="clear"/>
             <w:tcMar>
-              <w:left w:w="21" w:type="dxa"/>
+              <w:left w:w="18" w:type="dxa"/>
             </w:tcMar>
             <w:vAlign w:val="center"/>
           </w:tcPr>
@@ -1948,7 +1948,7 @@
         </w:tc>
         <w:tc>
           <w:tcPr>
-            <w:tcW w:w="6829" w:type="dxa"/>
+            <w:tcW w:w="6828" w:type="dxa"/>
             <w:tcBorders>
               <w:top w:val="single" w:sz="2" w:space="0" w:color="000001"/>
               <w:left w:val="single" w:sz="2" w:space="0" w:color="000001"/>
@@ -1957,7 +1957,7 @@
             </w:tcBorders>
             <w:shd w:fill="auto" w:val="clear"/>
             <w:tcMar>
-              <w:left w:w="21" w:type="dxa"/>
+              <w:left w:w="18" w:type="dxa"/>
             </w:tcMar>
           </w:tcPr>
           <w:p>
@@ -1973,7 +1973,7 @@
         </w:tc>
         <w:tc>
           <w:tcPr>
-            <w:tcW w:w="1166" w:type="dxa"/>
+            <w:tcW w:w="1167" w:type="dxa"/>
             <w:tcBorders>
               <w:top w:val="single" w:sz="2" w:space="0" w:color="000001"/>
               <w:left w:val="single" w:sz="2" w:space="0" w:color="000001"/>
@@ -1984,7 +1984,7 @@
             </w:tcBorders>
             <w:shd w:fill="auto" w:val="clear"/>
             <w:tcMar>
-              <w:left w:w="21" w:type="dxa"/>
+              <w:left w:w="18" w:type="dxa"/>
             </w:tcMar>
             <w:vAlign w:val="center"/>
           </w:tcPr>
@@ -1996,6 +1996,98 @@
             <w:r>
               <w:rPr/>
               <w:t>2.1</w:t>
+            </w:r>
+          </w:p>
+        </w:tc>
+      </w:tr>
+      <w:tr>
+        <w:trPr/>
+        <w:tc>
+          <w:tcPr>
+            <w:tcW w:w="1980" w:type="dxa"/>
+            <w:tcBorders>
+              <w:top w:val="single" w:sz="2" w:space="0" w:color="000001"/>
+              <w:left w:val="single" w:sz="2" w:space="0" w:color="000001"/>
+              <w:bottom w:val="single" w:sz="2" w:space="0" w:color="000001"/>
+              <w:insideH w:val="single" w:sz="2" w:space="0" w:color="000001"/>
+            </w:tcBorders>
+            <w:shd w:fill="auto" w:val="clear"/>
+            <w:tcMar>
+              <w:left w:w="18" w:type="dxa"/>
+            </w:tcMar>
+            <w:vAlign w:val="center"/>
+          </w:tcPr>
+          <w:p>
+            <w:pPr>
+              <w:pStyle w:val="TableContents"/>
+              <w:rPr/>
+            </w:pPr>
+            <w:r>
+              <w:rPr/>
+              <w:t>April 21</w:t>
+            </w:r>
+            <w:r>
+              <w:rPr>
+                <w:vertAlign w:val="superscript"/>
+              </w:rPr>
+              <w:t>st</w:t>
+            </w:r>
+            <w:r>
+              <w:rPr/>
+              <w:t>, 2018</w:t>
+            </w:r>
+          </w:p>
+        </w:tc>
+        <w:tc>
+          <w:tcPr>
+            <w:tcW w:w="6828" w:type="dxa"/>
+            <w:tcBorders>
+              <w:top w:val="single" w:sz="2" w:space="0" w:color="000001"/>
+              <w:left w:val="single" w:sz="2" w:space="0" w:color="000001"/>
+              <w:bottom w:val="single" w:sz="2" w:space="0" w:color="000001"/>
+              <w:insideH w:val="single" w:sz="2" w:space="0" w:color="000001"/>
+            </w:tcBorders>
+            <w:shd w:fill="auto" w:val="clear"/>
+            <w:tcMar>
+              <w:left w:w="18" w:type="dxa"/>
+            </w:tcMar>
+          </w:tcPr>
+          <w:p>
+            <w:pPr>
+              <w:pStyle w:val="TableContents"/>
+              <w:rPr/>
+            </w:pPr>
+            <w:r>
+              <w:rPr/>
+              <w:t>Added documentation for final JAR product</w:t>
+            </w:r>
+          </w:p>
+        </w:tc>
+        <w:tc>
+          <w:tcPr>
+            <w:tcW w:w="1167" w:type="dxa"/>
+            <w:tcBorders>
+              <w:top w:val="single" w:sz="2" w:space="0" w:color="000001"/>
+              <w:left w:val="single" w:sz="2" w:space="0" w:color="000001"/>
+              <w:bottom w:val="single" w:sz="2" w:space="0" w:color="000001"/>
+              <w:right w:val="single" w:sz="2" w:space="0" w:color="000001"/>
+              <w:insideH w:val="single" w:sz="2" w:space="0" w:color="000001"/>
+              <w:insideV w:val="single" w:sz="2" w:space="0" w:color="000001"/>
+            </w:tcBorders>
+            <w:shd w:fill="auto" w:val="clear"/>
+            <w:tcMar>
+              <w:left w:w="18" w:type="dxa"/>
+            </w:tcMar>
+            <w:vAlign w:val="center"/>
+          </w:tcPr>
+          <w:p>
+            <w:pPr>
+              <w:pStyle w:val="TableContents"/>
+              <w:rPr/>
+            </w:pPr>
+            <w:r>
+              <w:rPr/>
+              <w:t>2.2</w:t>
             </w:r>
           </w:p>
         </w:tc>
@@ -2012,7 +2104,7 @@
             </w:tcBorders>
             <w:shd w:fill="auto" w:val="clear"/>
             <w:tcMar>
-              <w:left w:w="21" w:type="dxa"/>
+              <w:left w:w="18" w:type="dxa"/>
             </w:tcMar>
             <w:vAlign w:val="center"/>
           </w:tcPr>
@@ -2023,13 +2115,13 @@
             </w:pPr>
             <w:r>
               <w:rPr/>
-              <w:t>April 21</w:t>
+              <w:t>April 26</w:t>
             </w:r>
             <w:r>
               <w:rPr>
                 <w:vertAlign w:val="superscript"/>
               </w:rPr>
-              <w:t>st</w:t>
+              <w:t>th</w:t>
             </w:r>
             <w:r>
               <w:rPr/>
@@ -2039,7 +2131,7 @@
         </w:tc>
         <w:tc>
           <w:tcPr>
-            <w:tcW w:w="6829" w:type="dxa"/>
+            <w:tcW w:w="6828" w:type="dxa"/>
             <w:tcBorders>
               <w:left w:val="single" w:sz="2" w:space="0" w:color="000001"/>
               <w:bottom w:val="single" w:sz="2" w:space="0" w:color="000001"/>
@@ -2047,7 +2139,7 @@
             </w:tcBorders>
             <w:shd w:fill="auto" w:val="clear"/>
             <w:tcMar>
-              <w:left w:w="21" w:type="dxa"/>
+              <w:left w:w="18" w:type="dxa"/>
             </w:tcMar>
           </w:tcPr>
           <w:p>
@@ -2057,13 +2149,13 @@
             </w:pPr>
             <w:r>
               <w:rPr/>
-              <w:t>Added documentation for final JAR product</w:t>
+              <w:t>REAL values can be taken care of! Whoo!</w:t>
             </w:r>
           </w:p>
         </w:tc>
         <w:tc>
           <w:tcPr>
-            <w:tcW w:w="1166" w:type="dxa"/>
+            <w:tcW w:w="1167" w:type="dxa"/>
             <w:tcBorders>
               <w:left w:val="single" w:sz="2" w:space="0" w:color="000001"/>
               <w:bottom w:val="single" w:sz="2" w:space="0" w:color="000001"/>
@@ -2073,7 +2165,7 @@
             </w:tcBorders>
             <w:shd w:fill="auto" w:val="clear"/>
             <w:tcMar>
-              <w:left w:w="21" w:type="dxa"/>
+              <w:left w:w="18" w:type="dxa"/>
             </w:tcMar>
             <w:vAlign w:val="center"/>
           </w:tcPr>
@@ -2084,35 +2176,12 @@
             </w:pPr>
             <w:r>
               <w:rPr/>
-              <w:t>2.2</w:t>
+              <w:t>2.3</w:t>
             </w:r>
           </w:p>
         </w:tc>
       </w:tr>
     </w:tbl>
-    <w:p>
-      <w:pPr>
-        <w:pStyle w:val="Normal"/>
-        <w:jc w:val="left"/>
-        <w:rPr>
-          <w:rFonts w:ascii="Times New Roman" w:hAnsi="Times New Roman"/>
-          <w:b/>
-          <w:b/>
-          <w:bCs/>
-          <w:sz w:val="32"/>
-          <w:szCs w:val="32"/>
-        </w:rPr>
-      </w:pPr>
-      <w:r>
-        <w:rPr>
-          <w:rFonts w:ascii="Times New Roman" w:hAnsi="Times New Roman"/>
-          <w:b/>
-          <w:bCs/>
-          <w:sz w:val="32"/>
-          <w:szCs w:val="32"/>
-        </w:rPr>
-      </w:r>
-    </w:p>
     <w:p>
       <w:pPr>
         <w:pStyle w:val="Normal"/>
@@ -2652,7 +2721,7 @@
                 <wp:positionV relativeFrom="paragraph">
                   <wp:posOffset>164465</wp:posOffset>
                 </wp:positionV>
-                <wp:extent cx="816610" cy="1016635"/>
+                <wp:extent cx="817245" cy="1017270"/>
                 <wp:effectExtent l="0" t="0" r="0" b="0"/>
                 <wp:wrapNone/>
                 <wp:docPr id="1" name="graphic1"/>
@@ -2663,7 +2732,7 @@
                       <wps:spPr>
                         <a:xfrm>
                           <a:off x="0" y="0"/>
-                          <a:ext cx="816120" cy="1015920"/>
+                          <a:ext cx="816480" cy="1016640"/>
                         </a:xfrm>
                         <a:prstGeom prst="ellipse">
                           <a:avLst/>
@@ -2690,7 +2759,7 @@
           </mc:Choice>
           <mc:Fallback>
             <w:pict>
-              <v:oval id="shape_0" ID="graphic1" stroked="t" style="position:absolute;margin-left:12.65pt;margin-top:12.95pt;width:64.2pt;height:79.95pt">
+              <v:oval id="shape_0" ID="graphic1" stroked="t" style="position:absolute;margin-left:12.65pt;margin-top:12.95pt;width:64.25pt;height:80pt">
                 <w10:wrap type="none"/>
                 <v:fill o:detectmouseclick="t" on="false"/>
                 <v:stroke color="#3465a4" joinstyle="round" endcap="flat"/>
@@ -2709,7 +2778,7 @@
                 <wp:positionV relativeFrom="paragraph">
                   <wp:posOffset>164465</wp:posOffset>
                 </wp:positionV>
-                <wp:extent cx="816610" cy="1016635"/>
+                <wp:extent cx="817245" cy="1017270"/>
                 <wp:effectExtent l="0" t="0" r="0" b="0"/>
                 <wp:wrapNone/>
                 <wp:docPr id="2" name="graphic2"/>
@@ -2720,7 +2789,7 @@
                       <wps:spPr>
                         <a:xfrm>
                           <a:off x="0" y="0"/>
-                          <a:ext cx="816120" cy="1015920"/>
+                          <a:ext cx="816480" cy="1016640"/>
                         </a:xfrm>
                         <a:prstGeom prst="ellipse">
                           <a:avLst/>
@@ -2747,7 +2816,7 @@
           </mc:Choice>
           <mc:Fallback>
             <w:pict>
-              <v:oval id="shape_0" ID="graphic2" stroked="t" style="position:absolute;margin-left:126.05pt;margin-top:12.95pt;width:64.2pt;height:79.95pt">
+              <v:oval id="shape_0" ID="graphic2" stroked="t" style="position:absolute;margin-left:126.05pt;margin-top:12.95pt;width:64.25pt;height:80pt">
                 <w10:wrap type="none"/>
                 <v:fill o:detectmouseclick="t" on="false"/>
                 <v:stroke color="#3465a4" joinstyle="round" endcap="flat"/>
@@ -2766,7 +2835,7 @@
                 <wp:positionV relativeFrom="paragraph">
                   <wp:posOffset>164465</wp:posOffset>
                 </wp:positionV>
-                <wp:extent cx="816610" cy="1016635"/>
+                <wp:extent cx="817245" cy="1017270"/>
                 <wp:effectExtent l="0" t="0" r="0" b="0"/>
                 <wp:wrapNone/>
                 <wp:docPr id="3" name="graphic3"/>
@@ -2777,7 +2846,7 @@
                       <wps:spPr>
                         <a:xfrm>
                           <a:off x="0" y="0"/>
-                          <a:ext cx="816120" cy="1015920"/>
+                          <a:ext cx="816480" cy="1016640"/>
                         </a:xfrm>
                         <a:prstGeom prst="ellipse">
                           <a:avLst/>
@@ -2804,7 +2873,7 @@
           </mc:Choice>
           <mc:Fallback>
             <w:pict>
-              <v:oval id="shape_0" ID="graphic3" stroked="t" style="position:absolute;margin-left:239.45pt;margin-top:12.95pt;width:64.2pt;height:79.95pt">
+              <v:oval id="shape_0" ID="graphic3" stroked="t" style="position:absolute;margin-left:239.45pt;margin-top:12.95pt;width:64.25pt;height:80pt">
                 <w10:wrap type="none"/>
                 <v:fill o:detectmouseclick="t" on="false"/>
                 <v:stroke color="#3465a4" joinstyle="round" endcap="flat"/>
@@ -2823,7 +2892,7 @@
                 <wp:positionV relativeFrom="paragraph">
                   <wp:posOffset>164465</wp:posOffset>
                 </wp:positionV>
-                <wp:extent cx="816610" cy="1016635"/>
+                <wp:extent cx="817245" cy="1017270"/>
                 <wp:effectExtent l="0" t="0" r="0" b="0"/>
                 <wp:wrapNone/>
                 <wp:docPr id="4" name="graphic4"/>
@@ -2834,7 +2903,7 @@
                       <wps:spPr>
                         <a:xfrm>
                           <a:off x="0" y="0"/>
-                          <a:ext cx="816120" cy="1015920"/>
+                          <a:ext cx="816480" cy="1016640"/>
                         </a:xfrm>
                         <a:prstGeom prst="ellipse">
                           <a:avLst/>
@@ -2861,7 +2930,7 @@
           </mc:Choice>
           <mc:Fallback>
             <w:pict>
-              <v:oval id="shape_0" ID="graphic4" stroked="t" style="position:absolute;margin-left:352.85pt;margin-top:12.95pt;width:64.2pt;height:79.95pt">
+              <v:oval id="shape_0" ID="graphic4" stroked="t" style="position:absolute;margin-left:352.85pt;margin-top:12.95pt;width:64.25pt;height:80pt">
                 <w10:wrap type="none"/>
                 <v:fill o:detectmouseclick="t" on="false"/>
                 <v:stroke color="#3465a4" joinstyle="round" endcap="flat"/>
@@ -2880,7 +2949,7 @@
                 <wp:positionV relativeFrom="paragraph">
                   <wp:posOffset>2684780</wp:posOffset>
                 </wp:positionV>
-                <wp:extent cx="816610" cy="1016635"/>
+                <wp:extent cx="817245" cy="1017270"/>
                 <wp:effectExtent l="0" t="0" r="0" b="0"/>
                 <wp:wrapNone/>
                 <wp:docPr id="5" name="graphic1"/>
@@ -2891,7 +2960,7 @@
                       <wps:spPr>
                         <a:xfrm>
                           <a:off x="0" y="0"/>
-                          <a:ext cx="816120" cy="1015920"/>
+                          <a:ext cx="816480" cy="1016640"/>
                         </a:xfrm>
                         <a:prstGeom prst="ellipse">
                           <a:avLst/>
@@ -2918,7 +2987,7 @@
           </mc:Choice>
           <mc:Fallback>
             <w:pict>
-              <v:oval id="shape_0" ID="graphic1" stroked="t" style="position:absolute;margin-left:41pt;margin-top:211.4pt;width:64.2pt;height:79.95pt">
+              <v:oval id="shape_0" ID="graphic1" stroked="t" style="position:absolute;margin-left:41pt;margin-top:211.4pt;width:64.25pt;height:80pt">
                 <w10:wrap type="none"/>
                 <v:fill o:detectmouseclick="t" on="false"/>
                 <v:stroke color="#3465a4" joinstyle="round" endcap="flat"/>
@@ -2965,7 +3034,7 @@
                 <wp:positionV relativeFrom="paragraph">
                   <wp:posOffset>133985</wp:posOffset>
                 </wp:positionV>
-                <wp:extent cx="551180" cy="116205"/>
+                <wp:extent cx="551815" cy="116205"/>
                 <wp:effectExtent l="0" t="0" r="0" b="0"/>
                 <wp:wrapNone/>
                 <wp:docPr id="6" name="Shape7"/>
@@ -2976,7 +3045,7 @@
                       <wps:spPr>
                         <a:xfrm>
                           <a:off x="0" y="0"/>
-                          <a:ext cx="550440" cy="115560"/>
+                          <a:ext cx="551160" cy="115560"/>
                         </a:xfrm>
                         <a:prstGeom prst="rect">
                           <a:avLst/>
@@ -2997,7 +3066,7 @@
                           <w:p>
                             <w:pPr>
                               <w:pStyle w:val="FrameContents"/>
-                              <w:overflowPunct w:val="false"/>
+                              <w:overflowPunct w:val="true"/>
                               <w:jc w:val="center"/>
                               <w:rPr/>
                             </w:pPr>
@@ -3023,7 +3092,7 @@
           </mc:Choice>
           <mc:Fallback>
             <w:pict>
-              <v:rect id="shape_0" ID="Shape7" stroked="f" style="position:absolute;margin-left:76.4pt;margin-top:10.55pt;width:43.3pt;height:9.05pt">
+              <v:rect id="shape_0" ID="Shape7" stroked="f" style="position:absolute;margin-left:76.4pt;margin-top:10.55pt;width:43.35pt;height:9.05pt">
                 <w10:wrap type="square"/>
                 <v:fill o:detectmouseclick="t" on="false"/>
                 <v:stroke color="#3465a4" joinstyle="round" endcap="flat"/>
@@ -3032,7 +3101,7 @@
                     <w:p>
                       <w:pPr>
                         <w:pStyle w:val="FrameContents"/>
-                        <w:overflowPunct w:val="false"/>
+                        <w:overflowPunct w:val="true"/>
                         <w:jc w:val="center"/>
                         <w:rPr/>
                       </w:pPr>
@@ -3062,7 +3131,7 @@
                 <wp:positionV relativeFrom="paragraph">
                   <wp:posOffset>25400</wp:posOffset>
                 </wp:positionV>
-                <wp:extent cx="551180" cy="233045"/>
+                <wp:extent cx="551815" cy="233045"/>
                 <wp:effectExtent l="0" t="0" r="0" b="0"/>
                 <wp:wrapNone/>
                 <wp:docPr id="8" name="Shape7"/>
@@ -3073,7 +3142,7 @@
                       <wps:spPr>
                         <a:xfrm>
                           <a:off x="0" y="0"/>
-                          <a:ext cx="550440" cy="232560"/>
+                          <a:ext cx="551160" cy="232560"/>
                         </a:xfrm>
                         <a:prstGeom prst="rect">
                           <a:avLst/>
@@ -3094,7 +3163,7 @@
                           <w:p>
                             <w:pPr>
                               <w:pStyle w:val="FrameContents"/>
-                              <w:overflowPunct w:val="false"/>
+                              <w:overflowPunct w:val="true"/>
                               <w:jc w:val="center"/>
                               <w:rPr/>
                             </w:pPr>
@@ -3110,7 +3179,7 @@
                           <w:p>
                             <w:pPr>
                               <w:pStyle w:val="FrameContents"/>
-                              <w:overflowPunct w:val="false"/>
+                              <w:overflowPunct w:val="true"/>
                               <w:jc w:val="center"/>
                               <w:rPr/>
                             </w:pPr>
@@ -3136,7 +3205,7 @@
           </mc:Choice>
           <mc:Fallback>
             <w:pict>
-              <v:rect id="shape_0" ID="Shape7" stroked="f" style="position:absolute;margin-left:189.8pt;margin-top:2pt;width:43.3pt;height:18.25pt">
+              <v:rect id="shape_0" ID="Shape7" stroked="f" style="position:absolute;margin-left:189.8pt;margin-top:2pt;width:43.35pt;height:18.25pt">
                 <w10:wrap type="square"/>
                 <v:fill o:detectmouseclick="t" on="false"/>
                 <v:stroke color="#3465a4" joinstyle="round" endcap="flat"/>
@@ -3145,7 +3214,7 @@
                     <w:p>
                       <w:pPr>
                         <w:pStyle w:val="FrameContents"/>
-                        <w:overflowPunct w:val="false"/>
+                        <w:overflowPunct w:val="true"/>
                         <w:jc w:val="center"/>
                         <w:rPr/>
                       </w:pPr>
@@ -3161,7 +3230,7 @@
                     <w:p>
                       <w:pPr>
                         <w:pStyle w:val="FrameContents"/>
-                        <w:overflowPunct w:val="false"/>
+                        <w:overflowPunct w:val="true"/>
                         <w:jc w:val="center"/>
                         <w:rPr/>
                       </w:pPr>
@@ -3191,7 +3260,7 @@
                 <wp:positionV relativeFrom="paragraph">
                   <wp:posOffset>25400</wp:posOffset>
                 </wp:positionV>
-                <wp:extent cx="551180" cy="233045"/>
+                <wp:extent cx="551815" cy="233045"/>
                 <wp:effectExtent l="0" t="0" r="0" b="0"/>
                 <wp:wrapNone/>
                 <wp:docPr id="10" name="Shape7"/>
@@ -3202,7 +3271,7 @@
                       <wps:spPr>
                         <a:xfrm>
                           <a:off x="0" y="0"/>
-                          <a:ext cx="550440" cy="232560"/>
+                          <a:ext cx="551160" cy="232560"/>
                         </a:xfrm>
                         <a:prstGeom prst="rect">
                           <a:avLst/>
@@ -3223,7 +3292,7 @@
                           <w:p>
                             <w:pPr>
                               <w:pStyle w:val="FrameContents"/>
-                              <w:overflowPunct w:val="false"/>
+                              <w:overflowPunct w:val="true"/>
                               <w:jc w:val="center"/>
                               <w:rPr/>
                             </w:pPr>
@@ -3239,7 +3308,7 @@
                           <w:p>
                             <w:pPr>
                               <w:pStyle w:val="FrameContents"/>
-                              <w:overflowPunct w:val="false"/>
+                              <w:overflowPunct w:val="true"/>
                               <w:jc w:val="center"/>
                               <w:rPr/>
                             </w:pPr>
@@ -3265,7 +3334,7 @@
           </mc:Choice>
           <mc:Fallback>
             <w:pict>
-              <v:rect id="shape_0" ID="Shape7" stroked="f" style="position:absolute;margin-left:303.2pt;margin-top:2pt;width:43.3pt;height:18.25pt">
+              <v:rect id="shape_0" ID="Shape7" stroked="f" style="position:absolute;margin-left:303.2pt;margin-top:2pt;width:43.35pt;height:18.25pt">
                 <w10:wrap type="square"/>
                 <v:fill o:detectmouseclick="t" on="false"/>
                 <v:stroke color="#3465a4" joinstyle="round" endcap="flat"/>
@@ -3274,7 +3343,7 @@
                     <w:p>
                       <w:pPr>
                         <w:pStyle w:val="FrameContents"/>
-                        <w:overflowPunct w:val="false"/>
+                        <w:overflowPunct w:val="true"/>
                         <w:jc w:val="center"/>
                         <w:rPr/>
                       </w:pPr>
@@ -3290,7 +3359,7 @@
                     <w:p>
                       <w:pPr>
                         <w:pStyle w:val="FrameContents"/>
-                        <w:overflowPunct w:val="false"/>
+                        <w:overflowPunct w:val="true"/>
                         <w:jc w:val="center"/>
                         <w:rPr/>
                       </w:pPr>
@@ -3320,7 +3389,7 @@
                 <wp:positionV relativeFrom="paragraph">
                   <wp:posOffset>106680</wp:posOffset>
                 </wp:positionV>
-                <wp:extent cx="551180" cy="116205"/>
+                <wp:extent cx="551815" cy="116205"/>
                 <wp:effectExtent l="0" t="0" r="0" b="0"/>
                 <wp:wrapNone/>
                 <wp:docPr id="12" name="Shape7"/>
@@ -3331,7 +3400,7 @@
                       <wps:spPr>
                         <a:xfrm>
                           <a:off x="0" y="0"/>
-                          <a:ext cx="550440" cy="115560"/>
+                          <a:ext cx="551160" cy="115560"/>
                         </a:xfrm>
                         <a:prstGeom prst="rect">
                           <a:avLst/>
@@ -3352,7 +3421,7 @@
                           <w:p>
                             <w:pPr>
                               <w:pStyle w:val="FrameContents"/>
-                              <w:overflowPunct w:val="false"/>
+                              <w:overflowPunct w:val="true"/>
                               <w:jc w:val="center"/>
                               <w:rPr/>
                             </w:pPr>
@@ -3378,7 +3447,7 @@
           </mc:Choice>
           <mc:Fallback>
             <w:pict>
-              <v:rect id="shape_0" ID="Shape7" stroked="f" style="position:absolute;margin-left:416.6pt;margin-top:8.4pt;width:43.3pt;height:9.05pt">
+              <v:rect id="shape_0" ID="Shape7" stroked="f" style="position:absolute;margin-left:416.6pt;margin-top:8.4pt;width:43.35pt;height:9.05pt">
                 <w10:wrap type="square"/>
                 <v:fill o:detectmouseclick="t" on="false"/>
                 <v:stroke color="#3465a4" joinstyle="round" endcap="flat"/>
@@ -3387,7 +3456,7 @@
                     <w:p>
                       <w:pPr>
                         <w:pStyle w:val="FrameContents"/>
-                        <w:overflowPunct w:val="false"/>
+                        <w:overflowPunct w:val="true"/>
                         <w:jc w:val="center"/>
                         <w:rPr/>
                       </w:pPr>
@@ -3426,7 +3495,7 @@
                 <wp:positionV relativeFrom="paragraph">
                   <wp:posOffset>57785</wp:posOffset>
                 </wp:positionV>
-                <wp:extent cx="435610" cy="151130"/>
+                <wp:extent cx="436245" cy="151765"/>
                 <wp:effectExtent l="0" t="0" r="0" b="0"/>
                 <wp:wrapNone/>
                 <wp:docPr id="14" name="Shape1"/>
@@ -3437,7 +3506,7 @@
                       <wps:spPr>
                         <a:xfrm>
                           <a:off x="0" y="0"/>
-                          <a:ext cx="434880" cy="150480"/>
+                          <a:ext cx="435600" cy="151200"/>
                         </a:xfrm>
                         <a:prstGeom prst="rect">
                           <a:avLst/>
@@ -3458,7 +3527,7 @@
                           <w:p>
                             <w:pPr>
                               <w:pStyle w:val="FrameContents"/>
-                              <w:overflowPunct w:val="false"/>
+                              <w:overflowPunct w:val="true"/>
                               <w:rPr/>
                             </w:pPr>
                             <w:r>
@@ -3482,7 +3551,7 @@
           </mc:Choice>
           <mc:Fallback>
             <w:pict>
-              <v:rect id="shape_0" ID="Shape1" stroked="f" style="position:absolute;margin-left:26.9pt;margin-top:4.55pt;width:34.2pt;height:11.8pt">
+              <v:rect id="shape_0" ID="Shape1" stroked="f" style="position:absolute;margin-left:26.9pt;margin-top:4.55pt;width:34.25pt;height:11.85pt">
                 <w10:wrap type="square"/>
                 <v:fill o:detectmouseclick="t" on="false"/>
                 <v:stroke color="#3465a4" joinstyle="round" endcap="flat"/>
@@ -3491,7 +3560,7 @@
                     <w:p>
                       <w:pPr>
                         <w:pStyle w:val="FrameContents"/>
-                        <w:overflowPunct w:val="false"/>
+                        <w:overflowPunct w:val="true"/>
                         <w:rPr/>
                       </w:pPr>
                       <w:r>
@@ -3519,7 +3588,7 @@
                 <wp:positionV relativeFrom="paragraph">
                   <wp:posOffset>635</wp:posOffset>
                 </wp:positionV>
-                <wp:extent cx="681355" cy="292735"/>
+                <wp:extent cx="681990" cy="292735"/>
                 <wp:effectExtent l="0" t="0" r="0" b="0"/>
                 <wp:wrapNone/>
                 <wp:docPr id="16" name="Shape1"/>
@@ -3530,7 +3599,7 @@
                       <wps:spPr>
                         <a:xfrm>
                           <a:off x="0" y="0"/>
-                          <a:ext cx="680760" cy="291960"/>
+                          <a:ext cx="681480" cy="291960"/>
                         </a:xfrm>
                         <a:prstGeom prst="rect">
                           <a:avLst/>
@@ -3551,7 +3620,7 @@
                           <w:p>
                             <w:pPr>
                               <w:pStyle w:val="FrameContents"/>
-                              <w:overflowPunct w:val="false"/>
+                              <w:overflowPunct w:val="true"/>
                               <w:jc w:val="center"/>
                               <w:rPr/>
                             </w:pPr>
@@ -3566,7 +3635,7 @@
                           <w:p>
                             <w:pPr>
                               <w:pStyle w:val="FrameContents"/>
-                              <w:overflowPunct w:val="false"/>
+                              <w:overflowPunct w:val="true"/>
                               <w:jc w:val="center"/>
                               <w:rPr/>
                             </w:pPr>
@@ -3591,7 +3660,7 @@
           </mc:Choice>
           <mc:Fallback>
             <w:pict>
-              <v:rect id="shape_0" ID="Shape1" stroked="f" style="position:absolute;margin-left:132.95pt;margin-top:0.05pt;width:53.55pt;height:22.95pt">
+              <v:rect id="shape_0" ID="Shape1" stroked="f" style="position:absolute;margin-left:132.95pt;margin-top:0.05pt;width:53.6pt;height:22.95pt">
                 <w10:wrap type="square"/>
                 <v:fill o:detectmouseclick="t" on="false"/>
                 <v:stroke color="#3465a4" joinstyle="round" endcap="flat"/>
@@ -3600,7 +3669,7 @@
                     <w:p>
                       <w:pPr>
                         <w:pStyle w:val="FrameContents"/>
-                        <w:overflowPunct w:val="false"/>
+                        <w:overflowPunct w:val="true"/>
                         <w:jc w:val="center"/>
                         <w:rPr/>
                       </w:pPr>
@@ -3615,7 +3684,7 @@
                     <w:p>
                       <w:pPr>
                         <w:pStyle w:val="FrameContents"/>
-                        <w:overflowPunct w:val="false"/>
+                        <w:overflowPunct w:val="true"/>
                         <w:jc w:val="center"/>
                         <w:rPr/>
                       </w:pPr>
@@ -3644,7 +3713,7 @@
                 <wp:positionV relativeFrom="paragraph">
                   <wp:posOffset>635</wp:posOffset>
                 </wp:positionV>
-                <wp:extent cx="681355" cy="292735"/>
+                <wp:extent cx="681990" cy="292735"/>
                 <wp:effectExtent l="0" t="0" r="0" b="0"/>
                 <wp:wrapNone/>
                 <wp:docPr id="18" name="Shape1"/>
@@ -3655,7 +3724,7 @@
                       <wps:spPr>
                         <a:xfrm>
                           <a:off x="0" y="0"/>
-                          <a:ext cx="680760" cy="291960"/>
+                          <a:ext cx="681480" cy="291960"/>
                         </a:xfrm>
                         <a:prstGeom prst="rect">
                           <a:avLst/>
@@ -3676,7 +3745,7 @@
                           <w:p>
                             <w:pPr>
                               <w:pStyle w:val="FrameContents"/>
-                              <w:overflowPunct w:val="false"/>
+                              <w:overflowPunct w:val="true"/>
                               <w:jc w:val="center"/>
                               <w:rPr/>
                             </w:pPr>
@@ -3691,7 +3760,7 @@
                           <w:p>
                             <w:pPr>
                               <w:pStyle w:val="FrameContents"/>
-                              <w:overflowPunct w:val="false"/>
+                              <w:overflowPunct w:val="true"/>
                               <w:jc w:val="center"/>
                               <w:rPr/>
                             </w:pPr>
@@ -3716,7 +3785,7 @@
           </mc:Choice>
           <mc:Fallback>
             <w:pict>
-              <v:rect id="shape_0" ID="Shape1" stroked="f" style="position:absolute;margin-left:246.35pt;margin-top:0.05pt;width:53.55pt;height:22.95pt">
+              <v:rect id="shape_0" ID="Shape1" stroked="f" style="position:absolute;margin-left:246.35pt;margin-top:0.05pt;width:53.6pt;height:22.95pt">
                 <w10:wrap type="square"/>
                 <v:fill o:detectmouseclick="t" on="false"/>
                 <v:stroke color="#3465a4" joinstyle="round" endcap="flat"/>
@@ -3725,7 +3794,7 @@
                     <w:p>
                       <w:pPr>
                         <w:pStyle w:val="FrameContents"/>
-                        <w:overflowPunct w:val="false"/>
+                        <w:overflowPunct w:val="true"/>
                         <w:jc w:val="center"/>
                         <w:rPr/>
                       </w:pPr>
@@ -3740,7 +3809,7 @@
                     <w:p>
                       <w:pPr>
                         <w:pStyle w:val="FrameContents"/>
-                        <w:overflowPunct w:val="false"/>
+                        <w:overflowPunct w:val="true"/>
                         <w:jc w:val="center"/>
                         <w:rPr/>
                       </w:pPr>
@@ -3769,7 +3838,7 @@
                 <wp:positionV relativeFrom="paragraph">
                   <wp:posOffset>635</wp:posOffset>
                 </wp:positionV>
-                <wp:extent cx="681355" cy="292735"/>
+                <wp:extent cx="681990" cy="292735"/>
                 <wp:effectExtent l="0" t="0" r="0" b="0"/>
                 <wp:wrapNone/>
                 <wp:docPr id="20" name="Shape1"/>
@@ -3780,7 +3849,7 @@
                       <wps:spPr>
                         <a:xfrm>
                           <a:off x="0" y="0"/>
-                          <a:ext cx="680760" cy="291960"/>
+                          <a:ext cx="681480" cy="291960"/>
                         </a:xfrm>
                         <a:prstGeom prst="rect">
                           <a:avLst/>
@@ -3801,7 +3870,7 @@
                           <w:p>
                             <w:pPr>
                               <w:pStyle w:val="FrameContents"/>
-                              <w:overflowPunct w:val="false"/>
+                              <w:overflowPunct w:val="true"/>
                               <w:jc w:val="center"/>
                               <w:rPr/>
                             </w:pPr>
@@ -3816,7 +3885,7 @@
                           <w:p>
                             <w:pPr>
                               <w:pStyle w:val="FrameContents"/>
-                              <w:overflowPunct w:val="false"/>
+                              <w:overflowPunct w:val="true"/>
                               <w:jc w:val="center"/>
                               <w:rPr/>
                             </w:pPr>
@@ -3841,7 +3910,7 @@
           </mc:Choice>
           <mc:Fallback>
             <w:pict>
-              <v:rect id="shape_0" ID="Shape1" stroked="f" style="position:absolute;margin-left:359.75pt;margin-top:0.05pt;width:53.55pt;height:22.95pt">
+              <v:rect id="shape_0" ID="Shape1" stroked="f" style="position:absolute;margin-left:359.75pt;margin-top:0.05pt;width:53.6pt;height:22.95pt">
                 <w10:wrap type="square"/>
                 <v:fill o:detectmouseclick="t" on="false"/>
                 <v:stroke color="#3465a4" joinstyle="round" endcap="flat"/>
@@ -3850,7 +3919,7 @@
                     <w:p>
                       <w:pPr>
                         <w:pStyle w:val="FrameContents"/>
-                        <w:overflowPunct w:val="false"/>
+                        <w:overflowPunct w:val="true"/>
                         <w:jc w:val="center"/>
                         <w:rPr/>
                       </w:pPr>
@@ -3865,7 +3934,7 @@
                     <w:p>
                       <w:pPr>
                         <w:pStyle w:val="FrameContents"/>
-                        <w:overflowPunct w:val="false"/>
+                        <w:overflowPunct w:val="true"/>
                         <w:jc w:val="center"/>
                         <w:rPr/>
                       </w:pPr>
@@ -3892,9 +3961,9 @@
                   <wp:posOffset>970280</wp:posOffset>
                 </wp:positionH>
                 <wp:positionV relativeFrom="paragraph">
-                  <wp:posOffset>182880</wp:posOffset>
+                  <wp:posOffset>189865</wp:posOffset>
                 </wp:positionV>
-                <wp:extent cx="637540" cy="13970"/>
+                <wp:extent cx="638175" cy="14605"/>
                 <wp:effectExtent l="0" t="0" r="0" b="0"/>
                 <wp:wrapNone/>
                 <wp:docPr id="22" name="Shape4"/>
@@ -3905,7 +3974,7 @@
                       <wps:spPr>
                         <a:xfrm flipV="1">
                           <a:off x="0" y="0"/>
-                          <a:ext cx="636840" cy="6840"/>
+                          <a:ext cx="637560" cy="6480"/>
                         </a:xfrm>
                         <a:prstGeom prst="line">
                           <a:avLst/>
@@ -3932,7 +4001,7 @@
           </mc:Choice>
           <mc:Fallback>
             <w:pict>
-              <v:line id="shape_0" from="76.4pt,14.15pt" to="126.5pt,14.65pt" ID="Shape4" stroked="t" style="position:absolute;flip:y">
+              <v:line id="shape_0" from="76.4pt,14.7pt" to="126.55pt,15.15pt" ID="Shape4" stroked="t" style="position:absolute;flip:y">
                 <v:stroke color="#3465a4" endarrow="block" endarrowwidth="medium" endarrowlength="medium" joinstyle="round" endcap="flat"/>
                 <v:fill o:detectmouseclick="t" on="false"/>
               </v:line>
@@ -3948,9 +4017,9 @@
                   <wp:posOffset>2410460</wp:posOffset>
                 </wp:positionH>
                 <wp:positionV relativeFrom="paragraph">
-                  <wp:posOffset>182880</wp:posOffset>
+                  <wp:posOffset>189865</wp:posOffset>
                 </wp:positionV>
-                <wp:extent cx="637540" cy="13970"/>
+                <wp:extent cx="638175" cy="14605"/>
                 <wp:effectExtent l="0" t="0" r="0" b="0"/>
                 <wp:wrapNone/>
                 <wp:docPr id="23" name="Shape4"/>
@@ -3961,7 +4030,7 @@
                       <wps:spPr>
                         <a:xfrm flipV="1">
                           <a:off x="0" y="0"/>
-                          <a:ext cx="636840" cy="6840"/>
+                          <a:ext cx="637560" cy="6480"/>
                         </a:xfrm>
                         <a:prstGeom prst="line">
                           <a:avLst/>
@@ -3988,7 +4057,7 @@
           </mc:Choice>
           <mc:Fallback>
             <w:pict>
-              <v:line id="shape_0" from="189.8pt,14.15pt" to="239.9pt,14.65pt" ID="Shape4" stroked="t" style="position:absolute;flip:y">
+              <v:line id="shape_0" from="189.8pt,14.7pt" to="239.95pt,15.15pt" ID="Shape4" stroked="t" style="position:absolute;flip:y">
                 <v:stroke color="#3465a4" endarrow="block" endarrowwidth="medium" endarrowlength="medium" joinstyle="round" endcap="flat"/>
                 <v:fill o:detectmouseclick="t" on="false"/>
               </v:line>
@@ -4004,9 +4073,9 @@
                   <wp:posOffset>3850640</wp:posOffset>
                 </wp:positionH>
                 <wp:positionV relativeFrom="paragraph">
-                  <wp:posOffset>182880</wp:posOffset>
+                  <wp:posOffset>189865</wp:posOffset>
                 </wp:positionV>
-                <wp:extent cx="637540" cy="13970"/>
+                <wp:extent cx="638175" cy="14605"/>
                 <wp:effectExtent l="0" t="0" r="0" b="0"/>
                 <wp:wrapNone/>
                 <wp:docPr id="24" name="Shape4"/>
@@ -4017,7 +4086,7 @@
                       <wps:spPr>
                         <a:xfrm flipV="1">
                           <a:off x="0" y="0"/>
-                          <a:ext cx="636840" cy="6840"/>
+                          <a:ext cx="637560" cy="6480"/>
                         </a:xfrm>
                         <a:prstGeom prst="line">
                           <a:avLst/>
@@ -4044,7 +4113,7 @@
           </mc:Choice>
           <mc:Fallback>
             <w:pict>
-              <v:line id="shape_0" from="303.2pt,14.15pt" to="353.3pt,14.65pt" ID="Shape4" stroked="t" style="position:absolute;flip:y">
+              <v:line id="shape_0" from="303.2pt,14.7pt" to="353.35pt,15.15pt" ID="Shape4" stroked="t" style="position:absolute;flip:y">
                 <v:stroke color="#3465a4" endarrow="block" endarrowwidth="medium" endarrowlength="medium" joinstyle="round" endcap="flat"/>
                 <v:fill o:detectmouseclick="t" on="false"/>
               </v:line>
@@ -4060,9 +4129,9 @@
                   <wp:posOffset>5290820</wp:posOffset>
                 </wp:positionH>
                 <wp:positionV relativeFrom="paragraph">
-                  <wp:posOffset>182880</wp:posOffset>
+                  <wp:posOffset>189865</wp:posOffset>
                 </wp:positionV>
-                <wp:extent cx="637540" cy="13970"/>
+                <wp:extent cx="638175" cy="14605"/>
                 <wp:effectExtent l="0" t="0" r="0" b="0"/>
                 <wp:wrapNone/>
                 <wp:docPr id="25" name="Shape4"/>
@@ -4073,7 +4142,7 @@
                       <wps:spPr>
                         <a:xfrm flipV="1">
                           <a:off x="0" y="0"/>
-                          <a:ext cx="636840" cy="6840"/>
+                          <a:ext cx="637560" cy="6480"/>
                         </a:xfrm>
                         <a:prstGeom prst="line">
                           <a:avLst/>
@@ -4100,7 +4169,7 @@
           </mc:Choice>
           <mc:Fallback>
             <w:pict>
-              <v:line id="shape_0" from="416.6pt,14.15pt" to="466.7pt,14.65pt" ID="Shape4" stroked="t" style="position:absolute;flip:y">
+              <v:line id="shape_0" from="416.6pt,14.7pt" to="466.75pt,15.15pt" ID="Shape4" stroked="t" style="position:absolute;flip:y">
                 <v:stroke color="#3465a4" endarrow="block" endarrowwidth="medium" endarrowlength="medium" joinstyle="round" endcap="flat"/>
                 <v:fill o:detectmouseclick="t" on="false"/>
               </v:line>
@@ -4155,12 +4224,12 @@
               <wp:anchor behindDoc="0" distT="0" distB="0" distL="0" distR="0" simplePos="0" locked="0" layoutInCell="1" allowOverlap="1" relativeHeight="20">
                 <wp:simplePos x="0" y="0"/>
                 <wp:positionH relativeFrom="column">
-                  <wp:posOffset>2303145</wp:posOffset>
+                  <wp:posOffset>2303780</wp:posOffset>
                 </wp:positionH>
                 <wp:positionV relativeFrom="paragraph">
-                  <wp:posOffset>66675</wp:posOffset>
+                  <wp:posOffset>67310</wp:posOffset>
                 </wp:positionV>
-                <wp:extent cx="113030" cy="250825"/>
+                <wp:extent cx="113665" cy="252730"/>
                 <wp:effectExtent l="0" t="0" r="0" b="0"/>
                 <wp:wrapNone/>
                 <wp:docPr id="26" name="Shape5"/>
@@ -4171,7 +4240,7 @@
                       <wps:spPr>
                         <a:xfrm>
                           <a:off x="0" y="0"/>
-                          <a:ext cx="113040" cy="251640"/>
+                          <a:ext cx="113040" cy="250920"/>
                         </a:xfrm>
                         <a:prstGeom prst="line">
                           <a:avLst/>
@@ -4199,7 +4268,7 @@
           </mc:Choice>
           <mc:Fallback>
             <w:pict>
-              <v:line id="shape_0" from="175pt,7.05pt" to="183.85pt,26.8pt" ID="Shape5" stroked="t" style="position:absolute">
+              <v:line id="shape_0" from="175pt,7.1pt" to="183.85pt,26.8pt" ID="Shape5" stroked="t" style="position:absolute">
                 <v:stroke color="#3465a4" startarrow="block" endarrow="block" startarrowwidth="medium" startarrowlength="medium" endarrowwidth="medium" endarrowlength="medium" joinstyle="round" endcap="flat"/>
                 <v:fill o:detectmouseclick="t" on="false"/>
               </v:line>
@@ -4212,12 +4281,12 @@
               <wp:anchor behindDoc="0" distT="0" distB="0" distL="0" distR="0" simplePos="0" locked="0" layoutInCell="1" allowOverlap="1" relativeHeight="21">
                 <wp:simplePos x="0" y="0"/>
                 <wp:positionH relativeFrom="column">
-                  <wp:posOffset>3134360</wp:posOffset>
+                  <wp:posOffset>3133090</wp:posOffset>
                 </wp:positionH>
                 <wp:positionV relativeFrom="paragraph">
-                  <wp:posOffset>13335</wp:posOffset>
+                  <wp:posOffset>22860</wp:posOffset>
                 </wp:positionV>
-                <wp:extent cx="160020" cy="307340"/>
+                <wp:extent cx="161925" cy="306070"/>
                 <wp:effectExtent l="0" t="0" r="0" b="0"/>
                 <wp:wrapNone/>
                 <wp:docPr id="27" name="Shape6"/>
@@ -4228,7 +4297,7 @@
                       <wps:spPr>
                         <a:xfrm flipV="1">
                           <a:off x="0" y="0"/>
-                          <a:ext cx="159480" cy="304200"/>
+                          <a:ext cx="161280" cy="307440"/>
                         </a:xfrm>
                         <a:prstGeom prst="line">
                           <a:avLst/>
@@ -4256,7 +4325,7 @@
           </mc:Choice>
           <mc:Fallback>
             <w:pict>
-              <v:line id="shape_0" from="239.5pt,2pt" to="252pt,25.9pt" ID="Shape6" stroked="t" style="position:absolute;flip:y">
+              <v:line id="shape_0" from="239.45pt,2.65pt" to="252.1pt,26.8pt" ID="Shape6" stroked="t" style="position:absolute;flip:y">
                 <v:stroke color="#3465a4" startarrow="block" endarrow="block" startarrowwidth="medium" startarrowlength="medium" endarrowwidth="medium" endarrowlength="medium" joinstyle="round" endcap="flat"/>
                 <v:fill o:detectmouseclick="t" on="false"/>
               </v:line>
@@ -4288,7 +4357,7 @@
                 <wp:positionV relativeFrom="paragraph">
                   <wp:posOffset>165735</wp:posOffset>
                 </wp:positionV>
-                <wp:extent cx="979170" cy="455295"/>
+                <wp:extent cx="979805" cy="455930"/>
                 <wp:effectExtent l="0" t="0" r="0" b="0"/>
                 <wp:wrapNone/>
                 <wp:docPr id="28" name="Shape2"/>
@@ -4299,7 +4368,7 @@
                       <wps:spPr>
                         <a:xfrm>
                           <a:off x="0" y="0"/>
-                          <a:ext cx="978480" cy="454680"/>
+                          <a:ext cx="979200" cy="455400"/>
                         </a:xfrm>
                         <a:prstGeom prst="rect">
                           <a:avLst/>
@@ -4326,7 +4395,7 @@
           </mc:Choice>
           <mc:Fallback>
             <w:pict>
-              <v:rect id="shape_0" ID="Shape2" stroked="t" style="position:absolute;margin-left:175pt;margin-top:13.05pt;width:77pt;height:35.75pt">
+              <v:rect id="shape_0" ID="Shape2" stroked="t" style="position:absolute;margin-left:175pt;margin-top:13.05pt;width:77.05pt;height:35.8pt">
                 <w10:wrap type="none"/>
                 <v:fill o:detectmouseclick="t" on="false"/>
                 <v:stroke color="#3465a4" joinstyle="round" endcap="flat"/>
@@ -4354,7 +4423,7 @@
                 <wp:positionV relativeFrom="paragraph">
                   <wp:posOffset>172085</wp:posOffset>
                 </wp:positionV>
-                <wp:extent cx="759460" cy="151130"/>
+                <wp:extent cx="760095" cy="151765"/>
                 <wp:effectExtent l="0" t="0" r="0" b="0"/>
                 <wp:wrapNone/>
                 <wp:docPr id="29" name="Shape3"/>
@@ -4365,7 +4434,7 @@
                       <wps:spPr>
                         <a:xfrm>
                           <a:off x="0" y="0"/>
-                          <a:ext cx="758880" cy="150480"/>
+                          <a:ext cx="759600" cy="151200"/>
                         </a:xfrm>
                         <a:prstGeom prst="rect">
                           <a:avLst/>
@@ -4395,7 +4464,7 @@
                               </w:rPr>
                               <w:t>Symbol Table</w:t>
                               <w:pict>
-                                <v:rect id="shape_0" ID="Frame13" stroked="f" style="position:absolute;margin-left:124.25pt;margin-top:141.95pt;width:69.7pt;height:24.6pt">
+                                <v:rect id="shape_0" ID="graphic1" stroked="f" style="position:absolute;margin-left:135.45pt;margin-top:81.55pt;width:59.15pt;height:32.4pt">
                                   <w10:wrap type="square"/>
                                   <v:fill o:detectmouseclick="t" on="false"/>
                                   <v:stroke color="#3465a4" joinstyle="round" endcap="flat"/>
@@ -4404,7 +4473,7 @@
                                       <w:p>
                                         <w:pPr>
                                           <w:pStyle w:val="FrameContents"/>
-                                          <w:overflowPunct w:val="false"/>
+                                          <w:overflowPunct w:val="true"/>
                                           <w:jc w:val="center"/>
                                           <w:rPr/>
                                         </w:pPr>
@@ -4413,7 +4482,22 @@
                                             <w:color w:val="00000A"/>
                                             <w:sz w:val="20"/>
                                           </w:rPr>
-                                          <w:t>SymbolTable</w:t>
+                                          <w:t>Assembly</w:t>
+                                        </w:r>
+                                      </w:p>
+                                      <w:p>
+                                        <w:pPr>
+                                          <w:pStyle w:val="FrameContents"/>
+                                          <w:overflowPunct w:val="true"/>
+                                          <w:jc w:val="center"/>
+                                          <w:rPr/>
+                                        </w:pPr>
+                                        <w:r>
+                                          <w:rPr>
+                                            <w:color w:val="00000A"/>
+                                            <w:sz w:val="20"/>
+                                          </w:rPr>
+                                          <w:t>Language</w:t>
                                         </w:r>
                                       </w:p>
                                     </w:txbxContent>
@@ -4431,7 +4515,7 @@
                                       <wp:positionV relativeFrom="paragraph">
                                         <wp:posOffset>1556385</wp:posOffset>
                                       </wp:positionV>
-                                      <wp:extent cx="757555" cy="149225"/>
+                                      <wp:extent cx="758190" cy="149860"/>
                                       <wp:effectExtent l="0" t="0" r="0" b="0"/>
                                       <wp:wrapSquare wrapText="bothSides"/>
                                       <wp:docPr id="32" name="Frame13"/>
@@ -4442,7 +4526,7 @@
                                             <wps:spPr>
                                               <a:xfrm>
                                                 <a:off x="0" y="0"/>
-                                                <a:ext cx="757080" cy="148680"/>
+                                                <a:ext cx="757440" cy="149400"/>
                                               </a:xfrm>
                                               <a:prstGeom prst="rect">
                                                 <a:avLst/>
@@ -4463,7 +4547,7 @@
                                                 <w:p>
                                                   <w:pPr>
                                                     <w:pStyle w:val="FrameContents"/>
-                                                    <w:overflowPunct w:val="false"/>
+                                                    <w:overflowPunct w:val="true"/>
                                                     <w:jc w:val="center"/>
                                                     <w:rPr/>
                                                   </w:pPr>
@@ -4488,7 +4572,7 @@
                                 </mc:Choice>
                                 <mc:Fallback>
                                   <w:pict>
-                                    <v:rect id="shape_0" ID="Frame13" stroked="f" style="position:absolute;margin-left:-10.9pt;margin-top:122.55pt;width:59.55pt;height:11.65pt">
+                                    <v:rect id="shape_0" ID="Frame13" stroked="f" style="position:absolute;margin-left:-10.9pt;margin-top:122.55pt;width:59.6pt;height:11.7pt">
                                       <w10:wrap type="square"/>
                                       <v:fill o:detectmouseclick="t" on="false"/>
                                       <v:stroke color="#3465a4" joinstyle="round" endcap="flat"/>
@@ -4497,7 +4581,7 @@
                                           <w:p>
                                             <w:pPr>
                                               <w:pStyle w:val="FrameContents"/>
-                                              <w:overflowPunct w:val="false"/>
+                                              <w:overflowPunct w:val="true"/>
                                               <w:jc w:val="center"/>
                                               <w:rPr/>
                                             </w:pPr>
@@ -4523,12 +4607,12 @@
                                     <wp:anchor behindDoc="0" distT="0" distB="0" distL="114300" distR="114300" simplePos="0" locked="0" layoutInCell="1" allowOverlap="1" relativeHeight="3">
                                       <wp:simplePos x="0" y="0"/>
                                       <wp:positionH relativeFrom="column">
-                                        <wp:posOffset>1720215</wp:posOffset>
+                                        <wp:posOffset>1577975</wp:posOffset>
                                       </wp:positionH>
                                       <wp:positionV relativeFrom="paragraph">
-                                        <wp:posOffset>1035685</wp:posOffset>
+                                        <wp:posOffset>1802765</wp:posOffset>
                                       </wp:positionV>
-                                      <wp:extent cx="751840" cy="412115"/>
+                                      <wp:extent cx="885190" cy="312420"/>
                                       <wp:effectExtent l="0" t="0" r="0" b="0"/>
                                       <wp:wrapSquare wrapText="bothSides"/>
                                       <wp:docPr id="34" name=""/>
@@ -4539,7 +4623,7 @@
                                             <wps:spPr>
                                               <a:xfrm>
                                                 <a:off x="0" y="0"/>
-                                                <a:ext cx="751840" cy="412115"/>
+                                                <a:ext cx="885190" cy="312420"/>
                                               </a:xfrm>
                                               <a:prstGeom prst="rect"/>
                                             </wps:spPr>
@@ -4548,7 +4632,7 @@
                                                 <w:p>
                                                   <w:pPr>
                                                     <w:pStyle w:val="FrameContents"/>
-                                                    <w:overflowPunct w:val="false"/>
+                                                    <w:overflowPunct w:val="true"/>
                                                     <w:jc w:val="center"/>
                                                     <w:rPr/>
                                                   </w:pPr>
@@ -4557,22 +4641,7 @@
                                                       <w:color w:val="00000A"/>
                                                       <w:sz w:val="20"/>
                                                     </w:rPr>
-                                                    <w:t>Assembly</w:t>
-                                                  </w:r>
-                                                </w:p>
-                                                <w:p>
-                                                  <w:pPr>
-                                                    <w:pStyle w:val="FrameContents"/>
-                                                    <w:overflowPunct w:val="false"/>
-                                                    <w:jc w:val="center"/>
-                                                    <w:rPr/>
-                                                  </w:pPr>
-                                                  <w:r>
-                                                    <w:rPr>
-                                                      <w:color w:val="00000A"/>
-                                                      <w:sz w:val="20"/>
-                                                    </w:rPr>
-                                                    <w:t>Language</w:t>
+                                                    <w:t>SymbolTable</w:t>
                                                   </w:r>
                                                 </w:p>
                                               </w:txbxContent>
@@ -4588,13 +4657,13 @@
                                 </mc:Choice>
                                 <mc:Fallback>
                                   <w:pict>
-                                    <v:rect stroked="f" strokeweight="0pt" style="position:absolute;rotation:0;width:59.2pt;height:32.45pt;mso-wrap-distance-left:9pt;mso-wrap-distance-right:9pt;mso-wrap-distance-top:0pt;mso-wrap-distance-bottom:0pt;margin-top:81.55pt;mso-position-vertical-relative:text;margin-left:135.45pt;mso-position-horizontal-relative:text">
+                                    <v:rect stroked="f" strokeweight="0pt" style="position:absolute;rotation:0;width:69.7pt;height:24.6pt;mso-wrap-distance-left:9pt;mso-wrap-distance-right:9pt;mso-wrap-distance-top:0pt;mso-wrap-distance-bottom:0pt;margin-top:141.95pt;mso-position-vertical-relative:text;margin-left:124.25pt;mso-position-horizontal-relative:text">
                                       <v:textbox>
                                         <w:txbxContent>
                                           <w:p>
                                             <w:pPr>
                                               <w:pStyle w:val="FrameContents"/>
-                                              <w:overflowPunct w:val="false"/>
+                                              <w:overflowPunct w:val="true"/>
                                               <w:jc w:val="center"/>
                                               <w:rPr/>
                                             </w:pPr>
@@ -4603,22 +4672,7 @@
                                                 <w:color w:val="00000A"/>
                                                 <w:sz w:val="20"/>
                                               </w:rPr>
-                                              <w:t>Assembly</w:t>
-                                            </w:r>
-                                          </w:p>
-                                          <w:p>
-                                            <w:pPr>
-                                              <w:pStyle w:val="FrameContents"/>
-                                              <w:overflowPunct w:val="false"/>
-                                              <w:jc w:val="center"/>
-                                              <w:rPr/>
-                                            </w:pPr>
-                                            <w:r>
-                                              <w:rPr>
-                                                <w:color w:val="00000A"/>
-                                                <w:sz w:val="20"/>
-                                              </w:rPr>
-                                              <w:t>Language</w:t>
+                                              <w:t>SymbolTable</w:t>
                                             </w:r>
                                           </w:p>
                                         </w:txbxContent>
@@ -4643,7 +4697,7 @@
           </mc:Choice>
           <mc:Fallback>
             <w:pict>
-              <v:rect id="shape_0" ID="Shape3" stroked="f" style="position:absolute;margin-left:183.8pt;margin-top:13.55pt;width:59.7pt;height:11.8pt">
+              <v:rect id="shape_0" ID="Shape3" stroked="f" style="position:absolute;margin-left:183.8pt;margin-top:13.55pt;width:59.75pt;height:11.85pt">
                 <w10:wrap type="square"/>
                 <v:fill o:detectmouseclick="t" on="false"/>
                 <v:stroke color="#3465a4" joinstyle="round" endcap="flat"/>
@@ -4661,7 +4715,7 @@
                         </w:rPr>
                         <w:t>Symbol Table</w:t>
                         <w:pict>
-                          <v:rect id="shape_0" ID="Frame13" stroked="f" style="position:absolute;margin-left:124.25pt;margin-top:141.95pt;width:69.7pt;height:24.6pt">
+                          <v:rect id="shape_0" ID="graphic1" stroked="f" style="position:absolute;margin-left:135.45pt;margin-top:81.55pt;width:59.15pt;height:32.4pt">
                             <w10:wrap type="square"/>
                             <v:fill o:detectmouseclick="t" on="false"/>
                             <v:stroke color="#3465a4" joinstyle="round" endcap="flat"/>
@@ -4670,7 +4724,7 @@
                                 <w:p>
                                   <w:pPr>
                                     <w:pStyle w:val="FrameContents"/>
-                                    <w:overflowPunct w:val="false"/>
+                                    <w:overflowPunct w:val="true"/>
                                     <w:jc w:val="center"/>
                                     <w:rPr/>
                                   </w:pPr>
@@ -4679,7 +4733,22 @@
                                       <w:color w:val="00000A"/>
                                       <w:sz w:val="20"/>
                                     </w:rPr>
-                                    <w:t>SymbolTable</w:t>
+                                    <w:t>Assembly</w:t>
+                                  </w:r>
+                                </w:p>
+                                <w:p>
+                                  <w:pPr>
+                                    <w:pStyle w:val="FrameContents"/>
+                                    <w:overflowPunct w:val="true"/>
+                                    <w:jc w:val="center"/>
+                                    <w:rPr/>
+                                  </w:pPr>
+                                  <w:r>
+                                    <w:rPr>
+                                      <w:color w:val="00000A"/>
+                                      <w:sz w:val="20"/>
+                                    </w:rPr>
+                                    <w:t>Language</w:t>
                                   </w:r>
                                 </w:p>
                               </w:txbxContent>
@@ -4697,7 +4766,7 @@
                                 <wp:positionV relativeFrom="paragraph">
                                   <wp:posOffset>1556385</wp:posOffset>
                                 </wp:positionV>
-                                <wp:extent cx="757555" cy="149225"/>
+                                <wp:extent cx="758190" cy="149860"/>
                                 <wp:effectExtent l="0" t="0" r="0" b="0"/>
                                 <wp:wrapSquare wrapText="bothSides"/>
                                 <wp:docPr id="36" name="Frame13"/>
@@ -4708,7 +4777,7 @@
                                       <wps:spPr>
                                         <a:xfrm>
                                           <a:off x="0" y="0"/>
-                                          <a:ext cx="757080" cy="148680"/>
+                                          <a:ext cx="757440" cy="149400"/>
                                         </a:xfrm>
                                         <a:prstGeom prst="rect">
                                           <a:avLst/>
@@ -4729,7 +4798,7 @@
                                           <w:p>
                                             <w:pPr>
                                               <w:pStyle w:val="FrameContents"/>
-                                              <w:overflowPunct w:val="false"/>
+                                              <w:overflowPunct w:val="true"/>
                                               <w:jc w:val="center"/>
                                               <w:rPr/>
                                             </w:pPr>
@@ -4754,7 +4823,7 @@
                           </mc:Choice>
                           <mc:Fallback>
                             <w:pict>
-                              <v:rect id="shape_0" ID="Frame13" stroked="f" style="position:absolute;margin-left:-10.9pt;margin-top:122.55pt;width:59.55pt;height:11.65pt">
+                              <v:rect id="shape_0" ID="Frame13" stroked="f" style="position:absolute;margin-left:-10.9pt;margin-top:122.55pt;width:59.6pt;height:11.7pt">
                                 <w10:wrap type="square"/>
                                 <v:fill o:detectmouseclick="t" on="false"/>
                                 <v:stroke color="#3465a4" joinstyle="round" endcap="flat"/>
@@ -4763,7 +4832,7 @@
                                     <w:p>
                                       <w:pPr>
                                         <w:pStyle w:val="FrameContents"/>
-                                        <w:overflowPunct w:val="false"/>
+                                        <w:overflowPunct w:val="true"/>
                                         <w:jc w:val="center"/>
                                         <w:rPr/>
                                       </w:pPr>
@@ -4789,12 +4858,12 @@
                               <wp:anchor behindDoc="0" distT="0" distB="0" distL="114300" distR="114300" simplePos="0" locked="0" layoutInCell="1" allowOverlap="1" relativeHeight="3">
                                 <wp:simplePos x="0" y="0"/>
                                 <wp:positionH relativeFrom="column">
-                                  <wp:posOffset>1720215</wp:posOffset>
+                                  <wp:posOffset>1577975</wp:posOffset>
                                 </wp:positionH>
                                 <wp:positionV relativeFrom="paragraph">
-                                  <wp:posOffset>1035685</wp:posOffset>
+                                  <wp:posOffset>1802765</wp:posOffset>
                                 </wp:positionV>
-                                <wp:extent cx="751840" cy="412115"/>
+                                <wp:extent cx="885190" cy="312420"/>
                                 <wp:effectExtent l="0" t="0" r="0" b="0"/>
                                 <wp:wrapSquare wrapText="bothSides"/>
                                 <wp:docPr id="38" name=""/>
@@ -4805,7 +4874,7 @@
                                       <wps:spPr>
                                         <a:xfrm>
                                           <a:off x="0" y="0"/>
-                                          <a:ext cx="751840" cy="412115"/>
+                                          <a:ext cx="885190" cy="312420"/>
                                         </a:xfrm>
                                         <a:prstGeom prst="rect"/>
                                       </wps:spPr>
@@ -4814,7 +4883,7 @@
                                           <w:p>
                                             <w:pPr>
                                               <w:pStyle w:val="FrameContents"/>
-                                              <w:overflowPunct w:val="false"/>
+                                              <w:overflowPunct w:val="true"/>
                                               <w:jc w:val="center"/>
                                               <w:rPr/>
                                             </w:pPr>
@@ -4823,22 +4892,7 @@
                                                 <w:color w:val="00000A"/>
                                                 <w:sz w:val="20"/>
                                               </w:rPr>
-                                              <w:t>Assembly</w:t>
-                                            </w:r>
-                                          </w:p>
-                                          <w:p>
-                                            <w:pPr>
-                                              <w:pStyle w:val="FrameContents"/>
-                                              <w:overflowPunct w:val="false"/>
-                                              <w:jc w:val="center"/>
-                                              <w:rPr/>
-                                            </w:pPr>
-                                            <w:r>
-                                              <w:rPr>
-                                                <w:color w:val="00000A"/>
-                                                <w:sz w:val="20"/>
-                                              </w:rPr>
-                                              <w:t>Language</w:t>
+                                              <w:t>SymbolTable</w:t>
                                             </w:r>
                                           </w:p>
                                         </w:txbxContent>
@@ -4854,13 +4908,13 @@
                           </mc:Choice>
                           <mc:Fallback>
                             <w:pict>
-                              <v:rect stroked="f" strokeweight="0pt" style="position:absolute;rotation:0;width:59.2pt;height:32.45pt;mso-wrap-distance-left:9pt;mso-wrap-distance-right:9pt;mso-wrap-distance-top:0pt;mso-wrap-distance-bottom:0pt;margin-top:81.55pt;mso-position-vertical-relative:text;margin-left:135.45pt;mso-position-horizontal-relative:text">
+                              <v:rect stroked="f" strokeweight="0pt" style="position:absolute;rotation:0;width:69.7pt;height:24.6pt;mso-wrap-distance-left:9pt;mso-wrap-distance-right:9pt;mso-wrap-distance-top:0pt;mso-wrap-distance-bottom:0pt;margin-top:141.95pt;mso-position-vertical-relative:text;margin-left:124.25pt;mso-position-horizontal-relative:text">
                                 <v:textbox>
                                   <w:txbxContent>
                                     <w:p>
                                       <w:pPr>
                                         <w:pStyle w:val="FrameContents"/>
-                                        <w:overflowPunct w:val="false"/>
+                                        <w:overflowPunct w:val="true"/>
                                         <w:jc w:val="center"/>
                                         <w:rPr/>
                                       </w:pPr>
@@ -4869,22 +4923,7 @@
                                           <w:color w:val="00000A"/>
                                           <w:sz w:val="20"/>
                                         </w:rPr>
-                                        <w:t>Assembly</w:t>
-                                      </w:r>
-                                    </w:p>
-                                    <w:p>
-                                      <w:pPr>
-                                        <w:pStyle w:val="FrameContents"/>
-                                        <w:overflowPunct w:val="false"/>
-                                        <w:jc w:val="center"/>
-                                        <w:rPr/>
-                                      </w:pPr>
-                                      <w:r>
-                                        <w:rPr>
-                                          <w:color w:val="00000A"/>
-                                          <w:sz w:val="20"/>
-                                        </w:rPr>
-                                        <w:t>Language</w:t>
+                                        <w:t>SymbolTable</w:t>
                                       </w:r>
                                     </w:p>
                                   </w:txbxContent>
@@ -4984,7 +5023,7 @@
                 <wp:positionV relativeFrom="paragraph">
                   <wp:posOffset>55880</wp:posOffset>
                 </wp:positionV>
-                <wp:extent cx="816610" cy="518160"/>
+                <wp:extent cx="817245" cy="518795"/>
                 <wp:effectExtent l="0" t="0" r="0" b="0"/>
                 <wp:wrapNone/>
                 <wp:docPr id="39" name="graphic1"/>
@@ -4995,7 +5034,7 @@
                       <wps:spPr>
                         <a:xfrm>
                           <a:off x="0" y="0"/>
-                          <a:ext cx="816120" cy="517680"/>
+                          <a:ext cx="816480" cy="518040"/>
                         </a:xfrm>
                         <a:prstGeom prst="ellipse">
                           <a:avLst/>
@@ -5022,7 +5061,7 @@
           </mc:Choice>
           <mc:Fallback>
             <w:pict>
-              <v:oval id="shape_0" ID="graphic1" stroked="t" style="position:absolute;margin-left:314.75pt;margin-top:4.4pt;width:64.2pt;height:40.7pt">
+              <v:oval id="shape_0" ID="graphic1" stroked="t" style="position:absolute;margin-left:314.75pt;margin-top:4.4pt;width:64.25pt;height:40.75pt">
                 <w10:wrap type="none"/>
                 <v:fill o:detectmouseclick="t" on="false"/>
                 <v:stroke color="#3465a4" joinstyle="round" endcap="flat"/>
@@ -5044,32 +5083,18 @@
         <w:rPr>
           <w:rFonts w:ascii="Times New Roman" w:hAnsi="Times New Roman"/>
         </w:rPr>
-      </w:r>
-    </w:p>
-    <w:p>
-      <w:pPr>
-        <w:pStyle w:val="Normal"/>
-        <w:jc w:val="left"/>
-        <w:rPr>
-          <w:rFonts w:ascii="Times New Roman" w:hAnsi="Times New Roman"/>
-        </w:rPr>
-      </w:pPr>
-      <w:r>
-        <w:rPr>
-          <w:rFonts w:ascii="Times New Roman" w:hAnsi="Times New Roman"/>
-        </w:rPr>
         <mc:AlternateContent>
           <mc:Choice Requires="wps">
             <w:drawing>
               <wp:anchor behindDoc="0" distT="0" distB="0" distL="0" distR="0" simplePos="0" locked="0" layoutInCell="1" allowOverlap="1" relativeHeight="32">
                 <wp:simplePos x="0" y="0"/>
                 <wp:positionH relativeFrom="column">
-                  <wp:posOffset>3127375</wp:posOffset>
+                  <wp:posOffset>3115310</wp:posOffset>
                 </wp:positionH>
                 <wp:positionV relativeFrom="paragraph">
-                  <wp:posOffset>185420</wp:posOffset>
+                  <wp:posOffset>327025</wp:posOffset>
                 </wp:positionV>
-                <wp:extent cx="931545" cy="365760"/>
+                <wp:extent cx="932180" cy="365760"/>
                 <wp:effectExtent l="0" t="0" r="0" b="0"/>
                 <wp:wrapNone/>
                 <wp:docPr id="40" name="Shape4"/>
@@ -5080,7 +5105,7 @@
                       <wps:spPr>
                         <a:xfrm flipV="1">
                           <a:off x="0" y="0"/>
-                          <a:ext cx="930240" cy="364320"/>
+                          <a:ext cx="931680" cy="365760"/>
                         </a:xfrm>
                         <a:prstGeom prst="line">
                           <a:avLst/>
@@ -5107,13 +5132,27 @@
           </mc:Choice>
           <mc:Fallback>
             <w:pict>
-              <v:line id="shape_0" from="243.55pt,2.25pt" to="316.75pt,30.9pt" ID="Shape4" stroked="t" style="position:absolute;flip:y">
+              <v:line id="shape_0" from="242.6pt,13.4pt" to="315.9pt,42.15pt" ID="Shape4" stroked="t" style="position:absolute;flip:y">
                 <v:stroke color="#3465a4" endarrow="block" endarrowwidth="medium" endarrowlength="medium" joinstyle="round" endcap="flat"/>
                 <v:fill o:detectmouseclick="t" on="false"/>
               </v:line>
             </w:pict>
           </mc:Fallback>
         </mc:AlternateContent>
+      </w:r>
+    </w:p>
+    <w:p>
+      <w:pPr>
+        <w:pStyle w:val="Normal"/>
+        <w:jc w:val="left"/>
+        <w:rPr>
+          <w:rFonts w:ascii="Times New Roman" w:hAnsi="Times New Roman"/>
+        </w:rPr>
+      </w:pPr>
+      <w:r>
+        <w:rPr>
+          <w:rFonts w:ascii="Times New Roman" w:hAnsi="Times New Roman"/>
+        </w:rPr>
       </w:r>
     </w:p>
     <w:p>
@@ -5139,7 +5178,7 @@
                 <wp:positionV relativeFrom="paragraph">
                   <wp:posOffset>97790</wp:posOffset>
                 </wp:positionV>
-                <wp:extent cx="671830" cy="372745"/>
+                <wp:extent cx="672465" cy="373380"/>
                 <wp:effectExtent l="0" t="0" r="0" b="0"/>
                 <wp:wrapSquare wrapText="bothSides"/>
                 <wp:docPr id="41" name="Frame12"/>
@@ -5150,7 +5189,7 @@
                       <wps:spPr>
                         <a:xfrm>
                           <a:off x="0" y="0"/>
-                          <a:ext cx="671040" cy="372240"/>
+                          <a:ext cx="671760" cy="372600"/>
                         </a:xfrm>
                         <a:prstGeom prst="rect">
                           <a:avLst/>
@@ -5171,7 +5210,7 @@
                           <w:p>
                             <w:pPr>
                               <w:pStyle w:val="FrameContents"/>
-                              <w:overflowPunct w:val="false"/>
+                              <w:overflowPunct w:val="true"/>
                               <w:jc w:val="center"/>
                               <w:rPr/>
                             </w:pPr>
@@ -5196,7 +5235,7 @@
           </mc:Choice>
           <mc:Fallback>
             <w:pict>
-              <v:rect id="shape_0" ID="Frame12" stroked="f" style="position:absolute;margin-left:45.5pt;margin-top:7.7pt;width:52.8pt;height:29.25pt">
+              <v:rect id="shape_0" ID="Frame12" stroked="f" style="position:absolute;margin-left:45.5pt;margin-top:7.7pt;width:52.85pt;height:29.3pt">
                 <w10:wrap type="square"/>
                 <v:fill o:detectmouseclick="t" on="false"/>
                 <v:stroke color="#3465a4" joinstyle="round" endcap="flat"/>
@@ -5205,7 +5244,7 @@
                     <w:p>
                       <w:pPr>
                         <w:pStyle w:val="FrameContents"/>
-                        <w:overflowPunct w:val="false"/>
+                        <w:overflowPunct w:val="true"/>
                         <w:jc w:val="center"/>
                         <w:rPr/>
                       </w:pPr>
@@ -5234,7 +5273,7 @@
                 <wp:positionV relativeFrom="paragraph">
                   <wp:posOffset>13970</wp:posOffset>
                 </wp:positionV>
-                <wp:extent cx="979170" cy="455295"/>
+                <wp:extent cx="979805" cy="455930"/>
                 <wp:effectExtent l="0" t="0" r="0" b="0"/>
                 <wp:wrapNone/>
                 <wp:docPr id="43" name="Shape2"/>
@@ -5245,7 +5284,7 @@
                       <wps:spPr>
                         <a:xfrm>
                           <a:off x="0" y="0"/>
-                          <a:ext cx="978480" cy="454680"/>
+                          <a:ext cx="979200" cy="455400"/>
                         </a:xfrm>
                         <a:prstGeom prst="rect">
                           <a:avLst/>
@@ -5272,7 +5311,7 @@
           </mc:Choice>
           <mc:Fallback>
             <w:pict>
-              <v:rect id="shape_0" ID="Shape2" stroked="t" style="position:absolute;margin-left:165.5pt;margin-top:1.1pt;width:77pt;height:35.75pt">
+              <v:rect id="shape_0" ID="Shape2" stroked="t" style="position:absolute;margin-left:165.5pt;margin-top:1.1pt;width:77.05pt;height:35.8pt">
                 <w10:wrap type="none"/>
                 <v:fill o:detectmouseclick="t" on="false"/>
                 <v:stroke color="#3465a4" joinstyle="round" endcap="flat"/>
@@ -5305,7 +5344,7 @@
                 <wp:positionV relativeFrom="paragraph">
                   <wp:posOffset>84455</wp:posOffset>
                 </wp:positionV>
-                <wp:extent cx="816610" cy="518160"/>
+                <wp:extent cx="817245" cy="518795"/>
                 <wp:effectExtent l="0" t="0" r="0" b="0"/>
                 <wp:wrapNone/>
                 <wp:docPr id="44" name="graphic1"/>
@@ -5316,7 +5355,7 @@
                       <wps:spPr>
                         <a:xfrm>
                           <a:off x="0" y="0"/>
-                          <a:ext cx="816120" cy="517680"/>
+                          <a:ext cx="816480" cy="518040"/>
                         </a:xfrm>
                         <a:prstGeom prst="ellipse">
                           <a:avLst/>
@@ -5343,7 +5382,7 @@
           </mc:Choice>
           <mc:Fallback>
             <w:pict>
-              <v:oval id="shape_0" ID="graphic1" stroked="t" style="position:absolute;margin-left:314pt;margin-top:6.65pt;width:64.2pt;height:40.7pt">
+              <v:oval id="shape_0" ID="graphic1" stroked="t" style="position:absolute;margin-left:314pt;margin-top:6.65pt;width:64.25pt;height:40.75pt">
                 <w10:wrap type="none"/>
                 <v:fill o:detectmouseclick="t" on="false"/>
                 <v:stroke color="#3465a4" joinstyle="round" endcap="flat"/>
@@ -5360,9 +5399,9 @@
                   <wp:posOffset>1330325</wp:posOffset>
                 </wp:positionH>
                 <wp:positionV relativeFrom="paragraph">
-                  <wp:posOffset>64135</wp:posOffset>
+                  <wp:posOffset>69850</wp:posOffset>
                 </wp:positionV>
-                <wp:extent cx="777240" cy="11430"/>
+                <wp:extent cx="777875" cy="12065"/>
                 <wp:effectExtent l="0" t="0" r="0" b="0"/>
                 <wp:wrapNone/>
                 <wp:docPr id="45" name="Shape4"/>
@@ -5373,7 +5412,7 @@
                       <wps:spPr>
                         <a:xfrm flipV="1">
                           <a:off x="0" y="0"/>
-                          <a:ext cx="776520" cy="6840"/>
+                          <a:ext cx="777240" cy="6480"/>
                         </a:xfrm>
                         <a:prstGeom prst="line">
                           <a:avLst/>
@@ -5400,7 +5439,7 @@
           </mc:Choice>
           <mc:Fallback>
             <w:pict>
-              <v:line id="shape_0" from="104.75pt,4.8pt" to="165.85pt,5.3pt" ID="Shape4" stroked="t" style="position:absolute;flip:y">
+              <v:line id="shape_0" from="104.75pt,5.25pt" to="165.9pt,5.7pt" ID="Shape4" stroked="t" style="position:absolute;flip:y">
                 <v:stroke color="#3465a4" endarrow="block" endarrowwidth="medium" endarrowlength="medium" joinstyle="round" endcap="flat"/>
                 <v:fill o:detectmouseclick="t" on="false"/>
               </v:line>
@@ -5413,12 +5452,12 @@
               <wp:anchor behindDoc="0" distT="0" distB="0" distL="0" distR="0" simplePos="0" locked="0" layoutInCell="1" allowOverlap="1" relativeHeight="33">
                 <wp:simplePos x="0" y="0"/>
                 <wp:positionH relativeFrom="column">
-                  <wp:posOffset>3104515</wp:posOffset>
+                  <wp:posOffset>3084195</wp:posOffset>
                 </wp:positionH>
                 <wp:positionV relativeFrom="paragraph">
-                  <wp:posOffset>163195</wp:posOffset>
+                  <wp:posOffset>130810</wp:posOffset>
                 </wp:positionV>
-                <wp:extent cx="920750" cy="266700"/>
+                <wp:extent cx="922020" cy="266700"/>
                 <wp:effectExtent l="0" t="0" r="0" b="0"/>
                 <wp:wrapNone/>
                 <wp:docPr id="46" name="Shape4"/>
@@ -5429,7 +5468,7 @@
                       <wps:spPr>
                         <a:xfrm>
                           <a:off x="0" y="0"/>
-                          <a:ext cx="920880" cy="262080"/>
+                          <a:ext cx="921960" cy="262800"/>
                         </a:xfrm>
                         <a:prstGeom prst="line">
                           <a:avLst/>
@@ -5456,7 +5495,7 @@
           </mc:Choice>
           <mc:Fallback>
             <w:pict>
-              <v:line id="shape_0" from="243pt,3.35pt" to="315.45pt,23.95pt" ID="Shape4" stroked="t" style="position:absolute">
+              <v:line id="shape_0" from="241.4pt,0.8pt" to="313.95pt,21.45pt" ID="Shape4" stroked="t" style="position:absolute">
                 <v:stroke color="#3465a4" endarrow="block" endarrowwidth="medium" endarrowlength="medium" joinstyle="round" endcap="flat"/>
                 <v:fill o:detectmouseclick="t" on="false"/>
               </v:line>
@@ -6409,7 +6448,15 @@
           <w:b w:val="false"/>
           <w:bCs w:val="false"/>
         </w:rPr>
-        <w:t>a) CodeGeneration.java – contains the code that uses the syntax tree that the semantic analyzer goes over to produce assembly language code.</w:t>
+        <w:t xml:space="preserve">a) CodeGeneration.java – contains the code that uses the syntax tree that the semantic analyzer goes over to produce assembly language code. </w:t>
+      </w:r>
+      <w:r>
+        <w:rPr>
+          <w:rFonts w:ascii="Times New Roman" w:hAnsi="Times New Roman"/>
+          <w:b w:val="false"/>
+          <w:bCs w:val="false"/>
+        </w:rPr>
+        <w:t>Real values are handled appropriately!</w:t>
       </w:r>
     </w:p>
     <w:p>
@@ -6531,7 +6578,11 @@
         </w:rPr>
       </w:pPr>
       <w:r>
-        <w:rPr/>
+        <w:rPr>
+          <w:rFonts w:ascii="Times New Roman" w:hAnsi="Times New Roman"/>
+          <w:b w:val="false"/>
+          <w:bCs w:val="false"/>
+        </w:rPr>
       </w:r>
     </w:p>
     <w:p>
@@ -6553,42 +6604,61 @@
           <w:sz w:val="28"/>
           <w:szCs w:val="28"/>
         </w:rPr>
-        <w:t>4</w:t>
-      </w:r>
-      <w:r>
-        <w:rPr>
-          <w:rFonts w:ascii="Times New Roman" w:hAnsi="Times New Roman"/>
-          <w:b/>
-          <w:bCs/>
-          <w:sz w:val="28"/>
-          <w:szCs w:val="28"/>
-        </w:rPr>
-        <w:t xml:space="preserve">. </w:t>
-      </w:r>
-      <w:r>
-        <w:rPr>
-          <w:rFonts w:ascii="Times New Roman" w:hAnsi="Times New Roman"/>
-          <w:b/>
-          <w:bCs/>
-          <w:sz w:val="28"/>
-          <w:szCs w:val="28"/>
-        </w:rPr>
-        <w:t>Final Product</w:t>
-      </w:r>
-    </w:p>
-    <w:p>
-      <w:pPr>
-        <w:pStyle w:val="Normal"/>
-        <w:jc w:val="left"/>
-        <w:rPr>
-          <w:rFonts w:ascii="Times New Roman" w:hAnsi="Times New Roman"/>
-          <w:b/>
-          <w:b/>
-          <w:bCs/>
-        </w:rPr>
-      </w:pPr>
-      <w:r>
+        <w:t>4. Final Product</w:t>
+      </w:r>
+    </w:p>
+    <w:p>
+      <w:pPr>
+        <w:pStyle w:val="Normal"/>
+        <w:jc w:val="left"/>
+        <w:rPr>
+          <w:rFonts w:ascii="Times New Roman" w:hAnsi="Times New Roman"/>
+          <w:b/>
+          <w:b/>
+          <w:bCs/>
+        </w:rPr>
+      </w:pPr>
+      <w:r>
+        <w:rPr>
+          <w:rFonts w:ascii="Times New Roman" w:hAnsi="Times New Roman"/>
+          <w:b/>
+          <w:bCs/>
+        </w:rPr>
+      </w:r>
+    </w:p>
+    <w:p>
+      <w:pPr>
+        <w:pStyle w:val="Normal"/>
+        <w:jc w:val="left"/>
         <w:rPr/>
+      </w:pPr>
+      <w:r>
+        <w:rPr>
+          <w:rFonts w:ascii="Times New Roman" w:hAnsi="Times New Roman"/>
+          <w:b/>
+          <w:bCs/>
+        </w:rPr>
+        <w:tab/>
+        <w:t>/product/</w:t>
+      </w:r>
+    </w:p>
+    <w:p>
+      <w:pPr>
+        <w:pStyle w:val="Normal"/>
+        <w:jc w:val="left"/>
+        <w:rPr>
+          <w:rFonts w:ascii="Times New Roman" w:hAnsi="Times New Roman"/>
+          <w:b/>
+          <w:b/>
+          <w:bCs/>
+        </w:rPr>
+      </w:pPr>
+      <w:r>
+        <w:rPr>
+          <w:rFonts w:ascii="Times New Roman" w:hAnsi="Times New Roman"/>
+          <w:b/>
+          <w:bCs/>
+        </w:rPr>
       </w:r>
     </w:p>
     <w:p>
@@ -6600,91 +6670,34 @@
       <w:r>
         <w:rPr>
           <w:rFonts w:ascii="Times New Roman" w:hAnsi="Times New Roman"/>
-          <w:b/>
-          <w:bCs/>
-        </w:rPr>
-        <w:tab/>
-        <w:t>/</w:t>
-      </w:r>
-      <w:r>
-        <w:rPr>
-          <w:rFonts w:ascii="Times New Roman" w:hAnsi="Times New Roman"/>
-          <w:b/>
-          <w:bCs/>
-        </w:rPr>
-        <w:t>product</w:t>
-      </w:r>
-      <w:r>
-        <w:rPr>
-          <w:rFonts w:ascii="Times New Roman" w:hAnsi="Times New Roman"/>
-          <w:b/>
-          <w:bCs/>
-        </w:rPr>
-        <w:t>/</w:t>
-      </w:r>
-    </w:p>
-    <w:p>
-      <w:pPr>
-        <w:pStyle w:val="Normal"/>
-        <w:jc w:val="left"/>
-        <w:rPr>
-          <w:rFonts w:ascii="Times New Roman" w:hAnsi="Times New Roman"/>
-          <w:b/>
-          <w:b/>
-          <w:bCs/>
-        </w:rPr>
-      </w:pPr>
-      <w:r>
+          <w:b w:val="false"/>
+          <w:bCs w:val="false"/>
+        </w:rPr>
+        <w:t>a) KangCompiler.jar – Final product of the project. Running this .jar file with a .pas file in the same directory would result in the production of three files: a symbol table, syntax tree, and the final assembly code.</w:t>
+      </w:r>
+    </w:p>
+    <w:p>
+      <w:pPr>
+        <w:pStyle w:val="Normal"/>
+        <w:jc w:val="left"/>
+        <w:rPr>
+          <w:rFonts w:ascii="Times New Roman" w:hAnsi="Times New Roman"/>
+        </w:rPr>
+      </w:pPr>
+      <w:r>
+        <w:rPr>
+          <w:rFonts w:ascii="Times New Roman" w:hAnsi="Times New Roman"/>
+        </w:rPr>
+      </w:r>
+    </w:p>
+    <w:p>
+      <w:pPr>
+        <w:pStyle w:val="Normal"/>
+        <w:jc w:val="left"/>
         <w:rPr/>
-      </w:r>
-    </w:p>
-    <w:p>
-      <w:pPr>
-        <w:pStyle w:val="Normal"/>
-        <w:jc w:val="left"/>
-        <w:rPr>
-          <w:b w:val="false"/>
-          <w:b w:val="false"/>
-          <w:bCs w:val="false"/>
-        </w:rPr>
       </w:pPr>
       <w:bookmarkStart w:id="4" w:name="__DdeLink__311_962686540"/>
-      <w:r>
-        <w:rPr>
-          <w:rFonts w:ascii="Times New Roman" w:hAnsi="Times New Roman"/>
-          <w:b w:val="false"/>
-          <w:bCs w:val="false"/>
-        </w:rPr>
-        <w:t>a) KangCompiler.jar – Final product of the project. Running this .jar file with a .pas file in the same directory would result in the production of three files: a symbol table, syntax tree, and the final assembly code.ad</w:t>
-      </w:r>
-    </w:p>
-    <w:p>
-      <w:pPr>
-        <w:pStyle w:val="Normal"/>
-        <w:jc w:val="left"/>
-        <w:rPr>
-          <w:rFonts w:ascii="Times New Roman" w:hAnsi="Times New Roman"/>
-        </w:rPr>
-      </w:pPr>
-      <w:r>
-        <w:rPr>
-          <w:b w:val="false"/>
-          <w:bCs w:val="false"/>
-        </w:rPr>
-      </w:r>
-    </w:p>
-    <w:p>
-      <w:pPr>
-        <w:pStyle w:val="Normal"/>
-        <w:jc w:val="left"/>
-        <w:rPr>
-          <w:b w:val="false"/>
-          <w:b w:val="false"/>
-          <w:bCs w:val="false"/>
-        </w:rPr>
-      </w:pPr>
-      <w:bookmarkStart w:id="5" w:name="__DdeLink__311_962686540"/>
-      <w:bookmarkEnd w:id="5"/>
+      <w:bookmarkEnd w:id="4"/>
       <w:r>
         <w:rPr>
           <w:rFonts w:ascii="Times New Roman" w:hAnsi="Times New Roman"/>

</xml_diff>